<commit_message>
Obtendo o Conteúdo HTML de um Site
Aprendemos a fazer a requisição passando pela segurança do site ao passar mais informação para ele na hora de requerir
</commit_message>
<xml_diff>
--- a/Data Science/Formação Python para Data Science/Scraping com Python – Coleta de dados na web/Anotações/Scraping com Python.docx
+++ b/Data Science/Formação Python para Data Science/Scraping com Python – Coleta de dados na web/Anotações/Scraping com Python.docx
@@ -12,6 +12,7 @@
           <w:szCs w:val="24"/>
         </w:rPr>
       </w:pPr>
+      <w:proofErr w:type="spellStart"/>
       <w:r>
         <w:rPr>
           <w:rFonts w:ascii="Times New Roman" w:hAnsi="Times New Roman" w:cs="Times New Roman"/>
@@ -21,7 +22,19 @@
           <w:szCs w:val="24"/>
           <w:u w:val="single"/>
         </w:rPr>
-        <w:t>Scraping com Python</w:t>
+        <w:t>Scraping</w:t>
+      </w:r>
+      <w:proofErr w:type="spellEnd"/>
+      <w:r>
+        <w:rPr>
+          <w:rFonts w:ascii="Times New Roman" w:hAnsi="Times New Roman" w:cs="Times New Roman"/>
+          <w:b/>
+          <w:bCs/>
+          <w:sz w:val="24"/>
+          <w:szCs w:val="24"/>
+          <w:u w:val="single"/>
+        </w:rPr>
+        <w:t xml:space="preserve"> com Python</w:t>
       </w:r>
       <w:r>
         <w:rPr>
@@ -169,7 +182,31 @@
           <w:szCs w:val="24"/>
           <w:u w:val="single"/>
         </w:rPr>
-        <w:t>Aula 1 – Nosso Primeiro Scraping:</w:t>
+        <w:t xml:space="preserve">Aula 1 – Nosso Primeiro </w:t>
+      </w:r>
+      <w:proofErr w:type="spellStart"/>
+      <w:r>
+        <w:rPr>
+          <w:rFonts w:ascii="Times New Roman" w:hAnsi="Times New Roman" w:cs="Times New Roman"/>
+          <w:b/>
+          <w:bCs/>
+          <w:sz w:val="24"/>
+          <w:szCs w:val="24"/>
+          <w:u w:val="single"/>
+        </w:rPr>
+        <w:t>Scraping</w:t>
+      </w:r>
+      <w:proofErr w:type="spellEnd"/>
+      <w:r>
+        <w:rPr>
+          <w:rFonts w:ascii="Times New Roman" w:hAnsi="Times New Roman" w:cs="Times New Roman"/>
+          <w:b/>
+          <w:bCs/>
+          <w:sz w:val="24"/>
+          <w:szCs w:val="24"/>
+          <w:u w:val="single"/>
+        </w:rPr>
+        <w:t>:</w:t>
       </w:r>
     </w:p>
     <w:p>
@@ -193,7 +230,43 @@
           <w:sz w:val="24"/>
           <w:szCs w:val="24"/>
         </w:rPr>
-        <w:t xml:space="preserve"> Vamos fazer o scraping, ou seja, pegar as informações automaticamente de um site fictício da alura que foi desenvolvido para isso:</w:t>
+        <w:t xml:space="preserve"> Vamos fazer o </w:t>
+      </w:r>
+      <w:proofErr w:type="spellStart"/>
+      <w:r>
+        <w:rPr>
+          <w:rFonts w:ascii="Times New Roman" w:hAnsi="Times New Roman" w:cs="Times New Roman"/>
+          <w:sz w:val="24"/>
+          <w:szCs w:val="24"/>
+        </w:rPr>
+        <w:t>scraping</w:t>
+      </w:r>
+      <w:proofErr w:type="spellEnd"/>
+      <w:r>
+        <w:rPr>
+          <w:rFonts w:ascii="Times New Roman" w:hAnsi="Times New Roman" w:cs="Times New Roman"/>
+          <w:sz w:val="24"/>
+          <w:szCs w:val="24"/>
+        </w:rPr>
+        <w:t xml:space="preserve">, ou seja, pegar as informações automaticamente de um site fictício da </w:t>
+      </w:r>
+      <w:proofErr w:type="spellStart"/>
+      <w:r>
+        <w:rPr>
+          <w:rFonts w:ascii="Times New Roman" w:hAnsi="Times New Roman" w:cs="Times New Roman"/>
+          <w:sz w:val="24"/>
+          <w:szCs w:val="24"/>
+        </w:rPr>
+        <w:t>alura</w:t>
+      </w:r>
+      <w:proofErr w:type="spellEnd"/>
+      <w:r>
+        <w:rPr>
+          <w:rFonts w:ascii="Times New Roman" w:hAnsi="Times New Roman" w:cs="Times New Roman"/>
+          <w:sz w:val="24"/>
+          <w:szCs w:val="24"/>
+        </w:rPr>
+        <w:t xml:space="preserve"> que foi desenvolvido para isso:</w:t>
       </w:r>
     </w:p>
     <w:p>
@@ -252,8 +325,27 @@
           <w:sz w:val="24"/>
           <w:szCs w:val="24"/>
         </w:rPr>
-        <w:t xml:space="preserve">Para fazer o scraping utilizaremos 2 bibliotecas: </w:t>
-      </w:r>
+        <w:t xml:space="preserve">Para fazer o </w:t>
+      </w:r>
+      <w:proofErr w:type="spellStart"/>
+      <w:r>
+        <w:rPr>
+          <w:rFonts w:ascii="Times New Roman" w:hAnsi="Times New Roman" w:cs="Times New Roman"/>
+          <w:sz w:val="24"/>
+          <w:szCs w:val="24"/>
+        </w:rPr>
+        <w:t>scraping</w:t>
+      </w:r>
+      <w:proofErr w:type="spellEnd"/>
+      <w:r>
+        <w:rPr>
+          <w:rFonts w:ascii="Times New Roman" w:hAnsi="Times New Roman" w:cs="Times New Roman"/>
+          <w:sz w:val="24"/>
+          <w:szCs w:val="24"/>
+        </w:rPr>
+        <w:t xml:space="preserve"> utilizaremos 2 bibliotecas: </w:t>
+      </w:r>
+      <w:proofErr w:type="spellStart"/>
       <w:r>
         <w:rPr>
           <w:rFonts w:ascii="Times New Roman" w:hAnsi="Times New Roman" w:cs="Times New Roman"/>
@@ -262,6 +354,7 @@
         </w:rPr>
         <w:t>urllib</w:t>
       </w:r>
+      <w:proofErr w:type="spellEnd"/>
       <w:r>
         <w:rPr>
           <w:rFonts w:ascii="Times New Roman" w:hAnsi="Times New Roman" w:cs="Times New Roman"/>
@@ -286,6 +379,7 @@
         </w:rPr>
         <w:t xml:space="preserve">. Mais precisamente, para esse primeiro contato, utilizaremos as funções </w:t>
       </w:r>
+      <w:proofErr w:type="spellStart"/>
       <w:r>
         <w:rPr>
           <w:rFonts w:ascii="Times New Roman" w:hAnsi="Times New Roman" w:cs="Times New Roman"/>
@@ -294,6 +388,7 @@
         </w:rPr>
         <w:t>urlopen</w:t>
       </w:r>
+      <w:proofErr w:type="spellEnd"/>
       <w:r>
         <w:rPr>
           <w:rFonts w:ascii="Times New Roman" w:hAnsi="Times New Roman" w:cs="Times New Roman"/>
@@ -302,6 +397,7 @@
         </w:rPr>
         <w:t xml:space="preserve"> e </w:t>
       </w:r>
+      <w:proofErr w:type="spellStart"/>
       <w:r>
         <w:rPr>
           <w:rFonts w:ascii="Times New Roman" w:hAnsi="Times New Roman" w:cs="Times New Roman"/>
@@ -310,6 +406,7 @@
         </w:rPr>
         <w:t>BeautifulSoup</w:t>
       </w:r>
+      <w:proofErr w:type="spellEnd"/>
       <w:r>
         <w:rPr>
           <w:rFonts w:ascii="Times New Roman" w:hAnsi="Times New Roman" w:cs="Times New Roman"/>
@@ -409,7 +506,61 @@
           <w:sz w:val="24"/>
           <w:szCs w:val="24"/>
         </w:rPr>
-        <w:t>Para abrir a url precisamos usar a função que importamos passando a url como parâmetro e em seguida, para ler o html da página passada, usar o.read()</w:t>
+        <w:t xml:space="preserve">Para abrir a </w:t>
+      </w:r>
+      <w:proofErr w:type="spellStart"/>
+      <w:r>
+        <w:rPr>
+          <w:rFonts w:ascii="Times New Roman" w:hAnsi="Times New Roman" w:cs="Times New Roman"/>
+          <w:sz w:val="24"/>
+          <w:szCs w:val="24"/>
+        </w:rPr>
+        <w:t>url</w:t>
+      </w:r>
+      <w:proofErr w:type="spellEnd"/>
+      <w:r>
+        <w:rPr>
+          <w:rFonts w:ascii="Times New Roman" w:hAnsi="Times New Roman" w:cs="Times New Roman"/>
+          <w:sz w:val="24"/>
+          <w:szCs w:val="24"/>
+        </w:rPr>
+        <w:t xml:space="preserve"> precisamos usar a função que importamos passando a </w:t>
+      </w:r>
+      <w:proofErr w:type="spellStart"/>
+      <w:r>
+        <w:rPr>
+          <w:rFonts w:ascii="Times New Roman" w:hAnsi="Times New Roman" w:cs="Times New Roman"/>
+          <w:sz w:val="24"/>
+          <w:szCs w:val="24"/>
+        </w:rPr>
+        <w:t>url</w:t>
+      </w:r>
+      <w:proofErr w:type="spellEnd"/>
+      <w:r>
+        <w:rPr>
+          <w:rFonts w:ascii="Times New Roman" w:hAnsi="Times New Roman" w:cs="Times New Roman"/>
+          <w:sz w:val="24"/>
+          <w:szCs w:val="24"/>
+        </w:rPr>
+        <w:t xml:space="preserve"> como parâmetro e em seguida, para ler o html da página passada, usar </w:t>
+      </w:r>
+      <w:proofErr w:type="spellStart"/>
+      <w:r>
+        <w:rPr>
+          <w:rFonts w:ascii="Times New Roman" w:hAnsi="Times New Roman" w:cs="Times New Roman"/>
+          <w:sz w:val="24"/>
+          <w:szCs w:val="24"/>
+        </w:rPr>
+        <w:t>o.read</w:t>
+      </w:r>
+      <w:proofErr w:type="spellEnd"/>
+      <w:r>
+        <w:rPr>
+          <w:rFonts w:ascii="Times New Roman" w:hAnsi="Times New Roman" w:cs="Times New Roman"/>
+          <w:sz w:val="24"/>
+          <w:szCs w:val="24"/>
+        </w:rPr>
+        <w:t>()</w:t>
       </w:r>
       <w:r>
         <w:rPr>
@@ -555,7 +706,43 @@
           <w:sz w:val="24"/>
           <w:szCs w:val="24"/>
         </w:rPr>
-        <w:t>Para organizar melhor e facilitar a visualização, utilizamos a BeautifulSoup(html, ‘html.parser’), passando a leitura do html e um parâmetro para organizando:</w:t>
+        <w:t xml:space="preserve">Para organizar melhor e facilitar a visualização, utilizamos a </w:t>
+      </w:r>
+      <w:proofErr w:type="spellStart"/>
+      <w:r>
+        <w:rPr>
+          <w:rFonts w:ascii="Times New Roman" w:hAnsi="Times New Roman" w:cs="Times New Roman"/>
+          <w:sz w:val="24"/>
+          <w:szCs w:val="24"/>
+        </w:rPr>
+        <w:t>BeautifulSoup</w:t>
+      </w:r>
+      <w:proofErr w:type="spellEnd"/>
+      <w:r>
+        <w:rPr>
+          <w:rFonts w:ascii="Times New Roman" w:hAnsi="Times New Roman" w:cs="Times New Roman"/>
+          <w:sz w:val="24"/>
+          <w:szCs w:val="24"/>
+        </w:rPr>
+        <w:t>(html, ‘</w:t>
+      </w:r>
+      <w:proofErr w:type="spellStart"/>
+      <w:r>
+        <w:rPr>
+          <w:rFonts w:ascii="Times New Roman" w:hAnsi="Times New Roman" w:cs="Times New Roman"/>
+          <w:sz w:val="24"/>
+          <w:szCs w:val="24"/>
+        </w:rPr>
+        <w:t>html.parser</w:t>
+      </w:r>
+      <w:proofErr w:type="spellEnd"/>
+      <w:r>
+        <w:rPr>
+          <w:rFonts w:ascii="Times New Roman" w:hAnsi="Times New Roman" w:cs="Times New Roman"/>
+          <w:sz w:val="24"/>
+          <w:szCs w:val="24"/>
+        </w:rPr>
+        <w:t>’), passando a leitura do html e um parâmetro para organizando:</w:t>
       </w:r>
     </w:p>
     <w:p>
@@ -686,7 +873,43 @@
           <w:sz w:val="24"/>
           <w:szCs w:val="24"/>
         </w:rPr>
-        <w:t>Como queremos pegar algo em particular, clicamos com o botão direito em cima da informação que queremos obter e clicamos em “inspecionar elemento” abrindo uma aba que nos mostra exatamente qual a tag html em que essa informação está e suas classes e id’s. Em seguida, com essa informação, utilizamos o método .find(‘tag’, id=’se_tiver_e_quiser’):</w:t>
+        <w:t xml:space="preserve">Como queremos pegar algo em particular, clicamos com o botão direito em cima da informação que queremos obter e clicamos em “inspecionar elemento” abrindo uma aba que nos mostra exatamente qual a tag html em que essa informação está e suas classes e </w:t>
+      </w:r>
+      <w:proofErr w:type="spellStart"/>
+      <w:r>
+        <w:rPr>
+          <w:rFonts w:ascii="Times New Roman" w:hAnsi="Times New Roman" w:cs="Times New Roman"/>
+          <w:sz w:val="24"/>
+          <w:szCs w:val="24"/>
+        </w:rPr>
+        <w:t>id’s</w:t>
+      </w:r>
+      <w:proofErr w:type="spellEnd"/>
+      <w:r>
+        <w:rPr>
+          <w:rFonts w:ascii="Times New Roman" w:hAnsi="Times New Roman" w:cs="Times New Roman"/>
+          <w:sz w:val="24"/>
+          <w:szCs w:val="24"/>
+        </w:rPr>
+        <w:t>. Em seguida, com essa informação, utilizamos o método .find(‘tag’, id=’</w:t>
+      </w:r>
+      <w:proofErr w:type="spellStart"/>
+      <w:r>
+        <w:rPr>
+          <w:rFonts w:ascii="Times New Roman" w:hAnsi="Times New Roman" w:cs="Times New Roman"/>
+          <w:sz w:val="24"/>
+          <w:szCs w:val="24"/>
+        </w:rPr>
+        <w:t>se_tiver_e_quiser</w:t>
+      </w:r>
+      <w:proofErr w:type="spellEnd"/>
+      <w:r>
+        <w:rPr>
+          <w:rFonts w:ascii="Times New Roman" w:hAnsi="Times New Roman" w:cs="Times New Roman"/>
+          <w:sz w:val="24"/>
+          <w:szCs w:val="24"/>
+        </w:rPr>
+        <w:t>’):</w:t>
       </w:r>
     </w:p>
     <w:p>
@@ -763,7 +986,43 @@
           <w:sz w:val="24"/>
           <w:szCs w:val="24"/>
         </w:rPr>
-        <w:t>Como observamos ele nos trouxe a tag inteira. Para pegar somente o texto utilizamos a função .get_text(). Fizemos isso para o título e parágrafo da página que estamos scraping:</w:t>
+        <w:t>Como observamos ele nos trouxe a tag inteira. Para pegar somente o texto utilizamos a função .</w:t>
+      </w:r>
+      <w:proofErr w:type="spellStart"/>
+      <w:r>
+        <w:rPr>
+          <w:rFonts w:ascii="Times New Roman" w:hAnsi="Times New Roman" w:cs="Times New Roman"/>
+          <w:sz w:val="24"/>
+          <w:szCs w:val="24"/>
+        </w:rPr>
+        <w:t>get_text</w:t>
+      </w:r>
+      <w:proofErr w:type="spellEnd"/>
+      <w:r>
+        <w:rPr>
+          <w:rFonts w:ascii="Times New Roman" w:hAnsi="Times New Roman" w:cs="Times New Roman"/>
+          <w:sz w:val="24"/>
+          <w:szCs w:val="24"/>
+        </w:rPr>
+        <w:t xml:space="preserve">(). Fizemos isso para o título e parágrafo da página que estamos </w:t>
+      </w:r>
+      <w:proofErr w:type="spellStart"/>
+      <w:r>
+        <w:rPr>
+          <w:rFonts w:ascii="Times New Roman" w:hAnsi="Times New Roman" w:cs="Times New Roman"/>
+          <w:sz w:val="24"/>
+          <w:szCs w:val="24"/>
+        </w:rPr>
+        <w:t>scraping</w:t>
+      </w:r>
+      <w:proofErr w:type="spellEnd"/>
+      <w:r>
+        <w:rPr>
+          <w:rFonts w:ascii="Times New Roman" w:hAnsi="Times New Roman" w:cs="Times New Roman"/>
+          <w:sz w:val="24"/>
+          <w:szCs w:val="24"/>
+        </w:rPr>
+        <w:t>:</w:t>
       </w:r>
     </w:p>
     <w:p>
@@ -928,7 +1187,25 @@
           <w:sz w:val="24"/>
           <w:szCs w:val="24"/>
         </w:rPr>
-        <w:t>A executar um web scraping simples, do começo ao fim</w:t>
+        <w:t xml:space="preserve">A executar um web </w:t>
+      </w:r>
+      <w:proofErr w:type="spellStart"/>
+      <w:r>
+        <w:rPr>
+          <w:rFonts w:ascii="Times New Roman" w:hAnsi="Times New Roman" w:cs="Times New Roman"/>
+          <w:sz w:val="24"/>
+          <w:szCs w:val="24"/>
+        </w:rPr>
+        <w:t>scraping</w:t>
+      </w:r>
+      <w:proofErr w:type="spellEnd"/>
+      <w:r>
+        <w:rPr>
+          <w:rFonts w:ascii="Times New Roman" w:hAnsi="Times New Roman" w:cs="Times New Roman"/>
+          <w:sz w:val="24"/>
+          <w:szCs w:val="24"/>
+        </w:rPr>
+        <w:t xml:space="preserve"> simples, do começo ao fim</w:t>
       </w:r>
       <w:r>
         <w:rPr>
@@ -1032,8 +1309,525 @@
           <w:sz w:val="24"/>
           <w:szCs w:val="24"/>
         </w:rPr>
-        <w:t>Obtemos nossos dados pelo web scraping pois fazemos uma requisição a partir do computador/cliente para o servidor e o servidor nos devolve/responde o html da página.</w:t>
-      </w:r>
+        <w:t xml:space="preserve">Obtemos nossos dados pelo web </w:t>
+      </w:r>
+      <w:proofErr w:type="spellStart"/>
+      <w:r>
+        <w:rPr>
+          <w:rFonts w:ascii="Times New Roman" w:hAnsi="Times New Roman" w:cs="Times New Roman"/>
+          <w:sz w:val="24"/>
+          <w:szCs w:val="24"/>
+        </w:rPr>
+        <w:t>scraping</w:t>
+      </w:r>
+      <w:proofErr w:type="spellEnd"/>
+      <w:r>
+        <w:rPr>
+          <w:rFonts w:ascii="Times New Roman" w:hAnsi="Times New Roman" w:cs="Times New Roman"/>
+          <w:sz w:val="24"/>
+          <w:szCs w:val="24"/>
+        </w:rPr>
+        <w:t xml:space="preserve"> pois fazemos uma requisição a partir do computador/cliente para o servidor e o servidor nos devolve/responde o html da página.</w:t>
+      </w:r>
+    </w:p>
+    <w:p>
+      <w:pPr>
+        <w:pStyle w:val="PargrafodaLista"/>
+        <w:numPr>
+          <w:ilvl w:val="1"/>
+          <w:numId w:val="2"/>
+        </w:numPr>
+        <w:spacing w:line="360" w:lineRule="auto"/>
+        <w:jc w:val="both"/>
+        <w:rPr>
+          <w:rFonts w:ascii="Times New Roman" w:hAnsi="Times New Roman" w:cs="Times New Roman"/>
+          <w:sz w:val="24"/>
+          <w:szCs w:val="24"/>
+        </w:rPr>
+      </w:pPr>
+      <w:r>
+        <w:rPr>
+          <w:rFonts w:ascii="Times New Roman" w:hAnsi="Times New Roman" w:cs="Times New Roman"/>
+          <w:sz w:val="24"/>
+          <w:szCs w:val="24"/>
+        </w:rPr>
+        <w:t xml:space="preserve"> </w:t>
+      </w:r>
+      <w:r>
+        <w:rPr>
+          <w:rFonts w:ascii="Times New Roman" w:hAnsi="Times New Roman" w:cs="Times New Roman"/>
+          <w:sz w:val="24"/>
+          <w:szCs w:val="24"/>
+        </w:rPr>
+        <w:t xml:space="preserve">Obtendo o </w:t>
+      </w:r>
+      <w:r>
+        <w:rPr>
+          <w:rFonts w:ascii="Times New Roman" w:hAnsi="Times New Roman" w:cs="Times New Roman"/>
+          <w:sz w:val="24"/>
+          <w:szCs w:val="24"/>
+        </w:rPr>
+        <w:t>C</w:t>
+      </w:r>
+      <w:r>
+        <w:rPr>
+          <w:rFonts w:ascii="Times New Roman" w:hAnsi="Times New Roman" w:cs="Times New Roman"/>
+          <w:sz w:val="24"/>
+          <w:szCs w:val="24"/>
+        </w:rPr>
+        <w:t xml:space="preserve">onteúdo HTML de um </w:t>
+      </w:r>
+      <w:r>
+        <w:rPr>
+          <w:rFonts w:ascii="Times New Roman" w:hAnsi="Times New Roman" w:cs="Times New Roman"/>
+          <w:sz w:val="24"/>
+          <w:szCs w:val="24"/>
+        </w:rPr>
+        <w:t>S</w:t>
+      </w:r>
+      <w:r>
+        <w:rPr>
+          <w:rFonts w:ascii="Times New Roman" w:hAnsi="Times New Roman" w:cs="Times New Roman"/>
+          <w:sz w:val="24"/>
+          <w:szCs w:val="24"/>
+        </w:rPr>
+        <w:t>ite</w:t>
+      </w:r>
+      <w:r>
+        <w:rPr>
+          <w:rFonts w:ascii="Times New Roman" w:hAnsi="Times New Roman" w:cs="Times New Roman"/>
+          <w:sz w:val="24"/>
+          <w:szCs w:val="24"/>
+        </w:rPr>
+        <w:t>:</w:t>
+      </w:r>
+    </w:p>
+    <w:p>
+      <w:pPr>
+        <w:pStyle w:val="PargrafodaLista"/>
+        <w:numPr>
+          <w:ilvl w:val="2"/>
+          <w:numId w:val="2"/>
+        </w:numPr>
+        <w:spacing w:line="360" w:lineRule="auto"/>
+        <w:jc w:val="both"/>
+        <w:rPr>
+          <w:rFonts w:ascii="Times New Roman" w:hAnsi="Times New Roman" w:cs="Times New Roman"/>
+          <w:sz w:val="24"/>
+          <w:szCs w:val="24"/>
+        </w:rPr>
+      </w:pPr>
+      <w:r>
+        <w:rPr>
+          <w:rFonts w:ascii="Times New Roman" w:hAnsi="Times New Roman" w:cs="Times New Roman"/>
+          <w:sz w:val="24"/>
+          <w:szCs w:val="24"/>
+        </w:rPr>
+        <w:t xml:space="preserve">Utilizando o que vimos até agora, não será possível fazer a requisição e obter a informação de qualquer site, pois a maioria possui um tipo de proteção para isso. Com isso temos que utilizar outros métodos da biblioteca </w:t>
+      </w:r>
+      <w:proofErr w:type="spellStart"/>
+      <w:r>
+        <w:rPr>
+          <w:rFonts w:ascii="Times New Roman" w:hAnsi="Times New Roman" w:cs="Times New Roman"/>
+          <w:sz w:val="24"/>
+          <w:szCs w:val="24"/>
+        </w:rPr>
+        <w:t>urllib</w:t>
+      </w:r>
+      <w:proofErr w:type="spellEnd"/>
+      <w:r>
+        <w:rPr>
+          <w:rFonts w:ascii="Times New Roman" w:hAnsi="Times New Roman" w:cs="Times New Roman"/>
+          <w:sz w:val="24"/>
+          <w:szCs w:val="24"/>
+        </w:rPr>
+        <w:t>, tais como:</w:t>
+      </w:r>
+    </w:p>
+    <w:p>
+      <w:pPr>
+        <w:spacing w:line="360" w:lineRule="auto"/>
+        <w:jc w:val="center"/>
+        <w:rPr>
+          <w:rFonts w:ascii="Times New Roman" w:hAnsi="Times New Roman" w:cs="Times New Roman"/>
+          <w:sz w:val="24"/>
+          <w:szCs w:val="24"/>
+        </w:rPr>
+      </w:pPr>
+      <w:r>
+        <w:rPr>
+          <w:rFonts w:ascii="Times New Roman" w:hAnsi="Times New Roman" w:cs="Times New Roman"/>
+          <w:sz w:val="24"/>
+          <w:szCs w:val="24"/>
+        </w:rPr>
+        <w:drawing>
+          <wp:inline distT="0" distB="0" distL="0" distR="0" wp14:anchorId="62147563" wp14:editId="45E83B4B">
+            <wp:extent cx="3277057" cy="342948"/>
+            <wp:effectExtent l="0" t="0" r="0" b="0"/>
+            <wp:docPr id="8" name="Imagem 8"/>
+            <wp:cNvGraphicFramePr>
+              <a:graphicFrameLocks xmlns:a="http://schemas.openxmlformats.org/drawingml/2006/main" noChangeAspect="1"/>
+            </wp:cNvGraphicFramePr>
+            <a:graphic xmlns:a="http://schemas.openxmlformats.org/drawingml/2006/main">
+              <a:graphicData uri="http://schemas.openxmlformats.org/drawingml/2006/picture">
+                <pic:pic xmlns:pic="http://schemas.openxmlformats.org/drawingml/2006/picture">
+                  <pic:nvPicPr>
+                    <pic:cNvPr id="1" name=""/>
+                    <pic:cNvPicPr/>
+                  </pic:nvPicPr>
+                  <pic:blipFill>
+                    <a:blip r:embed="rId13"/>
+                    <a:stretch>
+                      <a:fillRect/>
+                    </a:stretch>
+                  </pic:blipFill>
+                  <pic:spPr>
+                    <a:xfrm>
+                      <a:off x="0" y="0"/>
+                      <a:ext cx="3277057" cy="342948"/>
+                    </a:xfrm>
+                    <a:prstGeom prst="rect">
+                      <a:avLst/>
+                    </a:prstGeom>
+                  </pic:spPr>
+                </pic:pic>
+              </a:graphicData>
+            </a:graphic>
+          </wp:inline>
+        </w:drawing>
+      </w:r>
+    </w:p>
+    <w:p>
+      <w:pPr>
+        <w:pStyle w:val="PargrafodaLista"/>
+        <w:numPr>
+          <w:ilvl w:val="2"/>
+          <w:numId w:val="2"/>
+        </w:numPr>
+        <w:spacing w:line="360" w:lineRule="auto"/>
+        <w:jc w:val="both"/>
+        <w:rPr>
+          <w:rFonts w:ascii="Times New Roman" w:hAnsi="Times New Roman" w:cs="Times New Roman"/>
+          <w:sz w:val="24"/>
+          <w:szCs w:val="24"/>
+        </w:rPr>
+      </w:pPr>
+      <w:r>
+        <w:rPr>
+          <w:rFonts w:ascii="Times New Roman" w:hAnsi="Times New Roman" w:cs="Times New Roman"/>
+          <w:sz w:val="24"/>
+          <w:szCs w:val="24"/>
+        </w:rPr>
+        <w:t xml:space="preserve">Nesse caso utilizamos o </w:t>
+      </w:r>
+      <w:proofErr w:type="spellStart"/>
+      <w:r>
+        <w:rPr>
+          <w:rFonts w:ascii="Times New Roman" w:hAnsi="Times New Roman" w:cs="Times New Roman"/>
+          <w:sz w:val="24"/>
+          <w:szCs w:val="24"/>
+        </w:rPr>
+        <w:t>Request</w:t>
+      </w:r>
+      <w:proofErr w:type="spellEnd"/>
+      <w:r>
+        <w:rPr>
+          <w:rFonts w:ascii="Times New Roman" w:hAnsi="Times New Roman" w:cs="Times New Roman"/>
+          <w:sz w:val="24"/>
+          <w:szCs w:val="24"/>
+        </w:rPr>
+        <w:t xml:space="preserve"> junto com o cabeçalho do site, desse modo ele permite fazermos a abertura e leitura da </w:t>
+      </w:r>
+      <w:proofErr w:type="spellStart"/>
+      <w:r>
+        <w:rPr>
+          <w:rFonts w:ascii="Times New Roman" w:hAnsi="Times New Roman" w:cs="Times New Roman"/>
+          <w:sz w:val="24"/>
+          <w:szCs w:val="24"/>
+        </w:rPr>
+        <w:t>url</w:t>
+      </w:r>
+      <w:proofErr w:type="spellEnd"/>
+      <w:r>
+        <w:rPr>
+          <w:rFonts w:ascii="Times New Roman" w:hAnsi="Times New Roman" w:cs="Times New Roman"/>
+          <w:sz w:val="24"/>
+          <w:szCs w:val="24"/>
+        </w:rPr>
+        <w:t>. Podemos ainda colocar uma exceção para que ele exiba qual dos erros foi ocasionado:</w:t>
+      </w:r>
+    </w:p>
+    <w:p>
+      <w:pPr>
+        <w:spacing w:line="360" w:lineRule="auto"/>
+        <w:jc w:val="center"/>
+        <w:rPr>
+          <w:rFonts w:ascii="Times New Roman" w:hAnsi="Times New Roman" w:cs="Times New Roman"/>
+          <w:sz w:val="24"/>
+          <w:szCs w:val="24"/>
+        </w:rPr>
+      </w:pPr>
+      <w:r>
+        <w:rPr>
+          <w:rFonts w:ascii="Times New Roman" w:hAnsi="Times New Roman" w:cs="Times New Roman"/>
+          <w:sz w:val="24"/>
+          <w:szCs w:val="24"/>
+        </w:rPr>
+        <w:drawing>
+          <wp:inline distT="0" distB="0" distL="0" distR="0" wp14:anchorId="6D89AC0A" wp14:editId="5599F730">
+            <wp:extent cx="4191585" cy="2267266"/>
+            <wp:effectExtent l="0" t="0" r="0" b="0"/>
+            <wp:docPr id="9" name="Imagem 9"/>
+            <wp:cNvGraphicFramePr>
+              <a:graphicFrameLocks xmlns:a="http://schemas.openxmlformats.org/drawingml/2006/main" noChangeAspect="1"/>
+            </wp:cNvGraphicFramePr>
+            <a:graphic xmlns:a="http://schemas.openxmlformats.org/drawingml/2006/main">
+              <a:graphicData uri="http://schemas.openxmlformats.org/drawingml/2006/picture">
+                <pic:pic xmlns:pic="http://schemas.openxmlformats.org/drawingml/2006/picture">
+                  <pic:nvPicPr>
+                    <pic:cNvPr id="1" name=""/>
+                    <pic:cNvPicPr/>
+                  </pic:nvPicPr>
+                  <pic:blipFill>
+                    <a:blip r:embed="rId14"/>
+                    <a:stretch>
+                      <a:fillRect/>
+                    </a:stretch>
+                  </pic:blipFill>
+                  <pic:spPr>
+                    <a:xfrm>
+                      <a:off x="0" y="0"/>
+                      <a:ext cx="4191585" cy="2267266"/>
+                    </a:xfrm>
+                    <a:prstGeom prst="rect">
+                      <a:avLst/>
+                    </a:prstGeom>
+                  </pic:spPr>
+                </pic:pic>
+              </a:graphicData>
+            </a:graphic>
+          </wp:inline>
+        </w:drawing>
+      </w:r>
+    </w:p>
+    <w:p>
+      <w:pPr>
+        <w:spacing w:line="360" w:lineRule="auto"/>
+        <w:jc w:val="center"/>
+        <w:rPr>
+          <w:rFonts w:ascii="Times New Roman" w:hAnsi="Times New Roman" w:cs="Times New Roman"/>
+          <w:sz w:val="24"/>
+          <w:szCs w:val="24"/>
+        </w:rPr>
+      </w:pPr>
+      <w:r>
+        <w:rPr>
+          <w:rFonts w:ascii="Times New Roman" w:hAnsi="Times New Roman" w:cs="Times New Roman"/>
+          <w:sz w:val="24"/>
+          <w:szCs w:val="24"/>
+        </w:rPr>
+        <w:drawing>
+          <wp:inline distT="0" distB="0" distL="0" distR="0" wp14:anchorId="379A5F99" wp14:editId="385232D2">
+            <wp:extent cx="2467319" cy="342948"/>
+            <wp:effectExtent l="0" t="0" r="0" b="0"/>
+            <wp:docPr id="10" name="Imagem 10"/>
+            <wp:cNvGraphicFramePr>
+              <a:graphicFrameLocks xmlns:a="http://schemas.openxmlformats.org/drawingml/2006/main" noChangeAspect="1"/>
+            </wp:cNvGraphicFramePr>
+            <a:graphic xmlns:a="http://schemas.openxmlformats.org/drawingml/2006/main">
+              <a:graphicData uri="http://schemas.openxmlformats.org/drawingml/2006/picture">
+                <pic:pic xmlns:pic="http://schemas.openxmlformats.org/drawingml/2006/picture">
+                  <pic:nvPicPr>
+                    <pic:cNvPr id="1" name=""/>
+                    <pic:cNvPicPr/>
+                  </pic:nvPicPr>
+                  <pic:blipFill>
+                    <a:blip r:embed="rId15"/>
+                    <a:stretch>
+                      <a:fillRect/>
+                    </a:stretch>
+                  </pic:blipFill>
+                  <pic:spPr>
+                    <a:xfrm>
+                      <a:off x="0" y="0"/>
+                      <a:ext cx="2467319" cy="342948"/>
+                    </a:xfrm>
+                    <a:prstGeom prst="rect">
+                      <a:avLst/>
+                    </a:prstGeom>
+                  </pic:spPr>
+                </pic:pic>
+              </a:graphicData>
+            </a:graphic>
+          </wp:inline>
+        </w:drawing>
+      </w:r>
+    </w:p>
+    <w:p>
+      <w:pPr>
+        <w:spacing w:line="360" w:lineRule="auto"/>
+        <w:jc w:val="center"/>
+        <w:rPr>
+          <w:rFonts w:ascii="Times New Roman" w:hAnsi="Times New Roman" w:cs="Times New Roman"/>
+          <w:sz w:val="24"/>
+          <w:szCs w:val="24"/>
+        </w:rPr>
+      </w:pPr>
+      <w:r>
+        <w:rPr>
+          <w:rFonts w:ascii="Times New Roman" w:hAnsi="Times New Roman" w:cs="Times New Roman"/>
+          <w:sz w:val="24"/>
+          <w:szCs w:val="24"/>
+        </w:rPr>
+        <w:lastRenderedPageBreak/>
+        <w:drawing>
+          <wp:inline distT="0" distB="0" distL="0" distR="0" wp14:anchorId="7A5310CC" wp14:editId="5FB86814">
+            <wp:extent cx="4153480" cy="3429479"/>
+            <wp:effectExtent l="0" t="0" r="0" b="0"/>
+            <wp:docPr id="11" name="Imagem 11"/>
+            <wp:cNvGraphicFramePr>
+              <a:graphicFrameLocks xmlns:a="http://schemas.openxmlformats.org/drawingml/2006/main" noChangeAspect="1"/>
+            </wp:cNvGraphicFramePr>
+            <a:graphic xmlns:a="http://schemas.openxmlformats.org/drawingml/2006/main">
+              <a:graphicData uri="http://schemas.openxmlformats.org/drawingml/2006/picture">
+                <pic:pic xmlns:pic="http://schemas.openxmlformats.org/drawingml/2006/picture">
+                  <pic:nvPicPr>
+                    <pic:cNvPr id="1" name=""/>
+                    <pic:cNvPicPr/>
+                  </pic:nvPicPr>
+                  <pic:blipFill>
+                    <a:blip r:embed="rId16"/>
+                    <a:stretch>
+                      <a:fillRect/>
+                    </a:stretch>
+                  </pic:blipFill>
+                  <pic:spPr>
+                    <a:xfrm>
+                      <a:off x="0" y="0"/>
+                      <a:ext cx="4153480" cy="3429479"/>
+                    </a:xfrm>
+                    <a:prstGeom prst="rect">
+                      <a:avLst/>
+                    </a:prstGeom>
+                  </pic:spPr>
+                </pic:pic>
+              </a:graphicData>
+            </a:graphic>
+          </wp:inline>
+        </w:drawing>
+      </w:r>
+    </w:p>
+    <w:p>
+      <w:pPr>
+        <w:pStyle w:val="PargrafodaLista"/>
+        <w:numPr>
+          <w:ilvl w:val="2"/>
+          <w:numId w:val="2"/>
+        </w:numPr>
+        <w:spacing w:line="360" w:lineRule="auto"/>
+        <w:jc w:val="both"/>
+        <w:rPr>
+          <w:rFonts w:ascii="Times New Roman" w:hAnsi="Times New Roman" w:cs="Times New Roman"/>
+          <w:sz w:val="24"/>
+          <w:szCs w:val="24"/>
+        </w:rPr>
+      </w:pPr>
+      <w:r>
+        <w:rPr>
+          <w:rFonts w:ascii="Times New Roman" w:hAnsi="Times New Roman" w:cs="Times New Roman"/>
+          <w:sz w:val="24"/>
+          <w:szCs w:val="24"/>
+        </w:rPr>
+        <w:t xml:space="preserve">O </w:t>
+      </w:r>
+      <w:proofErr w:type="spellStart"/>
+      <w:r>
+        <w:rPr>
+          <w:rFonts w:ascii="Times New Roman" w:hAnsi="Times New Roman" w:cs="Times New Roman"/>
+          <w:sz w:val="24"/>
+          <w:szCs w:val="24"/>
+        </w:rPr>
+        <w:t>headers</w:t>
+      </w:r>
+      <w:proofErr w:type="spellEnd"/>
+      <w:r>
+        <w:rPr>
+          <w:rFonts w:ascii="Times New Roman" w:hAnsi="Times New Roman" w:cs="Times New Roman"/>
+          <w:sz w:val="24"/>
+          <w:szCs w:val="24"/>
+        </w:rPr>
+        <w:t xml:space="preserve"> foi feito através da inspeção de elementos:</w:t>
+      </w:r>
+    </w:p>
+    <w:p>
+      <w:pPr>
+        <w:spacing w:line="360" w:lineRule="auto"/>
+        <w:jc w:val="center"/>
+        <w:rPr>
+          <w:rFonts w:ascii="Times New Roman" w:hAnsi="Times New Roman" w:cs="Times New Roman"/>
+          <w:sz w:val="24"/>
+          <w:szCs w:val="24"/>
+        </w:rPr>
+      </w:pPr>
+      <w:r>
+        <w:rPr>
+          <w:rFonts w:ascii="Times New Roman" w:hAnsi="Times New Roman" w:cs="Times New Roman"/>
+          <w:sz w:val="24"/>
+          <w:szCs w:val="24"/>
+        </w:rPr>
+        <w:lastRenderedPageBreak/>
+        <w:drawing>
+          <wp:inline distT="0" distB="0" distL="0" distR="0" wp14:anchorId="25B14839" wp14:editId="1D2C89C7">
+            <wp:extent cx="5268060" cy="6668431"/>
+            <wp:effectExtent l="0" t="0" r="8890" b="0"/>
+            <wp:docPr id="12" name="Imagem 12"/>
+            <wp:cNvGraphicFramePr>
+              <a:graphicFrameLocks xmlns:a="http://schemas.openxmlformats.org/drawingml/2006/main" noChangeAspect="1"/>
+            </wp:cNvGraphicFramePr>
+            <a:graphic xmlns:a="http://schemas.openxmlformats.org/drawingml/2006/main">
+              <a:graphicData uri="http://schemas.openxmlformats.org/drawingml/2006/picture">
+                <pic:pic xmlns:pic="http://schemas.openxmlformats.org/drawingml/2006/picture">
+                  <pic:nvPicPr>
+                    <pic:cNvPr id="1" name=""/>
+                    <pic:cNvPicPr/>
+                  </pic:nvPicPr>
+                  <pic:blipFill>
+                    <a:blip r:embed="rId17"/>
+                    <a:stretch>
+                      <a:fillRect/>
+                    </a:stretch>
+                  </pic:blipFill>
+                  <pic:spPr>
+                    <a:xfrm>
+                      <a:off x="0" y="0"/>
+                      <a:ext cx="5268060" cy="6668431"/>
+                    </a:xfrm>
+                    <a:prstGeom prst="rect">
+                      <a:avLst/>
+                    </a:prstGeom>
+                  </pic:spPr>
+                </pic:pic>
+              </a:graphicData>
+            </a:graphic>
+          </wp:inline>
+        </w:drawing>
+      </w:r>
+    </w:p>
+    <w:p>
+      <w:pPr>
+        <w:pStyle w:val="PargrafodaLista"/>
+        <w:numPr>
+          <w:ilvl w:val="2"/>
+          <w:numId w:val="2"/>
+        </w:numPr>
+        <w:spacing w:line="360" w:lineRule="auto"/>
+        <w:jc w:val="both"/>
+        <w:rPr>
+          <w:rFonts w:ascii="Times New Roman" w:hAnsi="Times New Roman" w:cs="Times New Roman"/>
+          <w:sz w:val="24"/>
+          <w:szCs w:val="24"/>
+        </w:rPr>
+      </w:pPr>
     </w:p>
     <w:sectPr>
       <w:pgSz w:w="11906" w:h="16838"/>

</xml_diff>

<commit_message>
Iniciando a terceira aula
Aula 3 – Introdução ao BeautifulSoap
</commit_message>
<xml_diff>
--- a/Data Science/Formação Python para Data Science/Scraping com Python – Coleta de dados na web/Anotações/Scraping com Python.docx
+++ b/Data Science/Formação Python para Data Science/Scraping com Python – Coleta de dados na web/Anotações/Scraping com Python.docx
@@ -2664,6 +2664,92 @@
           <w:szCs w:val="24"/>
         </w:rPr>
         <w:t>.</w:t>
+      </w:r>
+    </w:p>
+    <w:p>
+      <w:pPr>
+        <w:spacing w:line="360" w:lineRule="auto"/>
+        <w:jc w:val="both"/>
+        <w:rPr>
+          <w:rFonts w:ascii="Times New Roman" w:hAnsi="Times New Roman" w:cs="Times New Roman"/>
+          <w:sz w:val="24"/>
+          <w:szCs w:val="24"/>
+        </w:rPr>
+      </w:pPr>
+    </w:p>
+    <w:p>
+      <w:pPr>
+        <w:pStyle w:val="PargrafodaLista"/>
+        <w:numPr>
+          <w:ilvl w:val="0"/>
+          <w:numId w:val="2"/>
+        </w:numPr>
+        <w:spacing w:line="360" w:lineRule="auto"/>
+        <w:jc w:val="both"/>
+        <w:rPr>
+          <w:rFonts w:ascii="Times New Roman" w:hAnsi="Times New Roman" w:cs="Times New Roman"/>
+          <w:sz w:val="24"/>
+          <w:szCs w:val="24"/>
+        </w:rPr>
+      </w:pPr>
+      <w:r>
+        <w:rPr>
+          <w:rFonts w:ascii="Times New Roman" w:hAnsi="Times New Roman" w:cs="Times New Roman"/>
+          <w:b/>
+          <w:bCs/>
+          <w:sz w:val="24"/>
+          <w:szCs w:val="24"/>
+          <w:u w:val="single"/>
+        </w:rPr>
+        <w:t xml:space="preserve">Aula 3 – Introdução ao </w:t>
+      </w:r>
+      <w:proofErr w:type="spellStart"/>
+      <w:r>
+        <w:rPr>
+          <w:rFonts w:ascii="Times New Roman" w:hAnsi="Times New Roman" w:cs="Times New Roman"/>
+          <w:b/>
+          <w:bCs/>
+          <w:sz w:val="24"/>
+          <w:szCs w:val="24"/>
+          <w:u w:val="single"/>
+        </w:rPr>
+        <w:t>BeautifulSoap</w:t>
+      </w:r>
+      <w:proofErr w:type="spellEnd"/>
+      <w:r>
+        <w:rPr>
+          <w:rFonts w:ascii="Times New Roman" w:hAnsi="Times New Roman" w:cs="Times New Roman"/>
+          <w:b/>
+          <w:bCs/>
+          <w:sz w:val="24"/>
+          <w:szCs w:val="24"/>
+          <w:u w:val="single"/>
+        </w:rPr>
+        <w:t>:</w:t>
+      </w:r>
+    </w:p>
+    <w:p>
+      <w:pPr>
+        <w:pStyle w:val="PargrafodaLista"/>
+        <w:numPr>
+          <w:ilvl w:val="1"/>
+          <w:numId w:val="2"/>
+        </w:numPr>
+        <w:spacing w:line="360" w:lineRule="auto"/>
+        <w:jc w:val="both"/>
+        <w:rPr>
+          <w:rFonts w:ascii="Times New Roman" w:hAnsi="Times New Roman" w:cs="Times New Roman"/>
+          <w:sz w:val="24"/>
+          <w:szCs w:val="24"/>
+        </w:rPr>
+      </w:pPr>
+      <w:r>
+        <w:rPr>
+          <w:rFonts w:ascii="Times New Roman" w:hAnsi="Times New Roman" w:cs="Times New Roman"/>
+          <w:sz w:val="24"/>
+          <w:szCs w:val="24"/>
+        </w:rPr>
+        <w:t xml:space="preserve"> </w:t>
       </w:r>
     </w:p>
     <w:sectPr>

</xml_diff>

<commit_message>
HTML da nossa página
Vimos a estrutura básica de html
</commit_message>
<xml_diff>
--- a/Data Science/Formação Python para Data Science/Scraping com Python – Coleta de dados na web/Anotações/Scraping com Python.docx
+++ b/Data Science/Formação Python para Data Science/Scraping com Python – Coleta de dados na web/Anotações/Scraping com Python.docx
@@ -12,7 +12,6 @@
           <w:szCs w:val="24"/>
         </w:rPr>
       </w:pPr>
-      <w:proofErr w:type="spellStart"/>
       <w:r>
         <w:rPr>
           <w:rFonts w:ascii="Times New Roman" w:hAnsi="Times New Roman" w:cs="Times New Roman"/>
@@ -22,19 +21,7 @@
           <w:szCs w:val="24"/>
           <w:u w:val="single"/>
         </w:rPr>
-        <w:t>Scraping</w:t>
-      </w:r>
-      <w:proofErr w:type="spellEnd"/>
-      <w:r>
-        <w:rPr>
-          <w:rFonts w:ascii="Times New Roman" w:hAnsi="Times New Roman" w:cs="Times New Roman"/>
-          <w:b/>
-          <w:bCs/>
-          <w:sz w:val="24"/>
-          <w:szCs w:val="24"/>
-          <w:u w:val="single"/>
-        </w:rPr>
-        <w:t xml:space="preserve"> com Python</w:t>
+        <w:t>Scraping com Python</w:t>
       </w:r>
       <w:r>
         <w:rPr>
@@ -182,31 +169,7 @@
           <w:szCs w:val="24"/>
           <w:u w:val="single"/>
         </w:rPr>
-        <w:t xml:space="preserve">Aula 1 – Nosso Primeiro </w:t>
-      </w:r>
-      <w:proofErr w:type="spellStart"/>
-      <w:r>
-        <w:rPr>
-          <w:rFonts w:ascii="Times New Roman" w:hAnsi="Times New Roman" w:cs="Times New Roman"/>
-          <w:b/>
-          <w:bCs/>
-          <w:sz w:val="24"/>
-          <w:szCs w:val="24"/>
-          <w:u w:val="single"/>
-        </w:rPr>
-        <w:t>Scraping</w:t>
-      </w:r>
-      <w:proofErr w:type="spellEnd"/>
-      <w:r>
-        <w:rPr>
-          <w:rFonts w:ascii="Times New Roman" w:hAnsi="Times New Roman" w:cs="Times New Roman"/>
-          <w:b/>
-          <w:bCs/>
-          <w:sz w:val="24"/>
-          <w:szCs w:val="24"/>
-          <w:u w:val="single"/>
-        </w:rPr>
-        <w:t>:</w:t>
+        <w:t>Aula 1 – Nosso Primeiro Scraping:</w:t>
       </w:r>
     </w:p>
     <w:p>
@@ -230,43 +193,7 @@
           <w:sz w:val="24"/>
           <w:szCs w:val="24"/>
         </w:rPr>
-        <w:t xml:space="preserve"> Vamos fazer o </w:t>
-      </w:r>
-      <w:proofErr w:type="spellStart"/>
-      <w:r>
-        <w:rPr>
-          <w:rFonts w:ascii="Times New Roman" w:hAnsi="Times New Roman" w:cs="Times New Roman"/>
-          <w:sz w:val="24"/>
-          <w:szCs w:val="24"/>
-        </w:rPr>
-        <w:t>scraping</w:t>
-      </w:r>
-      <w:proofErr w:type="spellEnd"/>
-      <w:r>
-        <w:rPr>
-          <w:rFonts w:ascii="Times New Roman" w:hAnsi="Times New Roman" w:cs="Times New Roman"/>
-          <w:sz w:val="24"/>
-          <w:szCs w:val="24"/>
-        </w:rPr>
-        <w:t xml:space="preserve">, ou seja, pegar as informações automaticamente de um site fictício da </w:t>
-      </w:r>
-      <w:proofErr w:type="spellStart"/>
-      <w:r>
-        <w:rPr>
-          <w:rFonts w:ascii="Times New Roman" w:hAnsi="Times New Roman" w:cs="Times New Roman"/>
-          <w:sz w:val="24"/>
-          <w:szCs w:val="24"/>
-        </w:rPr>
-        <w:t>alura</w:t>
-      </w:r>
-      <w:proofErr w:type="spellEnd"/>
-      <w:r>
-        <w:rPr>
-          <w:rFonts w:ascii="Times New Roman" w:hAnsi="Times New Roman" w:cs="Times New Roman"/>
-          <w:sz w:val="24"/>
-          <w:szCs w:val="24"/>
-        </w:rPr>
-        <w:t xml:space="preserve"> que foi desenvolvido para isso:</w:t>
+        <w:t xml:space="preserve"> Vamos fazer o scraping, ou seja, pegar as informações automaticamente de um site fictício da alura que foi desenvolvido para isso:</w:t>
       </w:r>
     </w:p>
     <w:p>
@@ -325,27 +252,8 @@
           <w:sz w:val="24"/>
           <w:szCs w:val="24"/>
         </w:rPr>
-        <w:t xml:space="preserve">Para fazer o </w:t>
-      </w:r>
-      <w:proofErr w:type="spellStart"/>
-      <w:r>
-        <w:rPr>
-          <w:rFonts w:ascii="Times New Roman" w:hAnsi="Times New Roman" w:cs="Times New Roman"/>
-          <w:sz w:val="24"/>
-          <w:szCs w:val="24"/>
-        </w:rPr>
-        <w:t>scraping</w:t>
-      </w:r>
-      <w:proofErr w:type="spellEnd"/>
-      <w:r>
-        <w:rPr>
-          <w:rFonts w:ascii="Times New Roman" w:hAnsi="Times New Roman" w:cs="Times New Roman"/>
-          <w:sz w:val="24"/>
-          <w:szCs w:val="24"/>
-        </w:rPr>
-        <w:t xml:space="preserve"> utilizaremos 2 bibliotecas: </w:t>
-      </w:r>
-      <w:proofErr w:type="spellStart"/>
+        <w:t xml:space="preserve">Para fazer o scraping utilizaremos 2 bibliotecas: </w:t>
+      </w:r>
       <w:r>
         <w:rPr>
           <w:rFonts w:ascii="Times New Roman" w:hAnsi="Times New Roman" w:cs="Times New Roman"/>
@@ -354,7 +262,6 @@
         </w:rPr>
         <w:t>urllib</w:t>
       </w:r>
-      <w:proofErr w:type="spellEnd"/>
       <w:r>
         <w:rPr>
           <w:rFonts w:ascii="Times New Roman" w:hAnsi="Times New Roman" w:cs="Times New Roman"/>
@@ -379,7 +286,6 @@
         </w:rPr>
         <w:t xml:space="preserve">. Mais precisamente, para esse primeiro contato, utilizaremos as funções </w:t>
       </w:r>
-      <w:proofErr w:type="spellStart"/>
       <w:r>
         <w:rPr>
           <w:rFonts w:ascii="Times New Roman" w:hAnsi="Times New Roman" w:cs="Times New Roman"/>
@@ -388,7 +294,6 @@
         </w:rPr>
         <w:t>urlopen</w:t>
       </w:r>
-      <w:proofErr w:type="spellEnd"/>
       <w:r>
         <w:rPr>
           <w:rFonts w:ascii="Times New Roman" w:hAnsi="Times New Roman" w:cs="Times New Roman"/>
@@ -397,7 +302,6 @@
         </w:rPr>
         <w:t xml:space="preserve"> e </w:t>
       </w:r>
-      <w:proofErr w:type="spellStart"/>
       <w:r>
         <w:rPr>
           <w:rFonts w:ascii="Times New Roman" w:hAnsi="Times New Roman" w:cs="Times New Roman"/>
@@ -406,7 +310,6 @@
         </w:rPr>
         <w:t>BeautifulSoup</w:t>
       </w:r>
-      <w:proofErr w:type="spellEnd"/>
       <w:r>
         <w:rPr>
           <w:rFonts w:ascii="Times New Roman" w:hAnsi="Times New Roman" w:cs="Times New Roman"/>
@@ -506,63 +409,7 @@
           <w:sz w:val="24"/>
           <w:szCs w:val="24"/>
         </w:rPr>
-        <w:t xml:space="preserve">Para abrir a </w:t>
-      </w:r>
-      <w:proofErr w:type="spellStart"/>
-      <w:r>
-        <w:rPr>
-          <w:rFonts w:ascii="Times New Roman" w:hAnsi="Times New Roman" w:cs="Times New Roman"/>
-          <w:sz w:val="24"/>
-          <w:szCs w:val="24"/>
-        </w:rPr>
-        <w:t>url</w:t>
-      </w:r>
-      <w:proofErr w:type="spellEnd"/>
-      <w:r>
-        <w:rPr>
-          <w:rFonts w:ascii="Times New Roman" w:hAnsi="Times New Roman" w:cs="Times New Roman"/>
-          <w:sz w:val="24"/>
-          <w:szCs w:val="24"/>
-        </w:rPr>
-        <w:t xml:space="preserve"> precisamos usar a função que importamos passando a </w:t>
-      </w:r>
-      <w:proofErr w:type="spellStart"/>
-      <w:r>
-        <w:rPr>
-          <w:rFonts w:ascii="Times New Roman" w:hAnsi="Times New Roman" w:cs="Times New Roman"/>
-          <w:sz w:val="24"/>
-          <w:szCs w:val="24"/>
-        </w:rPr>
-        <w:t>url</w:t>
-      </w:r>
-      <w:proofErr w:type="spellEnd"/>
-      <w:r>
-        <w:rPr>
-          <w:rFonts w:ascii="Times New Roman" w:hAnsi="Times New Roman" w:cs="Times New Roman"/>
-          <w:sz w:val="24"/>
-          <w:szCs w:val="24"/>
-        </w:rPr>
-        <w:t xml:space="preserve"> como parâmetro e em seguida, para ler o html da página passada, usar </w:t>
-      </w:r>
-      <w:proofErr w:type="spellStart"/>
-      <w:proofErr w:type="gramStart"/>
-      <w:r>
-        <w:rPr>
-          <w:rFonts w:ascii="Times New Roman" w:hAnsi="Times New Roman" w:cs="Times New Roman"/>
-          <w:sz w:val="24"/>
-          <w:szCs w:val="24"/>
-        </w:rPr>
-        <w:t>o.read</w:t>
-      </w:r>
-      <w:proofErr w:type="spellEnd"/>
-      <w:proofErr w:type="gramEnd"/>
-      <w:r>
-        <w:rPr>
-          <w:rFonts w:ascii="Times New Roman" w:hAnsi="Times New Roman" w:cs="Times New Roman"/>
-          <w:sz w:val="24"/>
-          <w:szCs w:val="24"/>
-        </w:rPr>
-        <w:t>()</w:t>
+        <w:t>Para abrir a url precisamos usar a função que importamos passando a url como parâmetro e em seguida, para ler o html da página passada, usar o.read()</w:t>
       </w:r>
       <w:r>
         <w:rPr>
@@ -708,53 +555,7 @@
           <w:sz w:val="24"/>
           <w:szCs w:val="24"/>
         </w:rPr>
-        <w:t xml:space="preserve">Para organizar melhor e facilitar a visualização, utilizamos a </w:t>
-      </w:r>
-      <w:proofErr w:type="spellStart"/>
-      <w:proofErr w:type="gramStart"/>
-      <w:r>
-        <w:rPr>
-          <w:rFonts w:ascii="Times New Roman" w:hAnsi="Times New Roman" w:cs="Times New Roman"/>
-          <w:sz w:val="24"/>
-          <w:szCs w:val="24"/>
-        </w:rPr>
-        <w:t>BeautifulSoup</w:t>
-      </w:r>
-      <w:proofErr w:type="spellEnd"/>
-      <w:r>
-        <w:rPr>
-          <w:rFonts w:ascii="Times New Roman" w:hAnsi="Times New Roman" w:cs="Times New Roman"/>
-          <w:sz w:val="24"/>
-          <w:szCs w:val="24"/>
-        </w:rPr>
-        <w:t>(</w:t>
-      </w:r>
-      <w:proofErr w:type="gramEnd"/>
-      <w:r>
-        <w:rPr>
-          <w:rFonts w:ascii="Times New Roman" w:hAnsi="Times New Roman" w:cs="Times New Roman"/>
-          <w:sz w:val="24"/>
-          <w:szCs w:val="24"/>
-        </w:rPr>
-        <w:t>html, ‘</w:t>
-      </w:r>
-      <w:proofErr w:type="spellStart"/>
-      <w:r>
-        <w:rPr>
-          <w:rFonts w:ascii="Times New Roman" w:hAnsi="Times New Roman" w:cs="Times New Roman"/>
-          <w:sz w:val="24"/>
-          <w:szCs w:val="24"/>
-        </w:rPr>
-        <w:t>html.parser</w:t>
-      </w:r>
-      <w:proofErr w:type="spellEnd"/>
-      <w:r>
-        <w:rPr>
-          <w:rFonts w:ascii="Times New Roman" w:hAnsi="Times New Roman" w:cs="Times New Roman"/>
-          <w:sz w:val="24"/>
-          <w:szCs w:val="24"/>
-        </w:rPr>
-        <w:t>’), passando a leitura do html e um parâmetro para organizando:</w:t>
+        <w:t>Para organizar melhor e facilitar a visualização, utilizamos a BeautifulSoup(html, ‘html.parser’), passando a leitura do html e um parâmetro para organizando:</w:t>
       </w:r>
     </w:p>
     <w:p>
@@ -885,61 +686,7 @@
           <w:sz w:val="24"/>
           <w:szCs w:val="24"/>
         </w:rPr>
-        <w:t xml:space="preserve">Como queremos pegar algo em particular, clicamos com o botão direito em cima da informação que queremos obter e clicamos em “inspecionar elemento” abrindo uma aba que nos mostra exatamente qual a tag html em que essa informação está e suas classes e </w:t>
-      </w:r>
-      <w:proofErr w:type="spellStart"/>
-      <w:r>
-        <w:rPr>
-          <w:rFonts w:ascii="Times New Roman" w:hAnsi="Times New Roman" w:cs="Times New Roman"/>
-          <w:sz w:val="24"/>
-          <w:szCs w:val="24"/>
-        </w:rPr>
-        <w:t>id’s</w:t>
-      </w:r>
-      <w:proofErr w:type="spellEnd"/>
-      <w:r>
-        <w:rPr>
-          <w:rFonts w:ascii="Times New Roman" w:hAnsi="Times New Roman" w:cs="Times New Roman"/>
-          <w:sz w:val="24"/>
-          <w:szCs w:val="24"/>
-        </w:rPr>
-        <w:t xml:space="preserve">. Em seguida, com essa informação, utilizamos o </w:t>
-      </w:r>
-      <w:proofErr w:type="gramStart"/>
-      <w:r>
-        <w:rPr>
-          <w:rFonts w:ascii="Times New Roman" w:hAnsi="Times New Roman" w:cs="Times New Roman"/>
-          <w:sz w:val="24"/>
-          <w:szCs w:val="24"/>
-        </w:rPr>
-        <w:t>método .find</w:t>
-      </w:r>
-      <w:proofErr w:type="gramEnd"/>
-      <w:r>
-        <w:rPr>
-          <w:rFonts w:ascii="Times New Roman" w:hAnsi="Times New Roman" w:cs="Times New Roman"/>
-          <w:sz w:val="24"/>
-          <w:szCs w:val="24"/>
-        </w:rPr>
-        <w:t>(‘tag’, id=’</w:t>
-      </w:r>
-      <w:proofErr w:type="spellStart"/>
-      <w:r>
-        <w:rPr>
-          <w:rFonts w:ascii="Times New Roman" w:hAnsi="Times New Roman" w:cs="Times New Roman"/>
-          <w:sz w:val="24"/>
-          <w:szCs w:val="24"/>
-        </w:rPr>
-        <w:t>se_tiver_e_quiser</w:t>
-      </w:r>
-      <w:proofErr w:type="spellEnd"/>
-      <w:r>
-        <w:rPr>
-          <w:rFonts w:ascii="Times New Roman" w:hAnsi="Times New Roman" w:cs="Times New Roman"/>
-          <w:sz w:val="24"/>
-          <w:szCs w:val="24"/>
-        </w:rPr>
-        <w:t>’):</w:t>
+        <w:t>Como queremos pegar algo em particular, clicamos com o botão direito em cima da informação que queremos obter e clicamos em “inspecionar elemento” abrindo uma aba que nos mostra exatamente qual a tag html em que essa informação está e suas classes e id’s. Em seguida, com essa informação, utilizamos o método .find(‘tag’, id=’se_tiver_e_quiser’):</w:t>
       </w:r>
     </w:p>
     <w:p>
@@ -1016,61 +763,7 @@
           <w:sz w:val="24"/>
           <w:szCs w:val="24"/>
         </w:rPr>
-        <w:t xml:space="preserve">Como observamos ele nos trouxe a tag inteira. Para pegar somente o texto utilizamos a </w:t>
-      </w:r>
-      <w:proofErr w:type="gramStart"/>
-      <w:r>
-        <w:rPr>
-          <w:rFonts w:ascii="Times New Roman" w:hAnsi="Times New Roman" w:cs="Times New Roman"/>
-          <w:sz w:val="24"/>
-          <w:szCs w:val="24"/>
-        </w:rPr>
-        <w:t>função .</w:t>
-      </w:r>
-      <w:proofErr w:type="spellStart"/>
-      <w:r>
-        <w:rPr>
-          <w:rFonts w:ascii="Times New Roman" w:hAnsi="Times New Roman" w:cs="Times New Roman"/>
-          <w:sz w:val="24"/>
-          <w:szCs w:val="24"/>
-        </w:rPr>
-        <w:t>get</w:t>
-      </w:r>
-      <w:proofErr w:type="gramEnd"/>
-      <w:r>
-        <w:rPr>
-          <w:rFonts w:ascii="Times New Roman" w:hAnsi="Times New Roman" w:cs="Times New Roman"/>
-          <w:sz w:val="24"/>
-          <w:szCs w:val="24"/>
-        </w:rPr>
-        <w:t>_text</w:t>
-      </w:r>
-      <w:proofErr w:type="spellEnd"/>
-      <w:r>
-        <w:rPr>
-          <w:rFonts w:ascii="Times New Roman" w:hAnsi="Times New Roman" w:cs="Times New Roman"/>
-          <w:sz w:val="24"/>
-          <w:szCs w:val="24"/>
-        </w:rPr>
-        <w:t xml:space="preserve">(). Fizemos isso para o título e parágrafo da página que estamos </w:t>
-      </w:r>
-      <w:proofErr w:type="spellStart"/>
-      <w:r>
-        <w:rPr>
-          <w:rFonts w:ascii="Times New Roman" w:hAnsi="Times New Roman" w:cs="Times New Roman"/>
-          <w:sz w:val="24"/>
-          <w:szCs w:val="24"/>
-        </w:rPr>
-        <w:t>scraping</w:t>
-      </w:r>
-      <w:proofErr w:type="spellEnd"/>
-      <w:r>
-        <w:rPr>
-          <w:rFonts w:ascii="Times New Roman" w:hAnsi="Times New Roman" w:cs="Times New Roman"/>
-          <w:sz w:val="24"/>
-          <w:szCs w:val="24"/>
-        </w:rPr>
-        <w:t>:</w:t>
+        <w:t>Como observamos ele nos trouxe a tag inteira. Para pegar somente o texto utilizamos a função .get_text(). Fizemos isso para o título e parágrafo da página que estamos scraping:</w:t>
       </w:r>
     </w:p>
     <w:p>
@@ -1235,43 +928,7 @@
           <w:sz w:val="24"/>
           <w:szCs w:val="24"/>
         </w:rPr>
-        <w:t xml:space="preserve">A executar </w:t>
-      </w:r>
-      <w:proofErr w:type="gramStart"/>
-      <w:r>
-        <w:rPr>
-          <w:rFonts w:ascii="Times New Roman" w:hAnsi="Times New Roman" w:cs="Times New Roman"/>
-          <w:sz w:val="24"/>
-          <w:szCs w:val="24"/>
-        </w:rPr>
-        <w:t>um web</w:t>
-      </w:r>
-      <w:proofErr w:type="gramEnd"/>
-      <w:r>
-        <w:rPr>
-          <w:rFonts w:ascii="Times New Roman" w:hAnsi="Times New Roman" w:cs="Times New Roman"/>
-          <w:sz w:val="24"/>
-          <w:szCs w:val="24"/>
-        </w:rPr>
-        <w:t xml:space="preserve"> </w:t>
-      </w:r>
-      <w:proofErr w:type="spellStart"/>
-      <w:r>
-        <w:rPr>
-          <w:rFonts w:ascii="Times New Roman" w:hAnsi="Times New Roman" w:cs="Times New Roman"/>
-          <w:sz w:val="24"/>
-          <w:szCs w:val="24"/>
-        </w:rPr>
-        <w:t>scraping</w:t>
-      </w:r>
-      <w:proofErr w:type="spellEnd"/>
-      <w:r>
-        <w:rPr>
-          <w:rFonts w:ascii="Times New Roman" w:hAnsi="Times New Roman" w:cs="Times New Roman"/>
-          <w:sz w:val="24"/>
-          <w:szCs w:val="24"/>
-        </w:rPr>
-        <w:t xml:space="preserve"> simples, do começo ao fim</w:t>
+        <w:t>A executar um web scraping simples, do começo ao fim</w:t>
       </w:r>
       <w:r>
         <w:rPr>
@@ -1375,43 +1032,7 @@
           <w:sz w:val="24"/>
           <w:szCs w:val="24"/>
         </w:rPr>
-        <w:t xml:space="preserve">Obtemos nossos dados </w:t>
-      </w:r>
-      <w:proofErr w:type="gramStart"/>
-      <w:r>
-        <w:rPr>
-          <w:rFonts w:ascii="Times New Roman" w:hAnsi="Times New Roman" w:cs="Times New Roman"/>
-          <w:sz w:val="24"/>
-          <w:szCs w:val="24"/>
-        </w:rPr>
-        <w:t>pelo web</w:t>
-      </w:r>
-      <w:proofErr w:type="gramEnd"/>
-      <w:r>
-        <w:rPr>
-          <w:rFonts w:ascii="Times New Roman" w:hAnsi="Times New Roman" w:cs="Times New Roman"/>
-          <w:sz w:val="24"/>
-          <w:szCs w:val="24"/>
-        </w:rPr>
-        <w:t xml:space="preserve"> </w:t>
-      </w:r>
-      <w:proofErr w:type="spellStart"/>
-      <w:r>
-        <w:rPr>
-          <w:rFonts w:ascii="Times New Roman" w:hAnsi="Times New Roman" w:cs="Times New Roman"/>
-          <w:sz w:val="24"/>
-          <w:szCs w:val="24"/>
-        </w:rPr>
-        <w:t>scraping</w:t>
-      </w:r>
-      <w:proofErr w:type="spellEnd"/>
-      <w:r>
-        <w:rPr>
-          <w:rFonts w:ascii="Times New Roman" w:hAnsi="Times New Roman" w:cs="Times New Roman"/>
-          <w:sz w:val="24"/>
-          <w:szCs w:val="24"/>
-        </w:rPr>
-        <w:t xml:space="preserve"> pois fazemos uma requisição a partir do computador/cliente para o servidor e o servidor nos devolve/responde o html da página.</w:t>
+        <w:t>Obtemos nossos dados pelo web scraping pois fazemos uma requisição a partir do computador/cliente para o servidor e o servidor nos devolve/responde o html da página.</w:t>
       </w:r>
     </w:p>
     <w:p>
@@ -1507,25 +1128,7 @@
           <w:sz w:val="24"/>
           <w:szCs w:val="24"/>
         </w:rPr>
-        <w:t xml:space="preserve">Utilizando o que vimos até agora, não será possível fazer a requisição e obter a informação de qualquer site, pois a maioria possui um tipo de proteção para isso. Com isso temos que utilizar outros métodos da biblioteca </w:t>
-      </w:r>
-      <w:proofErr w:type="spellStart"/>
-      <w:r>
-        <w:rPr>
-          <w:rFonts w:ascii="Times New Roman" w:hAnsi="Times New Roman" w:cs="Times New Roman"/>
-          <w:sz w:val="24"/>
-          <w:szCs w:val="24"/>
-        </w:rPr>
-        <w:t>urllib</w:t>
-      </w:r>
-      <w:proofErr w:type="spellEnd"/>
-      <w:r>
-        <w:rPr>
-          <w:rFonts w:ascii="Times New Roman" w:hAnsi="Times New Roman" w:cs="Times New Roman"/>
-          <w:sz w:val="24"/>
-          <w:szCs w:val="24"/>
-        </w:rPr>
-        <w:t>, tais como:</w:t>
+        <w:t>Utilizando o que vimos até agora, não será possível fazer a requisição e obter a informação de qualquer site, pois a maioria possui um tipo de proteção para isso. Com isso temos que utilizar outros métodos da biblioteca urllib, tais como:</w:t>
       </w:r>
     </w:p>
     <w:p>
@@ -1602,43 +1205,7 @@
           <w:sz w:val="24"/>
           <w:szCs w:val="24"/>
         </w:rPr>
-        <w:t xml:space="preserve">Nesse caso utilizamos o </w:t>
-      </w:r>
-      <w:proofErr w:type="spellStart"/>
-      <w:r>
-        <w:rPr>
-          <w:rFonts w:ascii="Times New Roman" w:hAnsi="Times New Roman" w:cs="Times New Roman"/>
-          <w:sz w:val="24"/>
-          <w:szCs w:val="24"/>
-        </w:rPr>
-        <w:t>Request</w:t>
-      </w:r>
-      <w:proofErr w:type="spellEnd"/>
-      <w:r>
-        <w:rPr>
-          <w:rFonts w:ascii="Times New Roman" w:hAnsi="Times New Roman" w:cs="Times New Roman"/>
-          <w:sz w:val="24"/>
-          <w:szCs w:val="24"/>
-        </w:rPr>
-        <w:t xml:space="preserve"> junto com o cabeçalho do site, desse modo ele permite fazermos a abertura e leitura da </w:t>
-      </w:r>
-      <w:proofErr w:type="spellStart"/>
-      <w:r>
-        <w:rPr>
-          <w:rFonts w:ascii="Times New Roman" w:hAnsi="Times New Roman" w:cs="Times New Roman"/>
-          <w:sz w:val="24"/>
-          <w:szCs w:val="24"/>
-        </w:rPr>
-        <w:t>url</w:t>
-      </w:r>
-      <w:proofErr w:type="spellEnd"/>
-      <w:r>
-        <w:rPr>
-          <w:rFonts w:ascii="Times New Roman" w:hAnsi="Times New Roman" w:cs="Times New Roman"/>
-          <w:sz w:val="24"/>
-          <w:szCs w:val="24"/>
-        </w:rPr>
-        <w:t>. Podemos ainda colocar uma exceção para que ele exiba qual dos erros foi ocasionado:</w:t>
+        <w:t>Nesse caso utilizamos o Request junto com o cabeçalho do site, desse modo ele permite fazermos a abertura e leitura da url. Podemos ainda colocar uma exceção para que ele exiba qual dos erros foi ocasionado:</w:t>
       </w:r>
     </w:p>
     <w:p>
@@ -1822,25 +1389,7 @@
           <w:sz w:val="24"/>
           <w:szCs w:val="24"/>
         </w:rPr>
-        <w:t xml:space="preserve">O </w:t>
-      </w:r>
-      <w:proofErr w:type="spellStart"/>
-      <w:r>
-        <w:rPr>
-          <w:rFonts w:ascii="Times New Roman" w:hAnsi="Times New Roman" w:cs="Times New Roman"/>
-          <w:sz w:val="24"/>
-          <w:szCs w:val="24"/>
-        </w:rPr>
-        <w:t>headers</w:t>
-      </w:r>
-      <w:proofErr w:type="spellEnd"/>
-      <w:r>
-        <w:rPr>
-          <w:rFonts w:ascii="Times New Roman" w:hAnsi="Times New Roman" w:cs="Times New Roman"/>
-          <w:sz w:val="24"/>
-          <w:szCs w:val="24"/>
-        </w:rPr>
-        <w:t xml:space="preserve"> foi feito através da inspeção de elementos:</w:t>
+        <w:t>O headers foi feito através da inspeção de elementos:</w:t>
       </w:r>
     </w:p>
     <w:p>
@@ -2105,35 +1654,7 @@
           <w:sz w:val="24"/>
           <w:szCs w:val="24"/>
         </w:rPr>
-        <w:t xml:space="preserve">Para converter para str precisamos decodificar ele com </w:t>
-      </w:r>
-      <w:proofErr w:type="gramStart"/>
-      <w:r>
-        <w:rPr>
-          <w:rFonts w:ascii="Times New Roman" w:hAnsi="Times New Roman" w:cs="Times New Roman"/>
-          <w:sz w:val="24"/>
-          <w:szCs w:val="24"/>
-        </w:rPr>
-        <w:t>o .</w:t>
-      </w:r>
-      <w:proofErr w:type="spellStart"/>
-      <w:r>
-        <w:rPr>
-          <w:rFonts w:ascii="Times New Roman" w:hAnsi="Times New Roman" w:cs="Times New Roman"/>
-          <w:sz w:val="24"/>
-          <w:szCs w:val="24"/>
-        </w:rPr>
-        <w:t>decode</w:t>
-      </w:r>
-      <w:proofErr w:type="spellEnd"/>
-      <w:proofErr w:type="gramEnd"/>
-      <w:r>
-        <w:rPr>
-          <w:rFonts w:ascii="Times New Roman" w:hAnsi="Times New Roman" w:cs="Times New Roman"/>
-          <w:sz w:val="24"/>
-          <w:szCs w:val="24"/>
-        </w:rPr>
-        <w:t>(‘utf-8’):</w:t>
+        <w:t>Para converter para str precisamos decodificar ele com o .decode(‘utf-8’):</w:t>
       </w:r>
     </w:p>
     <w:p>
@@ -2303,79 +1824,15 @@
           <w:sz w:val="24"/>
           <w:szCs w:val="24"/>
         </w:rPr>
-        <w:t xml:space="preserve"> Para juntar tudo novamente fazemos um </w:t>
-      </w:r>
-      <w:proofErr w:type="gramStart"/>
-      <w:r>
-        <w:rPr>
-          <w:rFonts w:ascii="Times New Roman" w:hAnsi="Times New Roman" w:cs="Times New Roman"/>
-          <w:sz w:val="24"/>
-          <w:szCs w:val="24"/>
-        </w:rPr>
-        <w:t>“ ”.</w:t>
-      </w:r>
-      <w:proofErr w:type="spellStart"/>
-      <w:r>
-        <w:rPr>
-          <w:rFonts w:ascii="Times New Roman" w:hAnsi="Times New Roman" w:cs="Times New Roman"/>
-          <w:sz w:val="24"/>
-          <w:szCs w:val="24"/>
-        </w:rPr>
-        <w:t>join</w:t>
-      </w:r>
-      <w:proofErr w:type="spellEnd"/>
-      <w:proofErr w:type="gramEnd"/>
-      <w:r>
-        <w:rPr>
-          <w:rFonts w:ascii="Times New Roman" w:hAnsi="Times New Roman" w:cs="Times New Roman"/>
-          <w:sz w:val="24"/>
-          <w:szCs w:val="24"/>
-        </w:rPr>
-        <w:t>() do nosso split, dizendo que cada item da lista deve ser separado por um espaço, quando exibimos o que foi feito, não temos mais tabulações.</w:t>
-      </w:r>
-      <w:r>
-        <w:rPr>
-          <w:rFonts w:ascii="Times New Roman" w:hAnsi="Times New Roman" w:cs="Times New Roman"/>
-          <w:sz w:val="24"/>
-          <w:szCs w:val="24"/>
-        </w:rPr>
-        <w:t xml:space="preserve"> Em seguida, precisamos remover os espaços existentes entre as tags, pois o </w:t>
-      </w:r>
-      <w:proofErr w:type="spellStart"/>
-      <w:r>
-        <w:rPr>
-          <w:rFonts w:ascii="Times New Roman" w:hAnsi="Times New Roman" w:cs="Times New Roman"/>
-          <w:sz w:val="24"/>
-          <w:szCs w:val="24"/>
-        </w:rPr>
-        <w:t>BeautifulSoap</w:t>
-      </w:r>
-      <w:proofErr w:type="spellEnd"/>
-      <w:r>
-        <w:rPr>
-          <w:rFonts w:ascii="Times New Roman" w:hAnsi="Times New Roman" w:cs="Times New Roman"/>
-          <w:sz w:val="24"/>
-          <w:szCs w:val="24"/>
-        </w:rPr>
-        <w:t xml:space="preserve"> pode não reconhecer elas se houver esse espaço. Para isso fazemos um </w:t>
-      </w:r>
-      <w:proofErr w:type="gramStart"/>
-      <w:r>
-        <w:rPr>
-          <w:rFonts w:ascii="Times New Roman" w:hAnsi="Times New Roman" w:cs="Times New Roman"/>
-          <w:sz w:val="24"/>
-          <w:szCs w:val="24"/>
-        </w:rPr>
-        <w:t>replace(</w:t>
-      </w:r>
-      <w:proofErr w:type="gramEnd"/>
-      <w:r>
-        <w:rPr>
-          <w:rFonts w:ascii="Times New Roman" w:hAnsi="Times New Roman" w:cs="Times New Roman"/>
-          <w:sz w:val="24"/>
-          <w:szCs w:val="24"/>
-        </w:rPr>
-        <w:t>) das tags de assim ‘&gt; &lt;’ para assim ‘&gt;&lt;’, e, ao exibir, todas as tags estão sem espaços e nossos dados sem nenhuma tabulação</w:t>
+        <w:t xml:space="preserve"> Para juntar tudo novamente fazemos um “ ”.join() do nosso split, dizendo que cada item da lista deve ser separado por um espaço, quando exibimos o que foi feito, não temos mais tabulações.</w:t>
+      </w:r>
+      <w:r>
+        <w:rPr>
+          <w:rFonts w:ascii="Times New Roman" w:hAnsi="Times New Roman" w:cs="Times New Roman"/>
+          <w:sz w:val="24"/>
+          <w:szCs w:val="24"/>
+        </w:rPr>
+        <w:t xml:space="preserve"> Em seguida, precisamos remover os espaços existentes entre as tags, pois o BeautifulSoap pode não reconhecer elas se houver esse espaço. Para isso fazemos um replace() das tags de assim ‘&gt; &lt;’ para assim ‘&gt;&lt;’, e, ao exibir, todas as tags estão sem espaços e nossos dados sem nenhuma tabulação</w:t>
       </w:r>
       <w:r>
         <w:rPr>
@@ -2701,31 +2158,7 @@
           <w:szCs w:val="24"/>
           <w:u w:val="single"/>
         </w:rPr>
-        <w:t xml:space="preserve">Aula 3 – Introdução ao </w:t>
-      </w:r>
-      <w:proofErr w:type="spellStart"/>
-      <w:r>
-        <w:rPr>
-          <w:rFonts w:ascii="Times New Roman" w:hAnsi="Times New Roman" w:cs="Times New Roman"/>
-          <w:b/>
-          <w:bCs/>
-          <w:sz w:val="24"/>
-          <w:szCs w:val="24"/>
-          <w:u w:val="single"/>
-        </w:rPr>
-        <w:t>BeautifulSoap</w:t>
-      </w:r>
-      <w:proofErr w:type="spellEnd"/>
-      <w:r>
-        <w:rPr>
-          <w:rFonts w:ascii="Times New Roman" w:hAnsi="Times New Roman" w:cs="Times New Roman"/>
-          <w:b/>
-          <w:bCs/>
-          <w:sz w:val="24"/>
-          <w:szCs w:val="24"/>
-          <w:u w:val="single"/>
-        </w:rPr>
-        <w:t>:</w:t>
+        <w:t>Aula 3 – Introdução ao BeautifulSoap:</w:t>
       </w:r>
     </w:p>
     <w:p>
@@ -2750,6 +2183,14 @@
           <w:szCs w:val="24"/>
         </w:rPr>
         <w:t xml:space="preserve"> </w:t>
+      </w:r>
+      <w:r>
+        <w:rPr>
+          <w:rFonts w:ascii="Times New Roman" w:hAnsi="Times New Roman" w:cs="Times New Roman"/>
+          <w:sz w:val="24"/>
+          <w:szCs w:val="24"/>
+        </w:rPr>
+        <w:t>Vimos sobre estrutura básica de HTML.</w:t>
       </w:r>
     </w:p>
     <w:sectPr>

</xml_diff>

<commit_message>
Criando um Objeto BeautifulSoup
Revimos, com um pouco de mais detalhes, como criar e visualizar um objeto bs4.BeautifulSoup
</commit_message>
<xml_diff>
--- a/Data Science/Formação Python para Data Science/Scraping com Python – Coleta de dados na web/Anotações/Scraping com Python.docx
+++ b/Data Science/Formação Python para Data Science/Scraping com Python – Coleta de dados na web/Anotações/Scraping com Python.docx
@@ -12,6 +12,7 @@
           <w:szCs w:val="24"/>
         </w:rPr>
       </w:pPr>
+      <w:proofErr w:type="spellStart"/>
       <w:r>
         <w:rPr>
           <w:rFonts w:ascii="Times New Roman" w:hAnsi="Times New Roman" w:cs="Times New Roman"/>
@@ -21,8 +22,9 @@
           <w:szCs w:val="24"/>
           <w:u w:val="single"/>
         </w:rPr>
-        <w:t>Scraping com Python</w:t>
-      </w:r>
+        <w:t>Scraping</w:t>
+      </w:r>
+      <w:proofErr w:type="spellEnd"/>
       <w:r>
         <w:rPr>
           <w:rFonts w:ascii="Times New Roman" w:hAnsi="Times New Roman" w:cs="Times New Roman"/>
@@ -32,18 +34,7 @@
           <w:szCs w:val="24"/>
           <w:u w:val="single"/>
         </w:rPr>
-        <w:t xml:space="preserve"> –</w:t>
-      </w:r>
-      <w:r>
-        <w:rPr>
-          <w:rFonts w:ascii="Times New Roman" w:hAnsi="Times New Roman" w:cs="Times New Roman"/>
-          <w:b/>
-          <w:bCs/>
-          <w:sz w:val="24"/>
-          <w:szCs w:val="24"/>
-          <w:u w:val="single"/>
-        </w:rPr>
-        <w:t xml:space="preserve"> Coleta </w:t>
+        <w:t xml:space="preserve"> com Python – Coleta </w:t>
       </w:r>
       <w:r>
         <w:rPr>
@@ -169,7 +160,31 @@
           <w:szCs w:val="24"/>
           <w:u w:val="single"/>
         </w:rPr>
-        <w:t>Aula 1 – Nosso Primeiro Scraping:</w:t>
+        <w:t xml:space="preserve">Aula 1 – Nosso Primeiro </w:t>
+      </w:r>
+      <w:proofErr w:type="spellStart"/>
+      <w:r>
+        <w:rPr>
+          <w:rFonts w:ascii="Times New Roman" w:hAnsi="Times New Roman" w:cs="Times New Roman"/>
+          <w:b/>
+          <w:bCs/>
+          <w:sz w:val="24"/>
+          <w:szCs w:val="24"/>
+          <w:u w:val="single"/>
+        </w:rPr>
+        <w:t>Scraping</w:t>
+      </w:r>
+      <w:proofErr w:type="spellEnd"/>
+      <w:r>
+        <w:rPr>
+          <w:rFonts w:ascii="Times New Roman" w:hAnsi="Times New Roman" w:cs="Times New Roman"/>
+          <w:b/>
+          <w:bCs/>
+          <w:sz w:val="24"/>
+          <w:szCs w:val="24"/>
+          <w:u w:val="single"/>
+        </w:rPr>
+        <w:t>:</w:t>
       </w:r>
     </w:p>
     <w:p>
@@ -193,7 +208,43 @@
           <w:sz w:val="24"/>
           <w:szCs w:val="24"/>
         </w:rPr>
-        <w:t xml:space="preserve"> Vamos fazer o scraping, ou seja, pegar as informações automaticamente de um site fictício da alura que foi desenvolvido para isso:</w:t>
+        <w:t xml:space="preserve"> Vamos fazer o </w:t>
+      </w:r>
+      <w:proofErr w:type="spellStart"/>
+      <w:r>
+        <w:rPr>
+          <w:rFonts w:ascii="Times New Roman" w:hAnsi="Times New Roman" w:cs="Times New Roman"/>
+          <w:sz w:val="24"/>
+          <w:szCs w:val="24"/>
+        </w:rPr>
+        <w:t>scraping</w:t>
+      </w:r>
+      <w:proofErr w:type="spellEnd"/>
+      <w:r>
+        <w:rPr>
+          <w:rFonts w:ascii="Times New Roman" w:hAnsi="Times New Roman" w:cs="Times New Roman"/>
+          <w:sz w:val="24"/>
+          <w:szCs w:val="24"/>
+        </w:rPr>
+        <w:t xml:space="preserve">, ou seja, pegar as informações automaticamente de um site fictício da </w:t>
+      </w:r>
+      <w:proofErr w:type="spellStart"/>
+      <w:r>
+        <w:rPr>
+          <w:rFonts w:ascii="Times New Roman" w:hAnsi="Times New Roman" w:cs="Times New Roman"/>
+          <w:sz w:val="24"/>
+          <w:szCs w:val="24"/>
+        </w:rPr>
+        <w:t>alura</w:t>
+      </w:r>
+      <w:proofErr w:type="spellEnd"/>
+      <w:r>
+        <w:rPr>
+          <w:rFonts w:ascii="Times New Roman" w:hAnsi="Times New Roman" w:cs="Times New Roman"/>
+          <w:sz w:val="24"/>
+          <w:szCs w:val="24"/>
+        </w:rPr>
+        <w:t xml:space="preserve"> que foi desenvolvido para isso:</w:t>
       </w:r>
     </w:p>
     <w:p>
@@ -252,8 +303,27 @@
           <w:sz w:val="24"/>
           <w:szCs w:val="24"/>
         </w:rPr>
-        <w:t xml:space="preserve">Para fazer o scraping utilizaremos 2 bibliotecas: </w:t>
-      </w:r>
+        <w:t xml:space="preserve">Para fazer o </w:t>
+      </w:r>
+      <w:proofErr w:type="spellStart"/>
+      <w:r>
+        <w:rPr>
+          <w:rFonts w:ascii="Times New Roman" w:hAnsi="Times New Roman" w:cs="Times New Roman"/>
+          <w:sz w:val="24"/>
+          <w:szCs w:val="24"/>
+        </w:rPr>
+        <w:t>scraping</w:t>
+      </w:r>
+      <w:proofErr w:type="spellEnd"/>
+      <w:r>
+        <w:rPr>
+          <w:rFonts w:ascii="Times New Roman" w:hAnsi="Times New Roman" w:cs="Times New Roman"/>
+          <w:sz w:val="24"/>
+          <w:szCs w:val="24"/>
+        </w:rPr>
+        <w:t xml:space="preserve"> utilizaremos 2 bibliotecas: </w:t>
+      </w:r>
+      <w:proofErr w:type="spellStart"/>
       <w:r>
         <w:rPr>
           <w:rFonts w:ascii="Times New Roman" w:hAnsi="Times New Roman" w:cs="Times New Roman"/>
@@ -262,6 +332,7 @@
         </w:rPr>
         <w:t>urllib</w:t>
       </w:r>
+      <w:proofErr w:type="spellEnd"/>
       <w:r>
         <w:rPr>
           <w:rFonts w:ascii="Times New Roman" w:hAnsi="Times New Roman" w:cs="Times New Roman"/>
@@ -286,6 +357,7 @@
         </w:rPr>
         <w:t xml:space="preserve">. Mais precisamente, para esse primeiro contato, utilizaremos as funções </w:t>
       </w:r>
+      <w:proofErr w:type="spellStart"/>
       <w:r>
         <w:rPr>
           <w:rFonts w:ascii="Times New Roman" w:hAnsi="Times New Roman" w:cs="Times New Roman"/>
@@ -294,6 +366,7 @@
         </w:rPr>
         <w:t>urlopen</w:t>
       </w:r>
+      <w:proofErr w:type="spellEnd"/>
       <w:r>
         <w:rPr>
           <w:rFonts w:ascii="Times New Roman" w:hAnsi="Times New Roman" w:cs="Times New Roman"/>
@@ -302,6 +375,7 @@
         </w:rPr>
         <w:t xml:space="preserve"> e </w:t>
       </w:r>
+      <w:proofErr w:type="spellStart"/>
       <w:r>
         <w:rPr>
           <w:rFonts w:ascii="Times New Roman" w:hAnsi="Times New Roman" w:cs="Times New Roman"/>
@@ -310,6 +384,7 @@
         </w:rPr>
         <w:t>BeautifulSoup</w:t>
       </w:r>
+      <w:proofErr w:type="spellEnd"/>
       <w:r>
         <w:rPr>
           <w:rFonts w:ascii="Times New Roman" w:hAnsi="Times New Roman" w:cs="Times New Roman"/>
@@ -348,6 +423,7 @@
       <w:r>
         <w:rPr>
           <w:rFonts w:ascii="Times New Roman" w:hAnsi="Times New Roman" w:cs="Times New Roman"/>
+          <w:noProof/>
           <w:sz w:val="24"/>
           <w:szCs w:val="24"/>
         </w:rPr>
@@ -409,7 +485,61 @@
           <w:sz w:val="24"/>
           <w:szCs w:val="24"/>
         </w:rPr>
-        <w:t>Para abrir a url precisamos usar a função que importamos passando a url como parâmetro e em seguida, para ler o html da página passada, usar o.read()</w:t>
+        <w:t xml:space="preserve">Para abrir a </w:t>
+      </w:r>
+      <w:proofErr w:type="spellStart"/>
+      <w:r>
+        <w:rPr>
+          <w:rFonts w:ascii="Times New Roman" w:hAnsi="Times New Roman" w:cs="Times New Roman"/>
+          <w:sz w:val="24"/>
+          <w:szCs w:val="24"/>
+        </w:rPr>
+        <w:t>url</w:t>
+      </w:r>
+      <w:proofErr w:type="spellEnd"/>
+      <w:r>
+        <w:rPr>
+          <w:rFonts w:ascii="Times New Roman" w:hAnsi="Times New Roman" w:cs="Times New Roman"/>
+          <w:sz w:val="24"/>
+          <w:szCs w:val="24"/>
+        </w:rPr>
+        <w:t xml:space="preserve"> precisamos usar a função que importamos passando a </w:t>
+      </w:r>
+      <w:proofErr w:type="spellStart"/>
+      <w:r>
+        <w:rPr>
+          <w:rFonts w:ascii="Times New Roman" w:hAnsi="Times New Roman" w:cs="Times New Roman"/>
+          <w:sz w:val="24"/>
+          <w:szCs w:val="24"/>
+        </w:rPr>
+        <w:t>url</w:t>
+      </w:r>
+      <w:proofErr w:type="spellEnd"/>
+      <w:r>
+        <w:rPr>
+          <w:rFonts w:ascii="Times New Roman" w:hAnsi="Times New Roman" w:cs="Times New Roman"/>
+          <w:sz w:val="24"/>
+          <w:szCs w:val="24"/>
+        </w:rPr>
+        <w:t xml:space="preserve"> como parâmetro e em seguida, para ler o html da página passada, usar </w:t>
+      </w:r>
+      <w:proofErr w:type="spellStart"/>
+      <w:r>
+        <w:rPr>
+          <w:rFonts w:ascii="Times New Roman" w:hAnsi="Times New Roman" w:cs="Times New Roman"/>
+          <w:sz w:val="24"/>
+          <w:szCs w:val="24"/>
+        </w:rPr>
+        <w:t>o.read</w:t>
+      </w:r>
+      <w:proofErr w:type="spellEnd"/>
+      <w:r>
+        <w:rPr>
+          <w:rFonts w:ascii="Times New Roman" w:hAnsi="Times New Roman" w:cs="Times New Roman"/>
+          <w:sz w:val="24"/>
+          <w:szCs w:val="24"/>
+        </w:rPr>
+        <w:t>()</w:t>
       </w:r>
       <w:r>
         <w:rPr>
@@ -441,6 +571,7 @@
       <w:r>
         <w:rPr>
           <w:rFonts w:ascii="Times New Roman" w:hAnsi="Times New Roman" w:cs="Times New Roman"/>
+          <w:noProof/>
           <w:sz w:val="24"/>
           <w:szCs w:val="24"/>
         </w:rPr>
@@ -494,6 +625,7 @@
       <w:r>
         <w:rPr>
           <w:rFonts w:ascii="Times New Roman" w:hAnsi="Times New Roman" w:cs="Times New Roman"/>
+          <w:noProof/>
           <w:sz w:val="24"/>
           <w:szCs w:val="24"/>
         </w:rPr>
@@ -555,7 +687,43 @@
           <w:sz w:val="24"/>
           <w:szCs w:val="24"/>
         </w:rPr>
-        <w:t>Para organizar melhor e facilitar a visualização, utilizamos a BeautifulSoup(html, ‘html.parser’), passando a leitura do html e um parâmetro para organizando:</w:t>
+        <w:t xml:space="preserve">Para organizar melhor e facilitar a visualização, utilizamos a </w:t>
+      </w:r>
+      <w:proofErr w:type="spellStart"/>
+      <w:r>
+        <w:rPr>
+          <w:rFonts w:ascii="Times New Roman" w:hAnsi="Times New Roman" w:cs="Times New Roman"/>
+          <w:sz w:val="24"/>
+          <w:szCs w:val="24"/>
+        </w:rPr>
+        <w:t>BeautifulSoup</w:t>
+      </w:r>
+      <w:proofErr w:type="spellEnd"/>
+      <w:r>
+        <w:rPr>
+          <w:rFonts w:ascii="Times New Roman" w:hAnsi="Times New Roman" w:cs="Times New Roman"/>
+          <w:sz w:val="24"/>
+          <w:szCs w:val="24"/>
+        </w:rPr>
+        <w:t>(html, ‘</w:t>
+      </w:r>
+      <w:proofErr w:type="spellStart"/>
+      <w:r>
+        <w:rPr>
+          <w:rFonts w:ascii="Times New Roman" w:hAnsi="Times New Roman" w:cs="Times New Roman"/>
+          <w:sz w:val="24"/>
+          <w:szCs w:val="24"/>
+        </w:rPr>
+        <w:t>html.parser</w:t>
+      </w:r>
+      <w:proofErr w:type="spellEnd"/>
+      <w:r>
+        <w:rPr>
+          <w:rFonts w:ascii="Times New Roman" w:hAnsi="Times New Roman" w:cs="Times New Roman"/>
+          <w:sz w:val="24"/>
+          <w:szCs w:val="24"/>
+        </w:rPr>
+        <w:t>’), passando a leitura do html e um parâmetro para organizando:</w:t>
       </w:r>
     </w:p>
     <w:p>
@@ -571,6 +739,7 @@
       <w:r>
         <w:rPr>
           <w:rFonts w:ascii="Times New Roman" w:hAnsi="Times New Roman" w:cs="Times New Roman"/>
+          <w:noProof/>
           <w:sz w:val="24"/>
           <w:szCs w:val="24"/>
         </w:rPr>
@@ -624,6 +793,7 @@
       <w:r>
         <w:rPr>
           <w:rFonts w:ascii="Times New Roman" w:hAnsi="Times New Roman" w:cs="Times New Roman"/>
+          <w:noProof/>
           <w:sz w:val="24"/>
           <w:szCs w:val="24"/>
         </w:rPr>
@@ -686,7 +856,43 @@
           <w:sz w:val="24"/>
           <w:szCs w:val="24"/>
         </w:rPr>
-        <w:t>Como queremos pegar algo em particular, clicamos com o botão direito em cima da informação que queremos obter e clicamos em “inspecionar elemento” abrindo uma aba que nos mostra exatamente qual a tag html em que essa informação está e suas classes e id’s. Em seguida, com essa informação, utilizamos o método .find(‘tag’, id=’se_tiver_e_quiser’):</w:t>
+        <w:t xml:space="preserve">Como queremos pegar algo em particular, clicamos com o botão direito em cima da informação que queremos obter e clicamos em “inspecionar elemento” abrindo uma aba que nos mostra exatamente qual a tag html em que essa informação está e suas classes e </w:t>
+      </w:r>
+      <w:proofErr w:type="spellStart"/>
+      <w:r>
+        <w:rPr>
+          <w:rFonts w:ascii="Times New Roman" w:hAnsi="Times New Roman" w:cs="Times New Roman"/>
+          <w:sz w:val="24"/>
+          <w:szCs w:val="24"/>
+        </w:rPr>
+        <w:t>id’s</w:t>
+      </w:r>
+      <w:proofErr w:type="spellEnd"/>
+      <w:r>
+        <w:rPr>
+          <w:rFonts w:ascii="Times New Roman" w:hAnsi="Times New Roman" w:cs="Times New Roman"/>
+          <w:sz w:val="24"/>
+          <w:szCs w:val="24"/>
+        </w:rPr>
+        <w:t>. Em seguida, com essa informação, utilizamos o método .find(‘tag’, id=’</w:t>
+      </w:r>
+      <w:proofErr w:type="spellStart"/>
+      <w:r>
+        <w:rPr>
+          <w:rFonts w:ascii="Times New Roman" w:hAnsi="Times New Roman" w:cs="Times New Roman"/>
+          <w:sz w:val="24"/>
+          <w:szCs w:val="24"/>
+        </w:rPr>
+        <w:t>se_tiver_e_quiser</w:t>
+      </w:r>
+      <w:proofErr w:type="spellEnd"/>
+      <w:r>
+        <w:rPr>
+          <w:rFonts w:ascii="Times New Roman" w:hAnsi="Times New Roman" w:cs="Times New Roman"/>
+          <w:sz w:val="24"/>
+          <w:szCs w:val="24"/>
+        </w:rPr>
+        <w:t>’):</w:t>
       </w:r>
     </w:p>
     <w:p>
@@ -702,6 +908,7 @@
       <w:r>
         <w:rPr>
           <w:rFonts w:ascii="Times New Roman" w:hAnsi="Times New Roman" w:cs="Times New Roman"/>
+          <w:noProof/>
           <w:sz w:val="24"/>
           <w:szCs w:val="24"/>
         </w:rPr>
@@ -763,7 +970,43 @@
           <w:sz w:val="24"/>
           <w:szCs w:val="24"/>
         </w:rPr>
-        <w:t>Como observamos ele nos trouxe a tag inteira. Para pegar somente o texto utilizamos a função .get_text(). Fizemos isso para o título e parágrafo da página que estamos scraping:</w:t>
+        <w:t>Como observamos ele nos trouxe a tag inteira. Para pegar somente o texto utilizamos a função .</w:t>
+      </w:r>
+      <w:proofErr w:type="spellStart"/>
+      <w:r>
+        <w:rPr>
+          <w:rFonts w:ascii="Times New Roman" w:hAnsi="Times New Roman" w:cs="Times New Roman"/>
+          <w:sz w:val="24"/>
+          <w:szCs w:val="24"/>
+        </w:rPr>
+        <w:t>get_text</w:t>
+      </w:r>
+      <w:proofErr w:type="spellEnd"/>
+      <w:r>
+        <w:rPr>
+          <w:rFonts w:ascii="Times New Roman" w:hAnsi="Times New Roman" w:cs="Times New Roman"/>
+          <w:sz w:val="24"/>
+          <w:szCs w:val="24"/>
+        </w:rPr>
+        <w:t xml:space="preserve">(). Fizemos isso para o título e parágrafo da página que estamos </w:t>
+      </w:r>
+      <w:proofErr w:type="spellStart"/>
+      <w:r>
+        <w:rPr>
+          <w:rFonts w:ascii="Times New Roman" w:hAnsi="Times New Roman" w:cs="Times New Roman"/>
+          <w:sz w:val="24"/>
+          <w:szCs w:val="24"/>
+        </w:rPr>
+        <w:t>scraping</w:t>
+      </w:r>
+      <w:proofErr w:type="spellEnd"/>
+      <w:r>
+        <w:rPr>
+          <w:rFonts w:ascii="Times New Roman" w:hAnsi="Times New Roman" w:cs="Times New Roman"/>
+          <w:sz w:val="24"/>
+          <w:szCs w:val="24"/>
+        </w:rPr>
+        <w:t>:</w:t>
       </w:r>
     </w:p>
     <w:p>
@@ -779,6 +1022,7 @@
       <w:r>
         <w:rPr>
           <w:rFonts w:ascii="Times New Roman" w:hAnsi="Times New Roman" w:cs="Times New Roman"/>
+          <w:noProof/>
           <w:sz w:val="24"/>
           <w:szCs w:val="24"/>
         </w:rPr>
@@ -928,7 +1172,25 @@
           <w:sz w:val="24"/>
           <w:szCs w:val="24"/>
         </w:rPr>
-        <w:t>A executar um web scraping simples, do começo ao fim</w:t>
+        <w:t xml:space="preserve">A executar um web </w:t>
+      </w:r>
+      <w:proofErr w:type="spellStart"/>
+      <w:r>
+        <w:rPr>
+          <w:rFonts w:ascii="Times New Roman" w:hAnsi="Times New Roman" w:cs="Times New Roman"/>
+          <w:sz w:val="24"/>
+          <w:szCs w:val="24"/>
+        </w:rPr>
+        <w:t>scraping</w:t>
+      </w:r>
+      <w:proofErr w:type="spellEnd"/>
+      <w:r>
+        <w:rPr>
+          <w:rFonts w:ascii="Times New Roman" w:hAnsi="Times New Roman" w:cs="Times New Roman"/>
+          <w:sz w:val="24"/>
+          <w:szCs w:val="24"/>
+        </w:rPr>
+        <w:t xml:space="preserve"> simples, do começo ao fim</w:t>
       </w:r>
       <w:r>
         <w:rPr>
@@ -1032,7 +1294,25 @@
           <w:sz w:val="24"/>
           <w:szCs w:val="24"/>
         </w:rPr>
-        <w:t>Obtemos nossos dados pelo web scraping pois fazemos uma requisição a partir do computador/cliente para o servidor e o servidor nos devolve/responde o html da página.</w:t>
+        <w:t xml:space="preserve">Obtemos nossos dados pelo web </w:t>
+      </w:r>
+      <w:proofErr w:type="spellStart"/>
+      <w:r>
+        <w:rPr>
+          <w:rFonts w:ascii="Times New Roman" w:hAnsi="Times New Roman" w:cs="Times New Roman"/>
+          <w:sz w:val="24"/>
+          <w:szCs w:val="24"/>
+        </w:rPr>
+        <w:t>scraping</w:t>
+      </w:r>
+      <w:proofErr w:type="spellEnd"/>
+      <w:r>
+        <w:rPr>
+          <w:rFonts w:ascii="Times New Roman" w:hAnsi="Times New Roman" w:cs="Times New Roman"/>
+          <w:sz w:val="24"/>
+          <w:szCs w:val="24"/>
+        </w:rPr>
+        <w:t xml:space="preserve"> pois fazemos uma requisição a partir do computador/cliente para o servidor e o servidor nos devolve/responde o html da página.</w:t>
       </w:r>
     </w:p>
     <w:p>
@@ -1128,7 +1408,25 @@
           <w:sz w:val="24"/>
           <w:szCs w:val="24"/>
         </w:rPr>
-        <w:t>Utilizando o que vimos até agora, não será possível fazer a requisição e obter a informação de qualquer site, pois a maioria possui um tipo de proteção para isso. Com isso temos que utilizar outros métodos da biblioteca urllib, tais como:</w:t>
+        <w:t xml:space="preserve">Utilizando o que vimos até agora, não será possível fazer a requisição e obter a informação de qualquer site, pois a maioria possui um tipo de proteção para isso. Com isso temos que utilizar outros métodos da biblioteca </w:t>
+      </w:r>
+      <w:proofErr w:type="spellStart"/>
+      <w:r>
+        <w:rPr>
+          <w:rFonts w:ascii="Times New Roman" w:hAnsi="Times New Roman" w:cs="Times New Roman"/>
+          <w:sz w:val="24"/>
+          <w:szCs w:val="24"/>
+        </w:rPr>
+        <w:t>urllib</w:t>
+      </w:r>
+      <w:proofErr w:type="spellEnd"/>
+      <w:r>
+        <w:rPr>
+          <w:rFonts w:ascii="Times New Roman" w:hAnsi="Times New Roman" w:cs="Times New Roman"/>
+          <w:sz w:val="24"/>
+          <w:szCs w:val="24"/>
+        </w:rPr>
+        <w:t>, tais como:</w:t>
       </w:r>
     </w:p>
     <w:p>
@@ -1144,6 +1442,7 @@
       <w:r>
         <w:rPr>
           <w:rFonts w:ascii="Times New Roman" w:hAnsi="Times New Roman" w:cs="Times New Roman"/>
+          <w:noProof/>
           <w:sz w:val="24"/>
           <w:szCs w:val="24"/>
         </w:rPr>
@@ -1205,7 +1504,43 @@
           <w:sz w:val="24"/>
           <w:szCs w:val="24"/>
         </w:rPr>
-        <w:t>Nesse caso utilizamos o Request junto com o cabeçalho do site, desse modo ele permite fazermos a abertura e leitura da url. Podemos ainda colocar uma exceção para que ele exiba qual dos erros foi ocasionado:</w:t>
+        <w:t xml:space="preserve">Nesse caso utilizamos o </w:t>
+      </w:r>
+      <w:proofErr w:type="spellStart"/>
+      <w:r>
+        <w:rPr>
+          <w:rFonts w:ascii="Times New Roman" w:hAnsi="Times New Roman" w:cs="Times New Roman"/>
+          <w:sz w:val="24"/>
+          <w:szCs w:val="24"/>
+        </w:rPr>
+        <w:t>Request</w:t>
+      </w:r>
+      <w:proofErr w:type="spellEnd"/>
+      <w:r>
+        <w:rPr>
+          <w:rFonts w:ascii="Times New Roman" w:hAnsi="Times New Roman" w:cs="Times New Roman"/>
+          <w:sz w:val="24"/>
+          <w:szCs w:val="24"/>
+        </w:rPr>
+        <w:t xml:space="preserve"> junto com o cabeçalho do site, desse modo ele permite fazermos a abertura e leitura da </w:t>
+      </w:r>
+      <w:proofErr w:type="spellStart"/>
+      <w:r>
+        <w:rPr>
+          <w:rFonts w:ascii="Times New Roman" w:hAnsi="Times New Roman" w:cs="Times New Roman"/>
+          <w:sz w:val="24"/>
+          <w:szCs w:val="24"/>
+        </w:rPr>
+        <w:t>url</w:t>
+      </w:r>
+      <w:proofErr w:type="spellEnd"/>
+      <w:r>
+        <w:rPr>
+          <w:rFonts w:ascii="Times New Roman" w:hAnsi="Times New Roman" w:cs="Times New Roman"/>
+          <w:sz w:val="24"/>
+          <w:szCs w:val="24"/>
+        </w:rPr>
+        <w:t>. Podemos ainda colocar uma exceção para que ele exiba qual dos erros foi ocasionado:</w:t>
       </w:r>
     </w:p>
     <w:p>
@@ -1221,6 +1556,7 @@
       <w:r>
         <w:rPr>
           <w:rFonts w:ascii="Times New Roman" w:hAnsi="Times New Roman" w:cs="Times New Roman"/>
+          <w:noProof/>
           <w:sz w:val="24"/>
           <w:szCs w:val="24"/>
         </w:rPr>
@@ -1274,6 +1610,7 @@
       <w:r>
         <w:rPr>
           <w:rFonts w:ascii="Times New Roman" w:hAnsi="Times New Roman" w:cs="Times New Roman"/>
+          <w:noProof/>
           <w:sz w:val="24"/>
           <w:szCs w:val="24"/>
         </w:rPr>
@@ -1327,6 +1664,7 @@
       <w:r>
         <w:rPr>
           <w:rFonts w:ascii="Times New Roman" w:hAnsi="Times New Roman" w:cs="Times New Roman"/>
+          <w:noProof/>
           <w:sz w:val="24"/>
           <w:szCs w:val="24"/>
         </w:rPr>
@@ -1389,7 +1727,25 @@
           <w:sz w:val="24"/>
           <w:szCs w:val="24"/>
         </w:rPr>
-        <w:t>O headers foi feito através da inspeção de elementos:</w:t>
+        <w:t xml:space="preserve">O </w:t>
+      </w:r>
+      <w:proofErr w:type="spellStart"/>
+      <w:r>
+        <w:rPr>
+          <w:rFonts w:ascii="Times New Roman" w:hAnsi="Times New Roman" w:cs="Times New Roman"/>
+          <w:sz w:val="24"/>
+          <w:szCs w:val="24"/>
+        </w:rPr>
+        <w:t>headers</w:t>
+      </w:r>
+      <w:proofErr w:type="spellEnd"/>
+      <w:r>
+        <w:rPr>
+          <w:rFonts w:ascii="Times New Roman" w:hAnsi="Times New Roman" w:cs="Times New Roman"/>
+          <w:sz w:val="24"/>
+          <w:szCs w:val="24"/>
+        </w:rPr>
+        <w:t xml:space="preserve"> foi feito através da inspeção de elementos:</w:t>
       </w:r>
     </w:p>
     <w:p>
@@ -1405,6 +1761,7 @@
       <w:r>
         <w:rPr>
           <w:rFonts w:ascii="Times New Roman" w:hAnsi="Times New Roman" w:cs="Times New Roman"/>
+          <w:noProof/>
           <w:sz w:val="24"/>
           <w:szCs w:val="24"/>
         </w:rPr>
@@ -1539,6 +1896,7 @@
       <w:r>
         <w:rPr>
           <w:rFonts w:ascii="Times New Roman" w:hAnsi="Times New Roman" w:cs="Times New Roman"/>
+          <w:noProof/>
           <w:sz w:val="24"/>
           <w:szCs w:val="24"/>
         </w:rPr>
@@ -1592,6 +1950,7 @@
       <w:r>
         <w:rPr>
           <w:rFonts w:ascii="Times New Roman" w:hAnsi="Times New Roman" w:cs="Times New Roman"/>
+          <w:noProof/>
           <w:sz w:val="24"/>
           <w:szCs w:val="24"/>
         </w:rPr>
@@ -1654,7 +2013,25 @@
           <w:sz w:val="24"/>
           <w:szCs w:val="24"/>
         </w:rPr>
-        <w:t>Para converter para str precisamos decodificar ele com o .decode(‘utf-8’):</w:t>
+        <w:t>Para converter para str precisamos decodificar ele com o .</w:t>
+      </w:r>
+      <w:proofErr w:type="spellStart"/>
+      <w:r>
+        <w:rPr>
+          <w:rFonts w:ascii="Times New Roman" w:hAnsi="Times New Roman" w:cs="Times New Roman"/>
+          <w:sz w:val="24"/>
+          <w:szCs w:val="24"/>
+        </w:rPr>
+        <w:t>decode</w:t>
+      </w:r>
+      <w:proofErr w:type="spellEnd"/>
+      <w:r>
+        <w:rPr>
+          <w:rFonts w:ascii="Times New Roman" w:hAnsi="Times New Roman" w:cs="Times New Roman"/>
+          <w:sz w:val="24"/>
+          <w:szCs w:val="24"/>
+        </w:rPr>
+        <w:t>(‘utf-8’):</w:t>
       </w:r>
     </w:p>
     <w:p>
@@ -1670,6 +2047,7 @@
       <w:r>
         <w:rPr>
           <w:rFonts w:ascii="Times New Roman" w:hAnsi="Times New Roman" w:cs="Times New Roman"/>
+          <w:noProof/>
           <w:sz w:val="24"/>
           <w:szCs w:val="24"/>
         </w:rPr>
@@ -1747,6 +2125,7 @@
       <w:r>
         <w:rPr>
           <w:rFonts w:ascii="Times New Roman" w:hAnsi="Times New Roman" w:cs="Times New Roman"/>
+          <w:noProof/>
           <w:sz w:val="24"/>
           <w:szCs w:val="24"/>
         </w:rPr>
@@ -1824,15 +2203,51 @@
           <w:sz w:val="24"/>
           <w:szCs w:val="24"/>
         </w:rPr>
-        <w:t xml:space="preserve"> Para juntar tudo novamente fazemos um “ ”.join() do nosso split, dizendo que cada item da lista deve ser separado por um espaço, quando exibimos o que foi feito, não temos mais tabulações.</w:t>
-      </w:r>
-      <w:r>
-        <w:rPr>
-          <w:rFonts w:ascii="Times New Roman" w:hAnsi="Times New Roman" w:cs="Times New Roman"/>
-          <w:sz w:val="24"/>
-          <w:szCs w:val="24"/>
-        </w:rPr>
-        <w:t xml:space="preserve"> Em seguida, precisamos remover os espaços existentes entre as tags, pois o BeautifulSoap pode não reconhecer elas se houver esse espaço. Para isso fazemos um replace() das tags de assim ‘&gt; &lt;’ para assim ‘&gt;&lt;’, e, ao exibir, todas as tags estão sem espaços e nossos dados sem nenhuma tabulação</w:t>
+        <w:t xml:space="preserve"> Para juntar tudo novamente fazemos um “ ”.</w:t>
+      </w:r>
+      <w:proofErr w:type="spellStart"/>
+      <w:r>
+        <w:rPr>
+          <w:rFonts w:ascii="Times New Roman" w:hAnsi="Times New Roman" w:cs="Times New Roman"/>
+          <w:sz w:val="24"/>
+          <w:szCs w:val="24"/>
+        </w:rPr>
+        <w:t>join</w:t>
+      </w:r>
+      <w:proofErr w:type="spellEnd"/>
+      <w:r>
+        <w:rPr>
+          <w:rFonts w:ascii="Times New Roman" w:hAnsi="Times New Roman" w:cs="Times New Roman"/>
+          <w:sz w:val="24"/>
+          <w:szCs w:val="24"/>
+        </w:rPr>
+        <w:t>() do nosso split, dizendo que cada item da lista deve ser separado por um espaço, quando exibimos o que foi feito, não temos mais tabulações.</w:t>
+      </w:r>
+      <w:r>
+        <w:rPr>
+          <w:rFonts w:ascii="Times New Roman" w:hAnsi="Times New Roman" w:cs="Times New Roman"/>
+          <w:sz w:val="24"/>
+          <w:szCs w:val="24"/>
+        </w:rPr>
+        <w:t xml:space="preserve"> Em seguida, precisamos remover os espaços existentes entre as tags, pois o </w:t>
+      </w:r>
+      <w:proofErr w:type="spellStart"/>
+      <w:r>
+        <w:rPr>
+          <w:rFonts w:ascii="Times New Roman" w:hAnsi="Times New Roman" w:cs="Times New Roman"/>
+          <w:sz w:val="24"/>
+          <w:szCs w:val="24"/>
+        </w:rPr>
+        <w:t>BeautifulSoap</w:t>
+      </w:r>
+      <w:proofErr w:type="spellEnd"/>
+      <w:r>
+        <w:rPr>
+          <w:rFonts w:ascii="Times New Roman" w:hAnsi="Times New Roman" w:cs="Times New Roman"/>
+          <w:sz w:val="24"/>
+          <w:szCs w:val="24"/>
+        </w:rPr>
+        <w:t xml:space="preserve"> pode não reconhecer elas se houver esse espaço. Para isso fazemos um replace() das tags de assim ‘&gt; &lt;’ para assim ‘&gt;&lt;’, e, ao exibir, todas as tags estão sem espaços e nossos dados sem nenhuma tabulação</w:t>
       </w:r>
       <w:r>
         <w:rPr>
@@ -1856,6 +2271,7 @@
       <w:r>
         <w:rPr>
           <w:rFonts w:ascii="Times New Roman" w:hAnsi="Times New Roman" w:cs="Times New Roman"/>
+          <w:noProof/>
           <w:sz w:val="24"/>
           <w:szCs w:val="24"/>
         </w:rPr>
@@ -1909,6 +2325,7 @@
       <w:r>
         <w:rPr>
           <w:rFonts w:ascii="Times New Roman" w:hAnsi="Times New Roman" w:cs="Times New Roman"/>
+          <w:noProof/>
           <w:sz w:val="24"/>
           <w:szCs w:val="24"/>
         </w:rPr>
@@ -1962,6 +2379,7 @@
       <w:r>
         <w:rPr>
           <w:rFonts w:ascii="Times New Roman" w:hAnsi="Times New Roman" w:cs="Times New Roman"/>
+          <w:noProof/>
           <w:sz w:val="24"/>
           <w:szCs w:val="24"/>
         </w:rPr>
@@ -2158,7 +2576,31 @@
           <w:szCs w:val="24"/>
           <w:u w:val="single"/>
         </w:rPr>
-        <w:t>Aula 3 – Introdução ao BeautifulSoap:</w:t>
+        <w:t xml:space="preserve">Aula 3 – Introdução ao </w:t>
+      </w:r>
+      <w:proofErr w:type="spellStart"/>
+      <w:r>
+        <w:rPr>
+          <w:rFonts w:ascii="Times New Roman" w:hAnsi="Times New Roman" w:cs="Times New Roman"/>
+          <w:b/>
+          <w:bCs/>
+          <w:sz w:val="24"/>
+          <w:szCs w:val="24"/>
+          <w:u w:val="single"/>
+        </w:rPr>
+        <w:t>BeautifulSoap</w:t>
+      </w:r>
+      <w:proofErr w:type="spellEnd"/>
+      <w:r>
+        <w:rPr>
+          <w:rFonts w:ascii="Times New Roman" w:hAnsi="Times New Roman" w:cs="Times New Roman"/>
+          <w:b/>
+          <w:bCs/>
+          <w:sz w:val="24"/>
+          <w:szCs w:val="24"/>
+          <w:u w:val="single"/>
+        </w:rPr>
+        <w:t>:</w:t>
       </w:r>
     </w:p>
     <w:p>
@@ -2192,6 +2634,245 @@
         </w:rPr>
         <w:t>Vimos sobre estrutura básica de HTML.</w:t>
       </w:r>
+    </w:p>
+    <w:p>
+      <w:pPr>
+        <w:pStyle w:val="PargrafodaLista"/>
+        <w:numPr>
+          <w:ilvl w:val="1"/>
+          <w:numId w:val="2"/>
+        </w:numPr>
+        <w:spacing w:line="360" w:lineRule="auto"/>
+        <w:jc w:val="both"/>
+        <w:rPr>
+          <w:rFonts w:ascii="Times New Roman" w:hAnsi="Times New Roman" w:cs="Times New Roman"/>
+          <w:sz w:val="24"/>
+          <w:szCs w:val="24"/>
+        </w:rPr>
+      </w:pPr>
+      <w:r>
+        <w:rPr>
+          <w:rFonts w:ascii="Times New Roman" w:hAnsi="Times New Roman" w:cs="Times New Roman"/>
+          <w:sz w:val="24"/>
+          <w:szCs w:val="24"/>
+        </w:rPr>
+        <w:t xml:space="preserve"> </w:t>
+      </w:r>
+      <w:r>
+        <w:rPr>
+          <w:rFonts w:ascii="Times New Roman" w:hAnsi="Times New Roman" w:cs="Times New Roman"/>
+          <w:sz w:val="24"/>
+          <w:szCs w:val="24"/>
+        </w:rPr>
+        <w:t xml:space="preserve">Criando um </w:t>
+      </w:r>
+      <w:r>
+        <w:rPr>
+          <w:rFonts w:ascii="Times New Roman" w:hAnsi="Times New Roman" w:cs="Times New Roman"/>
+          <w:sz w:val="24"/>
+          <w:szCs w:val="24"/>
+        </w:rPr>
+        <w:t>O</w:t>
+      </w:r>
+      <w:r>
+        <w:rPr>
+          <w:rFonts w:ascii="Times New Roman" w:hAnsi="Times New Roman" w:cs="Times New Roman"/>
+          <w:sz w:val="24"/>
+          <w:szCs w:val="24"/>
+        </w:rPr>
+        <w:t xml:space="preserve">bjeto </w:t>
+      </w:r>
+      <w:proofErr w:type="spellStart"/>
+      <w:r>
+        <w:rPr>
+          <w:rFonts w:ascii="Times New Roman" w:hAnsi="Times New Roman" w:cs="Times New Roman"/>
+          <w:sz w:val="24"/>
+          <w:szCs w:val="24"/>
+        </w:rPr>
+        <w:t>BeautifulSoup</w:t>
+      </w:r>
+      <w:proofErr w:type="spellEnd"/>
+      <w:r>
+        <w:rPr>
+          <w:rFonts w:ascii="Times New Roman" w:hAnsi="Times New Roman" w:cs="Times New Roman"/>
+          <w:sz w:val="24"/>
+          <w:szCs w:val="24"/>
+        </w:rPr>
+        <w:t>:</w:t>
+      </w:r>
+    </w:p>
+    <w:p>
+      <w:pPr>
+        <w:pStyle w:val="PargrafodaLista"/>
+        <w:numPr>
+          <w:ilvl w:val="2"/>
+          <w:numId w:val="2"/>
+        </w:numPr>
+        <w:spacing w:line="360" w:lineRule="auto"/>
+        <w:jc w:val="both"/>
+        <w:rPr>
+          <w:rFonts w:ascii="Times New Roman" w:hAnsi="Times New Roman" w:cs="Times New Roman"/>
+          <w:sz w:val="24"/>
+          <w:szCs w:val="24"/>
+        </w:rPr>
+      </w:pPr>
+      <w:r>
+        <w:rPr>
+          <w:rFonts w:ascii="Times New Roman" w:hAnsi="Times New Roman" w:cs="Times New Roman"/>
+          <w:sz w:val="24"/>
+          <w:szCs w:val="24"/>
+        </w:rPr>
+        <w:t xml:space="preserve">O </w:t>
+      </w:r>
+      <w:proofErr w:type="spellStart"/>
+      <w:r>
+        <w:rPr>
+          <w:rFonts w:ascii="Times New Roman" w:hAnsi="Times New Roman" w:cs="Times New Roman"/>
+          <w:sz w:val="24"/>
+          <w:szCs w:val="24"/>
+        </w:rPr>
+        <w:t>html.parser</w:t>
+      </w:r>
+      <w:proofErr w:type="spellEnd"/>
+      <w:r>
+        <w:rPr>
+          <w:rFonts w:ascii="Times New Roman" w:hAnsi="Times New Roman" w:cs="Times New Roman"/>
+          <w:sz w:val="24"/>
+          <w:szCs w:val="24"/>
+        </w:rPr>
+        <w:t xml:space="preserve"> que passamos como segundo argumento do </w:t>
+      </w:r>
+      <w:proofErr w:type="spellStart"/>
+      <w:r>
+        <w:rPr>
+          <w:rFonts w:ascii="Times New Roman" w:hAnsi="Times New Roman" w:cs="Times New Roman"/>
+          <w:sz w:val="24"/>
+          <w:szCs w:val="24"/>
+        </w:rPr>
+        <w:t>BeautifulSoup</w:t>
+      </w:r>
+      <w:proofErr w:type="spellEnd"/>
+      <w:r>
+        <w:rPr>
+          <w:rFonts w:ascii="Times New Roman" w:hAnsi="Times New Roman" w:cs="Times New Roman"/>
+          <w:sz w:val="24"/>
+          <w:szCs w:val="24"/>
+        </w:rPr>
+        <w:t xml:space="preserve">, sendo o primeiro a leitura do html da página que fizemos a requisição, serve para padronizar o comportamento dele. Se não passar esse argumento ele fará e exibirá a leitura de qualquer forma, mas mostrará uma mensagem dizendo que, por não ter passado/especificado o parser, pode ter resultados diferentes já que a própria </w:t>
+      </w:r>
+      <w:proofErr w:type="spellStart"/>
+      <w:r>
+        <w:rPr>
+          <w:rFonts w:ascii="Times New Roman" w:hAnsi="Times New Roman" w:cs="Times New Roman"/>
+          <w:sz w:val="24"/>
+          <w:szCs w:val="24"/>
+        </w:rPr>
+        <w:t>lib</w:t>
+      </w:r>
+      <w:proofErr w:type="spellEnd"/>
+      <w:r>
+        <w:rPr>
+          <w:rFonts w:ascii="Times New Roman" w:hAnsi="Times New Roman" w:cs="Times New Roman"/>
+          <w:sz w:val="24"/>
+          <w:szCs w:val="24"/>
+        </w:rPr>
+        <w:t xml:space="preserve"> escolherá o um parser que achar melhor.</w:t>
+      </w:r>
+      <w:r>
+        <w:rPr>
+          <w:rFonts w:ascii="Times New Roman" w:hAnsi="Times New Roman" w:cs="Times New Roman"/>
+          <w:sz w:val="24"/>
+          <w:szCs w:val="24"/>
+        </w:rPr>
+        <w:t xml:space="preserve"> Para exibir o html de forma melhor visível, podemos usar o </w:t>
+      </w:r>
+      <w:proofErr w:type="spellStart"/>
+      <w:r>
+        <w:rPr>
+          <w:rFonts w:ascii="Times New Roman" w:hAnsi="Times New Roman" w:cs="Times New Roman"/>
+          <w:sz w:val="24"/>
+          <w:szCs w:val="24"/>
+        </w:rPr>
+        <w:t>prettify</w:t>
+      </w:r>
+      <w:proofErr w:type="spellEnd"/>
+      <w:r>
+        <w:rPr>
+          <w:rFonts w:ascii="Times New Roman" w:hAnsi="Times New Roman" w:cs="Times New Roman"/>
+          <w:sz w:val="24"/>
+          <w:szCs w:val="24"/>
+        </w:rPr>
+        <w:t>():</w:t>
+      </w:r>
+    </w:p>
+    <w:p>
+      <w:pPr>
+        <w:spacing w:line="360" w:lineRule="auto"/>
+        <w:jc w:val="center"/>
+        <w:rPr>
+          <w:rFonts w:ascii="Times New Roman" w:hAnsi="Times New Roman" w:cs="Times New Roman"/>
+          <w:sz w:val="24"/>
+          <w:szCs w:val="24"/>
+        </w:rPr>
+      </w:pPr>
+      <w:r>
+        <w:rPr>
+          <w:rFonts w:ascii="Times New Roman" w:hAnsi="Times New Roman" w:cs="Times New Roman"/>
+          <w:sz w:val="24"/>
+          <w:szCs w:val="24"/>
+        </w:rPr>
+        <w:drawing>
+          <wp:inline distT="0" distB="0" distL="0" distR="0" wp14:anchorId="1D51C80E" wp14:editId="5AA3DD75">
+            <wp:extent cx="1343025" cy="1324543"/>
+            <wp:effectExtent l="0" t="0" r="0" b="9525"/>
+            <wp:docPr id="14" name="Imagem 14"/>
+            <wp:cNvGraphicFramePr>
+              <a:graphicFrameLocks xmlns:a="http://schemas.openxmlformats.org/drawingml/2006/main" noChangeAspect="1"/>
+            </wp:cNvGraphicFramePr>
+            <a:graphic xmlns:a="http://schemas.openxmlformats.org/drawingml/2006/main">
+              <a:graphicData uri="http://schemas.openxmlformats.org/drawingml/2006/picture">
+                <pic:pic xmlns:pic="http://schemas.openxmlformats.org/drawingml/2006/picture">
+                  <pic:nvPicPr>
+                    <pic:cNvPr id="1" name=""/>
+                    <pic:cNvPicPr/>
+                  </pic:nvPicPr>
+                  <pic:blipFill>
+                    <a:blip r:embed="rId25"/>
+                    <a:stretch>
+                      <a:fillRect/>
+                    </a:stretch>
+                  </pic:blipFill>
+                  <pic:spPr>
+                    <a:xfrm>
+                      <a:off x="0" y="0"/>
+                      <a:ext cx="1347955" cy="1329405"/>
+                    </a:xfrm>
+                    <a:prstGeom prst="rect">
+                      <a:avLst/>
+                    </a:prstGeom>
+                  </pic:spPr>
+                </pic:pic>
+              </a:graphicData>
+            </a:graphic>
+          </wp:inline>
+        </w:drawing>
+      </w:r>
+    </w:p>
+    <w:p>
+      <w:pPr>
+        <w:pStyle w:val="PargrafodaLista"/>
+        <w:numPr>
+          <w:ilvl w:val="2"/>
+          <w:numId w:val="2"/>
+        </w:numPr>
+        <w:spacing w:line="360" w:lineRule="auto"/>
+        <w:jc w:val="both"/>
+        <w:rPr>
+          <w:rFonts w:ascii="Times New Roman" w:hAnsi="Times New Roman" w:cs="Times New Roman"/>
+          <w:sz w:val="24"/>
+          <w:szCs w:val="24"/>
+        </w:rPr>
+      </w:pPr>
     </w:p>
     <w:sectPr>
       <w:pgSz w:w="11906" w:h="16838"/>
@@ -3004,6 +3685,18 @@
       <w:shd w:val="clear" w:color="auto" w:fill="E1DFDD"/>
     </w:rPr>
   </w:style>
+  <w:style w:type="character" w:styleId="HiperlinkVisitado">
+    <w:name w:val="FollowedHyperlink"/>
+    <w:basedOn w:val="Fontepargpadro"/>
+    <w:uiPriority w:val="99"/>
+    <w:semiHidden/>
+    <w:unhideWhenUsed/>
+    <w:rsid w:val="00A54CCA"/>
+    <w:rPr>
+      <w:color w:val="954F72" w:themeColor="followedHyperlink"/>
+      <w:u w:val="single"/>
+    </w:rPr>
+  </w:style>
 </w:styles>
 </file>
 

</xml_diff>

<commit_message>
Acessando o Conteúdo das Tags
Aprendemos a pegar somente o texto das tags, sem a tag que engloba ele
</commit_message>
<xml_diff>
--- a/Data Science/Formação Python para Data Science/Scraping com Python – Coleta de dados na web/Anotações/Scraping com Python.docx
+++ b/Data Science/Formação Python para Data Science/Scraping com Python – Coleta de dados na web/Anotações/Scraping com Python.docx
@@ -3204,6 +3204,220 @@
                     <a:xfrm>
                       <a:off x="0" y="0"/>
                       <a:ext cx="2486372" cy="523948"/>
+                    </a:xfrm>
+                    <a:prstGeom prst="rect">
+                      <a:avLst/>
+                    </a:prstGeom>
+                  </pic:spPr>
+                </pic:pic>
+              </a:graphicData>
+            </a:graphic>
+          </wp:inline>
+        </w:drawing>
+      </w:r>
+    </w:p>
+    <w:p>
+      <w:pPr>
+        <w:pStyle w:val="PargrafodaLista"/>
+        <w:numPr>
+          <w:ilvl w:val="1"/>
+          <w:numId w:val="2"/>
+        </w:numPr>
+        <w:spacing w:line="360" w:lineRule="auto"/>
+        <w:jc w:val="both"/>
+        <w:rPr>
+          <w:rFonts w:ascii="Times New Roman" w:hAnsi="Times New Roman" w:cs="Times New Roman"/>
+          <w:sz w:val="24"/>
+          <w:szCs w:val="24"/>
+        </w:rPr>
+      </w:pPr>
+      <w:r>
+        <w:rPr>
+          <w:rFonts w:ascii="Times New Roman" w:hAnsi="Times New Roman" w:cs="Times New Roman"/>
+          <w:sz w:val="24"/>
+          <w:szCs w:val="24"/>
+        </w:rPr>
+        <w:t xml:space="preserve"> Acessando o Conteúdo das Tags:</w:t>
+      </w:r>
+    </w:p>
+    <w:p>
+      <w:pPr>
+        <w:pStyle w:val="PargrafodaLista"/>
+        <w:numPr>
+          <w:ilvl w:val="2"/>
+          <w:numId w:val="2"/>
+        </w:numPr>
+        <w:spacing w:line="360" w:lineRule="auto"/>
+        <w:jc w:val="both"/>
+        <w:rPr>
+          <w:rFonts w:ascii="Times New Roman" w:hAnsi="Times New Roman" w:cs="Times New Roman"/>
+          <w:sz w:val="24"/>
+          <w:szCs w:val="24"/>
+        </w:rPr>
+      </w:pPr>
+      <w:r>
+        <w:rPr>
+          <w:rFonts w:ascii="Times New Roman" w:hAnsi="Times New Roman" w:cs="Times New Roman"/>
+          <w:sz w:val="24"/>
+          <w:szCs w:val="24"/>
+        </w:rPr>
+        <w:t xml:space="preserve">Para pegar somente o conteúdo da tag, sem ela englobando o texto, utilizamos tanto o </w:t>
+      </w:r>
+      <w:proofErr w:type="spellStart"/>
+      <w:r>
+        <w:rPr>
+          <w:rFonts w:ascii="Times New Roman" w:hAnsi="Times New Roman" w:cs="Times New Roman"/>
+          <w:sz w:val="24"/>
+          <w:szCs w:val="24"/>
+        </w:rPr>
+        <w:t>get_text</w:t>
+      </w:r>
+      <w:proofErr w:type="spellEnd"/>
+      <w:r>
+        <w:rPr>
+          <w:rFonts w:ascii="Times New Roman" w:hAnsi="Times New Roman" w:cs="Times New Roman"/>
+          <w:sz w:val="24"/>
+          <w:szCs w:val="24"/>
+        </w:rPr>
+        <w:t xml:space="preserve">() quanto o </w:t>
+      </w:r>
+      <w:proofErr w:type="spellStart"/>
+      <w:r>
+        <w:rPr>
+          <w:rFonts w:ascii="Times New Roman" w:hAnsi="Times New Roman" w:cs="Times New Roman"/>
+          <w:sz w:val="24"/>
+          <w:szCs w:val="24"/>
+        </w:rPr>
+        <w:t>getText</w:t>
+      </w:r>
+      <w:proofErr w:type="spellEnd"/>
+      <w:r>
+        <w:rPr>
+          <w:rFonts w:ascii="Times New Roman" w:hAnsi="Times New Roman" w:cs="Times New Roman"/>
+          <w:sz w:val="24"/>
+          <w:szCs w:val="24"/>
+        </w:rPr>
+        <w:t>():</w:t>
+      </w:r>
+    </w:p>
+    <w:p>
+      <w:pPr>
+        <w:spacing w:line="360" w:lineRule="auto"/>
+        <w:jc w:val="center"/>
+        <w:rPr>
+          <w:rFonts w:ascii="Times New Roman" w:hAnsi="Times New Roman" w:cs="Times New Roman"/>
+          <w:sz w:val="24"/>
+          <w:szCs w:val="24"/>
+        </w:rPr>
+      </w:pPr>
+      <w:r>
+        <w:rPr>
+          <w:rFonts w:ascii="Times New Roman" w:hAnsi="Times New Roman" w:cs="Times New Roman"/>
+          <w:sz w:val="24"/>
+          <w:szCs w:val="24"/>
+        </w:rPr>
+        <w:drawing>
+          <wp:inline distT="0" distB="0" distL="0" distR="0" wp14:anchorId="6BD57182" wp14:editId="674D1CC7">
+            <wp:extent cx="1215389" cy="838200"/>
+            <wp:effectExtent l="0" t="0" r="4445" b="0"/>
+            <wp:docPr id="24" name="Imagem 24"/>
+            <wp:cNvGraphicFramePr>
+              <a:graphicFrameLocks xmlns:a="http://schemas.openxmlformats.org/drawingml/2006/main" noChangeAspect="1"/>
+            </wp:cNvGraphicFramePr>
+            <a:graphic xmlns:a="http://schemas.openxmlformats.org/drawingml/2006/main">
+              <a:graphicData uri="http://schemas.openxmlformats.org/drawingml/2006/picture">
+                <pic:pic xmlns:pic="http://schemas.openxmlformats.org/drawingml/2006/picture">
+                  <pic:nvPicPr>
+                    <pic:cNvPr id="1" name=""/>
+                    <pic:cNvPicPr/>
+                  </pic:nvPicPr>
+                  <pic:blipFill>
+                    <a:blip r:embed="rId29"/>
+                    <a:stretch>
+                      <a:fillRect/>
+                    </a:stretch>
+                  </pic:blipFill>
+                  <pic:spPr>
+                    <a:xfrm>
+                      <a:off x="0" y="0"/>
+                      <a:ext cx="1220338" cy="841613"/>
+                    </a:xfrm>
+                    <a:prstGeom prst="rect">
+                      <a:avLst/>
+                    </a:prstGeom>
+                  </pic:spPr>
+                </pic:pic>
+              </a:graphicData>
+            </a:graphic>
+          </wp:inline>
+        </w:drawing>
+      </w:r>
+    </w:p>
+    <w:p>
+      <w:pPr>
+        <w:pStyle w:val="PargrafodaLista"/>
+        <w:numPr>
+          <w:ilvl w:val="2"/>
+          <w:numId w:val="2"/>
+        </w:numPr>
+        <w:spacing w:line="360" w:lineRule="auto"/>
+        <w:jc w:val="both"/>
+        <w:rPr>
+          <w:rFonts w:ascii="Times New Roman" w:hAnsi="Times New Roman" w:cs="Times New Roman"/>
+          <w:sz w:val="24"/>
+          <w:szCs w:val="24"/>
+        </w:rPr>
+      </w:pPr>
+      <w:r>
+        <w:rPr>
+          <w:rFonts w:ascii="Times New Roman" w:hAnsi="Times New Roman" w:cs="Times New Roman"/>
+          <w:sz w:val="24"/>
+          <w:szCs w:val="24"/>
+        </w:rPr>
+        <w:t>Podemos utilizar isso com o objeto inteiro, mas não vale a pena porque teríamos que fazer diversos tratamentos de str até chegar no resultado, coisa que o próprio BS nos ajuda a fazer:</w:t>
+      </w:r>
+    </w:p>
+    <w:p>
+      <w:pPr>
+        <w:spacing w:line="360" w:lineRule="auto"/>
+        <w:jc w:val="center"/>
+        <w:rPr>
+          <w:rFonts w:ascii="Times New Roman" w:hAnsi="Times New Roman" w:cs="Times New Roman"/>
+          <w:sz w:val="24"/>
+          <w:szCs w:val="24"/>
+        </w:rPr>
+      </w:pPr>
+      <w:r>
+        <w:rPr>
+          <w:rFonts w:ascii="Times New Roman" w:hAnsi="Times New Roman" w:cs="Times New Roman"/>
+          <w:sz w:val="24"/>
+          <w:szCs w:val="24"/>
+        </w:rPr>
+        <w:drawing>
+          <wp:inline distT="0" distB="0" distL="0" distR="0" wp14:anchorId="5F6F707F" wp14:editId="44C0CF80">
+            <wp:extent cx="2476500" cy="655320"/>
+            <wp:effectExtent l="0" t="0" r="0" b="0"/>
+            <wp:docPr id="25" name="Imagem 25"/>
+            <wp:cNvGraphicFramePr>
+              <a:graphicFrameLocks xmlns:a="http://schemas.openxmlformats.org/drawingml/2006/main" noChangeAspect="1"/>
+            </wp:cNvGraphicFramePr>
+            <a:graphic xmlns:a="http://schemas.openxmlformats.org/drawingml/2006/main">
+              <a:graphicData uri="http://schemas.openxmlformats.org/drawingml/2006/picture">
+                <pic:pic xmlns:pic="http://schemas.openxmlformats.org/drawingml/2006/picture">
+                  <pic:nvPicPr>
+                    <pic:cNvPr id="1" name=""/>
+                    <pic:cNvPicPr/>
+                  </pic:nvPicPr>
+                  <pic:blipFill>
+                    <a:blip r:embed="rId30"/>
+                    <a:stretch>
+                      <a:fillRect/>
+                    </a:stretch>
+                  </pic:blipFill>
+                  <pic:spPr>
+                    <a:xfrm>
+                      <a:off x="0" y="0"/>
+                      <a:ext cx="2486077" cy="657854"/>
                     </a:xfrm>
                     <a:prstGeom prst="rect">
                       <a:avLst/>

</xml_diff>

<commit_message>
Acessando os Atributos de Uma Tag
Aprendemos a obter todos os atributos atribuídos a uma tag
</commit_message>
<xml_diff>
--- a/Data Science/Formação Python para Data Science/Scraping com Python – Coleta de dados na web/Anotações/Scraping com Python.docx
+++ b/Data Science/Formação Python para Data Science/Scraping com Python – Coleta de dados na web/Anotações/Scraping com Python.docx
@@ -3418,6 +3418,311 @@
                     <a:xfrm>
                       <a:off x="0" y="0"/>
                       <a:ext cx="2486077" cy="657854"/>
+                    </a:xfrm>
+                    <a:prstGeom prst="rect">
+                      <a:avLst/>
+                    </a:prstGeom>
+                  </pic:spPr>
+                </pic:pic>
+              </a:graphicData>
+            </a:graphic>
+          </wp:inline>
+        </w:drawing>
+      </w:r>
+    </w:p>
+    <w:p>
+      <w:pPr>
+        <w:pStyle w:val="PargrafodaLista"/>
+        <w:numPr>
+          <w:ilvl w:val="1"/>
+          <w:numId w:val="2"/>
+        </w:numPr>
+        <w:spacing w:line="360" w:lineRule="auto"/>
+        <w:jc w:val="both"/>
+        <w:rPr>
+          <w:rFonts w:ascii="Times New Roman" w:hAnsi="Times New Roman" w:cs="Times New Roman"/>
+          <w:sz w:val="24"/>
+          <w:szCs w:val="24"/>
+        </w:rPr>
+      </w:pPr>
+      <w:r>
+        <w:rPr>
+          <w:rFonts w:ascii="Times New Roman" w:hAnsi="Times New Roman" w:cs="Times New Roman"/>
+          <w:sz w:val="24"/>
+          <w:szCs w:val="24"/>
+        </w:rPr>
+        <w:t xml:space="preserve"> </w:t>
+      </w:r>
+      <w:r>
+        <w:rPr>
+          <w:rFonts w:ascii="Times New Roman" w:hAnsi="Times New Roman" w:cs="Times New Roman"/>
+          <w:sz w:val="24"/>
+          <w:szCs w:val="24"/>
+        </w:rPr>
+        <w:t xml:space="preserve">Acessando os </w:t>
+      </w:r>
+      <w:r>
+        <w:rPr>
+          <w:rFonts w:ascii="Times New Roman" w:hAnsi="Times New Roman" w:cs="Times New Roman"/>
+          <w:sz w:val="24"/>
+          <w:szCs w:val="24"/>
+        </w:rPr>
+        <w:t>A</w:t>
+      </w:r>
+      <w:r>
+        <w:rPr>
+          <w:rFonts w:ascii="Times New Roman" w:hAnsi="Times New Roman" w:cs="Times New Roman"/>
+          <w:sz w:val="24"/>
+          <w:szCs w:val="24"/>
+        </w:rPr>
+        <w:t xml:space="preserve">tributos de </w:t>
+      </w:r>
+      <w:r>
+        <w:rPr>
+          <w:rFonts w:ascii="Times New Roman" w:hAnsi="Times New Roman" w:cs="Times New Roman"/>
+          <w:sz w:val="24"/>
+          <w:szCs w:val="24"/>
+        </w:rPr>
+        <w:t>U</w:t>
+      </w:r>
+      <w:r>
+        <w:rPr>
+          <w:rFonts w:ascii="Times New Roman" w:hAnsi="Times New Roman" w:cs="Times New Roman"/>
+          <w:sz w:val="24"/>
+          <w:szCs w:val="24"/>
+        </w:rPr>
+        <w:t xml:space="preserve">ma </w:t>
+      </w:r>
+      <w:r>
+        <w:rPr>
+          <w:rFonts w:ascii="Times New Roman" w:hAnsi="Times New Roman" w:cs="Times New Roman"/>
+          <w:sz w:val="24"/>
+          <w:szCs w:val="24"/>
+        </w:rPr>
+        <w:t>T</w:t>
+      </w:r>
+      <w:r>
+        <w:rPr>
+          <w:rFonts w:ascii="Times New Roman" w:hAnsi="Times New Roman" w:cs="Times New Roman"/>
+          <w:sz w:val="24"/>
+          <w:szCs w:val="24"/>
+        </w:rPr>
+        <w:t>ag</w:t>
+      </w:r>
+      <w:r>
+        <w:rPr>
+          <w:rFonts w:ascii="Times New Roman" w:hAnsi="Times New Roman" w:cs="Times New Roman"/>
+          <w:sz w:val="24"/>
+          <w:szCs w:val="24"/>
+        </w:rPr>
+        <w:t>:</w:t>
+      </w:r>
+    </w:p>
+    <w:p>
+      <w:pPr>
+        <w:pStyle w:val="PargrafodaLista"/>
+        <w:numPr>
+          <w:ilvl w:val="2"/>
+          <w:numId w:val="2"/>
+        </w:numPr>
+        <w:spacing w:line="360" w:lineRule="auto"/>
+        <w:jc w:val="both"/>
+        <w:rPr>
+          <w:rFonts w:ascii="Times New Roman" w:hAnsi="Times New Roman" w:cs="Times New Roman"/>
+          <w:sz w:val="24"/>
+          <w:szCs w:val="24"/>
+        </w:rPr>
+      </w:pPr>
+      <w:r>
+        <w:rPr>
+          <w:rFonts w:ascii="Times New Roman" w:hAnsi="Times New Roman" w:cs="Times New Roman"/>
+          <w:sz w:val="24"/>
+          <w:szCs w:val="24"/>
+        </w:rPr>
+        <w:t xml:space="preserve">Para acessar os atributos de uma tag utilizamos o </w:t>
+      </w:r>
+      <w:proofErr w:type="spellStart"/>
+      <w:r>
+        <w:rPr>
+          <w:rFonts w:ascii="Times New Roman" w:hAnsi="Times New Roman" w:cs="Times New Roman"/>
+          <w:sz w:val="24"/>
+          <w:szCs w:val="24"/>
+        </w:rPr>
+        <w:t>attrs</w:t>
+      </w:r>
+      <w:proofErr w:type="spellEnd"/>
+      <w:r>
+        <w:rPr>
+          <w:rFonts w:ascii="Times New Roman" w:hAnsi="Times New Roman" w:cs="Times New Roman"/>
+          <w:sz w:val="24"/>
+          <w:szCs w:val="24"/>
+        </w:rPr>
+        <w:t xml:space="preserve">. Esse atributo nos devolverá um </w:t>
+      </w:r>
+      <w:proofErr w:type="spellStart"/>
+      <w:r>
+        <w:rPr>
+          <w:rFonts w:ascii="Times New Roman" w:hAnsi="Times New Roman" w:cs="Times New Roman"/>
+          <w:sz w:val="24"/>
+          <w:szCs w:val="24"/>
+        </w:rPr>
+        <w:t>dict</w:t>
+      </w:r>
+      <w:proofErr w:type="spellEnd"/>
+      <w:r>
+        <w:rPr>
+          <w:rFonts w:ascii="Times New Roman" w:hAnsi="Times New Roman" w:cs="Times New Roman"/>
+          <w:sz w:val="24"/>
+          <w:szCs w:val="24"/>
+        </w:rPr>
+        <w:t xml:space="preserve"> com todas as chaves sendo o atributo e os valores sendo o que está sendo atribuído a esse atributo:</w:t>
+      </w:r>
+    </w:p>
+    <w:p>
+      <w:pPr>
+        <w:spacing w:line="360" w:lineRule="auto"/>
+        <w:jc w:val="center"/>
+        <w:rPr>
+          <w:rFonts w:ascii="Times New Roman" w:hAnsi="Times New Roman" w:cs="Times New Roman"/>
+          <w:sz w:val="24"/>
+          <w:szCs w:val="24"/>
+        </w:rPr>
+      </w:pPr>
+      <w:r>
+        <w:rPr>
+          <w:rFonts w:ascii="Times New Roman" w:hAnsi="Times New Roman" w:cs="Times New Roman"/>
+          <w:sz w:val="24"/>
+          <w:szCs w:val="24"/>
+        </w:rPr>
+        <w:lastRenderedPageBreak/>
+        <w:drawing>
+          <wp:inline distT="0" distB="0" distL="0" distR="0" wp14:anchorId="21741D8C" wp14:editId="197D5C4F">
+            <wp:extent cx="2419350" cy="588292"/>
+            <wp:effectExtent l="0" t="0" r="0" b="2540"/>
+            <wp:docPr id="26" name="Imagem 26"/>
+            <wp:cNvGraphicFramePr>
+              <a:graphicFrameLocks xmlns:a="http://schemas.openxmlformats.org/drawingml/2006/main" noChangeAspect="1"/>
+            </wp:cNvGraphicFramePr>
+            <a:graphic xmlns:a="http://schemas.openxmlformats.org/drawingml/2006/main">
+              <a:graphicData uri="http://schemas.openxmlformats.org/drawingml/2006/picture">
+                <pic:pic xmlns:pic="http://schemas.openxmlformats.org/drawingml/2006/picture">
+                  <pic:nvPicPr>
+                    <pic:cNvPr id="1" name=""/>
+                    <pic:cNvPicPr/>
+                  </pic:nvPicPr>
+                  <pic:blipFill>
+                    <a:blip r:embed="rId31"/>
+                    <a:stretch>
+                      <a:fillRect/>
+                    </a:stretch>
+                  </pic:blipFill>
+                  <pic:spPr>
+                    <a:xfrm>
+                      <a:off x="0" y="0"/>
+                      <a:ext cx="2431060" cy="591139"/>
+                    </a:xfrm>
+                    <a:prstGeom prst="rect">
+                      <a:avLst/>
+                    </a:prstGeom>
+                  </pic:spPr>
+                </pic:pic>
+              </a:graphicData>
+            </a:graphic>
+          </wp:inline>
+        </w:drawing>
+      </w:r>
+    </w:p>
+    <w:p>
+      <w:pPr>
+        <w:pStyle w:val="PargrafodaLista"/>
+        <w:numPr>
+          <w:ilvl w:val="2"/>
+          <w:numId w:val="2"/>
+        </w:numPr>
+        <w:spacing w:line="360" w:lineRule="auto"/>
+        <w:jc w:val="both"/>
+        <w:rPr>
+          <w:rFonts w:ascii="Times New Roman" w:hAnsi="Times New Roman" w:cs="Times New Roman"/>
+          <w:sz w:val="24"/>
+          <w:szCs w:val="24"/>
+        </w:rPr>
+      </w:pPr>
+      <w:r>
+        <w:rPr>
+          <w:rFonts w:ascii="Times New Roman" w:hAnsi="Times New Roman" w:cs="Times New Roman"/>
+          <w:sz w:val="24"/>
+          <w:szCs w:val="24"/>
+        </w:rPr>
+        <w:t xml:space="preserve">Se quisermos somente as chaves ou somente os valores, fazemos igual manipulação de </w:t>
+      </w:r>
+      <w:proofErr w:type="spellStart"/>
+      <w:r>
+        <w:rPr>
+          <w:rFonts w:ascii="Times New Roman" w:hAnsi="Times New Roman" w:cs="Times New Roman"/>
+          <w:sz w:val="24"/>
+          <w:szCs w:val="24"/>
+        </w:rPr>
+        <w:t>dicts</w:t>
+      </w:r>
+      <w:proofErr w:type="spellEnd"/>
+      <w:r>
+        <w:rPr>
+          <w:rFonts w:ascii="Times New Roman" w:hAnsi="Times New Roman" w:cs="Times New Roman"/>
+          <w:sz w:val="24"/>
+          <w:szCs w:val="24"/>
+        </w:rPr>
+        <w:t xml:space="preserve"> normal. Podemos ainda usar sistema de indexação de dicionários para </w:t>
+      </w:r>
+      <w:r>
+        <w:rPr>
+          <w:rFonts w:ascii="Times New Roman" w:hAnsi="Times New Roman" w:cs="Times New Roman"/>
+          <w:sz w:val="24"/>
+          <w:szCs w:val="24"/>
+        </w:rPr>
+        <w:t>obter os valores de uma chave específica:</w:t>
+      </w:r>
+    </w:p>
+    <w:p>
+      <w:pPr>
+        <w:spacing w:line="360" w:lineRule="auto"/>
+        <w:jc w:val="center"/>
+        <w:rPr>
+          <w:rFonts w:ascii="Times New Roman" w:hAnsi="Times New Roman" w:cs="Times New Roman"/>
+          <w:sz w:val="24"/>
+          <w:szCs w:val="24"/>
+        </w:rPr>
+      </w:pPr>
+      <w:r>
+        <w:rPr>
+          <w:rFonts w:ascii="Times New Roman" w:hAnsi="Times New Roman" w:cs="Times New Roman"/>
+          <w:sz w:val="24"/>
+          <w:szCs w:val="24"/>
+        </w:rPr>
+        <w:drawing>
+          <wp:inline distT="0" distB="0" distL="0" distR="0" wp14:anchorId="2389491B" wp14:editId="54265CC0">
+            <wp:extent cx="3714115" cy="1666198"/>
+            <wp:effectExtent l="0" t="0" r="635" b="0"/>
+            <wp:docPr id="27" name="Imagem 27"/>
+            <wp:cNvGraphicFramePr>
+              <a:graphicFrameLocks xmlns:a="http://schemas.openxmlformats.org/drawingml/2006/main" noChangeAspect="1"/>
+            </wp:cNvGraphicFramePr>
+            <a:graphic xmlns:a="http://schemas.openxmlformats.org/drawingml/2006/main">
+              <a:graphicData uri="http://schemas.openxmlformats.org/drawingml/2006/picture">
+                <pic:pic xmlns:pic="http://schemas.openxmlformats.org/drawingml/2006/picture">
+                  <pic:nvPicPr>
+                    <pic:cNvPr id="1" name=""/>
+                    <pic:cNvPicPr/>
+                  </pic:nvPicPr>
+                  <pic:blipFill>
+                    <a:blip r:embed="rId32"/>
+                    <a:stretch>
+                      <a:fillRect/>
+                    </a:stretch>
+                  </pic:blipFill>
+                  <pic:spPr>
+                    <a:xfrm>
+                      <a:off x="0" y="0"/>
+                      <a:ext cx="3729474" cy="1673088"/>
                     </a:xfrm>
                     <a:prstGeom prst="rect">
                       <a:avLst/>

</xml_diff>

<commit_message>
Os Métodos find() e findAll()
Iniciei a aula, mas não terminei. Volto logo
</commit_message>
<xml_diff>
--- a/Data Science/Formação Python para Data Science/Scraping com Python – Coleta de dados na web/Anotações/Scraping com Python.docx
+++ b/Data Science/Formação Python para Data Science/Scraping com Python – Coleta de dados na web/Anotações/Scraping com Python.docx
@@ -4164,7 +4164,29 @@
           <w:szCs w:val="24"/>
           <w:u w:val="single"/>
         </w:rPr>
-        <w:t xml:space="preserve">Aula 4 – Pesquisando com </w:t>
+        <w:t xml:space="preserve">Aula 4 – Pesquisando </w:t>
+      </w:r>
+      <w:r>
+        <w:rPr>
+          <w:rFonts w:ascii="Times New Roman" w:hAnsi="Times New Roman" w:cs="Times New Roman"/>
+          <w:b/>
+          <w:bCs/>
+          <w:sz w:val="24"/>
+          <w:szCs w:val="24"/>
+          <w:u w:val="single"/>
+        </w:rPr>
+        <w:t>C</w:t>
+      </w:r>
+      <w:r>
+        <w:rPr>
+          <w:rFonts w:ascii="Times New Roman" w:hAnsi="Times New Roman" w:cs="Times New Roman"/>
+          <w:b/>
+          <w:bCs/>
+          <w:sz w:val="24"/>
+          <w:szCs w:val="24"/>
+          <w:u w:val="single"/>
+        </w:rPr>
+        <w:t xml:space="preserve">om </w:t>
       </w:r>
       <w:proofErr w:type="spellStart"/>
       <w:r>
@@ -4214,6 +4236,90 @@
         </w:rPr>
         <w:t xml:space="preserve"> </w:t>
       </w:r>
+      <w:r>
+        <w:rPr>
+          <w:rFonts w:ascii="Times New Roman" w:hAnsi="Times New Roman" w:cs="Times New Roman"/>
+          <w:sz w:val="24"/>
+          <w:szCs w:val="24"/>
+        </w:rPr>
+        <w:t xml:space="preserve">Os </w:t>
+      </w:r>
+      <w:r>
+        <w:rPr>
+          <w:rFonts w:ascii="Times New Roman" w:hAnsi="Times New Roman" w:cs="Times New Roman"/>
+          <w:sz w:val="24"/>
+          <w:szCs w:val="24"/>
+        </w:rPr>
+        <w:t>M</w:t>
+      </w:r>
+      <w:r>
+        <w:rPr>
+          <w:rFonts w:ascii="Times New Roman" w:hAnsi="Times New Roman" w:cs="Times New Roman"/>
+          <w:sz w:val="24"/>
+          <w:szCs w:val="24"/>
+        </w:rPr>
+        <w:t xml:space="preserve">étodos </w:t>
+      </w:r>
+      <w:proofErr w:type="gramStart"/>
+      <w:r>
+        <w:rPr>
+          <w:rFonts w:ascii="Times New Roman" w:hAnsi="Times New Roman" w:cs="Times New Roman"/>
+          <w:sz w:val="24"/>
+          <w:szCs w:val="24"/>
+        </w:rPr>
+        <w:t>find(</w:t>
+      </w:r>
+      <w:proofErr w:type="gramEnd"/>
+      <w:r>
+        <w:rPr>
+          <w:rFonts w:ascii="Times New Roman" w:hAnsi="Times New Roman" w:cs="Times New Roman"/>
+          <w:sz w:val="24"/>
+          <w:szCs w:val="24"/>
+        </w:rPr>
+        <w:t xml:space="preserve">) e </w:t>
+      </w:r>
+      <w:proofErr w:type="spellStart"/>
+      <w:r>
+        <w:rPr>
+          <w:rFonts w:ascii="Times New Roman" w:hAnsi="Times New Roman" w:cs="Times New Roman"/>
+          <w:sz w:val="24"/>
+          <w:szCs w:val="24"/>
+        </w:rPr>
+        <w:t>findAll</w:t>
+      </w:r>
+      <w:proofErr w:type="spellEnd"/>
+      <w:r>
+        <w:rPr>
+          <w:rFonts w:ascii="Times New Roman" w:hAnsi="Times New Roman" w:cs="Times New Roman"/>
+          <w:sz w:val="24"/>
+          <w:szCs w:val="24"/>
+        </w:rPr>
+        <w:t>()</w:t>
+      </w:r>
+      <w:r>
+        <w:rPr>
+          <w:rFonts w:ascii="Times New Roman" w:hAnsi="Times New Roman" w:cs="Times New Roman"/>
+          <w:sz w:val="24"/>
+          <w:szCs w:val="24"/>
+        </w:rPr>
+        <w:t>:</w:t>
+      </w:r>
+    </w:p>
+    <w:p>
+      <w:pPr>
+        <w:pStyle w:val="PargrafodaLista"/>
+        <w:numPr>
+          <w:ilvl w:val="2"/>
+          <w:numId w:val="2"/>
+        </w:numPr>
+        <w:spacing w:line="360" w:lineRule="auto"/>
+        <w:jc w:val="both"/>
+        <w:rPr>
+          <w:rFonts w:ascii="Times New Roman" w:hAnsi="Times New Roman" w:cs="Times New Roman"/>
+          <w:sz w:val="24"/>
+          <w:szCs w:val="24"/>
+        </w:rPr>
+      </w:pPr>
     </w:p>
     <w:sectPr>
       <w:pgSz w:w="11906" w:h="16838"/>

</xml_diff>

<commit_message>
Iniciando aula 4 do curso de scraping
Aula 4 – Pesquisando Com BeautifulSoup
</commit_message>
<xml_diff>
--- a/Data Science/Formação Python para Data Science/Scraping com Python – Coleta de dados na web/Anotações/Scraping com Python.docx
+++ b/Data Science/Formação Python para Data Science/Scraping com Python – Coleta de dados na web/Anotações/Scraping com Python.docx
@@ -2952,6 +2952,7 @@
       <w:r>
         <w:rPr>
           <w:rFonts w:ascii="Times New Roman" w:hAnsi="Times New Roman" w:cs="Times New Roman"/>
+          <w:noProof/>
           <w:sz w:val="24"/>
           <w:szCs w:val="24"/>
         </w:rPr>
@@ -3129,6 +3130,7 @@
       <w:r>
         <w:rPr>
           <w:rFonts w:ascii="Times New Roman" w:hAnsi="Times New Roman" w:cs="Times New Roman"/>
+          <w:noProof/>
           <w:sz w:val="24"/>
           <w:szCs w:val="24"/>
         </w:rPr>
@@ -3207,6 +3209,7 @@
       <w:r>
         <w:rPr>
           <w:rFonts w:ascii="Times New Roman" w:hAnsi="Times New Roman" w:cs="Times New Roman"/>
+          <w:noProof/>
           <w:sz w:val="24"/>
           <w:szCs w:val="24"/>
         </w:rPr>
@@ -3328,6 +3331,7 @@
       <w:r>
         <w:rPr>
           <w:rFonts w:ascii="Times New Roman" w:hAnsi="Times New Roman" w:cs="Times New Roman"/>
+          <w:noProof/>
           <w:sz w:val="24"/>
           <w:szCs w:val="24"/>
         </w:rPr>
@@ -3483,6 +3487,7 @@
       <w:r>
         <w:rPr>
           <w:rFonts w:ascii="Times New Roman" w:hAnsi="Times New Roman" w:cs="Times New Roman"/>
+          <w:noProof/>
           <w:sz w:val="24"/>
           <w:szCs w:val="24"/>
         </w:rPr>
@@ -3560,6 +3565,7 @@
       <w:r>
         <w:rPr>
           <w:rFonts w:ascii="Times New Roman" w:hAnsi="Times New Roman" w:cs="Times New Roman"/>
+          <w:noProof/>
           <w:sz w:val="24"/>
           <w:szCs w:val="24"/>
         </w:rPr>
@@ -3761,6 +3767,7 @@
       <w:r>
         <w:rPr>
           <w:rFonts w:ascii="Times New Roman" w:hAnsi="Times New Roman" w:cs="Times New Roman"/>
+          <w:noProof/>
           <w:sz w:val="24"/>
           <w:szCs w:val="24"/>
         </w:rPr>
@@ -3865,6 +3872,7 @@
       <w:r>
         <w:rPr>
           <w:rFonts w:ascii="Times New Roman" w:hAnsi="Times New Roman" w:cs="Times New Roman"/>
+          <w:noProof/>
           <w:sz w:val="24"/>
           <w:szCs w:val="24"/>
         </w:rPr>
@@ -4320,6 +4328,14 @@
           <w:szCs w:val="24"/>
         </w:rPr>
       </w:pPr>
+      <w:r>
+        <w:rPr>
+          <w:rFonts w:ascii="Times New Roman" w:hAnsi="Times New Roman" w:cs="Times New Roman"/>
+          <w:sz w:val="24"/>
+          <w:szCs w:val="24"/>
+        </w:rPr>
+        <w:t xml:space="preserve"> </w:t>
+      </w:r>
     </w:p>
     <w:sectPr>
       <w:pgSz w:w="11906" w:h="16838"/>

</xml_diff>

<commit_message>
Métodos find e findAll
Aprendemos como utilizar ambos e alguns de seus atributos
</commit_message>
<xml_diff>
--- a/Data Science/Formação Python para Data Science/Scraping com Python – Coleta de dados na web/Anotações/Scraping com Python.docx
+++ b/Data Science/Formação Python para Data Science/Scraping com Python – Coleta de dados na web/Anotações/Scraping com Python.docx
@@ -12,7 +12,6 @@
           <w:szCs w:val="24"/>
         </w:rPr>
       </w:pPr>
-      <w:proofErr w:type="spellStart"/>
       <w:r>
         <w:rPr>
           <w:rFonts w:ascii="Times New Roman" w:hAnsi="Times New Roman" w:cs="Times New Roman"/>
@@ -22,9 +21,8 @@
           <w:szCs w:val="24"/>
           <w:u w:val="single"/>
         </w:rPr>
-        <w:t>Scraping</w:t>
-      </w:r>
-      <w:proofErr w:type="spellEnd"/>
+        <w:t xml:space="preserve">Scraping com Python – Coleta </w:t>
+      </w:r>
       <w:r>
         <w:rPr>
           <w:rFonts w:ascii="Times New Roman" w:hAnsi="Times New Roman" w:cs="Times New Roman"/>
@@ -34,7 +32,7 @@
           <w:szCs w:val="24"/>
           <w:u w:val="single"/>
         </w:rPr>
-        <w:t xml:space="preserve"> com Python – Coleta </w:t>
+        <w:t>D</w:t>
       </w:r>
       <w:r>
         <w:rPr>
@@ -45,7 +43,7 @@
           <w:szCs w:val="24"/>
           <w:u w:val="single"/>
         </w:rPr>
-        <w:t>D</w:t>
+        <w:t xml:space="preserve">e </w:t>
       </w:r>
       <w:r>
         <w:rPr>
@@ -56,7 +54,7 @@
           <w:szCs w:val="24"/>
           <w:u w:val="single"/>
         </w:rPr>
-        <w:t xml:space="preserve">e </w:t>
+        <w:t>D</w:t>
       </w:r>
       <w:r>
         <w:rPr>
@@ -67,7 +65,7 @@
           <w:szCs w:val="24"/>
           <w:u w:val="single"/>
         </w:rPr>
-        <w:t>D</w:t>
+        <w:t xml:space="preserve">ados </w:t>
       </w:r>
       <w:r>
         <w:rPr>
@@ -78,7 +76,7 @@
           <w:szCs w:val="24"/>
           <w:u w:val="single"/>
         </w:rPr>
-        <w:t xml:space="preserve">ados </w:t>
+        <w:t>N</w:t>
       </w:r>
       <w:r>
         <w:rPr>
@@ -89,7 +87,7 @@
           <w:szCs w:val="24"/>
           <w:u w:val="single"/>
         </w:rPr>
-        <w:t>N</w:t>
+        <w:t xml:space="preserve">a </w:t>
       </w:r>
       <w:r>
         <w:rPr>
@@ -100,7 +98,7 @@
           <w:szCs w:val="24"/>
           <w:u w:val="single"/>
         </w:rPr>
-        <w:t xml:space="preserve">a </w:t>
+        <w:t>W</w:t>
       </w:r>
       <w:r>
         <w:rPr>
@@ -111,7 +109,7 @@
           <w:szCs w:val="24"/>
           <w:u w:val="single"/>
         </w:rPr>
-        <w:t>W</w:t>
+        <w:t>eb</w:t>
       </w:r>
       <w:r>
         <w:rPr>
@@ -122,8 +120,24 @@
           <w:szCs w:val="24"/>
           <w:u w:val="single"/>
         </w:rPr>
-        <w:t>eb</w:t>
-      </w:r>
+        <w:t xml:space="preserve"> – Anotações</w:t>
+      </w:r>
+    </w:p>
+    <w:p>
+      <w:pPr>
+        <w:pStyle w:val="PargrafodaLista"/>
+        <w:numPr>
+          <w:ilvl w:val="0"/>
+          <w:numId w:val="2"/>
+        </w:numPr>
+        <w:spacing w:line="360" w:lineRule="auto"/>
+        <w:jc w:val="both"/>
+        <w:rPr>
+          <w:rFonts w:ascii="Times New Roman" w:hAnsi="Times New Roman" w:cs="Times New Roman"/>
+          <w:sz w:val="24"/>
+          <w:szCs w:val="24"/>
+        </w:rPr>
+      </w:pPr>
       <w:r>
         <w:rPr>
           <w:rFonts w:ascii="Times New Roman" w:hAnsi="Times New Roman" w:cs="Times New Roman"/>
@@ -133,58 +147,7 @@
           <w:szCs w:val="24"/>
           <w:u w:val="single"/>
         </w:rPr>
-        <w:t xml:space="preserve"> – Anotações</w:t>
-      </w:r>
-    </w:p>
-    <w:p>
-      <w:pPr>
-        <w:pStyle w:val="PargrafodaLista"/>
-        <w:numPr>
-          <w:ilvl w:val="0"/>
-          <w:numId w:val="2"/>
-        </w:numPr>
-        <w:spacing w:line="360" w:lineRule="auto"/>
-        <w:jc w:val="both"/>
-        <w:rPr>
-          <w:rFonts w:ascii="Times New Roman" w:hAnsi="Times New Roman" w:cs="Times New Roman"/>
-          <w:sz w:val="24"/>
-          <w:szCs w:val="24"/>
-        </w:rPr>
-      </w:pPr>
-      <w:r>
-        <w:rPr>
-          <w:rFonts w:ascii="Times New Roman" w:hAnsi="Times New Roman" w:cs="Times New Roman"/>
-          <w:b/>
-          <w:bCs/>
-          <w:sz w:val="24"/>
-          <w:szCs w:val="24"/>
-          <w:u w:val="single"/>
-        </w:rPr>
-        <w:t xml:space="preserve">Aula 1 – Nosso Primeiro </w:t>
-      </w:r>
-      <w:proofErr w:type="spellStart"/>
-      <w:r>
-        <w:rPr>
-          <w:rFonts w:ascii="Times New Roman" w:hAnsi="Times New Roman" w:cs="Times New Roman"/>
-          <w:b/>
-          <w:bCs/>
-          <w:sz w:val="24"/>
-          <w:szCs w:val="24"/>
-          <w:u w:val="single"/>
-        </w:rPr>
-        <w:t>Scraping</w:t>
-      </w:r>
-      <w:proofErr w:type="spellEnd"/>
-      <w:r>
-        <w:rPr>
-          <w:rFonts w:ascii="Times New Roman" w:hAnsi="Times New Roman" w:cs="Times New Roman"/>
-          <w:b/>
-          <w:bCs/>
-          <w:sz w:val="24"/>
-          <w:szCs w:val="24"/>
-          <w:u w:val="single"/>
-        </w:rPr>
-        <w:t>:</w:t>
+        <w:t>Aula 1 – Nosso Primeiro Scraping:</w:t>
       </w:r>
     </w:p>
     <w:p>
@@ -208,43 +171,7 @@
           <w:sz w:val="24"/>
           <w:szCs w:val="24"/>
         </w:rPr>
-        <w:t xml:space="preserve"> Vamos fazer o </w:t>
-      </w:r>
-      <w:proofErr w:type="spellStart"/>
-      <w:r>
-        <w:rPr>
-          <w:rFonts w:ascii="Times New Roman" w:hAnsi="Times New Roman" w:cs="Times New Roman"/>
-          <w:sz w:val="24"/>
-          <w:szCs w:val="24"/>
-        </w:rPr>
-        <w:t>scraping</w:t>
-      </w:r>
-      <w:proofErr w:type="spellEnd"/>
-      <w:r>
-        <w:rPr>
-          <w:rFonts w:ascii="Times New Roman" w:hAnsi="Times New Roman" w:cs="Times New Roman"/>
-          <w:sz w:val="24"/>
-          <w:szCs w:val="24"/>
-        </w:rPr>
-        <w:t xml:space="preserve">, ou seja, pegar as informações automaticamente de um site fictício da </w:t>
-      </w:r>
-      <w:proofErr w:type="spellStart"/>
-      <w:r>
-        <w:rPr>
-          <w:rFonts w:ascii="Times New Roman" w:hAnsi="Times New Roman" w:cs="Times New Roman"/>
-          <w:sz w:val="24"/>
-          <w:szCs w:val="24"/>
-        </w:rPr>
-        <w:t>alura</w:t>
-      </w:r>
-      <w:proofErr w:type="spellEnd"/>
-      <w:r>
-        <w:rPr>
-          <w:rFonts w:ascii="Times New Roman" w:hAnsi="Times New Roman" w:cs="Times New Roman"/>
-          <w:sz w:val="24"/>
-          <w:szCs w:val="24"/>
-        </w:rPr>
-        <w:t xml:space="preserve"> que foi desenvolvido para isso:</w:t>
+        <w:t xml:space="preserve"> Vamos fazer o scraping, ou seja, pegar as informações automaticamente de um site fictício da alura que foi desenvolvido para isso:</w:t>
       </w:r>
     </w:p>
     <w:p>
@@ -303,27 +230,8 @@
           <w:sz w:val="24"/>
           <w:szCs w:val="24"/>
         </w:rPr>
-        <w:t xml:space="preserve">Para fazer o </w:t>
-      </w:r>
-      <w:proofErr w:type="spellStart"/>
-      <w:r>
-        <w:rPr>
-          <w:rFonts w:ascii="Times New Roman" w:hAnsi="Times New Roman" w:cs="Times New Roman"/>
-          <w:sz w:val="24"/>
-          <w:szCs w:val="24"/>
-        </w:rPr>
-        <w:t>scraping</w:t>
-      </w:r>
-      <w:proofErr w:type="spellEnd"/>
-      <w:r>
-        <w:rPr>
-          <w:rFonts w:ascii="Times New Roman" w:hAnsi="Times New Roman" w:cs="Times New Roman"/>
-          <w:sz w:val="24"/>
-          <w:szCs w:val="24"/>
-        </w:rPr>
-        <w:t xml:space="preserve"> utilizaremos 2 bibliotecas: </w:t>
-      </w:r>
-      <w:proofErr w:type="spellStart"/>
+        <w:t xml:space="preserve">Para fazer o scraping utilizaremos 2 bibliotecas: </w:t>
+      </w:r>
       <w:r>
         <w:rPr>
           <w:rFonts w:ascii="Times New Roman" w:hAnsi="Times New Roman" w:cs="Times New Roman"/>
@@ -332,7 +240,6 @@
         </w:rPr>
         <w:t>urllib</w:t>
       </w:r>
-      <w:proofErr w:type="spellEnd"/>
       <w:r>
         <w:rPr>
           <w:rFonts w:ascii="Times New Roman" w:hAnsi="Times New Roman" w:cs="Times New Roman"/>
@@ -357,7 +264,6 @@
         </w:rPr>
         <w:t xml:space="preserve">. Mais precisamente, para esse primeiro contato, utilizaremos as funções </w:t>
       </w:r>
-      <w:proofErr w:type="spellStart"/>
       <w:r>
         <w:rPr>
           <w:rFonts w:ascii="Times New Roman" w:hAnsi="Times New Roman" w:cs="Times New Roman"/>
@@ -366,7 +272,6 @@
         </w:rPr>
         <w:t>urlopen</w:t>
       </w:r>
-      <w:proofErr w:type="spellEnd"/>
       <w:r>
         <w:rPr>
           <w:rFonts w:ascii="Times New Roman" w:hAnsi="Times New Roman" w:cs="Times New Roman"/>
@@ -375,7 +280,6 @@
         </w:rPr>
         <w:t xml:space="preserve"> e </w:t>
       </w:r>
-      <w:proofErr w:type="spellStart"/>
       <w:r>
         <w:rPr>
           <w:rFonts w:ascii="Times New Roman" w:hAnsi="Times New Roman" w:cs="Times New Roman"/>
@@ -384,7 +288,6 @@
         </w:rPr>
         <w:t>BeautifulSoup</w:t>
       </w:r>
-      <w:proofErr w:type="spellEnd"/>
       <w:r>
         <w:rPr>
           <w:rFonts w:ascii="Times New Roman" w:hAnsi="Times New Roman" w:cs="Times New Roman"/>
@@ -485,63 +388,7 @@
           <w:sz w:val="24"/>
           <w:szCs w:val="24"/>
         </w:rPr>
-        <w:t xml:space="preserve">Para abrir a </w:t>
-      </w:r>
-      <w:proofErr w:type="spellStart"/>
-      <w:r>
-        <w:rPr>
-          <w:rFonts w:ascii="Times New Roman" w:hAnsi="Times New Roman" w:cs="Times New Roman"/>
-          <w:sz w:val="24"/>
-          <w:szCs w:val="24"/>
-        </w:rPr>
-        <w:t>url</w:t>
-      </w:r>
-      <w:proofErr w:type="spellEnd"/>
-      <w:r>
-        <w:rPr>
-          <w:rFonts w:ascii="Times New Roman" w:hAnsi="Times New Roman" w:cs="Times New Roman"/>
-          <w:sz w:val="24"/>
-          <w:szCs w:val="24"/>
-        </w:rPr>
-        <w:t xml:space="preserve"> precisamos usar a função que importamos passando a </w:t>
-      </w:r>
-      <w:proofErr w:type="spellStart"/>
-      <w:r>
-        <w:rPr>
-          <w:rFonts w:ascii="Times New Roman" w:hAnsi="Times New Roman" w:cs="Times New Roman"/>
-          <w:sz w:val="24"/>
-          <w:szCs w:val="24"/>
-        </w:rPr>
-        <w:t>url</w:t>
-      </w:r>
-      <w:proofErr w:type="spellEnd"/>
-      <w:r>
-        <w:rPr>
-          <w:rFonts w:ascii="Times New Roman" w:hAnsi="Times New Roman" w:cs="Times New Roman"/>
-          <w:sz w:val="24"/>
-          <w:szCs w:val="24"/>
-        </w:rPr>
-        <w:t xml:space="preserve"> como parâmetro e em seguida, para ler o html da página passada, usar </w:t>
-      </w:r>
-      <w:proofErr w:type="spellStart"/>
-      <w:proofErr w:type="gramStart"/>
-      <w:r>
-        <w:rPr>
-          <w:rFonts w:ascii="Times New Roman" w:hAnsi="Times New Roman" w:cs="Times New Roman"/>
-          <w:sz w:val="24"/>
-          <w:szCs w:val="24"/>
-        </w:rPr>
-        <w:t>o.read</w:t>
-      </w:r>
-      <w:proofErr w:type="spellEnd"/>
-      <w:proofErr w:type="gramEnd"/>
-      <w:r>
-        <w:rPr>
-          <w:rFonts w:ascii="Times New Roman" w:hAnsi="Times New Roman" w:cs="Times New Roman"/>
-          <w:sz w:val="24"/>
-          <w:szCs w:val="24"/>
-        </w:rPr>
-        <w:t>()</w:t>
+        <w:t>Para abrir a url precisamos usar a função que importamos passando a url como parâmetro e em seguida, para ler o html da página passada, usar o.read()</w:t>
       </w:r>
       <w:r>
         <w:rPr>
@@ -689,53 +536,7 @@
           <w:sz w:val="24"/>
           <w:szCs w:val="24"/>
         </w:rPr>
-        <w:t xml:space="preserve">Para organizar melhor e facilitar a visualização, utilizamos a </w:t>
-      </w:r>
-      <w:proofErr w:type="spellStart"/>
-      <w:proofErr w:type="gramStart"/>
-      <w:r>
-        <w:rPr>
-          <w:rFonts w:ascii="Times New Roman" w:hAnsi="Times New Roman" w:cs="Times New Roman"/>
-          <w:sz w:val="24"/>
-          <w:szCs w:val="24"/>
-        </w:rPr>
-        <w:t>BeautifulSoup</w:t>
-      </w:r>
-      <w:proofErr w:type="spellEnd"/>
-      <w:r>
-        <w:rPr>
-          <w:rFonts w:ascii="Times New Roman" w:hAnsi="Times New Roman" w:cs="Times New Roman"/>
-          <w:sz w:val="24"/>
-          <w:szCs w:val="24"/>
-        </w:rPr>
-        <w:t>(</w:t>
-      </w:r>
-      <w:proofErr w:type="gramEnd"/>
-      <w:r>
-        <w:rPr>
-          <w:rFonts w:ascii="Times New Roman" w:hAnsi="Times New Roman" w:cs="Times New Roman"/>
-          <w:sz w:val="24"/>
-          <w:szCs w:val="24"/>
-        </w:rPr>
-        <w:t>html, ‘</w:t>
-      </w:r>
-      <w:proofErr w:type="spellStart"/>
-      <w:r>
-        <w:rPr>
-          <w:rFonts w:ascii="Times New Roman" w:hAnsi="Times New Roman" w:cs="Times New Roman"/>
-          <w:sz w:val="24"/>
-          <w:szCs w:val="24"/>
-        </w:rPr>
-        <w:t>html.parser</w:t>
-      </w:r>
-      <w:proofErr w:type="spellEnd"/>
-      <w:r>
-        <w:rPr>
-          <w:rFonts w:ascii="Times New Roman" w:hAnsi="Times New Roman" w:cs="Times New Roman"/>
-          <w:sz w:val="24"/>
-          <w:szCs w:val="24"/>
-        </w:rPr>
-        <w:t>’), passando a leitura do html e um parâmetro para organizando:</w:t>
+        <w:t>Para organizar melhor e facilitar a visualização, utilizamos a BeautifulSoup(html, ‘html.parser’), passando a leitura do html e um parâmetro para organizando:</w:t>
       </w:r>
     </w:p>
     <w:p>
@@ -868,61 +669,7 @@
           <w:sz w:val="24"/>
           <w:szCs w:val="24"/>
         </w:rPr>
-        <w:t xml:space="preserve">Como queremos pegar algo em particular, clicamos com o botão direito em cima da informação que queremos obter e clicamos em “inspecionar elemento” abrindo uma aba que nos mostra exatamente qual a tag html em que essa informação está e suas classes e </w:t>
-      </w:r>
-      <w:proofErr w:type="spellStart"/>
-      <w:r>
-        <w:rPr>
-          <w:rFonts w:ascii="Times New Roman" w:hAnsi="Times New Roman" w:cs="Times New Roman"/>
-          <w:sz w:val="24"/>
-          <w:szCs w:val="24"/>
-        </w:rPr>
-        <w:t>id’s</w:t>
-      </w:r>
-      <w:proofErr w:type="spellEnd"/>
-      <w:r>
-        <w:rPr>
-          <w:rFonts w:ascii="Times New Roman" w:hAnsi="Times New Roman" w:cs="Times New Roman"/>
-          <w:sz w:val="24"/>
-          <w:szCs w:val="24"/>
-        </w:rPr>
-        <w:t xml:space="preserve">. Em seguida, com essa informação, utilizamos o </w:t>
-      </w:r>
-      <w:proofErr w:type="gramStart"/>
-      <w:r>
-        <w:rPr>
-          <w:rFonts w:ascii="Times New Roman" w:hAnsi="Times New Roman" w:cs="Times New Roman"/>
-          <w:sz w:val="24"/>
-          <w:szCs w:val="24"/>
-        </w:rPr>
-        <w:t>método .find</w:t>
-      </w:r>
-      <w:proofErr w:type="gramEnd"/>
-      <w:r>
-        <w:rPr>
-          <w:rFonts w:ascii="Times New Roman" w:hAnsi="Times New Roman" w:cs="Times New Roman"/>
-          <w:sz w:val="24"/>
-          <w:szCs w:val="24"/>
-        </w:rPr>
-        <w:t>(‘tag’, id=’</w:t>
-      </w:r>
-      <w:proofErr w:type="spellStart"/>
-      <w:r>
-        <w:rPr>
-          <w:rFonts w:ascii="Times New Roman" w:hAnsi="Times New Roman" w:cs="Times New Roman"/>
-          <w:sz w:val="24"/>
-          <w:szCs w:val="24"/>
-        </w:rPr>
-        <w:t>se_tiver_e_quiser</w:t>
-      </w:r>
-      <w:proofErr w:type="spellEnd"/>
-      <w:r>
-        <w:rPr>
-          <w:rFonts w:ascii="Times New Roman" w:hAnsi="Times New Roman" w:cs="Times New Roman"/>
-          <w:sz w:val="24"/>
-          <w:szCs w:val="24"/>
-        </w:rPr>
-        <w:t>’):</w:t>
+        <w:t>Como queremos pegar algo em particular, clicamos com o botão direito em cima da informação que queremos obter e clicamos em “inspecionar elemento” abrindo uma aba que nos mostra exatamente qual a tag html em que essa informação está e suas classes e id’s. Em seguida, com essa informação, utilizamos o método .find(‘tag’, id=’se_tiver_e_quiser’):</w:t>
       </w:r>
     </w:p>
     <w:p>
@@ -1000,61 +747,7 @@
           <w:sz w:val="24"/>
           <w:szCs w:val="24"/>
         </w:rPr>
-        <w:t xml:space="preserve">Como observamos ele nos trouxe a tag inteira. Para pegar somente o texto utilizamos a </w:t>
-      </w:r>
-      <w:proofErr w:type="gramStart"/>
-      <w:r>
-        <w:rPr>
-          <w:rFonts w:ascii="Times New Roman" w:hAnsi="Times New Roman" w:cs="Times New Roman"/>
-          <w:sz w:val="24"/>
-          <w:szCs w:val="24"/>
-        </w:rPr>
-        <w:t>função .</w:t>
-      </w:r>
-      <w:proofErr w:type="spellStart"/>
-      <w:r>
-        <w:rPr>
-          <w:rFonts w:ascii="Times New Roman" w:hAnsi="Times New Roman" w:cs="Times New Roman"/>
-          <w:sz w:val="24"/>
-          <w:szCs w:val="24"/>
-        </w:rPr>
-        <w:t>get</w:t>
-      </w:r>
-      <w:proofErr w:type="gramEnd"/>
-      <w:r>
-        <w:rPr>
-          <w:rFonts w:ascii="Times New Roman" w:hAnsi="Times New Roman" w:cs="Times New Roman"/>
-          <w:sz w:val="24"/>
-          <w:szCs w:val="24"/>
-        </w:rPr>
-        <w:t>_text</w:t>
-      </w:r>
-      <w:proofErr w:type="spellEnd"/>
-      <w:r>
-        <w:rPr>
-          <w:rFonts w:ascii="Times New Roman" w:hAnsi="Times New Roman" w:cs="Times New Roman"/>
-          <w:sz w:val="24"/>
-          <w:szCs w:val="24"/>
-        </w:rPr>
-        <w:t xml:space="preserve">(). Fizemos isso para o título e parágrafo da página que estamos </w:t>
-      </w:r>
-      <w:proofErr w:type="spellStart"/>
-      <w:r>
-        <w:rPr>
-          <w:rFonts w:ascii="Times New Roman" w:hAnsi="Times New Roman" w:cs="Times New Roman"/>
-          <w:sz w:val="24"/>
-          <w:szCs w:val="24"/>
-        </w:rPr>
-        <w:t>scraping</w:t>
-      </w:r>
-      <w:proofErr w:type="spellEnd"/>
-      <w:r>
-        <w:rPr>
-          <w:rFonts w:ascii="Times New Roman" w:hAnsi="Times New Roman" w:cs="Times New Roman"/>
-          <w:sz w:val="24"/>
-          <w:szCs w:val="24"/>
-        </w:rPr>
-        <w:t>:</w:t>
+        <w:t>Como observamos ele nos trouxe a tag inteira. Para pegar somente o texto utilizamos a função .get_text(). Fizemos isso para o título e parágrafo da página que estamos scraping:</w:t>
       </w:r>
     </w:p>
     <w:p>
@@ -1220,43 +913,7 @@
           <w:sz w:val="24"/>
           <w:szCs w:val="24"/>
         </w:rPr>
-        <w:t xml:space="preserve">A executar </w:t>
-      </w:r>
-      <w:proofErr w:type="gramStart"/>
-      <w:r>
-        <w:rPr>
-          <w:rFonts w:ascii="Times New Roman" w:hAnsi="Times New Roman" w:cs="Times New Roman"/>
-          <w:sz w:val="24"/>
-          <w:szCs w:val="24"/>
-        </w:rPr>
-        <w:t>um web</w:t>
-      </w:r>
-      <w:proofErr w:type="gramEnd"/>
-      <w:r>
-        <w:rPr>
-          <w:rFonts w:ascii="Times New Roman" w:hAnsi="Times New Roman" w:cs="Times New Roman"/>
-          <w:sz w:val="24"/>
-          <w:szCs w:val="24"/>
-        </w:rPr>
-        <w:t xml:space="preserve"> </w:t>
-      </w:r>
-      <w:proofErr w:type="spellStart"/>
-      <w:r>
-        <w:rPr>
-          <w:rFonts w:ascii="Times New Roman" w:hAnsi="Times New Roman" w:cs="Times New Roman"/>
-          <w:sz w:val="24"/>
-          <w:szCs w:val="24"/>
-        </w:rPr>
-        <w:t>scraping</w:t>
-      </w:r>
-      <w:proofErr w:type="spellEnd"/>
-      <w:r>
-        <w:rPr>
-          <w:rFonts w:ascii="Times New Roman" w:hAnsi="Times New Roman" w:cs="Times New Roman"/>
-          <w:sz w:val="24"/>
-          <w:szCs w:val="24"/>
-        </w:rPr>
-        <w:t xml:space="preserve"> simples, do começo ao fim</w:t>
+        <w:t>A executar um web scraping simples, do começo ao fim</w:t>
       </w:r>
       <w:r>
         <w:rPr>
@@ -1360,18 +1017,24 @@
           <w:sz w:val="24"/>
           <w:szCs w:val="24"/>
         </w:rPr>
-        <w:t xml:space="preserve">Obtemos nossos dados </w:t>
-      </w:r>
-      <w:proofErr w:type="gramStart"/>
-      <w:r>
-        <w:rPr>
-          <w:rFonts w:ascii="Times New Roman" w:hAnsi="Times New Roman" w:cs="Times New Roman"/>
-          <w:sz w:val="24"/>
-          <w:szCs w:val="24"/>
-        </w:rPr>
-        <w:t>pelo web</w:t>
-      </w:r>
-      <w:proofErr w:type="gramEnd"/>
+        <w:t>Obtemos nossos dados pelo web scraping pois fazemos uma requisição a partir do computador/cliente para o servidor e o servidor nos devolve/responde o html da página.</w:t>
+      </w:r>
+    </w:p>
+    <w:p>
+      <w:pPr>
+        <w:pStyle w:val="PargrafodaLista"/>
+        <w:numPr>
+          <w:ilvl w:val="1"/>
+          <w:numId w:val="2"/>
+        </w:numPr>
+        <w:spacing w:line="360" w:lineRule="auto"/>
+        <w:jc w:val="both"/>
+        <w:rPr>
+          <w:rFonts w:ascii="Times New Roman" w:hAnsi="Times New Roman" w:cs="Times New Roman"/>
+          <w:sz w:val="24"/>
+          <w:szCs w:val="24"/>
+        </w:rPr>
+      </w:pPr>
       <w:r>
         <w:rPr>
           <w:rFonts w:ascii="Times New Roman" w:hAnsi="Times New Roman" w:cs="Times New Roman"/>
@@ -1380,48 +1043,6 @@
         </w:rPr>
         <w:t xml:space="preserve"> </w:t>
       </w:r>
-      <w:proofErr w:type="spellStart"/>
-      <w:r>
-        <w:rPr>
-          <w:rFonts w:ascii="Times New Roman" w:hAnsi="Times New Roman" w:cs="Times New Roman"/>
-          <w:sz w:val="24"/>
-          <w:szCs w:val="24"/>
-        </w:rPr>
-        <w:t>scraping</w:t>
-      </w:r>
-      <w:proofErr w:type="spellEnd"/>
-      <w:r>
-        <w:rPr>
-          <w:rFonts w:ascii="Times New Roman" w:hAnsi="Times New Roman" w:cs="Times New Roman"/>
-          <w:sz w:val="24"/>
-          <w:szCs w:val="24"/>
-        </w:rPr>
-        <w:t xml:space="preserve"> pois fazemos uma requisição a partir do computador/cliente para o servidor e o servidor nos devolve/responde o html da página.</w:t>
-      </w:r>
-    </w:p>
-    <w:p>
-      <w:pPr>
-        <w:pStyle w:val="PargrafodaLista"/>
-        <w:numPr>
-          <w:ilvl w:val="1"/>
-          <w:numId w:val="2"/>
-        </w:numPr>
-        <w:spacing w:line="360" w:lineRule="auto"/>
-        <w:jc w:val="both"/>
-        <w:rPr>
-          <w:rFonts w:ascii="Times New Roman" w:hAnsi="Times New Roman" w:cs="Times New Roman"/>
-          <w:sz w:val="24"/>
-          <w:szCs w:val="24"/>
-        </w:rPr>
-      </w:pPr>
-      <w:r>
-        <w:rPr>
-          <w:rFonts w:ascii="Times New Roman" w:hAnsi="Times New Roman" w:cs="Times New Roman"/>
-          <w:sz w:val="24"/>
-          <w:szCs w:val="24"/>
-        </w:rPr>
-        <w:t xml:space="preserve"> </w:t>
-      </w:r>
       <w:r>
         <w:rPr>
           <w:rFonts w:ascii="Times New Roman" w:hAnsi="Times New Roman" w:cs="Times New Roman"/>
@@ -1492,25 +1113,7 @@
           <w:sz w:val="24"/>
           <w:szCs w:val="24"/>
         </w:rPr>
-        <w:t xml:space="preserve">Utilizando o que vimos até agora, não será possível fazer a requisição e obter a informação de qualquer site, pois a maioria possui um tipo de proteção para isso. Com isso temos que utilizar outros métodos da biblioteca </w:t>
-      </w:r>
-      <w:proofErr w:type="spellStart"/>
-      <w:r>
-        <w:rPr>
-          <w:rFonts w:ascii="Times New Roman" w:hAnsi="Times New Roman" w:cs="Times New Roman"/>
-          <w:sz w:val="24"/>
-          <w:szCs w:val="24"/>
-        </w:rPr>
-        <w:t>urllib</w:t>
-      </w:r>
-      <w:proofErr w:type="spellEnd"/>
-      <w:r>
-        <w:rPr>
-          <w:rFonts w:ascii="Times New Roman" w:hAnsi="Times New Roman" w:cs="Times New Roman"/>
-          <w:sz w:val="24"/>
-          <w:szCs w:val="24"/>
-        </w:rPr>
-        <w:t>, tais como:</w:t>
+        <w:t>Utilizando o que vimos até agora, não será possível fazer a requisição e obter a informação de qualquer site, pois a maioria possui um tipo de proteção para isso. Com isso temos que utilizar outros métodos da biblioteca urllib, tais como:</w:t>
       </w:r>
     </w:p>
     <w:p>
@@ -1588,43 +1191,7 @@
           <w:sz w:val="24"/>
           <w:szCs w:val="24"/>
         </w:rPr>
-        <w:t xml:space="preserve">Nesse caso utilizamos o </w:t>
-      </w:r>
-      <w:proofErr w:type="spellStart"/>
-      <w:r>
-        <w:rPr>
-          <w:rFonts w:ascii="Times New Roman" w:hAnsi="Times New Roman" w:cs="Times New Roman"/>
-          <w:sz w:val="24"/>
-          <w:szCs w:val="24"/>
-        </w:rPr>
-        <w:t>Request</w:t>
-      </w:r>
-      <w:proofErr w:type="spellEnd"/>
-      <w:r>
-        <w:rPr>
-          <w:rFonts w:ascii="Times New Roman" w:hAnsi="Times New Roman" w:cs="Times New Roman"/>
-          <w:sz w:val="24"/>
-          <w:szCs w:val="24"/>
-        </w:rPr>
-        <w:t xml:space="preserve"> junto com o cabeçalho do site, desse modo ele permite fazermos a abertura e leitura da </w:t>
-      </w:r>
-      <w:proofErr w:type="spellStart"/>
-      <w:r>
-        <w:rPr>
-          <w:rFonts w:ascii="Times New Roman" w:hAnsi="Times New Roman" w:cs="Times New Roman"/>
-          <w:sz w:val="24"/>
-          <w:szCs w:val="24"/>
-        </w:rPr>
-        <w:t>url</w:t>
-      </w:r>
-      <w:proofErr w:type="spellEnd"/>
-      <w:r>
-        <w:rPr>
-          <w:rFonts w:ascii="Times New Roman" w:hAnsi="Times New Roman" w:cs="Times New Roman"/>
-          <w:sz w:val="24"/>
-          <w:szCs w:val="24"/>
-        </w:rPr>
-        <w:t>. Podemos ainda colocar uma exceção para que ele exiba qual dos erros foi ocasionado:</w:t>
+        <w:t>Nesse caso utilizamos o Request junto com o cabeçalho do site, desse modo ele permite fazermos a abertura e leitura da url. Podemos ainda colocar uma exceção para que ele exiba qual dos erros foi ocasionado:</w:t>
       </w:r>
     </w:p>
     <w:p>
@@ -1811,25 +1378,7 @@
           <w:sz w:val="24"/>
           <w:szCs w:val="24"/>
         </w:rPr>
-        <w:t xml:space="preserve">O </w:t>
-      </w:r>
-      <w:proofErr w:type="spellStart"/>
-      <w:r>
-        <w:rPr>
-          <w:rFonts w:ascii="Times New Roman" w:hAnsi="Times New Roman" w:cs="Times New Roman"/>
-          <w:sz w:val="24"/>
-          <w:szCs w:val="24"/>
-        </w:rPr>
-        <w:t>headers</w:t>
-      </w:r>
-      <w:proofErr w:type="spellEnd"/>
-      <w:r>
-        <w:rPr>
-          <w:rFonts w:ascii="Times New Roman" w:hAnsi="Times New Roman" w:cs="Times New Roman"/>
-          <w:sz w:val="24"/>
-          <w:szCs w:val="24"/>
-        </w:rPr>
-        <w:t xml:space="preserve"> foi feito através da inspeção de elementos:</w:t>
+        <w:t>O headers foi feito através da inspeção de elementos:</w:t>
       </w:r>
     </w:p>
     <w:p>
@@ -2097,35 +1646,7 @@
           <w:sz w:val="24"/>
           <w:szCs w:val="24"/>
         </w:rPr>
-        <w:t xml:space="preserve">Para converter para str precisamos decodificar ele com </w:t>
-      </w:r>
-      <w:proofErr w:type="gramStart"/>
-      <w:r>
-        <w:rPr>
-          <w:rFonts w:ascii="Times New Roman" w:hAnsi="Times New Roman" w:cs="Times New Roman"/>
-          <w:sz w:val="24"/>
-          <w:szCs w:val="24"/>
-        </w:rPr>
-        <w:t>o .</w:t>
-      </w:r>
-      <w:proofErr w:type="spellStart"/>
-      <w:r>
-        <w:rPr>
-          <w:rFonts w:ascii="Times New Roman" w:hAnsi="Times New Roman" w:cs="Times New Roman"/>
-          <w:sz w:val="24"/>
-          <w:szCs w:val="24"/>
-        </w:rPr>
-        <w:t>decode</w:t>
-      </w:r>
-      <w:proofErr w:type="spellEnd"/>
-      <w:proofErr w:type="gramEnd"/>
-      <w:r>
-        <w:rPr>
-          <w:rFonts w:ascii="Times New Roman" w:hAnsi="Times New Roman" w:cs="Times New Roman"/>
-          <w:sz w:val="24"/>
-          <w:szCs w:val="24"/>
-        </w:rPr>
-        <w:t>(‘utf-8’):</w:t>
+        <w:t>Para converter para str precisamos decodificar ele com o .decode(‘utf-8’):</w:t>
       </w:r>
     </w:p>
     <w:p>
@@ -2297,79 +1818,15 @@
           <w:sz w:val="24"/>
           <w:szCs w:val="24"/>
         </w:rPr>
-        <w:t xml:space="preserve"> Para juntar tudo novamente fazemos um </w:t>
-      </w:r>
-      <w:proofErr w:type="gramStart"/>
-      <w:r>
-        <w:rPr>
-          <w:rFonts w:ascii="Times New Roman" w:hAnsi="Times New Roman" w:cs="Times New Roman"/>
-          <w:sz w:val="24"/>
-          <w:szCs w:val="24"/>
-        </w:rPr>
-        <w:t>“ ”.</w:t>
-      </w:r>
-      <w:proofErr w:type="spellStart"/>
-      <w:r>
-        <w:rPr>
-          <w:rFonts w:ascii="Times New Roman" w:hAnsi="Times New Roman" w:cs="Times New Roman"/>
-          <w:sz w:val="24"/>
-          <w:szCs w:val="24"/>
-        </w:rPr>
-        <w:t>join</w:t>
-      </w:r>
-      <w:proofErr w:type="spellEnd"/>
-      <w:proofErr w:type="gramEnd"/>
-      <w:r>
-        <w:rPr>
-          <w:rFonts w:ascii="Times New Roman" w:hAnsi="Times New Roman" w:cs="Times New Roman"/>
-          <w:sz w:val="24"/>
-          <w:szCs w:val="24"/>
-        </w:rPr>
-        <w:t>() do nosso split, dizendo que cada item da lista deve ser separado por um espaço, quando exibimos o que foi feito, não temos mais tabulações.</w:t>
-      </w:r>
-      <w:r>
-        <w:rPr>
-          <w:rFonts w:ascii="Times New Roman" w:hAnsi="Times New Roman" w:cs="Times New Roman"/>
-          <w:sz w:val="24"/>
-          <w:szCs w:val="24"/>
-        </w:rPr>
-        <w:t xml:space="preserve"> Em seguida, precisamos remover os espaços existentes entre as tags, pois o </w:t>
-      </w:r>
-      <w:proofErr w:type="spellStart"/>
-      <w:r>
-        <w:rPr>
-          <w:rFonts w:ascii="Times New Roman" w:hAnsi="Times New Roman" w:cs="Times New Roman"/>
-          <w:sz w:val="24"/>
-          <w:szCs w:val="24"/>
-        </w:rPr>
-        <w:t>BeautifulSoap</w:t>
-      </w:r>
-      <w:proofErr w:type="spellEnd"/>
-      <w:r>
-        <w:rPr>
-          <w:rFonts w:ascii="Times New Roman" w:hAnsi="Times New Roman" w:cs="Times New Roman"/>
-          <w:sz w:val="24"/>
-          <w:szCs w:val="24"/>
-        </w:rPr>
-        <w:t xml:space="preserve"> pode não reconhecer elas se houver esse espaço. Para isso fazemos um </w:t>
-      </w:r>
-      <w:proofErr w:type="gramStart"/>
-      <w:r>
-        <w:rPr>
-          <w:rFonts w:ascii="Times New Roman" w:hAnsi="Times New Roman" w:cs="Times New Roman"/>
-          <w:sz w:val="24"/>
-          <w:szCs w:val="24"/>
-        </w:rPr>
-        <w:t>replace(</w:t>
-      </w:r>
-      <w:proofErr w:type="gramEnd"/>
-      <w:r>
-        <w:rPr>
-          <w:rFonts w:ascii="Times New Roman" w:hAnsi="Times New Roman" w:cs="Times New Roman"/>
-          <w:sz w:val="24"/>
-          <w:szCs w:val="24"/>
-        </w:rPr>
-        <w:t>) das tags de assim ‘&gt; &lt;’ para assim ‘&gt;&lt;’, e, ao exibir, todas as tags estão sem espaços e nossos dados sem nenhuma tabulação</w:t>
+        <w:t xml:space="preserve"> Para juntar tudo novamente fazemos um “ ”.join() do nosso split, dizendo que cada item da lista deve ser separado por um espaço, quando exibimos o que foi feito, não temos mais tabulações.</w:t>
+      </w:r>
+      <w:r>
+        <w:rPr>
+          <w:rFonts w:ascii="Times New Roman" w:hAnsi="Times New Roman" w:cs="Times New Roman"/>
+          <w:sz w:val="24"/>
+          <w:szCs w:val="24"/>
+        </w:rPr>
+        <w:t xml:space="preserve"> Em seguida, precisamos remover os espaços existentes entre as tags, pois o BeautifulSoap pode não reconhecer elas se houver esse espaço. Para isso fazemos um replace() das tags de assim ‘&gt; &lt;’ para assim ‘&gt;&lt;’, e, ao exibir, todas as tags estão sem espaços e nossos dados sem nenhuma tabulação</w:t>
       </w:r>
       <w:r>
         <w:rPr>
@@ -2698,29 +2155,93 @@
           <w:szCs w:val="24"/>
           <w:u w:val="single"/>
         </w:rPr>
-        <w:t xml:space="preserve">Aula 3 – Introdução ao </w:t>
-      </w:r>
-      <w:proofErr w:type="spellStart"/>
-      <w:r>
-        <w:rPr>
-          <w:rFonts w:ascii="Times New Roman" w:hAnsi="Times New Roman" w:cs="Times New Roman"/>
-          <w:b/>
-          <w:bCs/>
-          <w:sz w:val="24"/>
-          <w:szCs w:val="24"/>
-          <w:u w:val="single"/>
-        </w:rPr>
-        <w:t>BeautifulSoap</w:t>
-      </w:r>
-      <w:proofErr w:type="spellEnd"/>
-      <w:r>
-        <w:rPr>
-          <w:rFonts w:ascii="Times New Roman" w:hAnsi="Times New Roman" w:cs="Times New Roman"/>
-          <w:b/>
-          <w:bCs/>
-          <w:sz w:val="24"/>
-          <w:szCs w:val="24"/>
-          <w:u w:val="single"/>
+        <w:t>Aula 3 – Introdução ao BeautifulSoap:</w:t>
+      </w:r>
+    </w:p>
+    <w:p>
+      <w:pPr>
+        <w:pStyle w:val="PargrafodaLista"/>
+        <w:numPr>
+          <w:ilvl w:val="1"/>
+          <w:numId w:val="2"/>
+        </w:numPr>
+        <w:spacing w:line="360" w:lineRule="auto"/>
+        <w:jc w:val="both"/>
+        <w:rPr>
+          <w:rFonts w:ascii="Times New Roman" w:hAnsi="Times New Roman" w:cs="Times New Roman"/>
+          <w:sz w:val="24"/>
+          <w:szCs w:val="24"/>
+        </w:rPr>
+      </w:pPr>
+      <w:r>
+        <w:rPr>
+          <w:rFonts w:ascii="Times New Roman" w:hAnsi="Times New Roman" w:cs="Times New Roman"/>
+          <w:sz w:val="24"/>
+          <w:szCs w:val="24"/>
+        </w:rPr>
+        <w:t xml:space="preserve"> </w:t>
+      </w:r>
+      <w:r>
+        <w:rPr>
+          <w:rFonts w:ascii="Times New Roman" w:hAnsi="Times New Roman" w:cs="Times New Roman"/>
+          <w:sz w:val="24"/>
+          <w:szCs w:val="24"/>
+        </w:rPr>
+        <w:t>Vimos sobre estrutura básica de HTML.</w:t>
+      </w:r>
+    </w:p>
+    <w:p>
+      <w:pPr>
+        <w:pStyle w:val="PargrafodaLista"/>
+        <w:numPr>
+          <w:ilvl w:val="1"/>
+          <w:numId w:val="2"/>
+        </w:numPr>
+        <w:spacing w:line="360" w:lineRule="auto"/>
+        <w:jc w:val="both"/>
+        <w:rPr>
+          <w:rFonts w:ascii="Times New Roman" w:hAnsi="Times New Roman" w:cs="Times New Roman"/>
+          <w:sz w:val="24"/>
+          <w:szCs w:val="24"/>
+        </w:rPr>
+      </w:pPr>
+      <w:r>
+        <w:rPr>
+          <w:rFonts w:ascii="Times New Roman" w:hAnsi="Times New Roman" w:cs="Times New Roman"/>
+          <w:sz w:val="24"/>
+          <w:szCs w:val="24"/>
+        </w:rPr>
+        <w:t xml:space="preserve"> </w:t>
+      </w:r>
+      <w:r>
+        <w:rPr>
+          <w:rFonts w:ascii="Times New Roman" w:hAnsi="Times New Roman" w:cs="Times New Roman"/>
+          <w:sz w:val="24"/>
+          <w:szCs w:val="24"/>
+        </w:rPr>
+        <w:t xml:space="preserve">Criando um </w:t>
+      </w:r>
+      <w:r>
+        <w:rPr>
+          <w:rFonts w:ascii="Times New Roman" w:hAnsi="Times New Roman" w:cs="Times New Roman"/>
+          <w:sz w:val="24"/>
+          <w:szCs w:val="24"/>
+        </w:rPr>
+        <w:t>O</w:t>
+      </w:r>
+      <w:r>
+        <w:rPr>
+          <w:rFonts w:ascii="Times New Roman" w:hAnsi="Times New Roman" w:cs="Times New Roman"/>
+          <w:sz w:val="24"/>
+          <w:szCs w:val="24"/>
+        </w:rPr>
+        <w:t>bjeto BeautifulSoup</w:t>
+      </w:r>
+      <w:r>
+        <w:rPr>
+          <w:rFonts w:ascii="Times New Roman" w:hAnsi="Times New Roman" w:cs="Times New Roman"/>
+          <w:sz w:val="24"/>
+          <w:szCs w:val="24"/>
         </w:rPr>
         <w:t>:</w:t>
       </w:r>
@@ -2729,104 +2250,6 @@
       <w:pPr>
         <w:pStyle w:val="PargrafodaLista"/>
         <w:numPr>
-          <w:ilvl w:val="1"/>
-          <w:numId w:val="2"/>
-        </w:numPr>
-        <w:spacing w:line="360" w:lineRule="auto"/>
-        <w:jc w:val="both"/>
-        <w:rPr>
-          <w:rFonts w:ascii="Times New Roman" w:hAnsi="Times New Roman" w:cs="Times New Roman"/>
-          <w:sz w:val="24"/>
-          <w:szCs w:val="24"/>
-        </w:rPr>
-      </w:pPr>
-      <w:r>
-        <w:rPr>
-          <w:rFonts w:ascii="Times New Roman" w:hAnsi="Times New Roman" w:cs="Times New Roman"/>
-          <w:sz w:val="24"/>
-          <w:szCs w:val="24"/>
-        </w:rPr>
-        <w:t xml:space="preserve"> </w:t>
-      </w:r>
-      <w:r>
-        <w:rPr>
-          <w:rFonts w:ascii="Times New Roman" w:hAnsi="Times New Roman" w:cs="Times New Roman"/>
-          <w:sz w:val="24"/>
-          <w:szCs w:val="24"/>
-        </w:rPr>
-        <w:t>Vimos sobre estrutura básica de HTML.</w:t>
-      </w:r>
-    </w:p>
-    <w:p>
-      <w:pPr>
-        <w:pStyle w:val="PargrafodaLista"/>
-        <w:numPr>
-          <w:ilvl w:val="1"/>
-          <w:numId w:val="2"/>
-        </w:numPr>
-        <w:spacing w:line="360" w:lineRule="auto"/>
-        <w:jc w:val="both"/>
-        <w:rPr>
-          <w:rFonts w:ascii="Times New Roman" w:hAnsi="Times New Roman" w:cs="Times New Roman"/>
-          <w:sz w:val="24"/>
-          <w:szCs w:val="24"/>
-        </w:rPr>
-      </w:pPr>
-      <w:r>
-        <w:rPr>
-          <w:rFonts w:ascii="Times New Roman" w:hAnsi="Times New Roman" w:cs="Times New Roman"/>
-          <w:sz w:val="24"/>
-          <w:szCs w:val="24"/>
-        </w:rPr>
-        <w:t xml:space="preserve"> </w:t>
-      </w:r>
-      <w:r>
-        <w:rPr>
-          <w:rFonts w:ascii="Times New Roman" w:hAnsi="Times New Roman" w:cs="Times New Roman"/>
-          <w:sz w:val="24"/>
-          <w:szCs w:val="24"/>
-        </w:rPr>
-        <w:t xml:space="preserve">Criando um </w:t>
-      </w:r>
-      <w:r>
-        <w:rPr>
-          <w:rFonts w:ascii="Times New Roman" w:hAnsi="Times New Roman" w:cs="Times New Roman"/>
-          <w:sz w:val="24"/>
-          <w:szCs w:val="24"/>
-        </w:rPr>
-        <w:t>O</w:t>
-      </w:r>
-      <w:r>
-        <w:rPr>
-          <w:rFonts w:ascii="Times New Roman" w:hAnsi="Times New Roman" w:cs="Times New Roman"/>
-          <w:sz w:val="24"/>
-          <w:szCs w:val="24"/>
-        </w:rPr>
-        <w:t xml:space="preserve">bjeto </w:t>
-      </w:r>
-      <w:proofErr w:type="spellStart"/>
-      <w:r>
-        <w:rPr>
-          <w:rFonts w:ascii="Times New Roman" w:hAnsi="Times New Roman" w:cs="Times New Roman"/>
-          <w:sz w:val="24"/>
-          <w:szCs w:val="24"/>
-        </w:rPr>
-        <w:t>BeautifulSoup</w:t>
-      </w:r>
-      <w:proofErr w:type="spellEnd"/>
-      <w:r>
-        <w:rPr>
-          <w:rFonts w:ascii="Times New Roman" w:hAnsi="Times New Roman" w:cs="Times New Roman"/>
-          <w:sz w:val="24"/>
-          <w:szCs w:val="24"/>
-        </w:rPr>
-        <w:t>:</w:t>
-      </w:r>
-    </w:p>
-    <w:p>
-      <w:pPr>
-        <w:pStyle w:val="PargrafodaLista"/>
-        <w:numPr>
           <w:ilvl w:val="2"/>
           <w:numId w:val="2"/>
         </w:numPr>
@@ -2844,99 +2267,15 @@
           <w:sz w:val="24"/>
           <w:szCs w:val="24"/>
         </w:rPr>
-        <w:t xml:space="preserve">O </w:t>
-      </w:r>
-      <w:proofErr w:type="spellStart"/>
-      <w:proofErr w:type="gramStart"/>
-      <w:r>
-        <w:rPr>
-          <w:rFonts w:ascii="Times New Roman" w:hAnsi="Times New Roman" w:cs="Times New Roman"/>
-          <w:sz w:val="24"/>
-          <w:szCs w:val="24"/>
-        </w:rPr>
-        <w:t>html.parser</w:t>
-      </w:r>
-      <w:proofErr w:type="spellEnd"/>
-      <w:proofErr w:type="gramEnd"/>
-      <w:r>
-        <w:rPr>
-          <w:rFonts w:ascii="Times New Roman" w:hAnsi="Times New Roman" w:cs="Times New Roman"/>
-          <w:sz w:val="24"/>
-          <w:szCs w:val="24"/>
-        </w:rPr>
-        <w:t xml:space="preserve"> que passamos como segundo argumento do </w:t>
-      </w:r>
-      <w:proofErr w:type="spellStart"/>
-      <w:r>
-        <w:rPr>
-          <w:rFonts w:ascii="Times New Roman" w:hAnsi="Times New Roman" w:cs="Times New Roman"/>
-          <w:sz w:val="24"/>
-          <w:szCs w:val="24"/>
-        </w:rPr>
-        <w:t>BeautifulSoup</w:t>
-      </w:r>
-      <w:proofErr w:type="spellEnd"/>
-      <w:r>
-        <w:rPr>
-          <w:rFonts w:ascii="Times New Roman" w:hAnsi="Times New Roman" w:cs="Times New Roman"/>
-          <w:sz w:val="24"/>
-          <w:szCs w:val="24"/>
-        </w:rPr>
-        <w:t xml:space="preserve">, sendo o primeiro a leitura do html da página que fizemos a requisição, serve para padronizar o comportamento dele. Se não passar esse argumento ele fará e exibirá a leitura de qualquer forma, mas mostrará uma mensagem dizendo que, por não ter passado/especificado o parser, pode ter resultados diferentes já que a própria </w:t>
-      </w:r>
-      <w:proofErr w:type="spellStart"/>
-      <w:r>
-        <w:rPr>
-          <w:rFonts w:ascii="Times New Roman" w:hAnsi="Times New Roman" w:cs="Times New Roman"/>
-          <w:sz w:val="24"/>
-          <w:szCs w:val="24"/>
-        </w:rPr>
-        <w:t>lib</w:t>
-      </w:r>
-      <w:proofErr w:type="spellEnd"/>
-      <w:r>
-        <w:rPr>
-          <w:rFonts w:ascii="Times New Roman" w:hAnsi="Times New Roman" w:cs="Times New Roman"/>
-          <w:sz w:val="24"/>
-          <w:szCs w:val="24"/>
-        </w:rPr>
-        <w:t xml:space="preserve"> escolherá o um parser que achar melhor.</w:t>
-      </w:r>
-      <w:r>
-        <w:rPr>
-          <w:rFonts w:ascii="Times New Roman" w:hAnsi="Times New Roman" w:cs="Times New Roman"/>
-          <w:sz w:val="24"/>
-          <w:szCs w:val="24"/>
-        </w:rPr>
-        <w:t xml:space="preserve"> Para exibir o html de forma melhor visível, podemos usar o </w:t>
-      </w:r>
-      <w:proofErr w:type="spellStart"/>
-      <w:proofErr w:type="gramStart"/>
-      <w:r>
-        <w:rPr>
-          <w:rFonts w:ascii="Times New Roman" w:hAnsi="Times New Roman" w:cs="Times New Roman"/>
-          <w:sz w:val="24"/>
-          <w:szCs w:val="24"/>
-        </w:rPr>
-        <w:t>prettify</w:t>
-      </w:r>
-      <w:proofErr w:type="spellEnd"/>
-      <w:r>
-        <w:rPr>
-          <w:rFonts w:ascii="Times New Roman" w:hAnsi="Times New Roman" w:cs="Times New Roman"/>
-          <w:sz w:val="24"/>
-          <w:szCs w:val="24"/>
-        </w:rPr>
-        <w:t>(</w:t>
-      </w:r>
-      <w:proofErr w:type="gramEnd"/>
-      <w:r>
-        <w:rPr>
-          <w:rFonts w:ascii="Times New Roman" w:hAnsi="Times New Roman" w:cs="Times New Roman"/>
-          <w:sz w:val="24"/>
-          <w:szCs w:val="24"/>
-        </w:rPr>
-        <w:t>):</w:t>
+        <w:t>O html.parser que passamos como segundo argumento do BeautifulSoup, sendo o primeiro a leitura do html da página que fizemos a requisição, serve para padronizar o comportamento dele. Se não passar esse argumento ele fará e exibirá a leitura de qualquer forma, mas mostrará uma mensagem dizendo que, por não ter passado/especificado o parser, pode ter resultados diferentes já que a própria lib escolherá o um parser que achar melhor.</w:t>
+      </w:r>
+      <w:r>
+        <w:rPr>
+          <w:rFonts w:ascii="Times New Roman" w:hAnsi="Times New Roman" w:cs="Times New Roman"/>
+          <w:sz w:val="24"/>
+          <w:szCs w:val="24"/>
+        </w:rPr>
+        <w:t xml:space="preserve"> Para exibir o html de forma melhor visível, podemos usar o prettify():</w:t>
       </w:r>
     </w:p>
     <w:p>
@@ -3070,36 +2409,8 @@
           <w:sz w:val="24"/>
           <w:szCs w:val="24"/>
         </w:rPr>
-        <w:t xml:space="preserve">Uma maneira de se acessar uma tag, é </w:t>
-      </w:r>
-      <w:proofErr w:type="gramStart"/>
-      <w:r>
-        <w:rPr>
-          <w:rFonts w:ascii="Times New Roman" w:hAnsi="Times New Roman" w:cs="Times New Roman"/>
-          <w:sz w:val="24"/>
-          <w:szCs w:val="24"/>
-        </w:rPr>
-        <w:t>colocando ela</w:t>
-      </w:r>
-      <w:proofErr w:type="gramEnd"/>
-      <w:r>
-        <w:rPr>
-          <w:rFonts w:ascii="Times New Roman" w:hAnsi="Times New Roman" w:cs="Times New Roman"/>
-          <w:sz w:val="24"/>
-          <w:szCs w:val="24"/>
-        </w:rPr>
-        <w:t xml:space="preserve"> logo após o nome da variável que você armazenou seu objeto </w:t>
-      </w:r>
-      <w:proofErr w:type="spellStart"/>
-      <w:r>
-        <w:rPr>
-          <w:rFonts w:ascii="Times New Roman" w:hAnsi="Times New Roman" w:cs="Times New Roman"/>
-          <w:sz w:val="24"/>
-          <w:szCs w:val="24"/>
-        </w:rPr>
-        <w:t>BeautifulSoup</w:t>
-      </w:r>
-      <w:proofErr w:type="spellEnd"/>
+        <w:t>Uma maneira de se acessar uma tag, é colocando ela logo após o nome da variável que você armazenou seu objeto BeautifulSoup</w:t>
+      </w:r>
       <w:r>
         <w:rPr>
           <w:rFonts w:ascii="Times New Roman" w:hAnsi="Times New Roman" w:cs="Times New Roman"/>
@@ -3271,51 +2582,15 @@
           <w:sz w:val="24"/>
           <w:szCs w:val="24"/>
         </w:rPr>
-        <w:t xml:space="preserve">Se tivessem outros </w:t>
-      </w:r>
-      <w:proofErr w:type="spellStart"/>
-      <w:r>
-        <w:rPr>
-          <w:rFonts w:ascii="Times New Roman" w:hAnsi="Times New Roman" w:cs="Times New Roman"/>
-          <w:sz w:val="24"/>
-          <w:szCs w:val="24"/>
-        </w:rPr>
-        <w:t>titles</w:t>
-      </w:r>
-      <w:proofErr w:type="spellEnd"/>
-      <w:r>
-        <w:rPr>
-          <w:rFonts w:ascii="Times New Roman" w:hAnsi="Times New Roman" w:cs="Times New Roman"/>
-          <w:sz w:val="24"/>
-          <w:szCs w:val="24"/>
-        </w:rPr>
-        <w:t xml:space="preserve"> e você quisesse o segundo, teria que passar o caminho completo</w:t>
-      </w:r>
-      <w:r>
-        <w:rPr>
-          <w:rFonts w:ascii="Times New Roman" w:hAnsi="Times New Roman" w:cs="Times New Roman"/>
-          <w:sz w:val="24"/>
-          <w:szCs w:val="24"/>
-        </w:rPr>
-        <w:t xml:space="preserve">. Se tiver um ninho de </w:t>
-      </w:r>
-      <w:proofErr w:type="spellStart"/>
-      <w:r>
-        <w:rPr>
-          <w:rFonts w:ascii="Times New Roman" w:hAnsi="Times New Roman" w:cs="Times New Roman"/>
-          <w:sz w:val="24"/>
-          <w:szCs w:val="24"/>
-        </w:rPr>
-        <w:t>divs</w:t>
-      </w:r>
-      <w:proofErr w:type="spellEnd"/>
-      <w:r>
-        <w:rPr>
-          <w:rFonts w:ascii="Times New Roman" w:hAnsi="Times New Roman" w:cs="Times New Roman"/>
-          <w:sz w:val="24"/>
-          <w:szCs w:val="24"/>
-        </w:rPr>
-        <w:t>, por exemplo, para acessar a última temos que fazer o seguinte:</w:t>
+        <w:t>Se tivessem outros titles e você quisesse o segundo, teria que passar o caminho completo</w:t>
+      </w:r>
+      <w:r>
+        <w:rPr>
+          <w:rFonts w:ascii="Times New Roman" w:hAnsi="Times New Roman" w:cs="Times New Roman"/>
+          <w:sz w:val="24"/>
+          <w:szCs w:val="24"/>
+        </w:rPr>
+        <w:t>. Se tiver um ninho de divs, por exemplo, para acessar a última temos que fazer o seguinte:</w:t>
       </w:r>
     </w:p>
     <w:p>
@@ -3417,61 +2692,7 @@
           <w:sz w:val="24"/>
           <w:szCs w:val="24"/>
         </w:rPr>
-        <w:t xml:space="preserve">Para pegar somente o conteúdo da tag, sem ela englobando o texto, utilizamos tanto o </w:t>
-      </w:r>
-      <w:proofErr w:type="spellStart"/>
-      <w:r>
-        <w:rPr>
-          <w:rFonts w:ascii="Times New Roman" w:hAnsi="Times New Roman" w:cs="Times New Roman"/>
-          <w:sz w:val="24"/>
-          <w:szCs w:val="24"/>
-        </w:rPr>
-        <w:t>get_</w:t>
-      </w:r>
-      <w:proofErr w:type="gramStart"/>
-      <w:r>
-        <w:rPr>
-          <w:rFonts w:ascii="Times New Roman" w:hAnsi="Times New Roman" w:cs="Times New Roman"/>
-          <w:sz w:val="24"/>
-          <w:szCs w:val="24"/>
-        </w:rPr>
-        <w:t>text</w:t>
-      </w:r>
-      <w:proofErr w:type="spellEnd"/>
-      <w:r>
-        <w:rPr>
-          <w:rFonts w:ascii="Times New Roman" w:hAnsi="Times New Roman" w:cs="Times New Roman"/>
-          <w:sz w:val="24"/>
-          <w:szCs w:val="24"/>
-        </w:rPr>
-        <w:t>(</w:t>
-      </w:r>
-      <w:proofErr w:type="gramEnd"/>
-      <w:r>
-        <w:rPr>
-          <w:rFonts w:ascii="Times New Roman" w:hAnsi="Times New Roman" w:cs="Times New Roman"/>
-          <w:sz w:val="24"/>
-          <w:szCs w:val="24"/>
-        </w:rPr>
-        <w:t xml:space="preserve">) quanto o </w:t>
-      </w:r>
-      <w:proofErr w:type="spellStart"/>
-      <w:r>
-        <w:rPr>
-          <w:rFonts w:ascii="Times New Roman" w:hAnsi="Times New Roman" w:cs="Times New Roman"/>
-          <w:sz w:val="24"/>
-          <w:szCs w:val="24"/>
-        </w:rPr>
-        <w:t>getText</w:t>
-      </w:r>
-      <w:proofErr w:type="spellEnd"/>
-      <w:r>
-        <w:rPr>
-          <w:rFonts w:ascii="Times New Roman" w:hAnsi="Times New Roman" w:cs="Times New Roman"/>
-          <w:sz w:val="24"/>
-          <w:szCs w:val="24"/>
-        </w:rPr>
-        <w:t>():</w:t>
+        <w:t>Para pegar somente o conteúdo da tag, sem ela englobando o texto, utilizamos tanto o get_text() quanto o getText():</w:t>
       </w:r>
     </w:p>
     <w:p>
@@ -3715,43 +2936,7 @@
           <w:sz w:val="24"/>
           <w:szCs w:val="24"/>
         </w:rPr>
-        <w:t xml:space="preserve">Para acessar os atributos de uma tag utilizamos o </w:t>
-      </w:r>
-      <w:proofErr w:type="spellStart"/>
-      <w:r>
-        <w:rPr>
-          <w:rFonts w:ascii="Times New Roman" w:hAnsi="Times New Roman" w:cs="Times New Roman"/>
-          <w:sz w:val="24"/>
-          <w:szCs w:val="24"/>
-        </w:rPr>
-        <w:t>attrs</w:t>
-      </w:r>
-      <w:proofErr w:type="spellEnd"/>
-      <w:r>
-        <w:rPr>
-          <w:rFonts w:ascii="Times New Roman" w:hAnsi="Times New Roman" w:cs="Times New Roman"/>
-          <w:sz w:val="24"/>
-          <w:szCs w:val="24"/>
-        </w:rPr>
-        <w:t xml:space="preserve">. Esse atributo nos devolverá um </w:t>
-      </w:r>
-      <w:proofErr w:type="spellStart"/>
-      <w:r>
-        <w:rPr>
-          <w:rFonts w:ascii="Times New Roman" w:hAnsi="Times New Roman" w:cs="Times New Roman"/>
-          <w:sz w:val="24"/>
-          <w:szCs w:val="24"/>
-        </w:rPr>
-        <w:t>dict</w:t>
-      </w:r>
-      <w:proofErr w:type="spellEnd"/>
-      <w:r>
-        <w:rPr>
-          <w:rFonts w:ascii="Times New Roman" w:hAnsi="Times New Roman" w:cs="Times New Roman"/>
-          <w:sz w:val="24"/>
-          <w:szCs w:val="24"/>
-        </w:rPr>
-        <w:t xml:space="preserve"> com todas as chaves sendo o atributo e os valores sendo o que está sendo atribuído a esse atributo:</w:t>
+        <w:t>Para acessar os atributos de uma tag utilizamos o attrs. Esse atributo nos devolverá um dict com todas as chaves sendo o atributo e os valores sendo o que está sendo atribuído a esse atributo:</w:t>
       </w:r>
     </w:p>
     <w:p>
@@ -3830,25 +3015,7 @@
           <w:sz w:val="24"/>
           <w:szCs w:val="24"/>
         </w:rPr>
-        <w:t xml:space="preserve">Se quisermos somente as chaves ou somente os valores, fazemos igual manipulação de </w:t>
-      </w:r>
-      <w:proofErr w:type="spellStart"/>
-      <w:r>
-        <w:rPr>
-          <w:rFonts w:ascii="Times New Roman" w:hAnsi="Times New Roman" w:cs="Times New Roman"/>
-          <w:sz w:val="24"/>
-          <w:szCs w:val="24"/>
-        </w:rPr>
-        <w:t>dicts</w:t>
-      </w:r>
-      <w:proofErr w:type="spellEnd"/>
-      <w:r>
-        <w:rPr>
-          <w:rFonts w:ascii="Times New Roman" w:hAnsi="Times New Roman" w:cs="Times New Roman"/>
-          <w:sz w:val="24"/>
-          <w:szCs w:val="24"/>
-        </w:rPr>
-        <w:t xml:space="preserve"> normal. Podemos ainda usar sistema de indexação de dicionários para </w:t>
+        <w:t xml:space="preserve">Se quisermos somente as chaves ou somente os valores, fazemos igual manipulação de dicts normal. Podemos ainda usar sistema de indexação de dicionários para </w:t>
       </w:r>
       <w:r>
         <w:rPr>
@@ -3990,18 +3157,8 @@
           <w:sz w:val="24"/>
           <w:szCs w:val="24"/>
         </w:rPr>
-        <w:t xml:space="preserve">A biblioteca </w:t>
-      </w:r>
-      <w:proofErr w:type="spellStart"/>
-      <w:r>
-        <w:rPr>
-          <w:rFonts w:ascii="Times New Roman" w:hAnsi="Times New Roman" w:cs="Times New Roman"/>
-          <w:sz w:val="24"/>
-          <w:szCs w:val="24"/>
-        </w:rPr>
-        <w:t>BeautifulSoup</w:t>
-      </w:r>
-      <w:proofErr w:type="spellEnd"/>
+        <w:t>A biblioteca BeautifulSoup</w:t>
+      </w:r>
       <w:r>
         <w:rPr>
           <w:rFonts w:ascii="Times New Roman" w:hAnsi="Times New Roman" w:cs="Times New Roman"/>
@@ -4032,18 +3189,8 @@
           <w:sz w:val="24"/>
           <w:szCs w:val="24"/>
         </w:rPr>
-        <w:t xml:space="preserve">Como criar um objeto </w:t>
-      </w:r>
-      <w:proofErr w:type="spellStart"/>
-      <w:r>
-        <w:rPr>
-          <w:rFonts w:ascii="Times New Roman" w:hAnsi="Times New Roman" w:cs="Times New Roman"/>
-          <w:sz w:val="24"/>
-          <w:szCs w:val="24"/>
-        </w:rPr>
-        <w:t>BeautifulSoup</w:t>
-      </w:r>
-      <w:proofErr w:type="spellEnd"/>
+        <w:t>Como criar um objeto BeautifulSoup</w:t>
+      </w:r>
       <w:r>
         <w:rPr>
           <w:rFonts w:ascii="Times New Roman" w:hAnsi="Times New Roman" w:cs="Times New Roman"/>
@@ -4074,18 +3221,8 @@
           <w:sz w:val="24"/>
           <w:szCs w:val="24"/>
         </w:rPr>
-        <w:t xml:space="preserve">As formas básicas de navegação e pesquisa em objetos </w:t>
-      </w:r>
-      <w:proofErr w:type="spellStart"/>
-      <w:r>
-        <w:rPr>
-          <w:rFonts w:ascii="Times New Roman" w:hAnsi="Times New Roman" w:cs="Times New Roman"/>
-          <w:sz w:val="24"/>
-          <w:szCs w:val="24"/>
-        </w:rPr>
-        <w:t>BeautifulSoup</w:t>
-      </w:r>
-      <w:proofErr w:type="spellEnd"/>
+        <w:t>As formas básicas de navegação e pesquisa em objetos BeautifulSoup</w:t>
+      </w:r>
       <w:r>
         <w:rPr>
           <w:rFonts w:ascii="Times New Roman" w:hAnsi="Times New Roman" w:cs="Times New Roman"/>
@@ -4116,18 +3253,8 @@
           <w:sz w:val="24"/>
           <w:szCs w:val="24"/>
         </w:rPr>
-        <w:t xml:space="preserve">A acessar tags, seus atributos e </w:t>
-      </w:r>
-      <w:proofErr w:type="spellStart"/>
-      <w:r>
-        <w:rPr>
-          <w:rFonts w:ascii="Times New Roman" w:hAnsi="Times New Roman" w:cs="Times New Roman"/>
-          <w:sz w:val="24"/>
-          <w:szCs w:val="24"/>
-        </w:rPr>
-        <w:t>conteúdos</w:t>
-      </w:r>
-      <w:proofErr w:type="spellEnd"/>
+        <w:t>A acessar tags, seus atributos e conteúdos</w:t>
+      </w:r>
       <w:r>
         <w:rPr>
           <w:rFonts w:ascii="Times New Roman" w:hAnsi="Times New Roman" w:cs="Times New Roman"/>
@@ -4194,29 +3321,61 @@
           <w:szCs w:val="24"/>
           <w:u w:val="single"/>
         </w:rPr>
-        <w:t xml:space="preserve">om </w:t>
-      </w:r>
-      <w:proofErr w:type="spellStart"/>
-      <w:r>
-        <w:rPr>
-          <w:rFonts w:ascii="Times New Roman" w:hAnsi="Times New Roman" w:cs="Times New Roman"/>
-          <w:b/>
-          <w:bCs/>
-          <w:sz w:val="24"/>
-          <w:szCs w:val="24"/>
-          <w:u w:val="single"/>
-        </w:rPr>
-        <w:t>BeautifulSoup</w:t>
-      </w:r>
-      <w:proofErr w:type="spellEnd"/>
-      <w:r>
-        <w:rPr>
-          <w:rFonts w:ascii="Times New Roman" w:hAnsi="Times New Roman" w:cs="Times New Roman"/>
-          <w:b/>
-          <w:bCs/>
-          <w:sz w:val="24"/>
-          <w:szCs w:val="24"/>
-          <w:u w:val="single"/>
+        <w:t>om BeautifulSoup:</w:t>
+      </w:r>
+    </w:p>
+    <w:p>
+      <w:pPr>
+        <w:pStyle w:val="PargrafodaLista"/>
+        <w:numPr>
+          <w:ilvl w:val="1"/>
+          <w:numId w:val="2"/>
+        </w:numPr>
+        <w:spacing w:line="360" w:lineRule="auto"/>
+        <w:jc w:val="both"/>
+        <w:rPr>
+          <w:rFonts w:ascii="Times New Roman" w:hAnsi="Times New Roman" w:cs="Times New Roman"/>
+          <w:sz w:val="24"/>
+          <w:szCs w:val="24"/>
+        </w:rPr>
+      </w:pPr>
+      <w:r>
+        <w:rPr>
+          <w:rFonts w:ascii="Times New Roman" w:hAnsi="Times New Roman" w:cs="Times New Roman"/>
+          <w:sz w:val="24"/>
+          <w:szCs w:val="24"/>
+        </w:rPr>
+        <w:t xml:space="preserve"> </w:t>
+      </w:r>
+      <w:r>
+        <w:rPr>
+          <w:rFonts w:ascii="Times New Roman" w:hAnsi="Times New Roman" w:cs="Times New Roman"/>
+          <w:sz w:val="24"/>
+          <w:szCs w:val="24"/>
+        </w:rPr>
+        <w:t xml:space="preserve">Os </w:t>
+      </w:r>
+      <w:r>
+        <w:rPr>
+          <w:rFonts w:ascii="Times New Roman" w:hAnsi="Times New Roman" w:cs="Times New Roman"/>
+          <w:sz w:val="24"/>
+          <w:szCs w:val="24"/>
+        </w:rPr>
+        <w:t>M</w:t>
+      </w:r>
+      <w:r>
+        <w:rPr>
+          <w:rFonts w:ascii="Times New Roman" w:hAnsi="Times New Roman" w:cs="Times New Roman"/>
+          <w:sz w:val="24"/>
+          <w:szCs w:val="24"/>
+        </w:rPr>
+        <w:t>étodos find() e findAll()</w:t>
+      </w:r>
+      <w:r>
+        <w:rPr>
+          <w:rFonts w:ascii="Times New Roman" w:hAnsi="Times New Roman" w:cs="Times New Roman"/>
+          <w:sz w:val="24"/>
+          <w:szCs w:val="24"/>
         </w:rPr>
         <w:t>:</w:t>
       </w:r>
@@ -4225,23 +3384,101 @@
       <w:pPr>
         <w:pStyle w:val="PargrafodaLista"/>
         <w:numPr>
-          <w:ilvl w:val="1"/>
-          <w:numId w:val="2"/>
-        </w:numPr>
-        <w:spacing w:line="360" w:lineRule="auto"/>
-        <w:jc w:val="both"/>
-        <w:rPr>
-          <w:rFonts w:ascii="Times New Roman" w:hAnsi="Times New Roman" w:cs="Times New Roman"/>
-          <w:sz w:val="24"/>
-          <w:szCs w:val="24"/>
-        </w:rPr>
-      </w:pPr>
-      <w:r>
-        <w:rPr>
-          <w:rFonts w:ascii="Times New Roman" w:hAnsi="Times New Roman" w:cs="Times New Roman"/>
-          <w:sz w:val="24"/>
-          <w:szCs w:val="24"/>
-        </w:rPr>
+          <w:ilvl w:val="2"/>
+          <w:numId w:val="2"/>
+        </w:numPr>
+        <w:spacing w:line="360" w:lineRule="auto"/>
+        <w:jc w:val="both"/>
+        <w:rPr>
+          <w:rFonts w:ascii="Times New Roman" w:hAnsi="Times New Roman" w:cs="Times New Roman"/>
+          <w:sz w:val="24"/>
+          <w:szCs w:val="24"/>
+        </w:rPr>
+      </w:pPr>
+      <w:r>
+        <w:rPr>
+          <w:rFonts w:ascii="Times New Roman" w:hAnsi="Times New Roman" w:cs="Times New Roman"/>
+          <w:sz w:val="24"/>
+          <w:szCs w:val="24"/>
+        </w:rPr>
+        <w:t>O find() é exatamente equivalente a apenas colocar sou.img, por exemplo:</w:t>
+      </w:r>
+    </w:p>
+    <w:p>
+      <w:pPr>
+        <w:spacing w:line="360" w:lineRule="auto"/>
+        <w:jc w:val="center"/>
+        <w:rPr>
+          <w:rFonts w:ascii="Times New Roman" w:hAnsi="Times New Roman" w:cs="Times New Roman"/>
+          <w:sz w:val="24"/>
+          <w:szCs w:val="24"/>
+        </w:rPr>
+      </w:pPr>
+      <w:r>
+        <w:rPr>
+          <w:rFonts w:ascii="Times New Roman" w:hAnsi="Times New Roman" w:cs="Times New Roman"/>
+          <w:sz w:val="24"/>
+          <w:szCs w:val="24"/>
+        </w:rPr>
+        <w:drawing>
+          <wp:inline distT="0" distB="0" distL="0" distR="0" wp14:anchorId="1FB576D9" wp14:editId="4E1F9F33">
+            <wp:extent cx="5400040" cy="1144905"/>
+            <wp:effectExtent l="0" t="0" r="0" b="0"/>
+            <wp:docPr id="28" name="Imagem 28"/>
+            <wp:cNvGraphicFramePr>
+              <a:graphicFrameLocks xmlns:a="http://schemas.openxmlformats.org/drawingml/2006/main" noChangeAspect="1"/>
+            </wp:cNvGraphicFramePr>
+            <a:graphic xmlns:a="http://schemas.openxmlformats.org/drawingml/2006/main">
+              <a:graphicData uri="http://schemas.openxmlformats.org/drawingml/2006/picture">
+                <pic:pic xmlns:pic="http://schemas.openxmlformats.org/drawingml/2006/picture">
+                  <pic:nvPicPr>
+                    <pic:cNvPr id="1" name=""/>
+                    <pic:cNvPicPr/>
+                  </pic:nvPicPr>
+                  <pic:blipFill>
+                    <a:blip r:embed="rId33"/>
+                    <a:stretch>
+                      <a:fillRect/>
+                    </a:stretch>
+                  </pic:blipFill>
+                  <pic:spPr>
+                    <a:xfrm>
+                      <a:off x="0" y="0"/>
+                      <a:ext cx="5400040" cy="1144905"/>
+                    </a:xfrm>
+                    <a:prstGeom prst="rect">
+                      <a:avLst/>
+                    </a:prstGeom>
+                  </pic:spPr>
+                </pic:pic>
+              </a:graphicData>
+            </a:graphic>
+          </wp:inline>
+        </w:drawing>
+      </w:r>
+    </w:p>
+    <w:p>
+      <w:pPr>
+        <w:pStyle w:val="PargrafodaLista"/>
+        <w:numPr>
+          <w:ilvl w:val="2"/>
+          <w:numId w:val="2"/>
+        </w:numPr>
+        <w:spacing w:line="360" w:lineRule="auto"/>
+        <w:jc w:val="both"/>
+        <w:rPr>
+          <w:rFonts w:ascii="Times New Roman" w:hAnsi="Times New Roman" w:cs="Times New Roman"/>
+          <w:sz w:val="24"/>
+          <w:szCs w:val="24"/>
+        </w:rPr>
+      </w:pPr>
+      <w:r>
+        <w:rPr>
+          <w:rFonts w:ascii="Times New Roman" w:hAnsi="Times New Roman" w:cs="Times New Roman"/>
+          <w:sz w:val="24"/>
+          <w:szCs w:val="24"/>
+        </w:rPr>
+        <w:lastRenderedPageBreak/>
         <w:t xml:space="preserve"> </w:t>
       </w:r>
       <w:r>
@@ -4250,67 +3487,902 @@
           <w:sz w:val="24"/>
           <w:szCs w:val="24"/>
         </w:rPr>
-        <w:t xml:space="preserve">Os </w:t>
-      </w:r>
-      <w:r>
-        <w:rPr>
-          <w:rFonts w:ascii="Times New Roman" w:hAnsi="Times New Roman" w:cs="Times New Roman"/>
-          <w:sz w:val="24"/>
-          <w:szCs w:val="24"/>
-        </w:rPr>
-        <w:t>M</w:t>
-      </w:r>
-      <w:r>
-        <w:rPr>
-          <w:rFonts w:ascii="Times New Roman" w:hAnsi="Times New Roman" w:cs="Times New Roman"/>
-          <w:sz w:val="24"/>
-          <w:szCs w:val="24"/>
-        </w:rPr>
-        <w:t xml:space="preserve">étodos </w:t>
-      </w:r>
-      <w:proofErr w:type="gramStart"/>
-      <w:r>
-        <w:rPr>
-          <w:rFonts w:ascii="Times New Roman" w:hAnsi="Times New Roman" w:cs="Times New Roman"/>
-          <w:sz w:val="24"/>
-          <w:szCs w:val="24"/>
-        </w:rPr>
-        <w:t>find(</w:t>
-      </w:r>
-      <w:proofErr w:type="gramEnd"/>
-      <w:r>
-        <w:rPr>
-          <w:rFonts w:ascii="Times New Roman" w:hAnsi="Times New Roman" w:cs="Times New Roman"/>
-          <w:sz w:val="24"/>
-          <w:szCs w:val="24"/>
-        </w:rPr>
-        <w:t xml:space="preserve">) e </w:t>
-      </w:r>
-      <w:proofErr w:type="spellStart"/>
-      <w:r>
-        <w:rPr>
-          <w:rFonts w:ascii="Times New Roman" w:hAnsi="Times New Roman" w:cs="Times New Roman"/>
-          <w:sz w:val="24"/>
-          <w:szCs w:val="24"/>
-        </w:rPr>
-        <w:t>findAll</w:t>
-      </w:r>
-      <w:proofErr w:type="spellEnd"/>
-      <w:r>
-        <w:rPr>
-          <w:rFonts w:ascii="Times New Roman" w:hAnsi="Times New Roman" w:cs="Times New Roman"/>
-          <w:sz w:val="24"/>
-          <w:szCs w:val="24"/>
-        </w:rPr>
-        <w:t>()</w:t>
-      </w:r>
-      <w:r>
-        <w:rPr>
-          <w:rFonts w:ascii="Times New Roman" w:hAnsi="Times New Roman" w:cs="Times New Roman"/>
-          <w:sz w:val="24"/>
-          <w:szCs w:val="24"/>
-        </w:rPr>
-        <w:t>:</w:t>
+        <w:t>Já no caso do findAll() ele trás uma lista com todos os itens encontrados no DOM do HTML da página equivalente ao que estamos procurando:</w:t>
+      </w:r>
+    </w:p>
+    <w:p>
+      <w:pPr>
+        <w:spacing w:line="360" w:lineRule="auto"/>
+        <w:jc w:val="center"/>
+        <w:rPr>
+          <w:rFonts w:ascii="Times New Roman" w:hAnsi="Times New Roman" w:cs="Times New Roman"/>
+          <w:sz w:val="24"/>
+          <w:szCs w:val="24"/>
+        </w:rPr>
+      </w:pPr>
+      <w:r>
+        <w:rPr>
+          <w:rFonts w:ascii="Times New Roman" w:hAnsi="Times New Roman" w:cs="Times New Roman"/>
+          <w:sz w:val="24"/>
+          <w:szCs w:val="24"/>
+        </w:rPr>
+        <w:drawing>
+          <wp:inline distT="0" distB="0" distL="0" distR="0" wp14:anchorId="44EA4E77" wp14:editId="741218BF">
+            <wp:extent cx="5400040" cy="2131695"/>
+            <wp:effectExtent l="0" t="0" r="0" b="1905"/>
+            <wp:docPr id="29" name="Imagem 29"/>
+            <wp:cNvGraphicFramePr>
+              <a:graphicFrameLocks xmlns:a="http://schemas.openxmlformats.org/drawingml/2006/main" noChangeAspect="1"/>
+            </wp:cNvGraphicFramePr>
+            <a:graphic xmlns:a="http://schemas.openxmlformats.org/drawingml/2006/main">
+              <a:graphicData uri="http://schemas.openxmlformats.org/drawingml/2006/picture">
+                <pic:pic xmlns:pic="http://schemas.openxmlformats.org/drawingml/2006/picture">
+                  <pic:nvPicPr>
+                    <pic:cNvPr id="1" name=""/>
+                    <pic:cNvPicPr/>
+                  </pic:nvPicPr>
+                  <pic:blipFill>
+                    <a:blip r:embed="rId34"/>
+                    <a:stretch>
+                      <a:fillRect/>
+                    </a:stretch>
+                  </pic:blipFill>
+                  <pic:spPr>
+                    <a:xfrm>
+                      <a:off x="0" y="0"/>
+                      <a:ext cx="5400040" cy="2131695"/>
+                    </a:xfrm>
+                    <a:prstGeom prst="rect">
+                      <a:avLst/>
+                    </a:prstGeom>
+                  </pic:spPr>
+                </pic:pic>
+              </a:graphicData>
+            </a:graphic>
+          </wp:inline>
+        </w:drawing>
+      </w:r>
+    </w:p>
+    <w:p>
+      <w:pPr>
+        <w:pStyle w:val="PargrafodaLista"/>
+        <w:numPr>
+          <w:ilvl w:val="3"/>
+          <w:numId w:val="2"/>
+        </w:numPr>
+        <w:spacing w:line="360" w:lineRule="auto"/>
+        <w:jc w:val="both"/>
+        <w:rPr>
+          <w:rFonts w:ascii="Times New Roman" w:hAnsi="Times New Roman" w:cs="Times New Roman"/>
+          <w:sz w:val="24"/>
+          <w:szCs w:val="24"/>
+        </w:rPr>
+      </w:pPr>
+      <w:r>
+        <w:rPr>
+          <w:rFonts w:ascii="Times New Roman" w:hAnsi="Times New Roman" w:cs="Times New Roman"/>
+          <w:sz w:val="24"/>
+          <w:szCs w:val="24"/>
+        </w:rPr>
+        <w:t xml:space="preserve"> A</w:t>
+      </w:r>
+      <w:r>
+        <w:rPr>
+          <w:rFonts w:ascii="Times New Roman" w:hAnsi="Times New Roman" w:cs="Times New Roman"/>
+          <w:sz w:val="24"/>
+          <w:szCs w:val="24"/>
+        </w:rPr>
+        <w:t>rgumento</w:t>
+      </w:r>
+      <w:r>
+        <w:rPr>
+          <w:rFonts w:ascii="Times New Roman" w:hAnsi="Times New Roman" w:cs="Times New Roman"/>
+          <w:sz w:val="24"/>
+          <w:szCs w:val="24"/>
+        </w:rPr>
+        <w:t xml:space="preserve"> limit: Limita a quantidade de resultados do findAll() no número desejado:</w:t>
+      </w:r>
+    </w:p>
+    <w:p>
+      <w:pPr>
+        <w:spacing w:line="360" w:lineRule="auto"/>
+        <w:jc w:val="both"/>
+        <w:rPr>
+          <w:rFonts w:ascii="Times New Roman" w:hAnsi="Times New Roman" w:cs="Times New Roman"/>
+          <w:sz w:val="24"/>
+          <w:szCs w:val="24"/>
+        </w:rPr>
+      </w:pPr>
+      <w:r>
+        <w:rPr>
+          <w:rFonts w:ascii="Times New Roman" w:hAnsi="Times New Roman" w:cs="Times New Roman"/>
+          <w:sz w:val="24"/>
+          <w:szCs w:val="24"/>
+        </w:rPr>
+        <w:drawing>
+          <wp:inline distT="0" distB="0" distL="0" distR="0" wp14:anchorId="5E660409" wp14:editId="0E95F6E0">
+            <wp:extent cx="5400040" cy="530860"/>
+            <wp:effectExtent l="0" t="0" r="0" b="2540"/>
+            <wp:docPr id="30" name="Imagem 30"/>
+            <wp:cNvGraphicFramePr>
+              <a:graphicFrameLocks xmlns:a="http://schemas.openxmlformats.org/drawingml/2006/main" noChangeAspect="1"/>
+            </wp:cNvGraphicFramePr>
+            <a:graphic xmlns:a="http://schemas.openxmlformats.org/drawingml/2006/main">
+              <a:graphicData uri="http://schemas.openxmlformats.org/drawingml/2006/picture">
+                <pic:pic xmlns:pic="http://schemas.openxmlformats.org/drawingml/2006/picture">
+                  <pic:nvPicPr>
+                    <pic:cNvPr id="1" name=""/>
+                    <pic:cNvPicPr/>
+                  </pic:nvPicPr>
+                  <pic:blipFill>
+                    <a:blip r:embed="rId35"/>
+                    <a:stretch>
+                      <a:fillRect/>
+                    </a:stretch>
+                  </pic:blipFill>
+                  <pic:spPr>
+                    <a:xfrm>
+                      <a:off x="0" y="0"/>
+                      <a:ext cx="5400040" cy="530860"/>
+                    </a:xfrm>
+                    <a:prstGeom prst="rect">
+                      <a:avLst/>
+                    </a:prstGeom>
+                  </pic:spPr>
+                </pic:pic>
+              </a:graphicData>
+            </a:graphic>
+          </wp:inline>
+        </w:drawing>
+      </w:r>
+    </w:p>
+    <w:p>
+      <w:pPr>
+        <w:pStyle w:val="PargrafodaLista"/>
+        <w:numPr>
+          <w:ilvl w:val="4"/>
+          <w:numId w:val="2"/>
+        </w:numPr>
+        <w:spacing w:line="360" w:lineRule="auto"/>
+        <w:jc w:val="both"/>
+        <w:rPr>
+          <w:rFonts w:ascii="Times New Roman" w:hAnsi="Times New Roman" w:cs="Times New Roman"/>
+          <w:sz w:val="24"/>
+          <w:szCs w:val="24"/>
+        </w:rPr>
+      </w:pPr>
+      <w:r>
+        <w:rPr>
+          <w:rFonts w:ascii="Times New Roman" w:hAnsi="Times New Roman" w:cs="Times New Roman"/>
+          <w:sz w:val="24"/>
+          <w:szCs w:val="24"/>
+        </w:rPr>
+        <w:t>Continua devolvendo uma lista. Podemos fazer seleção de dados como em listas utilizando os [] pós ().</w:t>
+      </w:r>
+    </w:p>
+    <w:p>
+      <w:pPr>
+        <w:pStyle w:val="PargrafodaLista"/>
+        <w:numPr>
+          <w:ilvl w:val="3"/>
+          <w:numId w:val="2"/>
+        </w:numPr>
+        <w:spacing w:line="360" w:lineRule="auto"/>
+        <w:jc w:val="both"/>
+        <w:rPr>
+          <w:rFonts w:ascii="Times New Roman" w:hAnsi="Times New Roman" w:cs="Times New Roman"/>
+          <w:sz w:val="24"/>
+          <w:szCs w:val="24"/>
+        </w:rPr>
+      </w:pPr>
+      <w:r>
+        <w:rPr>
+          <w:rFonts w:ascii="Times New Roman" w:hAnsi="Times New Roman" w:cs="Times New Roman"/>
+          <w:sz w:val="24"/>
+          <w:szCs w:val="24"/>
+        </w:rPr>
+        <w:t xml:space="preserve"> </w:t>
+      </w:r>
+      <w:r>
+        <w:rPr>
+          <w:rFonts w:ascii="Times New Roman" w:hAnsi="Times New Roman" w:cs="Times New Roman"/>
+          <w:sz w:val="24"/>
+          <w:szCs w:val="24"/>
+        </w:rPr>
+        <w:t>Um atalho para esse comando, já que é o que mais utilizamos, é basicamente colocar soup(‘item_desejado’):</w:t>
+      </w:r>
+    </w:p>
+    <w:p>
+      <w:pPr>
+        <w:spacing w:line="360" w:lineRule="auto"/>
+        <w:jc w:val="center"/>
+        <w:rPr>
+          <w:rFonts w:ascii="Times New Roman" w:hAnsi="Times New Roman" w:cs="Times New Roman"/>
+          <w:sz w:val="24"/>
+          <w:szCs w:val="24"/>
+        </w:rPr>
+      </w:pPr>
+      <w:r>
+        <w:rPr>
+          <w:rFonts w:ascii="Times New Roman" w:hAnsi="Times New Roman" w:cs="Times New Roman"/>
+          <w:sz w:val="24"/>
+          <w:szCs w:val="24"/>
+        </w:rPr>
+        <w:drawing>
+          <wp:inline distT="0" distB="0" distL="0" distR="0" wp14:anchorId="6015BB1C" wp14:editId="066B8D86">
+            <wp:extent cx="5400040" cy="2136775"/>
+            <wp:effectExtent l="0" t="0" r="0" b="0"/>
+            <wp:docPr id="31" name="Imagem 31"/>
+            <wp:cNvGraphicFramePr>
+              <a:graphicFrameLocks xmlns:a="http://schemas.openxmlformats.org/drawingml/2006/main" noChangeAspect="1"/>
+            </wp:cNvGraphicFramePr>
+            <a:graphic xmlns:a="http://schemas.openxmlformats.org/drawingml/2006/main">
+              <a:graphicData uri="http://schemas.openxmlformats.org/drawingml/2006/picture">
+                <pic:pic xmlns:pic="http://schemas.openxmlformats.org/drawingml/2006/picture">
+                  <pic:nvPicPr>
+                    <pic:cNvPr id="1" name=""/>
+                    <pic:cNvPicPr/>
+                  </pic:nvPicPr>
+                  <pic:blipFill>
+                    <a:blip r:embed="rId36"/>
+                    <a:stretch>
+                      <a:fillRect/>
+                    </a:stretch>
+                  </pic:blipFill>
+                  <pic:spPr>
+                    <a:xfrm>
+                      <a:off x="0" y="0"/>
+                      <a:ext cx="5400040" cy="2136775"/>
+                    </a:xfrm>
+                    <a:prstGeom prst="rect">
+                      <a:avLst/>
+                    </a:prstGeom>
+                  </pic:spPr>
+                </pic:pic>
+              </a:graphicData>
+            </a:graphic>
+          </wp:inline>
+        </w:drawing>
+      </w:r>
+    </w:p>
+    <w:p>
+      <w:pPr>
+        <w:pStyle w:val="PargrafodaLista"/>
+        <w:numPr>
+          <w:ilvl w:val="4"/>
+          <w:numId w:val="2"/>
+        </w:numPr>
+        <w:spacing w:line="360" w:lineRule="auto"/>
+        <w:jc w:val="both"/>
+        <w:rPr>
+          <w:rFonts w:ascii="Times New Roman" w:hAnsi="Times New Roman" w:cs="Times New Roman"/>
+          <w:sz w:val="24"/>
+          <w:szCs w:val="24"/>
+        </w:rPr>
+      </w:pPr>
+      <w:r>
+        <w:rPr>
+          <w:rFonts w:ascii="Times New Roman" w:hAnsi="Times New Roman" w:cs="Times New Roman"/>
+          <w:sz w:val="24"/>
+          <w:szCs w:val="24"/>
+        </w:rPr>
+        <w:t>Exatamente o mesmo resultado que antes.</w:t>
+      </w:r>
+    </w:p>
+    <w:p>
+      <w:pPr>
+        <w:pStyle w:val="PargrafodaLista"/>
+        <w:numPr>
+          <w:ilvl w:val="3"/>
+          <w:numId w:val="2"/>
+        </w:numPr>
+        <w:spacing w:line="360" w:lineRule="auto"/>
+        <w:jc w:val="both"/>
+        <w:rPr>
+          <w:rFonts w:ascii="Times New Roman" w:hAnsi="Times New Roman" w:cs="Times New Roman"/>
+          <w:sz w:val="24"/>
+          <w:szCs w:val="24"/>
+        </w:rPr>
+      </w:pPr>
+      <w:r>
+        <w:rPr>
+          <w:rFonts w:ascii="Times New Roman" w:hAnsi="Times New Roman" w:cs="Times New Roman"/>
+          <w:sz w:val="24"/>
+          <w:szCs w:val="24"/>
+        </w:rPr>
+        <w:t xml:space="preserve"> </w:t>
+      </w:r>
+      <w:r>
+        <w:rPr>
+          <w:rFonts w:ascii="Times New Roman" w:hAnsi="Times New Roman" w:cs="Times New Roman"/>
+          <w:sz w:val="24"/>
+          <w:szCs w:val="24"/>
+        </w:rPr>
+        <w:t>Podemos passar uma lista para ele trazer tudo o que desejamos de uma vez:</w:t>
+      </w:r>
+    </w:p>
+    <w:p>
+      <w:pPr>
+        <w:spacing w:line="360" w:lineRule="auto"/>
+        <w:jc w:val="both"/>
+        <w:rPr>
+          <w:rFonts w:ascii="Times New Roman" w:hAnsi="Times New Roman" w:cs="Times New Roman"/>
+          <w:sz w:val="24"/>
+          <w:szCs w:val="24"/>
+        </w:rPr>
+      </w:pPr>
+      <w:r>
+        <w:rPr>
+          <w:rFonts w:ascii="Times New Roman" w:hAnsi="Times New Roman" w:cs="Times New Roman"/>
+          <w:sz w:val="24"/>
+          <w:szCs w:val="24"/>
+        </w:rPr>
+        <w:lastRenderedPageBreak/>
+        <w:drawing>
+          <wp:inline distT="0" distB="0" distL="0" distR="0" wp14:anchorId="40DE886B" wp14:editId="29AF1ECC">
+            <wp:extent cx="5400040" cy="596265"/>
+            <wp:effectExtent l="0" t="0" r="0" b="0"/>
+            <wp:docPr id="32" name="Imagem 32"/>
+            <wp:cNvGraphicFramePr>
+              <a:graphicFrameLocks xmlns:a="http://schemas.openxmlformats.org/drawingml/2006/main" noChangeAspect="1"/>
+            </wp:cNvGraphicFramePr>
+            <a:graphic xmlns:a="http://schemas.openxmlformats.org/drawingml/2006/main">
+              <a:graphicData uri="http://schemas.openxmlformats.org/drawingml/2006/picture">
+                <pic:pic xmlns:pic="http://schemas.openxmlformats.org/drawingml/2006/picture">
+                  <pic:nvPicPr>
+                    <pic:cNvPr id="1" name=""/>
+                    <pic:cNvPicPr/>
+                  </pic:nvPicPr>
+                  <pic:blipFill>
+                    <a:blip r:embed="rId37"/>
+                    <a:stretch>
+                      <a:fillRect/>
+                    </a:stretch>
+                  </pic:blipFill>
+                  <pic:spPr>
+                    <a:xfrm>
+                      <a:off x="0" y="0"/>
+                      <a:ext cx="5400040" cy="596265"/>
+                    </a:xfrm>
+                    <a:prstGeom prst="rect">
+                      <a:avLst/>
+                    </a:prstGeom>
+                  </pic:spPr>
+                </pic:pic>
+              </a:graphicData>
+            </a:graphic>
+          </wp:inline>
+        </w:drawing>
+      </w:r>
+    </w:p>
+    <w:p>
+      <w:pPr>
+        <w:pStyle w:val="PargrafodaLista"/>
+        <w:numPr>
+          <w:ilvl w:val="4"/>
+          <w:numId w:val="2"/>
+        </w:numPr>
+        <w:spacing w:line="360" w:lineRule="auto"/>
+        <w:jc w:val="both"/>
+        <w:rPr>
+          <w:rFonts w:ascii="Times New Roman" w:hAnsi="Times New Roman" w:cs="Times New Roman"/>
+          <w:sz w:val="24"/>
+          <w:szCs w:val="24"/>
+        </w:rPr>
+      </w:pPr>
+      <w:r>
+        <w:rPr>
+          <w:rFonts w:ascii="Times New Roman" w:hAnsi="Times New Roman" w:cs="Times New Roman"/>
+          <w:sz w:val="24"/>
+          <w:szCs w:val="24"/>
+        </w:rPr>
+        <w:t>Se ele não encontrar o item, simplesmente não faz nada.</w:t>
+      </w:r>
+    </w:p>
+    <w:p>
+      <w:pPr>
+        <w:pStyle w:val="PargrafodaLista"/>
+        <w:numPr>
+          <w:ilvl w:val="3"/>
+          <w:numId w:val="2"/>
+        </w:numPr>
+        <w:spacing w:line="360" w:lineRule="auto"/>
+        <w:jc w:val="both"/>
+        <w:rPr>
+          <w:rFonts w:ascii="Times New Roman" w:hAnsi="Times New Roman" w:cs="Times New Roman"/>
+          <w:sz w:val="24"/>
+          <w:szCs w:val="24"/>
+        </w:rPr>
+      </w:pPr>
+      <w:r>
+        <w:rPr>
+          <w:rFonts w:ascii="Times New Roman" w:hAnsi="Times New Roman" w:cs="Times New Roman"/>
+          <w:sz w:val="24"/>
+          <w:szCs w:val="24"/>
+        </w:rPr>
+        <w:t xml:space="preserve"> </w:t>
+      </w:r>
+      <w:r>
+        <w:rPr>
+          <w:rFonts w:ascii="Times New Roman" w:hAnsi="Times New Roman" w:cs="Times New Roman"/>
+          <w:sz w:val="24"/>
+          <w:szCs w:val="24"/>
+        </w:rPr>
+        <w:t xml:space="preserve"> </w:t>
+      </w:r>
+      <w:r>
+        <w:rPr>
+          <w:rFonts w:ascii="Times New Roman" w:hAnsi="Times New Roman" w:cs="Times New Roman"/>
+          <w:sz w:val="24"/>
+          <w:szCs w:val="24"/>
+        </w:rPr>
+        <w:t xml:space="preserve">Argumento attributes: </w:t>
+      </w:r>
+      <w:r>
+        <w:rPr>
+          <w:rFonts w:ascii="Times New Roman" w:hAnsi="Times New Roman" w:cs="Times New Roman"/>
+          <w:sz w:val="24"/>
+          <w:szCs w:val="24"/>
+        </w:rPr>
+        <w:t>Podemos passar um dicionário com chave e valor referente ao atributo da HTML que queremos pegar:</w:t>
+      </w:r>
+    </w:p>
+    <w:p>
+      <w:pPr>
+        <w:spacing w:line="360" w:lineRule="auto"/>
+        <w:jc w:val="center"/>
+        <w:rPr>
+          <w:rFonts w:ascii="Times New Roman" w:eastAsiaTheme="minorEastAsia" w:hAnsi="Times New Roman" w:cs="Times New Roman"/>
+          <w:sz w:val="24"/>
+          <w:szCs w:val="24"/>
+          <w:lang w:eastAsia="ja-JP"/>
+        </w:rPr>
+      </w:pPr>
+      <w:r>
+        <w:rPr>
+          <w:rFonts w:ascii="Times New Roman" w:eastAsiaTheme="minorEastAsia" w:hAnsi="Times New Roman" w:cs="Times New Roman"/>
+          <w:sz w:val="24"/>
+          <w:szCs w:val="24"/>
+          <w:lang w:eastAsia="ja-JP"/>
+        </w:rPr>
+        <w:drawing>
+          <wp:inline distT="0" distB="0" distL="0" distR="0" wp14:anchorId="5EADE72C" wp14:editId="508A60CB">
+            <wp:extent cx="3791479" cy="2248214"/>
+            <wp:effectExtent l="0" t="0" r="0" b="0"/>
+            <wp:docPr id="33" name="Imagem 33"/>
+            <wp:cNvGraphicFramePr>
+              <a:graphicFrameLocks xmlns:a="http://schemas.openxmlformats.org/drawingml/2006/main" noChangeAspect="1"/>
+            </wp:cNvGraphicFramePr>
+            <a:graphic xmlns:a="http://schemas.openxmlformats.org/drawingml/2006/main">
+              <a:graphicData uri="http://schemas.openxmlformats.org/drawingml/2006/picture">
+                <pic:pic xmlns:pic="http://schemas.openxmlformats.org/drawingml/2006/picture">
+                  <pic:nvPicPr>
+                    <pic:cNvPr id="1" name=""/>
+                    <pic:cNvPicPr/>
+                  </pic:nvPicPr>
+                  <pic:blipFill>
+                    <a:blip r:embed="rId38"/>
+                    <a:stretch>
+                      <a:fillRect/>
+                    </a:stretch>
+                  </pic:blipFill>
+                  <pic:spPr>
+                    <a:xfrm>
+                      <a:off x="0" y="0"/>
+                      <a:ext cx="3791479" cy="2248214"/>
+                    </a:xfrm>
+                    <a:prstGeom prst="rect">
+                      <a:avLst/>
+                    </a:prstGeom>
+                  </pic:spPr>
+                </pic:pic>
+              </a:graphicData>
+            </a:graphic>
+          </wp:inline>
+        </w:drawing>
+      </w:r>
+    </w:p>
+    <w:p>
+      <w:pPr>
+        <w:pStyle w:val="PargrafodaLista"/>
+        <w:numPr>
+          <w:ilvl w:val="3"/>
+          <w:numId w:val="2"/>
+        </w:numPr>
+        <w:spacing w:line="360" w:lineRule="auto"/>
+        <w:jc w:val="both"/>
+        <w:rPr>
+          <w:rFonts w:ascii="Times New Roman" w:hAnsi="Times New Roman" w:cs="Times New Roman"/>
+          <w:sz w:val="24"/>
+          <w:szCs w:val="24"/>
+        </w:rPr>
+      </w:pPr>
+      <w:r>
+        <w:rPr>
+          <w:rFonts w:ascii="Times New Roman" w:hAnsi="Times New Roman" w:cs="Times New Roman"/>
+          <w:sz w:val="24"/>
+          <w:szCs w:val="24"/>
+        </w:rPr>
+        <w:t xml:space="preserve"> </w:t>
+      </w:r>
+      <w:r>
+        <w:rPr>
+          <w:rFonts w:ascii="Times New Roman" w:hAnsi="Times New Roman" w:cs="Times New Roman"/>
+          <w:sz w:val="24"/>
+          <w:szCs w:val="24"/>
+        </w:rPr>
+        <w:t>Por conteúdo na tag:</w:t>
+      </w:r>
+    </w:p>
+    <w:p>
+      <w:pPr>
+        <w:spacing w:line="360" w:lineRule="auto"/>
+        <w:jc w:val="both"/>
+        <w:rPr>
+          <w:rFonts w:ascii="Times New Roman" w:hAnsi="Times New Roman" w:cs="Times New Roman"/>
+          <w:sz w:val="24"/>
+          <w:szCs w:val="24"/>
+        </w:rPr>
+      </w:pPr>
+      <w:r>
+        <w:rPr>
+          <w:rFonts w:ascii="Times New Roman" w:hAnsi="Times New Roman" w:cs="Times New Roman"/>
+          <w:sz w:val="24"/>
+          <w:szCs w:val="24"/>
+        </w:rPr>
+        <w:drawing>
+          <wp:inline distT="0" distB="0" distL="0" distR="0" wp14:anchorId="20B8968D" wp14:editId="64747430">
+            <wp:extent cx="4525006" cy="1762371"/>
+            <wp:effectExtent l="0" t="0" r="0" b="9525"/>
+            <wp:docPr id="34" name="Imagem 34"/>
+            <wp:cNvGraphicFramePr>
+              <a:graphicFrameLocks xmlns:a="http://schemas.openxmlformats.org/drawingml/2006/main" noChangeAspect="1"/>
+            </wp:cNvGraphicFramePr>
+            <a:graphic xmlns:a="http://schemas.openxmlformats.org/drawingml/2006/main">
+              <a:graphicData uri="http://schemas.openxmlformats.org/drawingml/2006/picture">
+                <pic:pic xmlns:pic="http://schemas.openxmlformats.org/drawingml/2006/picture">
+                  <pic:nvPicPr>
+                    <pic:cNvPr id="1" name=""/>
+                    <pic:cNvPicPr/>
+                  </pic:nvPicPr>
+                  <pic:blipFill>
+                    <a:blip r:embed="rId39"/>
+                    <a:stretch>
+                      <a:fillRect/>
+                    </a:stretch>
+                  </pic:blipFill>
+                  <pic:spPr>
+                    <a:xfrm>
+                      <a:off x="0" y="0"/>
+                      <a:ext cx="4525006" cy="1762371"/>
+                    </a:xfrm>
+                    <a:prstGeom prst="rect">
+                      <a:avLst/>
+                    </a:prstGeom>
+                  </pic:spPr>
+                </pic:pic>
+              </a:graphicData>
+            </a:graphic>
+          </wp:inline>
+        </w:drawing>
+      </w:r>
+    </w:p>
+    <w:p>
+      <w:pPr>
+        <w:pStyle w:val="PargrafodaLista"/>
+        <w:numPr>
+          <w:ilvl w:val="3"/>
+          <w:numId w:val="2"/>
+        </w:numPr>
+        <w:spacing w:line="360" w:lineRule="auto"/>
+        <w:jc w:val="both"/>
+        <w:rPr>
+          <w:rFonts w:ascii="Times New Roman" w:hAnsi="Times New Roman" w:cs="Times New Roman"/>
+          <w:sz w:val="24"/>
+          <w:szCs w:val="24"/>
+        </w:rPr>
+      </w:pPr>
+      <w:r>
+        <w:rPr>
+          <w:rFonts w:ascii="Times New Roman" w:hAnsi="Times New Roman" w:cs="Times New Roman"/>
+          <w:sz w:val="24"/>
+          <w:szCs w:val="24"/>
+        </w:rPr>
+        <w:t xml:space="preserve"> Utilizando ainda atributos diretos, como a descrição alternativa dos img:</w:t>
+      </w:r>
+    </w:p>
+    <w:p>
+      <w:pPr>
+        <w:spacing w:line="360" w:lineRule="auto"/>
+        <w:jc w:val="both"/>
+        <w:rPr>
+          <w:rFonts w:ascii="Times New Roman" w:hAnsi="Times New Roman" w:cs="Times New Roman"/>
+          <w:sz w:val="24"/>
+          <w:szCs w:val="24"/>
+        </w:rPr>
+      </w:pPr>
+      <w:r>
+        <w:rPr>
+          <w:rFonts w:ascii="Times New Roman" w:hAnsi="Times New Roman" w:cs="Times New Roman"/>
+          <w:sz w:val="24"/>
+          <w:szCs w:val="24"/>
+        </w:rPr>
+        <w:lastRenderedPageBreak/>
+        <w:drawing>
+          <wp:inline distT="0" distB="0" distL="0" distR="0" wp14:anchorId="49BC878A" wp14:editId="1E77088C">
+            <wp:extent cx="5400040" cy="1976755"/>
+            <wp:effectExtent l="0" t="0" r="0" b="4445"/>
+            <wp:docPr id="35" name="Imagem 35"/>
+            <wp:cNvGraphicFramePr>
+              <a:graphicFrameLocks xmlns:a="http://schemas.openxmlformats.org/drawingml/2006/main" noChangeAspect="1"/>
+            </wp:cNvGraphicFramePr>
+            <a:graphic xmlns:a="http://schemas.openxmlformats.org/drawingml/2006/main">
+              <a:graphicData uri="http://schemas.openxmlformats.org/drawingml/2006/picture">
+                <pic:pic xmlns:pic="http://schemas.openxmlformats.org/drawingml/2006/picture">
+                  <pic:nvPicPr>
+                    <pic:cNvPr id="1" name=""/>
+                    <pic:cNvPicPr/>
+                  </pic:nvPicPr>
+                  <pic:blipFill>
+                    <a:blip r:embed="rId40"/>
+                    <a:stretch>
+                      <a:fillRect/>
+                    </a:stretch>
+                  </pic:blipFill>
+                  <pic:spPr>
+                    <a:xfrm>
+                      <a:off x="0" y="0"/>
+                      <a:ext cx="5400040" cy="1976755"/>
+                    </a:xfrm>
+                    <a:prstGeom prst="rect">
+                      <a:avLst/>
+                    </a:prstGeom>
+                  </pic:spPr>
+                </pic:pic>
+              </a:graphicData>
+            </a:graphic>
+          </wp:inline>
+        </w:drawing>
+      </w:r>
+    </w:p>
+    <w:p>
+      <w:pPr>
+        <w:pStyle w:val="PargrafodaLista"/>
+        <w:numPr>
+          <w:ilvl w:val="3"/>
+          <w:numId w:val="2"/>
+        </w:numPr>
+        <w:spacing w:line="360" w:lineRule="auto"/>
+        <w:jc w:val="both"/>
+        <w:rPr>
+          <w:rFonts w:ascii="Times New Roman" w:hAnsi="Times New Roman" w:cs="Times New Roman"/>
+          <w:sz w:val="24"/>
+          <w:szCs w:val="24"/>
+        </w:rPr>
+      </w:pPr>
+      <w:r>
+        <w:rPr>
+          <w:rFonts w:ascii="Times New Roman" w:hAnsi="Times New Roman" w:cs="Times New Roman"/>
+          <w:sz w:val="24"/>
+          <w:szCs w:val="24"/>
+        </w:rPr>
+        <w:t>Como são iteráveis podemos ainda pegar somente o src das imagens:</w:t>
+      </w:r>
+    </w:p>
+    <w:p>
+      <w:pPr>
+        <w:spacing w:line="360" w:lineRule="auto"/>
+        <w:jc w:val="center"/>
+        <w:rPr>
+          <w:rFonts w:ascii="Times New Roman" w:hAnsi="Times New Roman" w:cs="Times New Roman"/>
+          <w:sz w:val="24"/>
+          <w:szCs w:val="24"/>
+        </w:rPr>
+      </w:pPr>
+      <w:r>
+        <w:rPr>
+          <w:rFonts w:ascii="Times New Roman" w:hAnsi="Times New Roman" w:cs="Times New Roman"/>
+          <w:sz w:val="24"/>
+          <w:szCs w:val="24"/>
+        </w:rPr>
+        <w:drawing>
+          <wp:inline distT="0" distB="0" distL="0" distR="0" wp14:anchorId="2D4E3640" wp14:editId="14188A5F">
+            <wp:extent cx="5400040" cy="1395095"/>
+            <wp:effectExtent l="0" t="0" r="0" b="0"/>
+            <wp:docPr id="36" name="Imagem 36"/>
+            <wp:cNvGraphicFramePr>
+              <a:graphicFrameLocks xmlns:a="http://schemas.openxmlformats.org/drawingml/2006/main" noChangeAspect="1"/>
+            </wp:cNvGraphicFramePr>
+            <a:graphic xmlns:a="http://schemas.openxmlformats.org/drawingml/2006/main">
+              <a:graphicData uri="http://schemas.openxmlformats.org/drawingml/2006/picture">
+                <pic:pic xmlns:pic="http://schemas.openxmlformats.org/drawingml/2006/picture">
+                  <pic:nvPicPr>
+                    <pic:cNvPr id="1" name=""/>
+                    <pic:cNvPicPr/>
+                  </pic:nvPicPr>
+                  <pic:blipFill>
+                    <a:blip r:embed="rId41"/>
+                    <a:stretch>
+                      <a:fillRect/>
+                    </a:stretch>
+                  </pic:blipFill>
+                  <pic:spPr>
+                    <a:xfrm>
+                      <a:off x="0" y="0"/>
+                      <a:ext cx="5400040" cy="1395095"/>
+                    </a:xfrm>
+                    <a:prstGeom prst="rect">
+                      <a:avLst/>
+                    </a:prstGeom>
+                  </pic:spPr>
+                </pic:pic>
+              </a:graphicData>
+            </a:graphic>
+          </wp:inline>
+        </w:drawing>
+      </w:r>
+    </w:p>
+    <w:p>
+      <w:pPr>
+        <w:pStyle w:val="PargrafodaLista"/>
+        <w:numPr>
+          <w:ilvl w:val="3"/>
+          <w:numId w:val="2"/>
+        </w:numPr>
+        <w:spacing w:line="360" w:lineRule="auto"/>
+        <w:jc w:val="both"/>
+        <w:rPr>
+          <w:rFonts w:ascii="Times New Roman" w:hAnsi="Times New Roman" w:cs="Times New Roman"/>
+          <w:sz w:val="24"/>
+          <w:szCs w:val="24"/>
+        </w:rPr>
+      </w:pPr>
+      <w:r>
+        <w:rPr>
+          <w:rFonts w:ascii="Times New Roman" w:hAnsi="Times New Roman" w:cs="Times New Roman"/>
+          <w:sz w:val="24"/>
+          <w:szCs w:val="24"/>
+        </w:rPr>
+        <w:t xml:space="preserve"> Também existe o atributo class, mas tome cuidado pois o próprio python possui ele, portanto, com scraping, precisamos colocar um _ depois:</w:t>
+      </w:r>
+    </w:p>
+    <w:p>
+      <w:pPr>
+        <w:spacing w:line="360" w:lineRule="auto"/>
+        <w:jc w:val="center"/>
+        <w:rPr>
+          <w:rFonts w:ascii="Times New Roman" w:hAnsi="Times New Roman" w:cs="Times New Roman"/>
+          <w:sz w:val="24"/>
+          <w:szCs w:val="24"/>
+        </w:rPr>
+      </w:pPr>
+      <w:r>
+        <w:rPr>
+          <w:rFonts w:ascii="Times New Roman" w:hAnsi="Times New Roman" w:cs="Times New Roman"/>
+          <w:sz w:val="24"/>
+          <w:szCs w:val="24"/>
+        </w:rPr>
+        <w:drawing>
+          <wp:inline distT="0" distB="0" distL="0" distR="0" wp14:anchorId="223A6DA8" wp14:editId="368D7C35">
+            <wp:extent cx="3867690" cy="2124371"/>
+            <wp:effectExtent l="0" t="0" r="0" b="0"/>
+            <wp:docPr id="37" name="Imagem 37"/>
+            <wp:cNvGraphicFramePr>
+              <a:graphicFrameLocks xmlns:a="http://schemas.openxmlformats.org/drawingml/2006/main" noChangeAspect="1"/>
+            </wp:cNvGraphicFramePr>
+            <a:graphic xmlns:a="http://schemas.openxmlformats.org/drawingml/2006/main">
+              <a:graphicData uri="http://schemas.openxmlformats.org/drawingml/2006/picture">
+                <pic:pic xmlns:pic="http://schemas.openxmlformats.org/drawingml/2006/picture">
+                  <pic:nvPicPr>
+                    <pic:cNvPr id="1" name=""/>
+                    <pic:cNvPicPr/>
+                  </pic:nvPicPr>
+                  <pic:blipFill>
+                    <a:blip r:embed="rId42"/>
+                    <a:stretch>
+                      <a:fillRect/>
+                    </a:stretch>
+                  </pic:blipFill>
+                  <pic:spPr>
+                    <a:xfrm>
+                      <a:off x="0" y="0"/>
+                      <a:ext cx="3867690" cy="2124371"/>
+                    </a:xfrm>
+                    <a:prstGeom prst="rect">
+                      <a:avLst/>
+                    </a:prstGeom>
+                  </pic:spPr>
+                </pic:pic>
+              </a:graphicData>
+            </a:graphic>
+          </wp:inline>
+        </w:drawing>
+      </w:r>
+    </w:p>
+    <w:p>
+      <w:pPr>
+        <w:pStyle w:val="PargrafodaLista"/>
+        <w:numPr>
+          <w:ilvl w:val="3"/>
+          <w:numId w:val="2"/>
+        </w:numPr>
+        <w:spacing w:line="360" w:lineRule="auto"/>
+        <w:jc w:val="both"/>
+        <w:rPr>
+          <w:rFonts w:ascii="Times New Roman" w:hAnsi="Times New Roman" w:cs="Times New Roman"/>
+          <w:sz w:val="24"/>
+          <w:szCs w:val="24"/>
+        </w:rPr>
+      </w:pPr>
+      <w:r>
+        <w:rPr>
+          <w:rFonts w:ascii="Times New Roman" w:hAnsi="Times New Roman" w:cs="Times New Roman"/>
+          <w:sz w:val="24"/>
+          <w:szCs w:val="24"/>
+        </w:rPr>
+        <w:t xml:space="preserve"> </w:t>
+      </w:r>
+      <w:r>
+        <w:rPr>
+          <w:rFonts w:ascii="Times New Roman" w:hAnsi="Times New Roman" w:cs="Times New Roman"/>
+          <w:sz w:val="24"/>
+          <w:szCs w:val="24"/>
+        </w:rPr>
+        <w:t>Text = True: Trás todos os textos encontrado em todas as classes para uma lista:</w:t>
+      </w:r>
+    </w:p>
+    <w:p>
+      <w:pPr>
+        <w:spacing w:line="360" w:lineRule="auto"/>
+        <w:jc w:val="center"/>
+        <w:rPr>
+          <w:rFonts w:ascii="Times New Roman" w:hAnsi="Times New Roman" w:cs="Times New Roman"/>
+          <w:sz w:val="24"/>
+          <w:szCs w:val="24"/>
+        </w:rPr>
+      </w:pPr>
+      <w:r>
+        <w:rPr>
+          <w:rFonts w:ascii="Times New Roman" w:hAnsi="Times New Roman" w:cs="Times New Roman"/>
+          <w:sz w:val="24"/>
+          <w:szCs w:val="24"/>
+        </w:rPr>
+        <w:lastRenderedPageBreak/>
+        <w:drawing>
+          <wp:inline distT="0" distB="0" distL="0" distR="0" wp14:anchorId="3399504E" wp14:editId="3C69751E">
+            <wp:extent cx="5400040" cy="1520825"/>
+            <wp:effectExtent l="0" t="0" r="0" b="3175"/>
+            <wp:docPr id="38" name="Imagem 38"/>
+            <wp:cNvGraphicFramePr>
+              <a:graphicFrameLocks xmlns:a="http://schemas.openxmlformats.org/drawingml/2006/main" noChangeAspect="1"/>
+            </wp:cNvGraphicFramePr>
+            <a:graphic xmlns:a="http://schemas.openxmlformats.org/drawingml/2006/main">
+              <a:graphicData uri="http://schemas.openxmlformats.org/drawingml/2006/picture">
+                <pic:pic xmlns:pic="http://schemas.openxmlformats.org/drawingml/2006/picture">
+                  <pic:nvPicPr>
+                    <pic:cNvPr id="1" name=""/>
+                    <pic:cNvPicPr/>
+                  </pic:nvPicPr>
+                  <pic:blipFill>
+                    <a:blip r:embed="rId43"/>
+                    <a:stretch>
+                      <a:fillRect/>
+                    </a:stretch>
+                  </pic:blipFill>
+                  <pic:spPr>
+                    <a:xfrm>
+                      <a:off x="0" y="0"/>
+                      <a:ext cx="5400040" cy="1520825"/>
+                    </a:xfrm>
+                    <a:prstGeom prst="rect">
+                      <a:avLst/>
+                    </a:prstGeom>
+                  </pic:spPr>
+                </pic:pic>
+              </a:graphicData>
+            </a:graphic>
+          </wp:inline>
+        </w:drawing>
       </w:r>
     </w:p>
     <w:p>
@@ -4328,14 +4400,6 @@
           <w:szCs w:val="24"/>
         </w:rPr>
       </w:pPr>
-      <w:r>
-        <w:rPr>
-          <w:rFonts w:ascii="Times New Roman" w:hAnsi="Times New Roman" w:cs="Times New Roman"/>
-          <w:sz w:val="24"/>
-          <w:szCs w:val="24"/>
-        </w:rPr>
-        <w:t xml:space="preserve"> </w:t>
-      </w:r>
     </w:p>
     <w:sectPr>
       <w:pgSz w:w="11906" w:h="16838"/>

</xml_diff>

<commit_message>
Outros métodos de Pesquisa
Aprendemos como pesquisar as tags irmãs, pais, anteriores e posteriores de uma html
</commit_message>
<xml_diff>
--- a/Data Science/Formação Python para Data Science/Scraping com Python – Coleta de dados na web/Anotações/Scraping com Python.docx
+++ b/Data Science/Formação Python para Data Science/Scraping com Python – Coleta de dados na web/Anotações/Scraping com Python.docx
@@ -12,7 +12,6 @@
           <w:szCs w:val="24"/>
         </w:rPr>
       </w:pPr>
-      <w:proofErr w:type="spellStart"/>
       <w:r>
         <w:rPr>
           <w:rFonts w:ascii="Times New Roman" w:hAnsi="Times New Roman" w:cs="Times New Roman"/>
@@ -22,9 +21,8 @@
           <w:szCs w:val="24"/>
           <w:u w:val="single"/>
         </w:rPr>
-        <w:t>Scraping</w:t>
-      </w:r>
-      <w:proofErr w:type="spellEnd"/>
+        <w:t xml:space="preserve">Scraping com Python – Coleta </w:t>
+      </w:r>
       <w:r>
         <w:rPr>
           <w:rFonts w:ascii="Times New Roman" w:hAnsi="Times New Roman" w:cs="Times New Roman"/>
@@ -34,7 +32,7 @@
           <w:szCs w:val="24"/>
           <w:u w:val="single"/>
         </w:rPr>
-        <w:t xml:space="preserve"> com Python – Coleta </w:t>
+        <w:t>D</w:t>
       </w:r>
       <w:r>
         <w:rPr>
@@ -45,7 +43,7 @@
           <w:szCs w:val="24"/>
           <w:u w:val="single"/>
         </w:rPr>
-        <w:t>D</w:t>
+        <w:t xml:space="preserve">e </w:t>
       </w:r>
       <w:r>
         <w:rPr>
@@ -56,7 +54,7 @@
           <w:szCs w:val="24"/>
           <w:u w:val="single"/>
         </w:rPr>
-        <w:t xml:space="preserve">e </w:t>
+        <w:t>D</w:t>
       </w:r>
       <w:r>
         <w:rPr>
@@ -67,7 +65,7 @@
           <w:szCs w:val="24"/>
           <w:u w:val="single"/>
         </w:rPr>
-        <w:t>D</w:t>
+        <w:t xml:space="preserve">ados </w:t>
       </w:r>
       <w:r>
         <w:rPr>
@@ -78,7 +76,7 @@
           <w:szCs w:val="24"/>
           <w:u w:val="single"/>
         </w:rPr>
-        <w:t xml:space="preserve">ados </w:t>
+        <w:t>N</w:t>
       </w:r>
       <w:r>
         <w:rPr>
@@ -89,7 +87,7 @@
           <w:szCs w:val="24"/>
           <w:u w:val="single"/>
         </w:rPr>
-        <w:t>N</w:t>
+        <w:t xml:space="preserve">a </w:t>
       </w:r>
       <w:r>
         <w:rPr>
@@ -100,7 +98,7 @@
           <w:szCs w:val="24"/>
           <w:u w:val="single"/>
         </w:rPr>
-        <w:t xml:space="preserve">a </w:t>
+        <w:t>W</w:t>
       </w:r>
       <w:r>
         <w:rPr>
@@ -111,7 +109,7 @@
           <w:szCs w:val="24"/>
           <w:u w:val="single"/>
         </w:rPr>
-        <w:t>W</w:t>
+        <w:t>eb</w:t>
       </w:r>
       <w:r>
         <w:rPr>
@@ -122,8 +120,24 @@
           <w:szCs w:val="24"/>
           <w:u w:val="single"/>
         </w:rPr>
-        <w:t>eb</w:t>
-      </w:r>
+        <w:t xml:space="preserve"> – Anotações</w:t>
+      </w:r>
+    </w:p>
+    <w:p>
+      <w:pPr>
+        <w:pStyle w:val="PargrafodaLista"/>
+        <w:numPr>
+          <w:ilvl w:val="0"/>
+          <w:numId w:val="2"/>
+        </w:numPr>
+        <w:spacing w:line="360" w:lineRule="auto"/>
+        <w:jc w:val="both"/>
+        <w:rPr>
+          <w:rFonts w:ascii="Times New Roman" w:hAnsi="Times New Roman" w:cs="Times New Roman"/>
+          <w:sz w:val="24"/>
+          <w:szCs w:val="24"/>
+        </w:rPr>
+      </w:pPr>
       <w:r>
         <w:rPr>
           <w:rFonts w:ascii="Times New Roman" w:hAnsi="Times New Roman" w:cs="Times New Roman"/>
@@ -133,58 +147,7 @@
           <w:szCs w:val="24"/>
           <w:u w:val="single"/>
         </w:rPr>
-        <w:t xml:space="preserve"> – Anotações</w:t>
-      </w:r>
-    </w:p>
-    <w:p>
-      <w:pPr>
-        <w:pStyle w:val="PargrafodaLista"/>
-        <w:numPr>
-          <w:ilvl w:val="0"/>
-          <w:numId w:val="2"/>
-        </w:numPr>
-        <w:spacing w:line="360" w:lineRule="auto"/>
-        <w:jc w:val="both"/>
-        <w:rPr>
-          <w:rFonts w:ascii="Times New Roman" w:hAnsi="Times New Roman" w:cs="Times New Roman"/>
-          <w:sz w:val="24"/>
-          <w:szCs w:val="24"/>
-        </w:rPr>
-      </w:pPr>
-      <w:r>
-        <w:rPr>
-          <w:rFonts w:ascii="Times New Roman" w:hAnsi="Times New Roman" w:cs="Times New Roman"/>
-          <w:b/>
-          <w:bCs/>
-          <w:sz w:val="24"/>
-          <w:szCs w:val="24"/>
-          <w:u w:val="single"/>
-        </w:rPr>
-        <w:t xml:space="preserve">Aula 1 – Nosso Primeiro </w:t>
-      </w:r>
-      <w:proofErr w:type="spellStart"/>
-      <w:r>
-        <w:rPr>
-          <w:rFonts w:ascii="Times New Roman" w:hAnsi="Times New Roman" w:cs="Times New Roman"/>
-          <w:b/>
-          <w:bCs/>
-          <w:sz w:val="24"/>
-          <w:szCs w:val="24"/>
-          <w:u w:val="single"/>
-        </w:rPr>
-        <w:t>Scraping</w:t>
-      </w:r>
-      <w:proofErr w:type="spellEnd"/>
-      <w:r>
-        <w:rPr>
-          <w:rFonts w:ascii="Times New Roman" w:hAnsi="Times New Roman" w:cs="Times New Roman"/>
-          <w:b/>
-          <w:bCs/>
-          <w:sz w:val="24"/>
-          <w:szCs w:val="24"/>
-          <w:u w:val="single"/>
-        </w:rPr>
-        <w:t>:</w:t>
+        <w:t>Aula 1 – Nosso Primeiro Scraping:</w:t>
       </w:r>
     </w:p>
     <w:p>
@@ -208,43 +171,7 @@
           <w:sz w:val="24"/>
           <w:szCs w:val="24"/>
         </w:rPr>
-        <w:t xml:space="preserve"> Vamos fazer o </w:t>
-      </w:r>
-      <w:proofErr w:type="spellStart"/>
-      <w:r>
-        <w:rPr>
-          <w:rFonts w:ascii="Times New Roman" w:hAnsi="Times New Roman" w:cs="Times New Roman"/>
-          <w:sz w:val="24"/>
-          <w:szCs w:val="24"/>
-        </w:rPr>
-        <w:t>scraping</w:t>
-      </w:r>
-      <w:proofErr w:type="spellEnd"/>
-      <w:r>
-        <w:rPr>
-          <w:rFonts w:ascii="Times New Roman" w:hAnsi="Times New Roman" w:cs="Times New Roman"/>
-          <w:sz w:val="24"/>
-          <w:szCs w:val="24"/>
-        </w:rPr>
-        <w:t xml:space="preserve">, ou seja, pegar as informações automaticamente de um site fictício da </w:t>
-      </w:r>
-      <w:proofErr w:type="spellStart"/>
-      <w:r>
-        <w:rPr>
-          <w:rFonts w:ascii="Times New Roman" w:hAnsi="Times New Roman" w:cs="Times New Roman"/>
-          <w:sz w:val="24"/>
-          <w:szCs w:val="24"/>
-        </w:rPr>
-        <w:t>alura</w:t>
-      </w:r>
-      <w:proofErr w:type="spellEnd"/>
-      <w:r>
-        <w:rPr>
-          <w:rFonts w:ascii="Times New Roman" w:hAnsi="Times New Roman" w:cs="Times New Roman"/>
-          <w:sz w:val="24"/>
-          <w:szCs w:val="24"/>
-        </w:rPr>
-        <w:t xml:space="preserve"> que foi desenvolvido para isso:</w:t>
+        <w:t xml:space="preserve"> Vamos fazer o scraping, ou seja, pegar as informações automaticamente de um site fictício da alura que foi desenvolvido para isso:</w:t>
       </w:r>
     </w:p>
     <w:p>
@@ -303,27 +230,8 @@
           <w:sz w:val="24"/>
           <w:szCs w:val="24"/>
         </w:rPr>
-        <w:t xml:space="preserve">Para fazer o </w:t>
-      </w:r>
-      <w:proofErr w:type="spellStart"/>
-      <w:r>
-        <w:rPr>
-          <w:rFonts w:ascii="Times New Roman" w:hAnsi="Times New Roman" w:cs="Times New Roman"/>
-          <w:sz w:val="24"/>
-          <w:szCs w:val="24"/>
-        </w:rPr>
-        <w:t>scraping</w:t>
-      </w:r>
-      <w:proofErr w:type="spellEnd"/>
-      <w:r>
-        <w:rPr>
-          <w:rFonts w:ascii="Times New Roman" w:hAnsi="Times New Roman" w:cs="Times New Roman"/>
-          <w:sz w:val="24"/>
-          <w:szCs w:val="24"/>
-        </w:rPr>
-        <w:t xml:space="preserve"> utilizaremos 2 bibliotecas: </w:t>
-      </w:r>
-      <w:proofErr w:type="spellStart"/>
+        <w:t xml:space="preserve">Para fazer o scraping utilizaremos 2 bibliotecas: </w:t>
+      </w:r>
       <w:r>
         <w:rPr>
           <w:rFonts w:ascii="Times New Roman" w:hAnsi="Times New Roman" w:cs="Times New Roman"/>
@@ -332,7 +240,6 @@
         </w:rPr>
         <w:t>urllib</w:t>
       </w:r>
-      <w:proofErr w:type="spellEnd"/>
       <w:r>
         <w:rPr>
           <w:rFonts w:ascii="Times New Roman" w:hAnsi="Times New Roman" w:cs="Times New Roman"/>
@@ -357,7 +264,6 @@
         </w:rPr>
         <w:t xml:space="preserve">. Mais precisamente, para esse primeiro contato, utilizaremos as funções </w:t>
       </w:r>
-      <w:proofErr w:type="spellStart"/>
       <w:r>
         <w:rPr>
           <w:rFonts w:ascii="Times New Roman" w:hAnsi="Times New Roman" w:cs="Times New Roman"/>
@@ -366,7 +272,6 @@
         </w:rPr>
         <w:t>urlopen</w:t>
       </w:r>
-      <w:proofErr w:type="spellEnd"/>
       <w:r>
         <w:rPr>
           <w:rFonts w:ascii="Times New Roman" w:hAnsi="Times New Roman" w:cs="Times New Roman"/>
@@ -375,7 +280,6 @@
         </w:rPr>
         <w:t xml:space="preserve"> e </w:t>
       </w:r>
-      <w:proofErr w:type="spellStart"/>
       <w:r>
         <w:rPr>
           <w:rFonts w:ascii="Times New Roman" w:hAnsi="Times New Roman" w:cs="Times New Roman"/>
@@ -384,7 +288,6 @@
         </w:rPr>
         <w:t>BeautifulSoup</w:t>
       </w:r>
-      <w:proofErr w:type="spellEnd"/>
       <w:r>
         <w:rPr>
           <w:rFonts w:ascii="Times New Roman" w:hAnsi="Times New Roman" w:cs="Times New Roman"/>
@@ -485,63 +388,7 @@
           <w:sz w:val="24"/>
           <w:szCs w:val="24"/>
         </w:rPr>
-        <w:t xml:space="preserve">Para abrir a </w:t>
-      </w:r>
-      <w:proofErr w:type="spellStart"/>
-      <w:r>
-        <w:rPr>
-          <w:rFonts w:ascii="Times New Roman" w:hAnsi="Times New Roman" w:cs="Times New Roman"/>
-          <w:sz w:val="24"/>
-          <w:szCs w:val="24"/>
-        </w:rPr>
-        <w:t>url</w:t>
-      </w:r>
-      <w:proofErr w:type="spellEnd"/>
-      <w:r>
-        <w:rPr>
-          <w:rFonts w:ascii="Times New Roman" w:hAnsi="Times New Roman" w:cs="Times New Roman"/>
-          <w:sz w:val="24"/>
-          <w:szCs w:val="24"/>
-        </w:rPr>
-        <w:t xml:space="preserve"> precisamos usar a função que importamos passando a </w:t>
-      </w:r>
-      <w:proofErr w:type="spellStart"/>
-      <w:r>
-        <w:rPr>
-          <w:rFonts w:ascii="Times New Roman" w:hAnsi="Times New Roman" w:cs="Times New Roman"/>
-          <w:sz w:val="24"/>
-          <w:szCs w:val="24"/>
-        </w:rPr>
-        <w:t>url</w:t>
-      </w:r>
-      <w:proofErr w:type="spellEnd"/>
-      <w:r>
-        <w:rPr>
-          <w:rFonts w:ascii="Times New Roman" w:hAnsi="Times New Roman" w:cs="Times New Roman"/>
-          <w:sz w:val="24"/>
-          <w:szCs w:val="24"/>
-        </w:rPr>
-        <w:t xml:space="preserve"> como parâmetro e em seguida, para ler o html da página passada, usar </w:t>
-      </w:r>
-      <w:proofErr w:type="spellStart"/>
-      <w:proofErr w:type="gramStart"/>
-      <w:r>
-        <w:rPr>
-          <w:rFonts w:ascii="Times New Roman" w:hAnsi="Times New Roman" w:cs="Times New Roman"/>
-          <w:sz w:val="24"/>
-          <w:szCs w:val="24"/>
-        </w:rPr>
-        <w:t>o.read</w:t>
-      </w:r>
-      <w:proofErr w:type="spellEnd"/>
-      <w:proofErr w:type="gramEnd"/>
-      <w:r>
-        <w:rPr>
-          <w:rFonts w:ascii="Times New Roman" w:hAnsi="Times New Roman" w:cs="Times New Roman"/>
-          <w:sz w:val="24"/>
-          <w:szCs w:val="24"/>
-        </w:rPr>
-        <w:t>()</w:t>
+        <w:t>Para abrir a url precisamos usar a função que importamos passando a url como parâmetro e em seguida, para ler o html da página passada, usar o.read()</w:t>
       </w:r>
       <w:r>
         <w:rPr>
@@ -689,53 +536,7 @@
           <w:sz w:val="24"/>
           <w:szCs w:val="24"/>
         </w:rPr>
-        <w:t xml:space="preserve">Para organizar melhor e facilitar a visualização, utilizamos a </w:t>
-      </w:r>
-      <w:proofErr w:type="spellStart"/>
-      <w:proofErr w:type="gramStart"/>
-      <w:r>
-        <w:rPr>
-          <w:rFonts w:ascii="Times New Roman" w:hAnsi="Times New Roman" w:cs="Times New Roman"/>
-          <w:sz w:val="24"/>
-          <w:szCs w:val="24"/>
-        </w:rPr>
-        <w:t>BeautifulSoup</w:t>
-      </w:r>
-      <w:proofErr w:type="spellEnd"/>
-      <w:r>
-        <w:rPr>
-          <w:rFonts w:ascii="Times New Roman" w:hAnsi="Times New Roman" w:cs="Times New Roman"/>
-          <w:sz w:val="24"/>
-          <w:szCs w:val="24"/>
-        </w:rPr>
-        <w:t>(</w:t>
-      </w:r>
-      <w:proofErr w:type="gramEnd"/>
-      <w:r>
-        <w:rPr>
-          <w:rFonts w:ascii="Times New Roman" w:hAnsi="Times New Roman" w:cs="Times New Roman"/>
-          <w:sz w:val="24"/>
-          <w:szCs w:val="24"/>
-        </w:rPr>
-        <w:t>html, ‘</w:t>
-      </w:r>
-      <w:proofErr w:type="spellStart"/>
-      <w:r>
-        <w:rPr>
-          <w:rFonts w:ascii="Times New Roman" w:hAnsi="Times New Roman" w:cs="Times New Roman"/>
-          <w:sz w:val="24"/>
-          <w:szCs w:val="24"/>
-        </w:rPr>
-        <w:t>html.parser</w:t>
-      </w:r>
-      <w:proofErr w:type="spellEnd"/>
-      <w:r>
-        <w:rPr>
-          <w:rFonts w:ascii="Times New Roman" w:hAnsi="Times New Roman" w:cs="Times New Roman"/>
-          <w:sz w:val="24"/>
-          <w:szCs w:val="24"/>
-        </w:rPr>
-        <w:t>’), passando a leitura do html e um parâmetro para organizando:</w:t>
+        <w:t>Para organizar melhor e facilitar a visualização, utilizamos a BeautifulSoup(html, ‘html.parser’), passando a leitura do html e um parâmetro para organizando:</w:t>
       </w:r>
     </w:p>
     <w:p>
@@ -868,61 +669,7 @@
           <w:sz w:val="24"/>
           <w:szCs w:val="24"/>
         </w:rPr>
-        <w:t xml:space="preserve">Como queremos pegar algo em particular, clicamos com o botão direito em cima da informação que queremos obter e clicamos em “inspecionar elemento” abrindo uma aba que nos mostra exatamente qual a tag html em que essa informação está e suas classes e </w:t>
-      </w:r>
-      <w:proofErr w:type="spellStart"/>
-      <w:r>
-        <w:rPr>
-          <w:rFonts w:ascii="Times New Roman" w:hAnsi="Times New Roman" w:cs="Times New Roman"/>
-          <w:sz w:val="24"/>
-          <w:szCs w:val="24"/>
-        </w:rPr>
-        <w:t>id’s</w:t>
-      </w:r>
-      <w:proofErr w:type="spellEnd"/>
-      <w:r>
-        <w:rPr>
-          <w:rFonts w:ascii="Times New Roman" w:hAnsi="Times New Roman" w:cs="Times New Roman"/>
-          <w:sz w:val="24"/>
-          <w:szCs w:val="24"/>
-        </w:rPr>
-        <w:t xml:space="preserve">. Em seguida, com essa informação, utilizamos o </w:t>
-      </w:r>
-      <w:proofErr w:type="gramStart"/>
-      <w:r>
-        <w:rPr>
-          <w:rFonts w:ascii="Times New Roman" w:hAnsi="Times New Roman" w:cs="Times New Roman"/>
-          <w:sz w:val="24"/>
-          <w:szCs w:val="24"/>
-        </w:rPr>
-        <w:t>método .find</w:t>
-      </w:r>
-      <w:proofErr w:type="gramEnd"/>
-      <w:r>
-        <w:rPr>
-          <w:rFonts w:ascii="Times New Roman" w:hAnsi="Times New Roman" w:cs="Times New Roman"/>
-          <w:sz w:val="24"/>
-          <w:szCs w:val="24"/>
-        </w:rPr>
-        <w:t>(‘tag’, id=’</w:t>
-      </w:r>
-      <w:proofErr w:type="spellStart"/>
-      <w:r>
-        <w:rPr>
-          <w:rFonts w:ascii="Times New Roman" w:hAnsi="Times New Roman" w:cs="Times New Roman"/>
-          <w:sz w:val="24"/>
-          <w:szCs w:val="24"/>
-        </w:rPr>
-        <w:t>se_tiver_e_quiser</w:t>
-      </w:r>
-      <w:proofErr w:type="spellEnd"/>
-      <w:r>
-        <w:rPr>
-          <w:rFonts w:ascii="Times New Roman" w:hAnsi="Times New Roman" w:cs="Times New Roman"/>
-          <w:sz w:val="24"/>
-          <w:szCs w:val="24"/>
-        </w:rPr>
-        <w:t>’):</w:t>
+        <w:t>Como queremos pegar algo em particular, clicamos com o botão direito em cima da informação que queremos obter e clicamos em “inspecionar elemento” abrindo uma aba que nos mostra exatamente qual a tag html em que essa informação está e suas classes e id’s. Em seguida, com essa informação, utilizamos o método .find(‘tag’, id=’se_tiver_e_quiser’):</w:t>
       </w:r>
     </w:p>
     <w:p>
@@ -1000,61 +747,7 @@
           <w:sz w:val="24"/>
           <w:szCs w:val="24"/>
         </w:rPr>
-        <w:t xml:space="preserve">Como observamos ele nos trouxe a tag inteira. Para pegar somente o texto utilizamos a </w:t>
-      </w:r>
-      <w:proofErr w:type="gramStart"/>
-      <w:r>
-        <w:rPr>
-          <w:rFonts w:ascii="Times New Roman" w:hAnsi="Times New Roman" w:cs="Times New Roman"/>
-          <w:sz w:val="24"/>
-          <w:szCs w:val="24"/>
-        </w:rPr>
-        <w:t>função .</w:t>
-      </w:r>
-      <w:proofErr w:type="spellStart"/>
-      <w:r>
-        <w:rPr>
-          <w:rFonts w:ascii="Times New Roman" w:hAnsi="Times New Roman" w:cs="Times New Roman"/>
-          <w:sz w:val="24"/>
-          <w:szCs w:val="24"/>
-        </w:rPr>
-        <w:t>get</w:t>
-      </w:r>
-      <w:proofErr w:type="gramEnd"/>
-      <w:r>
-        <w:rPr>
-          <w:rFonts w:ascii="Times New Roman" w:hAnsi="Times New Roman" w:cs="Times New Roman"/>
-          <w:sz w:val="24"/>
-          <w:szCs w:val="24"/>
-        </w:rPr>
-        <w:t>_text</w:t>
-      </w:r>
-      <w:proofErr w:type="spellEnd"/>
-      <w:r>
-        <w:rPr>
-          <w:rFonts w:ascii="Times New Roman" w:hAnsi="Times New Roman" w:cs="Times New Roman"/>
-          <w:sz w:val="24"/>
-          <w:szCs w:val="24"/>
-        </w:rPr>
-        <w:t xml:space="preserve">(). Fizemos isso para o título e parágrafo da página que estamos </w:t>
-      </w:r>
-      <w:proofErr w:type="spellStart"/>
-      <w:r>
-        <w:rPr>
-          <w:rFonts w:ascii="Times New Roman" w:hAnsi="Times New Roman" w:cs="Times New Roman"/>
-          <w:sz w:val="24"/>
-          <w:szCs w:val="24"/>
-        </w:rPr>
-        <w:t>scraping</w:t>
-      </w:r>
-      <w:proofErr w:type="spellEnd"/>
-      <w:r>
-        <w:rPr>
-          <w:rFonts w:ascii="Times New Roman" w:hAnsi="Times New Roman" w:cs="Times New Roman"/>
-          <w:sz w:val="24"/>
-          <w:szCs w:val="24"/>
-        </w:rPr>
-        <w:t>:</w:t>
+        <w:t>Como observamos ele nos trouxe a tag inteira. Para pegar somente o texto utilizamos a função .get_text(). Fizemos isso para o título e parágrafo da página que estamos scraping:</w:t>
       </w:r>
     </w:p>
     <w:p>
@@ -1220,43 +913,7 @@
           <w:sz w:val="24"/>
           <w:szCs w:val="24"/>
         </w:rPr>
-        <w:t xml:space="preserve">A executar </w:t>
-      </w:r>
-      <w:proofErr w:type="gramStart"/>
-      <w:r>
-        <w:rPr>
-          <w:rFonts w:ascii="Times New Roman" w:hAnsi="Times New Roman" w:cs="Times New Roman"/>
-          <w:sz w:val="24"/>
-          <w:szCs w:val="24"/>
-        </w:rPr>
-        <w:t>um web</w:t>
-      </w:r>
-      <w:proofErr w:type="gramEnd"/>
-      <w:r>
-        <w:rPr>
-          <w:rFonts w:ascii="Times New Roman" w:hAnsi="Times New Roman" w:cs="Times New Roman"/>
-          <w:sz w:val="24"/>
-          <w:szCs w:val="24"/>
-        </w:rPr>
-        <w:t xml:space="preserve"> </w:t>
-      </w:r>
-      <w:proofErr w:type="spellStart"/>
-      <w:r>
-        <w:rPr>
-          <w:rFonts w:ascii="Times New Roman" w:hAnsi="Times New Roman" w:cs="Times New Roman"/>
-          <w:sz w:val="24"/>
-          <w:szCs w:val="24"/>
-        </w:rPr>
-        <w:t>scraping</w:t>
-      </w:r>
-      <w:proofErr w:type="spellEnd"/>
-      <w:r>
-        <w:rPr>
-          <w:rFonts w:ascii="Times New Roman" w:hAnsi="Times New Roman" w:cs="Times New Roman"/>
-          <w:sz w:val="24"/>
-          <w:szCs w:val="24"/>
-        </w:rPr>
-        <w:t xml:space="preserve"> simples, do começo ao fim</w:t>
+        <w:t>A executar um web scraping simples, do começo ao fim</w:t>
       </w:r>
       <w:r>
         <w:rPr>
@@ -1360,18 +1017,24 @@
           <w:sz w:val="24"/>
           <w:szCs w:val="24"/>
         </w:rPr>
-        <w:t xml:space="preserve">Obtemos nossos dados </w:t>
-      </w:r>
-      <w:proofErr w:type="gramStart"/>
-      <w:r>
-        <w:rPr>
-          <w:rFonts w:ascii="Times New Roman" w:hAnsi="Times New Roman" w:cs="Times New Roman"/>
-          <w:sz w:val="24"/>
-          <w:szCs w:val="24"/>
-        </w:rPr>
-        <w:t>pelo web</w:t>
-      </w:r>
-      <w:proofErr w:type="gramEnd"/>
+        <w:t>Obtemos nossos dados pelo web scraping pois fazemos uma requisição a partir do computador/cliente para o servidor e o servidor nos devolve/responde o html da página.</w:t>
+      </w:r>
+    </w:p>
+    <w:p>
+      <w:pPr>
+        <w:pStyle w:val="PargrafodaLista"/>
+        <w:numPr>
+          <w:ilvl w:val="1"/>
+          <w:numId w:val="2"/>
+        </w:numPr>
+        <w:spacing w:line="360" w:lineRule="auto"/>
+        <w:jc w:val="both"/>
+        <w:rPr>
+          <w:rFonts w:ascii="Times New Roman" w:hAnsi="Times New Roman" w:cs="Times New Roman"/>
+          <w:sz w:val="24"/>
+          <w:szCs w:val="24"/>
+        </w:rPr>
+      </w:pPr>
       <w:r>
         <w:rPr>
           <w:rFonts w:ascii="Times New Roman" w:hAnsi="Times New Roman" w:cs="Times New Roman"/>
@@ -1380,48 +1043,6 @@
         </w:rPr>
         <w:t xml:space="preserve"> </w:t>
       </w:r>
-      <w:proofErr w:type="spellStart"/>
-      <w:r>
-        <w:rPr>
-          <w:rFonts w:ascii="Times New Roman" w:hAnsi="Times New Roman" w:cs="Times New Roman"/>
-          <w:sz w:val="24"/>
-          <w:szCs w:val="24"/>
-        </w:rPr>
-        <w:t>scraping</w:t>
-      </w:r>
-      <w:proofErr w:type="spellEnd"/>
-      <w:r>
-        <w:rPr>
-          <w:rFonts w:ascii="Times New Roman" w:hAnsi="Times New Roman" w:cs="Times New Roman"/>
-          <w:sz w:val="24"/>
-          <w:szCs w:val="24"/>
-        </w:rPr>
-        <w:t xml:space="preserve"> pois fazemos uma requisição a partir do computador/cliente para o servidor e o servidor nos devolve/responde o html da página.</w:t>
-      </w:r>
-    </w:p>
-    <w:p>
-      <w:pPr>
-        <w:pStyle w:val="PargrafodaLista"/>
-        <w:numPr>
-          <w:ilvl w:val="1"/>
-          <w:numId w:val="2"/>
-        </w:numPr>
-        <w:spacing w:line="360" w:lineRule="auto"/>
-        <w:jc w:val="both"/>
-        <w:rPr>
-          <w:rFonts w:ascii="Times New Roman" w:hAnsi="Times New Roman" w:cs="Times New Roman"/>
-          <w:sz w:val="24"/>
-          <w:szCs w:val="24"/>
-        </w:rPr>
-      </w:pPr>
-      <w:r>
-        <w:rPr>
-          <w:rFonts w:ascii="Times New Roman" w:hAnsi="Times New Roman" w:cs="Times New Roman"/>
-          <w:sz w:val="24"/>
-          <w:szCs w:val="24"/>
-        </w:rPr>
-        <w:t xml:space="preserve"> </w:t>
-      </w:r>
       <w:r>
         <w:rPr>
           <w:rFonts w:ascii="Times New Roman" w:hAnsi="Times New Roman" w:cs="Times New Roman"/>
@@ -1492,25 +1113,7 @@
           <w:sz w:val="24"/>
           <w:szCs w:val="24"/>
         </w:rPr>
-        <w:t xml:space="preserve">Utilizando o que vimos até agora, não será possível fazer a requisição e obter a informação de qualquer site, pois a maioria possui um tipo de proteção para isso. Com isso temos que utilizar outros métodos da biblioteca </w:t>
-      </w:r>
-      <w:proofErr w:type="spellStart"/>
-      <w:r>
-        <w:rPr>
-          <w:rFonts w:ascii="Times New Roman" w:hAnsi="Times New Roman" w:cs="Times New Roman"/>
-          <w:sz w:val="24"/>
-          <w:szCs w:val="24"/>
-        </w:rPr>
-        <w:t>urllib</w:t>
-      </w:r>
-      <w:proofErr w:type="spellEnd"/>
-      <w:r>
-        <w:rPr>
-          <w:rFonts w:ascii="Times New Roman" w:hAnsi="Times New Roman" w:cs="Times New Roman"/>
-          <w:sz w:val="24"/>
-          <w:szCs w:val="24"/>
-        </w:rPr>
-        <w:t>, tais como:</w:t>
+        <w:t>Utilizando o que vimos até agora, não será possível fazer a requisição e obter a informação de qualquer site, pois a maioria possui um tipo de proteção para isso. Com isso temos que utilizar outros métodos da biblioteca urllib, tais como:</w:t>
       </w:r>
     </w:p>
     <w:p>
@@ -1588,43 +1191,7 @@
           <w:sz w:val="24"/>
           <w:szCs w:val="24"/>
         </w:rPr>
-        <w:t xml:space="preserve">Nesse caso utilizamos o </w:t>
-      </w:r>
-      <w:proofErr w:type="spellStart"/>
-      <w:r>
-        <w:rPr>
-          <w:rFonts w:ascii="Times New Roman" w:hAnsi="Times New Roman" w:cs="Times New Roman"/>
-          <w:sz w:val="24"/>
-          <w:szCs w:val="24"/>
-        </w:rPr>
-        <w:t>Request</w:t>
-      </w:r>
-      <w:proofErr w:type="spellEnd"/>
-      <w:r>
-        <w:rPr>
-          <w:rFonts w:ascii="Times New Roman" w:hAnsi="Times New Roman" w:cs="Times New Roman"/>
-          <w:sz w:val="24"/>
-          <w:szCs w:val="24"/>
-        </w:rPr>
-        <w:t xml:space="preserve"> junto com o cabeçalho do site, desse modo ele permite fazermos a abertura e leitura da </w:t>
-      </w:r>
-      <w:proofErr w:type="spellStart"/>
-      <w:r>
-        <w:rPr>
-          <w:rFonts w:ascii="Times New Roman" w:hAnsi="Times New Roman" w:cs="Times New Roman"/>
-          <w:sz w:val="24"/>
-          <w:szCs w:val="24"/>
-        </w:rPr>
-        <w:t>url</w:t>
-      </w:r>
-      <w:proofErr w:type="spellEnd"/>
-      <w:r>
-        <w:rPr>
-          <w:rFonts w:ascii="Times New Roman" w:hAnsi="Times New Roman" w:cs="Times New Roman"/>
-          <w:sz w:val="24"/>
-          <w:szCs w:val="24"/>
-        </w:rPr>
-        <w:t>. Podemos ainda colocar uma exceção para que ele exiba qual dos erros foi ocasionado:</w:t>
+        <w:t>Nesse caso utilizamos o Request junto com o cabeçalho do site, desse modo ele permite fazermos a abertura e leitura da url. Podemos ainda colocar uma exceção para que ele exiba qual dos erros foi ocasionado:</w:t>
       </w:r>
     </w:p>
     <w:p>
@@ -1811,25 +1378,7 @@
           <w:sz w:val="24"/>
           <w:szCs w:val="24"/>
         </w:rPr>
-        <w:t xml:space="preserve">O </w:t>
-      </w:r>
-      <w:proofErr w:type="spellStart"/>
-      <w:r>
-        <w:rPr>
-          <w:rFonts w:ascii="Times New Roman" w:hAnsi="Times New Roman" w:cs="Times New Roman"/>
-          <w:sz w:val="24"/>
-          <w:szCs w:val="24"/>
-        </w:rPr>
-        <w:t>headers</w:t>
-      </w:r>
-      <w:proofErr w:type="spellEnd"/>
-      <w:r>
-        <w:rPr>
-          <w:rFonts w:ascii="Times New Roman" w:hAnsi="Times New Roman" w:cs="Times New Roman"/>
-          <w:sz w:val="24"/>
-          <w:szCs w:val="24"/>
-        </w:rPr>
-        <w:t xml:space="preserve"> foi feito através da inspeção de elementos:</w:t>
+        <w:t>O headers foi feito através da inspeção de elementos:</w:t>
       </w:r>
     </w:p>
     <w:p>
@@ -2097,35 +1646,7 @@
           <w:sz w:val="24"/>
           <w:szCs w:val="24"/>
         </w:rPr>
-        <w:t xml:space="preserve">Para converter para str precisamos decodificar ele com </w:t>
-      </w:r>
-      <w:proofErr w:type="gramStart"/>
-      <w:r>
-        <w:rPr>
-          <w:rFonts w:ascii="Times New Roman" w:hAnsi="Times New Roman" w:cs="Times New Roman"/>
-          <w:sz w:val="24"/>
-          <w:szCs w:val="24"/>
-        </w:rPr>
-        <w:t>o .</w:t>
-      </w:r>
-      <w:proofErr w:type="spellStart"/>
-      <w:r>
-        <w:rPr>
-          <w:rFonts w:ascii="Times New Roman" w:hAnsi="Times New Roman" w:cs="Times New Roman"/>
-          <w:sz w:val="24"/>
-          <w:szCs w:val="24"/>
-        </w:rPr>
-        <w:t>decode</w:t>
-      </w:r>
-      <w:proofErr w:type="spellEnd"/>
-      <w:proofErr w:type="gramEnd"/>
-      <w:r>
-        <w:rPr>
-          <w:rFonts w:ascii="Times New Roman" w:hAnsi="Times New Roman" w:cs="Times New Roman"/>
-          <w:sz w:val="24"/>
-          <w:szCs w:val="24"/>
-        </w:rPr>
-        <w:t>(‘utf-8’):</w:t>
+        <w:t>Para converter para str precisamos decodificar ele com o .decode(‘utf-8’):</w:t>
       </w:r>
     </w:p>
     <w:p>
@@ -2297,79 +1818,15 @@
           <w:sz w:val="24"/>
           <w:szCs w:val="24"/>
         </w:rPr>
-        <w:t xml:space="preserve"> Para juntar tudo novamente fazemos um </w:t>
-      </w:r>
-      <w:proofErr w:type="gramStart"/>
-      <w:r>
-        <w:rPr>
-          <w:rFonts w:ascii="Times New Roman" w:hAnsi="Times New Roman" w:cs="Times New Roman"/>
-          <w:sz w:val="24"/>
-          <w:szCs w:val="24"/>
-        </w:rPr>
-        <w:t>“ ”.</w:t>
-      </w:r>
-      <w:proofErr w:type="spellStart"/>
-      <w:r>
-        <w:rPr>
-          <w:rFonts w:ascii="Times New Roman" w:hAnsi="Times New Roman" w:cs="Times New Roman"/>
-          <w:sz w:val="24"/>
-          <w:szCs w:val="24"/>
-        </w:rPr>
-        <w:t>join</w:t>
-      </w:r>
-      <w:proofErr w:type="spellEnd"/>
-      <w:proofErr w:type="gramEnd"/>
-      <w:r>
-        <w:rPr>
-          <w:rFonts w:ascii="Times New Roman" w:hAnsi="Times New Roman" w:cs="Times New Roman"/>
-          <w:sz w:val="24"/>
-          <w:szCs w:val="24"/>
-        </w:rPr>
-        <w:t>() do nosso split, dizendo que cada item da lista deve ser separado por um espaço, quando exibimos o que foi feito, não temos mais tabulações.</w:t>
-      </w:r>
-      <w:r>
-        <w:rPr>
-          <w:rFonts w:ascii="Times New Roman" w:hAnsi="Times New Roman" w:cs="Times New Roman"/>
-          <w:sz w:val="24"/>
-          <w:szCs w:val="24"/>
-        </w:rPr>
-        <w:t xml:space="preserve"> Em seguida, precisamos remover os espaços existentes entre as tags, pois o </w:t>
-      </w:r>
-      <w:proofErr w:type="spellStart"/>
-      <w:r>
-        <w:rPr>
-          <w:rFonts w:ascii="Times New Roman" w:hAnsi="Times New Roman" w:cs="Times New Roman"/>
-          <w:sz w:val="24"/>
-          <w:szCs w:val="24"/>
-        </w:rPr>
-        <w:t>BeautifulSoap</w:t>
-      </w:r>
-      <w:proofErr w:type="spellEnd"/>
-      <w:r>
-        <w:rPr>
-          <w:rFonts w:ascii="Times New Roman" w:hAnsi="Times New Roman" w:cs="Times New Roman"/>
-          <w:sz w:val="24"/>
-          <w:szCs w:val="24"/>
-        </w:rPr>
-        <w:t xml:space="preserve"> pode não reconhecer elas se houver esse espaço. Para isso fazemos um </w:t>
-      </w:r>
-      <w:proofErr w:type="gramStart"/>
-      <w:r>
-        <w:rPr>
-          <w:rFonts w:ascii="Times New Roman" w:hAnsi="Times New Roman" w:cs="Times New Roman"/>
-          <w:sz w:val="24"/>
-          <w:szCs w:val="24"/>
-        </w:rPr>
-        <w:t>replace(</w:t>
-      </w:r>
-      <w:proofErr w:type="gramEnd"/>
-      <w:r>
-        <w:rPr>
-          <w:rFonts w:ascii="Times New Roman" w:hAnsi="Times New Roman" w:cs="Times New Roman"/>
-          <w:sz w:val="24"/>
-          <w:szCs w:val="24"/>
-        </w:rPr>
-        <w:t>) das tags de assim ‘&gt; &lt;’ para assim ‘&gt;&lt;’, e, ao exibir, todas as tags estão sem espaços e nossos dados sem nenhuma tabulação</w:t>
+        <w:t xml:space="preserve"> Para juntar tudo novamente fazemos um “ ”.join() do nosso split, dizendo que cada item da lista deve ser separado por um espaço, quando exibimos o que foi feito, não temos mais tabulações.</w:t>
+      </w:r>
+      <w:r>
+        <w:rPr>
+          <w:rFonts w:ascii="Times New Roman" w:hAnsi="Times New Roman" w:cs="Times New Roman"/>
+          <w:sz w:val="24"/>
+          <w:szCs w:val="24"/>
+        </w:rPr>
+        <w:t xml:space="preserve"> Em seguida, precisamos remover os espaços existentes entre as tags, pois o BeautifulSoap pode não reconhecer elas se houver esse espaço. Para isso fazemos um replace() das tags de assim ‘&gt; &lt;’ para assim ‘&gt;&lt;’, e, ao exibir, todas as tags estão sem espaços e nossos dados sem nenhuma tabulação</w:t>
       </w:r>
       <w:r>
         <w:rPr>
@@ -2698,29 +2155,93 @@
           <w:szCs w:val="24"/>
           <w:u w:val="single"/>
         </w:rPr>
-        <w:t xml:space="preserve">Aula 3 – Introdução ao </w:t>
-      </w:r>
-      <w:proofErr w:type="spellStart"/>
-      <w:r>
-        <w:rPr>
-          <w:rFonts w:ascii="Times New Roman" w:hAnsi="Times New Roman" w:cs="Times New Roman"/>
-          <w:b/>
-          <w:bCs/>
-          <w:sz w:val="24"/>
-          <w:szCs w:val="24"/>
-          <w:u w:val="single"/>
-        </w:rPr>
-        <w:t>BeautifulSoap</w:t>
-      </w:r>
-      <w:proofErr w:type="spellEnd"/>
-      <w:r>
-        <w:rPr>
-          <w:rFonts w:ascii="Times New Roman" w:hAnsi="Times New Roman" w:cs="Times New Roman"/>
-          <w:b/>
-          <w:bCs/>
-          <w:sz w:val="24"/>
-          <w:szCs w:val="24"/>
-          <w:u w:val="single"/>
+        <w:t>Aula 3 – Introdução ao BeautifulSoap:</w:t>
+      </w:r>
+    </w:p>
+    <w:p>
+      <w:pPr>
+        <w:pStyle w:val="PargrafodaLista"/>
+        <w:numPr>
+          <w:ilvl w:val="1"/>
+          <w:numId w:val="2"/>
+        </w:numPr>
+        <w:spacing w:line="360" w:lineRule="auto"/>
+        <w:jc w:val="both"/>
+        <w:rPr>
+          <w:rFonts w:ascii="Times New Roman" w:hAnsi="Times New Roman" w:cs="Times New Roman"/>
+          <w:sz w:val="24"/>
+          <w:szCs w:val="24"/>
+        </w:rPr>
+      </w:pPr>
+      <w:r>
+        <w:rPr>
+          <w:rFonts w:ascii="Times New Roman" w:hAnsi="Times New Roman" w:cs="Times New Roman"/>
+          <w:sz w:val="24"/>
+          <w:szCs w:val="24"/>
+        </w:rPr>
+        <w:t xml:space="preserve"> </w:t>
+      </w:r>
+      <w:r>
+        <w:rPr>
+          <w:rFonts w:ascii="Times New Roman" w:hAnsi="Times New Roman" w:cs="Times New Roman"/>
+          <w:sz w:val="24"/>
+          <w:szCs w:val="24"/>
+        </w:rPr>
+        <w:t>Vimos sobre estrutura básica de HTML.</w:t>
+      </w:r>
+    </w:p>
+    <w:p>
+      <w:pPr>
+        <w:pStyle w:val="PargrafodaLista"/>
+        <w:numPr>
+          <w:ilvl w:val="1"/>
+          <w:numId w:val="2"/>
+        </w:numPr>
+        <w:spacing w:line="360" w:lineRule="auto"/>
+        <w:jc w:val="both"/>
+        <w:rPr>
+          <w:rFonts w:ascii="Times New Roman" w:hAnsi="Times New Roman" w:cs="Times New Roman"/>
+          <w:sz w:val="24"/>
+          <w:szCs w:val="24"/>
+        </w:rPr>
+      </w:pPr>
+      <w:r>
+        <w:rPr>
+          <w:rFonts w:ascii="Times New Roman" w:hAnsi="Times New Roman" w:cs="Times New Roman"/>
+          <w:sz w:val="24"/>
+          <w:szCs w:val="24"/>
+        </w:rPr>
+        <w:t xml:space="preserve"> </w:t>
+      </w:r>
+      <w:r>
+        <w:rPr>
+          <w:rFonts w:ascii="Times New Roman" w:hAnsi="Times New Roman" w:cs="Times New Roman"/>
+          <w:sz w:val="24"/>
+          <w:szCs w:val="24"/>
+        </w:rPr>
+        <w:t xml:space="preserve">Criando um </w:t>
+      </w:r>
+      <w:r>
+        <w:rPr>
+          <w:rFonts w:ascii="Times New Roman" w:hAnsi="Times New Roman" w:cs="Times New Roman"/>
+          <w:sz w:val="24"/>
+          <w:szCs w:val="24"/>
+        </w:rPr>
+        <w:t>O</w:t>
+      </w:r>
+      <w:r>
+        <w:rPr>
+          <w:rFonts w:ascii="Times New Roman" w:hAnsi="Times New Roman" w:cs="Times New Roman"/>
+          <w:sz w:val="24"/>
+          <w:szCs w:val="24"/>
+        </w:rPr>
+        <w:t>bjeto BeautifulSoup</w:t>
+      </w:r>
+      <w:r>
+        <w:rPr>
+          <w:rFonts w:ascii="Times New Roman" w:hAnsi="Times New Roman" w:cs="Times New Roman"/>
+          <w:sz w:val="24"/>
+          <w:szCs w:val="24"/>
         </w:rPr>
         <w:t>:</w:t>
       </w:r>
@@ -2729,104 +2250,6 @@
       <w:pPr>
         <w:pStyle w:val="PargrafodaLista"/>
         <w:numPr>
-          <w:ilvl w:val="1"/>
-          <w:numId w:val="2"/>
-        </w:numPr>
-        <w:spacing w:line="360" w:lineRule="auto"/>
-        <w:jc w:val="both"/>
-        <w:rPr>
-          <w:rFonts w:ascii="Times New Roman" w:hAnsi="Times New Roman" w:cs="Times New Roman"/>
-          <w:sz w:val="24"/>
-          <w:szCs w:val="24"/>
-        </w:rPr>
-      </w:pPr>
-      <w:r>
-        <w:rPr>
-          <w:rFonts w:ascii="Times New Roman" w:hAnsi="Times New Roman" w:cs="Times New Roman"/>
-          <w:sz w:val="24"/>
-          <w:szCs w:val="24"/>
-        </w:rPr>
-        <w:t xml:space="preserve"> </w:t>
-      </w:r>
-      <w:r>
-        <w:rPr>
-          <w:rFonts w:ascii="Times New Roman" w:hAnsi="Times New Roman" w:cs="Times New Roman"/>
-          <w:sz w:val="24"/>
-          <w:szCs w:val="24"/>
-        </w:rPr>
-        <w:t>Vimos sobre estrutura básica de HTML.</w:t>
-      </w:r>
-    </w:p>
-    <w:p>
-      <w:pPr>
-        <w:pStyle w:val="PargrafodaLista"/>
-        <w:numPr>
-          <w:ilvl w:val="1"/>
-          <w:numId w:val="2"/>
-        </w:numPr>
-        <w:spacing w:line="360" w:lineRule="auto"/>
-        <w:jc w:val="both"/>
-        <w:rPr>
-          <w:rFonts w:ascii="Times New Roman" w:hAnsi="Times New Roman" w:cs="Times New Roman"/>
-          <w:sz w:val="24"/>
-          <w:szCs w:val="24"/>
-        </w:rPr>
-      </w:pPr>
-      <w:r>
-        <w:rPr>
-          <w:rFonts w:ascii="Times New Roman" w:hAnsi="Times New Roman" w:cs="Times New Roman"/>
-          <w:sz w:val="24"/>
-          <w:szCs w:val="24"/>
-        </w:rPr>
-        <w:t xml:space="preserve"> </w:t>
-      </w:r>
-      <w:r>
-        <w:rPr>
-          <w:rFonts w:ascii="Times New Roman" w:hAnsi="Times New Roman" w:cs="Times New Roman"/>
-          <w:sz w:val="24"/>
-          <w:szCs w:val="24"/>
-        </w:rPr>
-        <w:t xml:space="preserve">Criando um </w:t>
-      </w:r>
-      <w:r>
-        <w:rPr>
-          <w:rFonts w:ascii="Times New Roman" w:hAnsi="Times New Roman" w:cs="Times New Roman"/>
-          <w:sz w:val="24"/>
-          <w:szCs w:val="24"/>
-        </w:rPr>
-        <w:t>O</w:t>
-      </w:r>
-      <w:r>
-        <w:rPr>
-          <w:rFonts w:ascii="Times New Roman" w:hAnsi="Times New Roman" w:cs="Times New Roman"/>
-          <w:sz w:val="24"/>
-          <w:szCs w:val="24"/>
-        </w:rPr>
-        <w:t xml:space="preserve">bjeto </w:t>
-      </w:r>
-      <w:proofErr w:type="spellStart"/>
-      <w:r>
-        <w:rPr>
-          <w:rFonts w:ascii="Times New Roman" w:hAnsi="Times New Roman" w:cs="Times New Roman"/>
-          <w:sz w:val="24"/>
-          <w:szCs w:val="24"/>
-        </w:rPr>
-        <w:t>BeautifulSoup</w:t>
-      </w:r>
-      <w:proofErr w:type="spellEnd"/>
-      <w:r>
-        <w:rPr>
-          <w:rFonts w:ascii="Times New Roman" w:hAnsi="Times New Roman" w:cs="Times New Roman"/>
-          <w:sz w:val="24"/>
-          <w:szCs w:val="24"/>
-        </w:rPr>
-        <w:t>:</w:t>
-      </w:r>
-    </w:p>
-    <w:p>
-      <w:pPr>
-        <w:pStyle w:val="PargrafodaLista"/>
-        <w:numPr>
           <w:ilvl w:val="2"/>
           <w:numId w:val="2"/>
         </w:numPr>
@@ -2844,99 +2267,15 @@
           <w:sz w:val="24"/>
           <w:szCs w:val="24"/>
         </w:rPr>
-        <w:t xml:space="preserve">O </w:t>
-      </w:r>
-      <w:proofErr w:type="spellStart"/>
-      <w:proofErr w:type="gramStart"/>
-      <w:r>
-        <w:rPr>
-          <w:rFonts w:ascii="Times New Roman" w:hAnsi="Times New Roman" w:cs="Times New Roman"/>
-          <w:sz w:val="24"/>
-          <w:szCs w:val="24"/>
-        </w:rPr>
-        <w:t>html.parser</w:t>
-      </w:r>
-      <w:proofErr w:type="spellEnd"/>
-      <w:proofErr w:type="gramEnd"/>
-      <w:r>
-        <w:rPr>
-          <w:rFonts w:ascii="Times New Roman" w:hAnsi="Times New Roman" w:cs="Times New Roman"/>
-          <w:sz w:val="24"/>
-          <w:szCs w:val="24"/>
-        </w:rPr>
-        <w:t xml:space="preserve"> que passamos como segundo argumento do </w:t>
-      </w:r>
-      <w:proofErr w:type="spellStart"/>
-      <w:r>
-        <w:rPr>
-          <w:rFonts w:ascii="Times New Roman" w:hAnsi="Times New Roman" w:cs="Times New Roman"/>
-          <w:sz w:val="24"/>
-          <w:szCs w:val="24"/>
-        </w:rPr>
-        <w:t>BeautifulSoup</w:t>
-      </w:r>
-      <w:proofErr w:type="spellEnd"/>
-      <w:r>
-        <w:rPr>
-          <w:rFonts w:ascii="Times New Roman" w:hAnsi="Times New Roman" w:cs="Times New Roman"/>
-          <w:sz w:val="24"/>
-          <w:szCs w:val="24"/>
-        </w:rPr>
-        <w:t xml:space="preserve">, sendo o primeiro a leitura do html da página que fizemos a requisição, serve para padronizar o comportamento dele. Se não passar esse argumento ele fará e exibirá a leitura de qualquer forma, mas mostrará uma mensagem dizendo que, por não ter passado/especificado o parser, pode ter resultados diferentes já que a própria </w:t>
-      </w:r>
-      <w:proofErr w:type="spellStart"/>
-      <w:r>
-        <w:rPr>
-          <w:rFonts w:ascii="Times New Roman" w:hAnsi="Times New Roman" w:cs="Times New Roman"/>
-          <w:sz w:val="24"/>
-          <w:szCs w:val="24"/>
-        </w:rPr>
-        <w:t>lib</w:t>
-      </w:r>
-      <w:proofErr w:type="spellEnd"/>
-      <w:r>
-        <w:rPr>
-          <w:rFonts w:ascii="Times New Roman" w:hAnsi="Times New Roman" w:cs="Times New Roman"/>
-          <w:sz w:val="24"/>
-          <w:szCs w:val="24"/>
-        </w:rPr>
-        <w:t xml:space="preserve"> escolherá o um parser que achar melhor.</w:t>
-      </w:r>
-      <w:r>
-        <w:rPr>
-          <w:rFonts w:ascii="Times New Roman" w:hAnsi="Times New Roman" w:cs="Times New Roman"/>
-          <w:sz w:val="24"/>
-          <w:szCs w:val="24"/>
-        </w:rPr>
-        <w:t xml:space="preserve"> Para exibir o html de forma melhor visível, podemos usar o </w:t>
-      </w:r>
-      <w:proofErr w:type="spellStart"/>
-      <w:proofErr w:type="gramStart"/>
-      <w:r>
-        <w:rPr>
-          <w:rFonts w:ascii="Times New Roman" w:hAnsi="Times New Roman" w:cs="Times New Roman"/>
-          <w:sz w:val="24"/>
-          <w:szCs w:val="24"/>
-        </w:rPr>
-        <w:t>prettify</w:t>
-      </w:r>
-      <w:proofErr w:type="spellEnd"/>
-      <w:r>
-        <w:rPr>
-          <w:rFonts w:ascii="Times New Roman" w:hAnsi="Times New Roman" w:cs="Times New Roman"/>
-          <w:sz w:val="24"/>
-          <w:szCs w:val="24"/>
-        </w:rPr>
-        <w:t>(</w:t>
-      </w:r>
-      <w:proofErr w:type="gramEnd"/>
-      <w:r>
-        <w:rPr>
-          <w:rFonts w:ascii="Times New Roman" w:hAnsi="Times New Roman" w:cs="Times New Roman"/>
-          <w:sz w:val="24"/>
-          <w:szCs w:val="24"/>
-        </w:rPr>
-        <w:t>):</w:t>
+        <w:t>O html.parser que passamos como segundo argumento do BeautifulSoup, sendo o primeiro a leitura do html da página que fizemos a requisição, serve para padronizar o comportamento dele. Se não passar esse argumento ele fará e exibirá a leitura de qualquer forma, mas mostrará uma mensagem dizendo que, por não ter passado/especificado o parser, pode ter resultados diferentes já que a própria lib escolherá o um parser que achar melhor.</w:t>
+      </w:r>
+      <w:r>
+        <w:rPr>
+          <w:rFonts w:ascii="Times New Roman" w:hAnsi="Times New Roman" w:cs="Times New Roman"/>
+          <w:sz w:val="24"/>
+          <w:szCs w:val="24"/>
+        </w:rPr>
+        <w:t xml:space="preserve"> Para exibir o html de forma melhor visível, podemos usar o prettify():</w:t>
       </w:r>
     </w:p>
     <w:p>
@@ -3070,36 +2409,8 @@
           <w:sz w:val="24"/>
           <w:szCs w:val="24"/>
         </w:rPr>
-        <w:t xml:space="preserve">Uma maneira de se acessar uma tag, é </w:t>
-      </w:r>
-      <w:proofErr w:type="gramStart"/>
-      <w:r>
-        <w:rPr>
-          <w:rFonts w:ascii="Times New Roman" w:hAnsi="Times New Roman" w:cs="Times New Roman"/>
-          <w:sz w:val="24"/>
-          <w:szCs w:val="24"/>
-        </w:rPr>
-        <w:t>colocando ela</w:t>
-      </w:r>
-      <w:proofErr w:type="gramEnd"/>
-      <w:r>
-        <w:rPr>
-          <w:rFonts w:ascii="Times New Roman" w:hAnsi="Times New Roman" w:cs="Times New Roman"/>
-          <w:sz w:val="24"/>
-          <w:szCs w:val="24"/>
-        </w:rPr>
-        <w:t xml:space="preserve"> logo após o nome da variável que você armazenou seu objeto </w:t>
-      </w:r>
-      <w:proofErr w:type="spellStart"/>
-      <w:r>
-        <w:rPr>
-          <w:rFonts w:ascii="Times New Roman" w:hAnsi="Times New Roman" w:cs="Times New Roman"/>
-          <w:sz w:val="24"/>
-          <w:szCs w:val="24"/>
-        </w:rPr>
-        <w:t>BeautifulSoup</w:t>
-      </w:r>
-      <w:proofErr w:type="spellEnd"/>
+        <w:t>Uma maneira de se acessar uma tag, é colocando ela logo após o nome da variável que você armazenou seu objeto BeautifulSoup</w:t>
+      </w:r>
       <w:r>
         <w:rPr>
           <w:rFonts w:ascii="Times New Roman" w:hAnsi="Times New Roman" w:cs="Times New Roman"/>
@@ -3271,51 +2582,15 @@
           <w:sz w:val="24"/>
           <w:szCs w:val="24"/>
         </w:rPr>
-        <w:t xml:space="preserve">Se tivessem outros </w:t>
-      </w:r>
-      <w:proofErr w:type="spellStart"/>
-      <w:r>
-        <w:rPr>
-          <w:rFonts w:ascii="Times New Roman" w:hAnsi="Times New Roman" w:cs="Times New Roman"/>
-          <w:sz w:val="24"/>
-          <w:szCs w:val="24"/>
-        </w:rPr>
-        <w:t>titles</w:t>
-      </w:r>
-      <w:proofErr w:type="spellEnd"/>
-      <w:r>
-        <w:rPr>
-          <w:rFonts w:ascii="Times New Roman" w:hAnsi="Times New Roman" w:cs="Times New Roman"/>
-          <w:sz w:val="24"/>
-          <w:szCs w:val="24"/>
-        </w:rPr>
-        <w:t xml:space="preserve"> e você quisesse o segundo, teria que passar o caminho completo</w:t>
-      </w:r>
-      <w:r>
-        <w:rPr>
-          <w:rFonts w:ascii="Times New Roman" w:hAnsi="Times New Roman" w:cs="Times New Roman"/>
-          <w:sz w:val="24"/>
-          <w:szCs w:val="24"/>
-        </w:rPr>
-        <w:t xml:space="preserve">. Se tiver um ninho de </w:t>
-      </w:r>
-      <w:proofErr w:type="spellStart"/>
-      <w:r>
-        <w:rPr>
-          <w:rFonts w:ascii="Times New Roman" w:hAnsi="Times New Roman" w:cs="Times New Roman"/>
-          <w:sz w:val="24"/>
-          <w:szCs w:val="24"/>
-        </w:rPr>
-        <w:t>divs</w:t>
-      </w:r>
-      <w:proofErr w:type="spellEnd"/>
-      <w:r>
-        <w:rPr>
-          <w:rFonts w:ascii="Times New Roman" w:hAnsi="Times New Roman" w:cs="Times New Roman"/>
-          <w:sz w:val="24"/>
-          <w:szCs w:val="24"/>
-        </w:rPr>
-        <w:t>, por exemplo, para acessar a última temos que fazer o seguinte:</w:t>
+        <w:t>Se tivessem outros titles e você quisesse o segundo, teria que passar o caminho completo</w:t>
+      </w:r>
+      <w:r>
+        <w:rPr>
+          <w:rFonts w:ascii="Times New Roman" w:hAnsi="Times New Roman" w:cs="Times New Roman"/>
+          <w:sz w:val="24"/>
+          <w:szCs w:val="24"/>
+        </w:rPr>
+        <w:t>. Se tiver um ninho de divs, por exemplo, para acessar a última temos que fazer o seguinte:</w:t>
       </w:r>
     </w:p>
     <w:p>
@@ -3417,61 +2692,7 @@
           <w:sz w:val="24"/>
           <w:szCs w:val="24"/>
         </w:rPr>
-        <w:t xml:space="preserve">Para pegar somente o conteúdo da tag, sem ela englobando o texto, utilizamos tanto o </w:t>
-      </w:r>
-      <w:proofErr w:type="spellStart"/>
-      <w:r>
-        <w:rPr>
-          <w:rFonts w:ascii="Times New Roman" w:hAnsi="Times New Roman" w:cs="Times New Roman"/>
-          <w:sz w:val="24"/>
-          <w:szCs w:val="24"/>
-        </w:rPr>
-        <w:t>get_</w:t>
-      </w:r>
-      <w:proofErr w:type="gramStart"/>
-      <w:r>
-        <w:rPr>
-          <w:rFonts w:ascii="Times New Roman" w:hAnsi="Times New Roman" w:cs="Times New Roman"/>
-          <w:sz w:val="24"/>
-          <w:szCs w:val="24"/>
-        </w:rPr>
-        <w:t>text</w:t>
-      </w:r>
-      <w:proofErr w:type="spellEnd"/>
-      <w:r>
-        <w:rPr>
-          <w:rFonts w:ascii="Times New Roman" w:hAnsi="Times New Roman" w:cs="Times New Roman"/>
-          <w:sz w:val="24"/>
-          <w:szCs w:val="24"/>
-        </w:rPr>
-        <w:t>(</w:t>
-      </w:r>
-      <w:proofErr w:type="gramEnd"/>
-      <w:r>
-        <w:rPr>
-          <w:rFonts w:ascii="Times New Roman" w:hAnsi="Times New Roman" w:cs="Times New Roman"/>
-          <w:sz w:val="24"/>
-          <w:szCs w:val="24"/>
-        </w:rPr>
-        <w:t xml:space="preserve">) quanto o </w:t>
-      </w:r>
-      <w:proofErr w:type="spellStart"/>
-      <w:r>
-        <w:rPr>
-          <w:rFonts w:ascii="Times New Roman" w:hAnsi="Times New Roman" w:cs="Times New Roman"/>
-          <w:sz w:val="24"/>
-          <w:szCs w:val="24"/>
-        </w:rPr>
-        <w:t>getText</w:t>
-      </w:r>
-      <w:proofErr w:type="spellEnd"/>
-      <w:r>
-        <w:rPr>
-          <w:rFonts w:ascii="Times New Roman" w:hAnsi="Times New Roman" w:cs="Times New Roman"/>
-          <w:sz w:val="24"/>
-          <w:szCs w:val="24"/>
-        </w:rPr>
-        <w:t>():</w:t>
+        <w:t>Para pegar somente o conteúdo da tag, sem ela englobando o texto, utilizamos tanto o get_text() quanto o getText():</w:t>
       </w:r>
     </w:p>
     <w:p>
@@ -3715,43 +2936,7 @@
           <w:sz w:val="24"/>
           <w:szCs w:val="24"/>
         </w:rPr>
-        <w:t xml:space="preserve">Para acessar os atributos de uma tag utilizamos o </w:t>
-      </w:r>
-      <w:proofErr w:type="spellStart"/>
-      <w:r>
-        <w:rPr>
-          <w:rFonts w:ascii="Times New Roman" w:hAnsi="Times New Roman" w:cs="Times New Roman"/>
-          <w:sz w:val="24"/>
-          <w:szCs w:val="24"/>
-        </w:rPr>
-        <w:t>attrs</w:t>
-      </w:r>
-      <w:proofErr w:type="spellEnd"/>
-      <w:r>
-        <w:rPr>
-          <w:rFonts w:ascii="Times New Roman" w:hAnsi="Times New Roman" w:cs="Times New Roman"/>
-          <w:sz w:val="24"/>
-          <w:szCs w:val="24"/>
-        </w:rPr>
-        <w:t xml:space="preserve">. Esse atributo nos devolverá um </w:t>
-      </w:r>
-      <w:proofErr w:type="spellStart"/>
-      <w:r>
-        <w:rPr>
-          <w:rFonts w:ascii="Times New Roman" w:hAnsi="Times New Roman" w:cs="Times New Roman"/>
-          <w:sz w:val="24"/>
-          <w:szCs w:val="24"/>
-        </w:rPr>
-        <w:t>dict</w:t>
-      </w:r>
-      <w:proofErr w:type="spellEnd"/>
-      <w:r>
-        <w:rPr>
-          <w:rFonts w:ascii="Times New Roman" w:hAnsi="Times New Roman" w:cs="Times New Roman"/>
-          <w:sz w:val="24"/>
-          <w:szCs w:val="24"/>
-        </w:rPr>
-        <w:t xml:space="preserve"> com todas as chaves sendo o atributo e os valores sendo o que está sendo atribuído a esse atributo:</w:t>
+        <w:t>Para acessar os atributos de uma tag utilizamos o attrs. Esse atributo nos devolverá um dict com todas as chaves sendo o atributo e os valores sendo o que está sendo atribuído a esse atributo:</w:t>
       </w:r>
     </w:p>
     <w:p>
@@ -3830,25 +3015,7 @@
           <w:sz w:val="24"/>
           <w:szCs w:val="24"/>
         </w:rPr>
-        <w:t xml:space="preserve">Se quisermos somente as chaves ou somente os valores, fazemos igual manipulação de </w:t>
-      </w:r>
-      <w:proofErr w:type="spellStart"/>
-      <w:r>
-        <w:rPr>
-          <w:rFonts w:ascii="Times New Roman" w:hAnsi="Times New Roman" w:cs="Times New Roman"/>
-          <w:sz w:val="24"/>
-          <w:szCs w:val="24"/>
-        </w:rPr>
-        <w:t>dicts</w:t>
-      </w:r>
-      <w:proofErr w:type="spellEnd"/>
-      <w:r>
-        <w:rPr>
-          <w:rFonts w:ascii="Times New Roman" w:hAnsi="Times New Roman" w:cs="Times New Roman"/>
-          <w:sz w:val="24"/>
-          <w:szCs w:val="24"/>
-        </w:rPr>
-        <w:t xml:space="preserve"> normal. Podemos ainda usar sistema de indexação de dicionários para </w:t>
+        <w:t xml:space="preserve">Se quisermos somente as chaves ou somente os valores, fazemos igual manipulação de dicts normal. Podemos ainda usar sistema de indexação de dicionários para </w:t>
       </w:r>
       <w:r>
         <w:rPr>
@@ -3990,18 +3157,8 @@
           <w:sz w:val="24"/>
           <w:szCs w:val="24"/>
         </w:rPr>
-        <w:t xml:space="preserve">A biblioteca </w:t>
-      </w:r>
-      <w:proofErr w:type="spellStart"/>
-      <w:r>
-        <w:rPr>
-          <w:rFonts w:ascii="Times New Roman" w:hAnsi="Times New Roman" w:cs="Times New Roman"/>
-          <w:sz w:val="24"/>
-          <w:szCs w:val="24"/>
-        </w:rPr>
-        <w:t>BeautifulSoup</w:t>
-      </w:r>
-      <w:proofErr w:type="spellEnd"/>
+        <w:t>A biblioteca BeautifulSoup</w:t>
+      </w:r>
       <w:r>
         <w:rPr>
           <w:rFonts w:ascii="Times New Roman" w:hAnsi="Times New Roman" w:cs="Times New Roman"/>
@@ -4032,18 +3189,8 @@
           <w:sz w:val="24"/>
           <w:szCs w:val="24"/>
         </w:rPr>
-        <w:t xml:space="preserve">Como criar um objeto </w:t>
-      </w:r>
-      <w:proofErr w:type="spellStart"/>
-      <w:r>
-        <w:rPr>
-          <w:rFonts w:ascii="Times New Roman" w:hAnsi="Times New Roman" w:cs="Times New Roman"/>
-          <w:sz w:val="24"/>
-          <w:szCs w:val="24"/>
-        </w:rPr>
-        <w:t>BeautifulSoup</w:t>
-      </w:r>
-      <w:proofErr w:type="spellEnd"/>
+        <w:t>Como criar um objeto BeautifulSoup</w:t>
+      </w:r>
       <w:r>
         <w:rPr>
           <w:rFonts w:ascii="Times New Roman" w:hAnsi="Times New Roman" w:cs="Times New Roman"/>
@@ -4074,18 +3221,8 @@
           <w:sz w:val="24"/>
           <w:szCs w:val="24"/>
         </w:rPr>
-        <w:t xml:space="preserve">As formas básicas de navegação e pesquisa em objetos </w:t>
-      </w:r>
-      <w:proofErr w:type="spellStart"/>
-      <w:r>
-        <w:rPr>
-          <w:rFonts w:ascii="Times New Roman" w:hAnsi="Times New Roman" w:cs="Times New Roman"/>
-          <w:sz w:val="24"/>
-          <w:szCs w:val="24"/>
-        </w:rPr>
-        <w:t>BeautifulSoup</w:t>
-      </w:r>
-      <w:proofErr w:type="spellEnd"/>
+        <w:t>As formas básicas de navegação e pesquisa em objetos BeautifulSoup</w:t>
+      </w:r>
       <w:r>
         <w:rPr>
           <w:rFonts w:ascii="Times New Roman" w:hAnsi="Times New Roman" w:cs="Times New Roman"/>
@@ -4116,18 +3253,8 @@
           <w:sz w:val="24"/>
           <w:szCs w:val="24"/>
         </w:rPr>
-        <w:t xml:space="preserve">A acessar tags, seus atributos e </w:t>
-      </w:r>
-      <w:proofErr w:type="spellStart"/>
-      <w:r>
-        <w:rPr>
-          <w:rFonts w:ascii="Times New Roman" w:hAnsi="Times New Roman" w:cs="Times New Roman"/>
-          <w:sz w:val="24"/>
-          <w:szCs w:val="24"/>
-        </w:rPr>
-        <w:t>conteúdos</w:t>
-      </w:r>
-      <w:proofErr w:type="spellEnd"/>
+        <w:t>A acessar tags, seus atributos e conteúdos</w:t>
+      </w:r>
       <w:r>
         <w:rPr>
           <w:rFonts w:ascii="Times New Roman" w:hAnsi="Times New Roman" w:cs="Times New Roman"/>
@@ -4194,29 +3321,61 @@
           <w:szCs w:val="24"/>
           <w:u w:val="single"/>
         </w:rPr>
-        <w:t xml:space="preserve">om </w:t>
-      </w:r>
-      <w:proofErr w:type="spellStart"/>
-      <w:r>
-        <w:rPr>
-          <w:rFonts w:ascii="Times New Roman" w:hAnsi="Times New Roman" w:cs="Times New Roman"/>
-          <w:b/>
-          <w:bCs/>
-          <w:sz w:val="24"/>
-          <w:szCs w:val="24"/>
-          <w:u w:val="single"/>
-        </w:rPr>
-        <w:t>BeautifulSoup</w:t>
-      </w:r>
-      <w:proofErr w:type="spellEnd"/>
-      <w:r>
-        <w:rPr>
-          <w:rFonts w:ascii="Times New Roman" w:hAnsi="Times New Roman" w:cs="Times New Roman"/>
-          <w:b/>
-          <w:bCs/>
-          <w:sz w:val="24"/>
-          <w:szCs w:val="24"/>
-          <w:u w:val="single"/>
+        <w:t>om BeautifulSoup:</w:t>
+      </w:r>
+    </w:p>
+    <w:p>
+      <w:pPr>
+        <w:pStyle w:val="PargrafodaLista"/>
+        <w:numPr>
+          <w:ilvl w:val="1"/>
+          <w:numId w:val="2"/>
+        </w:numPr>
+        <w:spacing w:line="360" w:lineRule="auto"/>
+        <w:jc w:val="both"/>
+        <w:rPr>
+          <w:rFonts w:ascii="Times New Roman" w:hAnsi="Times New Roman" w:cs="Times New Roman"/>
+          <w:sz w:val="24"/>
+          <w:szCs w:val="24"/>
+        </w:rPr>
+      </w:pPr>
+      <w:r>
+        <w:rPr>
+          <w:rFonts w:ascii="Times New Roman" w:hAnsi="Times New Roman" w:cs="Times New Roman"/>
+          <w:sz w:val="24"/>
+          <w:szCs w:val="24"/>
+        </w:rPr>
+        <w:t xml:space="preserve"> </w:t>
+      </w:r>
+      <w:r>
+        <w:rPr>
+          <w:rFonts w:ascii="Times New Roman" w:hAnsi="Times New Roman" w:cs="Times New Roman"/>
+          <w:sz w:val="24"/>
+          <w:szCs w:val="24"/>
+        </w:rPr>
+        <w:t xml:space="preserve">Os </w:t>
+      </w:r>
+      <w:r>
+        <w:rPr>
+          <w:rFonts w:ascii="Times New Roman" w:hAnsi="Times New Roman" w:cs="Times New Roman"/>
+          <w:sz w:val="24"/>
+          <w:szCs w:val="24"/>
+        </w:rPr>
+        <w:t>M</w:t>
+      </w:r>
+      <w:r>
+        <w:rPr>
+          <w:rFonts w:ascii="Times New Roman" w:hAnsi="Times New Roman" w:cs="Times New Roman"/>
+          <w:sz w:val="24"/>
+          <w:szCs w:val="24"/>
+        </w:rPr>
+        <w:t>étodos find() e findAll()</w:t>
+      </w:r>
+      <w:r>
+        <w:rPr>
+          <w:rFonts w:ascii="Times New Roman" w:hAnsi="Times New Roman" w:cs="Times New Roman"/>
+          <w:sz w:val="24"/>
+          <w:szCs w:val="24"/>
         </w:rPr>
         <w:t>:</w:t>
       </w:r>
@@ -4225,98 +3384,6 @@
       <w:pPr>
         <w:pStyle w:val="PargrafodaLista"/>
         <w:numPr>
-          <w:ilvl w:val="1"/>
-          <w:numId w:val="2"/>
-        </w:numPr>
-        <w:spacing w:line="360" w:lineRule="auto"/>
-        <w:jc w:val="both"/>
-        <w:rPr>
-          <w:rFonts w:ascii="Times New Roman" w:hAnsi="Times New Roman" w:cs="Times New Roman"/>
-          <w:sz w:val="24"/>
-          <w:szCs w:val="24"/>
-        </w:rPr>
-      </w:pPr>
-      <w:r>
-        <w:rPr>
-          <w:rFonts w:ascii="Times New Roman" w:hAnsi="Times New Roman" w:cs="Times New Roman"/>
-          <w:sz w:val="24"/>
-          <w:szCs w:val="24"/>
-        </w:rPr>
-        <w:t xml:space="preserve"> </w:t>
-      </w:r>
-      <w:r>
-        <w:rPr>
-          <w:rFonts w:ascii="Times New Roman" w:hAnsi="Times New Roman" w:cs="Times New Roman"/>
-          <w:sz w:val="24"/>
-          <w:szCs w:val="24"/>
-        </w:rPr>
-        <w:t xml:space="preserve">Os </w:t>
-      </w:r>
-      <w:r>
-        <w:rPr>
-          <w:rFonts w:ascii="Times New Roman" w:hAnsi="Times New Roman" w:cs="Times New Roman"/>
-          <w:sz w:val="24"/>
-          <w:szCs w:val="24"/>
-        </w:rPr>
-        <w:t>M</w:t>
-      </w:r>
-      <w:r>
-        <w:rPr>
-          <w:rFonts w:ascii="Times New Roman" w:hAnsi="Times New Roman" w:cs="Times New Roman"/>
-          <w:sz w:val="24"/>
-          <w:szCs w:val="24"/>
-        </w:rPr>
-        <w:t xml:space="preserve">étodos </w:t>
-      </w:r>
-      <w:proofErr w:type="gramStart"/>
-      <w:r>
-        <w:rPr>
-          <w:rFonts w:ascii="Times New Roman" w:hAnsi="Times New Roman" w:cs="Times New Roman"/>
-          <w:sz w:val="24"/>
-          <w:szCs w:val="24"/>
-        </w:rPr>
-        <w:t>find(</w:t>
-      </w:r>
-      <w:proofErr w:type="gramEnd"/>
-      <w:r>
-        <w:rPr>
-          <w:rFonts w:ascii="Times New Roman" w:hAnsi="Times New Roman" w:cs="Times New Roman"/>
-          <w:sz w:val="24"/>
-          <w:szCs w:val="24"/>
-        </w:rPr>
-        <w:t xml:space="preserve">) e </w:t>
-      </w:r>
-      <w:proofErr w:type="spellStart"/>
-      <w:r>
-        <w:rPr>
-          <w:rFonts w:ascii="Times New Roman" w:hAnsi="Times New Roman" w:cs="Times New Roman"/>
-          <w:sz w:val="24"/>
-          <w:szCs w:val="24"/>
-        </w:rPr>
-        <w:t>findAll</w:t>
-      </w:r>
-      <w:proofErr w:type="spellEnd"/>
-      <w:r>
-        <w:rPr>
-          <w:rFonts w:ascii="Times New Roman" w:hAnsi="Times New Roman" w:cs="Times New Roman"/>
-          <w:sz w:val="24"/>
-          <w:szCs w:val="24"/>
-        </w:rPr>
-        <w:t>()</w:t>
-      </w:r>
-      <w:r>
-        <w:rPr>
-          <w:rFonts w:ascii="Times New Roman" w:hAnsi="Times New Roman" w:cs="Times New Roman"/>
-          <w:sz w:val="24"/>
-          <w:szCs w:val="24"/>
-        </w:rPr>
-        <w:t>:</w:t>
-      </w:r>
-    </w:p>
-    <w:p>
-      <w:pPr>
-        <w:pStyle w:val="PargrafodaLista"/>
-        <w:numPr>
           <w:ilvl w:val="2"/>
           <w:numId w:val="2"/>
         </w:numPr>
@@ -4334,43 +3401,7 @@
           <w:sz w:val="24"/>
           <w:szCs w:val="24"/>
         </w:rPr>
-        <w:t xml:space="preserve">O </w:t>
-      </w:r>
-      <w:proofErr w:type="gramStart"/>
-      <w:r>
-        <w:rPr>
-          <w:rFonts w:ascii="Times New Roman" w:hAnsi="Times New Roman" w:cs="Times New Roman"/>
-          <w:sz w:val="24"/>
-          <w:szCs w:val="24"/>
-        </w:rPr>
-        <w:t>find(</w:t>
-      </w:r>
-      <w:proofErr w:type="gramEnd"/>
-      <w:r>
-        <w:rPr>
-          <w:rFonts w:ascii="Times New Roman" w:hAnsi="Times New Roman" w:cs="Times New Roman"/>
-          <w:sz w:val="24"/>
-          <w:szCs w:val="24"/>
-        </w:rPr>
-        <w:t xml:space="preserve">) é exatamente equivalente a apenas colocar </w:t>
-      </w:r>
-      <w:proofErr w:type="spellStart"/>
-      <w:r>
-        <w:rPr>
-          <w:rFonts w:ascii="Times New Roman" w:hAnsi="Times New Roman" w:cs="Times New Roman"/>
-          <w:sz w:val="24"/>
-          <w:szCs w:val="24"/>
-        </w:rPr>
-        <w:t>sou.img</w:t>
-      </w:r>
-      <w:proofErr w:type="spellEnd"/>
-      <w:r>
-        <w:rPr>
-          <w:rFonts w:ascii="Times New Roman" w:hAnsi="Times New Roman" w:cs="Times New Roman"/>
-          <w:sz w:val="24"/>
-          <w:szCs w:val="24"/>
-        </w:rPr>
-        <w:t>, por exemplo:</w:t>
+        <w:t>O find() é exatamente equivalente a apenas colocar sou.img, por exemplo:</w:t>
       </w:r>
     </w:p>
     <w:p>
@@ -4457,53 +3488,7 @@
           <w:sz w:val="24"/>
           <w:szCs w:val="24"/>
         </w:rPr>
-        <w:t xml:space="preserve">Já no caso do </w:t>
-      </w:r>
-      <w:proofErr w:type="spellStart"/>
-      <w:proofErr w:type="gramStart"/>
-      <w:r>
-        <w:rPr>
-          <w:rFonts w:ascii="Times New Roman" w:hAnsi="Times New Roman" w:cs="Times New Roman"/>
-          <w:sz w:val="24"/>
-          <w:szCs w:val="24"/>
-        </w:rPr>
-        <w:t>findAll</w:t>
-      </w:r>
-      <w:proofErr w:type="spellEnd"/>
-      <w:r>
-        <w:rPr>
-          <w:rFonts w:ascii="Times New Roman" w:hAnsi="Times New Roman" w:cs="Times New Roman"/>
-          <w:sz w:val="24"/>
-          <w:szCs w:val="24"/>
-        </w:rPr>
-        <w:t>(</w:t>
-      </w:r>
-      <w:proofErr w:type="gramEnd"/>
-      <w:r>
-        <w:rPr>
-          <w:rFonts w:ascii="Times New Roman" w:hAnsi="Times New Roman" w:cs="Times New Roman"/>
-          <w:sz w:val="24"/>
-          <w:szCs w:val="24"/>
-        </w:rPr>
-        <w:t xml:space="preserve">) ele </w:t>
-      </w:r>
-      <w:proofErr w:type="spellStart"/>
-      <w:r>
-        <w:rPr>
-          <w:rFonts w:ascii="Times New Roman" w:hAnsi="Times New Roman" w:cs="Times New Roman"/>
-          <w:sz w:val="24"/>
-          <w:szCs w:val="24"/>
-        </w:rPr>
-        <w:t>trás</w:t>
-      </w:r>
-      <w:proofErr w:type="spellEnd"/>
-      <w:r>
-        <w:rPr>
-          <w:rFonts w:ascii="Times New Roman" w:hAnsi="Times New Roman" w:cs="Times New Roman"/>
-          <w:sz w:val="24"/>
-          <w:szCs w:val="24"/>
-        </w:rPr>
-        <w:t xml:space="preserve"> uma lista com todos os itens encontrados no DOM do HTML da página equivalente ao que estamos procurando:</w:t>
+        <w:t>Já no caso do findAll() ele trás uma lista com todos os itens encontrados no DOM do HTML da página equivalente ao que estamos procurando:</w:t>
       </w:r>
     </w:p>
     <w:p>
@@ -4597,53 +3582,7 @@
           <w:sz w:val="24"/>
           <w:szCs w:val="24"/>
         </w:rPr>
-        <w:t xml:space="preserve"> </w:t>
-      </w:r>
-      <w:proofErr w:type="spellStart"/>
-      <w:r>
-        <w:rPr>
-          <w:rFonts w:ascii="Times New Roman" w:hAnsi="Times New Roman" w:cs="Times New Roman"/>
-          <w:sz w:val="24"/>
-          <w:szCs w:val="24"/>
-        </w:rPr>
-        <w:t>limit</w:t>
-      </w:r>
-      <w:proofErr w:type="spellEnd"/>
-      <w:r>
-        <w:rPr>
-          <w:rFonts w:ascii="Times New Roman" w:hAnsi="Times New Roman" w:cs="Times New Roman"/>
-          <w:sz w:val="24"/>
-          <w:szCs w:val="24"/>
-        </w:rPr>
-        <w:t xml:space="preserve">: Limita a quantidade de resultados do </w:t>
-      </w:r>
-      <w:proofErr w:type="spellStart"/>
-      <w:proofErr w:type="gramStart"/>
-      <w:r>
-        <w:rPr>
-          <w:rFonts w:ascii="Times New Roman" w:hAnsi="Times New Roman" w:cs="Times New Roman"/>
-          <w:sz w:val="24"/>
-          <w:szCs w:val="24"/>
-        </w:rPr>
-        <w:t>findAll</w:t>
-      </w:r>
-      <w:proofErr w:type="spellEnd"/>
-      <w:r>
-        <w:rPr>
-          <w:rFonts w:ascii="Times New Roman" w:hAnsi="Times New Roman" w:cs="Times New Roman"/>
-          <w:sz w:val="24"/>
-          <w:szCs w:val="24"/>
-        </w:rPr>
-        <w:t>(</w:t>
-      </w:r>
-      <w:proofErr w:type="gramEnd"/>
-      <w:r>
-        <w:rPr>
-          <w:rFonts w:ascii="Times New Roman" w:hAnsi="Times New Roman" w:cs="Times New Roman"/>
-          <w:sz w:val="24"/>
-          <w:szCs w:val="24"/>
-        </w:rPr>
-        <w:t>) no número desejado:</w:t>
+        <w:t xml:space="preserve"> limit: Limita a quantidade de resultados do findAll() no número desejado:</w:t>
       </w:r>
     </w:p>
     <w:p>
@@ -4753,43 +3692,7 @@
           <w:sz w:val="24"/>
           <w:szCs w:val="24"/>
         </w:rPr>
-        <w:t xml:space="preserve">Um atalho para esse comando, já que é o que mais utilizamos, é basicamente colocar </w:t>
-      </w:r>
-      <w:proofErr w:type="spellStart"/>
-      <w:r>
-        <w:rPr>
-          <w:rFonts w:ascii="Times New Roman" w:hAnsi="Times New Roman" w:cs="Times New Roman"/>
-          <w:sz w:val="24"/>
-          <w:szCs w:val="24"/>
-        </w:rPr>
-        <w:t>soup</w:t>
-      </w:r>
-      <w:proofErr w:type="spellEnd"/>
-      <w:r>
-        <w:rPr>
-          <w:rFonts w:ascii="Times New Roman" w:hAnsi="Times New Roman" w:cs="Times New Roman"/>
-          <w:sz w:val="24"/>
-          <w:szCs w:val="24"/>
-        </w:rPr>
-        <w:t>(‘</w:t>
-      </w:r>
-      <w:proofErr w:type="spellStart"/>
-      <w:r>
-        <w:rPr>
-          <w:rFonts w:ascii="Times New Roman" w:hAnsi="Times New Roman" w:cs="Times New Roman"/>
-          <w:sz w:val="24"/>
-          <w:szCs w:val="24"/>
-        </w:rPr>
-        <w:t>item_desejado</w:t>
-      </w:r>
-      <w:proofErr w:type="spellEnd"/>
-      <w:r>
-        <w:rPr>
-          <w:rFonts w:ascii="Times New Roman" w:hAnsi="Times New Roman" w:cs="Times New Roman"/>
-          <w:sz w:val="24"/>
-          <w:szCs w:val="24"/>
-        </w:rPr>
-        <w:t>’):</w:t>
+        <w:t>Um atalho para esse comando, já que é o que mais utilizamos, é basicamente colocar soup(‘item_desejado’):</w:t>
       </w:r>
     </w:p>
     <w:p>
@@ -5018,25 +3921,7 @@
           <w:sz w:val="24"/>
           <w:szCs w:val="24"/>
         </w:rPr>
-        <w:t xml:space="preserve">Argumento </w:t>
-      </w:r>
-      <w:proofErr w:type="spellStart"/>
-      <w:r>
-        <w:rPr>
-          <w:rFonts w:ascii="Times New Roman" w:hAnsi="Times New Roman" w:cs="Times New Roman"/>
-          <w:sz w:val="24"/>
-          <w:szCs w:val="24"/>
-        </w:rPr>
-        <w:t>attributes</w:t>
-      </w:r>
-      <w:proofErr w:type="spellEnd"/>
-      <w:r>
-        <w:rPr>
-          <w:rFonts w:ascii="Times New Roman" w:hAnsi="Times New Roman" w:cs="Times New Roman"/>
-          <w:sz w:val="24"/>
-          <w:szCs w:val="24"/>
-        </w:rPr>
-        <w:t xml:space="preserve">: </w:t>
+        <w:t xml:space="preserve">Argumento attributes: </w:t>
       </w:r>
       <w:r>
         <w:rPr>
@@ -5210,25 +4095,7 @@
           <w:sz w:val="24"/>
           <w:szCs w:val="24"/>
         </w:rPr>
-        <w:t xml:space="preserve"> Utilizando ainda atributos diretos, como a descrição alternativa dos </w:t>
-      </w:r>
-      <w:proofErr w:type="spellStart"/>
-      <w:r>
-        <w:rPr>
-          <w:rFonts w:ascii="Times New Roman" w:hAnsi="Times New Roman" w:cs="Times New Roman"/>
-          <w:sz w:val="24"/>
-          <w:szCs w:val="24"/>
-        </w:rPr>
-        <w:t>img</w:t>
-      </w:r>
-      <w:proofErr w:type="spellEnd"/>
-      <w:r>
-        <w:rPr>
-          <w:rFonts w:ascii="Times New Roman" w:hAnsi="Times New Roman" w:cs="Times New Roman"/>
-          <w:sz w:val="24"/>
-          <w:szCs w:val="24"/>
-        </w:rPr>
-        <w:t>:</w:t>
+        <w:t xml:space="preserve"> Utilizando ainda atributos diretos, como a descrição alternativa dos img:</w:t>
       </w:r>
     </w:p>
     <w:p>
@@ -5307,25 +4174,7 @@
           <w:sz w:val="24"/>
           <w:szCs w:val="24"/>
         </w:rPr>
-        <w:t xml:space="preserve">Como são iteráveis podemos ainda pegar somente o </w:t>
-      </w:r>
-      <w:proofErr w:type="spellStart"/>
-      <w:r>
-        <w:rPr>
-          <w:rFonts w:ascii="Times New Roman" w:hAnsi="Times New Roman" w:cs="Times New Roman"/>
-          <w:sz w:val="24"/>
-          <w:szCs w:val="24"/>
-        </w:rPr>
-        <w:t>src</w:t>
-      </w:r>
-      <w:proofErr w:type="spellEnd"/>
-      <w:r>
-        <w:rPr>
-          <w:rFonts w:ascii="Times New Roman" w:hAnsi="Times New Roman" w:cs="Times New Roman"/>
-          <w:sz w:val="24"/>
-          <w:szCs w:val="24"/>
-        </w:rPr>
-        <w:t xml:space="preserve"> das imagens:</w:t>
+        <w:t>Como são iteráveis podemos ainda pegar somente o src das imagens:</w:t>
       </w:r>
     </w:p>
     <w:p>
@@ -5403,43 +4252,7 @@
           <w:sz w:val="24"/>
           <w:szCs w:val="24"/>
         </w:rPr>
-        <w:t xml:space="preserve"> Também existe o atributo </w:t>
-      </w:r>
-      <w:proofErr w:type="spellStart"/>
-      <w:r>
-        <w:rPr>
-          <w:rFonts w:ascii="Times New Roman" w:hAnsi="Times New Roman" w:cs="Times New Roman"/>
-          <w:sz w:val="24"/>
-          <w:szCs w:val="24"/>
-        </w:rPr>
-        <w:t>class</w:t>
-      </w:r>
-      <w:proofErr w:type="spellEnd"/>
-      <w:r>
-        <w:rPr>
-          <w:rFonts w:ascii="Times New Roman" w:hAnsi="Times New Roman" w:cs="Times New Roman"/>
-          <w:sz w:val="24"/>
-          <w:szCs w:val="24"/>
-        </w:rPr>
-        <w:t xml:space="preserve">, mas tome cuidado pois o próprio python possui ele, portanto, com </w:t>
-      </w:r>
-      <w:proofErr w:type="spellStart"/>
-      <w:r>
-        <w:rPr>
-          <w:rFonts w:ascii="Times New Roman" w:hAnsi="Times New Roman" w:cs="Times New Roman"/>
-          <w:sz w:val="24"/>
-          <w:szCs w:val="24"/>
-        </w:rPr>
-        <w:t>scraping</w:t>
-      </w:r>
-      <w:proofErr w:type="spellEnd"/>
-      <w:r>
-        <w:rPr>
-          <w:rFonts w:ascii="Times New Roman" w:hAnsi="Times New Roman" w:cs="Times New Roman"/>
-          <w:sz w:val="24"/>
-          <w:szCs w:val="24"/>
-        </w:rPr>
-        <w:t>, precisamos colocar um _ depois:</w:t>
+        <w:t xml:space="preserve"> Também existe o atributo class, mas tome cuidado pois o próprio python possui ele, portanto, com scraping, precisamos colocar um _ depois:</w:t>
       </w:r>
     </w:p>
     <w:p>
@@ -5519,59 +4332,13 @@
         </w:rPr>
         <w:t xml:space="preserve"> </w:t>
       </w:r>
-      <w:proofErr w:type="spellStart"/>
-      <w:r>
-        <w:rPr>
-          <w:rFonts w:ascii="Times New Roman" w:hAnsi="Times New Roman" w:cs="Times New Roman"/>
-          <w:sz w:val="24"/>
-          <w:szCs w:val="24"/>
-        </w:rPr>
-        <w:t>Text</w:t>
-      </w:r>
-      <w:proofErr w:type="spellEnd"/>
-      <w:r>
-        <w:rPr>
-          <w:rFonts w:ascii="Times New Roman" w:hAnsi="Times New Roman" w:cs="Times New Roman"/>
-          <w:sz w:val="24"/>
-          <w:szCs w:val="24"/>
-        </w:rPr>
-        <w:t xml:space="preserve"> = True: </w:t>
-      </w:r>
-      <w:proofErr w:type="spellStart"/>
-      <w:r>
-        <w:rPr>
-          <w:rFonts w:ascii="Times New Roman" w:hAnsi="Times New Roman" w:cs="Times New Roman"/>
-          <w:sz w:val="24"/>
-          <w:szCs w:val="24"/>
-        </w:rPr>
-        <w:t>Trás</w:t>
-      </w:r>
-      <w:proofErr w:type="spellEnd"/>
-      <w:r>
-        <w:rPr>
-          <w:rFonts w:ascii="Times New Roman" w:hAnsi="Times New Roman" w:cs="Times New Roman"/>
-          <w:sz w:val="24"/>
-          <w:szCs w:val="24"/>
-        </w:rPr>
-        <w:t xml:space="preserve"> todos os </w:t>
-      </w:r>
-      <w:proofErr w:type="gramStart"/>
-      <w:r>
-        <w:rPr>
-          <w:rFonts w:ascii="Times New Roman" w:hAnsi="Times New Roman" w:cs="Times New Roman"/>
-          <w:sz w:val="24"/>
-          <w:szCs w:val="24"/>
-        </w:rPr>
-        <w:t>textos encontrado</w:t>
-      </w:r>
-      <w:proofErr w:type="gramEnd"/>
-      <w:r>
-        <w:rPr>
-          <w:rFonts w:ascii="Times New Roman" w:hAnsi="Times New Roman" w:cs="Times New Roman"/>
-          <w:sz w:val="24"/>
-          <w:szCs w:val="24"/>
-        </w:rPr>
-        <w:t xml:space="preserve"> em todas as classes para uma lista:</w:t>
+      <w:r>
+        <w:rPr>
+          <w:rFonts w:ascii="Times New Roman" w:hAnsi="Times New Roman" w:cs="Times New Roman"/>
+          <w:sz w:val="24"/>
+          <w:szCs w:val="24"/>
+        </w:rPr>
+        <w:t>Text = True: Trás todos os textos encontrado em todas as classes para uma lista:</w:t>
       </w:r>
     </w:p>
     <w:p>
@@ -5651,6 +4418,38 @@
           <w:szCs w:val="24"/>
         </w:rPr>
         <w:t xml:space="preserve"> </w:t>
+      </w:r>
+      <w:r>
+        <w:rPr>
+          <w:rFonts w:ascii="Times New Roman" w:hAnsi="Times New Roman" w:cs="Times New Roman"/>
+          <w:sz w:val="24"/>
+          <w:szCs w:val="24"/>
+        </w:rPr>
+        <w:t>Outros métodos de Pesquisa:</w:t>
+      </w:r>
+    </w:p>
+    <w:p>
+      <w:pPr>
+        <w:pStyle w:val="PargrafodaLista"/>
+        <w:numPr>
+          <w:ilvl w:val="2"/>
+          <w:numId w:val="2"/>
+        </w:numPr>
+        <w:spacing w:line="360" w:lineRule="auto"/>
+        <w:jc w:val="both"/>
+        <w:rPr>
+          <w:rFonts w:ascii="Times New Roman" w:hAnsi="Times New Roman" w:cs="Times New Roman"/>
+          <w:sz w:val="24"/>
+          <w:szCs w:val="24"/>
+        </w:rPr>
+      </w:pPr>
+      <w:r>
+        <w:rPr>
+          <w:rFonts w:ascii="Times New Roman" w:hAnsi="Times New Roman" w:cs="Times New Roman"/>
+          <w:sz w:val="24"/>
+          <w:szCs w:val="24"/>
+        </w:rPr>
+        <w:t>Tudo o que precisa saber está resumido no notebook da aula 4, sem mais nem menos. Não vou reescrever tudo porque tem zero necessidades.</w:t>
       </w:r>
     </w:p>
     <w:sectPr>

</xml_diff>

<commit_message>
Aula 5 – Capturando Dados do Anúncio
</commit_message>
<xml_diff>
--- a/Data Science/Formação Python para Data Science/Scraping com Python – Coleta de dados na web/Anotações/Scraping com Python.docx
+++ b/Data Science/Formação Python para Data Science/Scraping com Python – Coleta de dados na web/Anotações/Scraping com Python.docx
@@ -6242,14 +6242,6 @@
           <w:szCs w:val="24"/>
         </w:rPr>
       </w:pPr>
-      <w:r>
-        <w:rPr>
-          <w:rFonts w:ascii="Times New Roman" w:hAnsi="Times New Roman" w:cs="Times New Roman"/>
-          <w:sz w:val="24"/>
-          <w:szCs w:val="24"/>
-        </w:rPr>
-        <w:t xml:space="preserve"> </w:t>
-      </w:r>
     </w:p>
     <w:sectPr>
       <w:pgSz w:w="11906" w:h="16838"/>

</xml_diff>

<commit_message>
Identificando e selecionando os dados no HTML
Obtemos os dados de um dos cards do HTML utilizando o que aprendemos até agora
</commit_message>
<xml_diff>
--- a/Data Science/Formação Python para Data Science/Scraping com Python – Coleta de dados na web/Anotações/Scraping com Python.docx
+++ b/Data Science/Formação Python para Data Science/Scraping com Python – Coleta de dados na web/Anotações/Scraping com Python.docx
@@ -6232,6 +6232,130 @@
         <w:pStyle w:val="PargrafodaLista"/>
         <w:numPr>
           <w:ilvl w:val="1"/>
+          <w:numId w:val="2"/>
+        </w:numPr>
+        <w:spacing w:line="360" w:lineRule="auto"/>
+        <w:jc w:val="both"/>
+        <w:rPr>
+          <w:rFonts w:ascii="Times New Roman" w:hAnsi="Times New Roman" w:cs="Times New Roman"/>
+          <w:sz w:val="24"/>
+          <w:szCs w:val="24"/>
+        </w:rPr>
+      </w:pPr>
+      <w:r>
+        <w:rPr>
+          <w:rFonts w:ascii="Times New Roman" w:hAnsi="Times New Roman" w:cs="Times New Roman"/>
+          <w:sz w:val="24"/>
+          <w:szCs w:val="24"/>
+        </w:rPr>
+        <w:t xml:space="preserve"> </w:t>
+      </w:r>
+      <w:r>
+        <w:rPr>
+          <w:rFonts w:ascii="Times New Roman" w:hAnsi="Times New Roman" w:cs="Times New Roman"/>
+          <w:sz w:val="24"/>
+          <w:szCs w:val="24"/>
+        </w:rPr>
+        <w:t>Identificando e selecionando os dados no HTML</w:t>
+      </w:r>
+      <w:r>
+        <w:rPr>
+          <w:rFonts w:ascii="Times New Roman" w:hAnsi="Times New Roman" w:cs="Times New Roman"/>
+          <w:sz w:val="24"/>
+          <w:szCs w:val="24"/>
+        </w:rPr>
+        <w:t>:</w:t>
+      </w:r>
+    </w:p>
+    <w:p>
+      <w:pPr>
+        <w:pStyle w:val="PargrafodaLista"/>
+        <w:numPr>
+          <w:ilvl w:val="2"/>
+          <w:numId w:val="2"/>
+        </w:numPr>
+        <w:spacing w:line="360" w:lineRule="auto"/>
+        <w:jc w:val="both"/>
+        <w:rPr>
+          <w:rFonts w:ascii="Times New Roman" w:hAnsi="Times New Roman" w:cs="Times New Roman"/>
+          <w:sz w:val="24"/>
+          <w:szCs w:val="24"/>
+        </w:rPr>
+      </w:pPr>
+      <w:r>
+        <w:rPr>
+          <w:rFonts w:ascii="Times New Roman" w:hAnsi="Times New Roman" w:cs="Times New Roman"/>
+          <w:sz w:val="24"/>
+          <w:szCs w:val="24"/>
+        </w:rPr>
+        <w:t>Obtendo o html:</w:t>
+      </w:r>
+    </w:p>
+    <w:p>
+      <w:pPr>
+        <w:spacing w:line="360" w:lineRule="auto"/>
+        <w:jc w:val="center"/>
+        <w:rPr>
+          <w:rFonts w:ascii="Times New Roman" w:hAnsi="Times New Roman" w:cs="Times New Roman"/>
+          <w:sz w:val="24"/>
+          <w:szCs w:val="24"/>
+        </w:rPr>
+      </w:pPr>
+      <w:r>
+        <w:rPr>
+          <w:rFonts w:ascii="Times New Roman" w:hAnsi="Times New Roman" w:cs="Times New Roman"/>
+          <w:sz w:val="24"/>
+          <w:szCs w:val="24"/>
+        </w:rPr>
+        <w:drawing>
+          <wp:inline distT="0" distB="0" distL="0" distR="0" wp14:anchorId="65C8C087" wp14:editId="547380D8">
+            <wp:extent cx="4256682" cy="1451097"/>
+            <wp:effectExtent l="0" t="0" r="0" b="0"/>
+            <wp:docPr id="39" name="Imagem 39"/>
+            <wp:cNvGraphicFramePr>
+              <a:graphicFrameLocks xmlns:a="http://schemas.openxmlformats.org/drawingml/2006/main" noChangeAspect="1"/>
+            </wp:cNvGraphicFramePr>
+            <a:graphic xmlns:a="http://schemas.openxmlformats.org/drawingml/2006/main">
+              <a:graphicData uri="http://schemas.openxmlformats.org/drawingml/2006/picture">
+                <pic:pic xmlns:pic="http://schemas.openxmlformats.org/drawingml/2006/picture">
+                  <pic:nvPicPr>
+                    <pic:cNvPr id="1" name=""/>
+                    <pic:cNvPicPr/>
+                  </pic:nvPicPr>
+                  <pic:blipFill rotWithShape="1">
+                    <a:blip r:embed="rId44"/>
+                    <a:srcRect t="14960"/>
+                    <a:stretch/>
+                  </pic:blipFill>
+                  <pic:spPr bwMode="auto">
+                    <a:xfrm>
+                      <a:off x="0" y="0"/>
+                      <a:ext cx="4262092" cy="1452941"/>
+                    </a:xfrm>
+                    <a:prstGeom prst="rect">
+                      <a:avLst/>
+                    </a:prstGeom>
+                    <a:ln>
+                      <a:noFill/>
+                    </a:ln>
+                    <a:extLst>
+                      <a:ext uri="{53640926-AAD7-44D8-BBD7-CCE9431645EC}">
+                        <a14:shadowObscured xmlns:a14="http://schemas.microsoft.com/office/drawing/2010/main"/>
+                      </a:ext>
+                    </a:extLst>
+                  </pic:spPr>
+                </pic:pic>
+              </a:graphicData>
+            </a:graphic>
+          </wp:inline>
+        </w:drawing>
+      </w:r>
+    </w:p>
+    <w:p>
+      <w:pPr>
+        <w:pStyle w:val="PargrafodaLista"/>
+        <w:numPr>
+          <w:ilvl w:val="2"/>
           <w:numId w:val="2"/>
         </w:numPr>
         <w:spacing w:line="360" w:lineRule="auto"/>

</xml_diff>

<commit_message>
Obtendo o valor do veículo anunciado
Pegamos somente o valor do card
</commit_message>
<xml_diff>
--- a/Data Science/Formação Python para Data Science/Scraping com Python – Coleta de dados na web/Anotações/Scraping com Python.docx
+++ b/Data Science/Formação Python para Data Science/Scraping com Python – Coleta de dados na web/Anotações/Scraping com Python.docx
@@ -12,7 +12,6 @@
           <w:szCs w:val="24"/>
         </w:rPr>
       </w:pPr>
-      <w:proofErr w:type="spellStart"/>
       <w:r>
         <w:rPr>
           <w:rFonts w:ascii="Times New Roman" w:hAnsi="Times New Roman" w:cs="Times New Roman"/>
@@ -22,9 +21,8 @@
           <w:szCs w:val="24"/>
           <w:u w:val="single"/>
         </w:rPr>
-        <w:t>Scraping</w:t>
-      </w:r>
-      <w:proofErr w:type="spellEnd"/>
+        <w:t xml:space="preserve">Scraping com Python – Coleta </w:t>
+      </w:r>
       <w:r>
         <w:rPr>
           <w:rFonts w:ascii="Times New Roman" w:hAnsi="Times New Roman" w:cs="Times New Roman"/>
@@ -34,7 +32,7 @@
           <w:szCs w:val="24"/>
           <w:u w:val="single"/>
         </w:rPr>
-        <w:t xml:space="preserve"> com Python – Coleta </w:t>
+        <w:t>D</w:t>
       </w:r>
       <w:r>
         <w:rPr>
@@ -45,7 +43,7 @@
           <w:szCs w:val="24"/>
           <w:u w:val="single"/>
         </w:rPr>
-        <w:t>D</w:t>
+        <w:t xml:space="preserve">e </w:t>
       </w:r>
       <w:r>
         <w:rPr>
@@ -56,7 +54,7 @@
           <w:szCs w:val="24"/>
           <w:u w:val="single"/>
         </w:rPr>
-        <w:t xml:space="preserve">e </w:t>
+        <w:t>D</w:t>
       </w:r>
       <w:r>
         <w:rPr>
@@ -67,7 +65,7 @@
           <w:szCs w:val="24"/>
           <w:u w:val="single"/>
         </w:rPr>
-        <w:t>D</w:t>
+        <w:t xml:space="preserve">ados </w:t>
       </w:r>
       <w:r>
         <w:rPr>
@@ -78,7 +76,7 @@
           <w:szCs w:val="24"/>
           <w:u w:val="single"/>
         </w:rPr>
-        <w:t xml:space="preserve">ados </w:t>
+        <w:t>N</w:t>
       </w:r>
       <w:r>
         <w:rPr>
@@ -89,7 +87,7 @@
           <w:szCs w:val="24"/>
           <w:u w:val="single"/>
         </w:rPr>
-        <w:t>N</w:t>
+        <w:t xml:space="preserve">a </w:t>
       </w:r>
       <w:r>
         <w:rPr>
@@ -100,7 +98,7 @@
           <w:szCs w:val="24"/>
           <w:u w:val="single"/>
         </w:rPr>
-        <w:t xml:space="preserve">a </w:t>
+        <w:t>W</w:t>
       </w:r>
       <w:r>
         <w:rPr>
@@ -111,7 +109,7 @@
           <w:szCs w:val="24"/>
           <w:u w:val="single"/>
         </w:rPr>
-        <w:t>W</w:t>
+        <w:t>eb</w:t>
       </w:r>
       <w:r>
         <w:rPr>
@@ -122,8 +120,24 @@
           <w:szCs w:val="24"/>
           <w:u w:val="single"/>
         </w:rPr>
-        <w:t>eb</w:t>
-      </w:r>
+        <w:t xml:space="preserve"> – Anotações</w:t>
+      </w:r>
+    </w:p>
+    <w:p>
+      <w:pPr>
+        <w:pStyle w:val="PargrafodaLista"/>
+        <w:numPr>
+          <w:ilvl w:val="0"/>
+          <w:numId w:val="2"/>
+        </w:numPr>
+        <w:spacing w:line="360" w:lineRule="auto"/>
+        <w:jc w:val="both"/>
+        <w:rPr>
+          <w:rFonts w:ascii="Times New Roman" w:hAnsi="Times New Roman" w:cs="Times New Roman"/>
+          <w:sz w:val="24"/>
+          <w:szCs w:val="24"/>
+        </w:rPr>
+      </w:pPr>
       <w:r>
         <w:rPr>
           <w:rFonts w:ascii="Times New Roman" w:hAnsi="Times New Roman" w:cs="Times New Roman"/>
@@ -133,58 +147,7 @@
           <w:szCs w:val="24"/>
           <w:u w:val="single"/>
         </w:rPr>
-        <w:t xml:space="preserve"> – Anotações</w:t>
-      </w:r>
-    </w:p>
-    <w:p>
-      <w:pPr>
-        <w:pStyle w:val="PargrafodaLista"/>
-        <w:numPr>
-          <w:ilvl w:val="0"/>
-          <w:numId w:val="2"/>
-        </w:numPr>
-        <w:spacing w:line="360" w:lineRule="auto"/>
-        <w:jc w:val="both"/>
-        <w:rPr>
-          <w:rFonts w:ascii="Times New Roman" w:hAnsi="Times New Roman" w:cs="Times New Roman"/>
-          <w:sz w:val="24"/>
-          <w:szCs w:val="24"/>
-        </w:rPr>
-      </w:pPr>
-      <w:r>
-        <w:rPr>
-          <w:rFonts w:ascii="Times New Roman" w:hAnsi="Times New Roman" w:cs="Times New Roman"/>
-          <w:b/>
-          <w:bCs/>
-          <w:sz w:val="24"/>
-          <w:szCs w:val="24"/>
-          <w:u w:val="single"/>
-        </w:rPr>
-        <w:t xml:space="preserve">Aula 1 – Nosso Primeiro </w:t>
-      </w:r>
-      <w:proofErr w:type="spellStart"/>
-      <w:r>
-        <w:rPr>
-          <w:rFonts w:ascii="Times New Roman" w:hAnsi="Times New Roman" w:cs="Times New Roman"/>
-          <w:b/>
-          <w:bCs/>
-          <w:sz w:val="24"/>
-          <w:szCs w:val="24"/>
-          <w:u w:val="single"/>
-        </w:rPr>
-        <w:t>Scraping</w:t>
-      </w:r>
-      <w:proofErr w:type="spellEnd"/>
-      <w:r>
-        <w:rPr>
-          <w:rFonts w:ascii="Times New Roman" w:hAnsi="Times New Roman" w:cs="Times New Roman"/>
-          <w:b/>
-          <w:bCs/>
-          <w:sz w:val="24"/>
-          <w:szCs w:val="24"/>
-          <w:u w:val="single"/>
-        </w:rPr>
-        <w:t>:</w:t>
+        <w:t>Aula 1 – Nosso Primeiro Scraping:</w:t>
       </w:r>
     </w:p>
     <w:p>
@@ -208,43 +171,7 @@
           <w:sz w:val="24"/>
           <w:szCs w:val="24"/>
         </w:rPr>
-        <w:t xml:space="preserve"> Vamos fazer o </w:t>
-      </w:r>
-      <w:proofErr w:type="spellStart"/>
-      <w:r>
-        <w:rPr>
-          <w:rFonts w:ascii="Times New Roman" w:hAnsi="Times New Roman" w:cs="Times New Roman"/>
-          <w:sz w:val="24"/>
-          <w:szCs w:val="24"/>
-        </w:rPr>
-        <w:t>scraping</w:t>
-      </w:r>
-      <w:proofErr w:type="spellEnd"/>
-      <w:r>
-        <w:rPr>
-          <w:rFonts w:ascii="Times New Roman" w:hAnsi="Times New Roman" w:cs="Times New Roman"/>
-          <w:sz w:val="24"/>
-          <w:szCs w:val="24"/>
-        </w:rPr>
-        <w:t xml:space="preserve">, ou seja, pegar as informações automaticamente de um site fictício da </w:t>
-      </w:r>
-      <w:proofErr w:type="spellStart"/>
-      <w:r>
-        <w:rPr>
-          <w:rFonts w:ascii="Times New Roman" w:hAnsi="Times New Roman" w:cs="Times New Roman"/>
-          <w:sz w:val="24"/>
-          <w:szCs w:val="24"/>
-        </w:rPr>
-        <w:t>alura</w:t>
-      </w:r>
-      <w:proofErr w:type="spellEnd"/>
-      <w:r>
-        <w:rPr>
-          <w:rFonts w:ascii="Times New Roman" w:hAnsi="Times New Roman" w:cs="Times New Roman"/>
-          <w:sz w:val="24"/>
-          <w:szCs w:val="24"/>
-        </w:rPr>
-        <w:t xml:space="preserve"> que foi desenvolvido para isso:</w:t>
+        <w:t xml:space="preserve"> Vamos fazer o scraping, ou seja, pegar as informações automaticamente de um site fictício da alura que foi desenvolvido para isso:</w:t>
       </w:r>
     </w:p>
     <w:p>
@@ -303,27 +230,8 @@
           <w:sz w:val="24"/>
           <w:szCs w:val="24"/>
         </w:rPr>
-        <w:t xml:space="preserve">Para fazer o </w:t>
-      </w:r>
-      <w:proofErr w:type="spellStart"/>
-      <w:r>
-        <w:rPr>
-          <w:rFonts w:ascii="Times New Roman" w:hAnsi="Times New Roman" w:cs="Times New Roman"/>
-          <w:sz w:val="24"/>
-          <w:szCs w:val="24"/>
-        </w:rPr>
-        <w:t>scraping</w:t>
-      </w:r>
-      <w:proofErr w:type="spellEnd"/>
-      <w:r>
-        <w:rPr>
-          <w:rFonts w:ascii="Times New Roman" w:hAnsi="Times New Roman" w:cs="Times New Roman"/>
-          <w:sz w:val="24"/>
-          <w:szCs w:val="24"/>
-        </w:rPr>
-        <w:t xml:space="preserve"> utilizaremos 2 bibliotecas: </w:t>
-      </w:r>
-      <w:proofErr w:type="spellStart"/>
+        <w:t xml:space="preserve">Para fazer o scraping utilizaremos 2 bibliotecas: </w:t>
+      </w:r>
       <w:r>
         <w:rPr>
           <w:rFonts w:ascii="Times New Roman" w:hAnsi="Times New Roman" w:cs="Times New Roman"/>
@@ -332,7 +240,6 @@
         </w:rPr>
         <w:t>urllib</w:t>
       </w:r>
-      <w:proofErr w:type="spellEnd"/>
       <w:r>
         <w:rPr>
           <w:rFonts w:ascii="Times New Roman" w:hAnsi="Times New Roman" w:cs="Times New Roman"/>
@@ -357,7 +264,6 @@
         </w:rPr>
         <w:t xml:space="preserve">. Mais precisamente, para esse primeiro contato, utilizaremos as funções </w:t>
       </w:r>
-      <w:proofErr w:type="spellStart"/>
       <w:r>
         <w:rPr>
           <w:rFonts w:ascii="Times New Roman" w:hAnsi="Times New Roman" w:cs="Times New Roman"/>
@@ -366,7 +272,6 @@
         </w:rPr>
         <w:t>urlopen</w:t>
       </w:r>
-      <w:proofErr w:type="spellEnd"/>
       <w:r>
         <w:rPr>
           <w:rFonts w:ascii="Times New Roman" w:hAnsi="Times New Roman" w:cs="Times New Roman"/>
@@ -375,7 +280,6 @@
         </w:rPr>
         <w:t xml:space="preserve"> e </w:t>
       </w:r>
-      <w:proofErr w:type="spellStart"/>
       <w:r>
         <w:rPr>
           <w:rFonts w:ascii="Times New Roman" w:hAnsi="Times New Roman" w:cs="Times New Roman"/>
@@ -384,7 +288,6 @@
         </w:rPr>
         <w:t>BeautifulSoup</w:t>
       </w:r>
-      <w:proofErr w:type="spellEnd"/>
       <w:r>
         <w:rPr>
           <w:rFonts w:ascii="Times New Roman" w:hAnsi="Times New Roman" w:cs="Times New Roman"/>
@@ -485,63 +388,7 @@
           <w:sz w:val="24"/>
           <w:szCs w:val="24"/>
         </w:rPr>
-        <w:t xml:space="preserve">Para abrir a </w:t>
-      </w:r>
-      <w:proofErr w:type="spellStart"/>
-      <w:r>
-        <w:rPr>
-          <w:rFonts w:ascii="Times New Roman" w:hAnsi="Times New Roman" w:cs="Times New Roman"/>
-          <w:sz w:val="24"/>
-          <w:szCs w:val="24"/>
-        </w:rPr>
-        <w:t>url</w:t>
-      </w:r>
-      <w:proofErr w:type="spellEnd"/>
-      <w:r>
-        <w:rPr>
-          <w:rFonts w:ascii="Times New Roman" w:hAnsi="Times New Roman" w:cs="Times New Roman"/>
-          <w:sz w:val="24"/>
-          <w:szCs w:val="24"/>
-        </w:rPr>
-        <w:t xml:space="preserve"> precisamos usar a função que importamos passando a </w:t>
-      </w:r>
-      <w:proofErr w:type="spellStart"/>
-      <w:r>
-        <w:rPr>
-          <w:rFonts w:ascii="Times New Roman" w:hAnsi="Times New Roman" w:cs="Times New Roman"/>
-          <w:sz w:val="24"/>
-          <w:szCs w:val="24"/>
-        </w:rPr>
-        <w:t>url</w:t>
-      </w:r>
-      <w:proofErr w:type="spellEnd"/>
-      <w:r>
-        <w:rPr>
-          <w:rFonts w:ascii="Times New Roman" w:hAnsi="Times New Roman" w:cs="Times New Roman"/>
-          <w:sz w:val="24"/>
-          <w:szCs w:val="24"/>
-        </w:rPr>
-        <w:t xml:space="preserve"> como parâmetro e em seguida, para ler o html da página passada, usar </w:t>
-      </w:r>
-      <w:proofErr w:type="spellStart"/>
-      <w:proofErr w:type="gramStart"/>
-      <w:r>
-        <w:rPr>
-          <w:rFonts w:ascii="Times New Roman" w:hAnsi="Times New Roman" w:cs="Times New Roman"/>
-          <w:sz w:val="24"/>
-          <w:szCs w:val="24"/>
-        </w:rPr>
-        <w:t>o.read</w:t>
-      </w:r>
-      <w:proofErr w:type="spellEnd"/>
-      <w:proofErr w:type="gramEnd"/>
-      <w:r>
-        <w:rPr>
-          <w:rFonts w:ascii="Times New Roman" w:hAnsi="Times New Roman" w:cs="Times New Roman"/>
-          <w:sz w:val="24"/>
-          <w:szCs w:val="24"/>
-        </w:rPr>
-        <w:t>()</w:t>
+        <w:t>Para abrir a url precisamos usar a função que importamos passando a url como parâmetro e em seguida, para ler o html da página passada, usar o.read()</w:t>
       </w:r>
       <w:r>
         <w:rPr>
@@ -689,53 +536,7 @@
           <w:sz w:val="24"/>
           <w:szCs w:val="24"/>
         </w:rPr>
-        <w:t xml:space="preserve">Para organizar melhor e facilitar a visualização, utilizamos a </w:t>
-      </w:r>
-      <w:proofErr w:type="spellStart"/>
-      <w:proofErr w:type="gramStart"/>
-      <w:r>
-        <w:rPr>
-          <w:rFonts w:ascii="Times New Roman" w:hAnsi="Times New Roman" w:cs="Times New Roman"/>
-          <w:sz w:val="24"/>
-          <w:szCs w:val="24"/>
-        </w:rPr>
-        <w:t>BeautifulSoup</w:t>
-      </w:r>
-      <w:proofErr w:type="spellEnd"/>
-      <w:r>
-        <w:rPr>
-          <w:rFonts w:ascii="Times New Roman" w:hAnsi="Times New Roman" w:cs="Times New Roman"/>
-          <w:sz w:val="24"/>
-          <w:szCs w:val="24"/>
-        </w:rPr>
-        <w:t>(</w:t>
-      </w:r>
-      <w:proofErr w:type="gramEnd"/>
-      <w:r>
-        <w:rPr>
-          <w:rFonts w:ascii="Times New Roman" w:hAnsi="Times New Roman" w:cs="Times New Roman"/>
-          <w:sz w:val="24"/>
-          <w:szCs w:val="24"/>
-        </w:rPr>
-        <w:t>html, ‘</w:t>
-      </w:r>
-      <w:proofErr w:type="spellStart"/>
-      <w:r>
-        <w:rPr>
-          <w:rFonts w:ascii="Times New Roman" w:hAnsi="Times New Roman" w:cs="Times New Roman"/>
-          <w:sz w:val="24"/>
-          <w:szCs w:val="24"/>
-        </w:rPr>
-        <w:t>html.parser</w:t>
-      </w:r>
-      <w:proofErr w:type="spellEnd"/>
-      <w:r>
-        <w:rPr>
-          <w:rFonts w:ascii="Times New Roman" w:hAnsi="Times New Roman" w:cs="Times New Roman"/>
-          <w:sz w:val="24"/>
-          <w:szCs w:val="24"/>
-        </w:rPr>
-        <w:t>’), passando a leitura do html e um parâmetro para organizando:</w:t>
+        <w:t>Para organizar melhor e facilitar a visualização, utilizamos a BeautifulSoup(html, ‘html.parser’), passando a leitura do html e um parâmetro para organizando:</w:t>
       </w:r>
     </w:p>
     <w:p>
@@ -868,61 +669,7 @@
           <w:sz w:val="24"/>
           <w:szCs w:val="24"/>
         </w:rPr>
-        <w:t xml:space="preserve">Como queremos pegar algo em particular, clicamos com o botão direito em cima da informação que queremos obter e clicamos em “inspecionar elemento” abrindo uma aba que nos mostra exatamente qual a tag html em que essa informação está e suas classes e </w:t>
-      </w:r>
-      <w:proofErr w:type="spellStart"/>
-      <w:r>
-        <w:rPr>
-          <w:rFonts w:ascii="Times New Roman" w:hAnsi="Times New Roman" w:cs="Times New Roman"/>
-          <w:sz w:val="24"/>
-          <w:szCs w:val="24"/>
-        </w:rPr>
-        <w:t>id’s</w:t>
-      </w:r>
-      <w:proofErr w:type="spellEnd"/>
-      <w:r>
-        <w:rPr>
-          <w:rFonts w:ascii="Times New Roman" w:hAnsi="Times New Roman" w:cs="Times New Roman"/>
-          <w:sz w:val="24"/>
-          <w:szCs w:val="24"/>
-        </w:rPr>
-        <w:t xml:space="preserve">. Em seguida, com essa informação, utilizamos o </w:t>
-      </w:r>
-      <w:proofErr w:type="gramStart"/>
-      <w:r>
-        <w:rPr>
-          <w:rFonts w:ascii="Times New Roman" w:hAnsi="Times New Roman" w:cs="Times New Roman"/>
-          <w:sz w:val="24"/>
-          <w:szCs w:val="24"/>
-        </w:rPr>
-        <w:t>método .find</w:t>
-      </w:r>
-      <w:proofErr w:type="gramEnd"/>
-      <w:r>
-        <w:rPr>
-          <w:rFonts w:ascii="Times New Roman" w:hAnsi="Times New Roman" w:cs="Times New Roman"/>
-          <w:sz w:val="24"/>
-          <w:szCs w:val="24"/>
-        </w:rPr>
-        <w:t>(‘tag’, id=’</w:t>
-      </w:r>
-      <w:proofErr w:type="spellStart"/>
-      <w:r>
-        <w:rPr>
-          <w:rFonts w:ascii="Times New Roman" w:hAnsi="Times New Roman" w:cs="Times New Roman"/>
-          <w:sz w:val="24"/>
-          <w:szCs w:val="24"/>
-        </w:rPr>
-        <w:t>se_tiver_e_quiser</w:t>
-      </w:r>
-      <w:proofErr w:type="spellEnd"/>
-      <w:r>
-        <w:rPr>
-          <w:rFonts w:ascii="Times New Roman" w:hAnsi="Times New Roman" w:cs="Times New Roman"/>
-          <w:sz w:val="24"/>
-          <w:szCs w:val="24"/>
-        </w:rPr>
-        <w:t>’):</w:t>
+        <w:t>Como queremos pegar algo em particular, clicamos com o botão direito em cima da informação que queremos obter e clicamos em “inspecionar elemento” abrindo uma aba que nos mostra exatamente qual a tag html em que essa informação está e suas classes e id’s. Em seguida, com essa informação, utilizamos o método .find(‘tag’, id=’se_tiver_e_quiser’):</w:t>
       </w:r>
     </w:p>
     <w:p>
@@ -1000,61 +747,7 @@
           <w:sz w:val="24"/>
           <w:szCs w:val="24"/>
         </w:rPr>
-        <w:t xml:space="preserve">Como observamos ele nos trouxe a tag inteira. Para pegar somente o texto utilizamos a </w:t>
-      </w:r>
-      <w:proofErr w:type="gramStart"/>
-      <w:r>
-        <w:rPr>
-          <w:rFonts w:ascii="Times New Roman" w:hAnsi="Times New Roman" w:cs="Times New Roman"/>
-          <w:sz w:val="24"/>
-          <w:szCs w:val="24"/>
-        </w:rPr>
-        <w:t>função .</w:t>
-      </w:r>
-      <w:proofErr w:type="spellStart"/>
-      <w:r>
-        <w:rPr>
-          <w:rFonts w:ascii="Times New Roman" w:hAnsi="Times New Roman" w:cs="Times New Roman"/>
-          <w:sz w:val="24"/>
-          <w:szCs w:val="24"/>
-        </w:rPr>
-        <w:t>get</w:t>
-      </w:r>
-      <w:proofErr w:type="gramEnd"/>
-      <w:r>
-        <w:rPr>
-          <w:rFonts w:ascii="Times New Roman" w:hAnsi="Times New Roman" w:cs="Times New Roman"/>
-          <w:sz w:val="24"/>
-          <w:szCs w:val="24"/>
-        </w:rPr>
-        <w:t>_text</w:t>
-      </w:r>
-      <w:proofErr w:type="spellEnd"/>
-      <w:r>
-        <w:rPr>
-          <w:rFonts w:ascii="Times New Roman" w:hAnsi="Times New Roman" w:cs="Times New Roman"/>
-          <w:sz w:val="24"/>
-          <w:szCs w:val="24"/>
-        </w:rPr>
-        <w:t xml:space="preserve">(). Fizemos isso para o título e parágrafo da página que estamos </w:t>
-      </w:r>
-      <w:proofErr w:type="spellStart"/>
-      <w:r>
-        <w:rPr>
-          <w:rFonts w:ascii="Times New Roman" w:hAnsi="Times New Roman" w:cs="Times New Roman"/>
-          <w:sz w:val="24"/>
-          <w:szCs w:val="24"/>
-        </w:rPr>
-        <w:t>scraping</w:t>
-      </w:r>
-      <w:proofErr w:type="spellEnd"/>
-      <w:r>
-        <w:rPr>
-          <w:rFonts w:ascii="Times New Roman" w:hAnsi="Times New Roman" w:cs="Times New Roman"/>
-          <w:sz w:val="24"/>
-          <w:szCs w:val="24"/>
-        </w:rPr>
-        <w:t>:</w:t>
+        <w:t>Como observamos ele nos trouxe a tag inteira. Para pegar somente o texto utilizamos a função .get_text(). Fizemos isso para o título e parágrafo da página que estamos scraping:</w:t>
       </w:r>
     </w:p>
     <w:p>
@@ -1220,43 +913,7 @@
           <w:sz w:val="24"/>
           <w:szCs w:val="24"/>
         </w:rPr>
-        <w:t xml:space="preserve">A executar </w:t>
-      </w:r>
-      <w:proofErr w:type="gramStart"/>
-      <w:r>
-        <w:rPr>
-          <w:rFonts w:ascii="Times New Roman" w:hAnsi="Times New Roman" w:cs="Times New Roman"/>
-          <w:sz w:val="24"/>
-          <w:szCs w:val="24"/>
-        </w:rPr>
-        <w:t>um web</w:t>
-      </w:r>
-      <w:proofErr w:type="gramEnd"/>
-      <w:r>
-        <w:rPr>
-          <w:rFonts w:ascii="Times New Roman" w:hAnsi="Times New Roman" w:cs="Times New Roman"/>
-          <w:sz w:val="24"/>
-          <w:szCs w:val="24"/>
-        </w:rPr>
-        <w:t xml:space="preserve"> </w:t>
-      </w:r>
-      <w:proofErr w:type="spellStart"/>
-      <w:r>
-        <w:rPr>
-          <w:rFonts w:ascii="Times New Roman" w:hAnsi="Times New Roman" w:cs="Times New Roman"/>
-          <w:sz w:val="24"/>
-          <w:szCs w:val="24"/>
-        </w:rPr>
-        <w:t>scraping</w:t>
-      </w:r>
-      <w:proofErr w:type="spellEnd"/>
-      <w:r>
-        <w:rPr>
-          <w:rFonts w:ascii="Times New Roman" w:hAnsi="Times New Roman" w:cs="Times New Roman"/>
-          <w:sz w:val="24"/>
-          <w:szCs w:val="24"/>
-        </w:rPr>
-        <w:t xml:space="preserve"> simples, do começo ao fim</w:t>
+        <w:t>A executar um web scraping simples, do começo ao fim</w:t>
       </w:r>
       <w:r>
         <w:rPr>
@@ -1360,18 +1017,24 @@
           <w:sz w:val="24"/>
           <w:szCs w:val="24"/>
         </w:rPr>
-        <w:t xml:space="preserve">Obtemos nossos dados </w:t>
-      </w:r>
-      <w:proofErr w:type="gramStart"/>
-      <w:r>
-        <w:rPr>
-          <w:rFonts w:ascii="Times New Roman" w:hAnsi="Times New Roman" w:cs="Times New Roman"/>
-          <w:sz w:val="24"/>
-          <w:szCs w:val="24"/>
-        </w:rPr>
-        <w:t>pelo web</w:t>
-      </w:r>
-      <w:proofErr w:type="gramEnd"/>
+        <w:t>Obtemos nossos dados pelo web scraping pois fazemos uma requisição a partir do computador/cliente para o servidor e o servidor nos devolve/responde o html da página.</w:t>
+      </w:r>
+    </w:p>
+    <w:p>
+      <w:pPr>
+        <w:pStyle w:val="PargrafodaLista"/>
+        <w:numPr>
+          <w:ilvl w:val="1"/>
+          <w:numId w:val="2"/>
+        </w:numPr>
+        <w:spacing w:line="360" w:lineRule="auto"/>
+        <w:jc w:val="both"/>
+        <w:rPr>
+          <w:rFonts w:ascii="Times New Roman" w:hAnsi="Times New Roman" w:cs="Times New Roman"/>
+          <w:sz w:val="24"/>
+          <w:szCs w:val="24"/>
+        </w:rPr>
+      </w:pPr>
       <w:r>
         <w:rPr>
           <w:rFonts w:ascii="Times New Roman" w:hAnsi="Times New Roman" w:cs="Times New Roman"/>
@@ -1380,48 +1043,6 @@
         </w:rPr>
         <w:t xml:space="preserve"> </w:t>
       </w:r>
-      <w:proofErr w:type="spellStart"/>
-      <w:r>
-        <w:rPr>
-          <w:rFonts w:ascii="Times New Roman" w:hAnsi="Times New Roman" w:cs="Times New Roman"/>
-          <w:sz w:val="24"/>
-          <w:szCs w:val="24"/>
-        </w:rPr>
-        <w:t>scraping</w:t>
-      </w:r>
-      <w:proofErr w:type="spellEnd"/>
-      <w:r>
-        <w:rPr>
-          <w:rFonts w:ascii="Times New Roman" w:hAnsi="Times New Roman" w:cs="Times New Roman"/>
-          <w:sz w:val="24"/>
-          <w:szCs w:val="24"/>
-        </w:rPr>
-        <w:t xml:space="preserve"> pois fazemos uma requisição a partir do computador/cliente para o servidor e o servidor nos devolve/responde o html da página.</w:t>
-      </w:r>
-    </w:p>
-    <w:p>
-      <w:pPr>
-        <w:pStyle w:val="PargrafodaLista"/>
-        <w:numPr>
-          <w:ilvl w:val="1"/>
-          <w:numId w:val="2"/>
-        </w:numPr>
-        <w:spacing w:line="360" w:lineRule="auto"/>
-        <w:jc w:val="both"/>
-        <w:rPr>
-          <w:rFonts w:ascii="Times New Roman" w:hAnsi="Times New Roman" w:cs="Times New Roman"/>
-          <w:sz w:val="24"/>
-          <w:szCs w:val="24"/>
-        </w:rPr>
-      </w:pPr>
-      <w:r>
-        <w:rPr>
-          <w:rFonts w:ascii="Times New Roman" w:hAnsi="Times New Roman" w:cs="Times New Roman"/>
-          <w:sz w:val="24"/>
-          <w:szCs w:val="24"/>
-        </w:rPr>
-        <w:t xml:space="preserve"> </w:t>
-      </w:r>
       <w:r>
         <w:rPr>
           <w:rFonts w:ascii="Times New Roman" w:hAnsi="Times New Roman" w:cs="Times New Roman"/>
@@ -1492,25 +1113,7 @@
           <w:sz w:val="24"/>
           <w:szCs w:val="24"/>
         </w:rPr>
-        <w:t xml:space="preserve">Utilizando o que vimos até agora, não será possível fazer a requisição e obter a informação de qualquer site, pois a maioria possui um tipo de proteção para isso. Com isso temos que utilizar outros métodos da biblioteca </w:t>
-      </w:r>
-      <w:proofErr w:type="spellStart"/>
-      <w:r>
-        <w:rPr>
-          <w:rFonts w:ascii="Times New Roman" w:hAnsi="Times New Roman" w:cs="Times New Roman"/>
-          <w:sz w:val="24"/>
-          <w:szCs w:val="24"/>
-        </w:rPr>
-        <w:t>urllib</w:t>
-      </w:r>
-      <w:proofErr w:type="spellEnd"/>
-      <w:r>
-        <w:rPr>
-          <w:rFonts w:ascii="Times New Roman" w:hAnsi="Times New Roman" w:cs="Times New Roman"/>
-          <w:sz w:val="24"/>
-          <w:szCs w:val="24"/>
-        </w:rPr>
-        <w:t>, tais como:</w:t>
+        <w:t>Utilizando o que vimos até agora, não será possível fazer a requisição e obter a informação de qualquer site, pois a maioria possui um tipo de proteção para isso. Com isso temos que utilizar outros métodos da biblioteca urllib, tais como:</w:t>
       </w:r>
     </w:p>
     <w:p>
@@ -1588,43 +1191,7 @@
           <w:sz w:val="24"/>
           <w:szCs w:val="24"/>
         </w:rPr>
-        <w:t xml:space="preserve">Nesse caso utilizamos o </w:t>
-      </w:r>
-      <w:proofErr w:type="spellStart"/>
-      <w:r>
-        <w:rPr>
-          <w:rFonts w:ascii="Times New Roman" w:hAnsi="Times New Roman" w:cs="Times New Roman"/>
-          <w:sz w:val="24"/>
-          <w:szCs w:val="24"/>
-        </w:rPr>
-        <w:t>Request</w:t>
-      </w:r>
-      <w:proofErr w:type="spellEnd"/>
-      <w:r>
-        <w:rPr>
-          <w:rFonts w:ascii="Times New Roman" w:hAnsi="Times New Roman" w:cs="Times New Roman"/>
-          <w:sz w:val="24"/>
-          <w:szCs w:val="24"/>
-        </w:rPr>
-        <w:t xml:space="preserve"> junto com o cabeçalho do site, desse modo ele permite fazermos a abertura e leitura da </w:t>
-      </w:r>
-      <w:proofErr w:type="spellStart"/>
-      <w:r>
-        <w:rPr>
-          <w:rFonts w:ascii="Times New Roman" w:hAnsi="Times New Roman" w:cs="Times New Roman"/>
-          <w:sz w:val="24"/>
-          <w:szCs w:val="24"/>
-        </w:rPr>
-        <w:t>url</w:t>
-      </w:r>
-      <w:proofErr w:type="spellEnd"/>
-      <w:r>
-        <w:rPr>
-          <w:rFonts w:ascii="Times New Roman" w:hAnsi="Times New Roman" w:cs="Times New Roman"/>
-          <w:sz w:val="24"/>
-          <w:szCs w:val="24"/>
-        </w:rPr>
-        <w:t>. Podemos ainda colocar uma exceção para que ele exiba qual dos erros foi ocasionado:</w:t>
+        <w:t>Nesse caso utilizamos o Request junto com o cabeçalho do site, desse modo ele permite fazermos a abertura e leitura da url. Podemos ainda colocar uma exceção para que ele exiba qual dos erros foi ocasionado:</w:t>
       </w:r>
     </w:p>
     <w:p>
@@ -1811,25 +1378,7 @@
           <w:sz w:val="24"/>
           <w:szCs w:val="24"/>
         </w:rPr>
-        <w:t xml:space="preserve">O </w:t>
-      </w:r>
-      <w:proofErr w:type="spellStart"/>
-      <w:r>
-        <w:rPr>
-          <w:rFonts w:ascii="Times New Roman" w:hAnsi="Times New Roman" w:cs="Times New Roman"/>
-          <w:sz w:val="24"/>
-          <w:szCs w:val="24"/>
-        </w:rPr>
-        <w:t>headers</w:t>
-      </w:r>
-      <w:proofErr w:type="spellEnd"/>
-      <w:r>
-        <w:rPr>
-          <w:rFonts w:ascii="Times New Roman" w:hAnsi="Times New Roman" w:cs="Times New Roman"/>
-          <w:sz w:val="24"/>
-          <w:szCs w:val="24"/>
-        </w:rPr>
-        <w:t xml:space="preserve"> foi feito através da inspeção de elementos:</w:t>
+        <w:t>O headers foi feito através da inspeção de elementos:</w:t>
       </w:r>
     </w:p>
     <w:p>
@@ -2097,35 +1646,7 @@
           <w:sz w:val="24"/>
           <w:szCs w:val="24"/>
         </w:rPr>
-        <w:t xml:space="preserve">Para converter para str precisamos decodificar ele com </w:t>
-      </w:r>
-      <w:proofErr w:type="gramStart"/>
-      <w:r>
-        <w:rPr>
-          <w:rFonts w:ascii="Times New Roman" w:hAnsi="Times New Roman" w:cs="Times New Roman"/>
-          <w:sz w:val="24"/>
-          <w:szCs w:val="24"/>
-        </w:rPr>
-        <w:t>o .</w:t>
-      </w:r>
-      <w:proofErr w:type="spellStart"/>
-      <w:r>
-        <w:rPr>
-          <w:rFonts w:ascii="Times New Roman" w:hAnsi="Times New Roman" w:cs="Times New Roman"/>
-          <w:sz w:val="24"/>
-          <w:szCs w:val="24"/>
-        </w:rPr>
-        <w:t>decode</w:t>
-      </w:r>
-      <w:proofErr w:type="spellEnd"/>
-      <w:proofErr w:type="gramEnd"/>
-      <w:r>
-        <w:rPr>
-          <w:rFonts w:ascii="Times New Roman" w:hAnsi="Times New Roman" w:cs="Times New Roman"/>
-          <w:sz w:val="24"/>
-          <w:szCs w:val="24"/>
-        </w:rPr>
-        <w:t>(‘utf-8’):</w:t>
+        <w:t>Para converter para str precisamos decodificar ele com o .decode(‘utf-8’):</w:t>
       </w:r>
     </w:p>
     <w:p>
@@ -2297,79 +1818,15 @@
           <w:sz w:val="24"/>
           <w:szCs w:val="24"/>
         </w:rPr>
-        <w:t xml:space="preserve"> Para juntar tudo novamente fazemos um </w:t>
-      </w:r>
-      <w:proofErr w:type="gramStart"/>
-      <w:r>
-        <w:rPr>
-          <w:rFonts w:ascii="Times New Roman" w:hAnsi="Times New Roman" w:cs="Times New Roman"/>
-          <w:sz w:val="24"/>
-          <w:szCs w:val="24"/>
-        </w:rPr>
-        <w:t>“ ”.</w:t>
-      </w:r>
-      <w:proofErr w:type="spellStart"/>
-      <w:r>
-        <w:rPr>
-          <w:rFonts w:ascii="Times New Roman" w:hAnsi="Times New Roman" w:cs="Times New Roman"/>
-          <w:sz w:val="24"/>
-          <w:szCs w:val="24"/>
-        </w:rPr>
-        <w:t>join</w:t>
-      </w:r>
-      <w:proofErr w:type="spellEnd"/>
-      <w:proofErr w:type="gramEnd"/>
-      <w:r>
-        <w:rPr>
-          <w:rFonts w:ascii="Times New Roman" w:hAnsi="Times New Roman" w:cs="Times New Roman"/>
-          <w:sz w:val="24"/>
-          <w:szCs w:val="24"/>
-        </w:rPr>
-        <w:t>() do nosso split, dizendo que cada item da lista deve ser separado por um espaço, quando exibimos o que foi feito, não temos mais tabulações.</w:t>
-      </w:r>
-      <w:r>
-        <w:rPr>
-          <w:rFonts w:ascii="Times New Roman" w:hAnsi="Times New Roman" w:cs="Times New Roman"/>
-          <w:sz w:val="24"/>
-          <w:szCs w:val="24"/>
-        </w:rPr>
-        <w:t xml:space="preserve"> Em seguida, precisamos remover os espaços existentes entre as tags, pois o </w:t>
-      </w:r>
-      <w:proofErr w:type="spellStart"/>
-      <w:r>
-        <w:rPr>
-          <w:rFonts w:ascii="Times New Roman" w:hAnsi="Times New Roman" w:cs="Times New Roman"/>
-          <w:sz w:val="24"/>
-          <w:szCs w:val="24"/>
-        </w:rPr>
-        <w:t>BeautifulSoap</w:t>
-      </w:r>
-      <w:proofErr w:type="spellEnd"/>
-      <w:r>
-        <w:rPr>
-          <w:rFonts w:ascii="Times New Roman" w:hAnsi="Times New Roman" w:cs="Times New Roman"/>
-          <w:sz w:val="24"/>
-          <w:szCs w:val="24"/>
-        </w:rPr>
-        <w:t xml:space="preserve"> pode não reconhecer elas se houver esse espaço. Para isso fazemos um </w:t>
-      </w:r>
-      <w:proofErr w:type="gramStart"/>
-      <w:r>
-        <w:rPr>
-          <w:rFonts w:ascii="Times New Roman" w:hAnsi="Times New Roman" w:cs="Times New Roman"/>
-          <w:sz w:val="24"/>
-          <w:szCs w:val="24"/>
-        </w:rPr>
-        <w:t>replace(</w:t>
-      </w:r>
-      <w:proofErr w:type="gramEnd"/>
-      <w:r>
-        <w:rPr>
-          <w:rFonts w:ascii="Times New Roman" w:hAnsi="Times New Roman" w:cs="Times New Roman"/>
-          <w:sz w:val="24"/>
-          <w:szCs w:val="24"/>
-        </w:rPr>
-        <w:t>) das tags de assim ‘&gt; &lt;’ para assim ‘&gt;&lt;’, e, ao exibir, todas as tags estão sem espaços e nossos dados sem nenhuma tabulação</w:t>
+        <w:t xml:space="preserve"> Para juntar tudo novamente fazemos um “ ”.join() do nosso split, dizendo que cada item da lista deve ser separado por um espaço, quando exibimos o que foi feito, não temos mais tabulações.</w:t>
+      </w:r>
+      <w:r>
+        <w:rPr>
+          <w:rFonts w:ascii="Times New Roman" w:hAnsi="Times New Roman" w:cs="Times New Roman"/>
+          <w:sz w:val="24"/>
+          <w:szCs w:val="24"/>
+        </w:rPr>
+        <w:t xml:space="preserve"> Em seguida, precisamos remover os espaços existentes entre as tags, pois o BeautifulSoap pode não reconhecer elas se houver esse espaço. Para isso fazemos um replace() das tags de assim ‘&gt; &lt;’ para assim ‘&gt;&lt;’, e, ao exibir, todas as tags estão sem espaços e nossos dados sem nenhuma tabulação</w:t>
       </w:r>
       <w:r>
         <w:rPr>
@@ -2698,29 +2155,93 @@
           <w:szCs w:val="24"/>
           <w:u w:val="single"/>
         </w:rPr>
-        <w:t xml:space="preserve">Aula 3 – Introdução ao </w:t>
-      </w:r>
-      <w:proofErr w:type="spellStart"/>
-      <w:r>
-        <w:rPr>
-          <w:rFonts w:ascii="Times New Roman" w:hAnsi="Times New Roman" w:cs="Times New Roman"/>
-          <w:b/>
-          <w:bCs/>
-          <w:sz w:val="24"/>
-          <w:szCs w:val="24"/>
-          <w:u w:val="single"/>
-        </w:rPr>
-        <w:t>BeautifulSoap</w:t>
-      </w:r>
-      <w:proofErr w:type="spellEnd"/>
-      <w:r>
-        <w:rPr>
-          <w:rFonts w:ascii="Times New Roman" w:hAnsi="Times New Roman" w:cs="Times New Roman"/>
-          <w:b/>
-          <w:bCs/>
-          <w:sz w:val="24"/>
-          <w:szCs w:val="24"/>
-          <w:u w:val="single"/>
+        <w:t>Aula 3 – Introdução ao BeautifulSoap:</w:t>
+      </w:r>
+    </w:p>
+    <w:p>
+      <w:pPr>
+        <w:pStyle w:val="PargrafodaLista"/>
+        <w:numPr>
+          <w:ilvl w:val="1"/>
+          <w:numId w:val="2"/>
+        </w:numPr>
+        <w:spacing w:line="360" w:lineRule="auto"/>
+        <w:jc w:val="both"/>
+        <w:rPr>
+          <w:rFonts w:ascii="Times New Roman" w:hAnsi="Times New Roman" w:cs="Times New Roman"/>
+          <w:sz w:val="24"/>
+          <w:szCs w:val="24"/>
+        </w:rPr>
+      </w:pPr>
+      <w:r>
+        <w:rPr>
+          <w:rFonts w:ascii="Times New Roman" w:hAnsi="Times New Roman" w:cs="Times New Roman"/>
+          <w:sz w:val="24"/>
+          <w:szCs w:val="24"/>
+        </w:rPr>
+        <w:t xml:space="preserve"> </w:t>
+      </w:r>
+      <w:r>
+        <w:rPr>
+          <w:rFonts w:ascii="Times New Roman" w:hAnsi="Times New Roman" w:cs="Times New Roman"/>
+          <w:sz w:val="24"/>
+          <w:szCs w:val="24"/>
+        </w:rPr>
+        <w:t>Vimos sobre estrutura básica de HTML.</w:t>
+      </w:r>
+    </w:p>
+    <w:p>
+      <w:pPr>
+        <w:pStyle w:val="PargrafodaLista"/>
+        <w:numPr>
+          <w:ilvl w:val="1"/>
+          <w:numId w:val="2"/>
+        </w:numPr>
+        <w:spacing w:line="360" w:lineRule="auto"/>
+        <w:jc w:val="both"/>
+        <w:rPr>
+          <w:rFonts w:ascii="Times New Roman" w:hAnsi="Times New Roman" w:cs="Times New Roman"/>
+          <w:sz w:val="24"/>
+          <w:szCs w:val="24"/>
+        </w:rPr>
+      </w:pPr>
+      <w:r>
+        <w:rPr>
+          <w:rFonts w:ascii="Times New Roman" w:hAnsi="Times New Roman" w:cs="Times New Roman"/>
+          <w:sz w:val="24"/>
+          <w:szCs w:val="24"/>
+        </w:rPr>
+        <w:t xml:space="preserve"> </w:t>
+      </w:r>
+      <w:r>
+        <w:rPr>
+          <w:rFonts w:ascii="Times New Roman" w:hAnsi="Times New Roman" w:cs="Times New Roman"/>
+          <w:sz w:val="24"/>
+          <w:szCs w:val="24"/>
+        </w:rPr>
+        <w:t xml:space="preserve">Criando um </w:t>
+      </w:r>
+      <w:r>
+        <w:rPr>
+          <w:rFonts w:ascii="Times New Roman" w:hAnsi="Times New Roman" w:cs="Times New Roman"/>
+          <w:sz w:val="24"/>
+          <w:szCs w:val="24"/>
+        </w:rPr>
+        <w:t>O</w:t>
+      </w:r>
+      <w:r>
+        <w:rPr>
+          <w:rFonts w:ascii="Times New Roman" w:hAnsi="Times New Roman" w:cs="Times New Roman"/>
+          <w:sz w:val="24"/>
+          <w:szCs w:val="24"/>
+        </w:rPr>
+        <w:t>bjeto BeautifulSoup</w:t>
+      </w:r>
+      <w:r>
+        <w:rPr>
+          <w:rFonts w:ascii="Times New Roman" w:hAnsi="Times New Roman" w:cs="Times New Roman"/>
+          <w:sz w:val="24"/>
+          <w:szCs w:val="24"/>
         </w:rPr>
         <w:t>:</w:t>
       </w:r>
@@ -2729,104 +2250,6 @@
       <w:pPr>
         <w:pStyle w:val="PargrafodaLista"/>
         <w:numPr>
-          <w:ilvl w:val="1"/>
-          <w:numId w:val="2"/>
-        </w:numPr>
-        <w:spacing w:line="360" w:lineRule="auto"/>
-        <w:jc w:val="both"/>
-        <w:rPr>
-          <w:rFonts w:ascii="Times New Roman" w:hAnsi="Times New Roman" w:cs="Times New Roman"/>
-          <w:sz w:val="24"/>
-          <w:szCs w:val="24"/>
-        </w:rPr>
-      </w:pPr>
-      <w:r>
-        <w:rPr>
-          <w:rFonts w:ascii="Times New Roman" w:hAnsi="Times New Roman" w:cs="Times New Roman"/>
-          <w:sz w:val="24"/>
-          <w:szCs w:val="24"/>
-        </w:rPr>
-        <w:t xml:space="preserve"> </w:t>
-      </w:r>
-      <w:r>
-        <w:rPr>
-          <w:rFonts w:ascii="Times New Roman" w:hAnsi="Times New Roman" w:cs="Times New Roman"/>
-          <w:sz w:val="24"/>
-          <w:szCs w:val="24"/>
-        </w:rPr>
-        <w:t>Vimos sobre estrutura básica de HTML.</w:t>
-      </w:r>
-    </w:p>
-    <w:p>
-      <w:pPr>
-        <w:pStyle w:val="PargrafodaLista"/>
-        <w:numPr>
-          <w:ilvl w:val="1"/>
-          <w:numId w:val="2"/>
-        </w:numPr>
-        <w:spacing w:line="360" w:lineRule="auto"/>
-        <w:jc w:val="both"/>
-        <w:rPr>
-          <w:rFonts w:ascii="Times New Roman" w:hAnsi="Times New Roman" w:cs="Times New Roman"/>
-          <w:sz w:val="24"/>
-          <w:szCs w:val="24"/>
-        </w:rPr>
-      </w:pPr>
-      <w:r>
-        <w:rPr>
-          <w:rFonts w:ascii="Times New Roman" w:hAnsi="Times New Roman" w:cs="Times New Roman"/>
-          <w:sz w:val="24"/>
-          <w:szCs w:val="24"/>
-        </w:rPr>
-        <w:t xml:space="preserve"> </w:t>
-      </w:r>
-      <w:r>
-        <w:rPr>
-          <w:rFonts w:ascii="Times New Roman" w:hAnsi="Times New Roman" w:cs="Times New Roman"/>
-          <w:sz w:val="24"/>
-          <w:szCs w:val="24"/>
-        </w:rPr>
-        <w:t xml:space="preserve">Criando um </w:t>
-      </w:r>
-      <w:r>
-        <w:rPr>
-          <w:rFonts w:ascii="Times New Roman" w:hAnsi="Times New Roman" w:cs="Times New Roman"/>
-          <w:sz w:val="24"/>
-          <w:szCs w:val="24"/>
-        </w:rPr>
-        <w:t>O</w:t>
-      </w:r>
-      <w:r>
-        <w:rPr>
-          <w:rFonts w:ascii="Times New Roman" w:hAnsi="Times New Roman" w:cs="Times New Roman"/>
-          <w:sz w:val="24"/>
-          <w:szCs w:val="24"/>
-        </w:rPr>
-        <w:t xml:space="preserve">bjeto </w:t>
-      </w:r>
-      <w:proofErr w:type="spellStart"/>
-      <w:r>
-        <w:rPr>
-          <w:rFonts w:ascii="Times New Roman" w:hAnsi="Times New Roman" w:cs="Times New Roman"/>
-          <w:sz w:val="24"/>
-          <w:szCs w:val="24"/>
-        </w:rPr>
-        <w:t>BeautifulSoup</w:t>
-      </w:r>
-      <w:proofErr w:type="spellEnd"/>
-      <w:r>
-        <w:rPr>
-          <w:rFonts w:ascii="Times New Roman" w:hAnsi="Times New Roman" w:cs="Times New Roman"/>
-          <w:sz w:val="24"/>
-          <w:szCs w:val="24"/>
-        </w:rPr>
-        <w:t>:</w:t>
-      </w:r>
-    </w:p>
-    <w:p>
-      <w:pPr>
-        <w:pStyle w:val="PargrafodaLista"/>
-        <w:numPr>
           <w:ilvl w:val="2"/>
           <w:numId w:val="2"/>
         </w:numPr>
@@ -2844,99 +2267,15 @@
           <w:sz w:val="24"/>
           <w:szCs w:val="24"/>
         </w:rPr>
-        <w:t xml:space="preserve">O </w:t>
-      </w:r>
-      <w:proofErr w:type="spellStart"/>
-      <w:proofErr w:type="gramStart"/>
-      <w:r>
-        <w:rPr>
-          <w:rFonts w:ascii="Times New Roman" w:hAnsi="Times New Roman" w:cs="Times New Roman"/>
-          <w:sz w:val="24"/>
-          <w:szCs w:val="24"/>
-        </w:rPr>
-        <w:t>html.parser</w:t>
-      </w:r>
-      <w:proofErr w:type="spellEnd"/>
-      <w:proofErr w:type="gramEnd"/>
-      <w:r>
-        <w:rPr>
-          <w:rFonts w:ascii="Times New Roman" w:hAnsi="Times New Roman" w:cs="Times New Roman"/>
-          <w:sz w:val="24"/>
-          <w:szCs w:val="24"/>
-        </w:rPr>
-        <w:t xml:space="preserve"> que passamos como segundo argumento do </w:t>
-      </w:r>
-      <w:proofErr w:type="spellStart"/>
-      <w:r>
-        <w:rPr>
-          <w:rFonts w:ascii="Times New Roman" w:hAnsi="Times New Roman" w:cs="Times New Roman"/>
-          <w:sz w:val="24"/>
-          <w:szCs w:val="24"/>
-        </w:rPr>
-        <w:t>BeautifulSoup</w:t>
-      </w:r>
-      <w:proofErr w:type="spellEnd"/>
-      <w:r>
-        <w:rPr>
-          <w:rFonts w:ascii="Times New Roman" w:hAnsi="Times New Roman" w:cs="Times New Roman"/>
-          <w:sz w:val="24"/>
-          <w:szCs w:val="24"/>
-        </w:rPr>
-        <w:t xml:space="preserve">, sendo o primeiro a leitura do html da página que fizemos a requisição, serve para padronizar o comportamento dele. Se não passar esse argumento ele fará e exibirá a leitura de qualquer forma, mas mostrará uma mensagem dizendo que, por não ter passado/especificado o parser, pode ter resultados diferentes já que a própria </w:t>
-      </w:r>
-      <w:proofErr w:type="spellStart"/>
-      <w:r>
-        <w:rPr>
-          <w:rFonts w:ascii="Times New Roman" w:hAnsi="Times New Roman" w:cs="Times New Roman"/>
-          <w:sz w:val="24"/>
-          <w:szCs w:val="24"/>
-        </w:rPr>
-        <w:t>lib</w:t>
-      </w:r>
-      <w:proofErr w:type="spellEnd"/>
-      <w:r>
-        <w:rPr>
-          <w:rFonts w:ascii="Times New Roman" w:hAnsi="Times New Roman" w:cs="Times New Roman"/>
-          <w:sz w:val="24"/>
-          <w:szCs w:val="24"/>
-        </w:rPr>
-        <w:t xml:space="preserve"> escolherá o um parser que achar melhor.</w:t>
-      </w:r>
-      <w:r>
-        <w:rPr>
-          <w:rFonts w:ascii="Times New Roman" w:hAnsi="Times New Roman" w:cs="Times New Roman"/>
-          <w:sz w:val="24"/>
-          <w:szCs w:val="24"/>
-        </w:rPr>
-        <w:t xml:space="preserve"> Para exibir o html de forma melhor visível, podemos usar o </w:t>
-      </w:r>
-      <w:proofErr w:type="spellStart"/>
-      <w:proofErr w:type="gramStart"/>
-      <w:r>
-        <w:rPr>
-          <w:rFonts w:ascii="Times New Roman" w:hAnsi="Times New Roman" w:cs="Times New Roman"/>
-          <w:sz w:val="24"/>
-          <w:szCs w:val="24"/>
-        </w:rPr>
-        <w:t>prettify</w:t>
-      </w:r>
-      <w:proofErr w:type="spellEnd"/>
-      <w:r>
-        <w:rPr>
-          <w:rFonts w:ascii="Times New Roman" w:hAnsi="Times New Roman" w:cs="Times New Roman"/>
-          <w:sz w:val="24"/>
-          <w:szCs w:val="24"/>
-        </w:rPr>
-        <w:t>(</w:t>
-      </w:r>
-      <w:proofErr w:type="gramEnd"/>
-      <w:r>
-        <w:rPr>
-          <w:rFonts w:ascii="Times New Roman" w:hAnsi="Times New Roman" w:cs="Times New Roman"/>
-          <w:sz w:val="24"/>
-          <w:szCs w:val="24"/>
-        </w:rPr>
-        <w:t>):</w:t>
+        <w:t>O html.parser que passamos como segundo argumento do BeautifulSoup, sendo o primeiro a leitura do html da página que fizemos a requisição, serve para padronizar o comportamento dele. Se não passar esse argumento ele fará e exibirá a leitura de qualquer forma, mas mostrará uma mensagem dizendo que, por não ter passado/especificado o parser, pode ter resultados diferentes já que a própria lib escolherá o um parser que achar melhor.</w:t>
+      </w:r>
+      <w:r>
+        <w:rPr>
+          <w:rFonts w:ascii="Times New Roman" w:hAnsi="Times New Roman" w:cs="Times New Roman"/>
+          <w:sz w:val="24"/>
+          <w:szCs w:val="24"/>
+        </w:rPr>
+        <w:t xml:space="preserve"> Para exibir o html de forma melhor visível, podemos usar o prettify():</w:t>
       </w:r>
     </w:p>
     <w:p>
@@ -3070,36 +2409,8 @@
           <w:sz w:val="24"/>
           <w:szCs w:val="24"/>
         </w:rPr>
-        <w:t xml:space="preserve">Uma maneira de se acessar uma tag, é </w:t>
-      </w:r>
-      <w:proofErr w:type="gramStart"/>
-      <w:r>
-        <w:rPr>
-          <w:rFonts w:ascii="Times New Roman" w:hAnsi="Times New Roman" w:cs="Times New Roman"/>
-          <w:sz w:val="24"/>
-          <w:szCs w:val="24"/>
-        </w:rPr>
-        <w:t>colocando ela</w:t>
-      </w:r>
-      <w:proofErr w:type="gramEnd"/>
-      <w:r>
-        <w:rPr>
-          <w:rFonts w:ascii="Times New Roman" w:hAnsi="Times New Roman" w:cs="Times New Roman"/>
-          <w:sz w:val="24"/>
-          <w:szCs w:val="24"/>
-        </w:rPr>
-        <w:t xml:space="preserve"> logo após o nome da variável que você armazenou seu objeto </w:t>
-      </w:r>
-      <w:proofErr w:type="spellStart"/>
-      <w:r>
-        <w:rPr>
-          <w:rFonts w:ascii="Times New Roman" w:hAnsi="Times New Roman" w:cs="Times New Roman"/>
-          <w:sz w:val="24"/>
-          <w:szCs w:val="24"/>
-        </w:rPr>
-        <w:t>BeautifulSoup</w:t>
-      </w:r>
-      <w:proofErr w:type="spellEnd"/>
+        <w:t>Uma maneira de se acessar uma tag, é colocando ela logo após o nome da variável que você armazenou seu objeto BeautifulSoup</w:t>
+      </w:r>
       <w:r>
         <w:rPr>
           <w:rFonts w:ascii="Times New Roman" w:hAnsi="Times New Roman" w:cs="Times New Roman"/>
@@ -3271,51 +2582,15 @@
           <w:sz w:val="24"/>
           <w:szCs w:val="24"/>
         </w:rPr>
-        <w:t xml:space="preserve">Se tivessem outros </w:t>
-      </w:r>
-      <w:proofErr w:type="spellStart"/>
-      <w:r>
-        <w:rPr>
-          <w:rFonts w:ascii="Times New Roman" w:hAnsi="Times New Roman" w:cs="Times New Roman"/>
-          <w:sz w:val="24"/>
-          <w:szCs w:val="24"/>
-        </w:rPr>
-        <w:t>titles</w:t>
-      </w:r>
-      <w:proofErr w:type="spellEnd"/>
-      <w:r>
-        <w:rPr>
-          <w:rFonts w:ascii="Times New Roman" w:hAnsi="Times New Roman" w:cs="Times New Roman"/>
-          <w:sz w:val="24"/>
-          <w:szCs w:val="24"/>
-        </w:rPr>
-        <w:t xml:space="preserve"> e você quisesse o segundo, teria que passar o caminho completo</w:t>
-      </w:r>
-      <w:r>
-        <w:rPr>
-          <w:rFonts w:ascii="Times New Roman" w:hAnsi="Times New Roman" w:cs="Times New Roman"/>
-          <w:sz w:val="24"/>
-          <w:szCs w:val="24"/>
-        </w:rPr>
-        <w:t xml:space="preserve">. Se tiver um ninho de </w:t>
-      </w:r>
-      <w:proofErr w:type="spellStart"/>
-      <w:r>
-        <w:rPr>
-          <w:rFonts w:ascii="Times New Roman" w:hAnsi="Times New Roman" w:cs="Times New Roman"/>
-          <w:sz w:val="24"/>
-          <w:szCs w:val="24"/>
-        </w:rPr>
-        <w:t>divs</w:t>
-      </w:r>
-      <w:proofErr w:type="spellEnd"/>
-      <w:r>
-        <w:rPr>
-          <w:rFonts w:ascii="Times New Roman" w:hAnsi="Times New Roman" w:cs="Times New Roman"/>
-          <w:sz w:val="24"/>
-          <w:szCs w:val="24"/>
-        </w:rPr>
-        <w:t>, por exemplo, para acessar a última temos que fazer o seguinte:</w:t>
+        <w:t>Se tivessem outros titles e você quisesse o segundo, teria que passar o caminho completo</w:t>
+      </w:r>
+      <w:r>
+        <w:rPr>
+          <w:rFonts w:ascii="Times New Roman" w:hAnsi="Times New Roman" w:cs="Times New Roman"/>
+          <w:sz w:val="24"/>
+          <w:szCs w:val="24"/>
+        </w:rPr>
+        <w:t>. Se tiver um ninho de divs, por exemplo, para acessar a última temos que fazer o seguinte:</w:t>
       </w:r>
     </w:p>
     <w:p>
@@ -3417,61 +2692,7 @@
           <w:sz w:val="24"/>
           <w:szCs w:val="24"/>
         </w:rPr>
-        <w:t xml:space="preserve">Para pegar somente o conteúdo da tag, sem ela englobando o texto, utilizamos tanto o </w:t>
-      </w:r>
-      <w:proofErr w:type="spellStart"/>
-      <w:r>
-        <w:rPr>
-          <w:rFonts w:ascii="Times New Roman" w:hAnsi="Times New Roman" w:cs="Times New Roman"/>
-          <w:sz w:val="24"/>
-          <w:szCs w:val="24"/>
-        </w:rPr>
-        <w:t>get_</w:t>
-      </w:r>
-      <w:proofErr w:type="gramStart"/>
-      <w:r>
-        <w:rPr>
-          <w:rFonts w:ascii="Times New Roman" w:hAnsi="Times New Roman" w:cs="Times New Roman"/>
-          <w:sz w:val="24"/>
-          <w:szCs w:val="24"/>
-        </w:rPr>
-        <w:t>text</w:t>
-      </w:r>
-      <w:proofErr w:type="spellEnd"/>
-      <w:r>
-        <w:rPr>
-          <w:rFonts w:ascii="Times New Roman" w:hAnsi="Times New Roman" w:cs="Times New Roman"/>
-          <w:sz w:val="24"/>
-          <w:szCs w:val="24"/>
-        </w:rPr>
-        <w:t>(</w:t>
-      </w:r>
-      <w:proofErr w:type="gramEnd"/>
-      <w:r>
-        <w:rPr>
-          <w:rFonts w:ascii="Times New Roman" w:hAnsi="Times New Roman" w:cs="Times New Roman"/>
-          <w:sz w:val="24"/>
-          <w:szCs w:val="24"/>
-        </w:rPr>
-        <w:t xml:space="preserve">) quanto o </w:t>
-      </w:r>
-      <w:proofErr w:type="spellStart"/>
-      <w:r>
-        <w:rPr>
-          <w:rFonts w:ascii="Times New Roman" w:hAnsi="Times New Roman" w:cs="Times New Roman"/>
-          <w:sz w:val="24"/>
-          <w:szCs w:val="24"/>
-        </w:rPr>
-        <w:t>getText</w:t>
-      </w:r>
-      <w:proofErr w:type="spellEnd"/>
-      <w:r>
-        <w:rPr>
-          <w:rFonts w:ascii="Times New Roman" w:hAnsi="Times New Roman" w:cs="Times New Roman"/>
-          <w:sz w:val="24"/>
-          <w:szCs w:val="24"/>
-        </w:rPr>
-        <w:t>():</w:t>
+        <w:t>Para pegar somente o conteúdo da tag, sem ela englobando o texto, utilizamos tanto o get_text() quanto o getText():</w:t>
       </w:r>
     </w:p>
     <w:p>
@@ -3715,43 +2936,7 @@
           <w:sz w:val="24"/>
           <w:szCs w:val="24"/>
         </w:rPr>
-        <w:t xml:space="preserve">Para acessar os atributos de uma tag utilizamos o </w:t>
-      </w:r>
-      <w:proofErr w:type="spellStart"/>
-      <w:r>
-        <w:rPr>
-          <w:rFonts w:ascii="Times New Roman" w:hAnsi="Times New Roman" w:cs="Times New Roman"/>
-          <w:sz w:val="24"/>
-          <w:szCs w:val="24"/>
-        </w:rPr>
-        <w:t>attrs</w:t>
-      </w:r>
-      <w:proofErr w:type="spellEnd"/>
-      <w:r>
-        <w:rPr>
-          <w:rFonts w:ascii="Times New Roman" w:hAnsi="Times New Roman" w:cs="Times New Roman"/>
-          <w:sz w:val="24"/>
-          <w:szCs w:val="24"/>
-        </w:rPr>
-        <w:t xml:space="preserve">. Esse atributo nos devolverá um </w:t>
-      </w:r>
-      <w:proofErr w:type="spellStart"/>
-      <w:r>
-        <w:rPr>
-          <w:rFonts w:ascii="Times New Roman" w:hAnsi="Times New Roman" w:cs="Times New Roman"/>
-          <w:sz w:val="24"/>
-          <w:szCs w:val="24"/>
-        </w:rPr>
-        <w:t>dict</w:t>
-      </w:r>
-      <w:proofErr w:type="spellEnd"/>
-      <w:r>
-        <w:rPr>
-          <w:rFonts w:ascii="Times New Roman" w:hAnsi="Times New Roman" w:cs="Times New Roman"/>
-          <w:sz w:val="24"/>
-          <w:szCs w:val="24"/>
-        </w:rPr>
-        <w:t xml:space="preserve"> com todas as chaves sendo o atributo e os valores sendo o que está sendo atribuído a esse atributo:</w:t>
+        <w:t>Para acessar os atributos de uma tag utilizamos o attrs. Esse atributo nos devolverá um dict com todas as chaves sendo o atributo e os valores sendo o que está sendo atribuído a esse atributo:</w:t>
       </w:r>
     </w:p>
     <w:p>
@@ -3830,25 +3015,7 @@
           <w:sz w:val="24"/>
           <w:szCs w:val="24"/>
         </w:rPr>
-        <w:t xml:space="preserve">Se quisermos somente as chaves ou somente os valores, fazemos igual manipulação de </w:t>
-      </w:r>
-      <w:proofErr w:type="spellStart"/>
-      <w:r>
-        <w:rPr>
-          <w:rFonts w:ascii="Times New Roman" w:hAnsi="Times New Roman" w:cs="Times New Roman"/>
-          <w:sz w:val="24"/>
-          <w:szCs w:val="24"/>
-        </w:rPr>
-        <w:t>dicts</w:t>
-      </w:r>
-      <w:proofErr w:type="spellEnd"/>
-      <w:r>
-        <w:rPr>
-          <w:rFonts w:ascii="Times New Roman" w:hAnsi="Times New Roman" w:cs="Times New Roman"/>
-          <w:sz w:val="24"/>
-          <w:szCs w:val="24"/>
-        </w:rPr>
-        <w:t xml:space="preserve"> normal. Podemos ainda usar sistema de indexação de dicionários para </w:t>
+        <w:t xml:space="preserve">Se quisermos somente as chaves ou somente os valores, fazemos igual manipulação de dicts normal. Podemos ainda usar sistema de indexação de dicionários para </w:t>
       </w:r>
       <w:r>
         <w:rPr>
@@ -3990,18 +3157,8 @@
           <w:sz w:val="24"/>
           <w:szCs w:val="24"/>
         </w:rPr>
-        <w:t xml:space="preserve">A biblioteca </w:t>
-      </w:r>
-      <w:proofErr w:type="spellStart"/>
-      <w:r>
-        <w:rPr>
-          <w:rFonts w:ascii="Times New Roman" w:hAnsi="Times New Roman" w:cs="Times New Roman"/>
-          <w:sz w:val="24"/>
-          <w:szCs w:val="24"/>
-        </w:rPr>
-        <w:t>BeautifulSoup</w:t>
-      </w:r>
-      <w:proofErr w:type="spellEnd"/>
+        <w:t>A biblioteca BeautifulSoup</w:t>
+      </w:r>
       <w:r>
         <w:rPr>
           <w:rFonts w:ascii="Times New Roman" w:hAnsi="Times New Roman" w:cs="Times New Roman"/>
@@ -4032,18 +3189,8 @@
           <w:sz w:val="24"/>
           <w:szCs w:val="24"/>
         </w:rPr>
-        <w:t xml:space="preserve">Como criar um objeto </w:t>
-      </w:r>
-      <w:proofErr w:type="spellStart"/>
-      <w:r>
-        <w:rPr>
-          <w:rFonts w:ascii="Times New Roman" w:hAnsi="Times New Roman" w:cs="Times New Roman"/>
-          <w:sz w:val="24"/>
-          <w:szCs w:val="24"/>
-        </w:rPr>
-        <w:t>BeautifulSoup</w:t>
-      </w:r>
-      <w:proofErr w:type="spellEnd"/>
+        <w:t>Como criar um objeto BeautifulSoup</w:t>
+      </w:r>
       <w:r>
         <w:rPr>
           <w:rFonts w:ascii="Times New Roman" w:hAnsi="Times New Roman" w:cs="Times New Roman"/>
@@ -4074,18 +3221,8 @@
           <w:sz w:val="24"/>
           <w:szCs w:val="24"/>
         </w:rPr>
-        <w:t xml:space="preserve">As formas básicas de navegação e pesquisa em objetos </w:t>
-      </w:r>
-      <w:proofErr w:type="spellStart"/>
-      <w:r>
-        <w:rPr>
-          <w:rFonts w:ascii="Times New Roman" w:hAnsi="Times New Roman" w:cs="Times New Roman"/>
-          <w:sz w:val="24"/>
-          <w:szCs w:val="24"/>
-        </w:rPr>
-        <w:t>BeautifulSoup</w:t>
-      </w:r>
-      <w:proofErr w:type="spellEnd"/>
+        <w:t>As formas básicas de navegação e pesquisa em objetos BeautifulSoup</w:t>
+      </w:r>
       <w:r>
         <w:rPr>
           <w:rFonts w:ascii="Times New Roman" w:hAnsi="Times New Roman" w:cs="Times New Roman"/>
@@ -4116,18 +3253,8 @@
           <w:sz w:val="24"/>
           <w:szCs w:val="24"/>
         </w:rPr>
-        <w:t xml:space="preserve">A acessar tags, seus atributos e </w:t>
-      </w:r>
-      <w:proofErr w:type="spellStart"/>
-      <w:r>
-        <w:rPr>
-          <w:rFonts w:ascii="Times New Roman" w:hAnsi="Times New Roman" w:cs="Times New Roman"/>
-          <w:sz w:val="24"/>
-          <w:szCs w:val="24"/>
-        </w:rPr>
-        <w:t>conteúdos</w:t>
-      </w:r>
-      <w:proofErr w:type="spellEnd"/>
+        <w:t>A acessar tags, seus atributos e conteúdos</w:t>
+      </w:r>
       <w:r>
         <w:rPr>
           <w:rFonts w:ascii="Times New Roman" w:hAnsi="Times New Roman" w:cs="Times New Roman"/>
@@ -4194,29 +3321,61 @@
           <w:szCs w:val="24"/>
           <w:u w:val="single"/>
         </w:rPr>
-        <w:t xml:space="preserve">om </w:t>
-      </w:r>
-      <w:proofErr w:type="spellStart"/>
-      <w:r>
-        <w:rPr>
-          <w:rFonts w:ascii="Times New Roman" w:hAnsi="Times New Roman" w:cs="Times New Roman"/>
-          <w:b/>
-          <w:bCs/>
-          <w:sz w:val="24"/>
-          <w:szCs w:val="24"/>
-          <w:u w:val="single"/>
-        </w:rPr>
-        <w:t>BeautifulSoup</w:t>
-      </w:r>
-      <w:proofErr w:type="spellEnd"/>
-      <w:r>
-        <w:rPr>
-          <w:rFonts w:ascii="Times New Roman" w:hAnsi="Times New Roman" w:cs="Times New Roman"/>
-          <w:b/>
-          <w:bCs/>
-          <w:sz w:val="24"/>
-          <w:szCs w:val="24"/>
-          <w:u w:val="single"/>
+        <w:t>om BeautifulSoup:</w:t>
+      </w:r>
+    </w:p>
+    <w:p>
+      <w:pPr>
+        <w:pStyle w:val="PargrafodaLista"/>
+        <w:numPr>
+          <w:ilvl w:val="1"/>
+          <w:numId w:val="2"/>
+        </w:numPr>
+        <w:spacing w:line="360" w:lineRule="auto"/>
+        <w:jc w:val="both"/>
+        <w:rPr>
+          <w:rFonts w:ascii="Times New Roman" w:hAnsi="Times New Roman" w:cs="Times New Roman"/>
+          <w:sz w:val="24"/>
+          <w:szCs w:val="24"/>
+        </w:rPr>
+      </w:pPr>
+      <w:r>
+        <w:rPr>
+          <w:rFonts w:ascii="Times New Roman" w:hAnsi="Times New Roman" w:cs="Times New Roman"/>
+          <w:sz w:val="24"/>
+          <w:szCs w:val="24"/>
+        </w:rPr>
+        <w:t xml:space="preserve"> </w:t>
+      </w:r>
+      <w:r>
+        <w:rPr>
+          <w:rFonts w:ascii="Times New Roman" w:hAnsi="Times New Roman" w:cs="Times New Roman"/>
+          <w:sz w:val="24"/>
+          <w:szCs w:val="24"/>
+        </w:rPr>
+        <w:t xml:space="preserve">Os </w:t>
+      </w:r>
+      <w:r>
+        <w:rPr>
+          <w:rFonts w:ascii="Times New Roman" w:hAnsi="Times New Roman" w:cs="Times New Roman"/>
+          <w:sz w:val="24"/>
+          <w:szCs w:val="24"/>
+        </w:rPr>
+        <w:t>M</w:t>
+      </w:r>
+      <w:r>
+        <w:rPr>
+          <w:rFonts w:ascii="Times New Roman" w:hAnsi="Times New Roman" w:cs="Times New Roman"/>
+          <w:sz w:val="24"/>
+          <w:szCs w:val="24"/>
+        </w:rPr>
+        <w:t>étodos find() e findAll()</w:t>
+      </w:r>
+      <w:r>
+        <w:rPr>
+          <w:rFonts w:ascii="Times New Roman" w:hAnsi="Times New Roman" w:cs="Times New Roman"/>
+          <w:sz w:val="24"/>
+          <w:szCs w:val="24"/>
         </w:rPr>
         <w:t>:</w:t>
       </w:r>
@@ -4225,98 +3384,6 @@
       <w:pPr>
         <w:pStyle w:val="PargrafodaLista"/>
         <w:numPr>
-          <w:ilvl w:val="1"/>
-          <w:numId w:val="2"/>
-        </w:numPr>
-        <w:spacing w:line="360" w:lineRule="auto"/>
-        <w:jc w:val="both"/>
-        <w:rPr>
-          <w:rFonts w:ascii="Times New Roman" w:hAnsi="Times New Roman" w:cs="Times New Roman"/>
-          <w:sz w:val="24"/>
-          <w:szCs w:val="24"/>
-        </w:rPr>
-      </w:pPr>
-      <w:r>
-        <w:rPr>
-          <w:rFonts w:ascii="Times New Roman" w:hAnsi="Times New Roman" w:cs="Times New Roman"/>
-          <w:sz w:val="24"/>
-          <w:szCs w:val="24"/>
-        </w:rPr>
-        <w:t xml:space="preserve"> </w:t>
-      </w:r>
-      <w:r>
-        <w:rPr>
-          <w:rFonts w:ascii="Times New Roman" w:hAnsi="Times New Roman" w:cs="Times New Roman"/>
-          <w:sz w:val="24"/>
-          <w:szCs w:val="24"/>
-        </w:rPr>
-        <w:t xml:space="preserve">Os </w:t>
-      </w:r>
-      <w:r>
-        <w:rPr>
-          <w:rFonts w:ascii="Times New Roman" w:hAnsi="Times New Roman" w:cs="Times New Roman"/>
-          <w:sz w:val="24"/>
-          <w:szCs w:val="24"/>
-        </w:rPr>
-        <w:t>M</w:t>
-      </w:r>
-      <w:r>
-        <w:rPr>
-          <w:rFonts w:ascii="Times New Roman" w:hAnsi="Times New Roman" w:cs="Times New Roman"/>
-          <w:sz w:val="24"/>
-          <w:szCs w:val="24"/>
-        </w:rPr>
-        <w:t xml:space="preserve">étodos </w:t>
-      </w:r>
-      <w:proofErr w:type="gramStart"/>
-      <w:r>
-        <w:rPr>
-          <w:rFonts w:ascii="Times New Roman" w:hAnsi="Times New Roman" w:cs="Times New Roman"/>
-          <w:sz w:val="24"/>
-          <w:szCs w:val="24"/>
-        </w:rPr>
-        <w:t>find(</w:t>
-      </w:r>
-      <w:proofErr w:type="gramEnd"/>
-      <w:r>
-        <w:rPr>
-          <w:rFonts w:ascii="Times New Roman" w:hAnsi="Times New Roman" w:cs="Times New Roman"/>
-          <w:sz w:val="24"/>
-          <w:szCs w:val="24"/>
-        </w:rPr>
-        <w:t xml:space="preserve">) e </w:t>
-      </w:r>
-      <w:proofErr w:type="spellStart"/>
-      <w:r>
-        <w:rPr>
-          <w:rFonts w:ascii="Times New Roman" w:hAnsi="Times New Roman" w:cs="Times New Roman"/>
-          <w:sz w:val="24"/>
-          <w:szCs w:val="24"/>
-        </w:rPr>
-        <w:t>findAll</w:t>
-      </w:r>
-      <w:proofErr w:type="spellEnd"/>
-      <w:r>
-        <w:rPr>
-          <w:rFonts w:ascii="Times New Roman" w:hAnsi="Times New Roman" w:cs="Times New Roman"/>
-          <w:sz w:val="24"/>
-          <w:szCs w:val="24"/>
-        </w:rPr>
-        <w:t>()</w:t>
-      </w:r>
-      <w:r>
-        <w:rPr>
-          <w:rFonts w:ascii="Times New Roman" w:hAnsi="Times New Roman" w:cs="Times New Roman"/>
-          <w:sz w:val="24"/>
-          <w:szCs w:val="24"/>
-        </w:rPr>
-        <w:t>:</w:t>
-      </w:r>
-    </w:p>
-    <w:p>
-      <w:pPr>
-        <w:pStyle w:val="PargrafodaLista"/>
-        <w:numPr>
           <w:ilvl w:val="2"/>
           <w:numId w:val="2"/>
         </w:numPr>
@@ -4334,43 +3401,7 @@
           <w:sz w:val="24"/>
           <w:szCs w:val="24"/>
         </w:rPr>
-        <w:t xml:space="preserve">O </w:t>
-      </w:r>
-      <w:proofErr w:type="gramStart"/>
-      <w:r>
-        <w:rPr>
-          <w:rFonts w:ascii="Times New Roman" w:hAnsi="Times New Roman" w:cs="Times New Roman"/>
-          <w:sz w:val="24"/>
-          <w:szCs w:val="24"/>
-        </w:rPr>
-        <w:t>find(</w:t>
-      </w:r>
-      <w:proofErr w:type="gramEnd"/>
-      <w:r>
-        <w:rPr>
-          <w:rFonts w:ascii="Times New Roman" w:hAnsi="Times New Roman" w:cs="Times New Roman"/>
-          <w:sz w:val="24"/>
-          <w:szCs w:val="24"/>
-        </w:rPr>
-        <w:t xml:space="preserve">) é exatamente equivalente a apenas colocar </w:t>
-      </w:r>
-      <w:proofErr w:type="spellStart"/>
-      <w:r>
-        <w:rPr>
-          <w:rFonts w:ascii="Times New Roman" w:hAnsi="Times New Roman" w:cs="Times New Roman"/>
-          <w:sz w:val="24"/>
-          <w:szCs w:val="24"/>
-        </w:rPr>
-        <w:t>sou.img</w:t>
-      </w:r>
-      <w:proofErr w:type="spellEnd"/>
-      <w:r>
-        <w:rPr>
-          <w:rFonts w:ascii="Times New Roman" w:hAnsi="Times New Roman" w:cs="Times New Roman"/>
-          <w:sz w:val="24"/>
-          <w:szCs w:val="24"/>
-        </w:rPr>
-        <w:t>, por exemplo:</w:t>
+        <w:t>O find() é exatamente equivalente a apenas colocar sou.img, por exemplo:</w:t>
       </w:r>
     </w:p>
     <w:p>
@@ -4457,53 +3488,7 @@
           <w:sz w:val="24"/>
           <w:szCs w:val="24"/>
         </w:rPr>
-        <w:t xml:space="preserve">Já no caso do </w:t>
-      </w:r>
-      <w:proofErr w:type="spellStart"/>
-      <w:proofErr w:type="gramStart"/>
-      <w:r>
-        <w:rPr>
-          <w:rFonts w:ascii="Times New Roman" w:hAnsi="Times New Roman" w:cs="Times New Roman"/>
-          <w:sz w:val="24"/>
-          <w:szCs w:val="24"/>
-        </w:rPr>
-        <w:t>findAll</w:t>
-      </w:r>
-      <w:proofErr w:type="spellEnd"/>
-      <w:r>
-        <w:rPr>
-          <w:rFonts w:ascii="Times New Roman" w:hAnsi="Times New Roman" w:cs="Times New Roman"/>
-          <w:sz w:val="24"/>
-          <w:szCs w:val="24"/>
-        </w:rPr>
-        <w:t>(</w:t>
-      </w:r>
-      <w:proofErr w:type="gramEnd"/>
-      <w:r>
-        <w:rPr>
-          <w:rFonts w:ascii="Times New Roman" w:hAnsi="Times New Roman" w:cs="Times New Roman"/>
-          <w:sz w:val="24"/>
-          <w:szCs w:val="24"/>
-        </w:rPr>
-        <w:t xml:space="preserve">) ele </w:t>
-      </w:r>
-      <w:proofErr w:type="spellStart"/>
-      <w:r>
-        <w:rPr>
-          <w:rFonts w:ascii="Times New Roman" w:hAnsi="Times New Roman" w:cs="Times New Roman"/>
-          <w:sz w:val="24"/>
-          <w:szCs w:val="24"/>
-        </w:rPr>
-        <w:t>trás</w:t>
-      </w:r>
-      <w:proofErr w:type="spellEnd"/>
-      <w:r>
-        <w:rPr>
-          <w:rFonts w:ascii="Times New Roman" w:hAnsi="Times New Roman" w:cs="Times New Roman"/>
-          <w:sz w:val="24"/>
-          <w:szCs w:val="24"/>
-        </w:rPr>
-        <w:t xml:space="preserve"> uma lista com todos os itens encontrados no DOM do HTML da página equivalente ao que estamos procurando:</w:t>
+        <w:t>Já no caso do findAll() ele trás uma lista com todos os itens encontrados no DOM do HTML da página equivalente ao que estamos procurando:</w:t>
       </w:r>
     </w:p>
     <w:p>
@@ -4597,53 +3582,7 @@
           <w:sz w:val="24"/>
           <w:szCs w:val="24"/>
         </w:rPr>
-        <w:t xml:space="preserve"> </w:t>
-      </w:r>
-      <w:proofErr w:type="spellStart"/>
-      <w:r>
-        <w:rPr>
-          <w:rFonts w:ascii="Times New Roman" w:hAnsi="Times New Roman" w:cs="Times New Roman"/>
-          <w:sz w:val="24"/>
-          <w:szCs w:val="24"/>
-        </w:rPr>
-        <w:t>limit</w:t>
-      </w:r>
-      <w:proofErr w:type="spellEnd"/>
-      <w:r>
-        <w:rPr>
-          <w:rFonts w:ascii="Times New Roman" w:hAnsi="Times New Roman" w:cs="Times New Roman"/>
-          <w:sz w:val="24"/>
-          <w:szCs w:val="24"/>
-        </w:rPr>
-        <w:t xml:space="preserve">: Limita a quantidade de resultados do </w:t>
-      </w:r>
-      <w:proofErr w:type="spellStart"/>
-      <w:proofErr w:type="gramStart"/>
-      <w:r>
-        <w:rPr>
-          <w:rFonts w:ascii="Times New Roman" w:hAnsi="Times New Roman" w:cs="Times New Roman"/>
-          <w:sz w:val="24"/>
-          <w:szCs w:val="24"/>
-        </w:rPr>
-        <w:t>findAll</w:t>
-      </w:r>
-      <w:proofErr w:type="spellEnd"/>
-      <w:r>
-        <w:rPr>
-          <w:rFonts w:ascii="Times New Roman" w:hAnsi="Times New Roman" w:cs="Times New Roman"/>
-          <w:sz w:val="24"/>
-          <w:szCs w:val="24"/>
-        </w:rPr>
-        <w:t>(</w:t>
-      </w:r>
-      <w:proofErr w:type="gramEnd"/>
-      <w:r>
-        <w:rPr>
-          <w:rFonts w:ascii="Times New Roman" w:hAnsi="Times New Roman" w:cs="Times New Roman"/>
-          <w:sz w:val="24"/>
-          <w:szCs w:val="24"/>
-        </w:rPr>
-        <w:t>) no número desejado:</w:t>
+        <w:t xml:space="preserve"> limit: Limita a quantidade de resultados do findAll() no número desejado:</w:t>
       </w:r>
     </w:p>
     <w:p>
@@ -4753,43 +3692,7 @@
           <w:sz w:val="24"/>
           <w:szCs w:val="24"/>
         </w:rPr>
-        <w:t xml:space="preserve">Um atalho para esse comando, já que é o que mais utilizamos, é basicamente colocar </w:t>
-      </w:r>
-      <w:proofErr w:type="spellStart"/>
-      <w:r>
-        <w:rPr>
-          <w:rFonts w:ascii="Times New Roman" w:hAnsi="Times New Roman" w:cs="Times New Roman"/>
-          <w:sz w:val="24"/>
-          <w:szCs w:val="24"/>
-        </w:rPr>
-        <w:t>soup</w:t>
-      </w:r>
-      <w:proofErr w:type="spellEnd"/>
-      <w:r>
-        <w:rPr>
-          <w:rFonts w:ascii="Times New Roman" w:hAnsi="Times New Roman" w:cs="Times New Roman"/>
-          <w:sz w:val="24"/>
-          <w:szCs w:val="24"/>
-        </w:rPr>
-        <w:t>(‘</w:t>
-      </w:r>
-      <w:proofErr w:type="spellStart"/>
-      <w:r>
-        <w:rPr>
-          <w:rFonts w:ascii="Times New Roman" w:hAnsi="Times New Roman" w:cs="Times New Roman"/>
-          <w:sz w:val="24"/>
-          <w:szCs w:val="24"/>
-        </w:rPr>
-        <w:t>item_desejado</w:t>
-      </w:r>
-      <w:proofErr w:type="spellEnd"/>
-      <w:r>
-        <w:rPr>
-          <w:rFonts w:ascii="Times New Roman" w:hAnsi="Times New Roman" w:cs="Times New Roman"/>
-          <w:sz w:val="24"/>
-          <w:szCs w:val="24"/>
-        </w:rPr>
-        <w:t>’):</w:t>
+        <w:t>Um atalho para esse comando, já que é o que mais utilizamos, é basicamente colocar soup(‘item_desejado’):</w:t>
       </w:r>
     </w:p>
     <w:p>
@@ -5018,25 +3921,7 @@
           <w:sz w:val="24"/>
           <w:szCs w:val="24"/>
         </w:rPr>
-        <w:t xml:space="preserve">Argumento </w:t>
-      </w:r>
-      <w:proofErr w:type="spellStart"/>
-      <w:r>
-        <w:rPr>
-          <w:rFonts w:ascii="Times New Roman" w:hAnsi="Times New Roman" w:cs="Times New Roman"/>
-          <w:sz w:val="24"/>
-          <w:szCs w:val="24"/>
-        </w:rPr>
-        <w:t>attributes</w:t>
-      </w:r>
-      <w:proofErr w:type="spellEnd"/>
-      <w:r>
-        <w:rPr>
-          <w:rFonts w:ascii="Times New Roman" w:hAnsi="Times New Roman" w:cs="Times New Roman"/>
-          <w:sz w:val="24"/>
-          <w:szCs w:val="24"/>
-        </w:rPr>
-        <w:t xml:space="preserve">: </w:t>
+        <w:t xml:space="preserve">Argumento attributes: </w:t>
       </w:r>
       <w:r>
         <w:rPr>
@@ -5210,25 +4095,7 @@
           <w:sz w:val="24"/>
           <w:szCs w:val="24"/>
         </w:rPr>
-        <w:t xml:space="preserve"> Utilizando ainda atributos diretos, como a descrição alternativa dos </w:t>
-      </w:r>
-      <w:proofErr w:type="spellStart"/>
-      <w:r>
-        <w:rPr>
-          <w:rFonts w:ascii="Times New Roman" w:hAnsi="Times New Roman" w:cs="Times New Roman"/>
-          <w:sz w:val="24"/>
-          <w:szCs w:val="24"/>
-        </w:rPr>
-        <w:t>img</w:t>
-      </w:r>
-      <w:proofErr w:type="spellEnd"/>
-      <w:r>
-        <w:rPr>
-          <w:rFonts w:ascii="Times New Roman" w:hAnsi="Times New Roman" w:cs="Times New Roman"/>
-          <w:sz w:val="24"/>
-          <w:szCs w:val="24"/>
-        </w:rPr>
-        <w:t>:</w:t>
+        <w:t xml:space="preserve"> Utilizando ainda atributos diretos, como a descrição alternativa dos img:</w:t>
       </w:r>
     </w:p>
     <w:p>
@@ -5307,25 +4174,7 @@
           <w:sz w:val="24"/>
           <w:szCs w:val="24"/>
         </w:rPr>
-        <w:t xml:space="preserve">Como são iteráveis podemos ainda pegar somente o </w:t>
-      </w:r>
-      <w:proofErr w:type="spellStart"/>
-      <w:r>
-        <w:rPr>
-          <w:rFonts w:ascii="Times New Roman" w:hAnsi="Times New Roman" w:cs="Times New Roman"/>
-          <w:sz w:val="24"/>
-          <w:szCs w:val="24"/>
-        </w:rPr>
-        <w:t>src</w:t>
-      </w:r>
-      <w:proofErr w:type="spellEnd"/>
-      <w:r>
-        <w:rPr>
-          <w:rFonts w:ascii="Times New Roman" w:hAnsi="Times New Roman" w:cs="Times New Roman"/>
-          <w:sz w:val="24"/>
-          <w:szCs w:val="24"/>
-        </w:rPr>
-        <w:t xml:space="preserve"> das imagens:</w:t>
+        <w:t>Como são iteráveis podemos ainda pegar somente o src das imagens:</w:t>
       </w:r>
     </w:p>
     <w:p>
@@ -5403,43 +4252,7 @@
           <w:sz w:val="24"/>
           <w:szCs w:val="24"/>
         </w:rPr>
-        <w:t xml:space="preserve"> Também existe o atributo </w:t>
-      </w:r>
-      <w:proofErr w:type="spellStart"/>
-      <w:r>
-        <w:rPr>
-          <w:rFonts w:ascii="Times New Roman" w:hAnsi="Times New Roman" w:cs="Times New Roman"/>
-          <w:sz w:val="24"/>
-          <w:szCs w:val="24"/>
-        </w:rPr>
-        <w:t>class</w:t>
-      </w:r>
-      <w:proofErr w:type="spellEnd"/>
-      <w:r>
-        <w:rPr>
-          <w:rFonts w:ascii="Times New Roman" w:hAnsi="Times New Roman" w:cs="Times New Roman"/>
-          <w:sz w:val="24"/>
-          <w:szCs w:val="24"/>
-        </w:rPr>
-        <w:t xml:space="preserve">, mas tome cuidado pois o próprio python possui ele, portanto, com </w:t>
-      </w:r>
-      <w:proofErr w:type="spellStart"/>
-      <w:r>
-        <w:rPr>
-          <w:rFonts w:ascii="Times New Roman" w:hAnsi="Times New Roman" w:cs="Times New Roman"/>
-          <w:sz w:val="24"/>
-          <w:szCs w:val="24"/>
-        </w:rPr>
-        <w:t>scraping</w:t>
-      </w:r>
-      <w:proofErr w:type="spellEnd"/>
-      <w:r>
-        <w:rPr>
-          <w:rFonts w:ascii="Times New Roman" w:hAnsi="Times New Roman" w:cs="Times New Roman"/>
-          <w:sz w:val="24"/>
-          <w:szCs w:val="24"/>
-        </w:rPr>
-        <w:t>, precisamos colocar um _ depois:</w:t>
+        <w:t xml:space="preserve"> Também existe o atributo class, mas tome cuidado pois o próprio python possui ele, portanto, com scraping, precisamos colocar um _ depois:</w:t>
       </w:r>
     </w:p>
     <w:p>
@@ -5519,59 +4332,13 @@
         </w:rPr>
         <w:t xml:space="preserve"> </w:t>
       </w:r>
-      <w:proofErr w:type="spellStart"/>
-      <w:r>
-        <w:rPr>
-          <w:rFonts w:ascii="Times New Roman" w:hAnsi="Times New Roman" w:cs="Times New Roman"/>
-          <w:sz w:val="24"/>
-          <w:szCs w:val="24"/>
-        </w:rPr>
-        <w:t>Text</w:t>
-      </w:r>
-      <w:proofErr w:type="spellEnd"/>
-      <w:r>
-        <w:rPr>
-          <w:rFonts w:ascii="Times New Roman" w:hAnsi="Times New Roman" w:cs="Times New Roman"/>
-          <w:sz w:val="24"/>
-          <w:szCs w:val="24"/>
-        </w:rPr>
-        <w:t xml:space="preserve"> = True: </w:t>
-      </w:r>
-      <w:proofErr w:type="spellStart"/>
-      <w:r>
-        <w:rPr>
-          <w:rFonts w:ascii="Times New Roman" w:hAnsi="Times New Roman" w:cs="Times New Roman"/>
-          <w:sz w:val="24"/>
-          <w:szCs w:val="24"/>
-        </w:rPr>
-        <w:t>Trás</w:t>
-      </w:r>
-      <w:proofErr w:type="spellEnd"/>
-      <w:r>
-        <w:rPr>
-          <w:rFonts w:ascii="Times New Roman" w:hAnsi="Times New Roman" w:cs="Times New Roman"/>
-          <w:sz w:val="24"/>
-          <w:szCs w:val="24"/>
-        </w:rPr>
-        <w:t xml:space="preserve"> todos os </w:t>
-      </w:r>
-      <w:proofErr w:type="gramStart"/>
-      <w:r>
-        <w:rPr>
-          <w:rFonts w:ascii="Times New Roman" w:hAnsi="Times New Roman" w:cs="Times New Roman"/>
-          <w:sz w:val="24"/>
-          <w:szCs w:val="24"/>
-        </w:rPr>
-        <w:t>textos encontrado</w:t>
-      </w:r>
-      <w:proofErr w:type="gramEnd"/>
-      <w:r>
-        <w:rPr>
-          <w:rFonts w:ascii="Times New Roman" w:hAnsi="Times New Roman" w:cs="Times New Roman"/>
-          <w:sz w:val="24"/>
-          <w:szCs w:val="24"/>
-        </w:rPr>
-        <w:t xml:space="preserve"> em todas as classes para uma lista:</w:t>
+      <w:r>
+        <w:rPr>
+          <w:rFonts w:ascii="Times New Roman" w:hAnsi="Times New Roman" w:cs="Times New Roman"/>
+          <w:sz w:val="24"/>
+          <w:szCs w:val="24"/>
+        </w:rPr>
+        <w:t>Text = True: Trás todos os textos encontrado em todas as classes para uma lista:</w:t>
       </w:r>
     </w:p>
     <w:p>
@@ -5730,18 +4497,8 @@
           <w:sz w:val="24"/>
           <w:szCs w:val="24"/>
         </w:rPr>
-        <w:t xml:space="preserve">Técnicas avançadas de pesquisa com objetos </w:t>
-      </w:r>
-      <w:proofErr w:type="spellStart"/>
-      <w:r>
-        <w:rPr>
-          <w:rFonts w:ascii="Times New Roman" w:hAnsi="Times New Roman" w:cs="Times New Roman"/>
-          <w:sz w:val="24"/>
-          <w:szCs w:val="24"/>
-        </w:rPr>
-        <w:t>BeautifulSoup</w:t>
-      </w:r>
-      <w:proofErr w:type="spellEnd"/>
+        <w:t>Técnicas avançadas de pesquisa com objetos BeautifulSoup</w:t>
+      </w:r>
       <w:r>
         <w:rPr>
           <w:rFonts w:ascii="Times New Roman" w:hAnsi="Times New Roman" w:cs="Times New Roman"/>
@@ -5772,43 +4529,7 @@
           <w:sz w:val="24"/>
           <w:szCs w:val="24"/>
         </w:rPr>
-        <w:t xml:space="preserve">Os métodos </w:t>
-      </w:r>
-      <w:proofErr w:type="gramStart"/>
-      <w:r>
-        <w:rPr>
-          <w:rFonts w:ascii="Times New Roman" w:hAnsi="Times New Roman" w:cs="Times New Roman"/>
-          <w:sz w:val="24"/>
-          <w:szCs w:val="24"/>
-        </w:rPr>
-        <w:t>find(</w:t>
-      </w:r>
-      <w:proofErr w:type="gramEnd"/>
-      <w:r>
-        <w:rPr>
-          <w:rFonts w:ascii="Times New Roman" w:hAnsi="Times New Roman" w:cs="Times New Roman"/>
-          <w:sz w:val="24"/>
-          <w:szCs w:val="24"/>
-        </w:rPr>
-        <w:t xml:space="preserve">) e </w:t>
-      </w:r>
-      <w:proofErr w:type="spellStart"/>
-      <w:r>
-        <w:rPr>
-          <w:rFonts w:ascii="Times New Roman" w:hAnsi="Times New Roman" w:cs="Times New Roman"/>
-          <w:sz w:val="24"/>
-          <w:szCs w:val="24"/>
-        </w:rPr>
-        <w:t>findAll</w:t>
-      </w:r>
-      <w:proofErr w:type="spellEnd"/>
-      <w:r>
-        <w:rPr>
-          <w:rFonts w:ascii="Times New Roman" w:hAnsi="Times New Roman" w:cs="Times New Roman"/>
-          <w:sz w:val="24"/>
-          <w:szCs w:val="24"/>
-        </w:rPr>
-        <w:t>()</w:t>
+        <w:t>Os métodos find() e findAll()</w:t>
       </w:r>
       <w:r>
         <w:rPr>
@@ -5840,43 +4561,7 @@
           <w:sz w:val="24"/>
           <w:szCs w:val="24"/>
         </w:rPr>
-        <w:t xml:space="preserve">Algumas configurações de argumentos e dicas de pesquisa para os métodos </w:t>
-      </w:r>
-      <w:proofErr w:type="gramStart"/>
-      <w:r>
-        <w:rPr>
-          <w:rFonts w:ascii="Times New Roman" w:hAnsi="Times New Roman" w:cs="Times New Roman"/>
-          <w:sz w:val="24"/>
-          <w:szCs w:val="24"/>
-        </w:rPr>
-        <w:t>find(</w:t>
-      </w:r>
-      <w:proofErr w:type="gramEnd"/>
-      <w:r>
-        <w:rPr>
-          <w:rFonts w:ascii="Times New Roman" w:hAnsi="Times New Roman" w:cs="Times New Roman"/>
-          <w:sz w:val="24"/>
-          <w:szCs w:val="24"/>
-        </w:rPr>
-        <w:t xml:space="preserve">) e </w:t>
-      </w:r>
-      <w:proofErr w:type="spellStart"/>
-      <w:r>
-        <w:rPr>
-          <w:rFonts w:ascii="Times New Roman" w:hAnsi="Times New Roman" w:cs="Times New Roman"/>
-          <w:sz w:val="24"/>
-          <w:szCs w:val="24"/>
-        </w:rPr>
-        <w:t>findAll</w:t>
-      </w:r>
-      <w:proofErr w:type="spellEnd"/>
-      <w:r>
-        <w:rPr>
-          <w:rFonts w:ascii="Times New Roman" w:hAnsi="Times New Roman" w:cs="Times New Roman"/>
-          <w:sz w:val="24"/>
-          <w:szCs w:val="24"/>
-        </w:rPr>
-        <w:t>()</w:t>
+        <w:t>Algumas configurações de argumentos e dicas de pesquisa para os métodos find() e findAll()</w:t>
       </w:r>
       <w:r>
         <w:rPr>
@@ -5908,25 +4593,7 @@
           <w:sz w:val="24"/>
           <w:szCs w:val="24"/>
         </w:rPr>
-        <w:t xml:space="preserve">Outros métodos de pesquisa disponibilizados pela biblioteca </w:t>
-      </w:r>
-      <w:proofErr w:type="spellStart"/>
-      <w:r>
-        <w:rPr>
-          <w:rFonts w:ascii="Times New Roman" w:hAnsi="Times New Roman" w:cs="Times New Roman"/>
-          <w:sz w:val="24"/>
-          <w:szCs w:val="24"/>
-        </w:rPr>
-        <w:t>BeautifulSoup</w:t>
-      </w:r>
-      <w:proofErr w:type="spellEnd"/>
-      <w:r>
-        <w:rPr>
-          <w:rFonts w:ascii="Times New Roman" w:hAnsi="Times New Roman" w:cs="Times New Roman"/>
-          <w:sz w:val="24"/>
-          <w:szCs w:val="24"/>
-        </w:rPr>
-        <w:t>:</w:t>
+        <w:t>Outros métodos de pesquisa disponibilizados pela biblioteca BeautifulSoup:</w:t>
       </w:r>
     </w:p>
     <w:p>
@@ -5944,34 +4611,14 @@
           <w:szCs w:val="24"/>
         </w:rPr>
       </w:pPr>
-      <w:proofErr w:type="spellStart"/>
-      <w:r>
-        <w:rPr>
-          <w:rFonts w:ascii="Times New Roman" w:hAnsi="Times New Roman" w:cs="Times New Roman"/>
-          <w:sz w:val="24"/>
-          <w:szCs w:val="24"/>
-        </w:rPr>
-        <w:t>findParent</w:t>
-      </w:r>
-      <w:proofErr w:type="spellEnd"/>
-      <w:r>
-        <w:rPr>
-          <w:rFonts w:ascii="Times New Roman" w:hAnsi="Times New Roman" w:cs="Times New Roman"/>
-          <w:sz w:val="24"/>
-          <w:szCs w:val="24"/>
-        </w:rPr>
-        <w:t xml:space="preserve"> e </w:t>
-      </w:r>
-      <w:proofErr w:type="spellStart"/>
-      <w:r>
-        <w:rPr>
-          <w:rFonts w:ascii="Times New Roman" w:hAnsi="Times New Roman" w:cs="Times New Roman"/>
-          <w:sz w:val="24"/>
-          <w:szCs w:val="24"/>
-        </w:rPr>
-        <w:t>findParents</w:t>
-      </w:r>
-      <w:proofErr w:type="spellEnd"/>
+      <w:r>
+        <w:rPr>
+          <w:rFonts w:ascii="Times New Roman" w:hAnsi="Times New Roman" w:cs="Times New Roman"/>
+          <w:sz w:val="24"/>
+          <w:szCs w:val="24"/>
+        </w:rPr>
+        <w:t>findParent e findParents</w:t>
+      </w:r>
       <w:r>
         <w:rPr>
           <w:rFonts w:ascii="Times New Roman" w:hAnsi="Times New Roman" w:cs="Times New Roman"/>
@@ -5996,34 +4643,14 @@
           <w:szCs w:val="24"/>
         </w:rPr>
       </w:pPr>
-      <w:proofErr w:type="spellStart"/>
-      <w:r>
-        <w:rPr>
-          <w:rFonts w:ascii="Times New Roman" w:hAnsi="Times New Roman" w:cs="Times New Roman"/>
-          <w:sz w:val="24"/>
-          <w:szCs w:val="24"/>
-        </w:rPr>
-        <w:t>findNextSiblings</w:t>
-      </w:r>
-      <w:proofErr w:type="spellEnd"/>
-      <w:r>
-        <w:rPr>
-          <w:rFonts w:ascii="Times New Roman" w:hAnsi="Times New Roman" w:cs="Times New Roman"/>
-          <w:sz w:val="24"/>
-          <w:szCs w:val="24"/>
-        </w:rPr>
-        <w:t xml:space="preserve"> e </w:t>
-      </w:r>
-      <w:proofErr w:type="spellStart"/>
-      <w:r>
-        <w:rPr>
-          <w:rFonts w:ascii="Times New Roman" w:hAnsi="Times New Roman" w:cs="Times New Roman"/>
-          <w:sz w:val="24"/>
-          <w:szCs w:val="24"/>
-        </w:rPr>
-        <w:t>findNextSiblings</w:t>
-      </w:r>
-      <w:proofErr w:type="spellEnd"/>
+      <w:r>
+        <w:rPr>
+          <w:rFonts w:ascii="Times New Roman" w:hAnsi="Times New Roman" w:cs="Times New Roman"/>
+          <w:sz w:val="24"/>
+          <w:szCs w:val="24"/>
+        </w:rPr>
+        <w:t>findNextSiblings e findNextSiblings</w:t>
+      </w:r>
       <w:r>
         <w:rPr>
           <w:rFonts w:ascii="Times New Roman" w:hAnsi="Times New Roman" w:cs="Times New Roman"/>
@@ -6048,34 +4675,14 @@
           <w:szCs w:val="24"/>
         </w:rPr>
       </w:pPr>
-      <w:proofErr w:type="spellStart"/>
-      <w:r>
-        <w:rPr>
-          <w:rFonts w:ascii="Times New Roman" w:hAnsi="Times New Roman" w:cs="Times New Roman"/>
-          <w:sz w:val="24"/>
-          <w:szCs w:val="24"/>
-        </w:rPr>
-        <w:t>findPreviousSibling</w:t>
-      </w:r>
-      <w:proofErr w:type="spellEnd"/>
-      <w:r>
-        <w:rPr>
-          <w:rFonts w:ascii="Times New Roman" w:hAnsi="Times New Roman" w:cs="Times New Roman"/>
-          <w:sz w:val="24"/>
-          <w:szCs w:val="24"/>
-        </w:rPr>
-        <w:t xml:space="preserve"> e </w:t>
-      </w:r>
-      <w:proofErr w:type="spellStart"/>
-      <w:r>
-        <w:rPr>
-          <w:rFonts w:ascii="Times New Roman" w:hAnsi="Times New Roman" w:cs="Times New Roman"/>
-          <w:sz w:val="24"/>
-          <w:szCs w:val="24"/>
-        </w:rPr>
-        <w:t>findPreviousSiblings</w:t>
-      </w:r>
-      <w:proofErr w:type="spellEnd"/>
+      <w:r>
+        <w:rPr>
+          <w:rFonts w:ascii="Times New Roman" w:hAnsi="Times New Roman" w:cs="Times New Roman"/>
+          <w:sz w:val="24"/>
+          <w:szCs w:val="24"/>
+        </w:rPr>
+        <w:t>findPreviousSibling e findPreviousSiblings</w:t>
+      </w:r>
       <w:r>
         <w:rPr>
           <w:rFonts w:ascii="Times New Roman" w:hAnsi="Times New Roman" w:cs="Times New Roman"/>
@@ -6100,34 +4707,14 @@
           <w:szCs w:val="24"/>
         </w:rPr>
       </w:pPr>
-      <w:proofErr w:type="spellStart"/>
-      <w:r>
-        <w:rPr>
-          <w:rFonts w:ascii="Times New Roman" w:hAnsi="Times New Roman" w:cs="Times New Roman"/>
-          <w:sz w:val="24"/>
-          <w:szCs w:val="24"/>
-        </w:rPr>
-        <w:t>findNext</w:t>
-      </w:r>
-      <w:proofErr w:type="spellEnd"/>
-      <w:r>
-        <w:rPr>
-          <w:rFonts w:ascii="Times New Roman" w:hAnsi="Times New Roman" w:cs="Times New Roman"/>
-          <w:sz w:val="24"/>
-          <w:szCs w:val="24"/>
-        </w:rPr>
-        <w:t xml:space="preserve"> e </w:t>
-      </w:r>
-      <w:proofErr w:type="spellStart"/>
-      <w:r>
-        <w:rPr>
-          <w:rFonts w:ascii="Times New Roman" w:hAnsi="Times New Roman" w:cs="Times New Roman"/>
-          <w:sz w:val="24"/>
-          <w:szCs w:val="24"/>
-        </w:rPr>
-        <w:t>findAllNext</w:t>
-      </w:r>
-      <w:proofErr w:type="spellEnd"/>
+      <w:r>
+        <w:rPr>
+          <w:rFonts w:ascii="Times New Roman" w:hAnsi="Times New Roman" w:cs="Times New Roman"/>
+          <w:sz w:val="24"/>
+          <w:szCs w:val="24"/>
+        </w:rPr>
+        <w:t>findNext e findAllNext</w:t>
+      </w:r>
       <w:r>
         <w:rPr>
           <w:rFonts w:ascii="Times New Roman" w:hAnsi="Times New Roman" w:cs="Times New Roman"/>
@@ -6152,34 +4739,14 @@
           <w:szCs w:val="24"/>
         </w:rPr>
       </w:pPr>
-      <w:proofErr w:type="spellStart"/>
-      <w:r>
-        <w:rPr>
-          <w:rFonts w:ascii="Times New Roman" w:hAnsi="Times New Roman" w:cs="Times New Roman"/>
-          <w:sz w:val="24"/>
-          <w:szCs w:val="24"/>
-        </w:rPr>
-        <w:t>findPrevious</w:t>
-      </w:r>
-      <w:proofErr w:type="spellEnd"/>
-      <w:r>
-        <w:rPr>
-          <w:rFonts w:ascii="Times New Roman" w:hAnsi="Times New Roman" w:cs="Times New Roman"/>
-          <w:sz w:val="24"/>
-          <w:szCs w:val="24"/>
-        </w:rPr>
-        <w:t xml:space="preserve"> e </w:t>
-      </w:r>
-      <w:proofErr w:type="spellStart"/>
-      <w:r>
-        <w:rPr>
-          <w:rFonts w:ascii="Times New Roman" w:hAnsi="Times New Roman" w:cs="Times New Roman"/>
-          <w:sz w:val="24"/>
-          <w:szCs w:val="24"/>
-        </w:rPr>
-        <w:t>findAllPrevious</w:t>
-      </w:r>
-      <w:proofErr w:type="spellEnd"/>
+      <w:r>
+        <w:rPr>
+          <w:rFonts w:ascii="Times New Roman" w:hAnsi="Times New Roman" w:cs="Times New Roman"/>
+          <w:sz w:val="24"/>
+          <w:szCs w:val="24"/>
+        </w:rPr>
+        <w:t>findPrevious e findAllPrevious</w:t>
+      </w:r>
       <w:r>
         <w:rPr>
           <w:rFonts w:ascii="Times New Roman" w:hAnsi="Times New Roman" w:cs="Times New Roman"/>
@@ -6343,6 +4910,177 @@
                         <a14:shadowObscured xmlns:a14="http://schemas.microsoft.com/office/drawing/2010/main"/>
                       </a:ext>
                     </a:extLst>
+                  </pic:spPr>
+                </pic:pic>
+              </a:graphicData>
+            </a:graphic>
+          </wp:inline>
+        </w:drawing>
+      </w:r>
+    </w:p>
+    <w:p>
+      <w:pPr>
+        <w:pStyle w:val="PargrafodaLista"/>
+        <w:numPr>
+          <w:ilvl w:val="1"/>
+          <w:numId w:val="2"/>
+        </w:numPr>
+        <w:spacing w:line="360" w:lineRule="auto"/>
+        <w:jc w:val="both"/>
+        <w:rPr>
+          <w:rFonts w:ascii="Times New Roman" w:hAnsi="Times New Roman" w:cs="Times New Roman"/>
+          <w:sz w:val="24"/>
+          <w:szCs w:val="24"/>
+        </w:rPr>
+      </w:pPr>
+      <w:r>
+        <w:rPr>
+          <w:rFonts w:ascii="Times New Roman" w:hAnsi="Times New Roman" w:cs="Times New Roman"/>
+          <w:sz w:val="24"/>
+          <w:szCs w:val="24"/>
+        </w:rPr>
+        <w:lastRenderedPageBreak/>
+        <w:t xml:space="preserve"> </w:t>
+      </w:r>
+      <w:r>
+        <w:rPr>
+          <w:rFonts w:ascii="Times New Roman" w:hAnsi="Times New Roman" w:cs="Times New Roman"/>
+          <w:sz w:val="24"/>
+          <w:szCs w:val="24"/>
+        </w:rPr>
+        <w:t>Obtendo o valor do veículo anunciado</w:t>
+      </w:r>
+      <w:r>
+        <w:rPr>
+          <w:rFonts w:ascii="Times New Roman" w:hAnsi="Times New Roman" w:cs="Times New Roman"/>
+          <w:sz w:val="24"/>
+          <w:szCs w:val="24"/>
+        </w:rPr>
+        <w:t>:</w:t>
+      </w:r>
+    </w:p>
+    <w:p>
+      <w:pPr>
+        <w:pStyle w:val="PargrafodaLista"/>
+        <w:numPr>
+          <w:ilvl w:val="2"/>
+          <w:numId w:val="2"/>
+        </w:numPr>
+        <w:spacing w:line="360" w:lineRule="auto"/>
+        <w:jc w:val="both"/>
+        <w:rPr>
+          <w:rFonts w:ascii="Times New Roman" w:hAnsi="Times New Roman" w:cs="Times New Roman"/>
+          <w:sz w:val="24"/>
+          <w:szCs w:val="24"/>
+        </w:rPr>
+      </w:pPr>
+      <w:r>
+        <w:rPr>
+          <w:rFonts w:ascii="Times New Roman" w:hAnsi="Times New Roman" w:cs="Times New Roman"/>
+          <w:sz w:val="24"/>
+          <w:szCs w:val="24"/>
+        </w:rPr>
+        <w:t>Utilizamos o find para obter apenas o texto da tag p que possui o valor do carro desejado.</w:t>
+      </w:r>
+    </w:p>
+    <w:p>
+      <w:pPr>
+        <w:spacing w:line="360" w:lineRule="auto"/>
+        <w:jc w:val="both"/>
+        <w:rPr>
+          <w:rFonts w:ascii="Times New Roman" w:hAnsi="Times New Roman" w:cs="Times New Roman"/>
+          <w:sz w:val="24"/>
+          <w:szCs w:val="24"/>
+        </w:rPr>
+      </w:pPr>
+      <w:r>
+        <w:rPr>
+          <w:rFonts w:ascii="Times New Roman" w:hAnsi="Times New Roman" w:cs="Times New Roman"/>
+          <w:sz w:val="24"/>
+          <w:szCs w:val="24"/>
+        </w:rPr>
+        <w:drawing>
+          <wp:inline distT="0" distB="0" distL="0" distR="0" wp14:anchorId="7C056BFD" wp14:editId="5F3C6578">
+            <wp:extent cx="5400040" cy="3291840"/>
+            <wp:effectExtent l="0" t="0" r="0" b="3810"/>
+            <wp:docPr id="40" name="Imagem 40"/>
+            <wp:cNvGraphicFramePr>
+              <a:graphicFrameLocks xmlns:a="http://schemas.openxmlformats.org/drawingml/2006/main" noChangeAspect="1"/>
+            </wp:cNvGraphicFramePr>
+            <a:graphic xmlns:a="http://schemas.openxmlformats.org/drawingml/2006/main">
+              <a:graphicData uri="http://schemas.openxmlformats.org/drawingml/2006/picture">
+                <pic:pic xmlns:pic="http://schemas.openxmlformats.org/drawingml/2006/picture">
+                  <pic:nvPicPr>
+                    <pic:cNvPr id="1" name=""/>
+                    <pic:cNvPicPr/>
+                  </pic:nvPicPr>
+                  <pic:blipFill>
+                    <a:blip r:embed="rId45"/>
+                    <a:stretch>
+                      <a:fillRect/>
+                    </a:stretch>
+                  </pic:blipFill>
+                  <pic:spPr>
+                    <a:xfrm>
+                      <a:off x="0" y="0"/>
+                      <a:ext cx="5400040" cy="3291840"/>
+                    </a:xfrm>
+                    <a:prstGeom prst="rect">
+                      <a:avLst/>
+                    </a:prstGeom>
+                  </pic:spPr>
+                </pic:pic>
+              </a:graphicData>
+            </a:graphic>
+          </wp:inline>
+        </w:drawing>
+      </w:r>
+    </w:p>
+    <w:p>
+      <w:pPr>
+        <w:spacing w:line="360" w:lineRule="auto"/>
+        <w:jc w:val="both"/>
+        <w:rPr>
+          <w:rFonts w:ascii="Times New Roman" w:hAnsi="Times New Roman" w:cs="Times New Roman"/>
+          <w:sz w:val="24"/>
+          <w:szCs w:val="24"/>
+        </w:rPr>
+      </w:pPr>
+      <w:r>
+        <w:rPr>
+          <w:rFonts w:ascii="Times New Roman" w:hAnsi="Times New Roman" w:cs="Times New Roman"/>
+          <w:sz w:val="24"/>
+          <w:szCs w:val="24"/>
+        </w:rPr>
+        <w:drawing>
+          <wp:inline distT="0" distB="0" distL="0" distR="0" wp14:anchorId="7D5D6030" wp14:editId="4855773E">
+            <wp:extent cx="5400040" cy="993775"/>
+            <wp:effectExtent l="0" t="0" r="0" b="0"/>
+            <wp:docPr id="41" name="Imagem 41"/>
+            <wp:cNvGraphicFramePr>
+              <a:graphicFrameLocks xmlns:a="http://schemas.openxmlformats.org/drawingml/2006/main" noChangeAspect="1"/>
+            </wp:cNvGraphicFramePr>
+            <a:graphic xmlns:a="http://schemas.openxmlformats.org/drawingml/2006/main">
+              <a:graphicData uri="http://schemas.openxmlformats.org/drawingml/2006/picture">
+                <pic:pic xmlns:pic="http://schemas.openxmlformats.org/drawingml/2006/picture">
+                  <pic:nvPicPr>
+                    <pic:cNvPr id="1" name=""/>
+                    <pic:cNvPicPr/>
+                  </pic:nvPicPr>
+                  <pic:blipFill>
+                    <a:blip r:embed="rId46"/>
+                    <a:stretch>
+                      <a:fillRect/>
+                    </a:stretch>
+                  </pic:blipFill>
+                  <pic:spPr>
+                    <a:xfrm>
+                      <a:off x="0" y="0"/>
+                      <a:ext cx="5400040" cy="993775"/>
+                    </a:xfrm>
+                    <a:prstGeom prst="rect">
+                      <a:avLst/>
+                    </a:prstGeom>
                   </pic:spPr>
                 </pic:pic>
               </a:graphicData>

</xml_diff>

<commit_message>
Obtendo as informações sobre o veículo anunciado
Pegamos as informações dos veículos
</commit_message>
<xml_diff>
--- a/Data Science/Formação Python para Data Science/Scraping com Python – Coleta de dados na web/Anotações/Scraping com Python.docx
+++ b/Data Science/Formação Python para Data Science/Scraping com Python – Coleta de dados na web/Anotações/Scraping com Python.docx
@@ -12,6 +12,7 @@
           <w:szCs w:val="24"/>
         </w:rPr>
       </w:pPr>
+      <w:proofErr w:type="spellStart"/>
       <w:r>
         <w:rPr>
           <w:rFonts w:ascii="Times New Roman" w:hAnsi="Times New Roman" w:cs="Times New Roman"/>
@@ -21,8 +22,9 @@
           <w:szCs w:val="24"/>
           <w:u w:val="single"/>
         </w:rPr>
-        <w:t xml:space="preserve">Scraping com Python – Coleta </w:t>
-      </w:r>
+        <w:t>Scraping</w:t>
+      </w:r>
+      <w:proofErr w:type="spellEnd"/>
       <w:r>
         <w:rPr>
           <w:rFonts w:ascii="Times New Roman" w:hAnsi="Times New Roman" w:cs="Times New Roman"/>
@@ -32,7 +34,7 @@
           <w:szCs w:val="24"/>
           <w:u w:val="single"/>
         </w:rPr>
-        <w:t>D</w:t>
+        <w:t xml:space="preserve"> com Python – Coleta </w:t>
       </w:r>
       <w:r>
         <w:rPr>
@@ -43,7 +45,7 @@
           <w:szCs w:val="24"/>
           <w:u w:val="single"/>
         </w:rPr>
-        <w:t xml:space="preserve">e </w:t>
+        <w:t>D</w:t>
       </w:r>
       <w:r>
         <w:rPr>
@@ -54,7 +56,7 @@
           <w:szCs w:val="24"/>
           <w:u w:val="single"/>
         </w:rPr>
-        <w:t>D</w:t>
+        <w:t xml:space="preserve">e </w:t>
       </w:r>
       <w:r>
         <w:rPr>
@@ -65,7 +67,7 @@
           <w:szCs w:val="24"/>
           <w:u w:val="single"/>
         </w:rPr>
-        <w:t xml:space="preserve">ados </w:t>
+        <w:t>D</w:t>
       </w:r>
       <w:r>
         <w:rPr>
@@ -76,7 +78,7 @@
           <w:szCs w:val="24"/>
           <w:u w:val="single"/>
         </w:rPr>
-        <w:t>N</w:t>
+        <w:t xml:space="preserve">ados </w:t>
       </w:r>
       <w:r>
         <w:rPr>
@@ -87,7 +89,7 @@
           <w:szCs w:val="24"/>
           <w:u w:val="single"/>
         </w:rPr>
-        <w:t xml:space="preserve">a </w:t>
+        <w:t>N</w:t>
       </w:r>
       <w:r>
         <w:rPr>
@@ -98,7 +100,7 @@
           <w:szCs w:val="24"/>
           <w:u w:val="single"/>
         </w:rPr>
-        <w:t>W</w:t>
+        <w:t xml:space="preserve">a </w:t>
       </w:r>
       <w:r>
         <w:rPr>
@@ -109,7 +111,7 @@
           <w:szCs w:val="24"/>
           <w:u w:val="single"/>
         </w:rPr>
-        <w:t>eb</w:t>
+        <w:t>W</w:t>
       </w:r>
       <w:r>
         <w:rPr>
@@ -120,24 +122,8 @@
           <w:szCs w:val="24"/>
           <w:u w:val="single"/>
         </w:rPr>
-        <w:t xml:space="preserve"> – Anotações</w:t>
-      </w:r>
-    </w:p>
-    <w:p>
-      <w:pPr>
-        <w:pStyle w:val="PargrafodaLista"/>
-        <w:numPr>
-          <w:ilvl w:val="0"/>
-          <w:numId w:val="2"/>
-        </w:numPr>
-        <w:spacing w:line="360" w:lineRule="auto"/>
-        <w:jc w:val="both"/>
-        <w:rPr>
-          <w:rFonts w:ascii="Times New Roman" w:hAnsi="Times New Roman" w:cs="Times New Roman"/>
-          <w:sz w:val="24"/>
-          <w:szCs w:val="24"/>
-        </w:rPr>
-      </w:pPr>
+        <w:t>eb</w:t>
+      </w:r>
       <w:r>
         <w:rPr>
           <w:rFonts w:ascii="Times New Roman" w:hAnsi="Times New Roman" w:cs="Times New Roman"/>
@@ -147,7 +133,58 @@
           <w:szCs w:val="24"/>
           <w:u w:val="single"/>
         </w:rPr>
-        <w:t>Aula 1 – Nosso Primeiro Scraping:</w:t>
+        <w:t xml:space="preserve"> – Anotações</w:t>
+      </w:r>
+    </w:p>
+    <w:p>
+      <w:pPr>
+        <w:pStyle w:val="PargrafodaLista"/>
+        <w:numPr>
+          <w:ilvl w:val="0"/>
+          <w:numId w:val="2"/>
+        </w:numPr>
+        <w:spacing w:line="360" w:lineRule="auto"/>
+        <w:jc w:val="both"/>
+        <w:rPr>
+          <w:rFonts w:ascii="Times New Roman" w:hAnsi="Times New Roman" w:cs="Times New Roman"/>
+          <w:sz w:val="24"/>
+          <w:szCs w:val="24"/>
+        </w:rPr>
+      </w:pPr>
+      <w:r>
+        <w:rPr>
+          <w:rFonts w:ascii="Times New Roman" w:hAnsi="Times New Roman" w:cs="Times New Roman"/>
+          <w:b/>
+          <w:bCs/>
+          <w:sz w:val="24"/>
+          <w:szCs w:val="24"/>
+          <w:u w:val="single"/>
+        </w:rPr>
+        <w:t xml:space="preserve">Aula 1 – Nosso Primeiro </w:t>
+      </w:r>
+      <w:proofErr w:type="spellStart"/>
+      <w:r>
+        <w:rPr>
+          <w:rFonts w:ascii="Times New Roman" w:hAnsi="Times New Roman" w:cs="Times New Roman"/>
+          <w:b/>
+          <w:bCs/>
+          <w:sz w:val="24"/>
+          <w:szCs w:val="24"/>
+          <w:u w:val="single"/>
+        </w:rPr>
+        <w:t>Scraping</w:t>
+      </w:r>
+      <w:proofErr w:type="spellEnd"/>
+      <w:r>
+        <w:rPr>
+          <w:rFonts w:ascii="Times New Roman" w:hAnsi="Times New Roman" w:cs="Times New Roman"/>
+          <w:b/>
+          <w:bCs/>
+          <w:sz w:val="24"/>
+          <w:szCs w:val="24"/>
+          <w:u w:val="single"/>
+        </w:rPr>
+        <w:t>:</w:t>
       </w:r>
     </w:p>
     <w:p>
@@ -171,7 +208,43 @@
           <w:sz w:val="24"/>
           <w:szCs w:val="24"/>
         </w:rPr>
-        <w:t xml:space="preserve"> Vamos fazer o scraping, ou seja, pegar as informações automaticamente de um site fictício da alura que foi desenvolvido para isso:</w:t>
+        <w:t xml:space="preserve"> Vamos fazer o </w:t>
+      </w:r>
+      <w:proofErr w:type="spellStart"/>
+      <w:r>
+        <w:rPr>
+          <w:rFonts w:ascii="Times New Roman" w:hAnsi="Times New Roman" w:cs="Times New Roman"/>
+          <w:sz w:val="24"/>
+          <w:szCs w:val="24"/>
+        </w:rPr>
+        <w:t>scraping</w:t>
+      </w:r>
+      <w:proofErr w:type="spellEnd"/>
+      <w:r>
+        <w:rPr>
+          <w:rFonts w:ascii="Times New Roman" w:hAnsi="Times New Roman" w:cs="Times New Roman"/>
+          <w:sz w:val="24"/>
+          <w:szCs w:val="24"/>
+        </w:rPr>
+        <w:t xml:space="preserve">, ou seja, pegar as informações automaticamente de um site fictício da </w:t>
+      </w:r>
+      <w:proofErr w:type="spellStart"/>
+      <w:r>
+        <w:rPr>
+          <w:rFonts w:ascii="Times New Roman" w:hAnsi="Times New Roman" w:cs="Times New Roman"/>
+          <w:sz w:val="24"/>
+          <w:szCs w:val="24"/>
+        </w:rPr>
+        <w:t>alura</w:t>
+      </w:r>
+      <w:proofErr w:type="spellEnd"/>
+      <w:r>
+        <w:rPr>
+          <w:rFonts w:ascii="Times New Roman" w:hAnsi="Times New Roman" w:cs="Times New Roman"/>
+          <w:sz w:val="24"/>
+          <w:szCs w:val="24"/>
+        </w:rPr>
+        <w:t xml:space="preserve"> que foi desenvolvido para isso:</w:t>
       </w:r>
     </w:p>
     <w:p>
@@ -230,8 +303,27 @@
           <w:sz w:val="24"/>
           <w:szCs w:val="24"/>
         </w:rPr>
-        <w:t xml:space="preserve">Para fazer o scraping utilizaremos 2 bibliotecas: </w:t>
-      </w:r>
+        <w:t xml:space="preserve">Para fazer o </w:t>
+      </w:r>
+      <w:proofErr w:type="spellStart"/>
+      <w:r>
+        <w:rPr>
+          <w:rFonts w:ascii="Times New Roman" w:hAnsi="Times New Roman" w:cs="Times New Roman"/>
+          <w:sz w:val="24"/>
+          <w:szCs w:val="24"/>
+        </w:rPr>
+        <w:t>scraping</w:t>
+      </w:r>
+      <w:proofErr w:type="spellEnd"/>
+      <w:r>
+        <w:rPr>
+          <w:rFonts w:ascii="Times New Roman" w:hAnsi="Times New Roman" w:cs="Times New Roman"/>
+          <w:sz w:val="24"/>
+          <w:szCs w:val="24"/>
+        </w:rPr>
+        <w:t xml:space="preserve"> utilizaremos 2 bibliotecas: </w:t>
+      </w:r>
+      <w:proofErr w:type="spellStart"/>
       <w:r>
         <w:rPr>
           <w:rFonts w:ascii="Times New Roman" w:hAnsi="Times New Roman" w:cs="Times New Roman"/>
@@ -240,6 +332,7 @@
         </w:rPr>
         <w:t>urllib</w:t>
       </w:r>
+      <w:proofErr w:type="spellEnd"/>
       <w:r>
         <w:rPr>
           <w:rFonts w:ascii="Times New Roman" w:hAnsi="Times New Roman" w:cs="Times New Roman"/>
@@ -264,6 +357,7 @@
         </w:rPr>
         <w:t xml:space="preserve">. Mais precisamente, para esse primeiro contato, utilizaremos as funções </w:t>
       </w:r>
+      <w:proofErr w:type="spellStart"/>
       <w:r>
         <w:rPr>
           <w:rFonts w:ascii="Times New Roman" w:hAnsi="Times New Roman" w:cs="Times New Roman"/>
@@ -272,6 +366,7 @@
         </w:rPr>
         <w:t>urlopen</w:t>
       </w:r>
+      <w:proofErr w:type="spellEnd"/>
       <w:r>
         <w:rPr>
           <w:rFonts w:ascii="Times New Roman" w:hAnsi="Times New Roman" w:cs="Times New Roman"/>
@@ -280,6 +375,7 @@
         </w:rPr>
         <w:t xml:space="preserve"> e </w:t>
       </w:r>
+      <w:proofErr w:type="spellStart"/>
       <w:r>
         <w:rPr>
           <w:rFonts w:ascii="Times New Roman" w:hAnsi="Times New Roman" w:cs="Times New Roman"/>
@@ -288,6 +384,7 @@
         </w:rPr>
         <w:t>BeautifulSoup</w:t>
       </w:r>
+      <w:proofErr w:type="spellEnd"/>
       <w:r>
         <w:rPr>
           <w:rFonts w:ascii="Times New Roman" w:hAnsi="Times New Roman" w:cs="Times New Roman"/>
@@ -388,7 +485,63 @@
           <w:sz w:val="24"/>
           <w:szCs w:val="24"/>
         </w:rPr>
-        <w:t>Para abrir a url precisamos usar a função que importamos passando a url como parâmetro e em seguida, para ler o html da página passada, usar o.read()</w:t>
+        <w:t xml:space="preserve">Para abrir a </w:t>
+      </w:r>
+      <w:proofErr w:type="spellStart"/>
+      <w:r>
+        <w:rPr>
+          <w:rFonts w:ascii="Times New Roman" w:hAnsi="Times New Roman" w:cs="Times New Roman"/>
+          <w:sz w:val="24"/>
+          <w:szCs w:val="24"/>
+        </w:rPr>
+        <w:t>url</w:t>
+      </w:r>
+      <w:proofErr w:type="spellEnd"/>
+      <w:r>
+        <w:rPr>
+          <w:rFonts w:ascii="Times New Roman" w:hAnsi="Times New Roman" w:cs="Times New Roman"/>
+          <w:sz w:val="24"/>
+          <w:szCs w:val="24"/>
+        </w:rPr>
+        <w:t xml:space="preserve"> precisamos usar a função que importamos passando a </w:t>
+      </w:r>
+      <w:proofErr w:type="spellStart"/>
+      <w:r>
+        <w:rPr>
+          <w:rFonts w:ascii="Times New Roman" w:hAnsi="Times New Roman" w:cs="Times New Roman"/>
+          <w:sz w:val="24"/>
+          <w:szCs w:val="24"/>
+        </w:rPr>
+        <w:t>url</w:t>
+      </w:r>
+      <w:proofErr w:type="spellEnd"/>
+      <w:r>
+        <w:rPr>
+          <w:rFonts w:ascii="Times New Roman" w:hAnsi="Times New Roman" w:cs="Times New Roman"/>
+          <w:sz w:val="24"/>
+          <w:szCs w:val="24"/>
+        </w:rPr>
+        <w:t xml:space="preserve"> como parâmetro e em seguida, para ler o html da página passada, usar </w:t>
+      </w:r>
+      <w:proofErr w:type="spellStart"/>
+      <w:proofErr w:type="gramStart"/>
+      <w:r>
+        <w:rPr>
+          <w:rFonts w:ascii="Times New Roman" w:hAnsi="Times New Roman" w:cs="Times New Roman"/>
+          <w:sz w:val="24"/>
+          <w:szCs w:val="24"/>
+        </w:rPr>
+        <w:t>o.read</w:t>
+      </w:r>
+      <w:proofErr w:type="spellEnd"/>
+      <w:proofErr w:type="gramEnd"/>
+      <w:r>
+        <w:rPr>
+          <w:rFonts w:ascii="Times New Roman" w:hAnsi="Times New Roman" w:cs="Times New Roman"/>
+          <w:sz w:val="24"/>
+          <w:szCs w:val="24"/>
+        </w:rPr>
+        <w:t>()</w:t>
       </w:r>
       <w:r>
         <w:rPr>
@@ -536,7 +689,53 @@
           <w:sz w:val="24"/>
           <w:szCs w:val="24"/>
         </w:rPr>
-        <w:t>Para organizar melhor e facilitar a visualização, utilizamos a BeautifulSoup(html, ‘html.parser’), passando a leitura do html e um parâmetro para organizando:</w:t>
+        <w:t xml:space="preserve">Para organizar melhor e facilitar a visualização, utilizamos a </w:t>
+      </w:r>
+      <w:proofErr w:type="spellStart"/>
+      <w:proofErr w:type="gramStart"/>
+      <w:r>
+        <w:rPr>
+          <w:rFonts w:ascii="Times New Roman" w:hAnsi="Times New Roman" w:cs="Times New Roman"/>
+          <w:sz w:val="24"/>
+          <w:szCs w:val="24"/>
+        </w:rPr>
+        <w:t>BeautifulSoup</w:t>
+      </w:r>
+      <w:proofErr w:type="spellEnd"/>
+      <w:r>
+        <w:rPr>
+          <w:rFonts w:ascii="Times New Roman" w:hAnsi="Times New Roman" w:cs="Times New Roman"/>
+          <w:sz w:val="24"/>
+          <w:szCs w:val="24"/>
+        </w:rPr>
+        <w:t>(</w:t>
+      </w:r>
+      <w:proofErr w:type="gramEnd"/>
+      <w:r>
+        <w:rPr>
+          <w:rFonts w:ascii="Times New Roman" w:hAnsi="Times New Roman" w:cs="Times New Roman"/>
+          <w:sz w:val="24"/>
+          <w:szCs w:val="24"/>
+        </w:rPr>
+        <w:t>html, ‘</w:t>
+      </w:r>
+      <w:proofErr w:type="spellStart"/>
+      <w:r>
+        <w:rPr>
+          <w:rFonts w:ascii="Times New Roman" w:hAnsi="Times New Roman" w:cs="Times New Roman"/>
+          <w:sz w:val="24"/>
+          <w:szCs w:val="24"/>
+        </w:rPr>
+        <w:t>html.parser</w:t>
+      </w:r>
+      <w:proofErr w:type="spellEnd"/>
+      <w:r>
+        <w:rPr>
+          <w:rFonts w:ascii="Times New Roman" w:hAnsi="Times New Roman" w:cs="Times New Roman"/>
+          <w:sz w:val="24"/>
+          <w:szCs w:val="24"/>
+        </w:rPr>
+        <w:t>’), passando a leitura do html e um parâmetro para organizando:</w:t>
       </w:r>
     </w:p>
     <w:p>
@@ -669,7 +868,61 @@
           <w:sz w:val="24"/>
           <w:szCs w:val="24"/>
         </w:rPr>
-        <w:t>Como queremos pegar algo em particular, clicamos com o botão direito em cima da informação que queremos obter e clicamos em “inspecionar elemento” abrindo uma aba que nos mostra exatamente qual a tag html em que essa informação está e suas classes e id’s. Em seguida, com essa informação, utilizamos o método .find(‘tag’, id=’se_tiver_e_quiser’):</w:t>
+        <w:t xml:space="preserve">Como queremos pegar algo em particular, clicamos com o botão direito em cima da informação que queremos obter e clicamos em “inspecionar elemento” abrindo uma aba que nos mostra exatamente qual a tag html em que essa informação está e suas classes e </w:t>
+      </w:r>
+      <w:proofErr w:type="spellStart"/>
+      <w:r>
+        <w:rPr>
+          <w:rFonts w:ascii="Times New Roman" w:hAnsi="Times New Roman" w:cs="Times New Roman"/>
+          <w:sz w:val="24"/>
+          <w:szCs w:val="24"/>
+        </w:rPr>
+        <w:t>id’s</w:t>
+      </w:r>
+      <w:proofErr w:type="spellEnd"/>
+      <w:r>
+        <w:rPr>
+          <w:rFonts w:ascii="Times New Roman" w:hAnsi="Times New Roman" w:cs="Times New Roman"/>
+          <w:sz w:val="24"/>
+          <w:szCs w:val="24"/>
+        </w:rPr>
+        <w:t xml:space="preserve">. Em seguida, com essa informação, utilizamos o </w:t>
+      </w:r>
+      <w:proofErr w:type="gramStart"/>
+      <w:r>
+        <w:rPr>
+          <w:rFonts w:ascii="Times New Roman" w:hAnsi="Times New Roman" w:cs="Times New Roman"/>
+          <w:sz w:val="24"/>
+          <w:szCs w:val="24"/>
+        </w:rPr>
+        <w:t>método .find</w:t>
+      </w:r>
+      <w:proofErr w:type="gramEnd"/>
+      <w:r>
+        <w:rPr>
+          <w:rFonts w:ascii="Times New Roman" w:hAnsi="Times New Roman" w:cs="Times New Roman"/>
+          <w:sz w:val="24"/>
+          <w:szCs w:val="24"/>
+        </w:rPr>
+        <w:t>(‘tag’, id=’</w:t>
+      </w:r>
+      <w:proofErr w:type="spellStart"/>
+      <w:r>
+        <w:rPr>
+          <w:rFonts w:ascii="Times New Roman" w:hAnsi="Times New Roman" w:cs="Times New Roman"/>
+          <w:sz w:val="24"/>
+          <w:szCs w:val="24"/>
+        </w:rPr>
+        <w:t>se_tiver_e_quiser</w:t>
+      </w:r>
+      <w:proofErr w:type="spellEnd"/>
+      <w:r>
+        <w:rPr>
+          <w:rFonts w:ascii="Times New Roman" w:hAnsi="Times New Roman" w:cs="Times New Roman"/>
+          <w:sz w:val="24"/>
+          <w:szCs w:val="24"/>
+        </w:rPr>
+        <w:t>’):</w:t>
       </w:r>
     </w:p>
     <w:p>
@@ -747,7 +1000,61 @@
           <w:sz w:val="24"/>
           <w:szCs w:val="24"/>
         </w:rPr>
-        <w:t>Como observamos ele nos trouxe a tag inteira. Para pegar somente o texto utilizamos a função .get_text(). Fizemos isso para o título e parágrafo da página que estamos scraping:</w:t>
+        <w:t xml:space="preserve">Como observamos ele nos trouxe a tag inteira. Para pegar somente o texto utilizamos a </w:t>
+      </w:r>
+      <w:proofErr w:type="gramStart"/>
+      <w:r>
+        <w:rPr>
+          <w:rFonts w:ascii="Times New Roman" w:hAnsi="Times New Roman" w:cs="Times New Roman"/>
+          <w:sz w:val="24"/>
+          <w:szCs w:val="24"/>
+        </w:rPr>
+        <w:t>função .</w:t>
+      </w:r>
+      <w:proofErr w:type="spellStart"/>
+      <w:r>
+        <w:rPr>
+          <w:rFonts w:ascii="Times New Roman" w:hAnsi="Times New Roman" w:cs="Times New Roman"/>
+          <w:sz w:val="24"/>
+          <w:szCs w:val="24"/>
+        </w:rPr>
+        <w:t>get</w:t>
+      </w:r>
+      <w:proofErr w:type="gramEnd"/>
+      <w:r>
+        <w:rPr>
+          <w:rFonts w:ascii="Times New Roman" w:hAnsi="Times New Roman" w:cs="Times New Roman"/>
+          <w:sz w:val="24"/>
+          <w:szCs w:val="24"/>
+        </w:rPr>
+        <w:t>_text</w:t>
+      </w:r>
+      <w:proofErr w:type="spellEnd"/>
+      <w:r>
+        <w:rPr>
+          <w:rFonts w:ascii="Times New Roman" w:hAnsi="Times New Roman" w:cs="Times New Roman"/>
+          <w:sz w:val="24"/>
+          <w:szCs w:val="24"/>
+        </w:rPr>
+        <w:t xml:space="preserve">(). Fizemos isso para o título e parágrafo da página que estamos </w:t>
+      </w:r>
+      <w:proofErr w:type="spellStart"/>
+      <w:r>
+        <w:rPr>
+          <w:rFonts w:ascii="Times New Roman" w:hAnsi="Times New Roman" w:cs="Times New Roman"/>
+          <w:sz w:val="24"/>
+          <w:szCs w:val="24"/>
+        </w:rPr>
+        <w:t>scraping</w:t>
+      </w:r>
+      <w:proofErr w:type="spellEnd"/>
+      <w:r>
+        <w:rPr>
+          <w:rFonts w:ascii="Times New Roman" w:hAnsi="Times New Roman" w:cs="Times New Roman"/>
+          <w:sz w:val="24"/>
+          <w:szCs w:val="24"/>
+        </w:rPr>
+        <w:t>:</w:t>
       </w:r>
     </w:p>
     <w:p>
@@ -913,7 +1220,43 @@
           <w:sz w:val="24"/>
           <w:szCs w:val="24"/>
         </w:rPr>
-        <w:t>A executar um web scraping simples, do começo ao fim</w:t>
+        <w:t xml:space="preserve">A executar </w:t>
+      </w:r>
+      <w:proofErr w:type="gramStart"/>
+      <w:r>
+        <w:rPr>
+          <w:rFonts w:ascii="Times New Roman" w:hAnsi="Times New Roman" w:cs="Times New Roman"/>
+          <w:sz w:val="24"/>
+          <w:szCs w:val="24"/>
+        </w:rPr>
+        <w:t>um web</w:t>
+      </w:r>
+      <w:proofErr w:type="gramEnd"/>
+      <w:r>
+        <w:rPr>
+          <w:rFonts w:ascii="Times New Roman" w:hAnsi="Times New Roman" w:cs="Times New Roman"/>
+          <w:sz w:val="24"/>
+          <w:szCs w:val="24"/>
+        </w:rPr>
+        <w:t xml:space="preserve"> </w:t>
+      </w:r>
+      <w:proofErr w:type="spellStart"/>
+      <w:r>
+        <w:rPr>
+          <w:rFonts w:ascii="Times New Roman" w:hAnsi="Times New Roman" w:cs="Times New Roman"/>
+          <w:sz w:val="24"/>
+          <w:szCs w:val="24"/>
+        </w:rPr>
+        <w:t>scraping</w:t>
+      </w:r>
+      <w:proofErr w:type="spellEnd"/>
+      <w:r>
+        <w:rPr>
+          <w:rFonts w:ascii="Times New Roman" w:hAnsi="Times New Roman" w:cs="Times New Roman"/>
+          <w:sz w:val="24"/>
+          <w:szCs w:val="24"/>
+        </w:rPr>
+        <w:t xml:space="preserve"> simples, do começo ao fim</w:t>
       </w:r>
       <w:r>
         <w:rPr>
@@ -1017,7 +1360,43 @@
           <w:sz w:val="24"/>
           <w:szCs w:val="24"/>
         </w:rPr>
-        <w:t>Obtemos nossos dados pelo web scraping pois fazemos uma requisição a partir do computador/cliente para o servidor e o servidor nos devolve/responde o html da página.</w:t>
+        <w:t xml:space="preserve">Obtemos nossos dados </w:t>
+      </w:r>
+      <w:proofErr w:type="gramStart"/>
+      <w:r>
+        <w:rPr>
+          <w:rFonts w:ascii="Times New Roman" w:hAnsi="Times New Roman" w:cs="Times New Roman"/>
+          <w:sz w:val="24"/>
+          <w:szCs w:val="24"/>
+        </w:rPr>
+        <w:t>pelo web</w:t>
+      </w:r>
+      <w:proofErr w:type="gramEnd"/>
+      <w:r>
+        <w:rPr>
+          <w:rFonts w:ascii="Times New Roman" w:hAnsi="Times New Roman" w:cs="Times New Roman"/>
+          <w:sz w:val="24"/>
+          <w:szCs w:val="24"/>
+        </w:rPr>
+        <w:t xml:space="preserve"> </w:t>
+      </w:r>
+      <w:proofErr w:type="spellStart"/>
+      <w:r>
+        <w:rPr>
+          <w:rFonts w:ascii="Times New Roman" w:hAnsi="Times New Roman" w:cs="Times New Roman"/>
+          <w:sz w:val="24"/>
+          <w:szCs w:val="24"/>
+        </w:rPr>
+        <w:t>scraping</w:t>
+      </w:r>
+      <w:proofErr w:type="spellEnd"/>
+      <w:r>
+        <w:rPr>
+          <w:rFonts w:ascii="Times New Roman" w:hAnsi="Times New Roman" w:cs="Times New Roman"/>
+          <w:sz w:val="24"/>
+          <w:szCs w:val="24"/>
+        </w:rPr>
+        <w:t xml:space="preserve"> pois fazemos uma requisição a partir do computador/cliente para o servidor e o servidor nos devolve/responde o html da página.</w:t>
       </w:r>
     </w:p>
     <w:p>
@@ -1113,7 +1492,25 @@
           <w:sz w:val="24"/>
           <w:szCs w:val="24"/>
         </w:rPr>
-        <w:t>Utilizando o que vimos até agora, não será possível fazer a requisição e obter a informação de qualquer site, pois a maioria possui um tipo de proteção para isso. Com isso temos que utilizar outros métodos da biblioteca urllib, tais como:</w:t>
+        <w:t xml:space="preserve">Utilizando o que vimos até agora, não será possível fazer a requisição e obter a informação de qualquer site, pois a maioria possui um tipo de proteção para isso. Com isso temos que utilizar outros métodos da biblioteca </w:t>
+      </w:r>
+      <w:proofErr w:type="spellStart"/>
+      <w:r>
+        <w:rPr>
+          <w:rFonts w:ascii="Times New Roman" w:hAnsi="Times New Roman" w:cs="Times New Roman"/>
+          <w:sz w:val="24"/>
+          <w:szCs w:val="24"/>
+        </w:rPr>
+        <w:t>urllib</w:t>
+      </w:r>
+      <w:proofErr w:type="spellEnd"/>
+      <w:r>
+        <w:rPr>
+          <w:rFonts w:ascii="Times New Roman" w:hAnsi="Times New Roman" w:cs="Times New Roman"/>
+          <w:sz w:val="24"/>
+          <w:szCs w:val="24"/>
+        </w:rPr>
+        <w:t>, tais como:</w:t>
       </w:r>
     </w:p>
     <w:p>
@@ -1191,7 +1588,43 @@
           <w:sz w:val="24"/>
           <w:szCs w:val="24"/>
         </w:rPr>
-        <w:t>Nesse caso utilizamos o Request junto com o cabeçalho do site, desse modo ele permite fazermos a abertura e leitura da url. Podemos ainda colocar uma exceção para que ele exiba qual dos erros foi ocasionado:</w:t>
+        <w:t xml:space="preserve">Nesse caso utilizamos o </w:t>
+      </w:r>
+      <w:proofErr w:type="spellStart"/>
+      <w:r>
+        <w:rPr>
+          <w:rFonts w:ascii="Times New Roman" w:hAnsi="Times New Roman" w:cs="Times New Roman"/>
+          <w:sz w:val="24"/>
+          <w:szCs w:val="24"/>
+        </w:rPr>
+        <w:t>Request</w:t>
+      </w:r>
+      <w:proofErr w:type="spellEnd"/>
+      <w:r>
+        <w:rPr>
+          <w:rFonts w:ascii="Times New Roman" w:hAnsi="Times New Roman" w:cs="Times New Roman"/>
+          <w:sz w:val="24"/>
+          <w:szCs w:val="24"/>
+        </w:rPr>
+        <w:t xml:space="preserve"> junto com o cabeçalho do site, desse modo ele permite fazermos a abertura e leitura da </w:t>
+      </w:r>
+      <w:proofErr w:type="spellStart"/>
+      <w:r>
+        <w:rPr>
+          <w:rFonts w:ascii="Times New Roman" w:hAnsi="Times New Roman" w:cs="Times New Roman"/>
+          <w:sz w:val="24"/>
+          <w:szCs w:val="24"/>
+        </w:rPr>
+        <w:t>url</w:t>
+      </w:r>
+      <w:proofErr w:type="spellEnd"/>
+      <w:r>
+        <w:rPr>
+          <w:rFonts w:ascii="Times New Roman" w:hAnsi="Times New Roman" w:cs="Times New Roman"/>
+          <w:sz w:val="24"/>
+          <w:szCs w:val="24"/>
+        </w:rPr>
+        <w:t>. Podemos ainda colocar uma exceção para que ele exiba qual dos erros foi ocasionado:</w:t>
       </w:r>
     </w:p>
     <w:p>
@@ -1378,7 +1811,25 @@
           <w:sz w:val="24"/>
           <w:szCs w:val="24"/>
         </w:rPr>
-        <w:t>O headers foi feito através da inspeção de elementos:</w:t>
+        <w:t xml:space="preserve">O </w:t>
+      </w:r>
+      <w:proofErr w:type="spellStart"/>
+      <w:r>
+        <w:rPr>
+          <w:rFonts w:ascii="Times New Roman" w:hAnsi="Times New Roman" w:cs="Times New Roman"/>
+          <w:sz w:val="24"/>
+          <w:szCs w:val="24"/>
+        </w:rPr>
+        <w:t>headers</w:t>
+      </w:r>
+      <w:proofErr w:type="spellEnd"/>
+      <w:r>
+        <w:rPr>
+          <w:rFonts w:ascii="Times New Roman" w:hAnsi="Times New Roman" w:cs="Times New Roman"/>
+          <w:sz w:val="24"/>
+          <w:szCs w:val="24"/>
+        </w:rPr>
+        <w:t xml:space="preserve"> foi feito através da inspeção de elementos:</w:t>
       </w:r>
     </w:p>
     <w:p>
@@ -1646,7 +2097,35 @@
           <w:sz w:val="24"/>
           <w:szCs w:val="24"/>
         </w:rPr>
-        <w:t>Para converter para str precisamos decodificar ele com o .decode(‘utf-8’):</w:t>
+        <w:t xml:space="preserve">Para converter para str precisamos decodificar ele com </w:t>
+      </w:r>
+      <w:proofErr w:type="gramStart"/>
+      <w:r>
+        <w:rPr>
+          <w:rFonts w:ascii="Times New Roman" w:hAnsi="Times New Roman" w:cs="Times New Roman"/>
+          <w:sz w:val="24"/>
+          <w:szCs w:val="24"/>
+        </w:rPr>
+        <w:t>o .</w:t>
+      </w:r>
+      <w:proofErr w:type="spellStart"/>
+      <w:r>
+        <w:rPr>
+          <w:rFonts w:ascii="Times New Roman" w:hAnsi="Times New Roman" w:cs="Times New Roman"/>
+          <w:sz w:val="24"/>
+          <w:szCs w:val="24"/>
+        </w:rPr>
+        <w:t>decode</w:t>
+      </w:r>
+      <w:proofErr w:type="spellEnd"/>
+      <w:proofErr w:type="gramEnd"/>
+      <w:r>
+        <w:rPr>
+          <w:rFonts w:ascii="Times New Roman" w:hAnsi="Times New Roman" w:cs="Times New Roman"/>
+          <w:sz w:val="24"/>
+          <w:szCs w:val="24"/>
+        </w:rPr>
+        <w:t>(‘utf-8’):</w:t>
       </w:r>
     </w:p>
     <w:p>
@@ -1818,15 +2297,79 @@
           <w:sz w:val="24"/>
           <w:szCs w:val="24"/>
         </w:rPr>
-        <w:t xml:space="preserve"> Para juntar tudo novamente fazemos um “ ”.join() do nosso split, dizendo que cada item da lista deve ser separado por um espaço, quando exibimos o que foi feito, não temos mais tabulações.</w:t>
-      </w:r>
-      <w:r>
-        <w:rPr>
-          <w:rFonts w:ascii="Times New Roman" w:hAnsi="Times New Roman" w:cs="Times New Roman"/>
-          <w:sz w:val="24"/>
-          <w:szCs w:val="24"/>
-        </w:rPr>
-        <w:t xml:space="preserve"> Em seguida, precisamos remover os espaços existentes entre as tags, pois o BeautifulSoap pode não reconhecer elas se houver esse espaço. Para isso fazemos um replace() das tags de assim ‘&gt; &lt;’ para assim ‘&gt;&lt;’, e, ao exibir, todas as tags estão sem espaços e nossos dados sem nenhuma tabulação</w:t>
+        <w:t xml:space="preserve"> Para juntar tudo novamente fazemos um </w:t>
+      </w:r>
+      <w:proofErr w:type="gramStart"/>
+      <w:r>
+        <w:rPr>
+          <w:rFonts w:ascii="Times New Roman" w:hAnsi="Times New Roman" w:cs="Times New Roman"/>
+          <w:sz w:val="24"/>
+          <w:szCs w:val="24"/>
+        </w:rPr>
+        <w:t>“ ”.</w:t>
+      </w:r>
+      <w:proofErr w:type="spellStart"/>
+      <w:r>
+        <w:rPr>
+          <w:rFonts w:ascii="Times New Roman" w:hAnsi="Times New Roman" w:cs="Times New Roman"/>
+          <w:sz w:val="24"/>
+          <w:szCs w:val="24"/>
+        </w:rPr>
+        <w:t>join</w:t>
+      </w:r>
+      <w:proofErr w:type="spellEnd"/>
+      <w:proofErr w:type="gramEnd"/>
+      <w:r>
+        <w:rPr>
+          <w:rFonts w:ascii="Times New Roman" w:hAnsi="Times New Roman" w:cs="Times New Roman"/>
+          <w:sz w:val="24"/>
+          <w:szCs w:val="24"/>
+        </w:rPr>
+        <w:t>() do nosso split, dizendo que cada item da lista deve ser separado por um espaço, quando exibimos o que foi feito, não temos mais tabulações.</w:t>
+      </w:r>
+      <w:r>
+        <w:rPr>
+          <w:rFonts w:ascii="Times New Roman" w:hAnsi="Times New Roman" w:cs="Times New Roman"/>
+          <w:sz w:val="24"/>
+          <w:szCs w:val="24"/>
+        </w:rPr>
+        <w:t xml:space="preserve"> Em seguida, precisamos remover os espaços existentes entre as tags, pois o </w:t>
+      </w:r>
+      <w:proofErr w:type="spellStart"/>
+      <w:r>
+        <w:rPr>
+          <w:rFonts w:ascii="Times New Roman" w:hAnsi="Times New Roman" w:cs="Times New Roman"/>
+          <w:sz w:val="24"/>
+          <w:szCs w:val="24"/>
+        </w:rPr>
+        <w:t>BeautifulSoap</w:t>
+      </w:r>
+      <w:proofErr w:type="spellEnd"/>
+      <w:r>
+        <w:rPr>
+          <w:rFonts w:ascii="Times New Roman" w:hAnsi="Times New Roman" w:cs="Times New Roman"/>
+          <w:sz w:val="24"/>
+          <w:szCs w:val="24"/>
+        </w:rPr>
+        <w:t xml:space="preserve"> pode não reconhecer elas se houver esse espaço. Para isso fazemos um </w:t>
+      </w:r>
+      <w:proofErr w:type="gramStart"/>
+      <w:r>
+        <w:rPr>
+          <w:rFonts w:ascii="Times New Roman" w:hAnsi="Times New Roman" w:cs="Times New Roman"/>
+          <w:sz w:val="24"/>
+          <w:szCs w:val="24"/>
+        </w:rPr>
+        <w:t>replace(</w:t>
+      </w:r>
+      <w:proofErr w:type="gramEnd"/>
+      <w:r>
+        <w:rPr>
+          <w:rFonts w:ascii="Times New Roman" w:hAnsi="Times New Roman" w:cs="Times New Roman"/>
+          <w:sz w:val="24"/>
+          <w:szCs w:val="24"/>
+        </w:rPr>
+        <w:t>) das tags de assim ‘&gt; &lt;’ para assim ‘&gt;&lt;’, e, ao exibir, todas as tags estão sem espaços e nossos dados sem nenhuma tabulação</w:t>
       </w:r>
       <w:r>
         <w:rPr>
@@ -2155,7 +2698,31 @@
           <w:szCs w:val="24"/>
           <w:u w:val="single"/>
         </w:rPr>
-        <w:t>Aula 3 – Introdução ao BeautifulSoap:</w:t>
+        <w:t xml:space="preserve">Aula 3 – Introdução ao </w:t>
+      </w:r>
+      <w:proofErr w:type="spellStart"/>
+      <w:r>
+        <w:rPr>
+          <w:rFonts w:ascii="Times New Roman" w:hAnsi="Times New Roman" w:cs="Times New Roman"/>
+          <w:b/>
+          <w:bCs/>
+          <w:sz w:val="24"/>
+          <w:szCs w:val="24"/>
+          <w:u w:val="single"/>
+        </w:rPr>
+        <w:t>BeautifulSoap</w:t>
+      </w:r>
+      <w:proofErr w:type="spellEnd"/>
+      <w:r>
+        <w:rPr>
+          <w:rFonts w:ascii="Times New Roman" w:hAnsi="Times New Roman" w:cs="Times New Roman"/>
+          <w:b/>
+          <w:bCs/>
+          <w:sz w:val="24"/>
+          <w:szCs w:val="24"/>
+          <w:u w:val="single"/>
+        </w:rPr>
+        <w:t>:</w:t>
       </w:r>
     </w:p>
     <w:p>
@@ -2235,8 +2802,18 @@
           <w:sz w:val="24"/>
           <w:szCs w:val="24"/>
         </w:rPr>
-        <w:t>bjeto BeautifulSoup</w:t>
-      </w:r>
+        <w:t xml:space="preserve">bjeto </w:t>
+      </w:r>
+      <w:proofErr w:type="spellStart"/>
+      <w:r>
+        <w:rPr>
+          <w:rFonts w:ascii="Times New Roman" w:hAnsi="Times New Roman" w:cs="Times New Roman"/>
+          <w:sz w:val="24"/>
+          <w:szCs w:val="24"/>
+        </w:rPr>
+        <w:t>BeautifulSoup</w:t>
+      </w:r>
+      <w:proofErr w:type="spellEnd"/>
       <w:r>
         <w:rPr>
           <w:rFonts w:ascii="Times New Roman" w:hAnsi="Times New Roman" w:cs="Times New Roman"/>
@@ -2267,15 +2844,99 @@
           <w:sz w:val="24"/>
           <w:szCs w:val="24"/>
         </w:rPr>
-        <w:t>O html.parser que passamos como segundo argumento do BeautifulSoup, sendo o primeiro a leitura do html da página que fizemos a requisição, serve para padronizar o comportamento dele. Se não passar esse argumento ele fará e exibirá a leitura de qualquer forma, mas mostrará uma mensagem dizendo que, por não ter passado/especificado o parser, pode ter resultados diferentes já que a própria lib escolherá o um parser que achar melhor.</w:t>
-      </w:r>
-      <w:r>
-        <w:rPr>
-          <w:rFonts w:ascii="Times New Roman" w:hAnsi="Times New Roman" w:cs="Times New Roman"/>
-          <w:sz w:val="24"/>
-          <w:szCs w:val="24"/>
-        </w:rPr>
-        <w:t xml:space="preserve"> Para exibir o html de forma melhor visível, podemos usar o prettify():</w:t>
+        <w:t xml:space="preserve">O </w:t>
+      </w:r>
+      <w:proofErr w:type="spellStart"/>
+      <w:proofErr w:type="gramStart"/>
+      <w:r>
+        <w:rPr>
+          <w:rFonts w:ascii="Times New Roman" w:hAnsi="Times New Roman" w:cs="Times New Roman"/>
+          <w:sz w:val="24"/>
+          <w:szCs w:val="24"/>
+        </w:rPr>
+        <w:t>html.parser</w:t>
+      </w:r>
+      <w:proofErr w:type="spellEnd"/>
+      <w:proofErr w:type="gramEnd"/>
+      <w:r>
+        <w:rPr>
+          <w:rFonts w:ascii="Times New Roman" w:hAnsi="Times New Roman" w:cs="Times New Roman"/>
+          <w:sz w:val="24"/>
+          <w:szCs w:val="24"/>
+        </w:rPr>
+        <w:t xml:space="preserve"> que passamos como segundo argumento do </w:t>
+      </w:r>
+      <w:proofErr w:type="spellStart"/>
+      <w:r>
+        <w:rPr>
+          <w:rFonts w:ascii="Times New Roman" w:hAnsi="Times New Roman" w:cs="Times New Roman"/>
+          <w:sz w:val="24"/>
+          <w:szCs w:val="24"/>
+        </w:rPr>
+        <w:t>BeautifulSoup</w:t>
+      </w:r>
+      <w:proofErr w:type="spellEnd"/>
+      <w:r>
+        <w:rPr>
+          <w:rFonts w:ascii="Times New Roman" w:hAnsi="Times New Roman" w:cs="Times New Roman"/>
+          <w:sz w:val="24"/>
+          <w:szCs w:val="24"/>
+        </w:rPr>
+        <w:t xml:space="preserve">, sendo o primeiro a leitura do html da página que fizemos a requisição, serve para padronizar o comportamento dele. Se não passar esse argumento ele fará e exibirá a leitura de qualquer forma, mas mostrará uma mensagem dizendo que, por não ter passado/especificado o parser, pode ter resultados diferentes já que a própria </w:t>
+      </w:r>
+      <w:proofErr w:type="spellStart"/>
+      <w:r>
+        <w:rPr>
+          <w:rFonts w:ascii="Times New Roman" w:hAnsi="Times New Roman" w:cs="Times New Roman"/>
+          <w:sz w:val="24"/>
+          <w:szCs w:val="24"/>
+        </w:rPr>
+        <w:t>lib</w:t>
+      </w:r>
+      <w:proofErr w:type="spellEnd"/>
+      <w:r>
+        <w:rPr>
+          <w:rFonts w:ascii="Times New Roman" w:hAnsi="Times New Roman" w:cs="Times New Roman"/>
+          <w:sz w:val="24"/>
+          <w:szCs w:val="24"/>
+        </w:rPr>
+        <w:t xml:space="preserve"> escolherá o um parser que achar melhor.</w:t>
+      </w:r>
+      <w:r>
+        <w:rPr>
+          <w:rFonts w:ascii="Times New Roman" w:hAnsi="Times New Roman" w:cs="Times New Roman"/>
+          <w:sz w:val="24"/>
+          <w:szCs w:val="24"/>
+        </w:rPr>
+        <w:t xml:space="preserve"> Para exibir o html de forma melhor visível, podemos usar o </w:t>
+      </w:r>
+      <w:proofErr w:type="spellStart"/>
+      <w:proofErr w:type="gramStart"/>
+      <w:r>
+        <w:rPr>
+          <w:rFonts w:ascii="Times New Roman" w:hAnsi="Times New Roman" w:cs="Times New Roman"/>
+          <w:sz w:val="24"/>
+          <w:szCs w:val="24"/>
+        </w:rPr>
+        <w:t>prettify</w:t>
+      </w:r>
+      <w:proofErr w:type="spellEnd"/>
+      <w:r>
+        <w:rPr>
+          <w:rFonts w:ascii="Times New Roman" w:hAnsi="Times New Roman" w:cs="Times New Roman"/>
+          <w:sz w:val="24"/>
+          <w:szCs w:val="24"/>
+        </w:rPr>
+        <w:t>(</w:t>
+      </w:r>
+      <w:proofErr w:type="gramEnd"/>
+      <w:r>
+        <w:rPr>
+          <w:rFonts w:ascii="Times New Roman" w:hAnsi="Times New Roman" w:cs="Times New Roman"/>
+          <w:sz w:val="24"/>
+          <w:szCs w:val="24"/>
+        </w:rPr>
+        <w:t>):</w:t>
       </w:r>
     </w:p>
     <w:p>
@@ -2409,8 +3070,36 @@
           <w:sz w:val="24"/>
           <w:szCs w:val="24"/>
         </w:rPr>
-        <w:t>Uma maneira de se acessar uma tag, é colocando ela logo após o nome da variável que você armazenou seu objeto BeautifulSoup</w:t>
-      </w:r>
+        <w:t xml:space="preserve">Uma maneira de se acessar uma tag, é </w:t>
+      </w:r>
+      <w:proofErr w:type="gramStart"/>
+      <w:r>
+        <w:rPr>
+          <w:rFonts w:ascii="Times New Roman" w:hAnsi="Times New Roman" w:cs="Times New Roman"/>
+          <w:sz w:val="24"/>
+          <w:szCs w:val="24"/>
+        </w:rPr>
+        <w:t>colocando ela</w:t>
+      </w:r>
+      <w:proofErr w:type="gramEnd"/>
+      <w:r>
+        <w:rPr>
+          <w:rFonts w:ascii="Times New Roman" w:hAnsi="Times New Roman" w:cs="Times New Roman"/>
+          <w:sz w:val="24"/>
+          <w:szCs w:val="24"/>
+        </w:rPr>
+        <w:t xml:space="preserve"> logo após o nome da variável que você armazenou seu objeto </w:t>
+      </w:r>
+      <w:proofErr w:type="spellStart"/>
+      <w:r>
+        <w:rPr>
+          <w:rFonts w:ascii="Times New Roman" w:hAnsi="Times New Roman" w:cs="Times New Roman"/>
+          <w:sz w:val="24"/>
+          <w:szCs w:val="24"/>
+        </w:rPr>
+        <w:t>BeautifulSoup</w:t>
+      </w:r>
+      <w:proofErr w:type="spellEnd"/>
       <w:r>
         <w:rPr>
           <w:rFonts w:ascii="Times New Roman" w:hAnsi="Times New Roman" w:cs="Times New Roman"/>
@@ -2582,15 +3271,51 @@
           <w:sz w:val="24"/>
           <w:szCs w:val="24"/>
         </w:rPr>
-        <w:t>Se tivessem outros titles e você quisesse o segundo, teria que passar o caminho completo</w:t>
-      </w:r>
-      <w:r>
-        <w:rPr>
-          <w:rFonts w:ascii="Times New Roman" w:hAnsi="Times New Roman" w:cs="Times New Roman"/>
-          <w:sz w:val="24"/>
-          <w:szCs w:val="24"/>
-        </w:rPr>
-        <w:t>. Se tiver um ninho de divs, por exemplo, para acessar a última temos que fazer o seguinte:</w:t>
+        <w:t xml:space="preserve">Se tivessem outros </w:t>
+      </w:r>
+      <w:proofErr w:type="spellStart"/>
+      <w:r>
+        <w:rPr>
+          <w:rFonts w:ascii="Times New Roman" w:hAnsi="Times New Roman" w:cs="Times New Roman"/>
+          <w:sz w:val="24"/>
+          <w:szCs w:val="24"/>
+        </w:rPr>
+        <w:t>titles</w:t>
+      </w:r>
+      <w:proofErr w:type="spellEnd"/>
+      <w:r>
+        <w:rPr>
+          <w:rFonts w:ascii="Times New Roman" w:hAnsi="Times New Roman" w:cs="Times New Roman"/>
+          <w:sz w:val="24"/>
+          <w:szCs w:val="24"/>
+        </w:rPr>
+        <w:t xml:space="preserve"> e você quisesse o segundo, teria que passar o caminho completo</w:t>
+      </w:r>
+      <w:r>
+        <w:rPr>
+          <w:rFonts w:ascii="Times New Roman" w:hAnsi="Times New Roman" w:cs="Times New Roman"/>
+          <w:sz w:val="24"/>
+          <w:szCs w:val="24"/>
+        </w:rPr>
+        <w:t xml:space="preserve">. Se tiver um ninho de </w:t>
+      </w:r>
+      <w:proofErr w:type="spellStart"/>
+      <w:r>
+        <w:rPr>
+          <w:rFonts w:ascii="Times New Roman" w:hAnsi="Times New Roman" w:cs="Times New Roman"/>
+          <w:sz w:val="24"/>
+          <w:szCs w:val="24"/>
+        </w:rPr>
+        <w:t>divs</w:t>
+      </w:r>
+      <w:proofErr w:type="spellEnd"/>
+      <w:r>
+        <w:rPr>
+          <w:rFonts w:ascii="Times New Roman" w:hAnsi="Times New Roman" w:cs="Times New Roman"/>
+          <w:sz w:val="24"/>
+          <w:szCs w:val="24"/>
+        </w:rPr>
+        <w:t>, por exemplo, para acessar a última temos que fazer o seguinte:</w:t>
       </w:r>
     </w:p>
     <w:p>
@@ -2692,7 +3417,61 @@
           <w:sz w:val="24"/>
           <w:szCs w:val="24"/>
         </w:rPr>
-        <w:t>Para pegar somente o conteúdo da tag, sem ela englobando o texto, utilizamos tanto o get_text() quanto o getText():</w:t>
+        <w:t xml:space="preserve">Para pegar somente o conteúdo da tag, sem ela englobando o texto, utilizamos tanto o </w:t>
+      </w:r>
+      <w:proofErr w:type="spellStart"/>
+      <w:r>
+        <w:rPr>
+          <w:rFonts w:ascii="Times New Roman" w:hAnsi="Times New Roman" w:cs="Times New Roman"/>
+          <w:sz w:val="24"/>
+          <w:szCs w:val="24"/>
+        </w:rPr>
+        <w:t>get_</w:t>
+      </w:r>
+      <w:proofErr w:type="gramStart"/>
+      <w:r>
+        <w:rPr>
+          <w:rFonts w:ascii="Times New Roman" w:hAnsi="Times New Roman" w:cs="Times New Roman"/>
+          <w:sz w:val="24"/>
+          <w:szCs w:val="24"/>
+        </w:rPr>
+        <w:t>text</w:t>
+      </w:r>
+      <w:proofErr w:type="spellEnd"/>
+      <w:r>
+        <w:rPr>
+          <w:rFonts w:ascii="Times New Roman" w:hAnsi="Times New Roman" w:cs="Times New Roman"/>
+          <w:sz w:val="24"/>
+          <w:szCs w:val="24"/>
+        </w:rPr>
+        <w:t>(</w:t>
+      </w:r>
+      <w:proofErr w:type="gramEnd"/>
+      <w:r>
+        <w:rPr>
+          <w:rFonts w:ascii="Times New Roman" w:hAnsi="Times New Roman" w:cs="Times New Roman"/>
+          <w:sz w:val="24"/>
+          <w:szCs w:val="24"/>
+        </w:rPr>
+        <w:t xml:space="preserve">) quanto o </w:t>
+      </w:r>
+      <w:proofErr w:type="spellStart"/>
+      <w:r>
+        <w:rPr>
+          <w:rFonts w:ascii="Times New Roman" w:hAnsi="Times New Roman" w:cs="Times New Roman"/>
+          <w:sz w:val="24"/>
+          <w:szCs w:val="24"/>
+        </w:rPr>
+        <w:t>getText</w:t>
+      </w:r>
+      <w:proofErr w:type="spellEnd"/>
+      <w:r>
+        <w:rPr>
+          <w:rFonts w:ascii="Times New Roman" w:hAnsi="Times New Roman" w:cs="Times New Roman"/>
+          <w:sz w:val="24"/>
+          <w:szCs w:val="24"/>
+        </w:rPr>
+        <w:t>():</w:t>
       </w:r>
     </w:p>
     <w:p>
@@ -2936,7 +3715,43 @@
           <w:sz w:val="24"/>
           <w:szCs w:val="24"/>
         </w:rPr>
-        <w:t>Para acessar os atributos de uma tag utilizamos o attrs. Esse atributo nos devolverá um dict com todas as chaves sendo o atributo e os valores sendo o que está sendo atribuído a esse atributo:</w:t>
+        <w:t xml:space="preserve">Para acessar os atributos de uma tag utilizamos o </w:t>
+      </w:r>
+      <w:proofErr w:type="spellStart"/>
+      <w:r>
+        <w:rPr>
+          <w:rFonts w:ascii="Times New Roman" w:hAnsi="Times New Roman" w:cs="Times New Roman"/>
+          <w:sz w:val="24"/>
+          <w:szCs w:val="24"/>
+        </w:rPr>
+        <w:t>attrs</w:t>
+      </w:r>
+      <w:proofErr w:type="spellEnd"/>
+      <w:r>
+        <w:rPr>
+          <w:rFonts w:ascii="Times New Roman" w:hAnsi="Times New Roman" w:cs="Times New Roman"/>
+          <w:sz w:val="24"/>
+          <w:szCs w:val="24"/>
+        </w:rPr>
+        <w:t xml:space="preserve">. Esse atributo nos devolverá um </w:t>
+      </w:r>
+      <w:proofErr w:type="spellStart"/>
+      <w:r>
+        <w:rPr>
+          <w:rFonts w:ascii="Times New Roman" w:hAnsi="Times New Roman" w:cs="Times New Roman"/>
+          <w:sz w:val="24"/>
+          <w:szCs w:val="24"/>
+        </w:rPr>
+        <w:t>dict</w:t>
+      </w:r>
+      <w:proofErr w:type="spellEnd"/>
+      <w:r>
+        <w:rPr>
+          <w:rFonts w:ascii="Times New Roman" w:hAnsi="Times New Roman" w:cs="Times New Roman"/>
+          <w:sz w:val="24"/>
+          <w:szCs w:val="24"/>
+        </w:rPr>
+        <w:t xml:space="preserve"> com todas as chaves sendo o atributo e os valores sendo o que está sendo atribuído a esse atributo:</w:t>
       </w:r>
     </w:p>
     <w:p>
@@ -3015,7 +3830,25 @@
           <w:sz w:val="24"/>
           <w:szCs w:val="24"/>
         </w:rPr>
-        <w:t xml:space="preserve">Se quisermos somente as chaves ou somente os valores, fazemos igual manipulação de dicts normal. Podemos ainda usar sistema de indexação de dicionários para </w:t>
+        <w:t xml:space="preserve">Se quisermos somente as chaves ou somente os valores, fazemos igual manipulação de </w:t>
+      </w:r>
+      <w:proofErr w:type="spellStart"/>
+      <w:r>
+        <w:rPr>
+          <w:rFonts w:ascii="Times New Roman" w:hAnsi="Times New Roman" w:cs="Times New Roman"/>
+          <w:sz w:val="24"/>
+          <w:szCs w:val="24"/>
+        </w:rPr>
+        <w:t>dicts</w:t>
+      </w:r>
+      <w:proofErr w:type="spellEnd"/>
+      <w:r>
+        <w:rPr>
+          <w:rFonts w:ascii="Times New Roman" w:hAnsi="Times New Roman" w:cs="Times New Roman"/>
+          <w:sz w:val="24"/>
+          <w:szCs w:val="24"/>
+        </w:rPr>
+        <w:t xml:space="preserve"> normal. Podemos ainda usar sistema de indexação de dicionários para </w:t>
       </w:r>
       <w:r>
         <w:rPr>
@@ -3157,8 +3990,18 @@
           <w:sz w:val="24"/>
           <w:szCs w:val="24"/>
         </w:rPr>
-        <w:t>A biblioteca BeautifulSoup</w:t>
-      </w:r>
+        <w:t xml:space="preserve">A biblioteca </w:t>
+      </w:r>
+      <w:proofErr w:type="spellStart"/>
+      <w:r>
+        <w:rPr>
+          <w:rFonts w:ascii="Times New Roman" w:hAnsi="Times New Roman" w:cs="Times New Roman"/>
+          <w:sz w:val="24"/>
+          <w:szCs w:val="24"/>
+        </w:rPr>
+        <w:t>BeautifulSoup</w:t>
+      </w:r>
+      <w:proofErr w:type="spellEnd"/>
       <w:r>
         <w:rPr>
           <w:rFonts w:ascii="Times New Roman" w:hAnsi="Times New Roman" w:cs="Times New Roman"/>
@@ -3189,8 +4032,18 @@
           <w:sz w:val="24"/>
           <w:szCs w:val="24"/>
         </w:rPr>
-        <w:t>Como criar um objeto BeautifulSoup</w:t>
-      </w:r>
+        <w:t xml:space="preserve">Como criar um objeto </w:t>
+      </w:r>
+      <w:proofErr w:type="spellStart"/>
+      <w:r>
+        <w:rPr>
+          <w:rFonts w:ascii="Times New Roman" w:hAnsi="Times New Roman" w:cs="Times New Roman"/>
+          <w:sz w:val="24"/>
+          <w:szCs w:val="24"/>
+        </w:rPr>
+        <w:t>BeautifulSoup</w:t>
+      </w:r>
+      <w:proofErr w:type="spellEnd"/>
       <w:r>
         <w:rPr>
           <w:rFonts w:ascii="Times New Roman" w:hAnsi="Times New Roman" w:cs="Times New Roman"/>
@@ -3221,8 +4074,18 @@
           <w:sz w:val="24"/>
           <w:szCs w:val="24"/>
         </w:rPr>
-        <w:t>As formas básicas de navegação e pesquisa em objetos BeautifulSoup</w:t>
-      </w:r>
+        <w:t xml:space="preserve">As formas básicas de navegação e pesquisa em objetos </w:t>
+      </w:r>
+      <w:proofErr w:type="spellStart"/>
+      <w:r>
+        <w:rPr>
+          <w:rFonts w:ascii="Times New Roman" w:hAnsi="Times New Roman" w:cs="Times New Roman"/>
+          <w:sz w:val="24"/>
+          <w:szCs w:val="24"/>
+        </w:rPr>
+        <w:t>BeautifulSoup</w:t>
+      </w:r>
+      <w:proofErr w:type="spellEnd"/>
       <w:r>
         <w:rPr>
           <w:rFonts w:ascii="Times New Roman" w:hAnsi="Times New Roman" w:cs="Times New Roman"/>
@@ -3253,8 +4116,18 @@
           <w:sz w:val="24"/>
           <w:szCs w:val="24"/>
         </w:rPr>
-        <w:t>A acessar tags, seus atributos e conteúdos</w:t>
-      </w:r>
+        <w:t xml:space="preserve">A acessar tags, seus atributos e </w:t>
+      </w:r>
+      <w:proofErr w:type="spellStart"/>
+      <w:r>
+        <w:rPr>
+          <w:rFonts w:ascii="Times New Roman" w:hAnsi="Times New Roman" w:cs="Times New Roman"/>
+          <w:sz w:val="24"/>
+          <w:szCs w:val="24"/>
+        </w:rPr>
+        <w:t>conteúdos</w:t>
+      </w:r>
+      <w:proofErr w:type="spellEnd"/>
       <w:r>
         <w:rPr>
           <w:rFonts w:ascii="Times New Roman" w:hAnsi="Times New Roman" w:cs="Times New Roman"/>
@@ -3321,7 +4194,31 @@
           <w:szCs w:val="24"/>
           <w:u w:val="single"/>
         </w:rPr>
-        <w:t>om BeautifulSoup:</w:t>
+        <w:t xml:space="preserve">om </w:t>
+      </w:r>
+      <w:proofErr w:type="spellStart"/>
+      <w:r>
+        <w:rPr>
+          <w:rFonts w:ascii="Times New Roman" w:hAnsi="Times New Roman" w:cs="Times New Roman"/>
+          <w:b/>
+          <w:bCs/>
+          <w:sz w:val="24"/>
+          <w:szCs w:val="24"/>
+          <w:u w:val="single"/>
+        </w:rPr>
+        <w:t>BeautifulSoup</w:t>
+      </w:r>
+      <w:proofErr w:type="spellEnd"/>
+      <w:r>
+        <w:rPr>
+          <w:rFonts w:ascii="Times New Roman" w:hAnsi="Times New Roman" w:cs="Times New Roman"/>
+          <w:b/>
+          <w:bCs/>
+          <w:sz w:val="24"/>
+          <w:szCs w:val="24"/>
+          <w:u w:val="single"/>
+        </w:rPr>
+        <w:t>:</w:t>
       </w:r>
     </w:p>
     <w:p>
@@ -3369,7 +4266,43 @@
           <w:sz w:val="24"/>
           <w:szCs w:val="24"/>
         </w:rPr>
-        <w:t>étodos find() e findAll()</w:t>
+        <w:t xml:space="preserve">étodos </w:t>
+      </w:r>
+      <w:proofErr w:type="gramStart"/>
+      <w:r>
+        <w:rPr>
+          <w:rFonts w:ascii="Times New Roman" w:hAnsi="Times New Roman" w:cs="Times New Roman"/>
+          <w:sz w:val="24"/>
+          <w:szCs w:val="24"/>
+        </w:rPr>
+        <w:t>find(</w:t>
+      </w:r>
+      <w:proofErr w:type="gramEnd"/>
+      <w:r>
+        <w:rPr>
+          <w:rFonts w:ascii="Times New Roman" w:hAnsi="Times New Roman" w:cs="Times New Roman"/>
+          <w:sz w:val="24"/>
+          <w:szCs w:val="24"/>
+        </w:rPr>
+        <w:t xml:space="preserve">) e </w:t>
+      </w:r>
+      <w:proofErr w:type="spellStart"/>
+      <w:r>
+        <w:rPr>
+          <w:rFonts w:ascii="Times New Roman" w:hAnsi="Times New Roman" w:cs="Times New Roman"/>
+          <w:sz w:val="24"/>
+          <w:szCs w:val="24"/>
+        </w:rPr>
+        <w:t>findAll</w:t>
+      </w:r>
+      <w:proofErr w:type="spellEnd"/>
+      <w:r>
+        <w:rPr>
+          <w:rFonts w:ascii="Times New Roman" w:hAnsi="Times New Roman" w:cs="Times New Roman"/>
+          <w:sz w:val="24"/>
+          <w:szCs w:val="24"/>
+        </w:rPr>
+        <w:t>()</w:t>
       </w:r>
       <w:r>
         <w:rPr>
@@ -3401,7 +4334,43 @@
           <w:sz w:val="24"/>
           <w:szCs w:val="24"/>
         </w:rPr>
-        <w:t>O find() é exatamente equivalente a apenas colocar sou.img, por exemplo:</w:t>
+        <w:t xml:space="preserve">O </w:t>
+      </w:r>
+      <w:proofErr w:type="gramStart"/>
+      <w:r>
+        <w:rPr>
+          <w:rFonts w:ascii="Times New Roman" w:hAnsi="Times New Roman" w:cs="Times New Roman"/>
+          <w:sz w:val="24"/>
+          <w:szCs w:val="24"/>
+        </w:rPr>
+        <w:t>find(</w:t>
+      </w:r>
+      <w:proofErr w:type="gramEnd"/>
+      <w:r>
+        <w:rPr>
+          <w:rFonts w:ascii="Times New Roman" w:hAnsi="Times New Roman" w:cs="Times New Roman"/>
+          <w:sz w:val="24"/>
+          <w:szCs w:val="24"/>
+        </w:rPr>
+        <w:t xml:space="preserve">) é exatamente equivalente a apenas colocar </w:t>
+      </w:r>
+      <w:proofErr w:type="spellStart"/>
+      <w:r>
+        <w:rPr>
+          <w:rFonts w:ascii="Times New Roman" w:hAnsi="Times New Roman" w:cs="Times New Roman"/>
+          <w:sz w:val="24"/>
+          <w:szCs w:val="24"/>
+        </w:rPr>
+        <w:t>sou.img</w:t>
+      </w:r>
+      <w:proofErr w:type="spellEnd"/>
+      <w:r>
+        <w:rPr>
+          <w:rFonts w:ascii="Times New Roman" w:hAnsi="Times New Roman" w:cs="Times New Roman"/>
+          <w:sz w:val="24"/>
+          <w:szCs w:val="24"/>
+        </w:rPr>
+        <w:t>, por exemplo:</w:t>
       </w:r>
     </w:p>
     <w:p>
@@ -3488,7 +4457,53 @@
           <w:sz w:val="24"/>
           <w:szCs w:val="24"/>
         </w:rPr>
-        <w:t>Já no caso do findAll() ele trás uma lista com todos os itens encontrados no DOM do HTML da página equivalente ao que estamos procurando:</w:t>
+        <w:t xml:space="preserve">Já no caso do </w:t>
+      </w:r>
+      <w:proofErr w:type="spellStart"/>
+      <w:proofErr w:type="gramStart"/>
+      <w:r>
+        <w:rPr>
+          <w:rFonts w:ascii="Times New Roman" w:hAnsi="Times New Roman" w:cs="Times New Roman"/>
+          <w:sz w:val="24"/>
+          <w:szCs w:val="24"/>
+        </w:rPr>
+        <w:t>findAll</w:t>
+      </w:r>
+      <w:proofErr w:type="spellEnd"/>
+      <w:r>
+        <w:rPr>
+          <w:rFonts w:ascii="Times New Roman" w:hAnsi="Times New Roman" w:cs="Times New Roman"/>
+          <w:sz w:val="24"/>
+          <w:szCs w:val="24"/>
+        </w:rPr>
+        <w:t>(</w:t>
+      </w:r>
+      <w:proofErr w:type="gramEnd"/>
+      <w:r>
+        <w:rPr>
+          <w:rFonts w:ascii="Times New Roman" w:hAnsi="Times New Roman" w:cs="Times New Roman"/>
+          <w:sz w:val="24"/>
+          <w:szCs w:val="24"/>
+        </w:rPr>
+        <w:t xml:space="preserve">) ele </w:t>
+      </w:r>
+      <w:proofErr w:type="spellStart"/>
+      <w:r>
+        <w:rPr>
+          <w:rFonts w:ascii="Times New Roman" w:hAnsi="Times New Roman" w:cs="Times New Roman"/>
+          <w:sz w:val="24"/>
+          <w:szCs w:val="24"/>
+        </w:rPr>
+        <w:t>trás</w:t>
+      </w:r>
+      <w:proofErr w:type="spellEnd"/>
+      <w:r>
+        <w:rPr>
+          <w:rFonts w:ascii="Times New Roman" w:hAnsi="Times New Roman" w:cs="Times New Roman"/>
+          <w:sz w:val="24"/>
+          <w:szCs w:val="24"/>
+        </w:rPr>
+        <w:t xml:space="preserve"> uma lista com todos os itens encontrados no DOM do HTML da página equivalente ao que estamos procurando:</w:t>
       </w:r>
     </w:p>
     <w:p>
@@ -3582,7 +4597,53 @@
           <w:sz w:val="24"/>
           <w:szCs w:val="24"/>
         </w:rPr>
-        <w:t xml:space="preserve"> limit: Limita a quantidade de resultados do findAll() no número desejado:</w:t>
+        <w:t xml:space="preserve"> </w:t>
+      </w:r>
+      <w:proofErr w:type="spellStart"/>
+      <w:r>
+        <w:rPr>
+          <w:rFonts w:ascii="Times New Roman" w:hAnsi="Times New Roman" w:cs="Times New Roman"/>
+          <w:sz w:val="24"/>
+          <w:szCs w:val="24"/>
+        </w:rPr>
+        <w:t>limit</w:t>
+      </w:r>
+      <w:proofErr w:type="spellEnd"/>
+      <w:r>
+        <w:rPr>
+          <w:rFonts w:ascii="Times New Roman" w:hAnsi="Times New Roman" w:cs="Times New Roman"/>
+          <w:sz w:val="24"/>
+          <w:szCs w:val="24"/>
+        </w:rPr>
+        <w:t xml:space="preserve">: Limita a quantidade de resultados do </w:t>
+      </w:r>
+      <w:proofErr w:type="spellStart"/>
+      <w:proofErr w:type="gramStart"/>
+      <w:r>
+        <w:rPr>
+          <w:rFonts w:ascii="Times New Roman" w:hAnsi="Times New Roman" w:cs="Times New Roman"/>
+          <w:sz w:val="24"/>
+          <w:szCs w:val="24"/>
+        </w:rPr>
+        <w:t>findAll</w:t>
+      </w:r>
+      <w:proofErr w:type="spellEnd"/>
+      <w:r>
+        <w:rPr>
+          <w:rFonts w:ascii="Times New Roman" w:hAnsi="Times New Roman" w:cs="Times New Roman"/>
+          <w:sz w:val="24"/>
+          <w:szCs w:val="24"/>
+        </w:rPr>
+        <w:t>(</w:t>
+      </w:r>
+      <w:proofErr w:type="gramEnd"/>
+      <w:r>
+        <w:rPr>
+          <w:rFonts w:ascii="Times New Roman" w:hAnsi="Times New Roman" w:cs="Times New Roman"/>
+          <w:sz w:val="24"/>
+          <w:szCs w:val="24"/>
+        </w:rPr>
+        <w:t>) no número desejado:</w:t>
       </w:r>
     </w:p>
     <w:p>
@@ -3692,7 +4753,43 @@
           <w:sz w:val="24"/>
           <w:szCs w:val="24"/>
         </w:rPr>
-        <w:t>Um atalho para esse comando, já que é o que mais utilizamos, é basicamente colocar soup(‘item_desejado’):</w:t>
+        <w:t xml:space="preserve">Um atalho para esse comando, já que é o que mais utilizamos, é basicamente colocar </w:t>
+      </w:r>
+      <w:proofErr w:type="spellStart"/>
+      <w:r>
+        <w:rPr>
+          <w:rFonts w:ascii="Times New Roman" w:hAnsi="Times New Roman" w:cs="Times New Roman"/>
+          <w:sz w:val="24"/>
+          <w:szCs w:val="24"/>
+        </w:rPr>
+        <w:t>soup</w:t>
+      </w:r>
+      <w:proofErr w:type="spellEnd"/>
+      <w:r>
+        <w:rPr>
+          <w:rFonts w:ascii="Times New Roman" w:hAnsi="Times New Roman" w:cs="Times New Roman"/>
+          <w:sz w:val="24"/>
+          <w:szCs w:val="24"/>
+        </w:rPr>
+        <w:t>(‘</w:t>
+      </w:r>
+      <w:proofErr w:type="spellStart"/>
+      <w:r>
+        <w:rPr>
+          <w:rFonts w:ascii="Times New Roman" w:hAnsi="Times New Roman" w:cs="Times New Roman"/>
+          <w:sz w:val="24"/>
+          <w:szCs w:val="24"/>
+        </w:rPr>
+        <w:t>item_desejado</w:t>
+      </w:r>
+      <w:proofErr w:type="spellEnd"/>
+      <w:r>
+        <w:rPr>
+          <w:rFonts w:ascii="Times New Roman" w:hAnsi="Times New Roman" w:cs="Times New Roman"/>
+          <w:sz w:val="24"/>
+          <w:szCs w:val="24"/>
+        </w:rPr>
+        <w:t>’):</w:t>
       </w:r>
     </w:p>
     <w:p>
@@ -3921,7 +5018,25 @@
           <w:sz w:val="24"/>
           <w:szCs w:val="24"/>
         </w:rPr>
-        <w:t xml:space="preserve">Argumento attributes: </w:t>
+        <w:t xml:space="preserve">Argumento </w:t>
+      </w:r>
+      <w:proofErr w:type="spellStart"/>
+      <w:r>
+        <w:rPr>
+          <w:rFonts w:ascii="Times New Roman" w:hAnsi="Times New Roman" w:cs="Times New Roman"/>
+          <w:sz w:val="24"/>
+          <w:szCs w:val="24"/>
+        </w:rPr>
+        <w:t>attributes</w:t>
+      </w:r>
+      <w:proofErr w:type="spellEnd"/>
+      <w:r>
+        <w:rPr>
+          <w:rFonts w:ascii="Times New Roman" w:hAnsi="Times New Roman" w:cs="Times New Roman"/>
+          <w:sz w:val="24"/>
+          <w:szCs w:val="24"/>
+        </w:rPr>
+        <w:t xml:space="preserve">: </w:t>
       </w:r>
       <w:r>
         <w:rPr>
@@ -4095,7 +5210,25 @@
           <w:sz w:val="24"/>
           <w:szCs w:val="24"/>
         </w:rPr>
-        <w:t xml:space="preserve"> Utilizando ainda atributos diretos, como a descrição alternativa dos img:</w:t>
+        <w:t xml:space="preserve"> Utilizando ainda atributos diretos, como a descrição alternativa dos </w:t>
+      </w:r>
+      <w:proofErr w:type="spellStart"/>
+      <w:r>
+        <w:rPr>
+          <w:rFonts w:ascii="Times New Roman" w:hAnsi="Times New Roman" w:cs="Times New Roman"/>
+          <w:sz w:val="24"/>
+          <w:szCs w:val="24"/>
+        </w:rPr>
+        <w:t>img</w:t>
+      </w:r>
+      <w:proofErr w:type="spellEnd"/>
+      <w:r>
+        <w:rPr>
+          <w:rFonts w:ascii="Times New Roman" w:hAnsi="Times New Roman" w:cs="Times New Roman"/>
+          <w:sz w:val="24"/>
+          <w:szCs w:val="24"/>
+        </w:rPr>
+        <w:t>:</w:t>
       </w:r>
     </w:p>
     <w:p>
@@ -4174,7 +5307,25 @@
           <w:sz w:val="24"/>
           <w:szCs w:val="24"/>
         </w:rPr>
-        <w:t>Como são iteráveis podemos ainda pegar somente o src das imagens:</w:t>
+        <w:t xml:space="preserve">Como são iteráveis podemos ainda pegar somente o </w:t>
+      </w:r>
+      <w:proofErr w:type="spellStart"/>
+      <w:r>
+        <w:rPr>
+          <w:rFonts w:ascii="Times New Roman" w:hAnsi="Times New Roman" w:cs="Times New Roman"/>
+          <w:sz w:val="24"/>
+          <w:szCs w:val="24"/>
+        </w:rPr>
+        <w:t>src</w:t>
+      </w:r>
+      <w:proofErr w:type="spellEnd"/>
+      <w:r>
+        <w:rPr>
+          <w:rFonts w:ascii="Times New Roman" w:hAnsi="Times New Roman" w:cs="Times New Roman"/>
+          <w:sz w:val="24"/>
+          <w:szCs w:val="24"/>
+        </w:rPr>
+        <w:t xml:space="preserve"> das imagens:</w:t>
       </w:r>
     </w:p>
     <w:p>
@@ -4252,7 +5403,43 @@
           <w:sz w:val="24"/>
           <w:szCs w:val="24"/>
         </w:rPr>
-        <w:t xml:space="preserve"> Também existe o atributo class, mas tome cuidado pois o próprio python possui ele, portanto, com scraping, precisamos colocar um _ depois:</w:t>
+        <w:t xml:space="preserve"> Também existe o atributo </w:t>
+      </w:r>
+      <w:proofErr w:type="spellStart"/>
+      <w:r>
+        <w:rPr>
+          <w:rFonts w:ascii="Times New Roman" w:hAnsi="Times New Roman" w:cs="Times New Roman"/>
+          <w:sz w:val="24"/>
+          <w:szCs w:val="24"/>
+        </w:rPr>
+        <w:t>class</w:t>
+      </w:r>
+      <w:proofErr w:type="spellEnd"/>
+      <w:r>
+        <w:rPr>
+          <w:rFonts w:ascii="Times New Roman" w:hAnsi="Times New Roman" w:cs="Times New Roman"/>
+          <w:sz w:val="24"/>
+          <w:szCs w:val="24"/>
+        </w:rPr>
+        <w:t xml:space="preserve">, mas tome cuidado pois o próprio python possui ele, portanto, com </w:t>
+      </w:r>
+      <w:proofErr w:type="spellStart"/>
+      <w:r>
+        <w:rPr>
+          <w:rFonts w:ascii="Times New Roman" w:hAnsi="Times New Roman" w:cs="Times New Roman"/>
+          <w:sz w:val="24"/>
+          <w:szCs w:val="24"/>
+        </w:rPr>
+        <w:t>scraping</w:t>
+      </w:r>
+      <w:proofErr w:type="spellEnd"/>
+      <w:r>
+        <w:rPr>
+          <w:rFonts w:ascii="Times New Roman" w:hAnsi="Times New Roman" w:cs="Times New Roman"/>
+          <w:sz w:val="24"/>
+          <w:szCs w:val="24"/>
+        </w:rPr>
+        <w:t>, precisamos colocar um _ depois:</w:t>
       </w:r>
     </w:p>
     <w:p>
@@ -4332,13 +5519,59 @@
         </w:rPr>
         <w:t xml:space="preserve"> </w:t>
       </w:r>
-      <w:r>
-        <w:rPr>
-          <w:rFonts w:ascii="Times New Roman" w:hAnsi="Times New Roman" w:cs="Times New Roman"/>
-          <w:sz w:val="24"/>
-          <w:szCs w:val="24"/>
-        </w:rPr>
-        <w:t>Text = True: Trás todos os textos encontrado em todas as classes para uma lista:</w:t>
+      <w:proofErr w:type="spellStart"/>
+      <w:r>
+        <w:rPr>
+          <w:rFonts w:ascii="Times New Roman" w:hAnsi="Times New Roman" w:cs="Times New Roman"/>
+          <w:sz w:val="24"/>
+          <w:szCs w:val="24"/>
+        </w:rPr>
+        <w:t>Text</w:t>
+      </w:r>
+      <w:proofErr w:type="spellEnd"/>
+      <w:r>
+        <w:rPr>
+          <w:rFonts w:ascii="Times New Roman" w:hAnsi="Times New Roman" w:cs="Times New Roman"/>
+          <w:sz w:val="24"/>
+          <w:szCs w:val="24"/>
+        </w:rPr>
+        <w:t xml:space="preserve"> = True: </w:t>
+      </w:r>
+      <w:proofErr w:type="spellStart"/>
+      <w:r>
+        <w:rPr>
+          <w:rFonts w:ascii="Times New Roman" w:hAnsi="Times New Roman" w:cs="Times New Roman"/>
+          <w:sz w:val="24"/>
+          <w:szCs w:val="24"/>
+        </w:rPr>
+        <w:t>Trás</w:t>
+      </w:r>
+      <w:proofErr w:type="spellEnd"/>
+      <w:r>
+        <w:rPr>
+          <w:rFonts w:ascii="Times New Roman" w:hAnsi="Times New Roman" w:cs="Times New Roman"/>
+          <w:sz w:val="24"/>
+          <w:szCs w:val="24"/>
+        </w:rPr>
+        <w:t xml:space="preserve"> todos os </w:t>
+      </w:r>
+      <w:proofErr w:type="gramStart"/>
+      <w:r>
+        <w:rPr>
+          <w:rFonts w:ascii="Times New Roman" w:hAnsi="Times New Roman" w:cs="Times New Roman"/>
+          <w:sz w:val="24"/>
+          <w:szCs w:val="24"/>
+        </w:rPr>
+        <w:t>textos encontrado</w:t>
+      </w:r>
+      <w:proofErr w:type="gramEnd"/>
+      <w:r>
+        <w:rPr>
+          <w:rFonts w:ascii="Times New Roman" w:hAnsi="Times New Roman" w:cs="Times New Roman"/>
+          <w:sz w:val="24"/>
+          <w:szCs w:val="24"/>
+        </w:rPr>
+        <w:t xml:space="preserve"> em todas as classes para uma lista:</w:t>
       </w:r>
     </w:p>
     <w:p>
@@ -4497,8 +5730,18 @@
           <w:sz w:val="24"/>
           <w:szCs w:val="24"/>
         </w:rPr>
-        <w:t>Técnicas avançadas de pesquisa com objetos BeautifulSoup</w:t>
-      </w:r>
+        <w:t xml:space="preserve">Técnicas avançadas de pesquisa com objetos </w:t>
+      </w:r>
+      <w:proofErr w:type="spellStart"/>
+      <w:r>
+        <w:rPr>
+          <w:rFonts w:ascii="Times New Roman" w:hAnsi="Times New Roman" w:cs="Times New Roman"/>
+          <w:sz w:val="24"/>
+          <w:szCs w:val="24"/>
+        </w:rPr>
+        <w:t>BeautifulSoup</w:t>
+      </w:r>
+      <w:proofErr w:type="spellEnd"/>
       <w:r>
         <w:rPr>
           <w:rFonts w:ascii="Times New Roman" w:hAnsi="Times New Roman" w:cs="Times New Roman"/>
@@ -4529,7 +5772,43 @@
           <w:sz w:val="24"/>
           <w:szCs w:val="24"/>
         </w:rPr>
-        <w:t>Os métodos find() e findAll()</w:t>
+        <w:t xml:space="preserve">Os métodos </w:t>
+      </w:r>
+      <w:proofErr w:type="gramStart"/>
+      <w:r>
+        <w:rPr>
+          <w:rFonts w:ascii="Times New Roman" w:hAnsi="Times New Roman" w:cs="Times New Roman"/>
+          <w:sz w:val="24"/>
+          <w:szCs w:val="24"/>
+        </w:rPr>
+        <w:t>find(</w:t>
+      </w:r>
+      <w:proofErr w:type="gramEnd"/>
+      <w:r>
+        <w:rPr>
+          <w:rFonts w:ascii="Times New Roman" w:hAnsi="Times New Roman" w:cs="Times New Roman"/>
+          <w:sz w:val="24"/>
+          <w:szCs w:val="24"/>
+        </w:rPr>
+        <w:t xml:space="preserve">) e </w:t>
+      </w:r>
+      <w:proofErr w:type="spellStart"/>
+      <w:r>
+        <w:rPr>
+          <w:rFonts w:ascii="Times New Roman" w:hAnsi="Times New Roman" w:cs="Times New Roman"/>
+          <w:sz w:val="24"/>
+          <w:szCs w:val="24"/>
+        </w:rPr>
+        <w:t>findAll</w:t>
+      </w:r>
+      <w:proofErr w:type="spellEnd"/>
+      <w:r>
+        <w:rPr>
+          <w:rFonts w:ascii="Times New Roman" w:hAnsi="Times New Roman" w:cs="Times New Roman"/>
+          <w:sz w:val="24"/>
+          <w:szCs w:val="24"/>
+        </w:rPr>
+        <w:t>()</w:t>
       </w:r>
       <w:r>
         <w:rPr>
@@ -4561,7 +5840,43 @@
           <w:sz w:val="24"/>
           <w:szCs w:val="24"/>
         </w:rPr>
-        <w:t>Algumas configurações de argumentos e dicas de pesquisa para os métodos find() e findAll()</w:t>
+        <w:t xml:space="preserve">Algumas configurações de argumentos e dicas de pesquisa para os métodos </w:t>
+      </w:r>
+      <w:proofErr w:type="gramStart"/>
+      <w:r>
+        <w:rPr>
+          <w:rFonts w:ascii="Times New Roman" w:hAnsi="Times New Roman" w:cs="Times New Roman"/>
+          <w:sz w:val="24"/>
+          <w:szCs w:val="24"/>
+        </w:rPr>
+        <w:t>find(</w:t>
+      </w:r>
+      <w:proofErr w:type="gramEnd"/>
+      <w:r>
+        <w:rPr>
+          <w:rFonts w:ascii="Times New Roman" w:hAnsi="Times New Roman" w:cs="Times New Roman"/>
+          <w:sz w:val="24"/>
+          <w:szCs w:val="24"/>
+        </w:rPr>
+        <w:t xml:space="preserve">) e </w:t>
+      </w:r>
+      <w:proofErr w:type="spellStart"/>
+      <w:r>
+        <w:rPr>
+          <w:rFonts w:ascii="Times New Roman" w:hAnsi="Times New Roman" w:cs="Times New Roman"/>
+          <w:sz w:val="24"/>
+          <w:szCs w:val="24"/>
+        </w:rPr>
+        <w:t>findAll</w:t>
+      </w:r>
+      <w:proofErr w:type="spellEnd"/>
+      <w:r>
+        <w:rPr>
+          <w:rFonts w:ascii="Times New Roman" w:hAnsi="Times New Roman" w:cs="Times New Roman"/>
+          <w:sz w:val="24"/>
+          <w:szCs w:val="24"/>
+        </w:rPr>
+        <w:t>()</w:t>
       </w:r>
       <w:r>
         <w:rPr>
@@ -4593,7 +5908,25 @@
           <w:sz w:val="24"/>
           <w:szCs w:val="24"/>
         </w:rPr>
-        <w:t>Outros métodos de pesquisa disponibilizados pela biblioteca BeautifulSoup:</w:t>
+        <w:t xml:space="preserve">Outros métodos de pesquisa disponibilizados pela biblioteca </w:t>
+      </w:r>
+      <w:proofErr w:type="spellStart"/>
+      <w:r>
+        <w:rPr>
+          <w:rFonts w:ascii="Times New Roman" w:hAnsi="Times New Roman" w:cs="Times New Roman"/>
+          <w:sz w:val="24"/>
+          <w:szCs w:val="24"/>
+        </w:rPr>
+        <w:t>BeautifulSoup</w:t>
+      </w:r>
+      <w:proofErr w:type="spellEnd"/>
+      <w:r>
+        <w:rPr>
+          <w:rFonts w:ascii="Times New Roman" w:hAnsi="Times New Roman" w:cs="Times New Roman"/>
+          <w:sz w:val="24"/>
+          <w:szCs w:val="24"/>
+        </w:rPr>
+        <w:t>:</w:t>
       </w:r>
     </w:p>
     <w:p>
@@ -4611,14 +5944,34 @@
           <w:szCs w:val="24"/>
         </w:rPr>
       </w:pPr>
-      <w:r>
-        <w:rPr>
-          <w:rFonts w:ascii="Times New Roman" w:hAnsi="Times New Roman" w:cs="Times New Roman"/>
-          <w:sz w:val="24"/>
-          <w:szCs w:val="24"/>
-        </w:rPr>
-        <w:t>findParent e findParents</w:t>
-      </w:r>
+      <w:proofErr w:type="spellStart"/>
+      <w:r>
+        <w:rPr>
+          <w:rFonts w:ascii="Times New Roman" w:hAnsi="Times New Roman" w:cs="Times New Roman"/>
+          <w:sz w:val="24"/>
+          <w:szCs w:val="24"/>
+        </w:rPr>
+        <w:t>findParent</w:t>
+      </w:r>
+      <w:proofErr w:type="spellEnd"/>
+      <w:r>
+        <w:rPr>
+          <w:rFonts w:ascii="Times New Roman" w:hAnsi="Times New Roman" w:cs="Times New Roman"/>
+          <w:sz w:val="24"/>
+          <w:szCs w:val="24"/>
+        </w:rPr>
+        <w:t xml:space="preserve"> e </w:t>
+      </w:r>
+      <w:proofErr w:type="spellStart"/>
+      <w:r>
+        <w:rPr>
+          <w:rFonts w:ascii="Times New Roman" w:hAnsi="Times New Roman" w:cs="Times New Roman"/>
+          <w:sz w:val="24"/>
+          <w:szCs w:val="24"/>
+        </w:rPr>
+        <w:t>findParents</w:t>
+      </w:r>
+      <w:proofErr w:type="spellEnd"/>
       <w:r>
         <w:rPr>
           <w:rFonts w:ascii="Times New Roman" w:hAnsi="Times New Roman" w:cs="Times New Roman"/>
@@ -4643,14 +5996,34 @@
           <w:szCs w:val="24"/>
         </w:rPr>
       </w:pPr>
-      <w:r>
-        <w:rPr>
-          <w:rFonts w:ascii="Times New Roman" w:hAnsi="Times New Roman" w:cs="Times New Roman"/>
-          <w:sz w:val="24"/>
-          <w:szCs w:val="24"/>
-        </w:rPr>
-        <w:t>findNextSiblings e findNextSiblings</w:t>
-      </w:r>
+      <w:proofErr w:type="spellStart"/>
+      <w:r>
+        <w:rPr>
+          <w:rFonts w:ascii="Times New Roman" w:hAnsi="Times New Roman" w:cs="Times New Roman"/>
+          <w:sz w:val="24"/>
+          <w:szCs w:val="24"/>
+        </w:rPr>
+        <w:t>findNextSiblings</w:t>
+      </w:r>
+      <w:proofErr w:type="spellEnd"/>
+      <w:r>
+        <w:rPr>
+          <w:rFonts w:ascii="Times New Roman" w:hAnsi="Times New Roman" w:cs="Times New Roman"/>
+          <w:sz w:val="24"/>
+          <w:szCs w:val="24"/>
+        </w:rPr>
+        <w:t xml:space="preserve"> e </w:t>
+      </w:r>
+      <w:proofErr w:type="spellStart"/>
+      <w:r>
+        <w:rPr>
+          <w:rFonts w:ascii="Times New Roman" w:hAnsi="Times New Roman" w:cs="Times New Roman"/>
+          <w:sz w:val="24"/>
+          <w:szCs w:val="24"/>
+        </w:rPr>
+        <w:t>findNextSiblings</w:t>
+      </w:r>
+      <w:proofErr w:type="spellEnd"/>
       <w:r>
         <w:rPr>
           <w:rFonts w:ascii="Times New Roman" w:hAnsi="Times New Roman" w:cs="Times New Roman"/>
@@ -4675,14 +6048,34 @@
           <w:szCs w:val="24"/>
         </w:rPr>
       </w:pPr>
-      <w:r>
-        <w:rPr>
-          <w:rFonts w:ascii="Times New Roman" w:hAnsi="Times New Roman" w:cs="Times New Roman"/>
-          <w:sz w:val="24"/>
-          <w:szCs w:val="24"/>
-        </w:rPr>
-        <w:t>findPreviousSibling e findPreviousSiblings</w:t>
-      </w:r>
+      <w:proofErr w:type="spellStart"/>
+      <w:r>
+        <w:rPr>
+          <w:rFonts w:ascii="Times New Roman" w:hAnsi="Times New Roman" w:cs="Times New Roman"/>
+          <w:sz w:val="24"/>
+          <w:szCs w:val="24"/>
+        </w:rPr>
+        <w:t>findPreviousSibling</w:t>
+      </w:r>
+      <w:proofErr w:type="spellEnd"/>
+      <w:r>
+        <w:rPr>
+          <w:rFonts w:ascii="Times New Roman" w:hAnsi="Times New Roman" w:cs="Times New Roman"/>
+          <w:sz w:val="24"/>
+          <w:szCs w:val="24"/>
+        </w:rPr>
+        <w:t xml:space="preserve"> e </w:t>
+      </w:r>
+      <w:proofErr w:type="spellStart"/>
+      <w:r>
+        <w:rPr>
+          <w:rFonts w:ascii="Times New Roman" w:hAnsi="Times New Roman" w:cs="Times New Roman"/>
+          <w:sz w:val="24"/>
+          <w:szCs w:val="24"/>
+        </w:rPr>
+        <w:t>findPreviousSiblings</w:t>
+      </w:r>
+      <w:proofErr w:type="spellEnd"/>
       <w:r>
         <w:rPr>
           <w:rFonts w:ascii="Times New Roman" w:hAnsi="Times New Roman" w:cs="Times New Roman"/>
@@ -4707,14 +6100,34 @@
           <w:szCs w:val="24"/>
         </w:rPr>
       </w:pPr>
-      <w:r>
-        <w:rPr>
-          <w:rFonts w:ascii="Times New Roman" w:hAnsi="Times New Roman" w:cs="Times New Roman"/>
-          <w:sz w:val="24"/>
-          <w:szCs w:val="24"/>
-        </w:rPr>
-        <w:t>findNext e findAllNext</w:t>
-      </w:r>
+      <w:proofErr w:type="spellStart"/>
+      <w:r>
+        <w:rPr>
+          <w:rFonts w:ascii="Times New Roman" w:hAnsi="Times New Roman" w:cs="Times New Roman"/>
+          <w:sz w:val="24"/>
+          <w:szCs w:val="24"/>
+        </w:rPr>
+        <w:t>findNext</w:t>
+      </w:r>
+      <w:proofErr w:type="spellEnd"/>
+      <w:r>
+        <w:rPr>
+          <w:rFonts w:ascii="Times New Roman" w:hAnsi="Times New Roman" w:cs="Times New Roman"/>
+          <w:sz w:val="24"/>
+          <w:szCs w:val="24"/>
+        </w:rPr>
+        <w:t xml:space="preserve"> e </w:t>
+      </w:r>
+      <w:proofErr w:type="spellStart"/>
+      <w:r>
+        <w:rPr>
+          <w:rFonts w:ascii="Times New Roman" w:hAnsi="Times New Roman" w:cs="Times New Roman"/>
+          <w:sz w:val="24"/>
+          <w:szCs w:val="24"/>
+        </w:rPr>
+        <w:t>findAllNext</w:t>
+      </w:r>
+      <w:proofErr w:type="spellEnd"/>
       <w:r>
         <w:rPr>
           <w:rFonts w:ascii="Times New Roman" w:hAnsi="Times New Roman" w:cs="Times New Roman"/>
@@ -4739,14 +6152,34 @@
           <w:szCs w:val="24"/>
         </w:rPr>
       </w:pPr>
-      <w:r>
-        <w:rPr>
-          <w:rFonts w:ascii="Times New Roman" w:hAnsi="Times New Roman" w:cs="Times New Roman"/>
-          <w:sz w:val="24"/>
-          <w:szCs w:val="24"/>
-        </w:rPr>
-        <w:t>findPrevious e findAllPrevious</w:t>
-      </w:r>
+      <w:proofErr w:type="spellStart"/>
+      <w:r>
+        <w:rPr>
+          <w:rFonts w:ascii="Times New Roman" w:hAnsi="Times New Roman" w:cs="Times New Roman"/>
+          <w:sz w:val="24"/>
+          <w:szCs w:val="24"/>
+        </w:rPr>
+        <w:t>findPrevious</w:t>
+      </w:r>
+      <w:proofErr w:type="spellEnd"/>
+      <w:r>
+        <w:rPr>
+          <w:rFonts w:ascii="Times New Roman" w:hAnsi="Times New Roman" w:cs="Times New Roman"/>
+          <w:sz w:val="24"/>
+          <w:szCs w:val="24"/>
+        </w:rPr>
+        <w:t xml:space="preserve"> e </w:t>
+      </w:r>
+      <w:proofErr w:type="spellStart"/>
+      <w:r>
+        <w:rPr>
+          <w:rFonts w:ascii="Times New Roman" w:hAnsi="Times New Roman" w:cs="Times New Roman"/>
+          <w:sz w:val="24"/>
+          <w:szCs w:val="24"/>
+        </w:rPr>
+        <w:t>findAllPrevious</w:t>
+      </w:r>
+      <w:proofErr w:type="spellEnd"/>
       <w:r>
         <w:rPr>
           <w:rFonts w:ascii="Times New Roman" w:hAnsi="Times New Roman" w:cs="Times New Roman"/>
@@ -5077,6 +6510,455 @@
                     <a:xfrm>
                       <a:off x="0" y="0"/>
                       <a:ext cx="5400040" cy="993775"/>
+                    </a:xfrm>
+                    <a:prstGeom prst="rect">
+                      <a:avLst/>
+                    </a:prstGeom>
+                  </pic:spPr>
+                </pic:pic>
+              </a:graphicData>
+            </a:graphic>
+          </wp:inline>
+        </w:drawing>
+      </w:r>
+    </w:p>
+    <w:p>
+      <w:pPr>
+        <w:pStyle w:val="PargrafodaLista"/>
+        <w:numPr>
+          <w:ilvl w:val="1"/>
+          <w:numId w:val="2"/>
+        </w:numPr>
+        <w:spacing w:line="360" w:lineRule="auto"/>
+        <w:jc w:val="both"/>
+        <w:rPr>
+          <w:rFonts w:ascii="Times New Roman" w:hAnsi="Times New Roman" w:cs="Times New Roman"/>
+          <w:sz w:val="24"/>
+          <w:szCs w:val="24"/>
+        </w:rPr>
+      </w:pPr>
+      <w:r>
+        <w:rPr>
+          <w:rFonts w:ascii="Times New Roman" w:hAnsi="Times New Roman" w:cs="Times New Roman"/>
+          <w:sz w:val="24"/>
+          <w:szCs w:val="24"/>
+        </w:rPr>
+        <w:t xml:space="preserve"> </w:t>
+      </w:r>
+      <w:r>
+        <w:rPr>
+          <w:rFonts w:ascii="Times New Roman" w:hAnsi="Times New Roman" w:cs="Times New Roman"/>
+          <w:sz w:val="24"/>
+          <w:szCs w:val="24"/>
+        </w:rPr>
+        <w:t>Obtendo as informações sobre o veículo anunciado</w:t>
+      </w:r>
+      <w:r>
+        <w:rPr>
+          <w:rFonts w:ascii="Times New Roman" w:hAnsi="Times New Roman" w:cs="Times New Roman"/>
+          <w:sz w:val="24"/>
+          <w:szCs w:val="24"/>
+        </w:rPr>
+        <w:t>:</w:t>
+      </w:r>
+    </w:p>
+    <w:p>
+      <w:pPr>
+        <w:pStyle w:val="PargrafodaLista"/>
+        <w:numPr>
+          <w:ilvl w:val="2"/>
+          <w:numId w:val="2"/>
+        </w:numPr>
+        <w:spacing w:line="360" w:lineRule="auto"/>
+        <w:jc w:val="both"/>
+        <w:rPr>
+          <w:rFonts w:ascii="Times New Roman" w:hAnsi="Times New Roman" w:cs="Times New Roman"/>
+          <w:sz w:val="24"/>
+          <w:szCs w:val="24"/>
+        </w:rPr>
+      </w:pPr>
+      <w:r>
+        <w:rPr>
+          <w:rFonts w:ascii="Times New Roman" w:hAnsi="Times New Roman" w:cs="Times New Roman"/>
+          <w:sz w:val="24"/>
+          <w:szCs w:val="24"/>
+        </w:rPr>
+        <w:t xml:space="preserve">Podemos usar o find para encontrar uma div específica e logo em seguida o </w:t>
+      </w:r>
+      <w:proofErr w:type="spellStart"/>
+      <w:r>
+        <w:rPr>
+          <w:rFonts w:ascii="Times New Roman" w:hAnsi="Times New Roman" w:cs="Times New Roman"/>
+          <w:sz w:val="24"/>
+          <w:szCs w:val="24"/>
+        </w:rPr>
+        <w:t>findAll</w:t>
+      </w:r>
+      <w:proofErr w:type="spellEnd"/>
+      <w:r>
+        <w:rPr>
+          <w:rFonts w:ascii="Times New Roman" w:hAnsi="Times New Roman" w:cs="Times New Roman"/>
+          <w:sz w:val="24"/>
+          <w:szCs w:val="24"/>
+        </w:rPr>
+        <w:t xml:space="preserve"> para pegar todas as tags específicas que queremos dentro dessa div, como no caso que estamos vendo agora para obter todas as informações de um veículo:</w:t>
+      </w:r>
+    </w:p>
+    <w:p>
+      <w:pPr>
+        <w:spacing w:line="360" w:lineRule="auto"/>
+        <w:jc w:val="center"/>
+        <w:rPr>
+          <w:rFonts w:ascii="Times New Roman" w:hAnsi="Times New Roman" w:cs="Times New Roman"/>
+          <w:sz w:val="24"/>
+          <w:szCs w:val="24"/>
+        </w:rPr>
+      </w:pPr>
+      <w:r>
+        <w:rPr>
+          <w:rFonts w:ascii="Times New Roman" w:hAnsi="Times New Roman" w:cs="Times New Roman"/>
+          <w:sz w:val="24"/>
+          <w:szCs w:val="24"/>
+        </w:rPr>
+        <w:drawing>
+          <wp:inline distT="0" distB="0" distL="0" distR="0" wp14:anchorId="75C410A5" wp14:editId="5F50A7FF">
+            <wp:extent cx="3227297" cy="1857669"/>
+            <wp:effectExtent l="0" t="0" r="0" b="9525"/>
+            <wp:docPr id="42" name="Imagem 42"/>
+            <wp:cNvGraphicFramePr>
+              <a:graphicFrameLocks xmlns:a="http://schemas.openxmlformats.org/drawingml/2006/main" noChangeAspect="1"/>
+            </wp:cNvGraphicFramePr>
+            <a:graphic xmlns:a="http://schemas.openxmlformats.org/drawingml/2006/main">
+              <a:graphicData uri="http://schemas.openxmlformats.org/drawingml/2006/picture">
+                <pic:pic xmlns:pic="http://schemas.openxmlformats.org/drawingml/2006/picture">
+                  <pic:nvPicPr>
+                    <pic:cNvPr id="1" name=""/>
+                    <pic:cNvPicPr/>
+                  </pic:nvPicPr>
+                  <pic:blipFill>
+                    <a:blip r:embed="rId47"/>
+                    <a:stretch>
+                      <a:fillRect/>
+                    </a:stretch>
+                  </pic:blipFill>
+                  <pic:spPr>
+                    <a:xfrm>
+                      <a:off x="0" y="0"/>
+                      <a:ext cx="3231259" cy="1859949"/>
+                    </a:xfrm>
+                    <a:prstGeom prst="rect">
+                      <a:avLst/>
+                    </a:prstGeom>
+                  </pic:spPr>
+                </pic:pic>
+              </a:graphicData>
+            </a:graphic>
+          </wp:inline>
+        </w:drawing>
+      </w:r>
+    </w:p>
+    <w:p>
+      <w:pPr>
+        <w:pStyle w:val="PargrafodaLista"/>
+        <w:numPr>
+          <w:ilvl w:val="2"/>
+          <w:numId w:val="2"/>
+        </w:numPr>
+        <w:spacing w:line="360" w:lineRule="auto"/>
+        <w:jc w:val="both"/>
+        <w:rPr>
+          <w:rFonts w:ascii="Times New Roman" w:hAnsi="Times New Roman" w:cs="Times New Roman"/>
+          <w:sz w:val="24"/>
+          <w:szCs w:val="24"/>
+        </w:rPr>
+      </w:pPr>
+      <w:r>
+        <w:rPr>
+          <w:rFonts w:ascii="Times New Roman" w:hAnsi="Times New Roman" w:cs="Times New Roman"/>
+          <w:sz w:val="24"/>
+          <w:szCs w:val="24"/>
+        </w:rPr>
+        <w:lastRenderedPageBreak/>
+        <w:t xml:space="preserve">Se quisermos obter somente uma informação específica, como as classes das tags, podemos usar o </w:t>
+      </w:r>
+      <w:proofErr w:type="spellStart"/>
+      <w:r>
+        <w:rPr>
+          <w:rFonts w:ascii="Times New Roman" w:hAnsi="Times New Roman" w:cs="Times New Roman"/>
+          <w:sz w:val="24"/>
+          <w:szCs w:val="24"/>
+        </w:rPr>
+        <w:t>get</w:t>
+      </w:r>
+      <w:proofErr w:type="spellEnd"/>
+      <w:r>
+        <w:rPr>
+          <w:rFonts w:ascii="Times New Roman" w:hAnsi="Times New Roman" w:cs="Times New Roman"/>
+          <w:sz w:val="24"/>
+          <w:szCs w:val="24"/>
+        </w:rPr>
+        <w:t>(‘</w:t>
+      </w:r>
+      <w:proofErr w:type="spellStart"/>
+      <w:r>
+        <w:rPr>
+          <w:rFonts w:ascii="Times New Roman" w:hAnsi="Times New Roman" w:cs="Times New Roman"/>
+          <w:sz w:val="24"/>
+          <w:szCs w:val="24"/>
+        </w:rPr>
+        <w:t>class</w:t>
+      </w:r>
+      <w:proofErr w:type="spellEnd"/>
+      <w:r>
+        <w:rPr>
+          <w:rFonts w:ascii="Times New Roman" w:hAnsi="Times New Roman" w:cs="Times New Roman"/>
+          <w:sz w:val="24"/>
+          <w:szCs w:val="24"/>
+        </w:rPr>
+        <w:t>’) na nossa iteração:</w:t>
+      </w:r>
+    </w:p>
+    <w:p>
+      <w:pPr>
+        <w:spacing w:line="360" w:lineRule="auto"/>
+        <w:jc w:val="center"/>
+        <w:rPr>
+          <w:rFonts w:ascii="Times New Roman" w:hAnsi="Times New Roman" w:cs="Times New Roman"/>
+          <w:sz w:val="24"/>
+          <w:szCs w:val="24"/>
+        </w:rPr>
+      </w:pPr>
+      <w:r>
+        <w:rPr>
+          <w:rFonts w:ascii="Times New Roman" w:hAnsi="Times New Roman" w:cs="Times New Roman"/>
+          <w:sz w:val="24"/>
+          <w:szCs w:val="24"/>
+        </w:rPr>
+        <w:drawing>
+          <wp:inline distT="0" distB="0" distL="0" distR="0" wp14:anchorId="4A4C5CFE" wp14:editId="6E984A3C">
+            <wp:extent cx="5058481" cy="1467055"/>
+            <wp:effectExtent l="0" t="0" r="0" b="0"/>
+            <wp:docPr id="43" name="Imagem 43"/>
+            <wp:cNvGraphicFramePr>
+              <a:graphicFrameLocks xmlns:a="http://schemas.openxmlformats.org/drawingml/2006/main" noChangeAspect="1"/>
+            </wp:cNvGraphicFramePr>
+            <a:graphic xmlns:a="http://schemas.openxmlformats.org/drawingml/2006/main">
+              <a:graphicData uri="http://schemas.openxmlformats.org/drawingml/2006/picture">
+                <pic:pic xmlns:pic="http://schemas.openxmlformats.org/drawingml/2006/picture">
+                  <pic:nvPicPr>
+                    <pic:cNvPr id="1" name=""/>
+                    <pic:cNvPicPr/>
+                  </pic:nvPicPr>
+                  <pic:blipFill>
+                    <a:blip r:embed="rId48"/>
+                    <a:stretch>
+                      <a:fillRect/>
+                    </a:stretch>
+                  </pic:blipFill>
+                  <pic:spPr>
+                    <a:xfrm>
+                      <a:off x="0" y="0"/>
+                      <a:ext cx="5058481" cy="1467055"/>
+                    </a:xfrm>
+                    <a:prstGeom prst="rect">
+                      <a:avLst/>
+                    </a:prstGeom>
+                  </pic:spPr>
+                </pic:pic>
+              </a:graphicData>
+            </a:graphic>
+          </wp:inline>
+        </w:drawing>
+      </w:r>
+    </w:p>
+    <w:p>
+      <w:pPr>
+        <w:pStyle w:val="PargrafodaLista"/>
+        <w:numPr>
+          <w:ilvl w:val="2"/>
+          <w:numId w:val="2"/>
+        </w:numPr>
+        <w:spacing w:line="360" w:lineRule="auto"/>
+        <w:jc w:val="both"/>
+        <w:rPr>
+          <w:rFonts w:ascii="Times New Roman" w:hAnsi="Times New Roman" w:cs="Times New Roman"/>
+          <w:sz w:val="24"/>
+          <w:szCs w:val="24"/>
+        </w:rPr>
+      </w:pPr>
+      <w:r>
+        <w:rPr>
+          <w:rFonts w:ascii="Times New Roman" w:hAnsi="Times New Roman" w:cs="Times New Roman"/>
+          <w:sz w:val="24"/>
+          <w:szCs w:val="24"/>
+        </w:rPr>
+        <w:t>Progredimos essa iteração</w:t>
+      </w:r>
+      <w:r>
+        <w:rPr>
+          <w:rFonts w:ascii="Times New Roman" w:hAnsi="Times New Roman" w:cs="Times New Roman"/>
+          <w:sz w:val="24"/>
+          <w:szCs w:val="24"/>
+        </w:rPr>
+        <w:t>. Pegamos somente a primeira classe de cada tag, separamos ela entre o ‘</w:t>
+      </w:r>
+      <w:proofErr w:type="spellStart"/>
+      <w:r>
+        <w:rPr>
+          <w:rFonts w:ascii="Times New Roman" w:hAnsi="Times New Roman" w:cs="Times New Roman"/>
+          <w:sz w:val="24"/>
+          <w:szCs w:val="24"/>
+        </w:rPr>
+        <w:t>txt</w:t>
+      </w:r>
+      <w:proofErr w:type="spellEnd"/>
+      <w:r>
+        <w:rPr>
+          <w:rFonts w:ascii="Times New Roman" w:hAnsi="Times New Roman" w:cs="Times New Roman"/>
+          <w:sz w:val="24"/>
+          <w:szCs w:val="24"/>
+        </w:rPr>
+        <w:t xml:space="preserve">’ e o nome dela em si utilizando o </w:t>
+      </w:r>
+      <w:proofErr w:type="gramStart"/>
+      <w:r>
+        <w:rPr>
+          <w:rFonts w:ascii="Times New Roman" w:hAnsi="Times New Roman" w:cs="Times New Roman"/>
+          <w:sz w:val="24"/>
+          <w:szCs w:val="24"/>
+        </w:rPr>
+        <w:t>split(</w:t>
+      </w:r>
+      <w:proofErr w:type="gramEnd"/>
+      <w:r>
+        <w:rPr>
+          <w:rFonts w:ascii="Times New Roman" w:hAnsi="Times New Roman" w:cs="Times New Roman"/>
+          <w:sz w:val="24"/>
+          <w:szCs w:val="24"/>
+        </w:rPr>
+        <w:t>) e pegamos somente a última informação dessa primeira classe de cada tag (imagem acima), ou seja, somente o ‘name’, ‘</w:t>
+      </w:r>
+      <w:proofErr w:type="spellStart"/>
+      <w:r>
+        <w:rPr>
+          <w:rFonts w:ascii="Times New Roman" w:hAnsi="Times New Roman" w:cs="Times New Roman"/>
+          <w:sz w:val="24"/>
+          <w:szCs w:val="24"/>
+        </w:rPr>
+        <w:t>category</w:t>
+      </w:r>
+      <w:proofErr w:type="spellEnd"/>
+      <w:r>
+        <w:rPr>
+          <w:rFonts w:ascii="Times New Roman" w:hAnsi="Times New Roman" w:cs="Times New Roman"/>
+          <w:sz w:val="24"/>
+          <w:szCs w:val="24"/>
+        </w:rPr>
+        <w:t>’, ‘motor’....</w:t>
+      </w:r>
+      <w:r>
+        <w:rPr>
+          <w:rFonts w:ascii="Times New Roman" w:hAnsi="Times New Roman" w:cs="Times New Roman"/>
+          <w:sz w:val="24"/>
+          <w:szCs w:val="24"/>
+        </w:rPr>
+        <w:t xml:space="preserve"> e colocamos como uma nova chave no nosso dicionário ‘card’, atribuindo como valor para essa chave, o texto referente a cada informação, obtendo esse resultado:</w:t>
+      </w:r>
+    </w:p>
+    <w:p>
+      <w:pPr>
+        <w:spacing w:line="360" w:lineRule="auto"/>
+        <w:jc w:val="center"/>
+        <w:rPr>
+          <w:rFonts w:ascii="Times New Roman" w:hAnsi="Times New Roman" w:cs="Times New Roman"/>
+          <w:sz w:val="24"/>
+          <w:szCs w:val="24"/>
+        </w:rPr>
+      </w:pPr>
+      <w:r>
+        <w:rPr>
+          <w:rFonts w:ascii="Times New Roman" w:hAnsi="Times New Roman" w:cs="Times New Roman"/>
+          <w:sz w:val="24"/>
+          <w:szCs w:val="24"/>
+        </w:rPr>
+        <w:drawing>
+          <wp:inline distT="0" distB="0" distL="0" distR="0" wp14:anchorId="1904C661" wp14:editId="49342734">
+            <wp:extent cx="5400040" cy="1337945"/>
+            <wp:effectExtent l="0" t="0" r="0" b="0"/>
+            <wp:docPr id="44" name="Imagem 44"/>
+            <wp:cNvGraphicFramePr>
+              <a:graphicFrameLocks xmlns:a="http://schemas.openxmlformats.org/drawingml/2006/main" noChangeAspect="1"/>
+            </wp:cNvGraphicFramePr>
+            <a:graphic xmlns:a="http://schemas.openxmlformats.org/drawingml/2006/main">
+              <a:graphicData uri="http://schemas.openxmlformats.org/drawingml/2006/picture">
+                <pic:pic xmlns:pic="http://schemas.openxmlformats.org/drawingml/2006/picture">
+                  <pic:nvPicPr>
+                    <pic:cNvPr id="1" name=""/>
+                    <pic:cNvPicPr/>
+                  </pic:nvPicPr>
+                  <pic:blipFill>
+                    <a:blip r:embed="rId49"/>
+                    <a:stretch>
+                      <a:fillRect/>
+                    </a:stretch>
+                  </pic:blipFill>
+                  <pic:spPr>
+                    <a:xfrm>
+                      <a:off x="0" y="0"/>
+                      <a:ext cx="5400040" cy="1337945"/>
+                    </a:xfrm>
+                    <a:prstGeom prst="rect">
+                      <a:avLst/>
+                    </a:prstGeom>
+                  </pic:spPr>
+                </pic:pic>
+              </a:graphicData>
+            </a:graphic>
+          </wp:inline>
+        </w:drawing>
+      </w:r>
+    </w:p>
+    <w:p>
+      <w:pPr>
+        <w:spacing w:line="360" w:lineRule="auto"/>
+        <w:jc w:val="center"/>
+        <w:rPr>
+          <w:rFonts w:ascii="Times New Roman" w:hAnsi="Times New Roman" w:cs="Times New Roman"/>
+          <w:sz w:val="24"/>
+          <w:szCs w:val="24"/>
+        </w:rPr>
+      </w:pPr>
+      <w:r>
+        <w:rPr>
+          <w:rFonts w:ascii="Times New Roman" w:hAnsi="Times New Roman" w:cs="Times New Roman"/>
+          <w:sz w:val="24"/>
+          <w:szCs w:val="24"/>
+        </w:rPr>
+        <w:drawing>
+          <wp:inline distT="0" distB="0" distL="0" distR="0" wp14:anchorId="02DF6527" wp14:editId="4F384736">
+            <wp:extent cx="3781953" cy="1438476"/>
+            <wp:effectExtent l="0" t="0" r="9525" b="9525"/>
+            <wp:docPr id="45" name="Imagem 45"/>
+            <wp:cNvGraphicFramePr>
+              <a:graphicFrameLocks xmlns:a="http://schemas.openxmlformats.org/drawingml/2006/main" noChangeAspect="1"/>
+            </wp:cNvGraphicFramePr>
+            <a:graphic xmlns:a="http://schemas.openxmlformats.org/drawingml/2006/main">
+              <a:graphicData uri="http://schemas.openxmlformats.org/drawingml/2006/picture">
+                <pic:pic xmlns:pic="http://schemas.openxmlformats.org/drawingml/2006/picture">
+                  <pic:nvPicPr>
+                    <pic:cNvPr id="1" name=""/>
+                    <pic:cNvPicPr/>
+                  </pic:nvPicPr>
+                  <pic:blipFill>
+                    <a:blip r:embed="rId50"/>
+                    <a:stretch>
+                      <a:fillRect/>
+                    </a:stretch>
+                  </pic:blipFill>
+                  <pic:spPr>
+                    <a:xfrm>
+                      <a:off x="0" y="0"/>
+                      <a:ext cx="3781953" cy="1438476"/>
                     </a:xfrm>
                     <a:prstGeom prst="rect">
                       <a:avLst/>

</xml_diff>

<commit_message>
Obtendo os acessórios do veículo anunciado
Pegamos as informações de uma lista
</commit_message>
<xml_diff>
--- a/Data Science/Formação Python para Data Science/Scraping com Python – Coleta de dados na web/Anotações/Scraping com Python.docx
+++ b/Data Science/Formação Python para Data Science/Scraping com Python – Coleta de dados na web/Anotações/Scraping com Python.docx
@@ -12,7 +12,6 @@
           <w:szCs w:val="24"/>
         </w:rPr>
       </w:pPr>
-      <w:proofErr w:type="spellStart"/>
       <w:r>
         <w:rPr>
           <w:rFonts w:ascii="Times New Roman" w:hAnsi="Times New Roman" w:cs="Times New Roman"/>
@@ -22,9 +21,8 @@
           <w:szCs w:val="24"/>
           <w:u w:val="single"/>
         </w:rPr>
-        <w:t>Scraping</w:t>
-      </w:r>
-      <w:proofErr w:type="spellEnd"/>
+        <w:t xml:space="preserve">Scraping com Python – Coleta </w:t>
+      </w:r>
       <w:r>
         <w:rPr>
           <w:rFonts w:ascii="Times New Roman" w:hAnsi="Times New Roman" w:cs="Times New Roman"/>
@@ -34,7 +32,7 @@
           <w:szCs w:val="24"/>
           <w:u w:val="single"/>
         </w:rPr>
-        <w:t xml:space="preserve"> com Python – Coleta </w:t>
+        <w:t>D</w:t>
       </w:r>
       <w:r>
         <w:rPr>
@@ -45,7 +43,7 @@
           <w:szCs w:val="24"/>
           <w:u w:val="single"/>
         </w:rPr>
-        <w:t>D</w:t>
+        <w:t xml:space="preserve">e </w:t>
       </w:r>
       <w:r>
         <w:rPr>
@@ -56,7 +54,7 @@
           <w:szCs w:val="24"/>
           <w:u w:val="single"/>
         </w:rPr>
-        <w:t xml:space="preserve">e </w:t>
+        <w:t>D</w:t>
       </w:r>
       <w:r>
         <w:rPr>
@@ -67,7 +65,7 @@
           <w:szCs w:val="24"/>
           <w:u w:val="single"/>
         </w:rPr>
-        <w:t>D</w:t>
+        <w:t xml:space="preserve">ados </w:t>
       </w:r>
       <w:r>
         <w:rPr>
@@ -78,7 +76,7 @@
           <w:szCs w:val="24"/>
           <w:u w:val="single"/>
         </w:rPr>
-        <w:t xml:space="preserve">ados </w:t>
+        <w:t>N</w:t>
       </w:r>
       <w:r>
         <w:rPr>
@@ -89,7 +87,7 @@
           <w:szCs w:val="24"/>
           <w:u w:val="single"/>
         </w:rPr>
-        <w:t>N</w:t>
+        <w:t xml:space="preserve">a </w:t>
       </w:r>
       <w:r>
         <w:rPr>
@@ -100,7 +98,7 @@
           <w:szCs w:val="24"/>
           <w:u w:val="single"/>
         </w:rPr>
-        <w:t xml:space="preserve">a </w:t>
+        <w:t>W</w:t>
       </w:r>
       <w:r>
         <w:rPr>
@@ -111,7 +109,7 @@
           <w:szCs w:val="24"/>
           <w:u w:val="single"/>
         </w:rPr>
-        <w:t>W</w:t>
+        <w:t>eb</w:t>
       </w:r>
       <w:r>
         <w:rPr>
@@ -122,8 +120,24 @@
           <w:szCs w:val="24"/>
           <w:u w:val="single"/>
         </w:rPr>
-        <w:t>eb</w:t>
-      </w:r>
+        <w:t xml:space="preserve"> – Anotações</w:t>
+      </w:r>
+    </w:p>
+    <w:p>
+      <w:pPr>
+        <w:pStyle w:val="PargrafodaLista"/>
+        <w:numPr>
+          <w:ilvl w:val="0"/>
+          <w:numId w:val="2"/>
+        </w:numPr>
+        <w:spacing w:line="360" w:lineRule="auto"/>
+        <w:jc w:val="both"/>
+        <w:rPr>
+          <w:rFonts w:ascii="Times New Roman" w:hAnsi="Times New Roman" w:cs="Times New Roman"/>
+          <w:sz w:val="24"/>
+          <w:szCs w:val="24"/>
+        </w:rPr>
+      </w:pPr>
       <w:r>
         <w:rPr>
           <w:rFonts w:ascii="Times New Roman" w:hAnsi="Times New Roman" w:cs="Times New Roman"/>
@@ -133,58 +147,7 @@
           <w:szCs w:val="24"/>
           <w:u w:val="single"/>
         </w:rPr>
-        <w:t xml:space="preserve"> – Anotações</w:t>
-      </w:r>
-    </w:p>
-    <w:p>
-      <w:pPr>
-        <w:pStyle w:val="PargrafodaLista"/>
-        <w:numPr>
-          <w:ilvl w:val="0"/>
-          <w:numId w:val="2"/>
-        </w:numPr>
-        <w:spacing w:line="360" w:lineRule="auto"/>
-        <w:jc w:val="both"/>
-        <w:rPr>
-          <w:rFonts w:ascii="Times New Roman" w:hAnsi="Times New Roman" w:cs="Times New Roman"/>
-          <w:sz w:val="24"/>
-          <w:szCs w:val="24"/>
-        </w:rPr>
-      </w:pPr>
-      <w:r>
-        <w:rPr>
-          <w:rFonts w:ascii="Times New Roman" w:hAnsi="Times New Roman" w:cs="Times New Roman"/>
-          <w:b/>
-          <w:bCs/>
-          <w:sz w:val="24"/>
-          <w:szCs w:val="24"/>
-          <w:u w:val="single"/>
-        </w:rPr>
-        <w:t xml:space="preserve">Aula 1 – Nosso Primeiro </w:t>
-      </w:r>
-      <w:proofErr w:type="spellStart"/>
-      <w:r>
-        <w:rPr>
-          <w:rFonts w:ascii="Times New Roman" w:hAnsi="Times New Roman" w:cs="Times New Roman"/>
-          <w:b/>
-          <w:bCs/>
-          <w:sz w:val="24"/>
-          <w:szCs w:val="24"/>
-          <w:u w:val="single"/>
-        </w:rPr>
-        <w:t>Scraping</w:t>
-      </w:r>
-      <w:proofErr w:type="spellEnd"/>
-      <w:r>
-        <w:rPr>
-          <w:rFonts w:ascii="Times New Roman" w:hAnsi="Times New Roman" w:cs="Times New Roman"/>
-          <w:b/>
-          <w:bCs/>
-          <w:sz w:val="24"/>
-          <w:szCs w:val="24"/>
-          <w:u w:val="single"/>
-        </w:rPr>
-        <w:t>:</w:t>
+        <w:t>Aula 1 – Nosso Primeiro Scraping:</w:t>
       </w:r>
     </w:p>
     <w:p>
@@ -208,43 +171,7 @@
           <w:sz w:val="24"/>
           <w:szCs w:val="24"/>
         </w:rPr>
-        <w:t xml:space="preserve"> Vamos fazer o </w:t>
-      </w:r>
-      <w:proofErr w:type="spellStart"/>
-      <w:r>
-        <w:rPr>
-          <w:rFonts w:ascii="Times New Roman" w:hAnsi="Times New Roman" w:cs="Times New Roman"/>
-          <w:sz w:val="24"/>
-          <w:szCs w:val="24"/>
-        </w:rPr>
-        <w:t>scraping</w:t>
-      </w:r>
-      <w:proofErr w:type="spellEnd"/>
-      <w:r>
-        <w:rPr>
-          <w:rFonts w:ascii="Times New Roman" w:hAnsi="Times New Roman" w:cs="Times New Roman"/>
-          <w:sz w:val="24"/>
-          <w:szCs w:val="24"/>
-        </w:rPr>
-        <w:t xml:space="preserve">, ou seja, pegar as informações automaticamente de um site fictício da </w:t>
-      </w:r>
-      <w:proofErr w:type="spellStart"/>
-      <w:r>
-        <w:rPr>
-          <w:rFonts w:ascii="Times New Roman" w:hAnsi="Times New Roman" w:cs="Times New Roman"/>
-          <w:sz w:val="24"/>
-          <w:szCs w:val="24"/>
-        </w:rPr>
-        <w:t>alura</w:t>
-      </w:r>
-      <w:proofErr w:type="spellEnd"/>
-      <w:r>
-        <w:rPr>
-          <w:rFonts w:ascii="Times New Roman" w:hAnsi="Times New Roman" w:cs="Times New Roman"/>
-          <w:sz w:val="24"/>
-          <w:szCs w:val="24"/>
-        </w:rPr>
-        <w:t xml:space="preserve"> que foi desenvolvido para isso:</w:t>
+        <w:t xml:space="preserve"> Vamos fazer o scraping, ou seja, pegar as informações automaticamente de um site fictício da alura que foi desenvolvido para isso:</w:t>
       </w:r>
     </w:p>
     <w:p>
@@ -303,27 +230,8 @@
           <w:sz w:val="24"/>
           <w:szCs w:val="24"/>
         </w:rPr>
-        <w:t xml:space="preserve">Para fazer o </w:t>
-      </w:r>
-      <w:proofErr w:type="spellStart"/>
-      <w:r>
-        <w:rPr>
-          <w:rFonts w:ascii="Times New Roman" w:hAnsi="Times New Roman" w:cs="Times New Roman"/>
-          <w:sz w:val="24"/>
-          <w:szCs w:val="24"/>
-        </w:rPr>
-        <w:t>scraping</w:t>
-      </w:r>
-      <w:proofErr w:type="spellEnd"/>
-      <w:r>
-        <w:rPr>
-          <w:rFonts w:ascii="Times New Roman" w:hAnsi="Times New Roman" w:cs="Times New Roman"/>
-          <w:sz w:val="24"/>
-          <w:szCs w:val="24"/>
-        </w:rPr>
-        <w:t xml:space="preserve"> utilizaremos 2 bibliotecas: </w:t>
-      </w:r>
-      <w:proofErr w:type="spellStart"/>
+        <w:t xml:space="preserve">Para fazer o scraping utilizaremos 2 bibliotecas: </w:t>
+      </w:r>
       <w:r>
         <w:rPr>
           <w:rFonts w:ascii="Times New Roman" w:hAnsi="Times New Roman" w:cs="Times New Roman"/>
@@ -332,7 +240,6 @@
         </w:rPr>
         <w:t>urllib</w:t>
       </w:r>
-      <w:proofErr w:type="spellEnd"/>
       <w:r>
         <w:rPr>
           <w:rFonts w:ascii="Times New Roman" w:hAnsi="Times New Roman" w:cs="Times New Roman"/>
@@ -357,7 +264,6 @@
         </w:rPr>
         <w:t xml:space="preserve">. Mais precisamente, para esse primeiro contato, utilizaremos as funções </w:t>
       </w:r>
-      <w:proofErr w:type="spellStart"/>
       <w:r>
         <w:rPr>
           <w:rFonts w:ascii="Times New Roman" w:hAnsi="Times New Roman" w:cs="Times New Roman"/>
@@ -366,7 +272,6 @@
         </w:rPr>
         <w:t>urlopen</w:t>
       </w:r>
-      <w:proofErr w:type="spellEnd"/>
       <w:r>
         <w:rPr>
           <w:rFonts w:ascii="Times New Roman" w:hAnsi="Times New Roman" w:cs="Times New Roman"/>
@@ -375,7 +280,6 @@
         </w:rPr>
         <w:t xml:space="preserve"> e </w:t>
       </w:r>
-      <w:proofErr w:type="spellStart"/>
       <w:r>
         <w:rPr>
           <w:rFonts w:ascii="Times New Roman" w:hAnsi="Times New Roman" w:cs="Times New Roman"/>
@@ -384,7 +288,6 @@
         </w:rPr>
         <w:t>BeautifulSoup</w:t>
       </w:r>
-      <w:proofErr w:type="spellEnd"/>
       <w:r>
         <w:rPr>
           <w:rFonts w:ascii="Times New Roman" w:hAnsi="Times New Roman" w:cs="Times New Roman"/>
@@ -485,63 +388,7 @@
           <w:sz w:val="24"/>
           <w:szCs w:val="24"/>
         </w:rPr>
-        <w:t xml:space="preserve">Para abrir a </w:t>
-      </w:r>
-      <w:proofErr w:type="spellStart"/>
-      <w:r>
-        <w:rPr>
-          <w:rFonts w:ascii="Times New Roman" w:hAnsi="Times New Roman" w:cs="Times New Roman"/>
-          <w:sz w:val="24"/>
-          <w:szCs w:val="24"/>
-        </w:rPr>
-        <w:t>url</w:t>
-      </w:r>
-      <w:proofErr w:type="spellEnd"/>
-      <w:r>
-        <w:rPr>
-          <w:rFonts w:ascii="Times New Roman" w:hAnsi="Times New Roman" w:cs="Times New Roman"/>
-          <w:sz w:val="24"/>
-          <w:szCs w:val="24"/>
-        </w:rPr>
-        <w:t xml:space="preserve"> precisamos usar a função que importamos passando a </w:t>
-      </w:r>
-      <w:proofErr w:type="spellStart"/>
-      <w:r>
-        <w:rPr>
-          <w:rFonts w:ascii="Times New Roman" w:hAnsi="Times New Roman" w:cs="Times New Roman"/>
-          <w:sz w:val="24"/>
-          <w:szCs w:val="24"/>
-        </w:rPr>
-        <w:t>url</w:t>
-      </w:r>
-      <w:proofErr w:type="spellEnd"/>
-      <w:r>
-        <w:rPr>
-          <w:rFonts w:ascii="Times New Roman" w:hAnsi="Times New Roman" w:cs="Times New Roman"/>
-          <w:sz w:val="24"/>
-          <w:szCs w:val="24"/>
-        </w:rPr>
-        <w:t xml:space="preserve"> como parâmetro e em seguida, para ler o html da página passada, usar </w:t>
-      </w:r>
-      <w:proofErr w:type="spellStart"/>
-      <w:proofErr w:type="gramStart"/>
-      <w:r>
-        <w:rPr>
-          <w:rFonts w:ascii="Times New Roman" w:hAnsi="Times New Roman" w:cs="Times New Roman"/>
-          <w:sz w:val="24"/>
-          <w:szCs w:val="24"/>
-        </w:rPr>
-        <w:t>o.read</w:t>
-      </w:r>
-      <w:proofErr w:type="spellEnd"/>
-      <w:proofErr w:type="gramEnd"/>
-      <w:r>
-        <w:rPr>
-          <w:rFonts w:ascii="Times New Roman" w:hAnsi="Times New Roman" w:cs="Times New Roman"/>
-          <w:sz w:val="24"/>
-          <w:szCs w:val="24"/>
-        </w:rPr>
-        <w:t>()</w:t>
+        <w:t>Para abrir a url precisamos usar a função que importamos passando a url como parâmetro e em seguida, para ler o html da página passada, usar o.read()</w:t>
       </w:r>
       <w:r>
         <w:rPr>
@@ -689,53 +536,7 @@
           <w:sz w:val="24"/>
           <w:szCs w:val="24"/>
         </w:rPr>
-        <w:t xml:space="preserve">Para organizar melhor e facilitar a visualização, utilizamos a </w:t>
-      </w:r>
-      <w:proofErr w:type="spellStart"/>
-      <w:proofErr w:type="gramStart"/>
-      <w:r>
-        <w:rPr>
-          <w:rFonts w:ascii="Times New Roman" w:hAnsi="Times New Roman" w:cs="Times New Roman"/>
-          <w:sz w:val="24"/>
-          <w:szCs w:val="24"/>
-        </w:rPr>
-        <w:t>BeautifulSoup</w:t>
-      </w:r>
-      <w:proofErr w:type="spellEnd"/>
-      <w:r>
-        <w:rPr>
-          <w:rFonts w:ascii="Times New Roman" w:hAnsi="Times New Roman" w:cs="Times New Roman"/>
-          <w:sz w:val="24"/>
-          <w:szCs w:val="24"/>
-        </w:rPr>
-        <w:t>(</w:t>
-      </w:r>
-      <w:proofErr w:type="gramEnd"/>
-      <w:r>
-        <w:rPr>
-          <w:rFonts w:ascii="Times New Roman" w:hAnsi="Times New Roman" w:cs="Times New Roman"/>
-          <w:sz w:val="24"/>
-          <w:szCs w:val="24"/>
-        </w:rPr>
-        <w:t>html, ‘</w:t>
-      </w:r>
-      <w:proofErr w:type="spellStart"/>
-      <w:r>
-        <w:rPr>
-          <w:rFonts w:ascii="Times New Roman" w:hAnsi="Times New Roman" w:cs="Times New Roman"/>
-          <w:sz w:val="24"/>
-          <w:szCs w:val="24"/>
-        </w:rPr>
-        <w:t>html.parser</w:t>
-      </w:r>
-      <w:proofErr w:type="spellEnd"/>
-      <w:r>
-        <w:rPr>
-          <w:rFonts w:ascii="Times New Roman" w:hAnsi="Times New Roman" w:cs="Times New Roman"/>
-          <w:sz w:val="24"/>
-          <w:szCs w:val="24"/>
-        </w:rPr>
-        <w:t>’), passando a leitura do html e um parâmetro para organizando:</w:t>
+        <w:t>Para organizar melhor e facilitar a visualização, utilizamos a BeautifulSoup(html, ‘html.parser’), passando a leitura do html e um parâmetro para organizando:</w:t>
       </w:r>
     </w:p>
     <w:p>
@@ -868,61 +669,7 @@
           <w:sz w:val="24"/>
           <w:szCs w:val="24"/>
         </w:rPr>
-        <w:t xml:space="preserve">Como queremos pegar algo em particular, clicamos com o botão direito em cima da informação que queremos obter e clicamos em “inspecionar elemento” abrindo uma aba que nos mostra exatamente qual a tag html em que essa informação está e suas classes e </w:t>
-      </w:r>
-      <w:proofErr w:type="spellStart"/>
-      <w:r>
-        <w:rPr>
-          <w:rFonts w:ascii="Times New Roman" w:hAnsi="Times New Roman" w:cs="Times New Roman"/>
-          <w:sz w:val="24"/>
-          <w:szCs w:val="24"/>
-        </w:rPr>
-        <w:t>id’s</w:t>
-      </w:r>
-      <w:proofErr w:type="spellEnd"/>
-      <w:r>
-        <w:rPr>
-          <w:rFonts w:ascii="Times New Roman" w:hAnsi="Times New Roman" w:cs="Times New Roman"/>
-          <w:sz w:val="24"/>
-          <w:szCs w:val="24"/>
-        </w:rPr>
-        <w:t xml:space="preserve">. Em seguida, com essa informação, utilizamos o </w:t>
-      </w:r>
-      <w:proofErr w:type="gramStart"/>
-      <w:r>
-        <w:rPr>
-          <w:rFonts w:ascii="Times New Roman" w:hAnsi="Times New Roman" w:cs="Times New Roman"/>
-          <w:sz w:val="24"/>
-          <w:szCs w:val="24"/>
-        </w:rPr>
-        <w:t>método .find</w:t>
-      </w:r>
-      <w:proofErr w:type="gramEnd"/>
-      <w:r>
-        <w:rPr>
-          <w:rFonts w:ascii="Times New Roman" w:hAnsi="Times New Roman" w:cs="Times New Roman"/>
-          <w:sz w:val="24"/>
-          <w:szCs w:val="24"/>
-        </w:rPr>
-        <w:t>(‘tag’, id=’</w:t>
-      </w:r>
-      <w:proofErr w:type="spellStart"/>
-      <w:r>
-        <w:rPr>
-          <w:rFonts w:ascii="Times New Roman" w:hAnsi="Times New Roman" w:cs="Times New Roman"/>
-          <w:sz w:val="24"/>
-          <w:szCs w:val="24"/>
-        </w:rPr>
-        <w:t>se_tiver_e_quiser</w:t>
-      </w:r>
-      <w:proofErr w:type="spellEnd"/>
-      <w:r>
-        <w:rPr>
-          <w:rFonts w:ascii="Times New Roman" w:hAnsi="Times New Roman" w:cs="Times New Roman"/>
-          <w:sz w:val="24"/>
-          <w:szCs w:val="24"/>
-        </w:rPr>
-        <w:t>’):</w:t>
+        <w:t>Como queremos pegar algo em particular, clicamos com o botão direito em cima da informação que queremos obter e clicamos em “inspecionar elemento” abrindo uma aba que nos mostra exatamente qual a tag html em que essa informação está e suas classes e id’s. Em seguida, com essa informação, utilizamos o método .find(‘tag’, id=’se_tiver_e_quiser’):</w:t>
       </w:r>
     </w:p>
     <w:p>
@@ -1000,61 +747,7 @@
           <w:sz w:val="24"/>
           <w:szCs w:val="24"/>
         </w:rPr>
-        <w:t xml:space="preserve">Como observamos ele nos trouxe a tag inteira. Para pegar somente o texto utilizamos a </w:t>
-      </w:r>
-      <w:proofErr w:type="gramStart"/>
-      <w:r>
-        <w:rPr>
-          <w:rFonts w:ascii="Times New Roman" w:hAnsi="Times New Roman" w:cs="Times New Roman"/>
-          <w:sz w:val="24"/>
-          <w:szCs w:val="24"/>
-        </w:rPr>
-        <w:t>função .</w:t>
-      </w:r>
-      <w:proofErr w:type="spellStart"/>
-      <w:r>
-        <w:rPr>
-          <w:rFonts w:ascii="Times New Roman" w:hAnsi="Times New Roman" w:cs="Times New Roman"/>
-          <w:sz w:val="24"/>
-          <w:szCs w:val="24"/>
-        </w:rPr>
-        <w:t>get</w:t>
-      </w:r>
-      <w:proofErr w:type="gramEnd"/>
-      <w:r>
-        <w:rPr>
-          <w:rFonts w:ascii="Times New Roman" w:hAnsi="Times New Roman" w:cs="Times New Roman"/>
-          <w:sz w:val="24"/>
-          <w:szCs w:val="24"/>
-        </w:rPr>
-        <w:t>_text</w:t>
-      </w:r>
-      <w:proofErr w:type="spellEnd"/>
-      <w:r>
-        <w:rPr>
-          <w:rFonts w:ascii="Times New Roman" w:hAnsi="Times New Roman" w:cs="Times New Roman"/>
-          <w:sz w:val="24"/>
-          <w:szCs w:val="24"/>
-        </w:rPr>
-        <w:t xml:space="preserve">(). Fizemos isso para o título e parágrafo da página que estamos </w:t>
-      </w:r>
-      <w:proofErr w:type="spellStart"/>
-      <w:r>
-        <w:rPr>
-          <w:rFonts w:ascii="Times New Roman" w:hAnsi="Times New Roman" w:cs="Times New Roman"/>
-          <w:sz w:val="24"/>
-          <w:szCs w:val="24"/>
-        </w:rPr>
-        <w:t>scraping</w:t>
-      </w:r>
-      <w:proofErr w:type="spellEnd"/>
-      <w:r>
-        <w:rPr>
-          <w:rFonts w:ascii="Times New Roman" w:hAnsi="Times New Roman" w:cs="Times New Roman"/>
-          <w:sz w:val="24"/>
-          <w:szCs w:val="24"/>
-        </w:rPr>
-        <w:t>:</w:t>
+        <w:t>Como observamos ele nos trouxe a tag inteira. Para pegar somente o texto utilizamos a função .get_text(). Fizemos isso para o título e parágrafo da página que estamos scraping:</w:t>
       </w:r>
     </w:p>
     <w:p>
@@ -1220,43 +913,7 @@
           <w:sz w:val="24"/>
           <w:szCs w:val="24"/>
         </w:rPr>
-        <w:t xml:space="preserve">A executar </w:t>
-      </w:r>
-      <w:proofErr w:type="gramStart"/>
-      <w:r>
-        <w:rPr>
-          <w:rFonts w:ascii="Times New Roman" w:hAnsi="Times New Roman" w:cs="Times New Roman"/>
-          <w:sz w:val="24"/>
-          <w:szCs w:val="24"/>
-        </w:rPr>
-        <w:t>um web</w:t>
-      </w:r>
-      <w:proofErr w:type="gramEnd"/>
-      <w:r>
-        <w:rPr>
-          <w:rFonts w:ascii="Times New Roman" w:hAnsi="Times New Roman" w:cs="Times New Roman"/>
-          <w:sz w:val="24"/>
-          <w:szCs w:val="24"/>
-        </w:rPr>
-        <w:t xml:space="preserve"> </w:t>
-      </w:r>
-      <w:proofErr w:type="spellStart"/>
-      <w:r>
-        <w:rPr>
-          <w:rFonts w:ascii="Times New Roman" w:hAnsi="Times New Roman" w:cs="Times New Roman"/>
-          <w:sz w:val="24"/>
-          <w:szCs w:val="24"/>
-        </w:rPr>
-        <w:t>scraping</w:t>
-      </w:r>
-      <w:proofErr w:type="spellEnd"/>
-      <w:r>
-        <w:rPr>
-          <w:rFonts w:ascii="Times New Roman" w:hAnsi="Times New Roman" w:cs="Times New Roman"/>
-          <w:sz w:val="24"/>
-          <w:szCs w:val="24"/>
-        </w:rPr>
-        <w:t xml:space="preserve"> simples, do começo ao fim</w:t>
+        <w:t>A executar um web scraping simples, do começo ao fim</w:t>
       </w:r>
       <w:r>
         <w:rPr>
@@ -1360,18 +1017,24 @@
           <w:sz w:val="24"/>
           <w:szCs w:val="24"/>
         </w:rPr>
-        <w:t xml:space="preserve">Obtemos nossos dados </w:t>
-      </w:r>
-      <w:proofErr w:type="gramStart"/>
-      <w:r>
-        <w:rPr>
-          <w:rFonts w:ascii="Times New Roman" w:hAnsi="Times New Roman" w:cs="Times New Roman"/>
-          <w:sz w:val="24"/>
-          <w:szCs w:val="24"/>
-        </w:rPr>
-        <w:t>pelo web</w:t>
-      </w:r>
-      <w:proofErr w:type="gramEnd"/>
+        <w:t>Obtemos nossos dados pelo web scraping pois fazemos uma requisição a partir do computador/cliente para o servidor e o servidor nos devolve/responde o html da página.</w:t>
+      </w:r>
+    </w:p>
+    <w:p>
+      <w:pPr>
+        <w:pStyle w:val="PargrafodaLista"/>
+        <w:numPr>
+          <w:ilvl w:val="1"/>
+          <w:numId w:val="2"/>
+        </w:numPr>
+        <w:spacing w:line="360" w:lineRule="auto"/>
+        <w:jc w:val="both"/>
+        <w:rPr>
+          <w:rFonts w:ascii="Times New Roman" w:hAnsi="Times New Roman" w:cs="Times New Roman"/>
+          <w:sz w:val="24"/>
+          <w:szCs w:val="24"/>
+        </w:rPr>
+      </w:pPr>
       <w:r>
         <w:rPr>
           <w:rFonts w:ascii="Times New Roman" w:hAnsi="Times New Roman" w:cs="Times New Roman"/>
@@ -1380,48 +1043,6 @@
         </w:rPr>
         <w:t xml:space="preserve"> </w:t>
       </w:r>
-      <w:proofErr w:type="spellStart"/>
-      <w:r>
-        <w:rPr>
-          <w:rFonts w:ascii="Times New Roman" w:hAnsi="Times New Roman" w:cs="Times New Roman"/>
-          <w:sz w:val="24"/>
-          <w:szCs w:val="24"/>
-        </w:rPr>
-        <w:t>scraping</w:t>
-      </w:r>
-      <w:proofErr w:type="spellEnd"/>
-      <w:r>
-        <w:rPr>
-          <w:rFonts w:ascii="Times New Roman" w:hAnsi="Times New Roman" w:cs="Times New Roman"/>
-          <w:sz w:val="24"/>
-          <w:szCs w:val="24"/>
-        </w:rPr>
-        <w:t xml:space="preserve"> pois fazemos uma requisição a partir do computador/cliente para o servidor e o servidor nos devolve/responde o html da página.</w:t>
-      </w:r>
-    </w:p>
-    <w:p>
-      <w:pPr>
-        <w:pStyle w:val="PargrafodaLista"/>
-        <w:numPr>
-          <w:ilvl w:val="1"/>
-          <w:numId w:val="2"/>
-        </w:numPr>
-        <w:spacing w:line="360" w:lineRule="auto"/>
-        <w:jc w:val="both"/>
-        <w:rPr>
-          <w:rFonts w:ascii="Times New Roman" w:hAnsi="Times New Roman" w:cs="Times New Roman"/>
-          <w:sz w:val="24"/>
-          <w:szCs w:val="24"/>
-        </w:rPr>
-      </w:pPr>
-      <w:r>
-        <w:rPr>
-          <w:rFonts w:ascii="Times New Roman" w:hAnsi="Times New Roman" w:cs="Times New Roman"/>
-          <w:sz w:val="24"/>
-          <w:szCs w:val="24"/>
-        </w:rPr>
-        <w:t xml:space="preserve"> </w:t>
-      </w:r>
       <w:r>
         <w:rPr>
           <w:rFonts w:ascii="Times New Roman" w:hAnsi="Times New Roman" w:cs="Times New Roman"/>
@@ -1492,25 +1113,7 @@
           <w:sz w:val="24"/>
           <w:szCs w:val="24"/>
         </w:rPr>
-        <w:t xml:space="preserve">Utilizando o que vimos até agora, não será possível fazer a requisição e obter a informação de qualquer site, pois a maioria possui um tipo de proteção para isso. Com isso temos que utilizar outros métodos da biblioteca </w:t>
-      </w:r>
-      <w:proofErr w:type="spellStart"/>
-      <w:r>
-        <w:rPr>
-          <w:rFonts w:ascii="Times New Roman" w:hAnsi="Times New Roman" w:cs="Times New Roman"/>
-          <w:sz w:val="24"/>
-          <w:szCs w:val="24"/>
-        </w:rPr>
-        <w:t>urllib</w:t>
-      </w:r>
-      <w:proofErr w:type="spellEnd"/>
-      <w:r>
-        <w:rPr>
-          <w:rFonts w:ascii="Times New Roman" w:hAnsi="Times New Roman" w:cs="Times New Roman"/>
-          <w:sz w:val="24"/>
-          <w:szCs w:val="24"/>
-        </w:rPr>
-        <w:t>, tais como:</w:t>
+        <w:t>Utilizando o que vimos até agora, não será possível fazer a requisição e obter a informação de qualquer site, pois a maioria possui um tipo de proteção para isso. Com isso temos que utilizar outros métodos da biblioteca urllib, tais como:</w:t>
       </w:r>
     </w:p>
     <w:p>
@@ -1588,43 +1191,7 @@
           <w:sz w:val="24"/>
           <w:szCs w:val="24"/>
         </w:rPr>
-        <w:t xml:space="preserve">Nesse caso utilizamos o </w:t>
-      </w:r>
-      <w:proofErr w:type="spellStart"/>
-      <w:r>
-        <w:rPr>
-          <w:rFonts w:ascii="Times New Roman" w:hAnsi="Times New Roman" w:cs="Times New Roman"/>
-          <w:sz w:val="24"/>
-          <w:szCs w:val="24"/>
-        </w:rPr>
-        <w:t>Request</w:t>
-      </w:r>
-      <w:proofErr w:type="spellEnd"/>
-      <w:r>
-        <w:rPr>
-          <w:rFonts w:ascii="Times New Roman" w:hAnsi="Times New Roman" w:cs="Times New Roman"/>
-          <w:sz w:val="24"/>
-          <w:szCs w:val="24"/>
-        </w:rPr>
-        <w:t xml:space="preserve"> junto com o cabeçalho do site, desse modo ele permite fazermos a abertura e leitura da </w:t>
-      </w:r>
-      <w:proofErr w:type="spellStart"/>
-      <w:r>
-        <w:rPr>
-          <w:rFonts w:ascii="Times New Roman" w:hAnsi="Times New Roman" w:cs="Times New Roman"/>
-          <w:sz w:val="24"/>
-          <w:szCs w:val="24"/>
-        </w:rPr>
-        <w:t>url</w:t>
-      </w:r>
-      <w:proofErr w:type="spellEnd"/>
-      <w:r>
-        <w:rPr>
-          <w:rFonts w:ascii="Times New Roman" w:hAnsi="Times New Roman" w:cs="Times New Roman"/>
-          <w:sz w:val="24"/>
-          <w:szCs w:val="24"/>
-        </w:rPr>
-        <w:t>. Podemos ainda colocar uma exceção para que ele exiba qual dos erros foi ocasionado:</w:t>
+        <w:t>Nesse caso utilizamos o Request junto com o cabeçalho do site, desse modo ele permite fazermos a abertura e leitura da url. Podemos ainda colocar uma exceção para que ele exiba qual dos erros foi ocasionado:</w:t>
       </w:r>
     </w:p>
     <w:p>
@@ -1811,25 +1378,7 @@
           <w:sz w:val="24"/>
           <w:szCs w:val="24"/>
         </w:rPr>
-        <w:t xml:space="preserve">O </w:t>
-      </w:r>
-      <w:proofErr w:type="spellStart"/>
-      <w:r>
-        <w:rPr>
-          <w:rFonts w:ascii="Times New Roman" w:hAnsi="Times New Roman" w:cs="Times New Roman"/>
-          <w:sz w:val="24"/>
-          <w:szCs w:val="24"/>
-        </w:rPr>
-        <w:t>headers</w:t>
-      </w:r>
-      <w:proofErr w:type="spellEnd"/>
-      <w:r>
-        <w:rPr>
-          <w:rFonts w:ascii="Times New Roman" w:hAnsi="Times New Roman" w:cs="Times New Roman"/>
-          <w:sz w:val="24"/>
-          <w:szCs w:val="24"/>
-        </w:rPr>
-        <w:t xml:space="preserve"> foi feito através da inspeção de elementos:</w:t>
+        <w:t>O headers foi feito através da inspeção de elementos:</w:t>
       </w:r>
     </w:p>
     <w:p>
@@ -2097,35 +1646,7 @@
           <w:sz w:val="24"/>
           <w:szCs w:val="24"/>
         </w:rPr>
-        <w:t xml:space="preserve">Para converter para str precisamos decodificar ele com </w:t>
-      </w:r>
-      <w:proofErr w:type="gramStart"/>
-      <w:r>
-        <w:rPr>
-          <w:rFonts w:ascii="Times New Roman" w:hAnsi="Times New Roman" w:cs="Times New Roman"/>
-          <w:sz w:val="24"/>
-          <w:szCs w:val="24"/>
-        </w:rPr>
-        <w:t>o .</w:t>
-      </w:r>
-      <w:proofErr w:type="spellStart"/>
-      <w:r>
-        <w:rPr>
-          <w:rFonts w:ascii="Times New Roman" w:hAnsi="Times New Roman" w:cs="Times New Roman"/>
-          <w:sz w:val="24"/>
-          <w:szCs w:val="24"/>
-        </w:rPr>
-        <w:t>decode</w:t>
-      </w:r>
-      <w:proofErr w:type="spellEnd"/>
-      <w:proofErr w:type="gramEnd"/>
-      <w:r>
-        <w:rPr>
-          <w:rFonts w:ascii="Times New Roman" w:hAnsi="Times New Roman" w:cs="Times New Roman"/>
-          <w:sz w:val="24"/>
-          <w:szCs w:val="24"/>
-        </w:rPr>
-        <w:t>(‘utf-8’):</w:t>
+        <w:t>Para converter para str precisamos decodificar ele com o .decode(‘utf-8’):</w:t>
       </w:r>
     </w:p>
     <w:p>
@@ -2297,79 +1818,15 @@
           <w:sz w:val="24"/>
           <w:szCs w:val="24"/>
         </w:rPr>
-        <w:t xml:space="preserve"> Para juntar tudo novamente fazemos um </w:t>
-      </w:r>
-      <w:proofErr w:type="gramStart"/>
-      <w:r>
-        <w:rPr>
-          <w:rFonts w:ascii="Times New Roman" w:hAnsi="Times New Roman" w:cs="Times New Roman"/>
-          <w:sz w:val="24"/>
-          <w:szCs w:val="24"/>
-        </w:rPr>
-        <w:t>“ ”.</w:t>
-      </w:r>
-      <w:proofErr w:type="spellStart"/>
-      <w:r>
-        <w:rPr>
-          <w:rFonts w:ascii="Times New Roman" w:hAnsi="Times New Roman" w:cs="Times New Roman"/>
-          <w:sz w:val="24"/>
-          <w:szCs w:val="24"/>
-        </w:rPr>
-        <w:t>join</w:t>
-      </w:r>
-      <w:proofErr w:type="spellEnd"/>
-      <w:proofErr w:type="gramEnd"/>
-      <w:r>
-        <w:rPr>
-          <w:rFonts w:ascii="Times New Roman" w:hAnsi="Times New Roman" w:cs="Times New Roman"/>
-          <w:sz w:val="24"/>
-          <w:szCs w:val="24"/>
-        </w:rPr>
-        <w:t>() do nosso split, dizendo que cada item da lista deve ser separado por um espaço, quando exibimos o que foi feito, não temos mais tabulações.</w:t>
-      </w:r>
-      <w:r>
-        <w:rPr>
-          <w:rFonts w:ascii="Times New Roman" w:hAnsi="Times New Roman" w:cs="Times New Roman"/>
-          <w:sz w:val="24"/>
-          <w:szCs w:val="24"/>
-        </w:rPr>
-        <w:t xml:space="preserve"> Em seguida, precisamos remover os espaços existentes entre as tags, pois o </w:t>
-      </w:r>
-      <w:proofErr w:type="spellStart"/>
-      <w:r>
-        <w:rPr>
-          <w:rFonts w:ascii="Times New Roman" w:hAnsi="Times New Roman" w:cs="Times New Roman"/>
-          <w:sz w:val="24"/>
-          <w:szCs w:val="24"/>
-        </w:rPr>
-        <w:t>BeautifulSoap</w:t>
-      </w:r>
-      <w:proofErr w:type="spellEnd"/>
-      <w:r>
-        <w:rPr>
-          <w:rFonts w:ascii="Times New Roman" w:hAnsi="Times New Roman" w:cs="Times New Roman"/>
-          <w:sz w:val="24"/>
-          <w:szCs w:val="24"/>
-        </w:rPr>
-        <w:t xml:space="preserve"> pode não reconhecer elas se houver esse espaço. Para isso fazemos um </w:t>
-      </w:r>
-      <w:proofErr w:type="gramStart"/>
-      <w:r>
-        <w:rPr>
-          <w:rFonts w:ascii="Times New Roman" w:hAnsi="Times New Roman" w:cs="Times New Roman"/>
-          <w:sz w:val="24"/>
-          <w:szCs w:val="24"/>
-        </w:rPr>
-        <w:t>replace(</w:t>
-      </w:r>
-      <w:proofErr w:type="gramEnd"/>
-      <w:r>
-        <w:rPr>
-          <w:rFonts w:ascii="Times New Roman" w:hAnsi="Times New Roman" w:cs="Times New Roman"/>
-          <w:sz w:val="24"/>
-          <w:szCs w:val="24"/>
-        </w:rPr>
-        <w:t>) das tags de assim ‘&gt; &lt;’ para assim ‘&gt;&lt;’, e, ao exibir, todas as tags estão sem espaços e nossos dados sem nenhuma tabulação</w:t>
+        <w:t xml:space="preserve"> Para juntar tudo novamente fazemos um “ ”.join() do nosso split, dizendo que cada item da lista deve ser separado por um espaço, quando exibimos o que foi feito, não temos mais tabulações.</w:t>
+      </w:r>
+      <w:r>
+        <w:rPr>
+          <w:rFonts w:ascii="Times New Roman" w:hAnsi="Times New Roman" w:cs="Times New Roman"/>
+          <w:sz w:val="24"/>
+          <w:szCs w:val="24"/>
+        </w:rPr>
+        <w:t xml:space="preserve"> Em seguida, precisamos remover os espaços existentes entre as tags, pois o BeautifulSoap pode não reconhecer elas se houver esse espaço. Para isso fazemos um replace() das tags de assim ‘&gt; &lt;’ para assim ‘&gt;&lt;’, e, ao exibir, todas as tags estão sem espaços e nossos dados sem nenhuma tabulação</w:t>
       </w:r>
       <w:r>
         <w:rPr>
@@ -2698,29 +2155,93 @@
           <w:szCs w:val="24"/>
           <w:u w:val="single"/>
         </w:rPr>
-        <w:t xml:space="preserve">Aula 3 – Introdução ao </w:t>
-      </w:r>
-      <w:proofErr w:type="spellStart"/>
-      <w:r>
-        <w:rPr>
-          <w:rFonts w:ascii="Times New Roman" w:hAnsi="Times New Roman" w:cs="Times New Roman"/>
-          <w:b/>
-          <w:bCs/>
-          <w:sz w:val="24"/>
-          <w:szCs w:val="24"/>
-          <w:u w:val="single"/>
-        </w:rPr>
-        <w:t>BeautifulSoap</w:t>
-      </w:r>
-      <w:proofErr w:type="spellEnd"/>
-      <w:r>
-        <w:rPr>
-          <w:rFonts w:ascii="Times New Roman" w:hAnsi="Times New Roman" w:cs="Times New Roman"/>
-          <w:b/>
-          <w:bCs/>
-          <w:sz w:val="24"/>
-          <w:szCs w:val="24"/>
-          <w:u w:val="single"/>
+        <w:t>Aula 3 – Introdução ao BeautifulSoap:</w:t>
+      </w:r>
+    </w:p>
+    <w:p>
+      <w:pPr>
+        <w:pStyle w:val="PargrafodaLista"/>
+        <w:numPr>
+          <w:ilvl w:val="1"/>
+          <w:numId w:val="2"/>
+        </w:numPr>
+        <w:spacing w:line="360" w:lineRule="auto"/>
+        <w:jc w:val="both"/>
+        <w:rPr>
+          <w:rFonts w:ascii="Times New Roman" w:hAnsi="Times New Roman" w:cs="Times New Roman"/>
+          <w:sz w:val="24"/>
+          <w:szCs w:val="24"/>
+        </w:rPr>
+      </w:pPr>
+      <w:r>
+        <w:rPr>
+          <w:rFonts w:ascii="Times New Roman" w:hAnsi="Times New Roman" w:cs="Times New Roman"/>
+          <w:sz w:val="24"/>
+          <w:szCs w:val="24"/>
+        </w:rPr>
+        <w:t xml:space="preserve"> </w:t>
+      </w:r>
+      <w:r>
+        <w:rPr>
+          <w:rFonts w:ascii="Times New Roman" w:hAnsi="Times New Roman" w:cs="Times New Roman"/>
+          <w:sz w:val="24"/>
+          <w:szCs w:val="24"/>
+        </w:rPr>
+        <w:t>Vimos sobre estrutura básica de HTML.</w:t>
+      </w:r>
+    </w:p>
+    <w:p>
+      <w:pPr>
+        <w:pStyle w:val="PargrafodaLista"/>
+        <w:numPr>
+          <w:ilvl w:val="1"/>
+          <w:numId w:val="2"/>
+        </w:numPr>
+        <w:spacing w:line="360" w:lineRule="auto"/>
+        <w:jc w:val="both"/>
+        <w:rPr>
+          <w:rFonts w:ascii="Times New Roman" w:hAnsi="Times New Roman" w:cs="Times New Roman"/>
+          <w:sz w:val="24"/>
+          <w:szCs w:val="24"/>
+        </w:rPr>
+      </w:pPr>
+      <w:r>
+        <w:rPr>
+          <w:rFonts w:ascii="Times New Roman" w:hAnsi="Times New Roman" w:cs="Times New Roman"/>
+          <w:sz w:val="24"/>
+          <w:szCs w:val="24"/>
+        </w:rPr>
+        <w:t xml:space="preserve"> </w:t>
+      </w:r>
+      <w:r>
+        <w:rPr>
+          <w:rFonts w:ascii="Times New Roman" w:hAnsi="Times New Roman" w:cs="Times New Roman"/>
+          <w:sz w:val="24"/>
+          <w:szCs w:val="24"/>
+        </w:rPr>
+        <w:t xml:space="preserve">Criando um </w:t>
+      </w:r>
+      <w:r>
+        <w:rPr>
+          <w:rFonts w:ascii="Times New Roman" w:hAnsi="Times New Roman" w:cs="Times New Roman"/>
+          <w:sz w:val="24"/>
+          <w:szCs w:val="24"/>
+        </w:rPr>
+        <w:t>O</w:t>
+      </w:r>
+      <w:r>
+        <w:rPr>
+          <w:rFonts w:ascii="Times New Roman" w:hAnsi="Times New Roman" w:cs="Times New Roman"/>
+          <w:sz w:val="24"/>
+          <w:szCs w:val="24"/>
+        </w:rPr>
+        <w:t>bjeto BeautifulSoup</w:t>
+      </w:r>
+      <w:r>
+        <w:rPr>
+          <w:rFonts w:ascii="Times New Roman" w:hAnsi="Times New Roman" w:cs="Times New Roman"/>
+          <w:sz w:val="24"/>
+          <w:szCs w:val="24"/>
         </w:rPr>
         <w:t>:</w:t>
       </w:r>
@@ -2729,104 +2250,6 @@
       <w:pPr>
         <w:pStyle w:val="PargrafodaLista"/>
         <w:numPr>
-          <w:ilvl w:val="1"/>
-          <w:numId w:val="2"/>
-        </w:numPr>
-        <w:spacing w:line="360" w:lineRule="auto"/>
-        <w:jc w:val="both"/>
-        <w:rPr>
-          <w:rFonts w:ascii="Times New Roman" w:hAnsi="Times New Roman" w:cs="Times New Roman"/>
-          <w:sz w:val="24"/>
-          <w:szCs w:val="24"/>
-        </w:rPr>
-      </w:pPr>
-      <w:r>
-        <w:rPr>
-          <w:rFonts w:ascii="Times New Roman" w:hAnsi="Times New Roman" w:cs="Times New Roman"/>
-          <w:sz w:val="24"/>
-          <w:szCs w:val="24"/>
-        </w:rPr>
-        <w:t xml:space="preserve"> </w:t>
-      </w:r>
-      <w:r>
-        <w:rPr>
-          <w:rFonts w:ascii="Times New Roman" w:hAnsi="Times New Roman" w:cs="Times New Roman"/>
-          <w:sz w:val="24"/>
-          <w:szCs w:val="24"/>
-        </w:rPr>
-        <w:t>Vimos sobre estrutura básica de HTML.</w:t>
-      </w:r>
-    </w:p>
-    <w:p>
-      <w:pPr>
-        <w:pStyle w:val="PargrafodaLista"/>
-        <w:numPr>
-          <w:ilvl w:val="1"/>
-          <w:numId w:val="2"/>
-        </w:numPr>
-        <w:spacing w:line="360" w:lineRule="auto"/>
-        <w:jc w:val="both"/>
-        <w:rPr>
-          <w:rFonts w:ascii="Times New Roman" w:hAnsi="Times New Roman" w:cs="Times New Roman"/>
-          <w:sz w:val="24"/>
-          <w:szCs w:val="24"/>
-        </w:rPr>
-      </w:pPr>
-      <w:r>
-        <w:rPr>
-          <w:rFonts w:ascii="Times New Roman" w:hAnsi="Times New Roman" w:cs="Times New Roman"/>
-          <w:sz w:val="24"/>
-          <w:szCs w:val="24"/>
-        </w:rPr>
-        <w:t xml:space="preserve"> </w:t>
-      </w:r>
-      <w:r>
-        <w:rPr>
-          <w:rFonts w:ascii="Times New Roman" w:hAnsi="Times New Roman" w:cs="Times New Roman"/>
-          <w:sz w:val="24"/>
-          <w:szCs w:val="24"/>
-        </w:rPr>
-        <w:t xml:space="preserve">Criando um </w:t>
-      </w:r>
-      <w:r>
-        <w:rPr>
-          <w:rFonts w:ascii="Times New Roman" w:hAnsi="Times New Roman" w:cs="Times New Roman"/>
-          <w:sz w:val="24"/>
-          <w:szCs w:val="24"/>
-        </w:rPr>
-        <w:t>O</w:t>
-      </w:r>
-      <w:r>
-        <w:rPr>
-          <w:rFonts w:ascii="Times New Roman" w:hAnsi="Times New Roman" w:cs="Times New Roman"/>
-          <w:sz w:val="24"/>
-          <w:szCs w:val="24"/>
-        </w:rPr>
-        <w:t xml:space="preserve">bjeto </w:t>
-      </w:r>
-      <w:proofErr w:type="spellStart"/>
-      <w:r>
-        <w:rPr>
-          <w:rFonts w:ascii="Times New Roman" w:hAnsi="Times New Roman" w:cs="Times New Roman"/>
-          <w:sz w:val="24"/>
-          <w:szCs w:val="24"/>
-        </w:rPr>
-        <w:t>BeautifulSoup</w:t>
-      </w:r>
-      <w:proofErr w:type="spellEnd"/>
-      <w:r>
-        <w:rPr>
-          <w:rFonts w:ascii="Times New Roman" w:hAnsi="Times New Roman" w:cs="Times New Roman"/>
-          <w:sz w:val="24"/>
-          <w:szCs w:val="24"/>
-        </w:rPr>
-        <w:t>:</w:t>
-      </w:r>
-    </w:p>
-    <w:p>
-      <w:pPr>
-        <w:pStyle w:val="PargrafodaLista"/>
-        <w:numPr>
           <w:ilvl w:val="2"/>
           <w:numId w:val="2"/>
         </w:numPr>
@@ -2844,99 +2267,15 @@
           <w:sz w:val="24"/>
           <w:szCs w:val="24"/>
         </w:rPr>
-        <w:t xml:space="preserve">O </w:t>
-      </w:r>
-      <w:proofErr w:type="spellStart"/>
-      <w:proofErr w:type="gramStart"/>
-      <w:r>
-        <w:rPr>
-          <w:rFonts w:ascii="Times New Roman" w:hAnsi="Times New Roman" w:cs="Times New Roman"/>
-          <w:sz w:val="24"/>
-          <w:szCs w:val="24"/>
-        </w:rPr>
-        <w:t>html.parser</w:t>
-      </w:r>
-      <w:proofErr w:type="spellEnd"/>
-      <w:proofErr w:type="gramEnd"/>
-      <w:r>
-        <w:rPr>
-          <w:rFonts w:ascii="Times New Roman" w:hAnsi="Times New Roman" w:cs="Times New Roman"/>
-          <w:sz w:val="24"/>
-          <w:szCs w:val="24"/>
-        </w:rPr>
-        <w:t xml:space="preserve"> que passamos como segundo argumento do </w:t>
-      </w:r>
-      <w:proofErr w:type="spellStart"/>
-      <w:r>
-        <w:rPr>
-          <w:rFonts w:ascii="Times New Roman" w:hAnsi="Times New Roman" w:cs="Times New Roman"/>
-          <w:sz w:val="24"/>
-          <w:szCs w:val="24"/>
-        </w:rPr>
-        <w:t>BeautifulSoup</w:t>
-      </w:r>
-      <w:proofErr w:type="spellEnd"/>
-      <w:r>
-        <w:rPr>
-          <w:rFonts w:ascii="Times New Roman" w:hAnsi="Times New Roman" w:cs="Times New Roman"/>
-          <w:sz w:val="24"/>
-          <w:szCs w:val="24"/>
-        </w:rPr>
-        <w:t xml:space="preserve">, sendo o primeiro a leitura do html da página que fizemos a requisição, serve para padronizar o comportamento dele. Se não passar esse argumento ele fará e exibirá a leitura de qualquer forma, mas mostrará uma mensagem dizendo que, por não ter passado/especificado o parser, pode ter resultados diferentes já que a própria </w:t>
-      </w:r>
-      <w:proofErr w:type="spellStart"/>
-      <w:r>
-        <w:rPr>
-          <w:rFonts w:ascii="Times New Roman" w:hAnsi="Times New Roman" w:cs="Times New Roman"/>
-          <w:sz w:val="24"/>
-          <w:szCs w:val="24"/>
-        </w:rPr>
-        <w:t>lib</w:t>
-      </w:r>
-      <w:proofErr w:type="spellEnd"/>
-      <w:r>
-        <w:rPr>
-          <w:rFonts w:ascii="Times New Roman" w:hAnsi="Times New Roman" w:cs="Times New Roman"/>
-          <w:sz w:val="24"/>
-          <w:szCs w:val="24"/>
-        </w:rPr>
-        <w:t xml:space="preserve"> escolherá o um parser que achar melhor.</w:t>
-      </w:r>
-      <w:r>
-        <w:rPr>
-          <w:rFonts w:ascii="Times New Roman" w:hAnsi="Times New Roman" w:cs="Times New Roman"/>
-          <w:sz w:val="24"/>
-          <w:szCs w:val="24"/>
-        </w:rPr>
-        <w:t xml:space="preserve"> Para exibir o html de forma melhor visível, podemos usar o </w:t>
-      </w:r>
-      <w:proofErr w:type="spellStart"/>
-      <w:proofErr w:type="gramStart"/>
-      <w:r>
-        <w:rPr>
-          <w:rFonts w:ascii="Times New Roman" w:hAnsi="Times New Roman" w:cs="Times New Roman"/>
-          <w:sz w:val="24"/>
-          <w:szCs w:val="24"/>
-        </w:rPr>
-        <w:t>prettify</w:t>
-      </w:r>
-      <w:proofErr w:type="spellEnd"/>
-      <w:r>
-        <w:rPr>
-          <w:rFonts w:ascii="Times New Roman" w:hAnsi="Times New Roman" w:cs="Times New Roman"/>
-          <w:sz w:val="24"/>
-          <w:szCs w:val="24"/>
-        </w:rPr>
-        <w:t>(</w:t>
-      </w:r>
-      <w:proofErr w:type="gramEnd"/>
-      <w:r>
-        <w:rPr>
-          <w:rFonts w:ascii="Times New Roman" w:hAnsi="Times New Roman" w:cs="Times New Roman"/>
-          <w:sz w:val="24"/>
-          <w:szCs w:val="24"/>
-        </w:rPr>
-        <w:t>):</w:t>
+        <w:t>O html.parser que passamos como segundo argumento do BeautifulSoup, sendo o primeiro a leitura do html da página que fizemos a requisição, serve para padronizar o comportamento dele. Se não passar esse argumento ele fará e exibirá a leitura de qualquer forma, mas mostrará uma mensagem dizendo que, por não ter passado/especificado o parser, pode ter resultados diferentes já que a própria lib escolherá o um parser que achar melhor.</w:t>
+      </w:r>
+      <w:r>
+        <w:rPr>
+          <w:rFonts w:ascii="Times New Roman" w:hAnsi="Times New Roman" w:cs="Times New Roman"/>
+          <w:sz w:val="24"/>
+          <w:szCs w:val="24"/>
+        </w:rPr>
+        <w:t xml:space="preserve"> Para exibir o html de forma melhor visível, podemos usar o prettify():</w:t>
       </w:r>
     </w:p>
     <w:p>
@@ -3070,36 +2409,8 @@
           <w:sz w:val="24"/>
           <w:szCs w:val="24"/>
         </w:rPr>
-        <w:t xml:space="preserve">Uma maneira de se acessar uma tag, é </w:t>
-      </w:r>
-      <w:proofErr w:type="gramStart"/>
-      <w:r>
-        <w:rPr>
-          <w:rFonts w:ascii="Times New Roman" w:hAnsi="Times New Roman" w:cs="Times New Roman"/>
-          <w:sz w:val="24"/>
-          <w:szCs w:val="24"/>
-        </w:rPr>
-        <w:t>colocando ela</w:t>
-      </w:r>
-      <w:proofErr w:type="gramEnd"/>
-      <w:r>
-        <w:rPr>
-          <w:rFonts w:ascii="Times New Roman" w:hAnsi="Times New Roman" w:cs="Times New Roman"/>
-          <w:sz w:val="24"/>
-          <w:szCs w:val="24"/>
-        </w:rPr>
-        <w:t xml:space="preserve"> logo após o nome da variável que você armazenou seu objeto </w:t>
-      </w:r>
-      <w:proofErr w:type="spellStart"/>
-      <w:r>
-        <w:rPr>
-          <w:rFonts w:ascii="Times New Roman" w:hAnsi="Times New Roman" w:cs="Times New Roman"/>
-          <w:sz w:val="24"/>
-          <w:szCs w:val="24"/>
-        </w:rPr>
-        <w:t>BeautifulSoup</w:t>
-      </w:r>
-      <w:proofErr w:type="spellEnd"/>
+        <w:t>Uma maneira de se acessar uma tag, é colocando ela logo após o nome da variável que você armazenou seu objeto BeautifulSoup</w:t>
+      </w:r>
       <w:r>
         <w:rPr>
           <w:rFonts w:ascii="Times New Roman" w:hAnsi="Times New Roman" w:cs="Times New Roman"/>
@@ -3271,51 +2582,15 @@
           <w:sz w:val="24"/>
           <w:szCs w:val="24"/>
         </w:rPr>
-        <w:t xml:space="preserve">Se tivessem outros </w:t>
-      </w:r>
-      <w:proofErr w:type="spellStart"/>
-      <w:r>
-        <w:rPr>
-          <w:rFonts w:ascii="Times New Roman" w:hAnsi="Times New Roman" w:cs="Times New Roman"/>
-          <w:sz w:val="24"/>
-          <w:szCs w:val="24"/>
-        </w:rPr>
-        <w:t>titles</w:t>
-      </w:r>
-      <w:proofErr w:type="spellEnd"/>
-      <w:r>
-        <w:rPr>
-          <w:rFonts w:ascii="Times New Roman" w:hAnsi="Times New Roman" w:cs="Times New Roman"/>
-          <w:sz w:val="24"/>
-          <w:szCs w:val="24"/>
-        </w:rPr>
-        <w:t xml:space="preserve"> e você quisesse o segundo, teria que passar o caminho completo</w:t>
-      </w:r>
-      <w:r>
-        <w:rPr>
-          <w:rFonts w:ascii="Times New Roman" w:hAnsi="Times New Roman" w:cs="Times New Roman"/>
-          <w:sz w:val="24"/>
-          <w:szCs w:val="24"/>
-        </w:rPr>
-        <w:t xml:space="preserve">. Se tiver um ninho de </w:t>
-      </w:r>
-      <w:proofErr w:type="spellStart"/>
-      <w:r>
-        <w:rPr>
-          <w:rFonts w:ascii="Times New Roman" w:hAnsi="Times New Roman" w:cs="Times New Roman"/>
-          <w:sz w:val="24"/>
-          <w:szCs w:val="24"/>
-        </w:rPr>
-        <w:t>divs</w:t>
-      </w:r>
-      <w:proofErr w:type="spellEnd"/>
-      <w:r>
-        <w:rPr>
-          <w:rFonts w:ascii="Times New Roman" w:hAnsi="Times New Roman" w:cs="Times New Roman"/>
-          <w:sz w:val="24"/>
-          <w:szCs w:val="24"/>
-        </w:rPr>
-        <w:t>, por exemplo, para acessar a última temos que fazer o seguinte:</w:t>
+        <w:t>Se tivessem outros titles e você quisesse o segundo, teria que passar o caminho completo</w:t>
+      </w:r>
+      <w:r>
+        <w:rPr>
+          <w:rFonts w:ascii="Times New Roman" w:hAnsi="Times New Roman" w:cs="Times New Roman"/>
+          <w:sz w:val="24"/>
+          <w:szCs w:val="24"/>
+        </w:rPr>
+        <w:t>. Se tiver um ninho de divs, por exemplo, para acessar a última temos que fazer o seguinte:</w:t>
       </w:r>
     </w:p>
     <w:p>
@@ -3417,61 +2692,7 @@
           <w:sz w:val="24"/>
           <w:szCs w:val="24"/>
         </w:rPr>
-        <w:t xml:space="preserve">Para pegar somente o conteúdo da tag, sem ela englobando o texto, utilizamos tanto o </w:t>
-      </w:r>
-      <w:proofErr w:type="spellStart"/>
-      <w:r>
-        <w:rPr>
-          <w:rFonts w:ascii="Times New Roman" w:hAnsi="Times New Roman" w:cs="Times New Roman"/>
-          <w:sz w:val="24"/>
-          <w:szCs w:val="24"/>
-        </w:rPr>
-        <w:t>get_</w:t>
-      </w:r>
-      <w:proofErr w:type="gramStart"/>
-      <w:r>
-        <w:rPr>
-          <w:rFonts w:ascii="Times New Roman" w:hAnsi="Times New Roman" w:cs="Times New Roman"/>
-          <w:sz w:val="24"/>
-          <w:szCs w:val="24"/>
-        </w:rPr>
-        <w:t>text</w:t>
-      </w:r>
-      <w:proofErr w:type="spellEnd"/>
-      <w:r>
-        <w:rPr>
-          <w:rFonts w:ascii="Times New Roman" w:hAnsi="Times New Roman" w:cs="Times New Roman"/>
-          <w:sz w:val="24"/>
-          <w:szCs w:val="24"/>
-        </w:rPr>
-        <w:t>(</w:t>
-      </w:r>
-      <w:proofErr w:type="gramEnd"/>
-      <w:r>
-        <w:rPr>
-          <w:rFonts w:ascii="Times New Roman" w:hAnsi="Times New Roman" w:cs="Times New Roman"/>
-          <w:sz w:val="24"/>
-          <w:szCs w:val="24"/>
-        </w:rPr>
-        <w:t xml:space="preserve">) quanto o </w:t>
-      </w:r>
-      <w:proofErr w:type="spellStart"/>
-      <w:r>
-        <w:rPr>
-          <w:rFonts w:ascii="Times New Roman" w:hAnsi="Times New Roman" w:cs="Times New Roman"/>
-          <w:sz w:val="24"/>
-          <w:szCs w:val="24"/>
-        </w:rPr>
-        <w:t>getText</w:t>
-      </w:r>
-      <w:proofErr w:type="spellEnd"/>
-      <w:r>
-        <w:rPr>
-          <w:rFonts w:ascii="Times New Roman" w:hAnsi="Times New Roman" w:cs="Times New Roman"/>
-          <w:sz w:val="24"/>
-          <w:szCs w:val="24"/>
-        </w:rPr>
-        <w:t>():</w:t>
+        <w:t>Para pegar somente o conteúdo da tag, sem ela englobando o texto, utilizamos tanto o get_text() quanto o getText():</w:t>
       </w:r>
     </w:p>
     <w:p>
@@ -3715,43 +2936,7 @@
           <w:sz w:val="24"/>
           <w:szCs w:val="24"/>
         </w:rPr>
-        <w:t xml:space="preserve">Para acessar os atributos de uma tag utilizamos o </w:t>
-      </w:r>
-      <w:proofErr w:type="spellStart"/>
-      <w:r>
-        <w:rPr>
-          <w:rFonts w:ascii="Times New Roman" w:hAnsi="Times New Roman" w:cs="Times New Roman"/>
-          <w:sz w:val="24"/>
-          <w:szCs w:val="24"/>
-        </w:rPr>
-        <w:t>attrs</w:t>
-      </w:r>
-      <w:proofErr w:type="spellEnd"/>
-      <w:r>
-        <w:rPr>
-          <w:rFonts w:ascii="Times New Roman" w:hAnsi="Times New Roman" w:cs="Times New Roman"/>
-          <w:sz w:val="24"/>
-          <w:szCs w:val="24"/>
-        </w:rPr>
-        <w:t xml:space="preserve">. Esse atributo nos devolverá um </w:t>
-      </w:r>
-      <w:proofErr w:type="spellStart"/>
-      <w:r>
-        <w:rPr>
-          <w:rFonts w:ascii="Times New Roman" w:hAnsi="Times New Roman" w:cs="Times New Roman"/>
-          <w:sz w:val="24"/>
-          <w:szCs w:val="24"/>
-        </w:rPr>
-        <w:t>dict</w:t>
-      </w:r>
-      <w:proofErr w:type="spellEnd"/>
-      <w:r>
-        <w:rPr>
-          <w:rFonts w:ascii="Times New Roman" w:hAnsi="Times New Roman" w:cs="Times New Roman"/>
-          <w:sz w:val="24"/>
-          <w:szCs w:val="24"/>
-        </w:rPr>
-        <w:t xml:space="preserve"> com todas as chaves sendo o atributo e os valores sendo o que está sendo atribuído a esse atributo:</w:t>
+        <w:t>Para acessar os atributos de uma tag utilizamos o attrs. Esse atributo nos devolverá um dict com todas as chaves sendo o atributo e os valores sendo o que está sendo atribuído a esse atributo:</w:t>
       </w:r>
     </w:p>
     <w:p>
@@ -3830,25 +3015,7 @@
           <w:sz w:val="24"/>
           <w:szCs w:val="24"/>
         </w:rPr>
-        <w:t xml:space="preserve">Se quisermos somente as chaves ou somente os valores, fazemos igual manipulação de </w:t>
-      </w:r>
-      <w:proofErr w:type="spellStart"/>
-      <w:r>
-        <w:rPr>
-          <w:rFonts w:ascii="Times New Roman" w:hAnsi="Times New Roman" w:cs="Times New Roman"/>
-          <w:sz w:val="24"/>
-          <w:szCs w:val="24"/>
-        </w:rPr>
-        <w:t>dicts</w:t>
-      </w:r>
-      <w:proofErr w:type="spellEnd"/>
-      <w:r>
-        <w:rPr>
-          <w:rFonts w:ascii="Times New Roman" w:hAnsi="Times New Roman" w:cs="Times New Roman"/>
-          <w:sz w:val="24"/>
-          <w:szCs w:val="24"/>
-        </w:rPr>
-        <w:t xml:space="preserve"> normal. Podemos ainda usar sistema de indexação de dicionários para </w:t>
+        <w:t xml:space="preserve">Se quisermos somente as chaves ou somente os valores, fazemos igual manipulação de dicts normal. Podemos ainda usar sistema de indexação de dicionários para </w:t>
       </w:r>
       <w:r>
         <w:rPr>
@@ -3990,18 +3157,8 @@
           <w:sz w:val="24"/>
           <w:szCs w:val="24"/>
         </w:rPr>
-        <w:t xml:space="preserve">A biblioteca </w:t>
-      </w:r>
-      <w:proofErr w:type="spellStart"/>
-      <w:r>
-        <w:rPr>
-          <w:rFonts w:ascii="Times New Roman" w:hAnsi="Times New Roman" w:cs="Times New Roman"/>
-          <w:sz w:val="24"/>
-          <w:szCs w:val="24"/>
-        </w:rPr>
-        <w:t>BeautifulSoup</w:t>
-      </w:r>
-      <w:proofErr w:type="spellEnd"/>
+        <w:t>A biblioteca BeautifulSoup</w:t>
+      </w:r>
       <w:r>
         <w:rPr>
           <w:rFonts w:ascii="Times New Roman" w:hAnsi="Times New Roman" w:cs="Times New Roman"/>
@@ -4032,18 +3189,8 @@
           <w:sz w:val="24"/>
           <w:szCs w:val="24"/>
         </w:rPr>
-        <w:t xml:space="preserve">Como criar um objeto </w:t>
-      </w:r>
-      <w:proofErr w:type="spellStart"/>
-      <w:r>
-        <w:rPr>
-          <w:rFonts w:ascii="Times New Roman" w:hAnsi="Times New Roman" w:cs="Times New Roman"/>
-          <w:sz w:val="24"/>
-          <w:szCs w:val="24"/>
-        </w:rPr>
-        <w:t>BeautifulSoup</w:t>
-      </w:r>
-      <w:proofErr w:type="spellEnd"/>
+        <w:t>Como criar um objeto BeautifulSoup</w:t>
+      </w:r>
       <w:r>
         <w:rPr>
           <w:rFonts w:ascii="Times New Roman" w:hAnsi="Times New Roman" w:cs="Times New Roman"/>
@@ -4074,18 +3221,8 @@
           <w:sz w:val="24"/>
           <w:szCs w:val="24"/>
         </w:rPr>
-        <w:t xml:space="preserve">As formas básicas de navegação e pesquisa em objetos </w:t>
-      </w:r>
-      <w:proofErr w:type="spellStart"/>
-      <w:r>
-        <w:rPr>
-          <w:rFonts w:ascii="Times New Roman" w:hAnsi="Times New Roman" w:cs="Times New Roman"/>
-          <w:sz w:val="24"/>
-          <w:szCs w:val="24"/>
-        </w:rPr>
-        <w:t>BeautifulSoup</w:t>
-      </w:r>
-      <w:proofErr w:type="spellEnd"/>
+        <w:t>As formas básicas de navegação e pesquisa em objetos BeautifulSoup</w:t>
+      </w:r>
       <w:r>
         <w:rPr>
           <w:rFonts w:ascii="Times New Roman" w:hAnsi="Times New Roman" w:cs="Times New Roman"/>
@@ -4116,18 +3253,8 @@
           <w:sz w:val="24"/>
           <w:szCs w:val="24"/>
         </w:rPr>
-        <w:t xml:space="preserve">A acessar tags, seus atributos e </w:t>
-      </w:r>
-      <w:proofErr w:type="spellStart"/>
-      <w:r>
-        <w:rPr>
-          <w:rFonts w:ascii="Times New Roman" w:hAnsi="Times New Roman" w:cs="Times New Roman"/>
-          <w:sz w:val="24"/>
-          <w:szCs w:val="24"/>
-        </w:rPr>
-        <w:t>conteúdos</w:t>
-      </w:r>
-      <w:proofErr w:type="spellEnd"/>
+        <w:t>A acessar tags, seus atributos e conteúdos</w:t>
+      </w:r>
       <w:r>
         <w:rPr>
           <w:rFonts w:ascii="Times New Roman" w:hAnsi="Times New Roman" w:cs="Times New Roman"/>
@@ -4194,29 +3321,61 @@
           <w:szCs w:val="24"/>
           <w:u w:val="single"/>
         </w:rPr>
-        <w:t xml:space="preserve">om </w:t>
-      </w:r>
-      <w:proofErr w:type="spellStart"/>
-      <w:r>
-        <w:rPr>
-          <w:rFonts w:ascii="Times New Roman" w:hAnsi="Times New Roman" w:cs="Times New Roman"/>
-          <w:b/>
-          <w:bCs/>
-          <w:sz w:val="24"/>
-          <w:szCs w:val="24"/>
-          <w:u w:val="single"/>
-        </w:rPr>
-        <w:t>BeautifulSoup</w:t>
-      </w:r>
-      <w:proofErr w:type="spellEnd"/>
-      <w:r>
-        <w:rPr>
-          <w:rFonts w:ascii="Times New Roman" w:hAnsi="Times New Roman" w:cs="Times New Roman"/>
-          <w:b/>
-          <w:bCs/>
-          <w:sz w:val="24"/>
-          <w:szCs w:val="24"/>
-          <w:u w:val="single"/>
+        <w:t>om BeautifulSoup:</w:t>
+      </w:r>
+    </w:p>
+    <w:p>
+      <w:pPr>
+        <w:pStyle w:val="PargrafodaLista"/>
+        <w:numPr>
+          <w:ilvl w:val="1"/>
+          <w:numId w:val="2"/>
+        </w:numPr>
+        <w:spacing w:line="360" w:lineRule="auto"/>
+        <w:jc w:val="both"/>
+        <w:rPr>
+          <w:rFonts w:ascii="Times New Roman" w:hAnsi="Times New Roman" w:cs="Times New Roman"/>
+          <w:sz w:val="24"/>
+          <w:szCs w:val="24"/>
+        </w:rPr>
+      </w:pPr>
+      <w:r>
+        <w:rPr>
+          <w:rFonts w:ascii="Times New Roman" w:hAnsi="Times New Roman" w:cs="Times New Roman"/>
+          <w:sz w:val="24"/>
+          <w:szCs w:val="24"/>
+        </w:rPr>
+        <w:t xml:space="preserve"> </w:t>
+      </w:r>
+      <w:r>
+        <w:rPr>
+          <w:rFonts w:ascii="Times New Roman" w:hAnsi="Times New Roman" w:cs="Times New Roman"/>
+          <w:sz w:val="24"/>
+          <w:szCs w:val="24"/>
+        </w:rPr>
+        <w:t xml:space="preserve">Os </w:t>
+      </w:r>
+      <w:r>
+        <w:rPr>
+          <w:rFonts w:ascii="Times New Roman" w:hAnsi="Times New Roman" w:cs="Times New Roman"/>
+          <w:sz w:val="24"/>
+          <w:szCs w:val="24"/>
+        </w:rPr>
+        <w:t>M</w:t>
+      </w:r>
+      <w:r>
+        <w:rPr>
+          <w:rFonts w:ascii="Times New Roman" w:hAnsi="Times New Roman" w:cs="Times New Roman"/>
+          <w:sz w:val="24"/>
+          <w:szCs w:val="24"/>
+        </w:rPr>
+        <w:t>étodos find() e findAll()</w:t>
+      </w:r>
+      <w:r>
+        <w:rPr>
+          <w:rFonts w:ascii="Times New Roman" w:hAnsi="Times New Roman" w:cs="Times New Roman"/>
+          <w:sz w:val="24"/>
+          <w:szCs w:val="24"/>
         </w:rPr>
         <w:t>:</w:t>
       </w:r>
@@ -4225,98 +3384,6 @@
       <w:pPr>
         <w:pStyle w:val="PargrafodaLista"/>
         <w:numPr>
-          <w:ilvl w:val="1"/>
-          <w:numId w:val="2"/>
-        </w:numPr>
-        <w:spacing w:line="360" w:lineRule="auto"/>
-        <w:jc w:val="both"/>
-        <w:rPr>
-          <w:rFonts w:ascii="Times New Roman" w:hAnsi="Times New Roman" w:cs="Times New Roman"/>
-          <w:sz w:val="24"/>
-          <w:szCs w:val="24"/>
-        </w:rPr>
-      </w:pPr>
-      <w:r>
-        <w:rPr>
-          <w:rFonts w:ascii="Times New Roman" w:hAnsi="Times New Roman" w:cs="Times New Roman"/>
-          <w:sz w:val="24"/>
-          <w:szCs w:val="24"/>
-        </w:rPr>
-        <w:t xml:space="preserve"> </w:t>
-      </w:r>
-      <w:r>
-        <w:rPr>
-          <w:rFonts w:ascii="Times New Roman" w:hAnsi="Times New Roman" w:cs="Times New Roman"/>
-          <w:sz w:val="24"/>
-          <w:szCs w:val="24"/>
-        </w:rPr>
-        <w:t xml:space="preserve">Os </w:t>
-      </w:r>
-      <w:r>
-        <w:rPr>
-          <w:rFonts w:ascii="Times New Roman" w:hAnsi="Times New Roman" w:cs="Times New Roman"/>
-          <w:sz w:val="24"/>
-          <w:szCs w:val="24"/>
-        </w:rPr>
-        <w:t>M</w:t>
-      </w:r>
-      <w:r>
-        <w:rPr>
-          <w:rFonts w:ascii="Times New Roman" w:hAnsi="Times New Roman" w:cs="Times New Roman"/>
-          <w:sz w:val="24"/>
-          <w:szCs w:val="24"/>
-        </w:rPr>
-        <w:t xml:space="preserve">étodos </w:t>
-      </w:r>
-      <w:proofErr w:type="gramStart"/>
-      <w:r>
-        <w:rPr>
-          <w:rFonts w:ascii="Times New Roman" w:hAnsi="Times New Roman" w:cs="Times New Roman"/>
-          <w:sz w:val="24"/>
-          <w:szCs w:val="24"/>
-        </w:rPr>
-        <w:t>find(</w:t>
-      </w:r>
-      <w:proofErr w:type="gramEnd"/>
-      <w:r>
-        <w:rPr>
-          <w:rFonts w:ascii="Times New Roman" w:hAnsi="Times New Roman" w:cs="Times New Roman"/>
-          <w:sz w:val="24"/>
-          <w:szCs w:val="24"/>
-        </w:rPr>
-        <w:t xml:space="preserve">) e </w:t>
-      </w:r>
-      <w:proofErr w:type="spellStart"/>
-      <w:r>
-        <w:rPr>
-          <w:rFonts w:ascii="Times New Roman" w:hAnsi="Times New Roman" w:cs="Times New Roman"/>
-          <w:sz w:val="24"/>
-          <w:szCs w:val="24"/>
-        </w:rPr>
-        <w:t>findAll</w:t>
-      </w:r>
-      <w:proofErr w:type="spellEnd"/>
-      <w:r>
-        <w:rPr>
-          <w:rFonts w:ascii="Times New Roman" w:hAnsi="Times New Roman" w:cs="Times New Roman"/>
-          <w:sz w:val="24"/>
-          <w:szCs w:val="24"/>
-        </w:rPr>
-        <w:t>()</w:t>
-      </w:r>
-      <w:r>
-        <w:rPr>
-          <w:rFonts w:ascii="Times New Roman" w:hAnsi="Times New Roman" w:cs="Times New Roman"/>
-          <w:sz w:val="24"/>
-          <w:szCs w:val="24"/>
-        </w:rPr>
-        <w:t>:</w:t>
-      </w:r>
-    </w:p>
-    <w:p>
-      <w:pPr>
-        <w:pStyle w:val="PargrafodaLista"/>
-        <w:numPr>
           <w:ilvl w:val="2"/>
           <w:numId w:val="2"/>
         </w:numPr>
@@ -4334,43 +3401,7 @@
           <w:sz w:val="24"/>
           <w:szCs w:val="24"/>
         </w:rPr>
-        <w:t xml:space="preserve">O </w:t>
-      </w:r>
-      <w:proofErr w:type="gramStart"/>
-      <w:r>
-        <w:rPr>
-          <w:rFonts w:ascii="Times New Roman" w:hAnsi="Times New Roman" w:cs="Times New Roman"/>
-          <w:sz w:val="24"/>
-          <w:szCs w:val="24"/>
-        </w:rPr>
-        <w:t>find(</w:t>
-      </w:r>
-      <w:proofErr w:type="gramEnd"/>
-      <w:r>
-        <w:rPr>
-          <w:rFonts w:ascii="Times New Roman" w:hAnsi="Times New Roman" w:cs="Times New Roman"/>
-          <w:sz w:val="24"/>
-          <w:szCs w:val="24"/>
-        </w:rPr>
-        <w:t xml:space="preserve">) é exatamente equivalente a apenas colocar </w:t>
-      </w:r>
-      <w:proofErr w:type="spellStart"/>
-      <w:r>
-        <w:rPr>
-          <w:rFonts w:ascii="Times New Roman" w:hAnsi="Times New Roman" w:cs="Times New Roman"/>
-          <w:sz w:val="24"/>
-          <w:szCs w:val="24"/>
-        </w:rPr>
-        <w:t>sou.img</w:t>
-      </w:r>
-      <w:proofErr w:type="spellEnd"/>
-      <w:r>
-        <w:rPr>
-          <w:rFonts w:ascii="Times New Roman" w:hAnsi="Times New Roman" w:cs="Times New Roman"/>
-          <w:sz w:val="24"/>
-          <w:szCs w:val="24"/>
-        </w:rPr>
-        <w:t>, por exemplo:</w:t>
+        <w:t>O find() é exatamente equivalente a apenas colocar sou.img, por exemplo:</w:t>
       </w:r>
     </w:p>
     <w:p>
@@ -4457,53 +3488,7 @@
           <w:sz w:val="24"/>
           <w:szCs w:val="24"/>
         </w:rPr>
-        <w:t xml:space="preserve">Já no caso do </w:t>
-      </w:r>
-      <w:proofErr w:type="spellStart"/>
-      <w:proofErr w:type="gramStart"/>
-      <w:r>
-        <w:rPr>
-          <w:rFonts w:ascii="Times New Roman" w:hAnsi="Times New Roman" w:cs="Times New Roman"/>
-          <w:sz w:val="24"/>
-          <w:szCs w:val="24"/>
-        </w:rPr>
-        <w:t>findAll</w:t>
-      </w:r>
-      <w:proofErr w:type="spellEnd"/>
-      <w:r>
-        <w:rPr>
-          <w:rFonts w:ascii="Times New Roman" w:hAnsi="Times New Roman" w:cs="Times New Roman"/>
-          <w:sz w:val="24"/>
-          <w:szCs w:val="24"/>
-        </w:rPr>
-        <w:t>(</w:t>
-      </w:r>
-      <w:proofErr w:type="gramEnd"/>
-      <w:r>
-        <w:rPr>
-          <w:rFonts w:ascii="Times New Roman" w:hAnsi="Times New Roman" w:cs="Times New Roman"/>
-          <w:sz w:val="24"/>
-          <w:szCs w:val="24"/>
-        </w:rPr>
-        <w:t xml:space="preserve">) ele </w:t>
-      </w:r>
-      <w:proofErr w:type="spellStart"/>
-      <w:r>
-        <w:rPr>
-          <w:rFonts w:ascii="Times New Roman" w:hAnsi="Times New Roman" w:cs="Times New Roman"/>
-          <w:sz w:val="24"/>
-          <w:szCs w:val="24"/>
-        </w:rPr>
-        <w:t>trás</w:t>
-      </w:r>
-      <w:proofErr w:type="spellEnd"/>
-      <w:r>
-        <w:rPr>
-          <w:rFonts w:ascii="Times New Roman" w:hAnsi="Times New Roman" w:cs="Times New Roman"/>
-          <w:sz w:val="24"/>
-          <w:szCs w:val="24"/>
-        </w:rPr>
-        <w:t xml:space="preserve"> uma lista com todos os itens encontrados no DOM do HTML da página equivalente ao que estamos procurando:</w:t>
+        <w:t>Já no caso do findAll() ele trás uma lista com todos os itens encontrados no DOM do HTML da página equivalente ao que estamos procurando:</w:t>
       </w:r>
     </w:p>
     <w:p>
@@ -4597,53 +3582,7 @@
           <w:sz w:val="24"/>
           <w:szCs w:val="24"/>
         </w:rPr>
-        <w:t xml:space="preserve"> </w:t>
-      </w:r>
-      <w:proofErr w:type="spellStart"/>
-      <w:r>
-        <w:rPr>
-          <w:rFonts w:ascii="Times New Roman" w:hAnsi="Times New Roman" w:cs="Times New Roman"/>
-          <w:sz w:val="24"/>
-          <w:szCs w:val="24"/>
-        </w:rPr>
-        <w:t>limit</w:t>
-      </w:r>
-      <w:proofErr w:type="spellEnd"/>
-      <w:r>
-        <w:rPr>
-          <w:rFonts w:ascii="Times New Roman" w:hAnsi="Times New Roman" w:cs="Times New Roman"/>
-          <w:sz w:val="24"/>
-          <w:szCs w:val="24"/>
-        </w:rPr>
-        <w:t xml:space="preserve">: Limita a quantidade de resultados do </w:t>
-      </w:r>
-      <w:proofErr w:type="spellStart"/>
-      <w:proofErr w:type="gramStart"/>
-      <w:r>
-        <w:rPr>
-          <w:rFonts w:ascii="Times New Roman" w:hAnsi="Times New Roman" w:cs="Times New Roman"/>
-          <w:sz w:val="24"/>
-          <w:szCs w:val="24"/>
-        </w:rPr>
-        <w:t>findAll</w:t>
-      </w:r>
-      <w:proofErr w:type="spellEnd"/>
-      <w:r>
-        <w:rPr>
-          <w:rFonts w:ascii="Times New Roman" w:hAnsi="Times New Roman" w:cs="Times New Roman"/>
-          <w:sz w:val="24"/>
-          <w:szCs w:val="24"/>
-        </w:rPr>
-        <w:t>(</w:t>
-      </w:r>
-      <w:proofErr w:type="gramEnd"/>
-      <w:r>
-        <w:rPr>
-          <w:rFonts w:ascii="Times New Roman" w:hAnsi="Times New Roman" w:cs="Times New Roman"/>
-          <w:sz w:val="24"/>
-          <w:szCs w:val="24"/>
-        </w:rPr>
-        <w:t>) no número desejado:</w:t>
+        <w:t xml:space="preserve"> limit: Limita a quantidade de resultados do findAll() no número desejado:</w:t>
       </w:r>
     </w:p>
     <w:p>
@@ -4753,43 +3692,7 @@
           <w:sz w:val="24"/>
           <w:szCs w:val="24"/>
         </w:rPr>
-        <w:t xml:space="preserve">Um atalho para esse comando, já que é o que mais utilizamos, é basicamente colocar </w:t>
-      </w:r>
-      <w:proofErr w:type="spellStart"/>
-      <w:r>
-        <w:rPr>
-          <w:rFonts w:ascii="Times New Roman" w:hAnsi="Times New Roman" w:cs="Times New Roman"/>
-          <w:sz w:val="24"/>
-          <w:szCs w:val="24"/>
-        </w:rPr>
-        <w:t>soup</w:t>
-      </w:r>
-      <w:proofErr w:type="spellEnd"/>
-      <w:r>
-        <w:rPr>
-          <w:rFonts w:ascii="Times New Roman" w:hAnsi="Times New Roman" w:cs="Times New Roman"/>
-          <w:sz w:val="24"/>
-          <w:szCs w:val="24"/>
-        </w:rPr>
-        <w:t>(‘</w:t>
-      </w:r>
-      <w:proofErr w:type="spellStart"/>
-      <w:r>
-        <w:rPr>
-          <w:rFonts w:ascii="Times New Roman" w:hAnsi="Times New Roman" w:cs="Times New Roman"/>
-          <w:sz w:val="24"/>
-          <w:szCs w:val="24"/>
-        </w:rPr>
-        <w:t>item_desejado</w:t>
-      </w:r>
-      <w:proofErr w:type="spellEnd"/>
-      <w:r>
-        <w:rPr>
-          <w:rFonts w:ascii="Times New Roman" w:hAnsi="Times New Roman" w:cs="Times New Roman"/>
-          <w:sz w:val="24"/>
-          <w:szCs w:val="24"/>
-        </w:rPr>
-        <w:t>’):</w:t>
+        <w:t>Um atalho para esse comando, já que é o que mais utilizamos, é basicamente colocar soup(‘item_desejado’):</w:t>
       </w:r>
     </w:p>
     <w:p>
@@ -5018,25 +3921,7 @@
           <w:sz w:val="24"/>
           <w:szCs w:val="24"/>
         </w:rPr>
-        <w:t xml:space="preserve">Argumento </w:t>
-      </w:r>
-      <w:proofErr w:type="spellStart"/>
-      <w:r>
-        <w:rPr>
-          <w:rFonts w:ascii="Times New Roman" w:hAnsi="Times New Roman" w:cs="Times New Roman"/>
-          <w:sz w:val="24"/>
-          <w:szCs w:val="24"/>
-        </w:rPr>
-        <w:t>attributes</w:t>
-      </w:r>
-      <w:proofErr w:type="spellEnd"/>
-      <w:r>
-        <w:rPr>
-          <w:rFonts w:ascii="Times New Roman" w:hAnsi="Times New Roman" w:cs="Times New Roman"/>
-          <w:sz w:val="24"/>
-          <w:szCs w:val="24"/>
-        </w:rPr>
-        <w:t xml:space="preserve">: </w:t>
+        <w:t xml:space="preserve">Argumento attributes: </w:t>
       </w:r>
       <w:r>
         <w:rPr>
@@ -5210,25 +4095,7 @@
           <w:sz w:val="24"/>
           <w:szCs w:val="24"/>
         </w:rPr>
-        <w:t xml:space="preserve"> Utilizando ainda atributos diretos, como a descrição alternativa dos </w:t>
-      </w:r>
-      <w:proofErr w:type="spellStart"/>
-      <w:r>
-        <w:rPr>
-          <w:rFonts w:ascii="Times New Roman" w:hAnsi="Times New Roman" w:cs="Times New Roman"/>
-          <w:sz w:val="24"/>
-          <w:szCs w:val="24"/>
-        </w:rPr>
-        <w:t>img</w:t>
-      </w:r>
-      <w:proofErr w:type="spellEnd"/>
-      <w:r>
-        <w:rPr>
-          <w:rFonts w:ascii="Times New Roman" w:hAnsi="Times New Roman" w:cs="Times New Roman"/>
-          <w:sz w:val="24"/>
-          <w:szCs w:val="24"/>
-        </w:rPr>
-        <w:t>:</w:t>
+        <w:t xml:space="preserve"> Utilizando ainda atributos diretos, como a descrição alternativa dos img:</w:t>
       </w:r>
     </w:p>
     <w:p>
@@ -5307,25 +4174,7 @@
           <w:sz w:val="24"/>
           <w:szCs w:val="24"/>
         </w:rPr>
-        <w:t xml:space="preserve">Como são iteráveis podemos ainda pegar somente o </w:t>
-      </w:r>
-      <w:proofErr w:type="spellStart"/>
-      <w:r>
-        <w:rPr>
-          <w:rFonts w:ascii="Times New Roman" w:hAnsi="Times New Roman" w:cs="Times New Roman"/>
-          <w:sz w:val="24"/>
-          <w:szCs w:val="24"/>
-        </w:rPr>
-        <w:t>src</w:t>
-      </w:r>
-      <w:proofErr w:type="spellEnd"/>
-      <w:r>
-        <w:rPr>
-          <w:rFonts w:ascii="Times New Roman" w:hAnsi="Times New Roman" w:cs="Times New Roman"/>
-          <w:sz w:val="24"/>
-          <w:szCs w:val="24"/>
-        </w:rPr>
-        <w:t xml:space="preserve"> das imagens:</w:t>
+        <w:t>Como são iteráveis podemos ainda pegar somente o src das imagens:</w:t>
       </w:r>
     </w:p>
     <w:p>
@@ -5403,43 +4252,7 @@
           <w:sz w:val="24"/>
           <w:szCs w:val="24"/>
         </w:rPr>
-        <w:t xml:space="preserve"> Também existe o atributo </w:t>
-      </w:r>
-      <w:proofErr w:type="spellStart"/>
-      <w:r>
-        <w:rPr>
-          <w:rFonts w:ascii="Times New Roman" w:hAnsi="Times New Roman" w:cs="Times New Roman"/>
-          <w:sz w:val="24"/>
-          <w:szCs w:val="24"/>
-        </w:rPr>
-        <w:t>class</w:t>
-      </w:r>
-      <w:proofErr w:type="spellEnd"/>
-      <w:r>
-        <w:rPr>
-          <w:rFonts w:ascii="Times New Roman" w:hAnsi="Times New Roman" w:cs="Times New Roman"/>
-          <w:sz w:val="24"/>
-          <w:szCs w:val="24"/>
-        </w:rPr>
-        <w:t xml:space="preserve">, mas tome cuidado pois o próprio python possui ele, portanto, com </w:t>
-      </w:r>
-      <w:proofErr w:type="spellStart"/>
-      <w:r>
-        <w:rPr>
-          <w:rFonts w:ascii="Times New Roman" w:hAnsi="Times New Roman" w:cs="Times New Roman"/>
-          <w:sz w:val="24"/>
-          <w:szCs w:val="24"/>
-        </w:rPr>
-        <w:t>scraping</w:t>
-      </w:r>
-      <w:proofErr w:type="spellEnd"/>
-      <w:r>
-        <w:rPr>
-          <w:rFonts w:ascii="Times New Roman" w:hAnsi="Times New Roman" w:cs="Times New Roman"/>
-          <w:sz w:val="24"/>
-          <w:szCs w:val="24"/>
-        </w:rPr>
-        <w:t>, precisamos colocar um _ depois:</w:t>
+        <w:t xml:space="preserve"> Também existe o atributo class, mas tome cuidado pois o próprio python possui ele, portanto, com scraping, precisamos colocar um _ depois:</w:t>
       </w:r>
     </w:p>
     <w:p>
@@ -5519,59 +4332,13 @@
         </w:rPr>
         <w:t xml:space="preserve"> </w:t>
       </w:r>
-      <w:proofErr w:type="spellStart"/>
-      <w:r>
-        <w:rPr>
-          <w:rFonts w:ascii="Times New Roman" w:hAnsi="Times New Roman" w:cs="Times New Roman"/>
-          <w:sz w:val="24"/>
-          <w:szCs w:val="24"/>
-        </w:rPr>
-        <w:t>Text</w:t>
-      </w:r>
-      <w:proofErr w:type="spellEnd"/>
-      <w:r>
-        <w:rPr>
-          <w:rFonts w:ascii="Times New Roman" w:hAnsi="Times New Roman" w:cs="Times New Roman"/>
-          <w:sz w:val="24"/>
-          <w:szCs w:val="24"/>
-        </w:rPr>
-        <w:t xml:space="preserve"> = True: </w:t>
-      </w:r>
-      <w:proofErr w:type="spellStart"/>
-      <w:r>
-        <w:rPr>
-          <w:rFonts w:ascii="Times New Roman" w:hAnsi="Times New Roman" w:cs="Times New Roman"/>
-          <w:sz w:val="24"/>
-          <w:szCs w:val="24"/>
-        </w:rPr>
-        <w:t>Trás</w:t>
-      </w:r>
-      <w:proofErr w:type="spellEnd"/>
-      <w:r>
-        <w:rPr>
-          <w:rFonts w:ascii="Times New Roman" w:hAnsi="Times New Roman" w:cs="Times New Roman"/>
-          <w:sz w:val="24"/>
-          <w:szCs w:val="24"/>
-        </w:rPr>
-        <w:t xml:space="preserve"> todos os </w:t>
-      </w:r>
-      <w:proofErr w:type="gramStart"/>
-      <w:r>
-        <w:rPr>
-          <w:rFonts w:ascii="Times New Roman" w:hAnsi="Times New Roman" w:cs="Times New Roman"/>
-          <w:sz w:val="24"/>
-          <w:szCs w:val="24"/>
-        </w:rPr>
-        <w:t>textos encontrado</w:t>
-      </w:r>
-      <w:proofErr w:type="gramEnd"/>
-      <w:r>
-        <w:rPr>
-          <w:rFonts w:ascii="Times New Roman" w:hAnsi="Times New Roman" w:cs="Times New Roman"/>
-          <w:sz w:val="24"/>
-          <w:szCs w:val="24"/>
-        </w:rPr>
-        <w:t xml:space="preserve"> em todas as classes para uma lista:</w:t>
+      <w:r>
+        <w:rPr>
+          <w:rFonts w:ascii="Times New Roman" w:hAnsi="Times New Roman" w:cs="Times New Roman"/>
+          <w:sz w:val="24"/>
+          <w:szCs w:val="24"/>
+        </w:rPr>
+        <w:t>Text = True: Trás todos os textos encontrado em todas as classes para uma lista:</w:t>
       </w:r>
     </w:p>
     <w:p>
@@ -5730,18 +4497,8 @@
           <w:sz w:val="24"/>
           <w:szCs w:val="24"/>
         </w:rPr>
-        <w:t xml:space="preserve">Técnicas avançadas de pesquisa com objetos </w:t>
-      </w:r>
-      <w:proofErr w:type="spellStart"/>
-      <w:r>
-        <w:rPr>
-          <w:rFonts w:ascii="Times New Roman" w:hAnsi="Times New Roman" w:cs="Times New Roman"/>
-          <w:sz w:val="24"/>
-          <w:szCs w:val="24"/>
-        </w:rPr>
-        <w:t>BeautifulSoup</w:t>
-      </w:r>
-      <w:proofErr w:type="spellEnd"/>
+        <w:t>Técnicas avançadas de pesquisa com objetos BeautifulSoup</w:t>
+      </w:r>
       <w:r>
         <w:rPr>
           <w:rFonts w:ascii="Times New Roman" w:hAnsi="Times New Roman" w:cs="Times New Roman"/>
@@ -5772,43 +4529,7 @@
           <w:sz w:val="24"/>
           <w:szCs w:val="24"/>
         </w:rPr>
-        <w:t xml:space="preserve">Os métodos </w:t>
-      </w:r>
-      <w:proofErr w:type="gramStart"/>
-      <w:r>
-        <w:rPr>
-          <w:rFonts w:ascii="Times New Roman" w:hAnsi="Times New Roman" w:cs="Times New Roman"/>
-          <w:sz w:val="24"/>
-          <w:szCs w:val="24"/>
-        </w:rPr>
-        <w:t>find(</w:t>
-      </w:r>
-      <w:proofErr w:type="gramEnd"/>
-      <w:r>
-        <w:rPr>
-          <w:rFonts w:ascii="Times New Roman" w:hAnsi="Times New Roman" w:cs="Times New Roman"/>
-          <w:sz w:val="24"/>
-          <w:szCs w:val="24"/>
-        </w:rPr>
-        <w:t xml:space="preserve">) e </w:t>
-      </w:r>
-      <w:proofErr w:type="spellStart"/>
-      <w:r>
-        <w:rPr>
-          <w:rFonts w:ascii="Times New Roman" w:hAnsi="Times New Roman" w:cs="Times New Roman"/>
-          <w:sz w:val="24"/>
-          <w:szCs w:val="24"/>
-        </w:rPr>
-        <w:t>findAll</w:t>
-      </w:r>
-      <w:proofErr w:type="spellEnd"/>
-      <w:r>
-        <w:rPr>
-          <w:rFonts w:ascii="Times New Roman" w:hAnsi="Times New Roman" w:cs="Times New Roman"/>
-          <w:sz w:val="24"/>
-          <w:szCs w:val="24"/>
-        </w:rPr>
-        <w:t>()</w:t>
+        <w:t>Os métodos find() e findAll()</w:t>
       </w:r>
       <w:r>
         <w:rPr>
@@ -5840,43 +4561,7 @@
           <w:sz w:val="24"/>
           <w:szCs w:val="24"/>
         </w:rPr>
-        <w:t xml:space="preserve">Algumas configurações de argumentos e dicas de pesquisa para os métodos </w:t>
-      </w:r>
-      <w:proofErr w:type="gramStart"/>
-      <w:r>
-        <w:rPr>
-          <w:rFonts w:ascii="Times New Roman" w:hAnsi="Times New Roman" w:cs="Times New Roman"/>
-          <w:sz w:val="24"/>
-          <w:szCs w:val="24"/>
-        </w:rPr>
-        <w:t>find(</w:t>
-      </w:r>
-      <w:proofErr w:type="gramEnd"/>
-      <w:r>
-        <w:rPr>
-          <w:rFonts w:ascii="Times New Roman" w:hAnsi="Times New Roman" w:cs="Times New Roman"/>
-          <w:sz w:val="24"/>
-          <w:szCs w:val="24"/>
-        </w:rPr>
-        <w:t xml:space="preserve">) e </w:t>
-      </w:r>
-      <w:proofErr w:type="spellStart"/>
-      <w:r>
-        <w:rPr>
-          <w:rFonts w:ascii="Times New Roman" w:hAnsi="Times New Roman" w:cs="Times New Roman"/>
-          <w:sz w:val="24"/>
-          <w:szCs w:val="24"/>
-        </w:rPr>
-        <w:t>findAll</w:t>
-      </w:r>
-      <w:proofErr w:type="spellEnd"/>
-      <w:r>
-        <w:rPr>
-          <w:rFonts w:ascii="Times New Roman" w:hAnsi="Times New Roman" w:cs="Times New Roman"/>
-          <w:sz w:val="24"/>
-          <w:szCs w:val="24"/>
-        </w:rPr>
-        <w:t>()</w:t>
+        <w:t>Algumas configurações de argumentos e dicas de pesquisa para os métodos find() e findAll()</w:t>
       </w:r>
       <w:r>
         <w:rPr>
@@ -5908,25 +4593,7 @@
           <w:sz w:val="24"/>
           <w:szCs w:val="24"/>
         </w:rPr>
-        <w:t xml:space="preserve">Outros métodos de pesquisa disponibilizados pela biblioteca </w:t>
-      </w:r>
-      <w:proofErr w:type="spellStart"/>
-      <w:r>
-        <w:rPr>
-          <w:rFonts w:ascii="Times New Roman" w:hAnsi="Times New Roman" w:cs="Times New Roman"/>
-          <w:sz w:val="24"/>
-          <w:szCs w:val="24"/>
-        </w:rPr>
-        <w:t>BeautifulSoup</w:t>
-      </w:r>
-      <w:proofErr w:type="spellEnd"/>
-      <w:r>
-        <w:rPr>
-          <w:rFonts w:ascii="Times New Roman" w:hAnsi="Times New Roman" w:cs="Times New Roman"/>
-          <w:sz w:val="24"/>
-          <w:szCs w:val="24"/>
-        </w:rPr>
-        <w:t>:</w:t>
+        <w:t>Outros métodos de pesquisa disponibilizados pela biblioteca BeautifulSoup:</w:t>
       </w:r>
     </w:p>
     <w:p>
@@ -5944,34 +4611,14 @@
           <w:szCs w:val="24"/>
         </w:rPr>
       </w:pPr>
-      <w:proofErr w:type="spellStart"/>
-      <w:r>
-        <w:rPr>
-          <w:rFonts w:ascii="Times New Roman" w:hAnsi="Times New Roman" w:cs="Times New Roman"/>
-          <w:sz w:val="24"/>
-          <w:szCs w:val="24"/>
-        </w:rPr>
-        <w:t>findParent</w:t>
-      </w:r>
-      <w:proofErr w:type="spellEnd"/>
-      <w:r>
-        <w:rPr>
-          <w:rFonts w:ascii="Times New Roman" w:hAnsi="Times New Roman" w:cs="Times New Roman"/>
-          <w:sz w:val="24"/>
-          <w:szCs w:val="24"/>
-        </w:rPr>
-        <w:t xml:space="preserve"> e </w:t>
-      </w:r>
-      <w:proofErr w:type="spellStart"/>
-      <w:r>
-        <w:rPr>
-          <w:rFonts w:ascii="Times New Roman" w:hAnsi="Times New Roman" w:cs="Times New Roman"/>
-          <w:sz w:val="24"/>
-          <w:szCs w:val="24"/>
-        </w:rPr>
-        <w:t>findParents</w:t>
-      </w:r>
-      <w:proofErr w:type="spellEnd"/>
+      <w:r>
+        <w:rPr>
+          <w:rFonts w:ascii="Times New Roman" w:hAnsi="Times New Roman" w:cs="Times New Roman"/>
+          <w:sz w:val="24"/>
+          <w:szCs w:val="24"/>
+        </w:rPr>
+        <w:t>findParent e findParents</w:t>
+      </w:r>
       <w:r>
         <w:rPr>
           <w:rFonts w:ascii="Times New Roman" w:hAnsi="Times New Roman" w:cs="Times New Roman"/>
@@ -5996,34 +4643,14 @@
           <w:szCs w:val="24"/>
         </w:rPr>
       </w:pPr>
-      <w:proofErr w:type="spellStart"/>
-      <w:r>
-        <w:rPr>
-          <w:rFonts w:ascii="Times New Roman" w:hAnsi="Times New Roman" w:cs="Times New Roman"/>
-          <w:sz w:val="24"/>
-          <w:szCs w:val="24"/>
-        </w:rPr>
-        <w:t>findNextSiblings</w:t>
-      </w:r>
-      <w:proofErr w:type="spellEnd"/>
-      <w:r>
-        <w:rPr>
-          <w:rFonts w:ascii="Times New Roman" w:hAnsi="Times New Roman" w:cs="Times New Roman"/>
-          <w:sz w:val="24"/>
-          <w:szCs w:val="24"/>
-        </w:rPr>
-        <w:t xml:space="preserve"> e </w:t>
-      </w:r>
-      <w:proofErr w:type="spellStart"/>
-      <w:r>
-        <w:rPr>
-          <w:rFonts w:ascii="Times New Roman" w:hAnsi="Times New Roman" w:cs="Times New Roman"/>
-          <w:sz w:val="24"/>
-          <w:szCs w:val="24"/>
-        </w:rPr>
-        <w:t>findNextSiblings</w:t>
-      </w:r>
-      <w:proofErr w:type="spellEnd"/>
+      <w:r>
+        <w:rPr>
+          <w:rFonts w:ascii="Times New Roman" w:hAnsi="Times New Roman" w:cs="Times New Roman"/>
+          <w:sz w:val="24"/>
+          <w:szCs w:val="24"/>
+        </w:rPr>
+        <w:t>findNextSiblings e findNextSiblings</w:t>
+      </w:r>
       <w:r>
         <w:rPr>
           <w:rFonts w:ascii="Times New Roman" w:hAnsi="Times New Roman" w:cs="Times New Roman"/>
@@ -6048,34 +4675,14 @@
           <w:szCs w:val="24"/>
         </w:rPr>
       </w:pPr>
-      <w:proofErr w:type="spellStart"/>
-      <w:r>
-        <w:rPr>
-          <w:rFonts w:ascii="Times New Roman" w:hAnsi="Times New Roman" w:cs="Times New Roman"/>
-          <w:sz w:val="24"/>
-          <w:szCs w:val="24"/>
-        </w:rPr>
-        <w:t>findPreviousSibling</w:t>
-      </w:r>
-      <w:proofErr w:type="spellEnd"/>
-      <w:r>
-        <w:rPr>
-          <w:rFonts w:ascii="Times New Roman" w:hAnsi="Times New Roman" w:cs="Times New Roman"/>
-          <w:sz w:val="24"/>
-          <w:szCs w:val="24"/>
-        </w:rPr>
-        <w:t xml:space="preserve"> e </w:t>
-      </w:r>
-      <w:proofErr w:type="spellStart"/>
-      <w:r>
-        <w:rPr>
-          <w:rFonts w:ascii="Times New Roman" w:hAnsi="Times New Roman" w:cs="Times New Roman"/>
-          <w:sz w:val="24"/>
-          <w:szCs w:val="24"/>
-        </w:rPr>
-        <w:t>findPreviousSiblings</w:t>
-      </w:r>
-      <w:proofErr w:type="spellEnd"/>
+      <w:r>
+        <w:rPr>
+          <w:rFonts w:ascii="Times New Roman" w:hAnsi="Times New Roman" w:cs="Times New Roman"/>
+          <w:sz w:val="24"/>
+          <w:szCs w:val="24"/>
+        </w:rPr>
+        <w:t>findPreviousSibling e findPreviousSiblings</w:t>
+      </w:r>
       <w:r>
         <w:rPr>
           <w:rFonts w:ascii="Times New Roman" w:hAnsi="Times New Roman" w:cs="Times New Roman"/>
@@ -6100,34 +4707,14 @@
           <w:szCs w:val="24"/>
         </w:rPr>
       </w:pPr>
-      <w:proofErr w:type="spellStart"/>
-      <w:r>
-        <w:rPr>
-          <w:rFonts w:ascii="Times New Roman" w:hAnsi="Times New Roman" w:cs="Times New Roman"/>
-          <w:sz w:val="24"/>
-          <w:szCs w:val="24"/>
-        </w:rPr>
-        <w:t>findNext</w:t>
-      </w:r>
-      <w:proofErr w:type="spellEnd"/>
-      <w:r>
-        <w:rPr>
-          <w:rFonts w:ascii="Times New Roman" w:hAnsi="Times New Roman" w:cs="Times New Roman"/>
-          <w:sz w:val="24"/>
-          <w:szCs w:val="24"/>
-        </w:rPr>
-        <w:t xml:space="preserve"> e </w:t>
-      </w:r>
-      <w:proofErr w:type="spellStart"/>
-      <w:r>
-        <w:rPr>
-          <w:rFonts w:ascii="Times New Roman" w:hAnsi="Times New Roman" w:cs="Times New Roman"/>
-          <w:sz w:val="24"/>
-          <w:szCs w:val="24"/>
-        </w:rPr>
-        <w:t>findAllNext</w:t>
-      </w:r>
-      <w:proofErr w:type="spellEnd"/>
+      <w:r>
+        <w:rPr>
+          <w:rFonts w:ascii="Times New Roman" w:hAnsi="Times New Roman" w:cs="Times New Roman"/>
+          <w:sz w:val="24"/>
+          <w:szCs w:val="24"/>
+        </w:rPr>
+        <w:t>findNext e findAllNext</w:t>
+      </w:r>
       <w:r>
         <w:rPr>
           <w:rFonts w:ascii="Times New Roman" w:hAnsi="Times New Roman" w:cs="Times New Roman"/>
@@ -6152,34 +4739,14 @@
           <w:szCs w:val="24"/>
         </w:rPr>
       </w:pPr>
-      <w:proofErr w:type="spellStart"/>
-      <w:r>
-        <w:rPr>
-          <w:rFonts w:ascii="Times New Roman" w:hAnsi="Times New Roman" w:cs="Times New Roman"/>
-          <w:sz w:val="24"/>
-          <w:szCs w:val="24"/>
-        </w:rPr>
-        <w:t>findPrevious</w:t>
-      </w:r>
-      <w:proofErr w:type="spellEnd"/>
-      <w:r>
-        <w:rPr>
-          <w:rFonts w:ascii="Times New Roman" w:hAnsi="Times New Roman" w:cs="Times New Roman"/>
-          <w:sz w:val="24"/>
-          <w:szCs w:val="24"/>
-        </w:rPr>
-        <w:t xml:space="preserve"> e </w:t>
-      </w:r>
-      <w:proofErr w:type="spellStart"/>
-      <w:r>
-        <w:rPr>
-          <w:rFonts w:ascii="Times New Roman" w:hAnsi="Times New Roman" w:cs="Times New Roman"/>
-          <w:sz w:val="24"/>
-          <w:szCs w:val="24"/>
-        </w:rPr>
-        <w:t>findAllPrevious</w:t>
-      </w:r>
-      <w:proofErr w:type="spellEnd"/>
+      <w:r>
+        <w:rPr>
+          <w:rFonts w:ascii="Times New Roman" w:hAnsi="Times New Roman" w:cs="Times New Roman"/>
+          <w:sz w:val="24"/>
+          <w:szCs w:val="24"/>
+        </w:rPr>
+        <w:t>findPrevious e findAllPrevious</w:t>
+      </w:r>
       <w:r>
         <w:rPr>
           <w:rFonts w:ascii="Times New Roman" w:hAnsi="Times New Roman" w:cs="Times New Roman"/>
@@ -6583,25 +5150,7 @@
           <w:sz w:val="24"/>
           <w:szCs w:val="24"/>
         </w:rPr>
-        <w:t xml:space="preserve">Podemos usar o find para encontrar uma div específica e logo em seguida o </w:t>
-      </w:r>
-      <w:proofErr w:type="spellStart"/>
-      <w:r>
-        <w:rPr>
-          <w:rFonts w:ascii="Times New Roman" w:hAnsi="Times New Roman" w:cs="Times New Roman"/>
-          <w:sz w:val="24"/>
-          <w:szCs w:val="24"/>
-        </w:rPr>
-        <w:t>findAll</w:t>
-      </w:r>
-      <w:proofErr w:type="spellEnd"/>
-      <w:r>
-        <w:rPr>
-          <w:rFonts w:ascii="Times New Roman" w:hAnsi="Times New Roman" w:cs="Times New Roman"/>
-          <w:sz w:val="24"/>
-          <w:szCs w:val="24"/>
-        </w:rPr>
-        <w:t xml:space="preserve"> para pegar todas as tags específicas que queremos dentro dessa div, como no caso que estamos vendo agora para obter todas as informações de um veículo:</w:t>
+        <w:t>Podemos usar o find para encontrar uma div específica e logo em seguida o findAll para pegar todas as tags específicas que queremos dentro dessa div, como no caso que estamos vendo agora para obter todas as informações de um veículo:</w:t>
       </w:r>
     </w:p>
     <w:p>
@@ -6679,43 +5228,7 @@
           <w:szCs w:val="24"/>
         </w:rPr>
         <w:lastRenderedPageBreak/>
-        <w:t xml:space="preserve">Se quisermos obter somente uma informação específica, como as classes das tags, podemos usar o </w:t>
-      </w:r>
-      <w:proofErr w:type="spellStart"/>
-      <w:r>
-        <w:rPr>
-          <w:rFonts w:ascii="Times New Roman" w:hAnsi="Times New Roman" w:cs="Times New Roman"/>
-          <w:sz w:val="24"/>
-          <w:szCs w:val="24"/>
-        </w:rPr>
-        <w:t>get</w:t>
-      </w:r>
-      <w:proofErr w:type="spellEnd"/>
-      <w:r>
-        <w:rPr>
-          <w:rFonts w:ascii="Times New Roman" w:hAnsi="Times New Roman" w:cs="Times New Roman"/>
-          <w:sz w:val="24"/>
-          <w:szCs w:val="24"/>
-        </w:rPr>
-        <w:t>(‘</w:t>
-      </w:r>
-      <w:proofErr w:type="spellStart"/>
-      <w:r>
-        <w:rPr>
-          <w:rFonts w:ascii="Times New Roman" w:hAnsi="Times New Roman" w:cs="Times New Roman"/>
-          <w:sz w:val="24"/>
-          <w:szCs w:val="24"/>
-        </w:rPr>
-        <w:t>class</w:t>
-      </w:r>
-      <w:proofErr w:type="spellEnd"/>
-      <w:r>
-        <w:rPr>
-          <w:rFonts w:ascii="Times New Roman" w:hAnsi="Times New Roman" w:cs="Times New Roman"/>
-          <w:sz w:val="24"/>
-          <w:szCs w:val="24"/>
-        </w:rPr>
-        <w:t>’) na nossa iteração:</w:t>
+        <w:t>Se quisermos obter somente uma informação específica, como as classes das tags, podemos usar o get(‘class’) na nossa iteração:</w:t>
       </w:r>
     </w:p>
     <w:p>
@@ -6800,61 +5313,7 @@
           <w:sz w:val="24"/>
           <w:szCs w:val="24"/>
         </w:rPr>
-        <w:t>. Pegamos somente a primeira classe de cada tag, separamos ela entre o ‘</w:t>
-      </w:r>
-      <w:proofErr w:type="spellStart"/>
-      <w:r>
-        <w:rPr>
-          <w:rFonts w:ascii="Times New Roman" w:hAnsi="Times New Roman" w:cs="Times New Roman"/>
-          <w:sz w:val="24"/>
-          <w:szCs w:val="24"/>
-        </w:rPr>
-        <w:t>txt</w:t>
-      </w:r>
-      <w:proofErr w:type="spellEnd"/>
-      <w:r>
-        <w:rPr>
-          <w:rFonts w:ascii="Times New Roman" w:hAnsi="Times New Roman" w:cs="Times New Roman"/>
-          <w:sz w:val="24"/>
-          <w:szCs w:val="24"/>
-        </w:rPr>
-        <w:t xml:space="preserve">’ e o nome dela em si utilizando o </w:t>
-      </w:r>
-      <w:proofErr w:type="gramStart"/>
-      <w:r>
-        <w:rPr>
-          <w:rFonts w:ascii="Times New Roman" w:hAnsi="Times New Roman" w:cs="Times New Roman"/>
-          <w:sz w:val="24"/>
-          <w:szCs w:val="24"/>
-        </w:rPr>
-        <w:t>split(</w:t>
-      </w:r>
-      <w:proofErr w:type="gramEnd"/>
-      <w:r>
-        <w:rPr>
-          <w:rFonts w:ascii="Times New Roman" w:hAnsi="Times New Roman" w:cs="Times New Roman"/>
-          <w:sz w:val="24"/>
-          <w:szCs w:val="24"/>
-        </w:rPr>
-        <w:t>) e pegamos somente a última informação dessa primeira classe de cada tag (imagem acima), ou seja, somente o ‘name’, ‘</w:t>
-      </w:r>
-      <w:proofErr w:type="spellStart"/>
-      <w:r>
-        <w:rPr>
-          <w:rFonts w:ascii="Times New Roman" w:hAnsi="Times New Roman" w:cs="Times New Roman"/>
-          <w:sz w:val="24"/>
-          <w:szCs w:val="24"/>
-        </w:rPr>
-        <w:t>category</w:t>
-      </w:r>
-      <w:proofErr w:type="spellEnd"/>
-      <w:r>
-        <w:rPr>
-          <w:rFonts w:ascii="Times New Roman" w:hAnsi="Times New Roman" w:cs="Times New Roman"/>
-          <w:sz w:val="24"/>
-          <w:szCs w:val="24"/>
-        </w:rPr>
-        <w:t>’, ‘motor’....</w:t>
+        <w:t>. Pegamos somente a primeira classe de cada tag, separamos ela entre o ‘txt’ e o nome dela em si utilizando o split() e pegamos somente a última informação dessa primeira classe de cada tag (imagem acima), ou seja, somente o ‘name’, ‘category’, ‘motor’....</w:t>
       </w:r>
       <w:r>
         <w:rPr>
@@ -6959,6 +5418,177 @@
                     <a:xfrm>
                       <a:off x="0" y="0"/>
                       <a:ext cx="3781953" cy="1438476"/>
+                    </a:xfrm>
+                    <a:prstGeom prst="rect">
+                      <a:avLst/>
+                    </a:prstGeom>
+                  </pic:spPr>
+                </pic:pic>
+              </a:graphicData>
+            </a:graphic>
+          </wp:inline>
+        </w:drawing>
+      </w:r>
+    </w:p>
+    <w:p>
+      <w:pPr>
+        <w:pStyle w:val="PargrafodaLista"/>
+        <w:numPr>
+          <w:ilvl w:val="1"/>
+          <w:numId w:val="2"/>
+        </w:numPr>
+        <w:spacing w:line="360" w:lineRule="auto"/>
+        <w:jc w:val="both"/>
+        <w:rPr>
+          <w:rFonts w:ascii="Times New Roman" w:hAnsi="Times New Roman" w:cs="Times New Roman"/>
+          <w:sz w:val="24"/>
+          <w:szCs w:val="24"/>
+        </w:rPr>
+      </w:pPr>
+      <w:r>
+        <w:rPr>
+          <w:rFonts w:ascii="Times New Roman" w:hAnsi="Times New Roman" w:cs="Times New Roman"/>
+          <w:sz w:val="24"/>
+          <w:szCs w:val="24"/>
+        </w:rPr>
+        <w:t xml:space="preserve"> </w:t>
+      </w:r>
+      <w:r>
+        <w:rPr>
+          <w:rFonts w:ascii="Times New Roman" w:hAnsi="Times New Roman" w:cs="Times New Roman"/>
+          <w:sz w:val="24"/>
+          <w:szCs w:val="24"/>
+        </w:rPr>
+        <w:t>Obtendo os acessórios do veículo anunciado</w:t>
+      </w:r>
+      <w:r>
+        <w:rPr>
+          <w:rFonts w:ascii="Times New Roman" w:hAnsi="Times New Roman" w:cs="Times New Roman"/>
+          <w:sz w:val="24"/>
+          <w:szCs w:val="24"/>
+        </w:rPr>
+        <w:t>:</w:t>
+      </w:r>
+    </w:p>
+    <w:p>
+      <w:pPr>
+        <w:pStyle w:val="PargrafodaLista"/>
+        <w:numPr>
+          <w:ilvl w:val="2"/>
+          <w:numId w:val="2"/>
+        </w:numPr>
+        <w:spacing w:line="360" w:lineRule="auto"/>
+        <w:jc w:val="both"/>
+        <w:rPr>
+          <w:rFonts w:ascii="Times New Roman" w:hAnsi="Times New Roman" w:cs="Times New Roman"/>
+          <w:sz w:val="24"/>
+          <w:szCs w:val="24"/>
+        </w:rPr>
+      </w:pPr>
+      <w:r>
+        <w:rPr>
+          <w:rFonts w:ascii="Times New Roman" w:hAnsi="Times New Roman" w:cs="Times New Roman"/>
+          <w:sz w:val="24"/>
+          <w:szCs w:val="24"/>
+        </w:rPr>
+        <w:t>Basicamente tudo de antes, mas com uma lista agora:</w:t>
+      </w:r>
+    </w:p>
+    <w:p>
+      <w:pPr>
+        <w:spacing w:line="360" w:lineRule="auto"/>
+        <w:jc w:val="center"/>
+        <w:rPr>
+          <w:rFonts w:ascii="Times New Roman" w:hAnsi="Times New Roman" w:cs="Times New Roman"/>
+          <w:sz w:val="24"/>
+          <w:szCs w:val="24"/>
+        </w:rPr>
+      </w:pPr>
+      <w:r>
+        <w:rPr>
+          <w:rFonts w:ascii="Times New Roman" w:hAnsi="Times New Roman" w:cs="Times New Roman"/>
+          <w:sz w:val="24"/>
+          <w:szCs w:val="24"/>
+        </w:rPr>
+        <w:lastRenderedPageBreak/>
+        <w:drawing>
+          <wp:inline distT="0" distB="0" distL="0" distR="0" wp14:anchorId="0C304BE6" wp14:editId="4DCE771C">
+            <wp:extent cx="5400040" cy="1616075"/>
+            <wp:effectExtent l="0" t="0" r="0" b="3175"/>
+            <wp:docPr id="46" name="Imagem 46"/>
+            <wp:cNvGraphicFramePr>
+              <a:graphicFrameLocks xmlns:a="http://schemas.openxmlformats.org/drawingml/2006/main" noChangeAspect="1"/>
+            </wp:cNvGraphicFramePr>
+            <a:graphic xmlns:a="http://schemas.openxmlformats.org/drawingml/2006/main">
+              <a:graphicData uri="http://schemas.openxmlformats.org/drawingml/2006/picture">
+                <pic:pic xmlns:pic="http://schemas.openxmlformats.org/drawingml/2006/picture">
+                  <pic:nvPicPr>
+                    <pic:cNvPr id="1" name=""/>
+                    <pic:cNvPicPr/>
+                  </pic:nvPicPr>
+                  <pic:blipFill>
+                    <a:blip r:embed="rId51"/>
+                    <a:stretch>
+                      <a:fillRect/>
+                    </a:stretch>
+                  </pic:blipFill>
+                  <pic:spPr>
+                    <a:xfrm>
+                      <a:off x="0" y="0"/>
+                      <a:ext cx="5400040" cy="1616075"/>
+                    </a:xfrm>
+                    <a:prstGeom prst="rect">
+                      <a:avLst/>
+                    </a:prstGeom>
+                  </pic:spPr>
+                </pic:pic>
+              </a:graphicData>
+            </a:graphic>
+          </wp:inline>
+        </w:drawing>
+      </w:r>
+    </w:p>
+    <w:p>
+      <w:pPr>
+        <w:spacing w:line="360" w:lineRule="auto"/>
+        <w:jc w:val="center"/>
+        <w:rPr>
+          <w:rFonts w:ascii="Times New Roman" w:hAnsi="Times New Roman" w:cs="Times New Roman"/>
+          <w:sz w:val="24"/>
+          <w:szCs w:val="24"/>
+        </w:rPr>
+      </w:pPr>
+      <w:r>
+        <w:rPr>
+          <w:rFonts w:ascii="Times New Roman" w:hAnsi="Times New Roman" w:cs="Times New Roman"/>
+          <w:sz w:val="24"/>
+          <w:szCs w:val="24"/>
+        </w:rPr>
+        <w:drawing>
+          <wp:inline distT="0" distB="0" distL="0" distR="0" wp14:anchorId="72B6F5FC" wp14:editId="7007A7D3">
+            <wp:extent cx="3934374" cy="2067213"/>
+            <wp:effectExtent l="0" t="0" r="9525" b="9525"/>
+            <wp:docPr id="47" name="Imagem 47"/>
+            <wp:cNvGraphicFramePr>
+              <a:graphicFrameLocks xmlns:a="http://schemas.openxmlformats.org/drawingml/2006/main" noChangeAspect="1"/>
+            </wp:cNvGraphicFramePr>
+            <a:graphic xmlns:a="http://schemas.openxmlformats.org/drawingml/2006/main">
+              <a:graphicData uri="http://schemas.openxmlformats.org/drawingml/2006/picture">
+                <pic:pic xmlns:pic="http://schemas.openxmlformats.org/drawingml/2006/picture">
+                  <pic:nvPicPr>
+                    <pic:cNvPr id="1" name=""/>
+                    <pic:cNvPicPr/>
+                  </pic:nvPicPr>
+                  <pic:blipFill>
+                    <a:blip r:embed="rId52"/>
+                    <a:stretch>
+                      <a:fillRect/>
+                    </a:stretch>
+                  </pic:blipFill>
+                  <pic:spPr>
+                    <a:xfrm>
+                      <a:off x="0" y="0"/>
+                      <a:ext cx="3934374" cy="2067213"/>
                     </a:xfrm>
                     <a:prstGeom prst="rect">
                       <a:avLst/>

</xml_diff>

<commit_message>
Obtendo a foto do anúncio
Aprendemos a pegar a imagem do site, exibir no próprio notebook e ainda baixar ela salvando em uma pasta
</commit_message>
<xml_diff>
--- a/Data Science/Formação Python para Data Science/Scraping com Python – Coleta de dados na web/Anotações/Scraping com Python.docx
+++ b/Data Science/Formação Python para Data Science/Scraping com Python – Coleta de dados na web/Anotações/Scraping com Python.docx
@@ -6959,6 +6959,339 @@
                     <a:xfrm>
                       <a:off x="0" y="0"/>
                       <a:ext cx="5400040" cy="868680"/>
+                    </a:xfrm>
+                    <a:prstGeom prst="rect">
+                      <a:avLst/>
+                    </a:prstGeom>
+                  </pic:spPr>
+                </pic:pic>
+              </a:graphicData>
+            </a:graphic>
+          </wp:inline>
+        </w:drawing>
+      </w:r>
+    </w:p>
+    <w:p>
+      <w:pPr>
+        <w:pStyle w:val="PargrafodaLista"/>
+        <w:numPr>
+          <w:ilvl w:val="1"/>
+          <w:numId w:val="2"/>
+        </w:numPr>
+        <w:spacing w:line="360" w:lineRule="auto"/>
+        <w:jc w:val="both"/>
+        <w:rPr>
+          <w:rFonts w:ascii="Times New Roman" w:hAnsi="Times New Roman" w:cs="Times New Roman"/>
+          <w:sz w:val="24"/>
+          <w:szCs w:val="24"/>
+        </w:rPr>
+      </w:pPr>
+      <w:r>
+        <w:rPr>
+          <w:rFonts w:ascii="Times New Roman" w:hAnsi="Times New Roman" w:cs="Times New Roman"/>
+          <w:sz w:val="24"/>
+          <w:szCs w:val="24"/>
+        </w:rPr>
+        <w:t xml:space="preserve"> </w:t>
+      </w:r>
+      <w:r>
+        <w:rPr>
+          <w:rFonts w:ascii="Times New Roman" w:hAnsi="Times New Roman" w:cs="Times New Roman"/>
+          <w:sz w:val="24"/>
+          <w:szCs w:val="24"/>
+        </w:rPr>
+        <w:t>Obtendo a foto do anúncio</w:t>
+      </w:r>
+      <w:r>
+        <w:rPr>
+          <w:rFonts w:ascii="Times New Roman" w:hAnsi="Times New Roman" w:cs="Times New Roman"/>
+          <w:sz w:val="24"/>
+          <w:szCs w:val="24"/>
+        </w:rPr>
+        <w:t>:</w:t>
+      </w:r>
+    </w:p>
+    <w:p>
+      <w:pPr>
+        <w:pStyle w:val="PargrafodaLista"/>
+        <w:numPr>
+          <w:ilvl w:val="2"/>
+          <w:numId w:val="2"/>
+        </w:numPr>
+        <w:spacing w:line="360" w:lineRule="auto"/>
+        <w:jc w:val="both"/>
+        <w:rPr>
+          <w:rFonts w:ascii="Times New Roman" w:hAnsi="Times New Roman" w:cs="Times New Roman"/>
+          <w:sz w:val="24"/>
+          <w:szCs w:val="24"/>
+        </w:rPr>
+      </w:pPr>
+      <w:r>
+        <w:rPr>
+          <w:rFonts w:ascii="Times New Roman" w:hAnsi="Times New Roman" w:cs="Times New Roman"/>
+          <w:sz w:val="24"/>
+          <w:szCs w:val="24"/>
+        </w:rPr>
+        <w:t xml:space="preserve">Basta pegar o link disponível no </w:t>
+      </w:r>
+      <w:proofErr w:type="spellStart"/>
+      <w:r>
+        <w:rPr>
+          <w:rFonts w:ascii="Times New Roman" w:hAnsi="Times New Roman" w:cs="Times New Roman"/>
+          <w:sz w:val="24"/>
+          <w:szCs w:val="24"/>
+        </w:rPr>
+        <w:t>src</w:t>
+      </w:r>
+      <w:proofErr w:type="spellEnd"/>
+      <w:r>
+        <w:rPr>
+          <w:rFonts w:ascii="Times New Roman" w:hAnsi="Times New Roman" w:cs="Times New Roman"/>
+          <w:sz w:val="24"/>
+          <w:szCs w:val="24"/>
+        </w:rPr>
+        <w:t xml:space="preserve"> da foto usando tudo o que vimos até agora:</w:t>
+      </w:r>
+    </w:p>
+    <w:p>
+      <w:pPr>
+        <w:spacing w:line="360" w:lineRule="auto"/>
+        <w:jc w:val="center"/>
+        <w:rPr>
+          <w:rFonts w:ascii="Times New Roman" w:hAnsi="Times New Roman" w:cs="Times New Roman"/>
+          <w:sz w:val="24"/>
+          <w:szCs w:val="24"/>
+        </w:rPr>
+      </w:pPr>
+      <w:r>
+        <w:rPr>
+          <w:rFonts w:ascii="Times New Roman" w:hAnsi="Times New Roman" w:cs="Times New Roman"/>
+          <w:sz w:val="24"/>
+          <w:szCs w:val="24"/>
+        </w:rPr>
+        <w:drawing>
+          <wp:inline distT="0" distB="0" distL="0" distR="0" wp14:anchorId="2AFA7747" wp14:editId="056400C9">
+            <wp:extent cx="4009390" cy="1837323"/>
+            <wp:effectExtent l="0" t="0" r="0" b="0"/>
+            <wp:docPr id="49" name="Imagem 49"/>
+            <wp:cNvGraphicFramePr>
+              <a:graphicFrameLocks xmlns:a="http://schemas.openxmlformats.org/drawingml/2006/main" noChangeAspect="1"/>
+            </wp:cNvGraphicFramePr>
+            <a:graphic xmlns:a="http://schemas.openxmlformats.org/drawingml/2006/main">
+              <a:graphicData uri="http://schemas.openxmlformats.org/drawingml/2006/picture">
+                <pic:pic xmlns:pic="http://schemas.openxmlformats.org/drawingml/2006/picture">
+                  <pic:nvPicPr>
+                    <pic:cNvPr id="1" name=""/>
+                    <pic:cNvPicPr/>
+                  </pic:nvPicPr>
+                  <pic:blipFill>
+                    <a:blip r:embed="rId54"/>
+                    <a:stretch>
+                      <a:fillRect/>
+                    </a:stretch>
+                  </pic:blipFill>
+                  <pic:spPr>
+                    <a:xfrm>
+                      <a:off x="0" y="0"/>
+                      <a:ext cx="4015711" cy="1840219"/>
+                    </a:xfrm>
+                    <a:prstGeom prst="rect">
+                      <a:avLst/>
+                    </a:prstGeom>
+                  </pic:spPr>
+                </pic:pic>
+              </a:graphicData>
+            </a:graphic>
+          </wp:inline>
+        </w:drawing>
+      </w:r>
+    </w:p>
+    <w:p>
+      <w:pPr>
+        <w:pStyle w:val="PargrafodaLista"/>
+        <w:numPr>
+          <w:ilvl w:val="2"/>
+          <w:numId w:val="2"/>
+        </w:numPr>
+        <w:spacing w:line="360" w:lineRule="auto"/>
+        <w:jc w:val="both"/>
+        <w:rPr>
+          <w:rFonts w:ascii="Times New Roman" w:hAnsi="Times New Roman" w:cs="Times New Roman"/>
+          <w:sz w:val="24"/>
+          <w:szCs w:val="24"/>
+        </w:rPr>
+      </w:pPr>
+      <w:r>
+        <w:rPr>
+          <w:rFonts w:ascii="Times New Roman" w:hAnsi="Times New Roman" w:cs="Times New Roman"/>
+          <w:sz w:val="24"/>
+          <w:szCs w:val="24"/>
+        </w:rPr>
+        <w:lastRenderedPageBreak/>
+        <w:t>Podemos também visualizar essa imagem de duas formas além de clicando no link do print:</w:t>
+      </w:r>
+    </w:p>
+    <w:p>
+      <w:pPr>
+        <w:spacing w:line="360" w:lineRule="auto"/>
+        <w:jc w:val="center"/>
+        <w:rPr>
+          <w:rFonts w:ascii="Times New Roman" w:hAnsi="Times New Roman" w:cs="Times New Roman"/>
+          <w:sz w:val="24"/>
+          <w:szCs w:val="24"/>
+        </w:rPr>
+      </w:pPr>
+      <w:r>
+        <w:rPr>
+          <w:rFonts w:ascii="Times New Roman" w:hAnsi="Times New Roman" w:cs="Times New Roman"/>
+          <w:sz w:val="24"/>
+          <w:szCs w:val="24"/>
+        </w:rPr>
+        <w:drawing>
+          <wp:inline distT="0" distB="0" distL="0" distR="0" wp14:anchorId="4B6460A9" wp14:editId="5860F6FE">
+            <wp:extent cx="3659321" cy="2743200"/>
+            <wp:effectExtent l="0" t="0" r="0" b="0"/>
+            <wp:docPr id="50" name="Imagem 50"/>
+            <wp:cNvGraphicFramePr>
+              <a:graphicFrameLocks xmlns:a="http://schemas.openxmlformats.org/drawingml/2006/main" noChangeAspect="1"/>
+            </wp:cNvGraphicFramePr>
+            <a:graphic xmlns:a="http://schemas.openxmlformats.org/drawingml/2006/main">
+              <a:graphicData uri="http://schemas.openxmlformats.org/drawingml/2006/picture">
+                <pic:pic xmlns:pic="http://schemas.openxmlformats.org/drawingml/2006/picture">
+                  <pic:nvPicPr>
+                    <pic:cNvPr id="1" name=""/>
+                    <pic:cNvPicPr/>
+                  </pic:nvPicPr>
+                  <pic:blipFill rotWithShape="1">
+                    <a:blip r:embed="rId55"/>
+                    <a:srcRect b="4092"/>
+                    <a:stretch/>
+                  </pic:blipFill>
+                  <pic:spPr bwMode="auto">
+                    <a:xfrm>
+                      <a:off x="0" y="0"/>
+                      <a:ext cx="3663292" cy="2746177"/>
+                    </a:xfrm>
+                    <a:prstGeom prst="rect">
+                      <a:avLst/>
+                    </a:prstGeom>
+                    <a:ln>
+                      <a:noFill/>
+                    </a:ln>
+                    <a:extLst>
+                      <a:ext uri="{53640926-AAD7-44D8-BBD7-CCE9431645EC}">
+                        <a14:shadowObscured xmlns:a14="http://schemas.microsoft.com/office/drawing/2010/main"/>
+                      </a:ext>
+                    </a:extLst>
+                  </pic:spPr>
+                </pic:pic>
+              </a:graphicData>
+            </a:graphic>
+          </wp:inline>
+        </w:drawing>
+      </w:r>
+    </w:p>
+    <w:p>
+      <w:pPr>
+        <w:pStyle w:val="PargrafodaLista"/>
+        <w:numPr>
+          <w:ilvl w:val="2"/>
+          <w:numId w:val="2"/>
+        </w:numPr>
+        <w:spacing w:line="360" w:lineRule="auto"/>
+        <w:jc w:val="both"/>
+        <w:rPr>
+          <w:rFonts w:ascii="Times New Roman" w:hAnsi="Times New Roman" w:cs="Times New Roman"/>
+          <w:sz w:val="24"/>
+          <w:szCs w:val="24"/>
+        </w:rPr>
+      </w:pPr>
+      <w:r>
+        <w:rPr>
+          <w:rFonts w:ascii="Times New Roman" w:hAnsi="Times New Roman" w:cs="Times New Roman"/>
+          <w:sz w:val="24"/>
+          <w:szCs w:val="24"/>
+        </w:rPr>
+        <w:t xml:space="preserve">Para baixar a imagem e salvar em uma basta utilizamos a </w:t>
+      </w:r>
+      <w:proofErr w:type="spellStart"/>
+      <w:r>
+        <w:rPr>
+          <w:rFonts w:ascii="Times New Roman" w:hAnsi="Times New Roman" w:cs="Times New Roman"/>
+          <w:sz w:val="24"/>
+          <w:szCs w:val="24"/>
+        </w:rPr>
+        <w:t>urlretrieve</w:t>
+      </w:r>
+      <w:proofErr w:type="spellEnd"/>
+      <w:r>
+        <w:rPr>
+          <w:rFonts w:ascii="Times New Roman" w:hAnsi="Times New Roman" w:cs="Times New Roman"/>
+          <w:sz w:val="24"/>
+          <w:szCs w:val="24"/>
+        </w:rPr>
+        <w:t xml:space="preserve"> da </w:t>
+      </w:r>
+      <w:proofErr w:type="spellStart"/>
+      <w:r>
+        <w:rPr>
+          <w:rFonts w:ascii="Times New Roman" w:hAnsi="Times New Roman" w:cs="Times New Roman"/>
+          <w:sz w:val="24"/>
+          <w:szCs w:val="24"/>
+        </w:rPr>
+        <w:t>urllib.request</w:t>
+      </w:r>
+      <w:proofErr w:type="spellEnd"/>
+      <w:r>
+        <w:rPr>
+          <w:rFonts w:ascii="Times New Roman" w:hAnsi="Times New Roman" w:cs="Times New Roman"/>
+          <w:sz w:val="24"/>
+          <w:szCs w:val="24"/>
+        </w:rPr>
+        <w:t>:</w:t>
+      </w:r>
+    </w:p>
+    <w:p>
+      <w:pPr>
+        <w:spacing w:line="360" w:lineRule="auto"/>
+        <w:jc w:val="center"/>
+        <w:rPr>
+          <w:rFonts w:ascii="Times New Roman" w:hAnsi="Times New Roman" w:cs="Times New Roman"/>
+          <w:sz w:val="24"/>
+          <w:szCs w:val="24"/>
+        </w:rPr>
+      </w:pPr>
+      <w:r>
+        <w:rPr>
+          <w:rFonts w:ascii="Times New Roman" w:hAnsi="Times New Roman" w:cs="Times New Roman"/>
+          <w:sz w:val="24"/>
+          <w:szCs w:val="24"/>
+        </w:rPr>
+        <w:drawing>
+          <wp:inline distT="0" distB="0" distL="0" distR="0" wp14:anchorId="28DDE083" wp14:editId="58EBFF33">
+            <wp:extent cx="5400040" cy="1342390"/>
+            <wp:effectExtent l="0" t="0" r="0" b="0"/>
+            <wp:docPr id="51" name="Imagem 51"/>
+            <wp:cNvGraphicFramePr>
+              <a:graphicFrameLocks xmlns:a="http://schemas.openxmlformats.org/drawingml/2006/main" noChangeAspect="1"/>
+            </wp:cNvGraphicFramePr>
+            <a:graphic xmlns:a="http://schemas.openxmlformats.org/drawingml/2006/main">
+              <a:graphicData uri="http://schemas.openxmlformats.org/drawingml/2006/picture">
+                <pic:pic xmlns:pic="http://schemas.openxmlformats.org/drawingml/2006/picture">
+                  <pic:nvPicPr>
+                    <pic:cNvPr id="1" name=""/>
+                    <pic:cNvPicPr/>
+                  </pic:nvPicPr>
+                  <pic:blipFill>
+                    <a:blip r:embed="rId56"/>
+                    <a:stretch>
+                      <a:fillRect/>
+                    </a:stretch>
+                  </pic:blipFill>
+                  <pic:spPr>
+                    <a:xfrm>
+                      <a:off x="0" y="0"/>
+                      <a:ext cx="5400040" cy="1342390"/>
                     </a:xfrm>
                     <a:prstGeom prst="rect">
                       <a:avLst/>

</xml_diff>

<commit_message>
Identificando as informações no HTML
Pegamos todo o conteúdo de todos os cards de anúncio da primeira página
</commit_message>
<xml_diff>
--- a/Data Science/Formação Python para Data Science/Scraping com Python – Coleta de dados na web/Anotações/Scraping com Python.docx
+++ b/Data Science/Formação Python para Data Science/Scraping com Python – Coleta de dados na web/Anotações/Scraping com Python.docx
@@ -12,7 +12,6 @@
           <w:szCs w:val="24"/>
         </w:rPr>
       </w:pPr>
-      <w:proofErr w:type="spellStart"/>
       <w:r>
         <w:rPr>
           <w:rFonts w:ascii="Times New Roman" w:hAnsi="Times New Roman" w:cs="Times New Roman"/>
@@ -22,9 +21,8 @@
           <w:szCs w:val="24"/>
           <w:u w:val="single"/>
         </w:rPr>
-        <w:t>Scraping</w:t>
-      </w:r>
-      <w:proofErr w:type="spellEnd"/>
+        <w:t xml:space="preserve">Scraping com Python – Coleta </w:t>
+      </w:r>
       <w:r>
         <w:rPr>
           <w:rFonts w:ascii="Times New Roman" w:hAnsi="Times New Roman" w:cs="Times New Roman"/>
@@ -34,7 +32,7 @@
           <w:szCs w:val="24"/>
           <w:u w:val="single"/>
         </w:rPr>
-        <w:t xml:space="preserve"> com Python – Coleta </w:t>
+        <w:t>D</w:t>
       </w:r>
       <w:r>
         <w:rPr>
@@ -45,7 +43,7 @@
           <w:szCs w:val="24"/>
           <w:u w:val="single"/>
         </w:rPr>
-        <w:t>D</w:t>
+        <w:t xml:space="preserve">e </w:t>
       </w:r>
       <w:r>
         <w:rPr>
@@ -56,7 +54,7 @@
           <w:szCs w:val="24"/>
           <w:u w:val="single"/>
         </w:rPr>
-        <w:t xml:space="preserve">e </w:t>
+        <w:t>D</w:t>
       </w:r>
       <w:r>
         <w:rPr>
@@ -67,7 +65,7 @@
           <w:szCs w:val="24"/>
           <w:u w:val="single"/>
         </w:rPr>
-        <w:t>D</w:t>
+        <w:t xml:space="preserve">ados </w:t>
       </w:r>
       <w:r>
         <w:rPr>
@@ -78,7 +76,7 @@
           <w:szCs w:val="24"/>
           <w:u w:val="single"/>
         </w:rPr>
-        <w:t xml:space="preserve">ados </w:t>
+        <w:t>N</w:t>
       </w:r>
       <w:r>
         <w:rPr>
@@ -89,7 +87,7 @@
           <w:szCs w:val="24"/>
           <w:u w:val="single"/>
         </w:rPr>
-        <w:t>N</w:t>
+        <w:t xml:space="preserve">a </w:t>
       </w:r>
       <w:r>
         <w:rPr>
@@ -100,7 +98,7 @@
           <w:szCs w:val="24"/>
           <w:u w:val="single"/>
         </w:rPr>
-        <w:t xml:space="preserve">a </w:t>
+        <w:t>W</w:t>
       </w:r>
       <w:r>
         <w:rPr>
@@ -111,7 +109,7 @@
           <w:szCs w:val="24"/>
           <w:u w:val="single"/>
         </w:rPr>
-        <w:t>W</w:t>
+        <w:t>eb</w:t>
       </w:r>
       <w:r>
         <w:rPr>
@@ -122,8 +120,24 @@
           <w:szCs w:val="24"/>
           <w:u w:val="single"/>
         </w:rPr>
-        <w:t>eb</w:t>
-      </w:r>
+        <w:t xml:space="preserve"> – Anotações</w:t>
+      </w:r>
+    </w:p>
+    <w:p>
+      <w:pPr>
+        <w:pStyle w:val="PargrafodaLista"/>
+        <w:numPr>
+          <w:ilvl w:val="0"/>
+          <w:numId w:val="2"/>
+        </w:numPr>
+        <w:spacing w:line="360" w:lineRule="auto"/>
+        <w:jc w:val="both"/>
+        <w:rPr>
+          <w:rFonts w:ascii="Times New Roman" w:hAnsi="Times New Roman" w:cs="Times New Roman"/>
+          <w:sz w:val="24"/>
+          <w:szCs w:val="24"/>
+        </w:rPr>
+      </w:pPr>
       <w:r>
         <w:rPr>
           <w:rFonts w:ascii="Times New Roman" w:hAnsi="Times New Roman" w:cs="Times New Roman"/>
@@ -133,58 +147,7 @@
           <w:szCs w:val="24"/>
           <w:u w:val="single"/>
         </w:rPr>
-        <w:t xml:space="preserve"> – Anotações</w:t>
-      </w:r>
-    </w:p>
-    <w:p>
-      <w:pPr>
-        <w:pStyle w:val="PargrafodaLista"/>
-        <w:numPr>
-          <w:ilvl w:val="0"/>
-          <w:numId w:val="2"/>
-        </w:numPr>
-        <w:spacing w:line="360" w:lineRule="auto"/>
-        <w:jc w:val="both"/>
-        <w:rPr>
-          <w:rFonts w:ascii="Times New Roman" w:hAnsi="Times New Roman" w:cs="Times New Roman"/>
-          <w:sz w:val="24"/>
-          <w:szCs w:val="24"/>
-        </w:rPr>
-      </w:pPr>
-      <w:r>
-        <w:rPr>
-          <w:rFonts w:ascii="Times New Roman" w:hAnsi="Times New Roman" w:cs="Times New Roman"/>
-          <w:b/>
-          <w:bCs/>
-          <w:sz w:val="24"/>
-          <w:szCs w:val="24"/>
-          <w:u w:val="single"/>
-        </w:rPr>
-        <w:t xml:space="preserve">Aula 1 – Nosso Primeiro </w:t>
-      </w:r>
-      <w:proofErr w:type="spellStart"/>
-      <w:r>
-        <w:rPr>
-          <w:rFonts w:ascii="Times New Roman" w:hAnsi="Times New Roman" w:cs="Times New Roman"/>
-          <w:b/>
-          <w:bCs/>
-          <w:sz w:val="24"/>
-          <w:szCs w:val="24"/>
-          <w:u w:val="single"/>
-        </w:rPr>
-        <w:t>Scraping</w:t>
-      </w:r>
-      <w:proofErr w:type="spellEnd"/>
-      <w:r>
-        <w:rPr>
-          <w:rFonts w:ascii="Times New Roman" w:hAnsi="Times New Roman" w:cs="Times New Roman"/>
-          <w:b/>
-          <w:bCs/>
-          <w:sz w:val="24"/>
-          <w:szCs w:val="24"/>
-          <w:u w:val="single"/>
-        </w:rPr>
-        <w:t>:</w:t>
+        <w:t>Aula 1 – Nosso Primeiro Scraping:</w:t>
       </w:r>
     </w:p>
     <w:p>
@@ -208,43 +171,7 @@
           <w:sz w:val="24"/>
           <w:szCs w:val="24"/>
         </w:rPr>
-        <w:t xml:space="preserve"> Vamos fazer o </w:t>
-      </w:r>
-      <w:proofErr w:type="spellStart"/>
-      <w:r>
-        <w:rPr>
-          <w:rFonts w:ascii="Times New Roman" w:hAnsi="Times New Roman" w:cs="Times New Roman"/>
-          <w:sz w:val="24"/>
-          <w:szCs w:val="24"/>
-        </w:rPr>
-        <w:t>scraping</w:t>
-      </w:r>
-      <w:proofErr w:type="spellEnd"/>
-      <w:r>
-        <w:rPr>
-          <w:rFonts w:ascii="Times New Roman" w:hAnsi="Times New Roman" w:cs="Times New Roman"/>
-          <w:sz w:val="24"/>
-          <w:szCs w:val="24"/>
-        </w:rPr>
-        <w:t xml:space="preserve">, ou seja, pegar as informações automaticamente de um site fictício da </w:t>
-      </w:r>
-      <w:proofErr w:type="spellStart"/>
-      <w:r>
-        <w:rPr>
-          <w:rFonts w:ascii="Times New Roman" w:hAnsi="Times New Roman" w:cs="Times New Roman"/>
-          <w:sz w:val="24"/>
-          <w:szCs w:val="24"/>
-        </w:rPr>
-        <w:t>alura</w:t>
-      </w:r>
-      <w:proofErr w:type="spellEnd"/>
-      <w:r>
-        <w:rPr>
-          <w:rFonts w:ascii="Times New Roman" w:hAnsi="Times New Roman" w:cs="Times New Roman"/>
-          <w:sz w:val="24"/>
-          <w:szCs w:val="24"/>
-        </w:rPr>
-        <w:t xml:space="preserve"> que foi desenvolvido para isso:</w:t>
+        <w:t xml:space="preserve"> Vamos fazer o scraping, ou seja, pegar as informações automaticamente de um site fictício da alura que foi desenvolvido para isso:</w:t>
       </w:r>
     </w:p>
     <w:p>
@@ -303,27 +230,8 @@
           <w:sz w:val="24"/>
           <w:szCs w:val="24"/>
         </w:rPr>
-        <w:t xml:space="preserve">Para fazer o </w:t>
-      </w:r>
-      <w:proofErr w:type="spellStart"/>
-      <w:r>
-        <w:rPr>
-          <w:rFonts w:ascii="Times New Roman" w:hAnsi="Times New Roman" w:cs="Times New Roman"/>
-          <w:sz w:val="24"/>
-          <w:szCs w:val="24"/>
-        </w:rPr>
-        <w:t>scraping</w:t>
-      </w:r>
-      <w:proofErr w:type="spellEnd"/>
-      <w:r>
-        <w:rPr>
-          <w:rFonts w:ascii="Times New Roman" w:hAnsi="Times New Roman" w:cs="Times New Roman"/>
-          <w:sz w:val="24"/>
-          <w:szCs w:val="24"/>
-        </w:rPr>
-        <w:t xml:space="preserve"> utilizaremos 2 bibliotecas: </w:t>
-      </w:r>
-      <w:proofErr w:type="spellStart"/>
+        <w:t xml:space="preserve">Para fazer o scraping utilizaremos 2 bibliotecas: </w:t>
+      </w:r>
       <w:r>
         <w:rPr>
           <w:rFonts w:ascii="Times New Roman" w:hAnsi="Times New Roman" w:cs="Times New Roman"/>
@@ -332,7 +240,6 @@
         </w:rPr>
         <w:t>urllib</w:t>
       </w:r>
-      <w:proofErr w:type="spellEnd"/>
       <w:r>
         <w:rPr>
           <w:rFonts w:ascii="Times New Roman" w:hAnsi="Times New Roman" w:cs="Times New Roman"/>
@@ -357,7 +264,6 @@
         </w:rPr>
         <w:t xml:space="preserve">. Mais precisamente, para esse primeiro contato, utilizaremos as funções </w:t>
       </w:r>
-      <w:proofErr w:type="spellStart"/>
       <w:r>
         <w:rPr>
           <w:rFonts w:ascii="Times New Roman" w:hAnsi="Times New Roman" w:cs="Times New Roman"/>
@@ -366,7 +272,6 @@
         </w:rPr>
         <w:t>urlopen</w:t>
       </w:r>
-      <w:proofErr w:type="spellEnd"/>
       <w:r>
         <w:rPr>
           <w:rFonts w:ascii="Times New Roman" w:hAnsi="Times New Roman" w:cs="Times New Roman"/>
@@ -375,7 +280,6 @@
         </w:rPr>
         <w:t xml:space="preserve"> e </w:t>
       </w:r>
-      <w:proofErr w:type="spellStart"/>
       <w:r>
         <w:rPr>
           <w:rFonts w:ascii="Times New Roman" w:hAnsi="Times New Roman" w:cs="Times New Roman"/>
@@ -384,7 +288,6 @@
         </w:rPr>
         <w:t>BeautifulSoup</w:t>
       </w:r>
-      <w:proofErr w:type="spellEnd"/>
       <w:r>
         <w:rPr>
           <w:rFonts w:ascii="Times New Roman" w:hAnsi="Times New Roman" w:cs="Times New Roman"/>
@@ -485,63 +388,7 @@
           <w:sz w:val="24"/>
           <w:szCs w:val="24"/>
         </w:rPr>
-        <w:t xml:space="preserve">Para abrir a </w:t>
-      </w:r>
-      <w:proofErr w:type="spellStart"/>
-      <w:r>
-        <w:rPr>
-          <w:rFonts w:ascii="Times New Roman" w:hAnsi="Times New Roman" w:cs="Times New Roman"/>
-          <w:sz w:val="24"/>
-          <w:szCs w:val="24"/>
-        </w:rPr>
-        <w:t>url</w:t>
-      </w:r>
-      <w:proofErr w:type="spellEnd"/>
-      <w:r>
-        <w:rPr>
-          <w:rFonts w:ascii="Times New Roman" w:hAnsi="Times New Roman" w:cs="Times New Roman"/>
-          <w:sz w:val="24"/>
-          <w:szCs w:val="24"/>
-        </w:rPr>
-        <w:t xml:space="preserve"> precisamos usar a função que importamos passando a </w:t>
-      </w:r>
-      <w:proofErr w:type="spellStart"/>
-      <w:r>
-        <w:rPr>
-          <w:rFonts w:ascii="Times New Roman" w:hAnsi="Times New Roman" w:cs="Times New Roman"/>
-          <w:sz w:val="24"/>
-          <w:szCs w:val="24"/>
-        </w:rPr>
-        <w:t>url</w:t>
-      </w:r>
-      <w:proofErr w:type="spellEnd"/>
-      <w:r>
-        <w:rPr>
-          <w:rFonts w:ascii="Times New Roman" w:hAnsi="Times New Roman" w:cs="Times New Roman"/>
-          <w:sz w:val="24"/>
-          <w:szCs w:val="24"/>
-        </w:rPr>
-        <w:t xml:space="preserve"> como parâmetro e em seguida, para ler o html da página passada, usar </w:t>
-      </w:r>
-      <w:proofErr w:type="spellStart"/>
-      <w:proofErr w:type="gramStart"/>
-      <w:r>
-        <w:rPr>
-          <w:rFonts w:ascii="Times New Roman" w:hAnsi="Times New Roman" w:cs="Times New Roman"/>
-          <w:sz w:val="24"/>
-          <w:szCs w:val="24"/>
-        </w:rPr>
-        <w:t>o.read</w:t>
-      </w:r>
-      <w:proofErr w:type="spellEnd"/>
-      <w:proofErr w:type="gramEnd"/>
-      <w:r>
-        <w:rPr>
-          <w:rFonts w:ascii="Times New Roman" w:hAnsi="Times New Roman" w:cs="Times New Roman"/>
-          <w:sz w:val="24"/>
-          <w:szCs w:val="24"/>
-        </w:rPr>
-        <w:t>()</w:t>
+        <w:t>Para abrir a url precisamos usar a função que importamos passando a url como parâmetro e em seguida, para ler o html da página passada, usar o.read()</w:t>
       </w:r>
       <w:r>
         <w:rPr>
@@ -689,53 +536,7 @@
           <w:sz w:val="24"/>
           <w:szCs w:val="24"/>
         </w:rPr>
-        <w:t xml:space="preserve">Para organizar melhor e facilitar a visualização, utilizamos a </w:t>
-      </w:r>
-      <w:proofErr w:type="spellStart"/>
-      <w:proofErr w:type="gramStart"/>
-      <w:r>
-        <w:rPr>
-          <w:rFonts w:ascii="Times New Roman" w:hAnsi="Times New Roman" w:cs="Times New Roman"/>
-          <w:sz w:val="24"/>
-          <w:szCs w:val="24"/>
-        </w:rPr>
-        <w:t>BeautifulSoup</w:t>
-      </w:r>
-      <w:proofErr w:type="spellEnd"/>
-      <w:r>
-        <w:rPr>
-          <w:rFonts w:ascii="Times New Roman" w:hAnsi="Times New Roman" w:cs="Times New Roman"/>
-          <w:sz w:val="24"/>
-          <w:szCs w:val="24"/>
-        </w:rPr>
-        <w:t>(</w:t>
-      </w:r>
-      <w:proofErr w:type="gramEnd"/>
-      <w:r>
-        <w:rPr>
-          <w:rFonts w:ascii="Times New Roman" w:hAnsi="Times New Roman" w:cs="Times New Roman"/>
-          <w:sz w:val="24"/>
-          <w:szCs w:val="24"/>
-        </w:rPr>
-        <w:t>html, ‘</w:t>
-      </w:r>
-      <w:proofErr w:type="spellStart"/>
-      <w:r>
-        <w:rPr>
-          <w:rFonts w:ascii="Times New Roman" w:hAnsi="Times New Roman" w:cs="Times New Roman"/>
-          <w:sz w:val="24"/>
-          <w:szCs w:val="24"/>
-        </w:rPr>
-        <w:t>html.parser</w:t>
-      </w:r>
-      <w:proofErr w:type="spellEnd"/>
-      <w:r>
-        <w:rPr>
-          <w:rFonts w:ascii="Times New Roman" w:hAnsi="Times New Roman" w:cs="Times New Roman"/>
-          <w:sz w:val="24"/>
-          <w:szCs w:val="24"/>
-        </w:rPr>
-        <w:t>’), passando a leitura do html e um parâmetro para organizando:</w:t>
+        <w:t>Para organizar melhor e facilitar a visualização, utilizamos a BeautifulSoup(html, ‘html.parser’), passando a leitura do html e um parâmetro para organizando:</w:t>
       </w:r>
     </w:p>
     <w:p>
@@ -868,61 +669,7 @@
           <w:sz w:val="24"/>
           <w:szCs w:val="24"/>
         </w:rPr>
-        <w:t xml:space="preserve">Como queremos pegar algo em particular, clicamos com o botão direito em cima da informação que queremos obter e clicamos em “inspecionar elemento” abrindo uma aba que nos mostra exatamente qual a tag html em que essa informação está e suas classes e </w:t>
-      </w:r>
-      <w:proofErr w:type="spellStart"/>
-      <w:r>
-        <w:rPr>
-          <w:rFonts w:ascii="Times New Roman" w:hAnsi="Times New Roman" w:cs="Times New Roman"/>
-          <w:sz w:val="24"/>
-          <w:szCs w:val="24"/>
-        </w:rPr>
-        <w:t>id’s</w:t>
-      </w:r>
-      <w:proofErr w:type="spellEnd"/>
-      <w:r>
-        <w:rPr>
-          <w:rFonts w:ascii="Times New Roman" w:hAnsi="Times New Roman" w:cs="Times New Roman"/>
-          <w:sz w:val="24"/>
-          <w:szCs w:val="24"/>
-        </w:rPr>
-        <w:t xml:space="preserve">. Em seguida, com essa informação, utilizamos o </w:t>
-      </w:r>
-      <w:proofErr w:type="gramStart"/>
-      <w:r>
-        <w:rPr>
-          <w:rFonts w:ascii="Times New Roman" w:hAnsi="Times New Roman" w:cs="Times New Roman"/>
-          <w:sz w:val="24"/>
-          <w:szCs w:val="24"/>
-        </w:rPr>
-        <w:t>método .find</w:t>
-      </w:r>
-      <w:proofErr w:type="gramEnd"/>
-      <w:r>
-        <w:rPr>
-          <w:rFonts w:ascii="Times New Roman" w:hAnsi="Times New Roman" w:cs="Times New Roman"/>
-          <w:sz w:val="24"/>
-          <w:szCs w:val="24"/>
-        </w:rPr>
-        <w:t>(‘tag’, id=’</w:t>
-      </w:r>
-      <w:proofErr w:type="spellStart"/>
-      <w:r>
-        <w:rPr>
-          <w:rFonts w:ascii="Times New Roman" w:hAnsi="Times New Roman" w:cs="Times New Roman"/>
-          <w:sz w:val="24"/>
-          <w:szCs w:val="24"/>
-        </w:rPr>
-        <w:t>se_tiver_e_quiser</w:t>
-      </w:r>
-      <w:proofErr w:type="spellEnd"/>
-      <w:r>
-        <w:rPr>
-          <w:rFonts w:ascii="Times New Roman" w:hAnsi="Times New Roman" w:cs="Times New Roman"/>
-          <w:sz w:val="24"/>
-          <w:szCs w:val="24"/>
-        </w:rPr>
-        <w:t>’):</w:t>
+        <w:t>Como queremos pegar algo em particular, clicamos com o botão direito em cima da informação que queremos obter e clicamos em “inspecionar elemento” abrindo uma aba que nos mostra exatamente qual a tag html em que essa informação está e suas classes e id’s. Em seguida, com essa informação, utilizamos o método .find(‘tag’, id=’se_tiver_e_quiser’):</w:t>
       </w:r>
     </w:p>
     <w:p>
@@ -1000,61 +747,7 @@
           <w:sz w:val="24"/>
           <w:szCs w:val="24"/>
         </w:rPr>
-        <w:t xml:space="preserve">Como observamos ele nos trouxe a tag inteira. Para pegar somente o texto utilizamos a </w:t>
-      </w:r>
-      <w:proofErr w:type="gramStart"/>
-      <w:r>
-        <w:rPr>
-          <w:rFonts w:ascii="Times New Roman" w:hAnsi="Times New Roman" w:cs="Times New Roman"/>
-          <w:sz w:val="24"/>
-          <w:szCs w:val="24"/>
-        </w:rPr>
-        <w:t>função .</w:t>
-      </w:r>
-      <w:proofErr w:type="spellStart"/>
-      <w:r>
-        <w:rPr>
-          <w:rFonts w:ascii="Times New Roman" w:hAnsi="Times New Roman" w:cs="Times New Roman"/>
-          <w:sz w:val="24"/>
-          <w:szCs w:val="24"/>
-        </w:rPr>
-        <w:t>get</w:t>
-      </w:r>
-      <w:proofErr w:type="gramEnd"/>
-      <w:r>
-        <w:rPr>
-          <w:rFonts w:ascii="Times New Roman" w:hAnsi="Times New Roman" w:cs="Times New Roman"/>
-          <w:sz w:val="24"/>
-          <w:szCs w:val="24"/>
-        </w:rPr>
-        <w:t>_text</w:t>
-      </w:r>
-      <w:proofErr w:type="spellEnd"/>
-      <w:r>
-        <w:rPr>
-          <w:rFonts w:ascii="Times New Roman" w:hAnsi="Times New Roman" w:cs="Times New Roman"/>
-          <w:sz w:val="24"/>
-          <w:szCs w:val="24"/>
-        </w:rPr>
-        <w:t xml:space="preserve">(). Fizemos isso para o título e parágrafo da página que estamos </w:t>
-      </w:r>
-      <w:proofErr w:type="spellStart"/>
-      <w:r>
-        <w:rPr>
-          <w:rFonts w:ascii="Times New Roman" w:hAnsi="Times New Roman" w:cs="Times New Roman"/>
-          <w:sz w:val="24"/>
-          <w:szCs w:val="24"/>
-        </w:rPr>
-        <w:t>scraping</w:t>
-      </w:r>
-      <w:proofErr w:type="spellEnd"/>
-      <w:r>
-        <w:rPr>
-          <w:rFonts w:ascii="Times New Roman" w:hAnsi="Times New Roman" w:cs="Times New Roman"/>
-          <w:sz w:val="24"/>
-          <w:szCs w:val="24"/>
-        </w:rPr>
-        <w:t>:</w:t>
+        <w:t>Como observamos ele nos trouxe a tag inteira. Para pegar somente o texto utilizamos a função .get_text(). Fizemos isso para o título e parágrafo da página que estamos scraping:</w:t>
       </w:r>
     </w:p>
     <w:p>
@@ -1220,43 +913,7 @@
           <w:sz w:val="24"/>
           <w:szCs w:val="24"/>
         </w:rPr>
-        <w:t xml:space="preserve">A executar </w:t>
-      </w:r>
-      <w:proofErr w:type="gramStart"/>
-      <w:r>
-        <w:rPr>
-          <w:rFonts w:ascii="Times New Roman" w:hAnsi="Times New Roman" w:cs="Times New Roman"/>
-          <w:sz w:val="24"/>
-          <w:szCs w:val="24"/>
-        </w:rPr>
-        <w:t>um web</w:t>
-      </w:r>
-      <w:proofErr w:type="gramEnd"/>
-      <w:r>
-        <w:rPr>
-          <w:rFonts w:ascii="Times New Roman" w:hAnsi="Times New Roman" w:cs="Times New Roman"/>
-          <w:sz w:val="24"/>
-          <w:szCs w:val="24"/>
-        </w:rPr>
-        <w:t xml:space="preserve"> </w:t>
-      </w:r>
-      <w:proofErr w:type="spellStart"/>
-      <w:r>
-        <w:rPr>
-          <w:rFonts w:ascii="Times New Roman" w:hAnsi="Times New Roman" w:cs="Times New Roman"/>
-          <w:sz w:val="24"/>
-          <w:szCs w:val="24"/>
-        </w:rPr>
-        <w:t>scraping</w:t>
-      </w:r>
-      <w:proofErr w:type="spellEnd"/>
-      <w:r>
-        <w:rPr>
-          <w:rFonts w:ascii="Times New Roman" w:hAnsi="Times New Roman" w:cs="Times New Roman"/>
-          <w:sz w:val="24"/>
-          <w:szCs w:val="24"/>
-        </w:rPr>
-        <w:t xml:space="preserve"> simples, do começo ao fim</w:t>
+        <w:t>A executar um web scraping simples, do começo ao fim</w:t>
       </w:r>
       <w:r>
         <w:rPr>
@@ -1360,18 +1017,24 @@
           <w:sz w:val="24"/>
           <w:szCs w:val="24"/>
         </w:rPr>
-        <w:t xml:space="preserve">Obtemos nossos dados </w:t>
-      </w:r>
-      <w:proofErr w:type="gramStart"/>
-      <w:r>
-        <w:rPr>
-          <w:rFonts w:ascii="Times New Roman" w:hAnsi="Times New Roman" w:cs="Times New Roman"/>
-          <w:sz w:val="24"/>
-          <w:szCs w:val="24"/>
-        </w:rPr>
-        <w:t>pelo web</w:t>
-      </w:r>
-      <w:proofErr w:type="gramEnd"/>
+        <w:t>Obtemos nossos dados pelo web scraping pois fazemos uma requisição a partir do computador/cliente para o servidor e o servidor nos devolve/responde o html da página.</w:t>
+      </w:r>
+    </w:p>
+    <w:p>
+      <w:pPr>
+        <w:pStyle w:val="PargrafodaLista"/>
+        <w:numPr>
+          <w:ilvl w:val="1"/>
+          <w:numId w:val="2"/>
+        </w:numPr>
+        <w:spacing w:line="360" w:lineRule="auto"/>
+        <w:jc w:val="both"/>
+        <w:rPr>
+          <w:rFonts w:ascii="Times New Roman" w:hAnsi="Times New Roman" w:cs="Times New Roman"/>
+          <w:sz w:val="24"/>
+          <w:szCs w:val="24"/>
+        </w:rPr>
+      </w:pPr>
       <w:r>
         <w:rPr>
           <w:rFonts w:ascii="Times New Roman" w:hAnsi="Times New Roman" w:cs="Times New Roman"/>
@@ -1380,48 +1043,6 @@
         </w:rPr>
         <w:t xml:space="preserve"> </w:t>
       </w:r>
-      <w:proofErr w:type="spellStart"/>
-      <w:r>
-        <w:rPr>
-          <w:rFonts w:ascii="Times New Roman" w:hAnsi="Times New Roman" w:cs="Times New Roman"/>
-          <w:sz w:val="24"/>
-          <w:szCs w:val="24"/>
-        </w:rPr>
-        <w:t>scraping</w:t>
-      </w:r>
-      <w:proofErr w:type="spellEnd"/>
-      <w:r>
-        <w:rPr>
-          <w:rFonts w:ascii="Times New Roman" w:hAnsi="Times New Roman" w:cs="Times New Roman"/>
-          <w:sz w:val="24"/>
-          <w:szCs w:val="24"/>
-        </w:rPr>
-        <w:t xml:space="preserve"> pois fazemos uma requisição a partir do computador/cliente para o servidor e o servidor nos devolve/responde o html da página.</w:t>
-      </w:r>
-    </w:p>
-    <w:p>
-      <w:pPr>
-        <w:pStyle w:val="PargrafodaLista"/>
-        <w:numPr>
-          <w:ilvl w:val="1"/>
-          <w:numId w:val="2"/>
-        </w:numPr>
-        <w:spacing w:line="360" w:lineRule="auto"/>
-        <w:jc w:val="both"/>
-        <w:rPr>
-          <w:rFonts w:ascii="Times New Roman" w:hAnsi="Times New Roman" w:cs="Times New Roman"/>
-          <w:sz w:val="24"/>
-          <w:szCs w:val="24"/>
-        </w:rPr>
-      </w:pPr>
-      <w:r>
-        <w:rPr>
-          <w:rFonts w:ascii="Times New Roman" w:hAnsi="Times New Roman" w:cs="Times New Roman"/>
-          <w:sz w:val="24"/>
-          <w:szCs w:val="24"/>
-        </w:rPr>
-        <w:t xml:space="preserve"> </w:t>
-      </w:r>
       <w:r>
         <w:rPr>
           <w:rFonts w:ascii="Times New Roman" w:hAnsi="Times New Roman" w:cs="Times New Roman"/>
@@ -1492,25 +1113,7 @@
           <w:sz w:val="24"/>
           <w:szCs w:val="24"/>
         </w:rPr>
-        <w:t xml:space="preserve">Utilizando o que vimos até agora, não será possível fazer a requisição e obter a informação de qualquer site, pois a maioria possui um tipo de proteção para isso. Com isso temos que utilizar outros métodos da biblioteca </w:t>
-      </w:r>
-      <w:proofErr w:type="spellStart"/>
-      <w:r>
-        <w:rPr>
-          <w:rFonts w:ascii="Times New Roman" w:hAnsi="Times New Roman" w:cs="Times New Roman"/>
-          <w:sz w:val="24"/>
-          <w:szCs w:val="24"/>
-        </w:rPr>
-        <w:t>urllib</w:t>
-      </w:r>
-      <w:proofErr w:type="spellEnd"/>
-      <w:r>
-        <w:rPr>
-          <w:rFonts w:ascii="Times New Roman" w:hAnsi="Times New Roman" w:cs="Times New Roman"/>
-          <w:sz w:val="24"/>
-          <w:szCs w:val="24"/>
-        </w:rPr>
-        <w:t>, tais como:</w:t>
+        <w:t>Utilizando o que vimos até agora, não será possível fazer a requisição e obter a informação de qualquer site, pois a maioria possui um tipo de proteção para isso. Com isso temos que utilizar outros métodos da biblioteca urllib, tais como:</w:t>
       </w:r>
     </w:p>
     <w:p>
@@ -1588,43 +1191,7 @@
           <w:sz w:val="24"/>
           <w:szCs w:val="24"/>
         </w:rPr>
-        <w:t xml:space="preserve">Nesse caso utilizamos o </w:t>
-      </w:r>
-      <w:proofErr w:type="spellStart"/>
-      <w:r>
-        <w:rPr>
-          <w:rFonts w:ascii="Times New Roman" w:hAnsi="Times New Roman" w:cs="Times New Roman"/>
-          <w:sz w:val="24"/>
-          <w:szCs w:val="24"/>
-        </w:rPr>
-        <w:t>Request</w:t>
-      </w:r>
-      <w:proofErr w:type="spellEnd"/>
-      <w:r>
-        <w:rPr>
-          <w:rFonts w:ascii="Times New Roman" w:hAnsi="Times New Roman" w:cs="Times New Roman"/>
-          <w:sz w:val="24"/>
-          <w:szCs w:val="24"/>
-        </w:rPr>
-        <w:t xml:space="preserve"> junto com o cabeçalho do site, desse modo ele permite fazermos a abertura e leitura da </w:t>
-      </w:r>
-      <w:proofErr w:type="spellStart"/>
-      <w:r>
-        <w:rPr>
-          <w:rFonts w:ascii="Times New Roman" w:hAnsi="Times New Roman" w:cs="Times New Roman"/>
-          <w:sz w:val="24"/>
-          <w:szCs w:val="24"/>
-        </w:rPr>
-        <w:t>url</w:t>
-      </w:r>
-      <w:proofErr w:type="spellEnd"/>
-      <w:r>
-        <w:rPr>
-          <w:rFonts w:ascii="Times New Roman" w:hAnsi="Times New Roman" w:cs="Times New Roman"/>
-          <w:sz w:val="24"/>
-          <w:szCs w:val="24"/>
-        </w:rPr>
-        <w:t>. Podemos ainda colocar uma exceção para que ele exiba qual dos erros foi ocasionado:</w:t>
+        <w:t>Nesse caso utilizamos o Request junto com o cabeçalho do site, desse modo ele permite fazermos a abertura e leitura da url. Podemos ainda colocar uma exceção para que ele exiba qual dos erros foi ocasionado:</w:t>
       </w:r>
     </w:p>
     <w:p>
@@ -1811,25 +1378,7 @@
           <w:sz w:val="24"/>
           <w:szCs w:val="24"/>
         </w:rPr>
-        <w:t xml:space="preserve">O </w:t>
-      </w:r>
-      <w:proofErr w:type="spellStart"/>
-      <w:r>
-        <w:rPr>
-          <w:rFonts w:ascii="Times New Roman" w:hAnsi="Times New Roman" w:cs="Times New Roman"/>
-          <w:sz w:val="24"/>
-          <w:szCs w:val="24"/>
-        </w:rPr>
-        <w:t>headers</w:t>
-      </w:r>
-      <w:proofErr w:type="spellEnd"/>
-      <w:r>
-        <w:rPr>
-          <w:rFonts w:ascii="Times New Roman" w:hAnsi="Times New Roman" w:cs="Times New Roman"/>
-          <w:sz w:val="24"/>
-          <w:szCs w:val="24"/>
-        </w:rPr>
-        <w:t xml:space="preserve"> foi feito através da inspeção de elementos:</w:t>
+        <w:t>O headers foi feito através da inspeção de elementos:</w:t>
       </w:r>
     </w:p>
     <w:p>
@@ -2097,35 +1646,7 @@
           <w:sz w:val="24"/>
           <w:szCs w:val="24"/>
         </w:rPr>
-        <w:t xml:space="preserve">Para converter para str precisamos decodificar ele com </w:t>
-      </w:r>
-      <w:proofErr w:type="gramStart"/>
-      <w:r>
-        <w:rPr>
-          <w:rFonts w:ascii="Times New Roman" w:hAnsi="Times New Roman" w:cs="Times New Roman"/>
-          <w:sz w:val="24"/>
-          <w:szCs w:val="24"/>
-        </w:rPr>
-        <w:t>o .</w:t>
-      </w:r>
-      <w:proofErr w:type="spellStart"/>
-      <w:r>
-        <w:rPr>
-          <w:rFonts w:ascii="Times New Roman" w:hAnsi="Times New Roman" w:cs="Times New Roman"/>
-          <w:sz w:val="24"/>
-          <w:szCs w:val="24"/>
-        </w:rPr>
-        <w:t>decode</w:t>
-      </w:r>
-      <w:proofErr w:type="spellEnd"/>
-      <w:proofErr w:type="gramEnd"/>
-      <w:r>
-        <w:rPr>
-          <w:rFonts w:ascii="Times New Roman" w:hAnsi="Times New Roman" w:cs="Times New Roman"/>
-          <w:sz w:val="24"/>
-          <w:szCs w:val="24"/>
-        </w:rPr>
-        <w:t>(‘utf-8’):</w:t>
+        <w:t>Para converter para str precisamos decodificar ele com o .decode(‘utf-8’):</w:t>
       </w:r>
     </w:p>
     <w:p>
@@ -2297,79 +1818,15 @@
           <w:sz w:val="24"/>
           <w:szCs w:val="24"/>
         </w:rPr>
-        <w:t xml:space="preserve"> Para juntar tudo novamente fazemos um </w:t>
-      </w:r>
-      <w:proofErr w:type="gramStart"/>
-      <w:r>
-        <w:rPr>
-          <w:rFonts w:ascii="Times New Roman" w:hAnsi="Times New Roman" w:cs="Times New Roman"/>
-          <w:sz w:val="24"/>
-          <w:szCs w:val="24"/>
-        </w:rPr>
-        <w:t>“ ”.</w:t>
-      </w:r>
-      <w:proofErr w:type="spellStart"/>
-      <w:r>
-        <w:rPr>
-          <w:rFonts w:ascii="Times New Roman" w:hAnsi="Times New Roman" w:cs="Times New Roman"/>
-          <w:sz w:val="24"/>
-          <w:szCs w:val="24"/>
-        </w:rPr>
-        <w:t>join</w:t>
-      </w:r>
-      <w:proofErr w:type="spellEnd"/>
-      <w:proofErr w:type="gramEnd"/>
-      <w:r>
-        <w:rPr>
-          <w:rFonts w:ascii="Times New Roman" w:hAnsi="Times New Roman" w:cs="Times New Roman"/>
-          <w:sz w:val="24"/>
-          <w:szCs w:val="24"/>
-        </w:rPr>
-        <w:t>() do nosso split, dizendo que cada item da lista deve ser separado por um espaço, quando exibimos o que foi feito, não temos mais tabulações.</w:t>
-      </w:r>
-      <w:r>
-        <w:rPr>
-          <w:rFonts w:ascii="Times New Roman" w:hAnsi="Times New Roman" w:cs="Times New Roman"/>
-          <w:sz w:val="24"/>
-          <w:szCs w:val="24"/>
-        </w:rPr>
-        <w:t xml:space="preserve"> Em seguida, precisamos remover os espaços existentes entre as tags, pois o </w:t>
-      </w:r>
-      <w:proofErr w:type="spellStart"/>
-      <w:r>
-        <w:rPr>
-          <w:rFonts w:ascii="Times New Roman" w:hAnsi="Times New Roman" w:cs="Times New Roman"/>
-          <w:sz w:val="24"/>
-          <w:szCs w:val="24"/>
-        </w:rPr>
-        <w:t>BeautifulSoap</w:t>
-      </w:r>
-      <w:proofErr w:type="spellEnd"/>
-      <w:r>
-        <w:rPr>
-          <w:rFonts w:ascii="Times New Roman" w:hAnsi="Times New Roman" w:cs="Times New Roman"/>
-          <w:sz w:val="24"/>
-          <w:szCs w:val="24"/>
-        </w:rPr>
-        <w:t xml:space="preserve"> pode não reconhecer elas se houver esse espaço. Para isso fazemos um </w:t>
-      </w:r>
-      <w:proofErr w:type="gramStart"/>
-      <w:r>
-        <w:rPr>
-          <w:rFonts w:ascii="Times New Roman" w:hAnsi="Times New Roman" w:cs="Times New Roman"/>
-          <w:sz w:val="24"/>
-          <w:szCs w:val="24"/>
-        </w:rPr>
-        <w:t>replace(</w:t>
-      </w:r>
-      <w:proofErr w:type="gramEnd"/>
-      <w:r>
-        <w:rPr>
-          <w:rFonts w:ascii="Times New Roman" w:hAnsi="Times New Roman" w:cs="Times New Roman"/>
-          <w:sz w:val="24"/>
-          <w:szCs w:val="24"/>
-        </w:rPr>
-        <w:t>) das tags de assim ‘&gt; &lt;’ para assim ‘&gt;&lt;’, e, ao exibir, todas as tags estão sem espaços e nossos dados sem nenhuma tabulação</w:t>
+        <w:t xml:space="preserve"> Para juntar tudo novamente fazemos um “ ”.join() do nosso split, dizendo que cada item da lista deve ser separado por um espaço, quando exibimos o que foi feito, não temos mais tabulações.</w:t>
+      </w:r>
+      <w:r>
+        <w:rPr>
+          <w:rFonts w:ascii="Times New Roman" w:hAnsi="Times New Roman" w:cs="Times New Roman"/>
+          <w:sz w:val="24"/>
+          <w:szCs w:val="24"/>
+        </w:rPr>
+        <w:t xml:space="preserve"> Em seguida, precisamos remover os espaços existentes entre as tags, pois o BeautifulSoap pode não reconhecer elas se houver esse espaço. Para isso fazemos um replace() das tags de assim ‘&gt; &lt;’ para assim ‘&gt;&lt;’, e, ao exibir, todas as tags estão sem espaços e nossos dados sem nenhuma tabulação</w:t>
       </w:r>
       <w:r>
         <w:rPr>
@@ -2698,29 +2155,93 @@
           <w:szCs w:val="24"/>
           <w:u w:val="single"/>
         </w:rPr>
-        <w:t xml:space="preserve">Aula 3 – Introdução ao </w:t>
-      </w:r>
-      <w:proofErr w:type="spellStart"/>
-      <w:r>
-        <w:rPr>
-          <w:rFonts w:ascii="Times New Roman" w:hAnsi="Times New Roman" w:cs="Times New Roman"/>
-          <w:b/>
-          <w:bCs/>
-          <w:sz w:val="24"/>
-          <w:szCs w:val="24"/>
-          <w:u w:val="single"/>
-        </w:rPr>
-        <w:t>BeautifulSoap</w:t>
-      </w:r>
-      <w:proofErr w:type="spellEnd"/>
-      <w:r>
-        <w:rPr>
-          <w:rFonts w:ascii="Times New Roman" w:hAnsi="Times New Roman" w:cs="Times New Roman"/>
-          <w:b/>
-          <w:bCs/>
-          <w:sz w:val="24"/>
-          <w:szCs w:val="24"/>
-          <w:u w:val="single"/>
+        <w:t>Aula 3 – Introdução ao BeautifulSoap:</w:t>
+      </w:r>
+    </w:p>
+    <w:p>
+      <w:pPr>
+        <w:pStyle w:val="PargrafodaLista"/>
+        <w:numPr>
+          <w:ilvl w:val="1"/>
+          <w:numId w:val="2"/>
+        </w:numPr>
+        <w:spacing w:line="360" w:lineRule="auto"/>
+        <w:jc w:val="both"/>
+        <w:rPr>
+          <w:rFonts w:ascii="Times New Roman" w:hAnsi="Times New Roman" w:cs="Times New Roman"/>
+          <w:sz w:val="24"/>
+          <w:szCs w:val="24"/>
+        </w:rPr>
+      </w:pPr>
+      <w:r>
+        <w:rPr>
+          <w:rFonts w:ascii="Times New Roman" w:hAnsi="Times New Roman" w:cs="Times New Roman"/>
+          <w:sz w:val="24"/>
+          <w:szCs w:val="24"/>
+        </w:rPr>
+        <w:t xml:space="preserve"> </w:t>
+      </w:r>
+      <w:r>
+        <w:rPr>
+          <w:rFonts w:ascii="Times New Roman" w:hAnsi="Times New Roman" w:cs="Times New Roman"/>
+          <w:sz w:val="24"/>
+          <w:szCs w:val="24"/>
+        </w:rPr>
+        <w:t>Vimos sobre estrutura básica de HTML.</w:t>
+      </w:r>
+    </w:p>
+    <w:p>
+      <w:pPr>
+        <w:pStyle w:val="PargrafodaLista"/>
+        <w:numPr>
+          <w:ilvl w:val="1"/>
+          <w:numId w:val="2"/>
+        </w:numPr>
+        <w:spacing w:line="360" w:lineRule="auto"/>
+        <w:jc w:val="both"/>
+        <w:rPr>
+          <w:rFonts w:ascii="Times New Roman" w:hAnsi="Times New Roman" w:cs="Times New Roman"/>
+          <w:sz w:val="24"/>
+          <w:szCs w:val="24"/>
+        </w:rPr>
+      </w:pPr>
+      <w:r>
+        <w:rPr>
+          <w:rFonts w:ascii="Times New Roman" w:hAnsi="Times New Roman" w:cs="Times New Roman"/>
+          <w:sz w:val="24"/>
+          <w:szCs w:val="24"/>
+        </w:rPr>
+        <w:t xml:space="preserve"> </w:t>
+      </w:r>
+      <w:r>
+        <w:rPr>
+          <w:rFonts w:ascii="Times New Roman" w:hAnsi="Times New Roman" w:cs="Times New Roman"/>
+          <w:sz w:val="24"/>
+          <w:szCs w:val="24"/>
+        </w:rPr>
+        <w:t xml:space="preserve">Criando um </w:t>
+      </w:r>
+      <w:r>
+        <w:rPr>
+          <w:rFonts w:ascii="Times New Roman" w:hAnsi="Times New Roman" w:cs="Times New Roman"/>
+          <w:sz w:val="24"/>
+          <w:szCs w:val="24"/>
+        </w:rPr>
+        <w:t>O</w:t>
+      </w:r>
+      <w:r>
+        <w:rPr>
+          <w:rFonts w:ascii="Times New Roman" w:hAnsi="Times New Roman" w:cs="Times New Roman"/>
+          <w:sz w:val="24"/>
+          <w:szCs w:val="24"/>
+        </w:rPr>
+        <w:t>bjeto BeautifulSoup</w:t>
+      </w:r>
+      <w:r>
+        <w:rPr>
+          <w:rFonts w:ascii="Times New Roman" w:hAnsi="Times New Roman" w:cs="Times New Roman"/>
+          <w:sz w:val="24"/>
+          <w:szCs w:val="24"/>
         </w:rPr>
         <w:t>:</w:t>
       </w:r>
@@ -2729,104 +2250,6 @@
       <w:pPr>
         <w:pStyle w:val="PargrafodaLista"/>
         <w:numPr>
-          <w:ilvl w:val="1"/>
-          <w:numId w:val="2"/>
-        </w:numPr>
-        <w:spacing w:line="360" w:lineRule="auto"/>
-        <w:jc w:val="both"/>
-        <w:rPr>
-          <w:rFonts w:ascii="Times New Roman" w:hAnsi="Times New Roman" w:cs="Times New Roman"/>
-          <w:sz w:val="24"/>
-          <w:szCs w:val="24"/>
-        </w:rPr>
-      </w:pPr>
-      <w:r>
-        <w:rPr>
-          <w:rFonts w:ascii="Times New Roman" w:hAnsi="Times New Roman" w:cs="Times New Roman"/>
-          <w:sz w:val="24"/>
-          <w:szCs w:val="24"/>
-        </w:rPr>
-        <w:t xml:space="preserve"> </w:t>
-      </w:r>
-      <w:r>
-        <w:rPr>
-          <w:rFonts w:ascii="Times New Roman" w:hAnsi="Times New Roman" w:cs="Times New Roman"/>
-          <w:sz w:val="24"/>
-          <w:szCs w:val="24"/>
-        </w:rPr>
-        <w:t>Vimos sobre estrutura básica de HTML.</w:t>
-      </w:r>
-    </w:p>
-    <w:p>
-      <w:pPr>
-        <w:pStyle w:val="PargrafodaLista"/>
-        <w:numPr>
-          <w:ilvl w:val="1"/>
-          <w:numId w:val="2"/>
-        </w:numPr>
-        <w:spacing w:line="360" w:lineRule="auto"/>
-        <w:jc w:val="both"/>
-        <w:rPr>
-          <w:rFonts w:ascii="Times New Roman" w:hAnsi="Times New Roman" w:cs="Times New Roman"/>
-          <w:sz w:val="24"/>
-          <w:szCs w:val="24"/>
-        </w:rPr>
-      </w:pPr>
-      <w:r>
-        <w:rPr>
-          <w:rFonts w:ascii="Times New Roman" w:hAnsi="Times New Roman" w:cs="Times New Roman"/>
-          <w:sz w:val="24"/>
-          <w:szCs w:val="24"/>
-        </w:rPr>
-        <w:t xml:space="preserve"> </w:t>
-      </w:r>
-      <w:r>
-        <w:rPr>
-          <w:rFonts w:ascii="Times New Roman" w:hAnsi="Times New Roman" w:cs="Times New Roman"/>
-          <w:sz w:val="24"/>
-          <w:szCs w:val="24"/>
-        </w:rPr>
-        <w:t xml:space="preserve">Criando um </w:t>
-      </w:r>
-      <w:r>
-        <w:rPr>
-          <w:rFonts w:ascii="Times New Roman" w:hAnsi="Times New Roman" w:cs="Times New Roman"/>
-          <w:sz w:val="24"/>
-          <w:szCs w:val="24"/>
-        </w:rPr>
-        <w:t>O</w:t>
-      </w:r>
-      <w:r>
-        <w:rPr>
-          <w:rFonts w:ascii="Times New Roman" w:hAnsi="Times New Roman" w:cs="Times New Roman"/>
-          <w:sz w:val="24"/>
-          <w:szCs w:val="24"/>
-        </w:rPr>
-        <w:t xml:space="preserve">bjeto </w:t>
-      </w:r>
-      <w:proofErr w:type="spellStart"/>
-      <w:r>
-        <w:rPr>
-          <w:rFonts w:ascii="Times New Roman" w:hAnsi="Times New Roman" w:cs="Times New Roman"/>
-          <w:sz w:val="24"/>
-          <w:szCs w:val="24"/>
-        </w:rPr>
-        <w:t>BeautifulSoup</w:t>
-      </w:r>
-      <w:proofErr w:type="spellEnd"/>
-      <w:r>
-        <w:rPr>
-          <w:rFonts w:ascii="Times New Roman" w:hAnsi="Times New Roman" w:cs="Times New Roman"/>
-          <w:sz w:val="24"/>
-          <w:szCs w:val="24"/>
-        </w:rPr>
-        <w:t>:</w:t>
-      </w:r>
-    </w:p>
-    <w:p>
-      <w:pPr>
-        <w:pStyle w:val="PargrafodaLista"/>
-        <w:numPr>
           <w:ilvl w:val="2"/>
           <w:numId w:val="2"/>
         </w:numPr>
@@ -2844,99 +2267,15 @@
           <w:sz w:val="24"/>
           <w:szCs w:val="24"/>
         </w:rPr>
-        <w:t xml:space="preserve">O </w:t>
-      </w:r>
-      <w:proofErr w:type="spellStart"/>
-      <w:proofErr w:type="gramStart"/>
-      <w:r>
-        <w:rPr>
-          <w:rFonts w:ascii="Times New Roman" w:hAnsi="Times New Roman" w:cs="Times New Roman"/>
-          <w:sz w:val="24"/>
-          <w:szCs w:val="24"/>
-        </w:rPr>
-        <w:t>html.parser</w:t>
-      </w:r>
-      <w:proofErr w:type="spellEnd"/>
-      <w:proofErr w:type="gramEnd"/>
-      <w:r>
-        <w:rPr>
-          <w:rFonts w:ascii="Times New Roman" w:hAnsi="Times New Roman" w:cs="Times New Roman"/>
-          <w:sz w:val="24"/>
-          <w:szCs w:val="24"/>
-        </w:rPr>
-        <w:t xml:space="preserve"> que passamos como segundo argumento do </w:t>
-      </w:r>
-      <w:proofErr w:type="spellStart"/>
-      <w:r>
-        <w:rPr>
-          <w:rFonts w:ascii="Times New Roman" w:hAnsi="Times New Roman" w:cs="Times New Roman"/>
-          <w:sz w:val="24"/>
-          <w:szCs w:val="24"/>
-        </w:rPr>
-        <w:t>BeautifulSoup</w:t>
-      </w:r>
-      <w:proofErr w:type="spellEnd"/>
-      <w:r>
-        <w:rPr>
-          <w:rFonts w:ascii="Times New Roman" w:hAnsi="Times New Roman" w:cs="Times New Roman"/>
-          <w:sz w:val="24"/>
-          <w:szCs w:val="24"/>
-        </w:rPr>
-        <w:t xml:space="preserve">, sendo o primeiro a leitura do html da página que fizemos a requisição, serve para padronizar o comportamento dele. Se não passar esse argumento ele fará e exibirá a leitura de qualquer forma, mas mostrará uma mensagem dizendo que, por não ter passado/especificado o parser, pode ter resultados diferentes já que a própria </w:t>
-      </w:r>
-      <w:proofErr w:type="spellStart"/>
-      <w:r>
-        <w:rPr>
-          <w:rFonts w:ascii="Times New Roman" w:hAnsi="Times New Roman" w:cs="Times New Roman"/>
-          <w:sz w:val="24"/>
-          <w:szCs w:val="24"/>
-        </w:rPr>
-        <w:t>lib</w:t>
-      </w:r>
-      <w:proofErr w:type="spellEnd"/>
-      <w:r>
-        <w:rPr>
-          <w:rFonts w:ascii="Times New Roman" w:hAnsi="Times New Roman" w:cs="Times New Roman"/>
-          <w:sz w:val="24"/>
-          <w:szCs w:val="24"/>
-        </w:rPr>
-        <w:t xml:space="preserve"> escolherá o um parser que achar melhor.</w:t>
-      </w:r>
-      <w:r>
-        <w:rPr>
-          <w:rFonts w:ascii="Times New Roman" w:hAnsi="Times New Roman" w:cs="Times New Roman"/>
-          <w:sz w:val="24"/>
-          <w:szCs w:val="24"/>
-        </w:rPr>
-        <w:t xml:space="preserve"> Para exibir o html de forma melhor visível, podemos usar o </w:t>
-      </w:r>
-      <w:proofErr w:type="spellStart"/>
-      <w:proofErr w:type="gramStart"/>
-      <w:r>
-        <w:rPr>
-          <w:rFonts w:ascii="Times New Roman" w:hAnsi="Times New Roman" w:cs="Times New Roman"/>
-          <w:sz w:val="24"/>
-          <w:szCs w:val="24"/>
-        </w:rPr>
-        <w:t>prettify</w:t>
-      </w:r>
-      <w:proofErr w:type="spellEnd"/>
-      <w:r>
-        <w:rPr>
-          <w:rFonts w:ascii="Times New Roman" w:hAnsi="Times New Roman" w:cs="Times New Roman"/>
-          <w:sz w:val="24"/>
-          <w:szCs w:val="24"/>
-        </w:rPr>
-        <w:t>(</w:t>
-      </w:r>
-      <w:proofErr w:type="gramEnd"/>
-      <w:r>
-        <w:rPr>
-          <w:rFonts w:ascii="Times New Roman" w:hAnsi="Times New Roman" w:cs="Times New Roman"/>
-          <w:sz w:val="24"/>
-          <w:szCs w:val="24"/>
-        </w:rPr>
-        <w:t>):</w:t>
+        <w:t>O html.parser que passamos como segundo argumento do BeautifulSoup, sendo o primeiro a leitura do html da página que fizemos a requisição, serve para padronizar o comportamento dele. Se não passar esse argumento ele fará e exibirá a leitura de qualquer forma, mas mostrará uma mensagem dizendo que, por não ter passado/especificado o parser, pode ter resultados diferentes já que a própria lib escolherá o um parser que achar melhor.</w:t>
+      </w:r>
+      <w:r>
+        <w:rPr>
+          <w:rFonts w:ascii="Times New Roman" w:hAnsi="Times New Roman" w:cs="Times New Roman"/>
+          <w:sz w:val="24"/>
+          <w:szCs w:val="24"/>
+        </w:rPr>
+        <w:t xml:space="preserve"> Para exibir o html de forma melhor visível, podemos usar o prettify():</w:t>
       </w:r>
     </w:p>
     <w:p>
@@ -3070,36 +2409,8 @@
           <w:sz w:val="24"/>
           <w:szCs w:val="24"/>
         </w:rPr>
-        <w:t xml:space="preserve">Uma maneira de se acessar uma tag, é </w:t>
-      </w:r>
-      <w:proofErr w:type="gramStart"/>
-      <w:r>
-        <w:rPr>
-          <w:rFonts w:ascii="Times New Roman" w:hAnsi="Times New Roman" w:cs="Times New Roman"/>
-          <w:sz w:val="24"/>
-          <w:szCs w:val="24"/>
-        </w:rPr>
-        <w:t>colocando ela</w:t>
-      </w:r>
-      <w:proofErr w:type="gramEnd"/>
-      <w:r>
-        <w:rPr>
-          <w:rFonts w:ascii="Times New Roman" w:hAnsi="Times New Roman" w:cs="Times New Roman"/>
-          <w:sz w:val="24"/>
-          <w:szCs w:val="24"/>
-        </w:rPr>
-        <w:t xml:space="preserve"> logo após o nome da variável que você armazenou seu objeto </w:t>
-      </w:r>
-      <w:proofErr w:type="spellStart"/>
-      <w:r>
-        <w:rPr>
-          <w:rFonts w:ascii="Times New Roman" w:hAnsi="Times New Roman" w:cs="Times New Roman"/>
-          <w:sz w:val="24"/>
-          <w:szCs w:val="24"/>
-        </w:rPr>
-        <w:t>BeautifulSoup</w:t>
-      </w:r>
-      <w:proofErr w:type="spellEnd"/>
+        <w:t>Uma maneira de se acessar uma tag, é colocando ela logo após o nome da variável que você armazenou seu objeto BeautifulSoup</w:t>
+      </w:r>
       <w:r>
         <w:rPr>
           <w:rFonts w:ascii="Times New Roman" w:hAnsi="Times New Roman" w:cs="Times New Roman"/>
@@ -3271,51 +2582,15 @@
           <w:sz w:val="24"/>
           <w:szCs w:val="24"/>
         </w:rPr>
-        <w:t xml:space="preserve">Se tivessem outros </w:t>
-      </w:r>
-      <w:proofErr w:type="spellStart"/>
-      <w:r>
-        <w:rPr>
-          <w:rFonts w:ascii="Times New Roman" w:hAnsi="Times New Roman" w:cs="Times New Roman"/>
-          <w:sz w:val="24"/>
-          <w:szCs w:val="24"/>
-        </w:rPr>
-        <w:t>titles</w:t>
-      </w:r>
-      <w:proofErr w:type="spellEnd"/>
-      <w:r>
-        <w:rPr>
-          <w:rFonts w:ascii="Times New Roman" w:hAnsi="Times New Roman" w:cs="Times New Roman"/>
-          <w:sz w:val="24"/>
-          <w:szCs w:val="24"/>
-        </w:rPr>
-        <w:t xml:space="preserve"> e você quisesse o segundo, teria que passar o caminho completo</w:t>
-      </w:r>
-      <w:r>
-        <w:rPr>
-          <w:rFonts w:ascii="Times New Roman" w:hAnsi="Times New Roman" w:cs="Times New Roman"/>
-          <w:sz w:val="24"/>
-          <w:szCs w:val="24"/>
-        </w:rPr>
-        <w:t xml:space="preserve">. Se tiver um ninho de </w:t>
-      </w:r>
-      <w:proofErr w:type="spellStart"/>
-      <w:r>
-        <w:rPr>
-          <w:rFonts w:ascii="Times New Roman" w:hAnsi="Times New Roman" w:cs="Times New Roman"/>
-          <w:sz w:val="24"/>
-          <w:szCs w:val="24"/>
-        </w:rPr>
-        <w:t>divs</w:t>
-      </w:r>
-      <w:proofErr w:type="spellEnd"/>
-      <w:r>
-        <w:rPr>
-          <w:rFonts w:ascii="Times New Roman" w:hAnsi="Times New Roman" w:cs="Times New Roman"/>
-          <w:sz w:val="24"/>
-          <w:szCs w:val="24"/>
-        </w:rPr>
-        <w:t>, por exemplo, para acessar a última temos que fazer o seguinte:</w:t>
+        <w:t>Se tivessem outros titles e você quisesse o segundo, teria que passar o caminho completo</w:t>
+      </w:r>
+      <w:r>
+        <w:rPr>
+          <w:rFonts w:ascii="Times New Roman" w:hAnsi="Times New Roman" w:cs="Times New Roman"/>
+          <w:sz w:val="24"/>
+          <w:szCs w:val="24"/>
+        </w:rPr>
+        <w:t>. Se tiver um ninho de divs, por exemplo, para acessar a última temos que fazer o seguinte:</w:t>
       </w:r>
     </w:p>
     <w:p>
@@ -3417,61 +2692,7 @@
           <w:sz w:val="24"/>
           <w:szCs w:val="24"/>
         </w:rPr>
-        <w:t xml:space="preserve">Para pegar somente o conteúdo da tag, sem ela englobando o texto, utilizamos tanto o </w:t>
-      </w:r>
-      <w:proofErr w:type="spellStart"/>
-      <w:r>
-        <w:rPr>
-          <w:rFonts w:ascii="Times New Roman" w:hAnsi="Times New Roman" w:cs="Times New Roman"/>
-          <w:sz w:val="24"/>
-          <w:szCs w:val="24"/>
-        </w:rPr>
-        <w:t>get_</w:t>
-      </w:r>
-      <w:proofErr w:type="gramStart"/>
-      <w:r>
-        <w:rPr>
-          <w:rFonts w:ascii="Times New Roman" w:hAnsi="Times New Roman" w:cs="Times New Roman"/>
-          <w:sz w:val="24"/>
-          <w:szCs w:val="24"/>
-        </w:rPr>
-        <w:t>text</w:t>
-      </w:r>
-      <w:proofErr w:type="spellEnd"/>
-      <w:r>
-        <w:rPr>
-          <w:rFonts w:ascii="Times New Roman" w:hAnsi="Times New Roman" w:cs="Times New Roman"/>
-          <w:sz w:val="24"/>
-          <w:szCs w:val="24"/>
-        </w:rPr>
-        <w:t>(</w:t>
-      </w:r>
-      <w:proofErr w:type="gramEnd"/>
-      <w:r>
-        <w:rPr>
-          <w:rFonts w:ascii="Times New Roman" w:hAnsi="Times New Roman" w:cs="Times New Roman"/>
-          <w:sz w:val="24"/>
-          <w:szCs w:val="24"/>
-        </w:rPr>
-        <w:t xml:space="preserve">) quanto o </w:t>
-      </w:r>
-      <w:proofErr w:type="spellStart"/>
-      <w:r>
-        <w:rPr>
-          <w:rFonts w:ascii="Times New Roman" w:hAnsi="Times New Roman" w:cs="Times New Roman"/>
-          <w:sz w:val="24"/>
-          <w:szCs w:val="24"/>
-        </w:rPr>
-        <w:t>getText</w:t>
-      </w:r>
-      <w:proofErr w:type="spellEnd"/>
-      <w:r>
-        <w:rPr>
-          <w:rFonts w:ascii="Times New Roman" w:hAnsi="Times New Roman" w:cs="Times New Roman"/>
-          <w:sz w:val="24"/>
-          <w:szCs w:val="24"/>
-        </w:rPr>
-        <w:t>():</w:t>
+        <w:t>Para pegar somente o conteúdo da tag, sem ela englobando o texto, utilizamos tanto o get_text() quanto o getText():</w:t>
       </w:r>
     </w:p>
     <w:p>
@@ -3715,43 +2936,7 @@
           <w:sz w:val="24"/>
           <w:szCs w:val="24"/>
         </w:rPr>
-        <w:t xml:space="preserve">Para acessar os atributos de uma tag utilizamos o </w:t>
-      </w:r>
-      <w:proofErr w:type="spellStart"/>
-      <w:r>
-        <w:rPr>
-          <w:rFonts w:ascii="Times New Roman" w:hAnsi="Times New Roman" w:cs="Times New Roman"/>
-          <w:sz w:val="24"/>
-          <w:szCs w:val="24"/>
-        </w:rPr>
-        <w:t>attrs</w:t>
-      </w:r>
-      <w:proofErr w:type="spellEnd"/>
-      <w:r>
-        <w:rPr>
-          <w:rFonts w:ascii="Times New Roman" w:hAnsi="Times New Roman" w:cs="Times New Roman"/>
-          <w:sz w:val="24"/>
-          <w:szCs w:val="24"/>
-        </w:rPr>
-        <w:t xml:space="preserve">. Esse atributo nos devolverá um </w:t>
-      </w:r>
-      <w:proofErr w:type="spellStart"/>
-      <w:r>
-        <w:rPr>
-          <w:rFonts w:ascii="Times New Roman" w:hAnsi="Times New Roman" w:cs="Times New Roman"/>
-          <w:sz w:val="24"/>
-          <w:szCs w:val="24"/>
-        </w:rPr>
-        <w:t>dict</w:t>
-      </w:r>
-      <w:proofErr w:type="spellEnd"/>
-      <w:r>
-        <w:rPr>
-          <w:rFonts w:ascii="Times New Roman" w:hAnsi="Times New Roman" w:cs="Times New Roman"/>
-          <w:sz w:val="24"/>
-          <w:szCs w:val="24"/>
-        </w:rPr>
-        <w:t xml:space="preserve"> com todas as chaves sendo o atributo e os valores sendo o que está sendo atribuído a esse atributo:</w:t>
+        <w:t>Para acessar os atributos de uma tag utilizamos o attrs. Esse atributo nos devolverá um dict com todas as chaves sendo o atributo e os valores sendo o que está sendo atribuído a esse atributo:</w:t>
       </w:r>
     </w:p>
     <w:p>
@@ -3830,25 +3015,7 @@
           <w:sz w:val="24"/>
           <w:szCs w:val="24"/>
         </w:rPr>
-        <w:t xml:space="preserve">Se quisermos somente as chaves ou somente os valores, fazemos igual manipulação de </w:t>
-      </w:r>
-      <w:proofErr w:type="spellStart"/>
-      <w:r>
-        <w:rPr>
-          <w:rFonts w:ascii="Times New Roman" w:hAnsi="Times New Roman" w:cs="Times New Roman"/>
-          <w:sz w:val="24"/>
-          <w:szCs w:val="24"/>
-        </w:rPr>
-        <w:t>dicts</w:t>
-      </w:r>
-      <w:proofErr w:type="spellEnd"/>
-      <w:r>
-        <w:rPr>
-          <w:rFonts w:ascii="Times New Roman" w:hAnsi="Times New Roman" w:cs="Times New Roman"/>
-          <w:sz w:val="24"/>
-          <w:szCs w:val="24"/>
-        </w:rPr>
-        <w:t xml:space="preserve"> normal. Podemos ainda usar sistema de indexação de dicionários para </w:t>
+        <w:t xml:space="preserve">Se quisermos somente as chaves ou somente os valores, fazemos igual manipulação de dicts normal. Podemos ainda usar sistema de indexação de dicionários para </w:t>
       </w:r>
       <w:r>
         <w:rPr>
@@ -3990,18 +3157,8 @@
           <w:sz w:val="24"/>
           <w:szCs w:val="24"/>
         </w:rPr>
-        <w:t xml:space="preserve">A biblioteca </w:t>
-      </w:r>
-      <w:proofErr w:type="spellStart"/>
-      <w:r>
-        <w:rPr>
-          <w:rFonts w:ascii="Times New Roman" w:hAnsi="Times New Roman" w:cs="Times New Roman"/>
-          <w:sz w:val="24"/>
-          <w:szCs w:val="24"/>
-        </w:rPr>
-        <w:t>BeautifulSoup</w:t>
-      </w:r>
-      <w:proofErr w:type="spellEnd"/>
+        <w:t>A biblioteca BeautifulSoup</w:t>
+      </w:r>
       <w:r>
         <w:rPr>
           <w:rFonts w:ascii="Times New Roman" w:hAnsi="Times New Roman" w:cs="Times New Roman"/>
@@ -4032,18 +3189,8 @@
           <w:sz w:val="24"/>
           <w:szCs w:val="24"/>
         </w:rPr>
-        <w:t xml:space="preserve">Como criar um objeto </w:t>
-      </w:r>
-      <w:proofErr w:type="spellStart"/>
-      <w:r>
-        <w:rPr>
-          <w:rFonts w:ascii="Times New Roman" w:hAnsi="Times New Roman" w:cs="Times New Roman"/>
-          <w:sz w:val="24"/>
-          <w:szCs w:val="24"/>
-        </w:rPr>
-        <w:t>BeautifulSoup</w:t>
-      </w:r>
-      <w:proofErr w:type="spellEnd"/>
+        <w:t>Como criar um objeto BeautifulSoup</w:t>
+      </w:r>
       <w:r>
         <w:rPr>
           <w:rFonts w:ascii="Times New Roman" w:hAnsi="Times New Roman" w:cs="Times New Roman"/>
@@ -4074,18 +3221,8 @@
           <w:sz w:val="24"/>
           <w:szCs w:val="24"/>
         </w:rPr>
-        <w:t xml:space="preserve">As formas básicas de navegação e pesquisa em objetos </w:t>
-      </w:r>
-      <w:proofErr w:type="spellStart"/>
-      <w:r>
-        <w:rPr>
-          <w:rFonts w:ascii="Times New Roman" w:hAnsi="Times New Roman" w:cs="Times New Roman"/>
-          <w:sz w:val="24"/>
-          <w:szCs w:val="24"/>
-        </w:rPr>
-        <w:t>BeautifulSoup</w:t>
-      </w:r>
-      <w:proofErr w:type="spellEnd"/>
+        <w:t>As formas básicas de navegação e pesquisa em objetos BeautifulSoup</w:t>
+      </w:r>
       <w:r>
         <w:rPr>
           <w:rFonts w:ascii="Times New Roman" w:hAnsi="Times New Roman" w:cs="Times New Roman"/>
@@ -4116,18 +3253,8 @@
           <w:sz w:val="24"/>
           <w:szCs w:val="24"/>
         </w:rPr>
-        <w:t xml:space="preserve">A acessar tags, seus atributos e </w:t>
-      </w:r>
-      <w:proofErr w:type="spellStart"/>
-      <w:r>
-        <w:rPr>
-          <w:rFonts w:ascii="Times New Roman" w:hAnsi="Times New Roman" w:cs="Times New Roman"/>
-          <w:sz w:val="24"/>
-          <w:szCs w:val="24"/>
-        </w:rPr>
-        <w:t>conteúdos</w:t>
-      </w:r>
-      <w:proofErr w:type="spellEnd"/>
+        <w:t>A acessar tags, seus atributos e conteúdos</w:t>
+      </w:r>
       <w:r>
         <w:rPr>
           <w:rFonts w:ascii="Times New Roman" w:hAnsi="Times New Roman" w:cs="Times New Roman"/>
@@ -4194,29 +3321,61 @@
           <w:szCs w:val="24"/>
           <w:u w:val="single"/>
         </w:rPr>
-        <w:t xml:space="preserve">om </w:t>
-      </w:r>
-      <w:proofErr w:type="spellStart"/>
-      <w:r>
-        <w:rPr>
-          <w:rFonts w:ascii="Times New Roman" w:hAnsi="Times New Roman" w:cs="Times New Roman"/>
-          <w:b/>
-          <w:bCs/>
-          <w:sz w:val="24"/>
-          <w:szCs w:val="24"/>
-          <w:u w:val="single"/>
-        </w:rPr>
-        <w:t>BeautifulSoup</w:t>
-      </w:r>
-      <w:proofErr w:type="spellEnd"/>
-      <w:r>
-        <w:rPr>
-          <w:rFonts w:ascii="Times New Roman" w:hAnsi="Times New Roman" w:cs="Times New Roman"/>
-          <w:b/>
-          <w:bCs/>
-          <w:sz w:val="24"/>
-          <w:szCs w:val="24"/>
-          <w:u w:val="single"/>
+        <w:t>om BeautifulSoup:</w:t>
+      </w:r>
+    </w:p>
+    <w:p>
+      <w:pPr>
+        <w:pStyle w:val="PargrafodaLista"/>
+        <w:numPr>
+          <w:ilvl w:val="1"/>
+          <w:numId w:val="2"/>
+        </w:numPr>
+        <w:spacing w:line="360" w:lineRule="auto"/>
+        <w:jc w:val="both"/>
+        <w:rPr>
+          <w:rFonts w:ascii="Times New Roman" w:hAnsi="Times New Roman" w:cs="Times New Roman"/>
+          <w:sz w:val="24"/>
+          <w:szCs w:val="24"/>
+        </w:rPr>
+      </w:pPr>
+      <w:r>
+        <w:rPr>
+          <w:rFonts w:ascii="Times New Roman" w:hAnsi="Times New Roman" w:cs="Times New Roman"/>
+          <w:sz w:val="24"/>
+          <w:szCs w:val="24"/>
+        </w:rPr>
+        <w:t xml:space="preserve"> </w:t>
+      </w:r>
+      <w:r>
+        <w:rPr>
+          <w:rFonts w:ascii="Times New Roman" w:hAnsi="Times New Roman" w:cs="Times New Roman"/>
+          <w:sz w:val="24"/>
+          <w:szCs w:val="24"/>
+        </w:rPr>
+        <w:t xml:space="preserve">Os </w:t>
+      </w:r>
+      <w:r>
+        <w:rPr>
+          <w:rFonts w:ascii="Times New Roman" w:hAnsi="Times New Roman" w:cs="Times New Roman"/>
+          <w:sz w:val="24"/>
+          <w:szCs w:val="24"/>
+        </w:rPr>
+        <w:t>M</w:t>
+      </w:r>
+      <w:r>
+        <w:rPr>
+          <w:rFonts w:ascii="Times New Roman" w:hAnsi="Times New Roman" w:cs="Times New Roman"/>
+          <w:sz w:val="24"/>
+          <w:szCs w:val="24"/>
+        </w:rPr>
+        <w:t>étodos find() e findAll()</w:t>
+      </w:r>
+      <w:r>
+        <w:rPr>
+          <w:rFonts w:ascii="Times New Roman" w:hAnsi="Times New Roman" w:cs="Times New Roman"/>
+          <w:sz w:val="24"/>
+          <w:szCs w:val="24"/>
         </w:rPr>
         <w:t>:</w:t>
       </w:r>
@@ -4225,98 +3384,6 @@
       <w:pPr>
         <w:pStyle w:val="PargrafodaLista"/>
         <w:numPr>
-          <w:ilvl w:val="1"/>
-          <w:numId w:val="2"/>
-        </w:numPr>
-        <w:spacing w:line="360" w:lineRule="auto"/>
-        <w:jc w:val="both"/>
-        <w:rPr>
-          <w:rFonts w:ascii="Times New Roman" w:hAnsi="Times New Roman" w:cs="Times New Roman"/>
-          <w:sz w:val="24"/>
-          <w:szCs w:val="24"/>
-        </w:rPr>
-      </w:pPr>
-      <w:r>
-        <w:rPr>
-          <w:rFonts w:ascii="Times New Roman" w:hAnsi="Times New Roman" w:cs="Times New Roman"/>
-          <w:sz w:val="24"/>
-          <w:szCs w:val="24"/>
-        </w:rPr>
-        <w:t xml:space="preserve"> </w:t>
-      </w:r>
-      <w:r>
-        <w:rPr>
-          <w:rFonts w:ascii="Times New Roman" w:hAnsi="Times New Roman" w:cs="Times New Roman"/>
-          <w:sz w:val="24"/>
-          <w:szCs w:val="24"/>
-        </w:rPr>
-        <w:t xml:space="preserve">Os </w:t>
-      </w:r>
-      <w:r>
-        <w:rPr>
-          <w:rFonts w:ascii="Times New Roman" w:hAnsi="Times New Roman" w:cs="Times New Roman"/>
-          <w:sz w:val="24"/>
-          <w:szCs w:val="24"/>
-        </w:rPr>
-        <w:t>M</w:t>
-      </w:r>
-      <w:r>
-        <w:rPr>
-          <w:rFonts w:ascii="Times New Roman" w:hAnsi="Times New Roman" w:cs="Times New Roman"/>
-          <w:sz w:val="24"/>
-          <w:szCs w:val="24"/>
-        </w:rPr>
-        <w:t xml:space="preserve">étodos </w:t>
-      </w:r>
-      <w:proofErr w:type="gramStart"/>
-      <w:r>
-        <w:rPr>
-          <w:rFonts w:ascii="Times New Roman" w:hAnsi="Times New Roman" w:cs="Times New Roman"/>
-          <w:sz w:val="24"/>
-          <w:szCs w:val="24"/>
-        </w:rPr>
-        <w:t>find(</w:t>
-      </w:r>
-      <w:proofErr w:type="gramEnd"/>
-      <w:r>
-        <w:rPr>
-          <w:rFonts w:ascii="Times New Roman" w:hAnsi="Times New Roman" w:cs="Times New Roman"/>
-          <w:sz w:val="24"/>
-          <w:szCs w:val="24"/>
-        </w:rPr>
-        <w:t xml:space="preserve">) e </w:t>
-      </w:r>
-      <w:proofErr w:type="spellStart"/>
-      <w:r>
-        <w:rPr>
-          <w:rFonts w:ascii="Times New Roman" w:hAnsi="Times New Roman" w:cs="Times New Roman"/>
-          <w:sz w:val="24"/>
-          <w:szCs w:val="24"/>
-        </w:rPr>
-        <w:t>findAll</w:t>
-      </w:r>
-      <w:proofErr w:type="spellEnd"/>
-      <w:r>
-        <w:rPr>
-          <w:rFonts w:ascii="Times New Roman" w:hAnsi="Times New Roman" w:cs="Times New Roman"/>
-          <w:sz w:val="24"/>
-          <w:szCs w:val="24"/>
-        </w:rPr>
-        <w:t>()</w:t>
-      </w:r>
-      <w:r>
-        <w:rPr>
-          <w:rFonts w:ascii="Times New Roman" w:hAnsi="Times New Roman" w:cs="Times New Roman"/>
-          <w:sz w:val="24"/>
-          <w:szCs w:val="24"/>
-        </w:rPr>
-        <w:t>:</w:t>
-      </w:r>
-    </w:p>
-    <w:p>
-      <w:pPr>
-        <w:pStyle w:val="PargrafodaLista"/>
-        <w:numPr>
           <w:ilvl w:val="2"/>
           <w:numId w:val="2"/>
         </w:numPr>
@@ -4334,43 +3401,7 @@
           <w:sz w:val="24"/>
           <w:szCs w:val="24"/>
         </w:rPr>
-        <w:t xml:space="preserve">O </w:t>
-      </w:r>
-      <w:proofErr w:type="gramStart"/>
-      <w:r>
-        <w:rPr>
-          <w:rFonts w:ascii="Times New Roman" w:hAnsi="Times New Roman" w:cs="Times New Roman"/>
-          <w:sz w:val="24"/>
-          <w:szCs w:val="24"/>
-        </w:rPr>
-        <w:t>find(</w:t>
-      </w:r>
-      <w:proofErr w:type="gramEnd"/>
-      <w:r>
-        <w:rPr>
-          <w:rFonts w:ascii="Times New Roman" w:hAnsi="Times New Roman" w:cs="Times New Roman"/>
-          <w:sz w:val="24"/>
-          <w:szCs w:val="24"/>
-        </w:rPr>
-        <w:t xml:space="preserve">) é exatamente equivalente a apenas colocar </w:t>
-      </w:r>
-      <w:proofErr w:type="spellStart"/>
-      <w:r>
-        <w:rPr>
-          <w:rFonts w:ascii="Times New Roman" w:hAnsi="Times New Roman" w:cs="Times New Roman"/>
-          <w:sz w:val="24"/>
-          <w:szCs w:val="24"/>
-        </w:rPr>
-        <w:t>sou.img</w:t>
-      </w:r>
-      <w:proofErr w:type="spellEnd"/>
-      <w:r>
-        <w:rPr>
-          <w:rFonts w:ascii="Times New Roman" w:hAnsi="Times New Roman" w:cs="Times New Roman"/>
-          <w:sz w:val="24"/>
-          <w:szCs w:val="24"/>
-        </w:rPr>
-        <w:t>, por exemplo:</w:t>
+        <w:t>O find() é exatamente equivalente a apenas colocar sou.img, por exemplo:</w:t>
       </w:r>
     </w:p>
     <w:p>
@@ -4457,53 +3488,7 @@
           <w:sz w:val="24"/>
           <w:szCs w:val="24"/>
         </w:rPr>
-        <w:t xml:space="preserve">Já no caso do </w:t>
-      </w:r>
-      <w:proofErr w:type="spellStart"/>
-      <w:proofErr w:type="gramStart"/>
-      <w:r>
-        <w:rPr>
-          <w:rFonts w:ascii="Times New Roman" w:hAnsi="Times New Roman" w:cs="Times New Roman"/>
-          <w:sz w:val="24"/>
-          <w:szCs w:val="24"/>
-        </w:rPr>
-        <w:t>findAll</w:t>
-      </w:r>
-      <w:proofErr w:type="spellEnd"/>
-      <w:r>
-        <w:rPr>
-          <w:rFonts w:ascii="Times New Roman" w:hAnsi="Times New Roman" w:cs="Times New Roman"/>
-          <w:sz w:val="24"/>
-          <w:szCs w:val="24"/>
-        </w:rPr>
-        <w:t>(</w:t>
-      </w:r>
-      <w:proofErr w:type="gramEnd"/>
-      <w:r>
-        <w:rPr>
-          <w:rFonts w:ascii="Times New Roman" w:hAnsi="Times New Roman" w:cs="Times New Roman"/>
-          <w:sz w:val="24"/>
-          <w:szCs w:val="24"/>
-        </w:rPr>
-        <w:t xml:space="preserve">) ele </w:t>
-      </w:r>
-      <w:proofErr w:type="spellStart"/>
-      <w:r>
-        <w:rPr>
-          <w:rFonts w:ascii="Times New Roman" w:hAnsi="Times New Roman" w:cs="Times New Roman"/>
-          <w:sz w:val="24"/>
-          <w:szCs w:val="24"/>
-        </w:rPr>
-        <w:t>trás</w:t>
-      </w:r>
-      <w:proofErr w:type="spellEnd"/>
-      <w:r>
-        <w:rPr>
-          <w:rFonts w:ascii="Times New Roman" w:hAnsi="Times New Roman" w:cs="Times New Roman"/>
-          <w:sz w:val="24"/>
-          <w:szCs w:val="24"/>
-        </w:rPr>
-        <w:t xml:space="preserve"> uma lista com todos os itens encontrados no DOM do HTML da página equivalente ao que estamos procurando:</w:t>
+        <w:t>Já no caso do findAll() ele trás uma lista com todos os itens encontrados no DOM do HTML da página equivalente ao que estamos procurando:</w:t>
       </w:r>
     </w:p>
     <w:p>
@@ -4597,53 +3582,7 @@
           <w:sz w:val="24"/>
           <w:szCs w:val="24"/>
         </w:rPr>
-        <w:t xml:space="preserve"> </w:t>
-      </w:r>
-      <w:proofErr w:type="spellStart"/>
-      <w:r>
-        <w:rPr>
-          <w:rFonts w:ascii="Times New Roman" w:hAnsi="Times New Roman" w:cs="Times New Roman"/>
-          <w:sz w:val="24"/>
-          <w:szCs w:val="24"/>
-        </w:rPr>
-        <w:t>limit</w:t>
-      </w:r>
-      <w:proofErr w:type="spellEnd"/>
-      <w:r>
-        <w:rPr>
-          <w:rFonts w:ascii="Times New Roman" w:hAnsi="Times New Roman" w:cs="Times New Roman"/>
-          <w:sz w:val="24"/>
-          <w:szCs w:val="24"/>
-        </w:rPr>
-        <w:t xml:space="preserve">: Limita a quantidade de resultados do </w:t>
-      </w:r>
-      <w:proofErr w:type="spellStart"/>
-      <w:proofErr w:type="gramStart"/>
-      <w:r>
-        <w:rPr>
-          <w:rFonts w:ascii="Times New Roman" w:hAnsi="Times New Roman" w:cs="Times New Roman"/>
-          <w:sz w:val="24"/>
-          <w:szCs w:val="24"/>
-        </w:rPr>
-        <w:t>findAll</w:t>
-      </w:r>
-      <w:proofErr w:type="spellEnd"/>
-      <w:r>
-        <w:rPr>
-          <w:rFonts w:ascii="Times New Roman" w:hAnsi="Times New Roman" w:cs="Times New Roman"/>
-          <w:sz w:val="24"/>
-          <w:szCs w:val="24"/>
-        </w:rPr>
-        <w:t>(</w:t>
-      </w:r>
-      <w:proofErr w:type="gramEnd"/>
-      <w:r>
-        <w:rPr>
-          <w:rFonts w:ascii="Times New Roman" w:hAnsi="Times New Roman" w:cs="Times New Roman"/>
-          <w:sz w:val="24"/>
-          <w:szCs w:val="24"/>
-        </w:rPr>
-        <w:t>) no número desejado:</w:t>
+        <w:t xml:space="preserve"> limit: Limita a quantidade de resultados do findAll() no número desejado:</w:t>
       </w:r>
     </w:p>
     <w:p>
@@ -4753,43 +3692,7 @@
           <w:sz w:val="24"/>
           <w:szCs w:val="24"/>
         </w:rPr>
-        <w:t xml:space="preserve">Um atalho para esse comando, já que é o que mais utilizamos, é basicamente colocar </w:t>
-      </w:r>
-      <w:proofErr w:type="spellStart"/>
-      <w:r>
-        <w:rPr>
-          <w:rFonts w:ascii="Times New Roman" w:hAnsi="Times New Roman" w:cs="Times New Roman"/>
-          <w:sz w:val="24"/>
-          <w:szCs w:val="24"/>
-        </w:rPr>
-        <w:t>soup</w:t>
-      </w:r>
-      <w:proofErr w:type="spellEnd"/>
-      <w:r>
-        <w:rPr>
-          <w:rFonts w:ascii="Times New Roman" w:hAnsi="Times New Roman" w:cs="Times New Roman"/>
-          <w:sz w:val="24"/>
-          <w:szCs w:val="24"/>
-        </w:rPr>
-        <w:t>(‘</w:t>
-      </w:r>
-      <w:proofErr w:type="spellStart"/>
-      <w:r>
-        <w:rPr>
-          <w:rFonts w:ascii="Times New Roman" w:hAnsi="Times New Roman" w:cs="Times New Roman"/>
-          <w:sz w:val="24"/>
-          <w:szCs w:val="24"/>
-        </w:rPr>
-        <w:t>item_desejado</w:t>
-      </w:r>
-      <w:proofErr w:type="spellEnd"/>
-      <w:r>
-        <w:rPr>
-          <w:rFonts w:ascii="Times New Roman" w:hAnsi="Times New Roman" w:cs="Times New Roman"/>
-          <w:sz w:val="24"/>
-          <w:szCs w:val="24"/>
-        </w:rPr>
-        <w:t>’):</w:t>
+        <w:t>Um atalho para esse comando, já que é o que mais utilizamos, é basicamente colocar soup(‘item_desejado’):</w:t>
       </w:r>
     </w:p>
     <w:p>
@@ -5018,25 +3921,7 @@
           <w:sz w:val="24"/>
           <w:szCs w:val="24"/>
         </w:rPr>
-        <w:t xml:space="preserve">Argumento </w:t>
-      </w:r>
-      <w:proofErr w:type="spellStart"/>
-      <w:r>
-        <w:rPr>
-          <w:rFonts w:ascii="Times New Roman" w:hAnsi="Times New Roman" w:cs="Times New Roman"/>
-          <w:sz w:val="24"/>
-          <w:szCs w:val="24"/>
-        </w:rPr>
-        <w:t>attributes</w:t>
-      </w:r>
-      <w:proofErr w:type="spellEnd"/>
-      <w:r>
-        <w:rPr>
-          <w:rFonts w:ascii="Times New Roman" w:hAnsi="Times New Roman" w:cs="Times New Roman"/>
-          <w:sz w:val="24"/>
-          <w:szCs w:val="24"/>
-        </w:rPr>
-        <w:t xml:space="preserve">: </w:t>
+        <w:t xml:space="preserve">Argumento attributes: </w:t>
       </w:r>
       <w:r>
         <w:rPr>
@@ -5210,25 +4095,7 @@
           <w:sz w:val="24"/>
           <w:szCs w:val="24"/>
         </w:rPr>
-        <w:t xml:space="preserve"> Utilizando ainda atributos diretos, como a descrição alternativa dos </w:t>
-      </w:r>
-      <w:proofErr w:type="spellStart"/>
-      <w:r>
-        <w:rPr>
-          <w:rFonts w:ascii="Times New Roman" w:hAnsi="Times New Roman" w:cs="Times New Roman"/>
-          <w:sz w:val="24"/>
-          <w:szCs w:val="24"/>
-        </w:rPr>
-        <w:t>img</w:t>
-      </w:r>
-      <w:proofErr w:type="spellEnd"/>
-      <w:r>
-        <w:rPr>
-          <w:rFonts w:ascii="Times New Roman" w:hAnsi="Times New Roman" w:cs="Times New Roman"/>
-          <w:sz w:val="24"/>
-          <w:szCs w:val="24"/>
-        </w:rPr>
-        <w:t>:</w:t>
+        <w:t xml:space="preserve"> Utilizando ainda atributos diretos, como a descrição alternativa dos img:</w:t>
       </w:r>
     </w:p>
     <w:p>
@@ -5307,25 +4174,7 @@
           <w:sz w:val="24"/>
           <w:szCs w:val="24"/>
         </w:rPr>
-        <w:t xml:space="preserve">Como são iteráveis podemos ainda pegar somente o </w:t>
-      </w:r>
-      <w:proofErr w:type="spellStart"/>
-      <w:r>
-        <w:rPr>
-          <w:rFonts w:ascii="Times New Roman" w:hAnsi="Times New Roman" w:cs="Times New Roman"/>
-          <w:sz w:val="24"/>
-          <w:szCs w:val="24"/>
-        </w:rPr>
-        <w:t>src</w:t>
-      </w:r>
-      <w:proofErr w:type="spellEnd"/>
-      <w:r>
-        <w:rPr>
-          <w:rFonts w:ascii="Times New Roman" w:hAnsi="Times New Roman" w:cs="Times New Roman"/>
-          <w:sz w:val="24"/>
-          <w:szCs w:val="24"/>
-        </w:rPr>
-        <w:t xml:space="preserve"> das imagens:</w:t>
+        <w:t>Como são iteráveis podemos ainda pegar somente o src das imagens:</w:t>
       </w:r>
     </w:p>
     <w:p>
@@ -5403,43 +4252,7 @@
           <w:sz w:val="24"/>
           <w:szCs w:val="24"/>
         </w:rPr>
-        <w:t xml:space="preserve"> Também existe o atributo </w:t>
-      </w:r>
-      <w:proofErr w:type="spellStart"/>
-      <w:r>
-        <w:rPr>
-          <w:rFonts w:ascii="Times New Roman" w:hAnsi="Times New Roman" w:cs="Times New Roman"/>
-          <w:sz w:val="24"/>
-          <w:szCs w:val="24"/>
-        </w:rPr>
-        <w:t>class</w:t>
-      </w:r>
-      <w:proofErr w:type="spellEnd"/>
-      <w:r>
-        <w:rPr>
-          <w:rFonts w:ascii="Times New Roman" w:hAnsi="Times New Roman" w:cs="Times New Roman"/>
-          <w:sz w:val="24"/>
-          <w:szCs w:val="24"/>
-        </w:rPr>
-        <w:t xml:space="preserve">, mas tome cuidado pois o próprio python possui ele, portanto, com </w:t>
-      </w:r>
-      <w:proofErr w:type="spellStart"/>
-      <w:r>
-        <w:rPr>
-          <w:rFonts w:ascii="Times New Roman" w:hAnsi="Times New Roman" w:cs="Times New Roman"/>
-          <w:sz w:val="24"/>
-          <w:szCs w:val="24"/>
-        </w:rPr>
-        <w:t>scraping</w:t>
-      </w:r>
-      <w:proofErr w:type="spellEnd"/>
-      <w:r>
-        <w:rPr>
-          <w:rFonts w:ascii="Times New Roman" w:hAnsi="Times New Roman" w:cs="Times New Roman"/>
-          <w:sz w:val="24"/>
-          <w:szCs w:val="24"/>
-        </w:rPr>
-        <w:t>, precisamos colocar um _ depois:</w:t>
+        <w:t xml:space="preserve"> Também existe o atributo class, mas tome cuidado pois o próprio python possui ele, portanto, com scraping, precisamos colocar um _ depois:</w:t>
       </w:r>
     </w:p>
     <w:p>
@@ -5519,59 +4332,13 @@
         </w:rPr>
         <w:t xml:space="preserve"> </w:t>
       </w:r>
-      <w:proofErr w:type="spellStart"/>
-      <w:r>
-        <w:rPr>
-          <w:rFonts w:ascii="Times New Roman" w:hAnsi="Times New Roman" w:cs="Times New Roman"/>
-          <w:sz w:val="24"/>
-          <w:szCs w:val="24"/>
-        </w:rPr>
-        <w:t>Text</w:t>
-      </w:r>
-      <w:proofErr w:type="spellEnd"/>
-      <w:r>
-        <w:rPr>
-          <w:rFonts w:ascii="Times New Roman" w:hAnsi="Times New Roman" w:cs="Times New Roman"/>
-          <w:sz w:val="24"/>
-          <w:szCs w:val="24"/>
-        </w:rPr>
-        <w:t xml:space="preserve"> = True: </w:t>
-      </w:r>
-      <w:proofErr w:type="spellStart"/>
-      <w:r>
-        <w:rPr>
-          <w:rFonts w:ascii="Times New Roman" w:hAnsi="Times New Roman" w:cs="Times New Roman"/>
-          <w:sz w:val="24"/>
-          <w:szCs w:val="24"/>
-        </w:rPr>
-        <w:t>Trás</w:t>
-      </w:r>
-      <w:proofErr w:type="spellEnd"/>
-      <w:r>
-        <w:rPr>
-          <w:rFonts w:ascii="Times New Roman" w:hAnsi="Times New Roman" w:cs="Times New Roman"/>
-          <w:sz w:val="24"/>
-          <w:szCs w:val="24"/>
-        </w:rPr>
-        <w:t xml:space="preserve"> todos os </w:t>
-      </w:r>
-      <w:proofErr w:type="gramStart"/>
-      <w:r>
-        <w:rPr>
-          <w:rFonts w:ascii="Times New Roman" w:hAnsi="Times New Roman" w:cs="Times New Roman"/>
-          <w:sz w:val="24"/>
-          <w:szCs w:val="24"/>
-        </w:rPr>
-        <w:t>textos encontrado</w:t>
-      </w:r>
-      <w:proofErr w:type="gramEnd"/>
-      <w:r>
-        <w:rPr>
-          <w:rFonts w:ascii="Times New Roman" w:hAnsi="Times New Roman" w:cs="Times New Roman"/>
-          <w:sz w:val="24"/>
-          <w:szCs w:val="24"/>
-        </w:rPr>
-        <w:t xml:space="preserve"> em todas as classes para uma lista:</w:t>
+      <w:r>
+        <w:rPr>
+          <w:rFonts w:ascii="Times New Roman" w:hAnsi="Times New Roman" w:cs="Times New Roman"/>
+          <w:sz w:val="24"/>
+          <w:szCs w:val="24"/>
+        </w:rPr>
+        <w:t>Text = True: Trás todos os textos encontrado em todas as classes para uma lista:</w:t>
       </w:r>
     </w:p>
     <w:p>
@@ -5730,18 +4497,8 @@
           <w:sz w:val="24"/>
           <w:szCs w:val="24"/>
         </w:rPr>
-        <w:t xml:space="preserve">Técnicas avançadas de pesquisa com objetos </w:t>
-      </w:r>
-      <w:proofErr w:type="spellStart"/>
-      <w:r>
-        <w:rPr>
-          <w:rFonts w:ascii="Times New Roman" w:hAnsi="Times New Roman" w:cs="Times New Roman"/>
-          <w:sz w:val="24"/>
-          <w:szCs w:val="24"/>
-        </w:rPr>
-        <w:t>BeautifulSoup</w:t>
-      </w:r>
-      <w:proofErr w:type="spellEnd"/>
+        <w:t>Técnicas avançadas de pesquisa com objetos BeautifulSoup</w:t>
+      </w:r>
       <w:r>
         <w:rPr>
           <w:rFonts w:ascii="Times New Roman" w:hAnsi="Times New Roman" w:cs="Times New Roman"/>
@@ -5772,43 +4529,7 @@
           <w:sz w:val="24"/>
           <w:szCs w:val="24"/>
         </w:rPr>
-        <w:t xml:space="preserve">Os métodos </w:t>
-      </w:r>
-      <w:proofErr w:type="gramStart"/>
-      <w:r>
-        <w:rPr>
-          <w:rFonts w:ascii="Times New Roman" w:hAnsi="Times New Roman" w:cs="Times New Roman"/>
-          <w:sz w:val="24"/>
-          <w:szCs w:val="24"/>
-        </w:rPr>
-        <w:t>find(</w:t>
-      </w:r>
-      <w:proofErr w:type="gramEnd"/>
-      <w:r>
-        <w:rPr>
-          <w:rFonts w:ascii="Times New Roman" w:hAnsi="Times New Roman" w:cs="Times New Roman"/>
-          <w:sz w:val="24"/>
-          <w:szCs w:val="24"/>
-        </w:rPr>
-        <w:t xml:space="preserve">) e </w:t>
-      </w:r>
-      <w:proofErr w:type="spellStart"/>
-      <w:r>
-        <w:rPr>
-          <w:rFonts w:ascii="Times New Roman" w:hAnsi="Times New Roman" w:cs="Times New Roman"/>
-          <w:sz w:val="24"/>
-          <w:szCs w:val="24"/>
-        </w:rPr>
-        <w:t>findAll</w:t>
-      </w:r>
-      <w:proofErr w:type="spellEnd"/>
-      <w:r>
-        <w:rPr>
-          <w:rFonts w:ascii="Times New Roman" w:hAnsi="Times New Roman" w:cs="Times New Roman"/>
-          <w:sz w:val="24"/>
-          <w:szCs w:val="24"/>
-        </w:rPr>
-        <w:t>()</w:t>
+        <w:t>Os métodos find() e findAll()</w:t>
       </w:r>
       <w:r>
         <w:rPr>
@@ -5840,43 +4561,7 @@
           <w:sz w:val="24"/>
           <w:szCs w:val="24"/>
         </w:rPr>
-        <w:t xml:space="preserve">Algumas configurações de argumentos e dicas de pesquisa para os métodos </w:t>
-      </w:r>
-      <w:proofErr w:type="gramStart"/>
-      <w:r>
-        <w:rPr>
-          <w:rFonts w:ascii="Times New Roman" w:hAnsi="Times New Roman" w:cs="Times New Roman"/>
-          <w:sz w:val="24"/>
-          <w:szCs w:val="24"/>
-        </w:rPr>
-        <w:t>find(</w:t>
-      </w:r>
-      <w:proofErr w:type="gramEnd"/>
-      <w:r>
-        <w:rPr>
-          <w:rFonts w:ascii="Times New Roman" w:hAnsi="Times New Roman" w:cs="Times New Roman"/>
-          <w:sz w:val="24"/>
-          <w:szCs w:val="24"/>
-        </w:rPr>
-        <w:t xml:space="preserve">) e </w:t>
-      </w:r>
-      <w:proofErr w:type="spellStart"/>
-      <w:r>
-        <w:rPr>
-          <w:rFonts w:ascii="Times New Roman" w:hAnsi="Times New Roman" w:cs="Times New Roman"/>
-          <w:sz w:val="24"/>
-          <w:szCs w:val="24"/>
-        </w:rPr>
-        <w:t>findAll</w:t>
-      </w:r>
-      <w:proofErr w:type="spellEnd"/>
-      <w:r>
-        <w:rPr>
-          <w:rFonts w:ascii="Times New Roman" w:hAnsi="Times New Roman" w:cs="Times New Roman"/>
-          <w:sz w:val="24"/>
-          <w:szCs w:val="24"/>
-        </w:rPr>
-        <w:t>()</w:t>
+        <w:t>Algumas configurações de argumentos e dicas de pesquisa para os métodos find() e findAll()</w:t>
       </w:r>
       <w:r>
         <w:rPr>
@@ -5908,25 +4593,7 @@
           <w:sz w:val="24"/>
           <w:szCs w:val="24"/>
         </w:rPr>
-        <w:t xml:space="preserve">Outros métodos de pesquisa disponibilizados pela biblioteca </w:t>
-      </w:r>
-      <w:proofErr w:type="spellStart"/>
-      <w:r>
-        <w:rPr>
-          <w:rFonts w:ascii="Times New Roman" w:hAnsi="Times New Roman" w:cs="Times New Roman"/>
-          <w:sz w:val="24"/>
-          <w:szCs w:val="24"/>
-        </w:rPr>
-        <w:t>BeautifulSoup</w:t>
-      </w:r>
-      <w:proofErr w:type="spellEnd"/>
-      <w:r>
-        <w:rPr>
-          <w:rFonts w:ascii="Times New Roman" w:hAnsi="Times New Roman" w:cs="Times New Roman"/>
-          <w:sz w:val="24"/>
-          <w:szCs w:val="24"/>
-        </w:rPr>
-        <w:t>:</w:t>
+        <w:t>Outros métodos de pesquisa disponibilizados pela biblioteca BeautifulSoup:</w:t>
       </w:r>
     </w:p>
     <w:p>
@@ -5944,34 +4611,14 @@
           <w:szCs w:val="24"/>
         </w:rPr>
       </w:pPr>
-      <w:proofErr w:type="spellStart"/>
-      <w:r>
-        <w:rPr>
-          <w:rFonts w:ascii="Times New Roman" w:hAnsi="Times New Roman" w:cs="Times New Roman"/>
-          <w:sz w:val="24"/>
-          <w:szCs w:val="24"/>
-        </w:rPr>
-        <w:t>findParent</w:t>
-      </w:r>
-      <w:proofErr w:type="spellEnd"/>
-      <w:r>
-        <w:rPr>
-          <w:rFonts w:ascii="Times New Roman" w:hAnsi="Times New Roman" w:cs="Times New Roman"/>
-          <w:sz w:val="24"/>
-          <w:szCs w:val="24"/>
-        </w:rPr>
-        <w:t xml:space="preserve"> e </w:t>
-      </w:r>
-      <w:proofErr w:type="spellStart"/>
-      <w:r>
-        <w:rPr>
-          <w:rFonts w:ascii="Times New Roman" w:hAnsi="Times New Roman" w:cs="Times New Roman"/>
-          <w:sz w:val="24"/>
-          <w:szCs w:val="24"/>
-        </w:rPr>
-        <w:t>findParents</w:t>
-      </w:r>
-      <w:proofErr w:type="spellEnd"/>
+      <w:r>
+        <w:rPr>
+          <w:rFonts w:ascii="Times New Roman" w:hAnsi="Times New Roman" w:cs="Times New Roman"/>
+          <w:sz w:val="24"/>
+          <w:szCs w:val="24"/>
+        </w:rPr>
+        <w:t>findParent e findParents</w:t>
+      </w:r>
       <w:r>
         <w:rPr>
           <w:rFonts w:ascii="Times New Roman" w:hAnsi="Times New Roman" w:cs="Times New Roman"/>
@@ -5996,34 +4643,14 @@
           <w:szCs w:val="24"/>
         </w:rPr>
       </w:pPr>
-      <w:proofErr w:type="spellStart"/>
-      <w:r>
-        <w:rPr>
-          <w:rFonts w:ascii="Times New Roman" w:hAnsi="Times New Roman" w:cs="Times New Roman"/>
-          <w:sz w:val="24"/>
-          <w:szCs w:val="24"/>
-        </w:rPr>
-        <w:t>findNextSiblings</w:t>
-      </w:r>
-      <w:proofErr w:type="spellEnd"/>
-      <w:r>
-        <w:rPr>
-          <w:rFonts w:ascii="Times New Roman" w:hAnsi="Times New Roman" w:cs="Times New Roman"/>
-          <w:sz w:val="24"/>
-          <w:szCs w:val="24"/>
-        </w:rPr>
-        <w:t xml:space="preserve"> e </w:t>
-      </w:r>
-      <w:proofErr w:type="spellStart"/>
-      <w:r>
-        <w:rPr>
-          <w:rFonts w:ascii="Times New Roman" w:hAnsi="Times New Roman" w:cs="Times New Roman"/>
-          <w:sz w:val="24"/>
-          <w:szCs w:val="24"/>
-        </w:rPr>
-        <w:t>findNextSiblings</w:t>
-      </w:r>
-      <w:proofErr w:type="spellEnd"/>
+      <w:r>
+        <w:rPr>
+          <w:rFonts w:ascii="Times New Roman" w:hAnsi="Times New Roman" w:cs="Times New Roman"/>
+          <w:sz w:val="24"/>
+          <w:szCs w:val="24"/>
+        </w:rPr>
+        <w:t>findNextSiblings e findNextSiblings</w:t>
+      </w:r>
       <w:r>
         <w:rPr>
           <w:rFonts w:ascii="Times New Roman" w:hAnsi="Times New Roman" w:cs="Times New Roman"/>
@@ -6048,34 +4675,14 @@
           <w:szCs w:val="24"/>
         </w:rPr>
       </w:pPr>
-      <w:proofErr w:type="spellStart"/>
-      <w:r>
-        <w:rPr>
-          <w:rFonts w:ascii="Times New Roman" w:hAnsi="Times New Roman" w:cs="Times New Roman"/>
-          <w:sz w:val="24"/>
-          <w:szCs w:val="24"/>
-        </w:rPr>
-        <w:t>findPreviousSibling</w:t>
-      </w:r>
-      <w:proofErr w:type="spellEnd"/>
-      <w:r>
-        <w:rPr>
-          <w:rFonts w:ascii="Times New Roman" w:hAnsi="Times New Roman" w:cs="Times New Roman"/>
-          <w:sz w:val="24"/>
-          <w:szCs w:val="24"/>
-        </w:rPr>
-        <w:t xml:space="preserve"> e </w:t>
-      </w:r>
-      <w:proofErr w:type="spellStart"/>
-      <w:r>
-        <w:rPr>
-          <w:rFonts w:ascii="Times New Roman" w:hAnsi="Times New Roman" w:cs="Times New Roman"/>
-          <w:sz w:val="24"/>
-          <w:szCs w:val="24"/>
-        </w:rPr>
-        <w:t>findPreviousSiblings</w:t>
-      </w:r>
-      <w:proofErr w:type="spellEnd"/>
+      <w:r>
+        <w:rPr>
+          <w:rFonts w:ascii="Times New Roman" w:hAnsi="Times New Roman" w:cs="Times New Roman"/>
+          <w:sz w:val="24"/>
+          <w:szCs w:val="24"/>
+        </w:rPr>
+        <w:t>findPreviousSibling e findPreviousSiblings</w:t>
+      </w:r>
       <w:r>
         <w:rPr>
           <w:rFonts w:ascii="Times New Roman" w:hAnsi="Times New Roman" w:cs="Times New Roman"/>
@@ -6100,34 +4707,14 @@
           <w:szCs w:val="24"/>
         </w:rPr>
       </w:pPr>
-      <w:proofErr w:type="spellStart"/>
-      <w:r>
-        <w:rPr>
-          <w:rFonts w:ascii="Times New Roman" w:hAnsi="Times New Roman" w:cs="Times New Roman"/>
-          <w:sz w:val="24"/>
-          <w:szCs w:val="24"/>
-        </w:rPr>
-        <w:t>findNext</w:t>
-      </w:r>
-      <w:proofErr w:type="spellEnd"/>
-      <w:r>
-        <w:rPr>
-          <w:rFonts w:ascii="Times New Roman" w:hAnsi="Times New Roman" w:cs="Times New Roman"/>
-          <w:sz w:val="24"/>
-          <w:szCs w:val="24"/>
-        </w:rPr>
-        <w:t xml:space="preserve"> e </w:t>
-      </w:r>
-      <w:proofErr w:type="spellStart"/>
-      <w:r>
-        <w:rPr>
-          <w:rFonts w:ascii="Times New Roman" w:hAnsi="Times New Roman" w:cs="Times New Roman"/>
-          <w:sz w:val="24"/>
-          <w:szCs w:val="24"/>
-        </w:rPr>
-        <w:t>findAllNext</w:t>
-      </w:r>
-      <w:proofErr w:type="spellEnd"/>
+      <w:r>
+        <w:rPr>
+          <w:rFonts w:ascii="Times New Roman" w:hAnsi="Times New Roman" w:cs="Times New Roman"/>
+          <w:sz w:val="24"/>
+          <w:szCs w:val="24"/>
+        </w:rPr>
+        <w:t>findNext e findAllNext</w:t>
+      </w:r>
       <w:r>
         <w:rPr>
           <w:rFonts w:ascii="Times New Roman" w:hAnsi="Times New Roman" w:cs="Times New Roman"/>
@@ -6152,34 +4739,14 @@
           <w:szCs w:val="24"/>
         </w:rPr>
       </w:pPr>
-      <w:proofErr w:type="spellStart"/>
-      <w:r>
-        <w:rPr>
-          <w:rFonts w:ascii="Times New Roman" w:hAnsi="Times New Roman" w:cs="Times New Roman"/>
-          <w:sz w:val="24"/>
-          <w:szCs w:val="24"/>
-        </w:rPr>
-        <w:t>findPrevious</w:t>
-      </w:r>
-      <w:proofErr w:type="spellEnd"/>
-      <w:r>
-        <w:rPr>
-          <w:rFonts w:ascii="Times New Roman" w:hAnsi="Times New Roman" w:cs="Times New Roman"/>
-          <w:sz w:val="24"/>
-          <w:szCs w:val="24"/>
-        </w:rPr>
-        <w:t xml:space="preserve"> e </w:t>
-      </w:r>
-      <w:proofErr w:type="spellStart"/>
-      <w:r>
-        <w:rPr>
-          <w:rFonts w:ascii="Times New Roman" w:hAnsi="Times New Roman" w:cs="Times New Roman"/>
-          <w:sz w:val="24"/>
-          <w:szCs w:val="24"/>
-        </w:rPr>
-        <w:t>findAllPrevious</w:t>
-      </w:r>
-      <w:proofErr w:type="spellEnd"/>
+      <w:r>
+        <w:rPr>
+          <w:rFonts w:ascii="Times New Roman" w:hAnsi="Times New Roman" w:cs="Times New Roman"/>
+          <w:sz w:val="24"/>
+          <w:szCs w:val="24"/>
+        </w:rPr>
+        <w:t>findPrevious e findAllPrevious</w:t>
+      </w:r>
       <w:r>
         <w:rPr>
           <w:rFonts w:ascii="Times New Roman" w:hAnsi="Times New Roman" w:cs="Times New Roman"/>
@@ -6583,25 +5150,7 @@
           <w:sz w:val="24"/>
           <w:szCs w:val="24"/>
         </w:rPr>
-        <w:t xml:space="preserve">Podemos usar o find para encontrar uma div específica e logo em seguida o </w:t>
-      </w:r>
-      <w:proofErr w:type="spellStart"/>
-      <w:r>
-        <w:rPr>
-          <w:rFonts w:ascii="Times New Roman" w:hAnsi="Times New Roman" w:cs="Times New Roman"/>
-          <w:sz w:val="24"/>
-          <w:szCs w:val="24"/>
-        </w:rPr>
-        <w:t>findAll</w:t>
-      </w:r>
-      <w:proofErr w:type="spellEnd"/>
-      <w:r>
-        <w:rPr>
-          <w:rFonts w:ascii="Times New Roman" w:hAnsi="Times New Roman" w:cs="Times New Roman"/>
-          <w:sz w:val="24"/>
-          <w:szCs w:val="24"/>
-        </w:rPr>
-        <w:t xml:space="preserve"> para pegar todas as tags específicas que queremos dentro dessa div, como no caso que estamos vendo agora para obter todas as informações de um veículo:</w:t>
+        <w:t>Podemos usar o find para encontrar uma div específica e logo em seguida o findAll para pegar todas as tags específicas que queremos dentro dessa div, como no caso que estamos vendo agora para obter todas as informações de um veículo:</w:t>
       </w:r>
     </w:p>
     <w:p>
@@ -6679,43 +5228,7 @@
           <w:szCs w:val="24"/>
         </w:rPr>
         <w:lastRenderedPageBreak/>
-        <w:t xml:space="preserve">Se quisermos obter somente uma informação específica, como as classes das tags, podemos usar o </w:t>
-      </w:r>
-      <w:proofErr w:type="spellStart"/>
-      <w:r>
-        <w:rPr>
-          <w:rFonts w:ascii="Times New Roman" w:hAnsi="Times New Roman" w:cs="Times New Roman"/>
-          <w:sz w:val="24"/>
-          <w:szCs w:val="24"/>
-        </w:rPr>
-        <w:t>get</w:t>
-      </w:r>
-      <w:proofErr w:type="spellEnd"/>
-      <w:r>
-        <w:rPr>
-          <w:rFonts w:ascii="Times New Roman" w:hAnsi="Times New Roman" w:cs="Times New Roman"/>
-          <w:sz w:val="24"/>
-          <w:szCs w:val="24"/>
-        </w:rPr>
-        <w:t>(‘</w:t>
-      </w:r>
-      <w:proofErr w:type="spellStart"/>
-      <w:r>
-        <w:rPr>
-          <w:rFonts w:ascii="Times New Roman" w:hAnsi="Times New Roman" w:cs="Times New Roman"/>
-          <w:sz w:val="24"/>
-          <w:szCs w:val="24"/>
-        </w:rPr>
-        <w:t>class</w:t>
-      </w:r>
-      <w:proofErr w:type="spellEnd"/>
-      <w:r>
-        <w:rPr>
-          <w:rFonts w:ascii="Times New Roman" w:hAnsi="Times New Roman" w:cs="Times New Roman"/>
-          <w:sz w:val="24"/>
-          <w:szCs w:val="24"/>
-        </w:rPr>
-        <w:t>’) na nossa iteração:</w:t>
+        <w:t>Se quisermos obter somente uma informação específica, como as classes das tags, podemos usar o get(‘class’) na nossa iteração:</w:t>
       </w:r>
     </w:p>
     <w:p>
@@ -6800,61 +5313,7 @@
           <w:sz w:val="24"/>
           <w:szCs w:val="24"/>
         </w:rPr>
-        <w:t>. Pegamos somente a primeira classe de cada tag, separamos ela entre o ‘</w:t>
-      </w:r>
-      <w:proofErr w:type="spellStart"/>
-      <w:r>
-        <w:rPr>
-          <w:rFonts w:ascii="Times New Roman" w:hAnsi="Times New Roman" w:cs="Times New Roman"/>
-          <w:sz w:val="24"/>
-          <w:szCs w:val="24"/>
-        </w:rPr>
-        <w:t>txt</w:t>
-      </w:r>
-      <w:proofErr w:type="spellEnd"/>
-      <w:r>
-        <w:rPr>
-          <w:rFonts w:ascii="Times New Roman" w:hAnsi="Times New Roman" w:cs="Times New Roman"/>
-          <w:sz w:val="24"/>
-          <w:szCs w:val="24"/>
-        </w:rPr>
-        <w:t xml:space="preserve">’ e o nome dela em si utilizando o </w:t>
-      </w:r>
-      <w:proofErr w:type="gramStart"/>
-      <w:r>
-        <w:rPr>
-          <w:rFonts w:ascii="Times New Roman" w:hAnsi="Times New Roman" w:cs="Times New Roman"/>
-          <w:sz w:val="24"/>
-          <w:szCs w:val="24"/>
-        </w:rPr>
-        <w:t>split(</w:t>
-      </w:r>
-      <w:proofErr w:type="gramEnd"/>
-      <w:r>
-        <w:rPr>
-          <w:rFonts w:ascii="Times New Roman" w:hAnsi="Times New Roman" w:cs="Times New Roman"/>
-          <w:sz w:val="24"/>
-          <w:szCs w:val="24"/>
-        </w:rPr>
-        <w:t>) e pegamos somente a última informação dessa primeira classe de cada tag (imagem acima), ou seja, somente o ‘name’, ‘</w:t>
-      </w:r>
-      <w:proofErr w:type="spellStart"/>
-      <w:r>
-        <w:rPr>
-          <w:rFonts w:ascii="Times New Roman" w:hAnsi="Times New Roman" w:cs="Times New Roman"/>
-          <w:sz w:val="24"/>
-          <w:szCs w:val="24"/>
-        </w:rPr>
-        <w:t>category</w:t>
-      </w:r>
-      <w:proofErr w:type="spellEnd"/>
-      <w:r>
-        <w:rPr>
-          <w:rFonts w:ascii="Times New Roman" w:hAnsi="Times New Roman" w:cs="Times New Roman"/>
-          <w:sz w:val="24"/>
-          <w:szCs w:val="24"/>
-        </w:rPr>
-        <w:t>’, ‘motor’....</w:t>
+        <w:t>. Pegamos somente a primeira classe de cada tag, separamos ela entre o ‘txt’ e o nome dela em si utilizando o split() e pegamos somente a última informação dessa primeira classe de cada tag (imagem acima), ou seja, somente o ‘name’, ‘category’, ‘motor’....</w:t>
       </w:r>
       <w:r>
         <w:rPr>
@@ -7171,18 +5630,8 @@
           <w:sz w:val="24"/>
           <w:szCs w:val="24"/>
         </w:rPr>
-        <w:t xml:space="preserve">Criando um </w:t>
-      </w:r>
-      <w:proofErr w:type="spellStart"/>
-      <w:r>
-        <w:rPr>
-          <w:rFonts w:ascii="Times New Roman" w:hAnsi="Times New Roman" w:cs="Times New Roman"/>
-          <w:sz w:val="24"/>
-          <w:szCs w:val="24"/>
-        </w:rPr>
-        <w:t>DataFrame</w:t>
-      </w:r>
-      <w:proofErr w:type="spellEnd"/>
+        <w:t>Criando um DataFrame</w:t>
+      </w:r>
       <w:r>
         <w:rPr>
           <w:rFonts w:ascii="Times New Roman" w:hAnsi="Times New Roman" w:cs="Times New Roman"/>
@@ -7330,25 +5779,7 @@
           <w:sz w:val="24"/>
           <w:szCs w:val="24"/>
         </w:rPr>
-        <w:t xml:space="preserve">Basta pegar o link disponível no </w:t>
-      </w:r>
-      <w:proofErr w:type="spellStart"/>
-      <w:r>
-        <w:rPr>
-          <w:rFonts w:ascii="Times New Roman" w:hAnsi="Times New Roman" w:cs="Times New Roman"/>
-          <w:sz w:val="24"/>
-          <w:szCs w:val="24"/>
-        </w:rPr>
-        <w:t>src</w:t>
-      </w:r>
-      <w:proofErr w:type="spellEnd"/>
-      <w:r>
-        <w:rPr>
-          <w:rFonts w:ascii="Times New Roman" w:hAnsi="Times New Roman" w:cs="Times New Roman"/>
-          <w:sz w:val="24"/>
-          <w:szCs w:val="24"/>
-        </w:rPr>
-        <w:t xml:space="preserve"> da foto usando tudo o que vimos até agora:</w:t>
+        <w:t>Basta pegar o link disponível no src da foto usando tudo o que vimos até agora:</w:t>
       </w:r>
     </w:p>
     <w:p>
@@ -7512,7 +5943,6 @@
         </w:rPr>
         <w:t xml:space="preserve">Para baixar a imagem e salvar em uma basta utilizamos a </w:t>
       </w:r>
-      <w:proofErr w:type="spellStart"/>
       <w:r>
         <w:rPr>
           <w:rFonts w:ascii="Times New Roman" w:hAnsi="Times New Roman" w:cs="Times New Roman"/>
@@ -7521,7 +5951,6 @@
         </w:rPr>
         <w:t>urlretrieve</w:t>
       </w:r>
-      <w:proofErr w:type="spellEnd"/>
       <w:r>
         <w:rPr>
           <w:rFonts w:ascii="Times New Roman" w:hAnsi="Times New Roman" w:cs="Times New Roman"/>
@@ -7530,8 +5959,6 @@
         </w:rPr>
         <w:t xml:space="preserve"> da </w:t>
       </w:r>
-      <w:proofErr w:type="spellStart"/>
-      <w:proofErr w:type="gramStart"/>
       <w:r>
         <w:rPr>
           <w:rFonts w:ascii="Times New Roman" w:hAnsi="Times New Roman" w:cs="Times New Roman"/>
@@ -7540,8 +5967,6 @@
         </w:rPr>
         <w:t>urllib.request</w:t>
       </w:r>
-      <w:proofErr w:type="spellEnd"/>
-      <w:proofErr w:type="gramEnd"/>
       <w:r>
         <w:rPr>
           <w:rFonts w:ascii="Times New Roman" w:hAnsi="Times New Roman" w:cs="Times New Roman"/>
@@ -7649,25 +6074,7 @@
           <w:sz w:val="24"/>
           <w:szCs w:val="24"/>
         </w:rPr>
-        <w:t xml:space="preserve">A utilizar as técnicas de </w:t>
-      </w:r>
-      <w:proofErr w:type="spellStart"/>
-      <w:r>
-        <w:rPr>
-          <w:rFonts w:ascii="Times New Roman" w:hAnsi="Times New Roman" w:cs="Times New Roman"/>
-          <w:sz w:val="24"/>
-          <w:szCs w:val="24"/>
-        </w:rPr>
-        <w:t>scraping</w:t>
-      </w:r>
-      <w:proofErr w:type="spellEnd"/>
-      <w:r>
-        <w:rPr>
-          <w:rFonts w:ascii="Times New Roman" w:hAnsi="Times New Roman" w:cs="Times New Roman"/>
-          <w:sz w:val="24"/>
-          <w:szCs w:val="24"/>
-        </w:rPr>
-        <w:t xml:space="preserve"> em um site na web</w:t>
+        <w:t>A utilizar as técnicas de scraping em um site na web</w:t>
       </w:r>
       <w:r>
         <w:rPr>
@@ -7699,25 +6106,7 @@
           <w:sz w:val="24"/>
           <w:szCs w:val="24"/>
         </w:rPr>
-        <w:t xml:space="preserve">O desenvolvimento de todas as etapas de um procedimento de </w:t>
-      </w:r>
-      <w:proofErr w:type="spellStart"/>
-      <w:r>
-        <w:rPr>
-          <w:rFonts w:ascii="Times New Roman" w:hAnsi="Times New Roman" w:cs="Times New Roman"/>
-          <w:sz w:val="24"/>
-          <w:szCs w:val="24"/>
-        </w:rPr>
-        <w:t>scraping</w:t>
-      </w:r>
-      <w:proofErr w:type="spellEnd"/>
-      <w:r>
-        <w:rPr>
-          <w:rFonts w:ascii="Times New Roman" w:hAnsi="Times New Roman" w:cs="Times New Roman"/>
-          <w:sz w:val="24"/>
-          <w:szCs w:val="24"/>
-        </w:rPr>
-        <w:t xml:space="preserve"> em parte do site (primeiro card)</w:t>
+        <w:t>O desenvolvimento de todas as etapas de um procedimento de scraping em parte do site (primeiro card)</w:t>
       </w:r>
       <w:r>
         <w:rPr>
@@ -7781,25 +6170,7 @@
           <w:sz w:val="24"/>
           <w:szCs w:val="24"/>
         </w:rPr>
-        <w:t xml:space="preserve">A criar </w:t>
-      </w:r>
-      <w:proofErr w:type="spellStart"/>
-      <w:r>
-        <w:rPr>
-          <w:rFonts w:ascii="Times New Roman" w:hAnsi="Times New Roman" w:cs="Times New Roman"/>
-          <w:sz w:val="24"/>
-          <w:szCs w:val="24"/>
-        </w:rPr>
-        <w:t>DataFrames</w:t>
-      </w:r>
-      <w:proofErr w:type="spellEnd"/>
-      <w:r>
-        <w:rPr>
-          <w:rFonts w:ascii="Times New Roman" w:hAnsi="Times New Roman" w:cs="Times New Roman"/>
-          <w:sz w:val="24"/>
-          <w:szCs w:val="24"/>
-        </w:rPr>
-        <w:t xml:space="preserve"> com pandas</w:t>
+        <w:t>A criar DataFrames com pandas</w:t>
       </w:r>
       <w:r>
         <w:rPr>
@@ -7831,18 +6202,8 @@
           <w:sz w:val="24"/>
           <w:szCs w:val="24"/>
         </w:rPr>
-        <w:t xml:space="preserve">A criar iterações com objetos do </w:t>
-      </w:r>
-      <w:proofErr w:type="spellStart"/>
-      <w:r>
-        <w:rPr>
-          <w:rFonts w:ascii="Times New Roman" w:hAnsi="Times New Roman" w:cs="Times New Roman"/>
-          <w:sz w:val="24"/>
-          <w:szCs w:val="24"/>
-        </w:rPr>
-        <w:t>BeautifulSoup</w:t>
-      </w:r>
-      <w:proofErr w:type="spellEnd"/>
+        <w:t>A criar iterações com objetos do BeautifulSoup</w:t>
+      </w:r>
       <w:r>
         <w:rPr>
           <w:rFonts w:ascii="Times New Roman" w:hAnsi="Times New Roman" w:cs="Times New Roman"/>
@@ -7951,31 +6312,7 @@
           <w:szCs w:val="24"/>
           <w:u w:val="single"/>
         </w:rPr>
-        <w:t xml:space="preserve">Aula 6 – Web </w:t>
-      </w:r>
-      <w:proofErr w:type="spellStart"/>
-      <w:r>
-        <w:rPr>
-          <w:rFonts w:ascii="Times New Roman" w:hAnsi="Times New Roman" w:cs="Times New Roman"/>
-          <w:b/>
-          <w:bCs/>
-          <w:sz w:val="24"/>
-          <w:szCs w:val="24"/>
-          <w:u w:val="single"/>
-        </w:rPr>
-        <w:t>Scraping</w:t>
-      </w:r>
-      <w:proofErr w:type="spellEnd"/>
-      <w:r>
-        <w:rPr>
-          <w:rFonts w:ascii="Times New Roman" w:hAnsi="Times New Roman" w:cs="Times New Roman"/>
-          <w:b/>
-          <w:bCs/>
-          <w:sz w:val="24"/>
-          <w:szCs w:val="24"/>
-          <w:u w:val="single"/>
-        </w:rPr>
-        <w:t xml:space="preserve"> da Página Inteira:</w:t>
+        <w:t>Aula 6 – Web Scraping da Página Inteira:</w:t>
       </w:r>
     </w:p>
     <w:p>
@@ -8002,6 +6339,139 @@
         <w:lastRenderedPageBreak/>
         <w:t xml:space="preserve"> </w:t>
       </w:r>
+      <w:r>
+        <w:rPr>
+          <w:rFonts w:ascii="Times New Roman" w:hAnsi="Times New Roman" w:cs="Times New Roman"/>
+          <w:sz w:val="24"/>
+          <w:szCs w:val="24"/>
+        </w:rPr>
+        <w:t>Identificando as informações no HTML</w:t>
+      </w:r>
+      <w:r>
+        <w:rPr>
+          <w:rFonts w:ascii="Times New Roman" w:hAnsi="Times New Roman" w:cs="Times New Roman"/>
+          <w:sz w:val="24"/>
+          <w:szCs w:val="24"/>
+        </w:rPr>
+        <w:t>:</w:t>
+      </w:r>
+    </w:p>
+    <w:p>
+      <w:pPr>
+        <w:pStyle w:val="PargrafodaLista"/>
+        <w:numPr>
+          <w:ilvl w:val="2"/>
+          <w:numId w:val="2"/>
+        </w:numPr>
+        <w:spacing w:line="360" w:lineRule="auto"/>
+        <w:jc w:val="both"/>
+        <w:rPr>
+          <w:rFonts w:ascii="Times New Roman" w:hAnsi="Times New Roman" w:cs="Times New Roman"/>
+          <w:sz w:val="24"/>
+          <w:szCs w:val="24"/>
+        </w:rPr>
+      </w:pPr>
+      <w:r>
+        <w:rPr>
+          <w:rFonts w:ascii="Times New Roman" w:hAnsi="Times New Roman" w:cs="Times New Roman"/>
+          <w:sz w:val="24"/>
+          <w:szCs w:val="24"/>
+        </w:rPr>
+        <w:t>Pegamos todos os cards de anúncios dentro da div mãe de cards do nosso HTML</w:t>
+      </w:r>
+      <w:r>
+        <w:rPr>
+          <w:rFonts w:ascii="Times New Roman" w:hAnsi="Times New Roman" w:cs="Times New Roman"/>
+          <w:sz w:val="24"/>
+          <w:szCs w:val="24"/>
+        </w:rPr>
+        <w:t xml:space="preserve"> e fizemos um print de todas as informações dos cards desses anúncios separando eles por 2 quebras de linhas</w:t>
+      </w:r>
+      <w:r>
+        <w:rPr>
+          <w:rFonts w:ascii="Times New Roman" w:hAnsi="Times New Roman" w:cs="Times New Roman"/>
+          <w:sz w:val="24"/>
+          <w:szCs w:val="24"/>
+        </w:rPr>
+        <w:t xml:space="preserve"> para identificação</w:t>
+      </w:r>
+      <w:r>
+        <w:rPr>
+          <w:rFonts w:ascii="Times New Roman" w:hAnsi="Times New Roman" w:cs="Times New Roman"/>
+          <w:sz w:val="24"/>
+          <w:szCs w:val="24"/>
+        </w:rPr>
+        <w:t>:</w:t>
+      </w:r>
+    </w:p>
+    <w:p>
+      <w:pPr>
+        <w:spacing w:line="360" w:lineRule="auto"/>
+        <w:jc w:val="both"/>
+        <w:rPr>
+          <w:rFonts w:ascii="Times New Roman" w:hAnsi="Times New Roman" w:cs="Times New Roman"/>
+          <w:sz w:val="24"/>
+          <w:szCs w:val="24"/>
+        </w:rPr>
+      </w:pPr>
+      <w:r>
+        <w:rPr>
+          <w:rFonts w:ascii="Times New Roman" w:hAnsi="Times New Roman" w:cs="Times New Roman"/>
+          <w:sz w:val="24"/>
+          <w:szCs w:val="24"/>
+        </w:rPr>
+        <w:drawing>
+          <wp:inline distT="0" distB="0" distL="0" distR="0" wp14:anchorId="46CF3E5B" wp14:editId="0741D73D">
+            <wp:extent cx="5400040" cy="1734185"/>
+            <wp:effectExtent l="0" t="0" r="0" b="0"/>
+            <wp:docPr id="52" name="Imagem 52"/>
+            <wp:cNvGraphicFramePr>
+              <a:graphicFrameLocks xmlns:a="http://schemas.openxmlformats.org/drawingml/2006/main" noChangeAspect="1"/>
+            </wp:cNvGraphicFramePr>
+            <a:graphic xmlns:a="http://schemas.openxmlformats.org/drawingml/2006/main">
+              <a:graphicData uri="http://schemas.openxmlformats.org/drawingml/2006/picture">
+                <pic:pic xmlns:pic="http://schemas.openxmlformats.org/drawingml/2006/picture">
+                  <pic:nvPicPr>
+                    <pic:cNvPr id="1" name=""/>
+                    <pic:cNvPicPr/>
+                  </pic:nvPicPr>
+                  <pic:blipFill>
+                    <a:blip r:embed="rId57"/>
+                    <a:stretch>
+                      <a:fillRect/>
+                    </a:stretch>
+                  </pic:blipFill>
+                  <pic:spPr>
+                    <a:xfrm>
+                      <a:off x="0" y="0"/>
+                      <a:ext cx="5400040" cy="1734185"/>
+                    </a:xfrm>
+                    <a:prstGeom prst="rect">
+                      <a:avLst/>
+                    </a:prstGeom>
+                  </pic:spPr>
+                </pic:pic>
+              </a:graphicData>
+            </a:graphic>
+          </wp:inline>
+        </w:drawing>
+      </w:r>
+    </w:p>
+    <w:p>
+      <w:pPr>
+        <w:pStyle w:val="PargrafodaLista"/>
+        <w:numPr>
+          <w:ilvl w:val="2"/>
+          <w:numId w:val="2"/>
+        </w:numPr>
+        <w:spacing w:line="360" w:lineRule="auto"/>
+        <w:jc w:val="both"/>
+        <w:rPr>
+          <w:rFonts w:ascii="Times New Roman" w:hAnsi="Times New Roman" w:cs="Times New Roman"/>
+          <w:sz w:val="24"/>
+          <w:szCs w:val="24"/>
+        </w:rPr>
+      </w:pPr>
     </w:p>
     <w:sectPr>
       <w:pgSz w:w="11906" w:h="16838"/>

</xml_diff>

<commit_message>
Criando uma rotina de scraping
Criamos a rotina com tudo o que escrevemos até agora e baixamos todas as imagens da primeira página do site. Também criamos um doc excel e importamos os dados de todos os cards de anúncios
</commit_message>
<xml_diff>
--- a/Data Science/Formação Python para Data Science/Scraping com Python – Coleta de dados na web/Anotações/Scraping com Python.docx
+++ b/Data Science/Formação Python para Data Science/Scraping com Python – Coleta de dados na web/Anotações/Scraping com Python.docx
@@ -12,6 +12,7 @@
           <w:szCs w:val="24"/>
         </w:rPr>
       </w:pPr>
+      <w:proofErr w:type="spellStart"/>
       <w:r>
         <w:rPr>
           <w:rFonts w:ascii="Times New Roman" w:hAnsi="Times New Roman" w:cs="Times New Roman"/>
@@ -21,8 +22,9 @@
           <w:szCs w:val="24"/>
           <w:u w:val="single"/>
         </w:rPr>
-        <w:t xml:space="preserve">Scraping com Python – Coleta </w:t>
-      </w:r>
+        <w:t>Scraping</w:t>
+      </w:r>
+      <w:proofErr w:type="spellEnd"/>
       <w:r>
         <w:rPr>
           <w:rFonts w:ascii="Times New Roman" w:hAnsi="Times New Roman" w:cs="Times New Roman"/>
@@ -32,7 +34,7 @@
           <w:szCs w:val="24"/>
           <w:u w:val="single"/>
         </w:rPr>
-        <w:t>D</w:t>
+        <w:t xml:space="preserve"> com Python – Coleta </w:t>
       </w:r>
       <w:r>
         <w:rPr>
@@ -43,7 +45,7 @@
           <w:szCs w:val="24"/>
           <w:u w:val="single"/>
         </w:rPr>
-        <w:t xml:space="preserve">e </w:t>
+        <w:t>D</w:t>
       </w:r>
       <w:r>
         <w:rPr>
@@ -54,7 +56,7 @@
           <w:szCs w:val="24"/>
           <w:u w:val="single"/>
         </w:rPr>
-        <w:t>D</w:t>
+        <w:t xml:space="preserve">e </w:t>
       </w:r>
       <w:r>
         <w:rPr>
@@ -65,7 +67,7 @@
           <w:szCs w:val="24"/>
           <w:u w:val="single"/>
         </w:rPr>
-        <w:t xml:space="preserve">ados </w:t>
+        <w:t>D</w:t>
       </w:r>
       <w:r>
         <w:rPr>
@@ -76,7 +78,7 @@
           <w:szCs w:val="24"/>
           <w:u w:val="single"/>
         </w:rPr>
-        <w:t>N</w:t>
+        <w:t xml:space="preserve">ados </w:t>
       </w:r>
       <w:r>
         <w:rPr>
@@ -87,7 +89,7 @@
           <w:szCs w:val="24"/>
           <w:u w:val="single"/>
         </w:rPr>
-        <w:t xml:space="preserve">a </w:t>
+        <w:t>N</w:t>
       </w:r>
       <w:r>
         <w:rPr>
@@ -98,7 +100,7 @@
           <w:szCs w:val="24"/>
           <w:u w:val="single"/>
         </w:rPr>
-        <w:t>W</w:t>
+        <w:t xml:space="preserve">a </w:t>
       </w:r>
       <w:r>
         <w:rPr>
@@ -109,7 +111,7 @@
           <w:szCs w:val="24"/>
           <w:u w:val="single"/>
         </w:rPr>
-        <w:t>eb</w:t>
+        <w:t>W</w:t>
       </w:r>
       <w:r>
         <w:rPr>
@@ -120,24 +122,8 @@
           <w:szCs w:val="24"/>
           <w:u w:val="single"/>
         </w:rPr>
-        <w:t xml:space="preserve"> – Anotações</w:t>
-      </w:r>
-    </w:p>
-    <w:p>
-      <w:pPr>
-        <w:pStyle w:val="PargrafodaLista"/>
-        <w:numPr>
-          <w:ilvl w:val="0"/>
-          <w:numId w:val="2"/>
-        </w:numPr>
-        <w:spacing w:line="360" w:lineRule="auto"/>
-        <w:jc w:val="both"/>
-        <w:rPr>
-          <w:rFonts w:ascii="Times New Roman" w:hAnsi="Times New Roman" w:cs="Times New Roman"/>
-          <w:sz w:val="24"/>
-          <w:szCs w:val="24"/>
-        </w:rPr>
-      </w:pPr>
+        <w:t>eb</w:t>
+      </w:r>
       <w:r>
         <w:rPr>
           <w:rFonts w:ascii="Times New Roman" w:hAnsi="Times New Roman" w:cs="Times New Roman"/>
@@ -147,7 +133,58 @@
           <w:szCs w:val="24"/>
           <w:u w:val="single"/>
         </w:rPr>
-        <w:t>Aula 1 – Nosso Primeiro Scraping:</w:t>
+        <w:t xml:space="preserve"> – Anotações</w:t>
+      </w:r>
+    </w:p>
+    <w:p>
+      <w:pPr>
+        <w:pStyle w:val="PargrafodaLista"/>
+        <w:numPr>
+          <w:ilvl w:val="0"/>
+          <w:numId w:val="2"/>
+        </w:numPr>
+        <w:spacing w:line="360" w:lineRule="auto"/>
+        <w:jc w:val="both"/>
+        <w:rPr>
+          <w:rFonts w:ascii="Times New Roman" w:hAnsi="Times New Roman" w:cs="Times New Roman"/>
+          <w:sz w:val="24"/>
+          <w:szCs w:val="24"/>
+        </w:rPr>
+      </w:pPr>
+      <w:r>
+        <w:rPr>
+          <w:rFonts w:ascii="Times New Roman" w:hAnsi="Times New Roman" w:cs="Times New Roman"/>
+          <w:b/>
+          <w:bCs/>
+          <w:sz w:val="24"/>
+          <w:szCs w:val="24"/>
+          <w:u w:val="single"/>
+        </w:rPr>
+        <w:t xml:space="preserve">Aula 1 – Nosso Primeiro </w:t>
+      </w:r>
+      <w:proofErr w:type="spellStart"/>
+      <w:r>
+        <w:rPr>
+          <w:rFonts w:ascii="Times New Roman" w:hAnsi="Times New Roman" w:cs="Times New Roman"/>
+          <w:b/>
+          <w:bCs/>
+          <w:sz w:val="24"/>
+          <w:szCs w:val="24"/>
+          <w:u w:val="single"/>
+        </w:rPr>
+        <w:t>Scraping</w:t>
+      </w:r>
+      <w:proofErr w:type="spellEnd"/>
+      <w:r>
+        <w:rPr>
+          <w:rFonts w:ascii="Times New Roman" w:hAnsi="Times New Roman" w:cs="Times New Roman"/>
+          <w:b/>
+          <w:bCs/>
+          <w:sz w:val="24"/>
+          <w:szCs w:val="24"/>
+          <w:u w:val="single"/>
+        </w:rPr>
+        <w:t>:</w:t>
       </w:r>
     </w:p>
     <w:p>
@@ -171,7 +208,43 @@
           <w:sz w:val="24"/>
           <w:szCs w:val="24"/>
         </w:rPr>
-        <w:t xml:space="preserve"> Vamos fazer o scraping, ou seja, pegar as informações automaticamente de um site fictício da alura que foi desenvolvido para isso:</w:t>
+        <w:t xml:space="preserve"> Vamos fazer o </w:t>
+      </w:r>
+      <w:proofErr w:type="spellStart"/>
+      <w:r>
+        <w:rPr>
+          <w:rFonts w:ascii="Times New Roman" w:hAnsi="Times New Roman" w:cs="Times New Roman"/>
+          <w:sz w:val="24"/>
+          <w:szCs w:val="24"/>
+        </w:rPr>
+        <w:t>scraping</w:t>
+      </w:r>
+      <w:proofErr w:type="spellEnd"/>
+      <w:r>
+        <w:rPr>
+          <w:rFonts w:ascii="Times New Roman" w:hAnsi="Times New Roman" w:cs="Times New Roman"/>
+          <w:sz w:val="24"/>
+          <w:szCs w:val="24"/>
+        </w:rPr>
+        <w:t xml:space="preserve">, ou seja, pegar as informações automaticamente de um site fictício da </w:t>
+      </w:r>
+      <w:proofErr w:type="spellStart"/>
+      <w:r>
+        <w:rPr>
+          <w:rFonts w:ascii="Times New Roman" w:hAnsi="Times New Roman" w:cs="Times New Roman"/>
+          <w:sz w:val="24"/>
+          <w:szCs w:val="24"/>
+        </w:rPr>
+        <w:t>alura</w:t>
+      </w:r>
+      <w:proofErr w:type="spellEnd"/>
+      <w:r>
+        <w:rPr>
+          <w:rFonts w:ascii="Times New Roman" w:hAnsi="Times New Roman" w:cs="Times New Roman"/>
+          <w:sz w:val="24"/>
+          <w:szCs w:val="24"/>
+        </w:rPr>
+        <w:t xml:space="preserve"> que foi desenvolvido para isso:</w:t>
       </w:r>
     </w:p>
     <w:p>
@@ -230,8 +303,27 @@
           <w:sz w:val="24"/>
           <w:szCs w:val="24"/>
         </w:rPr>
-        <w:t xml:space="preserve">Para fazer o scraping utilizaremos 2 bibliotecas: </w:t>
-      </w:r>
+        <w:t xml:space="preserve">Para fazer o </w:t>
+      </w:r>
+      <w:proofErr w:type="spellStart"/>
+      <w:r>
+        <w:rPr>
+          <w:rFonts w:ascii="Times New Roman" w:hAnsi="Times New Roman" w:cs="Times New Roman"/>
+          <w:sz w:val="24"/>
+          <w:szCs w:val="24"/>
+        </w:rPr>
+        <w:t>scraping</w:t>
+      </w:r>
+      <w:proofErr w:type="spellEnd"/>
+      <w:r>
+        <w:rPr>
+          <w:rFonts w:ascii="Times New Roman" w:hAnsi="Times New Roman" w:cs="Times New Roman"/>
+          <w:sz w:val="24"/>
+          <w:szCs w:val="24"/>
+        </w:rPr>
+        <w:t xml:space="preserve"> utilizaremos 2 bibliotecas: </w:t>
+      </w:r>
+      <w:proofErr w:type="spellStart"/>
       <w:r>
         <w:rPr>
           <w:rFonts w:ascii="Times New Roman" w:hAnsi="Times New Roman" w:cs="Times New Roman"/>
@@ -240,6 +332,7 @@
         </w:rPr>
         <w:t>urllib</w:t>
       </w:r>
+      <w:proofErr w:type="spellEnd"/>
       <w:r>
         <w:rPr>
           <w:rFonts w:ascii="Times New Roman" w:hAnsi="Times New Roman" w:cs="Times New Roman"/>
@@ -264,6 +357,7 @@
         </w:rPr>
         <w:t xml:space="preserve">. Mais precisamente, para esse primeiro contato, utilizaremos as funções </w:t>
       </w:r>
+      <w:proofErr w:type="spellStart"/>
       <w:r>
         <w:rPr>
           <w:rFonts w:ascii="Times New Roman" w:hAnsi="Times New Roman" w:cs="Times New Roman"/>
@@ -272,6 +366,7 @@
         </w:rPr>
         <w:t>urlopen</w:t>
       </w:r>
+      <w:proofErr w:type="spellEnd"/>
       <w:r>
         <w:rPr>
           <w:rFonts w:ascii="Times New Roman" w:hAnsi="Times New Roman" w:cs="Times New Roman"/>
@@ -280,6 +375,7 @@
         </w:rPr>
         <w:t xml:space="preserve"> e </w:t>
       </w:r>
+      <w:proofErr w:type="spellStart"/>
       <w:r>
         <w:rPr>
           <w:rFonts w:ascii="Times New Roman" w:hAnsi="Times New Roman" w:cs="Times New Roman"/>
@@ -288,6 +384,7 @@
         </w:rPr>
         <w:t>BeautifulSoup</w:t>
       </w:r>
+      <w:proofErr w:type="spellEnd"/>
       <w:r>
         <w:rPr>
           <w:rFonts w:ascii="Times New Roman" w:hAnsi="Times New Roman" w:cs="Times New Roman"/>
@@ -388,7 +485,61 @@
           <w:sz w:val="24"/>
           <w:szCs w:val="24"/>
         </w:rPr>
-        <w:t>Para abrir a url precisamos usar a função que importamos passando a url como parâmetro e em seguida, para ler o html da página passada, usar o.read()</w:t>
+        <w:t xml:space="preserve">Para abrir a </w:t>
+      </w:r>
+      <w:proofErr w:type="spellStart"/>
+      <w:r>
+        <w:rPr>
+          <w:rFonts w:ascii="Times New Roman" w:hAnsi="Times New Roman" w:cs="Times New Roman"/>
+          <w:sz w:val="24"/>
+          <w:szCs w:val="24"/>
+        </w:rPr>
+        <w:t>url</w:t>
+      </w:r>
+      <w:proofErr w:type="spellEnd"/>
+      <w:r>
+        <w:rPr>
+          <w:rFonts w:ascii="Times New Roman" w:hAnsi="Times New Roman" w:cs="Times New Roman"/>
+          <w:sz w:val="24"/>
+          <w:szCs w:val="24"/>
+        </w:rPr>
+        <w:t xml:space="preserve"> precisamos usar a função que importamos passando a </w:t>
+      </w:r>
+      <w:proofErr w:type="spellStart"/>
+      <w:r>
+        <w:rPr>
+          <w:rFonts w:ascii="Times New Roman" w:hAnsi="Times New Roman" w:cs="Times New Roman"/>
+          <w:sz w:val="24"/>
+          <w:szCs w:val="24"/>
+        </w:rPr>
+        <w:t>url</w:t>
+      </w:r>
+      <w:proofErr w:type="spellEnd"/>
+      <w:r>
+        <w:rPr>
+          <w:rFonts w:ascii="Times New Roman" w:hAnsi="Times New Roman" w:cs="Times New Roman"/>
+          <w:sz w:val="24"/>
+          <w:szCs w:val="24"/>
+        </w:rPr>
+        <w:t xml:space="preserve"> como parâmetro e em seguida, para ler o html da página passada, usar </w:t>
+      </w:r>
+      <w:proofErr w:type="spellStart"/>
+      <w:r>
+        <w:rPr>
+          <w:rFonts w:ascii="Times New Roman" w:hAnsi="Times New Roman" w:cs="Times New Roman"/>
+          <w:sz w:val="24"/>
+          <w:szCs w:val="24"/>
+        </w:rPr>
+        <w:t>o.read</w:t>
+      </w:r>
+      <w:proofErr w:type="spellEnd"/>
+      <w:r>
+        <w:rPr>
+          <w:rFonts w:ascii="Times New Roman" w:hAnsi="Times New Roman" w:cs="Times New Roman"/>
+          <w:sz w:val="24"/>
+          <w:szCs w:val="24"/>
+        </w:rPr>
+        <w:t>()</w:t>
       </w:r>
       <w:r>
         <w:rPr>
@@ -536,7 +687,43 @@
           <w:sz w:val="24"/>
           <w:szCs w:val="24"/>
         </w:rPr>
-        <w:t>Para organizar melhor e facilitar a visualização, utilizamos a BeautifulSoup(html, ‘html.parser’), passando a leitura do html e um parâmetro para organizando:</w:t>
+        <w:t xml:space="preserve">Para organizar melhor e facilitar a visualização, utilizamos a </w:t>
+      </w:r>
+      <w:proofErr w:type="spellStart"/>
+      <w:r>
+        <w:rPr>
+          <w:rFonts w:ascii="Times New Roman" w:hAnsi="Times New Roman" w:cs="Times New Roman"/>
+          <w:sz w:val="24"/>
+          <w:szCs w:val="24"/>
+        </w:rPr>
+        <w:t>BeautifulSoup</w:t>
+      </w:r>
+      <w:proofErr w:type="spellEnd"/>
+      <w:r>
+        <w:rPr>
+          <w:rFonts w:ascii="Times New Roman" w:hAnsi="Times New Roman" w:cs="Times New Roman"/>
+          <w:sz w:val="24"/>
+          <w:szCs w:val="24"/>
+        </w:rPr>
+        <w:t>(html, ‘</w:t>
+      </w:r>
+      <w:proofErr w:type="spellStart"/>
+      <w:r>
+        <w:rPr>
+          <w:rFonts w:ascii="Times New Roman" w:hAnsi="Times New Roman" w:cs="Times New Roman"/>
+          <w:sz w:val="24"/>
+          <w:szCs w:val="24"/>
+        </w:rPr>
+        <w:t>html.parser</w:t>
+      </w:r>
+      <w:proofErr w:type="spellEnd"/>
+      <w:r>
+        <w:rPr>
+          <w:rFonts w:ascii="Times New Roman" w:hAnsi="Times New Roman" w:cs="Times New Roman"/>
+          <w:sz w:val="24"/>
+          <w:szCs w:val="24"/>
+        </w:rPr>
+        <w:t>’), passando a leitura do html e um parâmetro para organizando:</w:t>
       </w:r>
     </w:p>
     <w:p>
@@ -669,7 +856,43 @@
           <w:sz w:val="24"/>
           <w:szCs w:val="24"/>
         </w:rPr>
-        <w:t>Como queremos pegar algo em particular, clicamos com o botão direito em cima da informação que queremos obter e clicamos em “inspecionar elemento” abrindo uma aba que nos mostra exatamente qual a tag html em que essa informação está e suas classes e id’s. Em seguida, com essa informação, utilizamos o método .find(‘tag’, id=’se_tiver_e_quiser’):</w:t>
+        <w:t xml:space="preserve">Como queremos pegar algo em particular, clicamos com o botão direito em cima da informação que queremos obter e clicamos em “inspecionar elemento” abrindo uma aba que nos mostra exatamente qual a tag html em que essa informação está e suas classes e </w:t>
+      </w:r>
+      <w:proofErr w:type="spellStart"/>
+      <w:r>
+        <w:rPr>
+          <w:rFonts w:ascii="Times New Roman" w:hAnsi="Times New Roman" w:cs="Times New Roman"/>
+          <w:sz w:val="24"/>
+          <w:szCs w:val="24"/>
+        </w:rPr>
+        <w:t>id’s</w:t>
+      </w:r>
+      <w:proofErr w:type="spellEnd"/>
+      <w:r>
+        <w:rPr>
+          <w:rFonts w:ascii="Times New Roman" w:hAnsi="Times New Roman" w:cs="Times New Roman"/>
+          <w:sz w:val="24"/>
+          <w:szCs w:val="24"/>
+        </w:rPr>
+        <w:t>. Em seguida, com essa informação, utilizamos o método .find(‘tag’, id=’</w:t>
+      </w:r>
+      <w:proofErr w:type="spellStart"/>
+      <w:r>
+        <w:rPr>
+          <w:rFonts w:ascii="Times New Roman" w:hAnsi="Times New Roman" w:cs="Times New Roman"/>
+          <w:sz w:val="24"/>
+          <w:szCs w:val="24"/>
+        </w:rPr>
+        <w:t>se_tiver_e_quiser</w:t>
+      </w:r>
+      <w:proofErr w:type="spellEnd"/>
+      <w:r>
+        <w:rPr>
+          <w:rFonts w:ascii="Times New Roman" w:hAnsi="Times New Roman" w:cs="Times New Roman"/>
+          <w:sz w:val="24"/>
+          <w:szCs w:val="24"/>
+        </w:rPr>
+        <w:t>’):</w:t>
       </w:r>
     </w:p>
     <w:p>
@@ -747,7 +970,43 @@
           <w:sz w:val="24"/>
           <w:szCs w:val="24"/>
         </w:rPr>
-        <w:t>Como observamos ele nos trouxe a tag inteira. Para pegar somente o texto utilizamos a função .get_text(). Fizemos isso para o título e parágrafo da página que estamos scraping:</w:t>
+        <w:t>Como observamos ele nos trouxe a tag inteira. Para pegar somente o texto utilizamos a função .</w:t>
+      </w:r>
+      <w:proofErr w:type="spellStart"/>
+      <w:r>
+        <w:rPr>
+          <w:rFonts w:ascii="Times New Roman" w:hAnsi="Times New Roman" w:cs="Times New Roman"/>
+          <w:sz w:val="24"/>
+          <w:szCs w:val="24"/>
+        </w:rPr>
+        <w:t>get_text</w:t>
+      </w:r>
+      <w:proofErr w:type="spellEnd"/>
+      <w:r>
+        <w:rPr>
+          <w:rFonts w:ascii="Times New Roman" w:hAnsi="Times New Roman" w:cs="Times New Roman"/>
+          <w:sz w:val="24"/>
+          <w:szCs w:val="24"/>
+        </w:rPr>
+        <w:t xml:space="preserve">(). Fizemos isso para o título e parágrafo da página que estamos </w:t>
+      </w:r>
+      <w:proofErr w:type="spellStart"/>
+      <w:r>
+        <w:rPr>
+          <w:rFonts w:ascii="Times New Roman" w:hAnsi="Times New Roman" w:cs="Times New Roman"/>
+          <w:sz w:val="24"/>
+          <w:szCs w:val="24"/>
+        </w:rPr>
+        <w:t>scraping</w:t>
+      </w:r>
+      <w:proofErr w:type="spellEnd"/>
+      <w:r>
+        <w:rPr>
+          <w:rFonts w:ascii="Times New Roman" w:hAnsi="Times New Roman" w:cs="Times New Roman"/>
+          <w:sz w:val="24"/>
+          <w:szCs w:val="24"/>
+        </w:rPr>
+        <w:t>:</w:t>
       </w:r>
     </w:p>
     <w:p>
@@ -913,7 +1172,25 @@
           <w:sz w:val="24"/>
           <w:szCs w:val="24"/>
         </w:rPr>
-        <w:t>A executar um web scraping simples, do começo ao fim</w:t>
+        <w:t xml:space="preserve">A executar um web </w:t>
+      </w:r>
+      <w:proofErr w:type="spellStart"/>
+      <w:r>
+        <w:rPr>
+          <w:rFonts w:ascii="Times New Roman" w:hAnsi="Times New Roman" w:cs="Times New Roman"/>
+          <w:sz w:val="24"/>
+          <w:szCs w:val="24"/>
+        </w:rPr>
+        <w:t>scraping</w:t>
+      </w:r>
+      <w:proofErr w:type="spellEnd"/>
+      <w:r>
+        <w:rPr>
+          <w:rFonts w:ascii="Times New Roman" w:hAnsi="Times New Roman" w:cs="Times New Roman"/>
+          <w:sz w:val="24"/>
+          <w:szCs w:val="24"/>
+        </w:rPr>
+        <w:t xml:space="preserve"> simples, do começo ao fim</w:t>
       </w:r>
       <w:r>
         <w:rPr>
@@ -1017,7 +1294,25 @@
           <w:sz w:val="24"/>
           <w:szCs w:val="24"/>
         </w:rPr>
-        <w:t>Obtemos nossos dados pelo web scraping pois fazemos uma requisição a partir do computador/cliente para o servidor e o servidor nos devolve/responde o html da página.</w:t>
+        <w:t xml:space="preserve">Obtemos nossos dados pelo web </w:t>
+      </w:r>
+      <w:proofErr w:type="spellStart"/>
+      <w:r>
+        <w:rPr>
+          <w:rFonts w:ascii="Times New Roman" w:hAnsi="Times New Roman" w:cs="Times New Roman"/>
+          <w:sz w:val="24"/>
+          <w:szCs w:val="24"/>
+        </w:rPr>
+        <w:t>scraping</w:t>
+      </w:r>
+      <w:proofErr w:type="spellEnd"/>
+      <w:r>
+        <w:rPr>
+          <w:rFonts w:ascii="Times New Roman" w:hAnsi="Times New Roman" w:cs="Times New Roman"/>
+          <w:sz w:val="24"/>
+          <w:szCs w:val="24"/>
+        </w:rPr>
+        <w:t xml:space="preserve"> pois fazemos uma requisição a partir do computador/cliente para o servidor e o servidor nos devolve/responde o html da página.</w:t>
       </w:r>
     </w:p>
     <w:p>
@@ -1113,7 +1408,25 @@
           <w:sz w:val="24"/>
           <w:szCs w:val="24"/>
         </w:rPr>
-        <w:t>Utilizando o que vimos até agora, não será possível fazer a requisição e obter a informação de qualquer site, pois a maioria possui um tipo de proteção para isso. Com isso temos que utilizar outros métodos da biblioteca urllib, tais como:</w:t>
+        <w:t xml:space="preserve">Utilizando o que vimos até agora, não será possível fazer a requisição e obter a informação de qualquer site, pois a maioria possui um tipo de proteção para isso. Com isso temos que utilizar outros métodos da biblioteca </w:t>
+      </w:r>
+      <w:proofErr w:type="spellStart"/>
+      <w:r>
+        <w:rPr>
+          <w:rFonts w:ascii="Times New Roman" w:hAnsi="Times New Roman" w:cs="Times New Roman"/>
+          <w:sz w:val="24"/>
+          <w:szCs w:val="24"/>
+        </w:rPr>
+        <w:t>urllib</w:t>
+      </w:r>
+      <w:proofErr w:type="spellEnd"/>
+      <w:r>
+        <w:rPr>
+          <w:rFonts w:ascii="Times New Roman" w:hAnsi="Times New Roman" w:cs="Times New Roman"/>
+          <w:sz w:val="24"/>
+          <w:szCs w:val="24"/>
+        </w:rPr>
+        <w:t>, tais como:</w:t>
       </w:r>
     </w:p>
     <w:p>
@@ -1191,7 +1504,43 @@
           <w:sz w:val="24"/>
           <w:szCs w:val="24"/>
         </w:rPr>
-        <w:t>Nesse caso utilizamos o Request junto com o cabeçalho do site, desse modo ele permite fazermos a abertura e leitura da url. Podemos ainda colocar uma exceção para que ele exiba qual dos erros foi ocasionado:</w:t>
+        <w:t xml:space="preserve">Nesse caso utilizamos o </w:t>
+      </w:r>
+      <w:proofErr w:type="spellStart"/>
+      <w:r>
+        <w:rPr>
+          <w:rFonts w:ascii="Times New Roman" w:hAnsi="Times New Roman" w:cs="Times New Roman"/>
+          <w:sz w:val="24"/>
+          <w:szCs w:val="24"/>
+        </w:rPr>
+        <w:t>Request</w:t>
+      </w:r>
+      <w:proofErr w:type="spellEnd"/>
+      <w:r>
+        <w:rPr>
+          <w:rFonts w:ascii="Times New Roman" w:hAnsi="Times New Roman" w:cs="Times New Roman"/>
+          <w:sz w:val="24"/>
+          <w:szCs w:val="24"/>
+        </w:rPr>
+        <w:t xml:space="preserve"> junto com o cabeçalho do site, desse modo ele permite fazermos a abertura e leitura da </w:t>
+      </w:r>
+      <w:proofErr w:type="spellStart"/>
+      <w:r>
+        <w:rPr>
+          <w:rFonts w:ascii="Times New Roman" w:hAnsi="Times New Roman" w:cs="Times New Roman"/>
+          <w:sz w:val="24"/>
+          <w:szCs w:val="24"/>
+        </w:rPr>
+        <w:t>url</w:t>
+      </w:r>
+      <w:proofErr w:type="spellEnd"/>
+      <w:r>
+        <w:rPr>
+          <w:rFonts w:ascii="Times New Roman" w:hAnsi="Times New Roman" w:cs="Times New Roman"/>
+          <w:sz w:val="24"/>
+          <w:szCs w:val="24"/>
+        </w:rPr>
+        <w:t>. Podemos ainda colocar uma exceção para que ele exiba qual dos erros foi ocasionado:</w:t>
       </w:r>
     </w:p>
     <w:p>
@@ -1378,7 +1727,25 @@
           <w:sz w:val="24"/>
           <w:szCs w:val="24"/>
         </w:rPr>
-        <w:t>O headers foi feito através da inspeção de elementos:</w:t>
+        <w:t xml:space="preserve">O </w:t>
+      </w:r>
+      <w:proofErr w:type="spellStart"/>
+      <w:r>
+        <w:rPr>
+          <w:rFonts w:ascii="Times New Roman" w:hAnsi="Times New Roman" w:cs="Times New Roman"/>
+          <w:sz w:val="24"/>
+          <w:szCs w:val="24"/>
+        </w:rPr>
+        <w:t>headers</w:t>
+      </w:r>
+      <w:proofErr w:type="spellEnd"/>
+      <w:r>
+        <w:rPr>
+          <w:rFonts w:ascii="Times New Roman" w:hAnsi="Times New Roman" w:cs="Times New Roman"/>
+          <w:sz w:val="24"/>
+          <w:szCs w:val="24"/>
+        </w:rPr>
+        <w:t xml:space="preserve"> foi feito através da inspeção de elementos:</w:t>
       </w:r>
     </w:p>
     <w:p>
@@ -1646,7 +2013,25 @@
           <w:sz w:val="24"/>
           <w:szCs w:val="24"/>
         </w:rPr>
-        <w:t>Para converter para str precisamos decodificar ele com o .decode(‘utf-8’):</w:t>
+        <w:t>Para converter para str precisamos decodificar ele com o .</w:t>
+      </w:r>
+      <w:proofErr w:type="spellStart"/>
+      <w:r>
+        <w:rPr>
+          <w:rFonts w:ascii="Times New Roman" w:hAnsi="Times New Roman" w:cs="Times New Roman"/>
+          <w:sz w:val="24"/>
+          <w:szCs w:val="24"/>
+        </w:rPr>
+        <w:t>decode</w:t>
+      </w:r>
+      <w:proofErr w:type="spellEnd"/>
+      <w:r>
+        <w:rPr>
+          <w:rFonts w:ascii="Times New Roman" w:hAnsi="Times New Roman" w:cs="Times New Roman"/>
+          <w:sz w:val="24"/>
+          <w:szCs w:val="24"/>
+        </w:rPr>
+        <w:t>(‘utf-8’):</w:t>
       </w:r>
     </w:p>
     <w:p>
@@ -1818,15 +2203,51 @@
           <w:sz w:val="24"/>
           <w:szCs w:val="24"/>
         </w:rPr>
-        <w:t xml:space="preserve"> Para juntar tudo novamente fazemos um “ ”.join() do nosso split, dizendo que cada item da lista deve ser separado por um espaço, quando exibimos o que foi feito, não temos mais tabulações.</w:t>
-      </w:r>
-      <w:r>
-        <w:rPr>
-          <w:rFonts w:ascii="Times New Roman" w:hAnsi="Times New Roman" w:cs="Times New Roman"/>
-          <w:sz w:val="24"/>
-          <w:szCs w:val="24"/>
-        </w:rPr>
-        <w:t xml:space="preserve"> Em seguida, precisamos remover os espaços existentes entre as tags, pois o BeautifulSoap pode não reconhecer elas se houver esse espaço. Para isso fazemos um replace() das tags de assim ‘&gt; &lt;’ para assim ‘&gt;&lt;’, e, ao exibir, todas as tags estão sem espaços e nossos dados sem nenhuma tabulação</w:t>
+        <w:t xml:space="preserve"> Para juntar tudo novamente fazemos um “ ”.</w:t>
+      </w:r>
+      <w:proofErr w:type="spellStart"/>
+      <w:r>
+        <w:rPr>
+          <w:rFonts w:ascii="Times New Roman" w:hAnsi="Times New Roman" w:cs="Times New Roman"/>
+          <w:sz w:val="24"/>
+          <w:szCs w:val="24"/>
+        </w:rPr>
+        <w:t>join</w:t>
+      </w:r>
+      <w:proofErr w:type="spellEnd"/>
+      <w:r>
+        <w:rPr>
+          <w:rFonts w:ascii="Times New Roman" w:hAnsi="Times New Roman" w:cs="Times New Roman"/>
+          <w:sz w:val="24"/>
+          <w:szCs w:val="24"/>
+        </w:rPr>
+        <w:t>() do nosso split, dizendo que cada item da lista deve ser separado por um espaço, quando exibimos o que foi feito, não temos mais tabulações.</w:t>
+      </w:r>
+      <w:r>
+        <w:rPr>
+          <w:rFonts w:ascii="Times New Roman" w:hAnsi="Times New Roman" w:cs="Times New Roman"/>
+          <w:sz w:val="24"/>
+          <w:szCs w:val="24"/>
+        </w:rPr>
+        <w:t xml:space="preserve"> Em seguida, precisamos remover os espaços existentes entre as tags, pois o </w:t>
+      </w:r>
+      <w:proofErr w:type="spellStart"/>
+      <w:r>
+        <w:rPr>
+          <w:rFonts w:ascii="Times New Roman" w:hAnsi="Times New Roman" w:cs="Times New Roman"/>
+          <w:sz w:val="24"/>
+          <w:szCs w:val="24"/>
+        </w:rPr>
+        <w:t>BeautifulSoap</w:t>
+      </w:r>
+      <w:proofErr w:type="spellEnd"/>
+      <w:r>
+        <w:rPr>
+          <w:rFonts w:ascii="Times New Roman" w:hAnsi="Times New Roman" w:cs="Times New Roman"/>
+          <w:sz w:val="24"/>
+          <w:szCs w:val="24"/>
+        </w:rPr>
+        <w:t xml:space="preserve"> pode não reconhecer elas se houver esse espaço. Para isso fazemos um replace() das tags de assim ‘&gt; &lt;’ para assim ‘&gt;&lt;’, e, ao exibir, todas as tags estão sem espaços e nossos dados sem nenhuma tabulação</w:t>
       </w:r>
       <w:r>
         <w:rPr>
@@ -2155,7 +2576,31 @@
           <w:szCs w:val="24"/>
           <w:u w:val="single"/>
         </w:rPr>
-        <w:t>Aula 3 – Introdução ao BeautifulSoap:</w:t>
+        <w:t xml:space="preserve">Aula 3 – Introdução ao </w:t>
+      </w:r>
+      <w:proofErr w:type="spellStart"/>
+      <w:r>
+        <w:rPr>
+          <w:rFonts w:ascii="Times New Roman" w:hAnsi="Times New Roman" w:cs="Times New Roman"/>
+          <w:b/>
+          <w:bCs/>
+          <w:sz w:val="24"/>
+          <w:szCs w:val="24"/>
+          <w:u w:val="single"/>
+        </w:rPr>
+        <w:t>BeautifulSoap</w:t>
+      </w:r>
+      <w:proofErr w:type="spellEnd"/>
+      <w:r>
+        <w:rPr>
+          <w:rFonts w:ascii="Times New Roman" w:hAnsi="Times New Roman" w:cs="Times New Roman"/>
+          <w:b/>
+          <w:bCs/>
+          <w:sz w:val="24"/>
+          <w:szCs w:val="24"/>
+          <w:u w:val="single"/>
+        </w:rPr>
+        <w:t>:</w:t>
       </w:r>
     </w:p>
     <w:p>
@@ -2235,8 +2680,18 @@
           <w:sz w:val="24"/>
           <w:szCs w:val="24"/>
         </w:rPr>
-        <w:t>bjeto BeautifulSoup</w:t>
-      </w:r>
+        <w:t xml:space="preserve">bjeto </w:t>
+      </w:r>
+      <w:proofErr w:type="spellStart"/>
+      <w:r>
+        <w:rPr>
+          <w:rFonts w:ascii="Times New Roman" w:hAnsi="Times New Roman" w:cs="Times New Roman"/>
+          <w:sz w:val="24"/>
+          <w:szCs w:val="24"/>
+        </w:rPr>
+        <w:t>BeautifulSoup</w:t>
+      </w:r>
+      <w:proofErr w:type="spellEnd"/>
       <w:r>
         <w:rPr>
           <w:rFonts w:ascii="Times New Roman" w:hAnsi="Times New Roman" w:cs="Times New Roman"/>
@@ -2267,15 +2722,87 @@
           <w:sz w:val="24"/>
           <w:szCs w:val="24"/>
         </w:rPr>
-        <w:t>O html.parser que passamos como segundo argumento do BeautifulSoup, sendo o primeiro a leitura do html da página que fizemos a requisição, serve para padronizar o comportamento dele. Se não passar esse argumento ele fará e exibirá a leitura de qualquer forma, mas mostrará uma mensagem dizendo que, por não ter passado/especificado o parser, pode ter resultados diferentes já que a própria lib escolherá o um parser que achar melhor.</w:t>
-      </w:r>
-      <w:r>
-        <w:rPr>
-          <w:rFonts w:ascii="Times New Roman" w:hAnsi="Times New Roman" w:cs="Times New Roman"/>
-          <w:sz w:val="24"/>
-          <w:szCs w:val="24"/>
-        </w:rPr>
-        <w:t xml:space="preserve"> Para exibir o html de forma melhor visível, podemos usar o prettify():</w:t>
+        <w:t xml:space="preserve">O </w:t>
+      </w:r>
+      <w:proofErr w:type="spellStart"/>
+      <w:r>
+        <w:rPr>
+          <w:rFonts w:ascii="Times New Roman" w:hAnsi="Times New Roman" w:cs="Times New Roman"/>
+          <w:sz w:val="24"/>
+          <w:szCs w:val="24"/>
+        </w:rPr>
+        <w:t>html.parser</w:t>
+      </w:r>
+      <w:proofErr w:type="spellEnd"/>
+      <w:r>
+        <w:rPr>
+          <w:rFonts w:ascii="Times New Roman" w:hAnsi="Times New Roman" w:cs="Times New Roman"/>
+          <w:sz w:val="24"/>
+          <w:szCs w:val="24"/>
+        </w:rPr>
+        <w:t xml:space="preserve"> que passamos como segundo argumento do </w:t>
+      </w:r>
+      <w:proofErr w:type="spellStart"/>
+      <w:r>
+        <w:rPr>
+          <w:rFonts w:ascii="Times New Roman" w:hAnsi="Times New Roman" w:cs="Times New Roman"/>
+          <w:sz w:val="24"/>
+          <w:szCs w:val="24"/>
+        </w:rPr>
+        <w:t>BeautifulSoup</w:t>
+      </w:r>
+      <w:proofErr w:type="spellEnd"/>
+      <w:r>
+        <w:rPr>
+          <w:rFonts w:ascii="Times New Roman" w:hAnsi="Times New Roman" w:cs="Times New Roman"/>
+          <w:sz w:val="24"/>
+          <w:szCs w:val="24"/>
+        </w:rPr>
+        <w:t xml:space="preserve">, sendo o primeiro a leitura do html da página que fizemos a requisição, serve para padronizar o comportamento dele. Se não passar esse argumento ele fará e exibirá a leitura de qualquer forma, mas mostrará uma mensagem dizendo que, por não ter passado/especificado o parser, pode ter resultados diferentes já que a própria </w:t>
+      </w:r>
+      <w:proofErr w:type="spellStart"/>
+      <w:r>
+        <w:rPr>
+          <w:rFonts w:ascii="Times New Roman" w:hAnsi="Times New Roman" w:cs="Times New Roman"/>
+          <w:sz w:val="24"/>
+          <w:szCs w:val="24"/>
+        </w:rPr>
+        <w:t>lib</w:t>
+      </w:r>
+      <w:proofErr w:type="spellEnd"/>
+      <w:r>
+        <w:rPr>
+          <w:rFonts w:ascii="Times New Roman" w:hAnsi="Times New Roman" w:cs="Times New Roman"/>
+          <w:sz w:val="24"/>
+          <w:szCs w:val="24"/>
+        </w:rPr>
+        <w:t xml:space="preserve"> escolherá o um parser que achar melhor.</w:t>
+      </w:r>
+      <w:r>
+        <w:rPr>
+          <w:rFonts w:ascii="Times New Roman" w:hAnsi="Times New Roman" w:cs="Times New Roman"/>
+          <w:sz w:val="24"/>
+          <w:szCs w:val="24"/>
+        </w:rPr>
+        <w:t xml:space="preserve"> Para exibir o html de forma melhor visível, podemos usar o </w:t>
+      </w:r>
+      <w:proofErr w:type="spellStart"/>
+      <w:r>
+        <w:rPr>
+          <w:rFonts w:ascii="Times New Roman" w:hAnsi="Times New Roman" w:cs="Times New Roman"/>
+          <w:sz w:val="24"/>
+          <w:szCs w:val="24"/>
+        </w:rPr>
+        <w:t>prettify</w:t>
+      </w:r>
+      <w:proofErr w:type="spellEnd"/>
+      <w:r>
+        <w:rPr>
+          <w:rFonts w:ascii="Times New Roman" w:hAnsi="Times New Roman" w:cs="Times New Roman"/>
+          <w:sz w:val="24"/>
+          <w:szCs w:val="24"/>
+        </w:rPr>
+        <w:t>():</w:t>
       </w:r>
     </w:p>
     <w:p>
@@ -2409,8 +2936,18 @@
           <w:sz w:val="24"/>
           <w:szCs w:val="24"/>
         </w:rPr>
-        <w:t>Uma maneira de se acessar uma tag, é colocando ela logo após o nome da variável que você armazenou seu objeto BeautifulSoup</w:t>
-      </w:r>
+        <w:t xml:space="preserve">Uma maneira de se acessar uma tag, é colocando ela logo após o nome da variável que você armazenou seu objeto </w:t>
+      </w:r>
+      <w:proofErr w:type="spellStart"/>
+      <w:r>
+        <w:rPr>
+          <w:rFonts w:ascii="Times New Roman" w:hAnsi="Times New Roman" w:cs="Times New Roman"/>
+          <w:sz w:val="24"/>
+          <w:szCs w:val="24"/>
+        </w:rPr>
+        <w:t>BeautifulSoup</w:t>
+      </w:r>
+      <w:proofErr w:type="spellEnd"/>
       <w:r>
         <w:rPr>
           <w:rFonts w:ascii="Times New Roman" w:hAnsi="Times New Roman" w:cs="Times New Roman"/>
@@ -2582,15 +3119,51 @@
           <w:sz w:val="24"/>
           <w:szCs w:val="24"/>
         </w:rPr>
-        <w:t>Se tivessem outros titles e você quisesse o segundo, teria que passar o caminho completo</w:t>
-      </w:r>
-      <w:r>
-        <w:rPr>
-          <w:rFonts w:ascii="Times New Roman" w:hAnsi="Times New Roman" w:cs="Times New Roman"/>
-          <w:sz w:val="24"/>
-          <w:szCs w:val="24"/>
-        </w:rPr>
-        <w:t>. Se tiver um ninho de divs, por exemplo, para acessar a última temos que fazer o seguinte:</w:t>
+        <w:t xml:space="preserve">Se tivessem outros </w:t>
+      </w:r>
+      <w:proofErr w:type="spellStart"/>
+      <w:r>
+        <w:rPr>
+          <w:rFonts w:ascii="Times New Roman" w:hAnsi="Times New Roman" w:cs="Times New Roman"/>
+          <w:sz w:val="24"/>
+          <w:szCs w:val="24"/>
+        </w:rPr>
+        <w:t>titles</w:t>
+      </w:r>
+      <w:proofErr w:type="spellEnd"/>
+      <w:r>
+        <w:rPr>
+          <w:rFonts w:ascii="Times New Roman" w:hAnsi="Times New Roman" w:cs="Times New Roman"/>
+          <w:sz w:val="24"/>
+          <w:szCs w:val="24"/>
+        </w:rPr>
+        <w:t xml:space="preserve"> e você quisesse o segundo, teria que passar o caminho completo</w:t>
+      </w:r>
+      <w:r>
+        <w:rPr>
+          <w:rFonts w:ascii="Times New Roman" w:hAnsi="Times New Roman" w:cs="Times New Roman"/>
+          <w:sz w:val="24"/>
+          <w:szCs w:val="24"/>
+        </w:rPr>
+        <w:t xml:space="preserve">. Se tiver um ninho de </w:t>
+      </w:r>
+      <w:proofErr w:type="spellStart"/>
+      <w:r>
+        <w:rPr>
+          <w:rFonts w:ascii="Times New Roman" w:hAnsi="Times New Roman" w:cs="Times New Roman"/>
+          <w:sz w:val="24"/>
+          <w:szCs w:val="24"/>
+        </w:rPr>
+        <w:t>divs</w:t>
+      </w:r>
+      <w:proofErr w:type="spellEnd"/>
+      <w:r>
+        <w:rPr>
+          <w:rFonts w:ascii="Times New Roman" w:hAnsi="Times New Roman" w:cs="Times New Roman"/>
+          <w:sz w:val="24"/>
+          <w:szCs w:val="24"/>
+        </w:rPr>
+        <w:t>, por exemplo, para acessar a última temos que fazer o seguinte:</w:t>
       </w:r>
     </w:p>
     <w:p>
@@ -2692,7 +3265,43 @@
           <w:sz w:val="24"/>
           <w:szCs w:val="24"/>
         </w:rPr>
-        <w:t>Para pegar somente o conteúdo da tag, sem ela englobando o texto, utilizamos tanto o get_text() quanto o getText():</w:t>
+        <w:t xml:space="preserve">Para pegar somente o conteúdo da tag, sem ela englobando o texto, utilizamos tanto o </w:t>
+      </w:r>
+      <w:proofErr w:type="spellStart"/>
+      <w:r>
+        <w:rPr>
+          <w:rFonts w:ascii="Times New Roman" w:hAnsi="Times New Roman" w:cs="Times New Roman"/>
+          <w:sz w:val="24"/>
+          <w:szCs w:val="24"/>
+        </w:rPr>
+        <w:t>get_text</w:t>
+      </w:r>
+      <w:proofErr w:type="spellEnd"/>
+      <w:r>
+        <w:rPr>
+          <w:rFonts w:ascii="Times New Roman" w:hAnsi="Times New Roman" w:cs="Times New Roman"/>
+          <w:sz w:val="24"/>
+          <w:szCs w:val="24"/>
+        </w:rPr>
+        <w:t xml:space="preserve">() quanto o </w:t>
+      </w:r>
+      <w:proofErr w:type="spellStart"/>
+      <w:r>
+        <w:rPr>
+          <w:rFonts w:ascii="Times New Roman" w:hAnsi="Times New Roman" w:cs="Times New Roman"/>
+          <w:sz w:val="24"/>
+          <w:szCs w:val="24"/>
+        </w:rPr>
+        <w:t>getText</w:t>
+      </w:r>
+      <w:proofErr w:type="spellEnd"/>
+      <w:r>
+        <w:rPr>
+          <w:rFonts w:ascii="Times New Roman" w:hAnsi="Times New Roman" w:cs="Times New Roman"/>
+          <w:sz w:val="24"/>
+          <w:szCs w:val="24"/>
+        </w:rPr>
+        <w:t>():</w:t>
       </w:r>
     </w:p>
     <w:p>
@@ -2936,7 +3545,43 @@
           <w:sz w:val="24"/>
           <w:szCs w:val="24"/>
         </w:rPr>
-        <w:t>Para acessar os atributos de uma tag utilizamos o attrs. Esse atributo nos devolverá um dict com todas as chaves sendo o atributo e os valores sendo o que está sendo atribuído a esse atributo:</w:t>
+        <w:t xml:space="preserve">Para acessar os atributos de uma tag utilizamos o </w:t>
+      </w:r>
+      <w:proofErr w:type="spellStart"/>
+      <w:r>
+        <w:rPr>
+          <w:rFonts w:ascii="Times New Roman" w:hAnsi="Times New Roman" w:cs="Times New Roman"/>
+          <w:sz w:val="24"/>
+          <w:szCs w:val="24"/>
+        </w:rPr>
+        <w:t>attrs</w:t>
+      </w:r>
+      <w:proofErr w:type="spellEnd"/>
+      <w:r>
+        <w:rPr>
+          <w:rFonts w:ascii="Times New Roman" w:hAnsi="Times New Roman" w:cs="Times New Roman"/>
+          <w:sz w:val="24"/>
+          <w:szCs w:val="24"/>
+        </w:rPr>
+        <w:t xml:space="preserve">. Esse atributo nos devolverá um </w:t>
+      </w:r>
+      <w:proofErr w:type="spellStart"/>
+      <w:r>
+        <w:rPr>
+          <w:rFonts w:ascii="Times New Roman" w:hAnsi="Times New Roman" w:cs="Times New Roman"/>
+          <w:sz w:val="24"/>
+          <w:szCs w:val="24"/>
+        </w:rPr>
+        <w:t>dict</w:t>
+      </w:r>
+      <w:proofErr w:type="spellEnd"/>
+      <w:r>
+        <w:rPr>
+          <w:rFonts w:ascii="Times New Roman" w:hAnsi="Times New Roman" w:cs="Times New Roman"/>
+          <w:sz w:val="24"/>
+          <w:szCs w:val="24"/>
+        </w:rPr>
+        <w:t xml:space="preserve"> com todas as chaves sendo o atributo e os valores sendo o que está sendo atribuído a esse atributo:</w:t>
       </w:r>
     </w:p>
     <w:p>
@@ -3015,7 +3660,25 @@
           <w:sz w:val="24"/>
           <w:szCs w:val="24"/>
         </w:rPr>
-        <w:t xml:space="preserve">Se quisermos somente as chaves ou somente os valores, fazemos igual manipulação de dicts normal. Podemos ainda usar sistema de indexação de dicionários para </w:t>
+        <w:t xml:space="preserve">Se quisermos somente as chaves ou somente os valores, fazemos igual manipulação de </w:t>
+      </w:r>
+      <w:proofErr w:type="spellStart"/>
+      <w:r>
+        <w:rPr>
+          <w:rFonts w:ascii="Times New Roman" w:hAnsi="Times New Roman" w:cs="Times New Roman"/>
+          <w:sz w:val="24"/>
+          <w:szCs w:val="24"/>
+        </w:rPr>
+        <w:t>dicts</w:t>
+      </w:r>
+      <w:proofErr w:type="spellEnd"/>
+      <w:r>
+        <w:rPr>
+          <w:rFonts w:ascii="Times New Roman" w:hAnsi="Times New Roman" w:cs="Times New Roman"/>
+          <w:sz w:val="24"/>
+          <w:szCs w:val="24"/>
+        </w:rPr>
+        <w:t xml:space="preserve"> normal. Podemos ainda usar sistema de indexação de dicionários para </w:t>
       </w:r>
       <w:r>
         <w:rPr>
@@ -3157,8 +3820,18 @@
           <w:sz w:val="24"/>
           <w:szCs w:val="24"/>
         </w:rPr>
-        <w:t>A biblioteca BeautifulSoup</w:t>
-      </w:r>
+        <w:t xml:space="preserve">A biblioteca </w:t>
+      </w:r>
+      <w:proofErr w:type="spellStart"/>
+      <w:r>
+        <w:rPr>
+          <w:rFonts w:ascii="Times New Roman" w:hAnsi="Times New Roman" w:cs="Times New Roman"/>
+          <w:sz w:val="24"/>
+          <w:szCs w:val="24"/>
+        </w:rPr>
+        <w:t>BeautifulSoup</w:t>
+      </w:r>
+      <w:proofErr w:type="spellEnd"/>
       <w:r>
         <w:rPr>
           <w:rFonts w:ascii="Times New Roman" w:hAnsi="Times New Roman" w:cs="Times New Roman"/>
@@ -3189,8 +3862,18 @@
           <w:sz w:val="24"/>
           <w:szCs w:val="24"/>
         </w:rPr>
-        <w:t>Como criar um objeto BeautifulSoup</w:t>
-      </w:r>
+        <w:t xml:space="preserve">Como criar um objeto </w:t>
+      </w:r>
+      <w:proofErr w:type="spellStart"/>
+      <w:r>
+        <w:rPr>
+          <w:rFonts w:ascii="Times New Roman" w:hAnsi="Times New Roman" w:cs="Times New Roman"/>
+          <w:sz w:val="24"/>
+          <w:szCs w:val="24"/>
+        </w:rPr>
+        <w:t>BeautifulSoup</w:t>
+      </w:r>
+      <w:proofErr w:type="spellEnd"/>
       <w:r>
         <w:rPr>
           <w:rFonts w:ascii="Times New Roman" w:hAnsi="Times New Roman" w:cs="Times New Roman"/>
@@ -3221,8 +3904,18 @@
           <w:sz w:val="24"/>
           <w:szCs w:val="24"/>
         </w:rPr>
-        <w:t>As formas básicas de navegação e pesquisa em objetos BeautifulSoup</w:t>
-      </w:r>
+        <w:t xml:space="preserve">As formas básicas de navegação e pesquisa em objetos </w:t>
+      </w:r>
+      <w:proofErr w:type="spellStart"/>
+      <w:r>
+        <w:rPr>
+          <w:rFonts w:ascii="Times New Roman" w:hAnsi="Times New Roman" w:cs="Times New Roman"/>
+          <w:sz w:val="24"/>
+          <w:szCs w:val="24"/>
+        </w:rPr>
+        <w:t>BeautifulSoup</w:t>
+      </w:r>
+      <w:proofErr w:type="spellEnd"/>
       <w:r>
         <w:rPr>
           <w:rFonts w:ascii="Times New Roman" w:hAnsi="Times New Roman" w:cs="Times New Roman"/>
@@ -3253,8 +3946,18 @@
           <w:sz w:val="24"/>
           <w:szCs w:val="24"/>
         </w:rPr>
-        <w:t>A acessar tags, seus atributos e conteúdos</w:t>
-      </w:r>
+        <w:t xml:space="preserve">A acessar tags, seus atributos e </w:t>
+      </w:r>
+      <w:proofErr w:type="spellStart"/>
+      <w:r>
+        <w:rPr>
+          <w:rFonts w:ascii="Times New Roman" w:hAnsi="Times New Roman" w:cs="Times New Roman"/>
+          <w:sz w:val="24"/>
+          <w:szCs w:val="24"/>
+        </w:rPr>
+        <w:t>conteúdos</w:t>
+      </w:r>
+      <w:proofErr w:type="spellEnd"/>
       <w:r>
         <w:rPr>
           <w:rFonts w:ascii="Times New Roman" w:hAnsi="Times New Roman" w:cs="Times New Roman"/>
@@ -3321,7 +4024,31 @@
           <w:szCs w:val="24"/>
           <w:u w:val="single"/>
         </w:rPr>
-        <w:t>om BeautifulSoup:</w:t>
+        <w:t xml:space="preserve">om </w:t>
+      </w:r>
+      <w:proofErr w:type="spellStart"/>
+      <w:r>
+        <w:rPr>
+          <w:rFonts w:ascii="Times New Roman" w:hAnsi="Times New Roman" w:cs="Times New Roman"/>
+          <w:b/>
+          <w:bCs/>
+          <w:sz w:val="24"/>
+          <w:szCs w:val="24"/>
+          <w:u w:val="single"/>
+        </w:rPr>
+        <w:t>BeautifulSoup</w:t>
+      </w:r>
+      <w:proofErr w:type="spellEnd"/>
+      <w:r>
+        <w:rPr>
+          <w:rFonts w:ascii="Times New Roman" w:hAnsi="Times New Roman" w:cs="Times New Roman"/>
+          <w:b/>
+          <w:bCs/>
+          <w:sz w:val="24"/>
+          <w:szCs w:val="24"/>
+          <w:u w:val="single"/>
+        </w:rPr>
+        <w:t>:</w:t>
       </w:r>
     </w:p>
     <w:p>
@@ -3369,7 +4096,25 @@
           <w:sz w:val="24"/>
           <w:szCs w:val="24"/>
         </w:rPr>
-        <w:t>étodos find() e findAll()</w:t>
+        <w:t xml:space="preserve">étodos find() e </w:t>
+      </w:r>
+      <w:proofErr w:type="spellStart"/>
+      <w:r>
+        <w:rPr>
+          <w:rFonts w:ascii="Times New Roman" w:hAnsi="Times New Roman" w:cs="Times New Roman"/>
+          <w:sz w:val="24"/>
+          <w:szCs w:val="24"/>
+        </w:rPr>
+        <w:t>findAll</w:t>
+      </w:r>
+      <w:proofErr w:type="spellEnd"/>
+      <w:r>
+        <w:rPr>
+          <w:rFonts w:ascii="Times New Roman" w:hAnsi="Times New Roman" w:cs="Times New Roman"/>
+          <w:sz w:val="24"/>
+          <w:szCs w:val="24"/>
+        </w:rPr>
+        <w:t>()</w:t>
       </w:r>
       <w:r>
         <w:rPr>
@@ -3401,7 +4146,25 @@
           <w:sz w:val="24"/>
           <w:szCs w:val="24"/>
         </w:rPr>
-        <w:t>O find() é exatamente equivalente a apenas colocar sou.img, por exemplo:</w:t>
+        <w:t xml:space="preserve">O find() é exatamente equivalente a apenas colocar </w:t>
+      </w:r>
+      <w:proofErr w:type="spellStart"/>
+      <w:r>
+        <w:rPr>
+          <w:rFonts w:ascii="Times New Roman" w:hAnsi="Times New Roman" w:cs="Times New Roman"/>
+          <w:sz w:val="24"/>
+          <w:szCs w:val="24"/>
+        </w:rPr>
+        <w:t>sou.img</w:t>
+      </w:r>
+      <w:proofErr w:type="spellEnd"/>
+      <w:r>
+        <w:rPr>
+          <w:rFonts w:ascii="Times New Roman" w:hAnsi="Times New Roman" w:cs="Times New Roman"/>
+          <w:sz w:val="24"/>
+          <w:szCs w:val="24"/>
+        </w:rPr>
+        <w:t>, por exemplo:</w:t>
       </w:r>
     </w:p>
     <w:p>
@@ -3488,7 +4251,43 @@
           <w:sz w:val="24"/>
           <w:szCs w:val="24"/>
         </w:rPr>
-        <w:t>Já no caso do findAll() ele trás uma lista com todos os itens encontrados no DOM do HTML da página equivalente ao que estamos procurando:</w:t>
+        <w:t xml:space="preserve">Já no caso do </w:t>
+      </w:r>
+      <w:proofErr w:type="spellStart"/>
+      <w:r>
+        <w:rPr>
+          <w:rFonts w:ascii="Times New Roman" w:hAnsi="Times New Roman" w:cs="Times New Roman"/>
+          <w:sz w:val="24"/>
+          <w:szCs w:val="24"/>
+        </w:rPr>
+        <w:t>findAll</w:t>
+      </w:r>
+      <w:proofErr w:type="spellEnd"/>
+      <w:r>
+        <w:rPr>
+          <w:rFonts w:ascii="Times New Roman" w:hAnsi="Times New Roman" w:cs="Times New Roman"/>
+          <w:sz w:val="24"/>
+          <w:szCs w:val="24"/>
+        </w:rPr>
+        <w:t xml:space="preserve">() ele </w:t>
+      </w:r>
+      <w:proofErr w:type="spellStart"/>
+      <w:r>
+        <w:rPr>
+          <w:rFonts w:ascii="Times New Roman" w:hAnsi="Times New Roman" w:cs="Times New Roman"/>
+          <w:sz w:val="24"/>
+          <w:szCs w:val="24"/>
+        </w:rPr>
+        <w:t>trás</w:t>
+      </w:r>
+      <w:proofErr w:type="spellEnd"/>
+      <w:r>
+        <w:rPr>
+          <w:rFonts w:ascii="Times New Roman" w:hAnsi="Times New Roman" w:cs="Times New Roman"/>
+          <w:sz w:val="24"/>
+          <w:szCs w:val="24"/>
+        </w:rPr>
+        <w:t xml:space="preserve"> uma lista com todos os itens encontrados no DOM do HTML da página equivalente ao que estamos procurando:</w:t>
       </w:r>
     </w:p>
     <w:p>
@@ -3582,7 +4381,43 @@
           <w:sz w:val="24"/>
           <w:szCs w:val="24"/>
         </w:rPr>
-        <w:t xml:space="preserve"> limit: Limita a quantidade de resultados do findAll() no número desejado:</w:t>
+        <w:t xml:space="preserve"> </w:t>
+      </w:r>
+      <w:proofErr w:type="spellStart"/>
+      <w:r>
+        <w:rPr>
+          <w:rFonts w:ascii="Times New Roman" w:hAnsi="Times New Roman" w:cs="Times New Roman"/>
+          <w:sz w:val="24"/>
+          <w:szCs w:val="24"/>
+        </w:rPr>
+        <w:t>limit</w:t>
+      </w:r>
+      <w:proofErr w:type="spellEnd"/>
+      <w:r>
+        <w:rPr>
+          <w:rFonts w:ascii="Times New Roman" w:hAnsi="Times New Roman" w:cs="Times New Roman"/>
+          <w:sz w:val="24"/>
+          <w:szCs w:val="24"/>
+        </w:rPr>
+        <w:t xml:space="preserve">: Limita a quantidade de resultados do </w:t>
+      </w:r>
+      <w:proofErr w:type="spellStart"/>
+      <w:r>
+        <w:rPr>
+          <w:rFonts w:ascii="Times New Roman" w:hAnsi="Times New Roman" w:cs="Times New Roman"/>
+          <w:sz w:val="24"/>
+          <w:szCs w:val="24"/>
+        </w:rPr>
+        <w:t>findAll</w:t>
+      </w:r>
+      <w:proofErr w:type="spellEnd"/>
+      <w:r>
+        <w:rPr>
+          <w:rFonts w:ascii="Times New Roman" w:hAnsi="Times New Roman" w:cs="Times New Roman"/>
+          <w:sz w:val="24"/>
+          <w:szCs w:val="24"/>
+        </w:rPr>
+        <w:t>() no número desejado:</w:t>
       </w:r>
     </w:p>
     <w:p>
@@ -3692,7 +4527,43 @@
           <w:sz w:val="24"/>
           <w:szCs w:val="24"/>
         </w:rPr>
-        <w:t>Um atalho para esse comando, já que é o que mais utilizamos, é basicamente colocar soup(‘item_desejado’):</w:t>
+        <w:t xml:space="preserve">Um atalho para esse comando, já que é o que mais utilizamos, é basicamente colocar </w:t>
+      </w:r>
+      <w:proofErr w:type="spellStart"/>
+      <w:r>
+        <w:rPr>
+          <w:rFonts w:ascii="Times New Roman" w:hAnsi="Times New Roman" w:cs="Times New Roman"/>
+          <w:sz w:val="24"/>
+          <w:szCs w:val="24"/>
+        </w:rPr>
+        <w:t>soup</w:t>
+      </w:r>
+      <w:proofErr w:type="spellEnd"/>
+      <w:r>
+        <w:rPr>
+          <w:rFonts w:ascii="Times New Roman" w:hAnsi="Times New Roman" w:cs="Times New Roman"/>
+          <w:sz w:val="24"/>
+          <w:szCs w:val="24"/>
+        </w:rPr>
+        <w:t>(‘</w:t>
+      </w:r>
+      <w:proofErr w:type="spellStart"/>
+      <w:r>
+        <w:rPr>
+          <w:rFonts w:ascii="Times New Roman" w:hAnsi="Times New Roman" w:cs="Times New Roman"/>
+          <w:sz w:val="24"/>
+          <w:szCs w:val="24"/>
+        </w:rPr>
+        <w:t>item_desejado</w:t>
+      </w:r>
+      <w:proofErr w:type="spellEnd"/>
+      <w:r>
+        <w:rPr>
+          <w:rFonts w:ascii="Times New Roman" w:hAnsi="Times New Roman" w:cs="Times New Roman"/>
+          <w:sz w:val="24"/>
+          <w:szCs w:val="24"/>
+        </w:rPr>
+        <w:t>’):</w:t>
       </w:r>
     </w:p>
     <w:p>
@@ -3921,7 +4792,25 @@
           <w:sz w:val="24"/>
           <w:szCs w:val="24"/>
         </w:rPr>
-        <w:t xml:space="preserve">Argumento attributes: </w:t>
+        <w:t xml:space="preserve">Argumento </w:t>
+      </w:r>
+      <w:proofErr w:type="spellStart"/>
+      <w:r>
+        <w:rPr>
+          <w:rFonts w:ascii="Times New Roman" w:hAnsi="Times New Roman" w:cs="Times New Roman"/>
+          <w:sz w:val="24"/>
+          <w:szCs w:val="24"/>
+        </w:rPr>
+        <w:t>attributes</w:t>
+      </w:r>
+      <w:proofErr w:type="spellEnd"/>
+      <w:r>
+        <w:rPr>
+          <w:rFonts w:ascii="Times New Roman" w:hAnsi="Times New Roman" w:cs="Times New Roman"/>
+          <w:sz w:val="24"/>
+          <w:szCs w:val="24"/>
+        </w:rPr>
+        <w:t xml:space="preserve">: </w:t>
       </w:r>
       <w:r>
         <w:rPr>
@@ -4095,7 +4984,25 @@
           <w:sz w:val="24"/>
           <w:szCs w:val="24"/>
         </w:rPr>
-        <w:t xml:space="preserve"> Utilizando ainda atributos diretos, como a descrição alternativa dos img:</w:t>
+        <w:t xml:space="preserve"> Utilizando ainda atributos diretos, como a descrição alternativa dos </w:t>
+      </w:r>
+      <w:proofErr w:type="spellStart"/>
+      <w:r>
+        <w:rPr>
+          <w:rFonts w:ascii="Times New Roman" w:hAnsi="Times New Roman" w:cs="Times New Roman"/>
+          <w:sz w:val="24"/>
+          <w:szCs w:val="24"/>
+        </w:rPr>
+        <w:t>img</w:t>
+      </w:r>
+      <w:proofErr w:type="spellEnd"/>
+      <w:r>
+        <w:rPr>
+          <w:rFonts w:ascii="Times New Roman" w:hAnsi="Times New Roman" w:cs="Times New Roman"/>
+          <w:sz w:val="24"/>
+          <w:szCs w:val="24"/>
+        </w:rPr>
+        <w:t>:</w:t>
       </w:r>
     </w:p>
     <w:p>
@@ -4174,7 +5081,25 @@
           <w:sz w:val="24"/>
           <w:szCs w:val="24"/>
         </w:rPr>
-        <w:t>Como são iteráveis podemos ainda pegar somente o src das imagens:</w:t>
+        <w:t xml:space="preserve">Como são iteráveis podemos ainda pegar somente o </w:t>
+      </w:r>
+      <w:proofErr w:type="spellStart"/>
+      <w:r>
+        <w:rPr>
+          <w:rFonts w:ascii="Times New Roman" w:hAnsi="Times New Roman" w:cs="Times New Roman"/>
+          <w:sz w:val="24"/>
+          <w:szCs w:val="24"/>
+        </w:rPr>
+        <w:t>src</w:t>
+      </w:r>
+      <w:proofErr w:type="spellEnd"/>
+      <w:r>
+        <w:rPr>
+          <w:rFonts w:ascii="Times New Roman" w:hAnsi="Times New Roman" w:cs="Times New Roman"/>
+          <w:sz w:val="24"/>
+          <w:szCs w:val="24"/>
+        </w:rPr>
+        <w:t xml:space="preserve"> das imagens:</w:t>
       </w:r>
     </w:p>
     <w:p>
@@ -4252,7 +5177,43 @@
           <w:sz w:val="24"/>
           <w:szCs w:val="24"/>
         </w:rPr>
-        <w:t xml:space="preserve"> Também existe o atributo class, mas tome cuidado pois o próprio python possui ele, portanto, com scraping, precisamos colocar um _ depois:</w:t>
+        <w:t xml:space="preserve"> Também existe o atributo </w:t>
+      </w:r>
+      <w:proofErr w:type="spellStart"/>
+      <w:r>
+        <w:rPr>
+          <w:rFonts w:ascii="Times New Roman" w:hAnsi="Times New Roman" w:cs="Times New Roman"/>
+          <w:sz w:val="24"/>
+          <w:szCs w:val="24"/>
+        </w:rPr>
+        <w:t>class</w:t>
+      </w:r>
+      <w:proofErr w:type="spellEnd"/>
+      <w:r>
+        <w:rPr>
+          <w:rFonts w:ascii="Times New Roman" w:hAnsi="Times New Roman" w:cs="Times New Roman"/>
+          <w:sz w:val="24"/>
+          <w:szCs w:val="24"/>
+        </w:rPr>
+        <w:t xml:space="preserve">, mas tome cuidado pois o próprio python possui ele, portanto, com </w:t>
+      </w:r>
+      <w:proofErr w:type="spellStart"/>
+      <w:r>
+        <w:rPr>
+          <w:rFonts w:ascii="Times New Roman" w:hAnsi="Times New Roman" w:cs="Times New Roman"/>
+          <w:sz w:val="24"/>
+          <w:szCs w:val="24"/>
+        </w:rPr>
+        <w:t>scraping</w:t>
+      </w:r>
+      <w:proofErr w:type="spellEnd"/>
+      <w:r>
+        <w:rPr>
+          <w:rFonts w:ascii="Times New Roman" w:hAnsi="Times New Roman" w:cs="Times New Roman"/>
+          <w:sz w:val="24"/>
+          <w:szCs w:val="24"/>
+        </w:rPr>
+        <w:t>, precisamos colocar um _ depois:</w:t>
       </w:r>
     </w:p>
     <w:p>
@@ -4332,13 +5293,41 @@
         </w:rPr>
         <w:t xml:space="preserve"> </w:t>
       </w:r>
-      <w:r>
-        <w:rPr>
-          <w:rFonts w:ascii="Times New Roman" w:hAnsi="Times New Roman" w:cs="Times New Roman"/>
-          <w:sz w:val="24"/>
-          <w:szCs w:val="24"/>
-        </w:rPr>
-        <w:t>Text = True: Trás todos os textos encontrado em todas as classes para uma lista:</w:t>
+      <w:proofErr w:type="spellStart"/>
+      <w:r>
+        <w:rPr>
+          <w:rFonts w:ascii="Times New Roman" w:hAnsi="Times New Roman" w:cs="Times New Roman"/>
+          <w:sz w:val="24"/>
+          <w:szCs w:val="24"/>
+        </w:rPr>
+        <w:t>Text</w:t>
+      </w:r>
+      <w:proofErr w:type="spellEnd"/>
+      <w:r>
+        <w:rPr>
+          <w:rFonts w:ascii="Times New Roman" w:hAnsi="Times New Roman" w:cs="Times New Roman"/>
+          <w:sz w:val="24"/>
+          <w:szCs w:val="24"/>
+        </w:rPr>
+        <w:t xml:space="preserve"> = True: </w:t>
+      </w:r>
+      <w:proofErr w:type="spellStart"/>
+      <w:r>
+        <w:rPr>
+          <w:rFonts w:ascii="Times New Roman" w:hAnsi="Times New Roman" w:cs="Times New Roman"/>
+          <w:sz w:val="24"/>
+          <w:szCs w:val="24"/>
+        </w:rPr>
+        <w:t>Trás</w:t>
+      </w:r>
+      <w:proofErr w:type="spellEnd"/>
+      <w:r>
+        <w:rPr>
+          <w:rFonts w:ascii="Times New Roman" w:hAnsi="Times New Roman" w:cs="Times New Roman"/>
+          <w:sz w:val="24"/>
+          <w:szCs w:val="24"/>
+        </w:rPr>
+        <w:t xml:space="preserve"> todos os textos encontrado em todas as classes para uma lista:</w:t>
       </w:r>
     </w:p>
     <w:p>
@@ -4497,8 +5486,18 @@
           <w:sz w:val="24"/>
           <w:szCs w:val="24"/>
         </w:rPr>
-        <w:t>Técnicas avançadas de pesquisa com objetos BeautifulSoup</w:t>
-      </w:r>
+        <w:t xml:space="preserve">Técnicas avançadas de pesquisa com objetos </w:t>
+      </w:r>
+      <w:proofErr w:type="spellStart"/>
+      <w:r>
+        <w:rPr>
+          <w:rFonts w:ascii="Times New Roman" w:hAnsi="Times New Roman" w:cs="Times New Roman"/>
+          <w:sz w:val="24"/>
+          <w:szCs w:val="24"/>
+        </w:rPr>
+        <w:t>BeautifulSoup</w:t>
+      </w:r>
+      <w:proofErr w:type="spellEnd"/>
       <w:r>
         <w:rPr>
           <w:rFonts w:ascii="Times New Roman" w:hAnsi="Times New Roman" w:cs="Times New Roman"/>
@@ -4529,7 +5528,25 @@
           <w:sz w:val="24"/>
           <w:szCs w:val="24"/>
         </w:rPr>
-        <w:t>Os métodos find() e findAll()</w:t>
+        <w:t xml:space="preserve">Os métodos find() e </w:t>
+      </w:r>
+      <w:proofErr w:type="spellStart"/>
+      <w:r>
+        <w:rPr>
+          <w:rFonts w:ascii="Times New Roman" w:hAnsi="Times New Roman" w:cs="Times New Roman"/>
+          <w:sz w:val="24"/>
+          <w:szCs w:val="24"/>
+        </w:rPr>
+        <w:t>findAll</w:t>
+      </w:r>
+      <w:proofErr w:type="spellEnd"/>
+      <w:r>
+        <w:rPr>
+          <w:rFonts w:ascii="Times New Roman" w:hAnsi="Times New Roman" w:cs="Times New Roman"/>
+          <w:sz w:val="24"/>
+          <w:szCs w:val="24"/>
+        </w:rPr>
+        <w:t>()</w:t>
       </w:r>
       <w:r>
         <w:rPr>
@@ -4561,7 +5578,25 @@
           <w:sz w:val="24"/>
           <w:szCs w:val="24"/>
         </w:rPr>
-        <w:t>Algumas configurações de argumentos e dicas de pesquisa para os métodos find() e findAll()</w:t>
+        <w:t xml:space="preserve">Algumas configurações de argumentos e dicas de pesquisa para os métodos find() e </w:t>
+      </w:r>
+      <w:proofErr w:type="spellStart"/>
+      <w:r>
+        <w:rPr>
+          <w:rFonts w:ascii="Times New Roman" w:hAnsi="Times New Roman" w:cs="Times New Roman"/>
+          <w:sz w:val="24"/>
+          <w:szCs w:val="24"/>
+        </w:rPr>
+        <w:t>findAll</w:t>
+      </w:r>
+      <w:proofErr w:type="spellEnd"/>
+      <w:r>
+        <w:rPr>
+          <w:rFonts w:ascii="Times New Roman" w:hAnsi="Times New Roman" w:cs="Times New Roman"/>
+          <w:sz w:val="24"/>
+          <w:szCs w:val="24"/>
+        </w:rPr>
+        <w:t>()</w:t>
       </w:r>
       <w:r>
         <w:rPr>
@@ -4593,7 +5628,25 @@
           <w:sz w:val="24"/>
           <w:szCs w:val="24"/>
         </w:rPr>
-        <w:t>Outros métodos de pesquisa disponibilizados pela biblioteca BeautifulSoup:</w:t>
+        <w:t xml:space="preserve">Outros métodos de pesquisa disponibilizados pela biblioteca </w:t>
+      </w:r>
+      <w:proofErr w:type="spellStart"/>
+      <w:r>
+        <w:rPr>
+          <w:rFonts w:ascii="Times New Roman" w:hAnsi="Times New Roman" w:cs="Times New Roman"/>
+          <w:sz w:val="24"/>
+          <w:szCs w:val="24"/>
+        </w:rPr>
+        <w:t>BeautifulSoup</w:t>
+      </w:r>
+      <w:proofErr w:type="spellEnd"/>
+      <w:r>
+        <w:rPr>
+          <w:rFonts w:ascii="Times New Roman" w:hAnsi="Times New Roman" w:cs="Times New Roman"/>
+          <w:sz w:val="24"/>
+          <w:szCs w:val="24"/>
+        </w:rPr>
+        <w:t>:</w:t>
       </w:r>
     </w:p>
     <w:p>
@@ -4611,14 +5664,34 @@
           <w:szCs w:val="24"/>
         </w:rPr>
       </w:pPr>
-      <w:r>
-        <w:rPr>
-          <w:rFonts w:ascii="Times New Roman" w:hAnsi="Times New Roman" w:cs="Times New Roman"/>
-          <w:sz w:val="24"/>
-          <w:szCs w:val="24"/>
-        </w:rPr>
-        <w:t>findParent e findParents</w:t>
-      </w:r>
+      <w:proofErr w:type="spellStart"/>
+      <w:r>
+        <w:rPr>
+          <w:rFonts w:ascii="Times New Roman" w:hAnsi="Times New Roman" w:cs="Times New Roman"/>
+          <w:sz w:val="24"/>
+          <w:szCs w:val="24"/>
+        </w:rPr>
+        <w:t>findParent</w:t>
+      </w:r>
+      <w:proofErr w:type="spellEnd"/>
+      <w:r>
+        <w:rPr>
+          <w:rFonts w:ascii="Times New Roman" w:hAnsi="Times New Roman" w:cs="Times New Roman"/>
+          <w:sz w:val="24"/>
+          <w:szCs w:val="24"/>
+        </w:rPr>
+        <w:t xml:space="preserve"> e </w:t>
+      </w:r>
+      <w:proofErr w:type="spellStart"/>
+      <w:r>
+        <w:rPr>
+          <w:rFonts w:ascii="Times New Roman" w:hAnsi="Times New Roman" w:cs="Times New Roman"/>
+          <w:sz w:val="24"/>
+          <w:szCs w:val="24"/>
+        </w:rPr>
+        <w:t>findParents</w:t>
+      </w:r>
+      <w:proofErr w:type="spellEnd"/>
       <w:r>
         <w:rPr>
           <w:rFonts w:ascii="Times New Roman" w:hAnsi="Times New Roman" w:cs="Times New Roman"/>
@@ -4643,14 +5716,34 @@
           <w:szCs w:val="24"/>
         </w:rPr>
       </w:pPr>
-      <w:r>
-        <w:rPr>
-          <w:rFonts w:ascii="Times New Roman" w:hAnsi="Times New Roman" w:cs="Times New Roman"/>
-          <w:sz w:val="24"/>
-          <w:szCs w:val="24"/>
-        </w:rPr>
-        <w:t>findNextSiblings e findNextSiblings</w:t>
-      </w:r>
+      <w:proofErr w:type="spellStart"/>
+      <w:r>
+        <w:rPr>
+          <w:rFonts w:ascii="Times New Roman" w:hAnsi="Times New Roman" w:cs="Times New Roman"/>
+          <w:sz w:val="24"/>
+          <w:szCs w:val="24"/>
+        </w:rPr>
+        <w:t>findNextSiblings</w:t>
+      </w:r>
+      <w:proofErr w:type="spellEnd"/>
+      <w:r>
+        <w:rPr>
+          <w:rFonts w:ascii="Times New Roman" w:hAnsi="Times New Roman" w:cs="Times New Roman"/>
+          <w:sz w:val="24"/>
+          <w:szCs w:val="24"/>
+        </w:rPr>
+        <w:t xml:space="preserve"> e </w:t>
+      </w:r>
+      <w:proofErr w:type="spellStart"/>
+      <w:r>
+        <w:rPr>
+          <w:rFonts w:ascii="Times New Roman" w:hAnsi="Times New Roman" w:cs="Times New Roman"/>
+          <w:sz w:val="24"/>
+          <w:szCs w:val="24"/>
+        </w:rPr>
+        <w:t>findNextSiblings</w:t>
+      </w:r>
+      <w:proofErr w:type="spellEnd"/>
       <w:r>
         <w:rPr>
           <w:rFonts w:ascii="Times New Roman" w:hAnsi="Times New Roman" w:cs="Times New Roman"/>
@@ -4675,14 +5768,34 @@
           <w:szCs w:val="24"/>
         </w:rPr>
       </w:pPr>
-      <w:r>
-        <w:rPr>
-          <w:rFonts w:ascii="Times New Roman" w:hAnsi="Times New Roman" w:cs="Times New Roman"/>
-          <w:sz w:val="24"/>
-          <w:szCs w:val="24"/>
-        </w:rPr>
-        <w:t>findPreviousSibling e findPreviousSiblings</w:t>
-      </w:r>
+      <w:proofErr w:type="spellStart"/>
+      <w:r>
+        <w:rPr>
+          <w:rFonts w:ascii="Times New Roman" w:hAnsi="Times New Roman" w:cs="Times New Roman"/>
+          <w:sz w:val="24"/>
+          <w:szCs w:val="24"/>
+        </w:rPr>
+        <w:t>findPreviousSibling</w:t>
+      </w:r>
+      <w:proofErr w:type="spellEnd"/>
+      <w:r>
+        <w:rPr>
+          <w:rFonts w:ascii="Times New Roman" w:hAnsi="Times New Roman" w:cs="Times New Roman"/>
+          <w:sz w:val="24"/>
+          <w:szCs w:val="24"/>
+        </w:rPr>
+        <w:t xml:space="preserve"> e </w:t>
+      </w:r>
+      <w:proofErr w:type="spellStart"/>
+      <w:r>
+        <w:rPr>
+          <w:rFonts w:ascii="Times New Roman" w:hAnsi="Times New Roman" w:cs="Times New Roman"/>
+          <w:sz w:val="24"/>
+          <w:szCs w:val="24"/>
+        </w:rPr>
+        <w:t>findPreviousSiblings</w:t>
+      </w:r>
+      <w:proofErr w:type="spellEnd"/>
       <w:r>
         <w:rPr>
           <w:rFonts w:ascii="Times New Roman" w:hAnsi="Times New Roman" w:cs="Times New Roman"/>
@@ -4707,14 +5820,34 @@
           <w:szCs w:val="24"/>
         </w:rPr>
       </w:pPr>
-      <w:r>
-        <w:rPr>
-          <w:rFonts w:ascii="Times New Roman" w:hAnsi="Times New Roman" w:cs="Times New Roman"/>
-          <w:sz w:val="24"/>
-          <w:szCs w:val="24"/>
-        </w:rPr>
-        <w:t>findNext e findAllNext</w:t>
-      </w:r>
+      <w:proofErr w:type="spellStart"/>
+      <w:r>
+        <w:rPr>
+          <w:rFonts w:ascii="Times New Roman" w:hAnsi="Times New Roman" w:cs="Times New Roman"/>
+          <w:sz w:val="24"/>
+          <w:szCs w:val="24"/>
+        </w:rPr>
+        <w:t>findNext</w:t>
+      </w:r>
+      <w:proofErr w:type="spellEnd"/>
+      <w:r>
+        <w:rPr>
+          <w:rFonts w:ascii="Times New Roman" w:hAnsi="Times New Roman" w:cs="Times New Roman"/>
+          <w:sz w:val="24"/>
+          <w:szCs w:val="24"/>
+        </w:rPr>
+        <w:t xml:space="preserve"> e </w:t>
+      </w:r>
+      <w:proofErr w:type="spellStart"/>
+      <w:r>
+        <w:rPr>
+          <w:rFonts w:ascii="Times New Roman" w:hAnsi="Times New Roman" w:cs="Times New Roman"/>
+          <w:sz w:val="24"/>
+          <w:szCs w:val="24"/>
+        </w:rPr>
+        <w:t>findAllNext</w:t>
+      </w:r>
+      <w:proofErr w:type="spellEnd"/>
       <w:r>
         <w:rPr>
           <w:rFonts w:ascii="Times New Roman" w:hAnsi="Times New Roman" w:cs="Times New Roman"/>
@@ -4739,14 +5872,34 @@
           <w:szCs w:val="24"/>
         </w:rPr>
       </w:pPr>
-      <w:r>
-        <w:rPr>
-          <w:rFonts w:ascii="Times New Roman" w:hAnsi="Times New Roman" w:cs="Times New Roman"/>
-          <w:sz w:val="24"/>
-          <w:szCs w:val="24"/>
-        </w:rPr>
-        <w:t>findPrevious e findAllPrevious</w:t>
-      </w:r>
+      <w:proofErr w:type="spellStart"/>
+      <w:r>
+        <w:rPr>
+          <w:rFonts w:ascii="Times New Roman" w:hAnsi="Times New Roman" w:cs="Times New Roman"/>
+          <w:sz w:val="24"/>
+          <w:szCs w:val="24"/>
+        </w:rPr>
+        <w:t>findPrevious</w:t>
+      </w:r>
+      <w:proofErr w:type="spellEnd"/>
+      <w:r>
+        <w:rPr>
+          <w:rFonts w:ascii="Times New Roman" w:hAnsi="Times New Roman" w:cs="Times New Roman"/>
+          <w:sz w:val="24"/>
+          <w:szCs w:val="24"/>
+        </w:rPr>
+        <w:t xml:space="preserve"> e </w:t>
+      </w:r>
+      <w:proofErr w:type="spellStart"/>
+      <w:r>
+        <w:rPr>
+          <w:rFonts w:ascii="Times New Roman" w:hAnsi="Times New Roman" w:cs="Times New Roman"/>
+          <w:sz w:val="24"/>
+          <w:szCs w:val="24"/>
+        </w:rPr>
+        <w:t>findAllPrevious</w:t>
+      </w:r>
+      <w:proofErr w:type="spellEnd"/>
       <w:r>
         <w:rPr>
           <w:rFonts w:ascii="Times New Roman" w:hAnsi="Times New Roman" w:cs="Times New Roman"/>
@@ -5150,7 +6303,25 @@
           <w:sz w:val="24"/>
           <w:szCs w:val="24"/>
         </w:rPr>
-        <w:t>Podemos usar o find para encontrar uma div específica e logo em seguida o findAll para pegar todas as tags específicas que queremos dentro dessa div, como no caso que estamos vendo agora para obter todas as informações de um veículo:</w:t>
+        <w:t xml:space="preserve">Podemos usar o find para encontrar uma div específica e logo em seguida o </w:t>
+      </w:r>
+      <w:proofErr w:type="spellStart"/>
+      <w:r>
+        <w:rPr>
+          <w:rFonts w:ascii="Times New Roman" w:hAnsi="Times New Roman" w:cs="Times New Roman"/>
+          <w:sz w:val="24"/>
+          <w:szCs w:val="24"/>
+        </w:rPr>
+        <w:t>findAll</w:t>
+      </w:r>
+      <w:proofErr w:type="spellEnd"/>
+      <w:r>
+        <w:rPr>
+          <w:rFonts w:ascii="Times New Roman" w:hAnsi="Times New Roman" w:cs="Times New Roman"/>
+          <w:sz w:val="24"/>
+          <w:szCs w:val="24"/>
+        </w:rPr>
+        <w:t xml:space="preserve"> para pegar todas as tags específicas que queremos dentro dessa div, como no caso que estamos vendo agora para obter todas as informações de um veículo:</w:t>
       </w:r>
     </w:p>
     <w:p>
@@ -5228,7 +6399,43 @@
           <w:szCs w:val="24"/>
         </w:rPr>
         <w:lastRenderedPageBreak/>
-        <w:t>Se quisermos obter somente uma informação específica, como as classes das tags, podemos usar o get(‘class’) na nossa iteração:</w:t>
+        <w:t xml:space="preserve">Se quisermos obter somente uma informação específica, como as classes das tags, podemos usar o </w:t>
+      </w:r>
+      <w:proofErr w:type="spellStart"/>
+      <w:r>
+        <w:rPr>
+          <w:rFonts w:ascii="Times New Roman" w:hAnsi="Times New Roman" w:cs="Times New Roman"/>
+          <w:sz w:val="24"/>
+          <w:szCs w:val="24"/>
+        </w:rPr>
+        <w:t>get</w:t>
+      </w:r>
+      <w:proofErr w:type="spellEnd"/>
+      <w:r>
+        <w:rPr>
+          <w:rFonts w:ascii="Times New Roman" w:hAnsi="Times New Roman" w:cs="Times New Roman"/>
+          <w:sz w:val="24"/>
+          <w:szCs w:val="24"/>
+        </w:rPr>
+        <w:t>(‘</w:t>
+      </w:r>
+      <w:proofErr w:type="spellStart"/>
+      <w:r>
+        <w:rPr>
+          <w:rFonts w:ascii="Times New Roman" w:hAnsi="Times New Roman" w:cs="Times New Roman"/>
+          <w:sz w:val="24"/>
+          <w:szCs w:val="24"/>
+        </w:rPr>
+        <w:t>class</w:t>
+      </w:r>
+      <w:proofErr w:type="spellEnd"/>
+      <w:r>
+        <w:rPr>
+          <w:rFonts w:ascii="Times New Roman" w:hAnsi="Times New Roman" w:cs="Times New Roman"/>
+          <w:sz w:val="24"/>
+          <w:szCs w:val="24"/>
+        </w:rPr>
+        <w:t>’) na nossa iteração:</w:t>
       </w:r>
     </w:p>
     <w:p>
@@ -5313,7 +6520,43 @@
           <w:sz w:val="24"/>
           <w:szCs w:val="24"/>
         </w:rPr>
-        <w:t>. Pegamos somente a primeira classe de cada tag, separamos ela entre o ‘txt’ e o nome dela em si utilizando o split() e pegamos somente a última informação dessa primeira classe de cada tag (imagem acima), ou seja, somente o ‘name’, ‘category’, ‘motor’....</w:t>
+        <w:t>. Pegamos somente a primeira classe de cada tag, separamos ela entre o ‘</w:t>
+      </w:r>
+      <w:proofErr w:type="spellStart"/>
+      <w:r>
+        <w:rPr>
+          <w:rFonts w:ascii="Times New Roman" w:hAnsi="Times New Roman" w:cs="Times New Roman"/>
+          <w:sz w:val="24"/>
+          <w:szCs w:val="24"/>
+        </w:rPr>
+        <w:t>txt</w:t>
+      </w:r>
+      <w:proofErr w:type="spellEnd"/>
+      <w:r>
+        <w:rPr>
+          <w:rFonts w:ascii="Times New Roman" w:hAnsi="Times New Roman" w:cs="Times New Roman"/>
+          <w:sz w:val="24"/>
+          <w:szCs w:val="24"/>
+        </w:rPr>
+        <w:t>’ e o nome dela em si utilizando o split() e pegamos somente a última informação dessa primeira classe de cada tag (imagem acima), ou seja, somente o ‘name’, ‘</w:t>
+      </w:r>
+      <w:proofErr w:type="spellStart"/>
+      <w:r>
+        <w:rPr>
+          <w:rFonts w:ascii="Times New Roman" w:hAnsi="Times New Roman" w:cs="Times New Roman"/>
+          <w:sz w:val="24"/>
+          <w:szCs w:val="24"/>
+        </w:rPr>
+        <w:t>category</w:t>
+      </w:r>
+      <w:proofErr w:type="spellEnd"/>
+      <w:r>
+        <w:rPr>
+          <w:rFonts w:ascii="Times New Roman" w:hAnsi="Times New Roman" w:cs="Times New Roman"/>
+          <w:sz w:val="24"/>
+          <w:szCs w:val="24"/>
+        </w:rPr>
+        <w:t>’, ‘motor’....</w:t>
       </w:r>
       <w:r>
         <w:rPr>
@@ -5630,8 +6873,18 @@
           <w:sz w:val="24"/>
           <w:szCs w:val="24"/>
         </w:rPr>
-        <w:t>Criando um DataFrame</w:t>
-      </w:r>
+        <w:t xml:space="preserve">Criando um </w:t>
+      </w:r>
+      <w:proofErr w:type="spellStart"/>
+      <w:r>
+        <w:rPr>
+          <w:rFonts w:ascii="Times New Roman" w:hAnsi="Times New Roman" w:cs="Times New Roman"/>
+          <w:sz w:val="24"/>
+          <w:szCs w:val="24"/>
+        </w:rPr>
+        <w:t>DataFrame</w:t>
+      </w:r>
+      <w:proofErr w:type="spellEnd"/>
       <w:r>
         <w:rPr>
           <w:rFonts w:ascii="Times New Roman" w:hAnsi="Times New Roman" w:cs="Times New Roman"/>
@@ -5779,7 +7032,25 @@
           <w:sz w:val="24"/>
           <w:szCs w:val="24"/>
         </w:rPr>
-        <w:t>Basta pegar o link disponível no src da foto usando tudo o que vimos até agora:</w:t>
+        <w:t xml:space="preserve">Basta pegar o link disponível no </w:t>
+      </w:r>
+      <w:proofErr w:type="spellStart"/>
+      <w:r>
+        <w:rPr>
+          <w:rFonts w:ascii="Times New Roman" w:hAnsi="Times New Roman" w:cs="Times New Roman"/>
+          <w:sz w:val="24"/>
+          <w:szCs w:val="24"/>
+        </w:rPr>
+        <w:t>src</w:t>
+      </w:r>
+      <w:proofErr w:type="spellEnd"/>
+      <w:r>
+        <w:rPr>
+          <w:rFonts w:ascii="Times New Roman" w:hAnsi="Times New Roman" w:cs="Times New Roman"/>
+          <w:sz w:val="24"/>
+          <w:szCs w:val="24"/>
+        </w:rPr>
+        <w:t xml:space="preserve"> da foto usando tudo o que vimos até agora:</w:t>
       </w:r>
     </w:p>
     <w:p>
@@ -5943,6 +7214,7 @@
         </w:rPr>
         <w:t xml:space="preserve">Para baixar a imagem e salvar em uma basta utilizamos a </w:t>
       </w:r>
+      <w:proofErr w:type="spellStart"/>
       <w:r>
         <w:rPr>
           <w:rFonts w:ascii="Times New Roman" w:hAnsi="Times New Roman" w:cs="Times New Roman"/>
@@ -5951,6 +7223,7 @@
         </w:rPr>
         <w:t>urlretrieve</w:t>
       </w:r>
+      <w:proofErr w:type="spellEnd"/>
       <w:r>
         <w:rPr>
           <w:rFonts w:ascii="Times New Roman" w:hAnsi="Times New Roman" w:cs="Times New Roman"/>
@@ -5959,6 +7232,7 @@
         </w:rPr>
         <w:t xml:space="preserve"> da </w:t>
       </w:r>
+      <w:proofErr w:type="spellStart"/>
       <w:r>
         <w:rPr>
           <w:rFonts w:ascii="Times New Roman" w:hAnsi="Times New Roman" w:cs="Times New Roman"/>
@@ -5967,6 +7241,7 @@
         </w:rPr>
         <w:t>urllib.request</w:t>
       </w:r>
+      <w:proofErr w:type="spellEnd"/>
       <w:r>
         <w:rPr>
           <w:rFonts w:ascii="Times New Roman" w:hAnsi="Times New Roman" w:cs="Times New Roman"/>
@@ -6074,7 +7349,25 @@
           <w:sz w:val="24"/>
           <w:szCs w:val="24"/>
         </w:rPr>
-        <w:t>A utilizar as técnicas de scraping em um site na web</w:t>
+        <w:t xml:space="preserve">A utilizar as técnicas de </w:t>
+      </w:r>
+      <w:proofErr w:type="spellStart"/>
+      <w:r>
+        <w:rPr>
+          <w:rFonts w:ascii="Times New Roman" w:hAnsi="Times New Roman" w:cs="Times New Roman"/>
+          <w:sz w:val="24"/>
+          <w:szCs w:val="24"/>
+        </w:rPr>
+        <w:t>scraping</w:t>
+      </w:r>
+      <w:proofErr w:type="spellEnd"/>
+      <w:r>
+        <w:rPr>
+          <w:rFonts w:ascii="Times New Roman" w:hAnsi="Times New Roman" w:cs="Times New Roman"/>
+          <w:sz w:val="24"/>
+          <w:szCs w:val="24"/>
+        </w:rPr>
+        <w:t xml:space="preserve"> em um site na web</w:t>
       </w:r>
       <w:r>
         <w:rPr>
@@ -6106,7 +7399,25 @@
           <w:sz w:val="24"/>
           <w:szCs w:val="24"/>
         </w:rPr>
-        <w:t>O desenvolvimento de todas as etapas de um procedimento de scraping em parte do site (primeiro card)</w:t>
+        <w:t xml:space="preserve">O desenvolvimento de todas as etapas de um procedimento de </w:t>
+      </w:r>
+      <w:proofErr w:type="spellStart"/>
+      <w:r>
+        <w:rPr>
+          <w:rFonts w:ascii="Times New Roman" w:hAnsi="Times New Roman" w:cs="Times New Roman"/>
+          <w:sz w:val="24"/>
+          <w:szCs w:val="24"/>
+        </w:rPr>
+        <w:t>scraping</w:t>
+      </w:r>
+      <w:proofErr w:type="spellEnd"/>
+      <w:r>
+        <w:rPr>
+          <w:rFonts w:ascii="Times New Roman" w:hAnsi="Times New Roman" w:cs="Times New Roman"/>
+          <w:sz w:val="24"/>
+          <w:szCs w:val="24"/>
+        </w:rPr>
+        <w:t xml:space="preserve"> em parte do site (primeiro card)</w:t>
       </w:r>
       <w:r>
         <w:rPr>
@@ -6170,7 +7481,25 @@
           <w:sz w:val="24"/>
           <w:szCs w:val="24"/>
         </w:rPr>
-        <w:t>A criar DataFrames com pandas</w:t>
+        <w:t xml:space="preserve">A criar </w:t>
+      </w:r>
+      <w:proofErr w:type="spellStart"/>
+      <w:r>
+        <w:rPr>
+          <w:rFonts w:ascii="Times New Roman" w:hAnsi="Times New Roman" w:cs="Times New Roman"/>
+          <w:sz w:val="24"/>
+          <w:szCs w:val="24"/>
+        </w:rPr>
+        <w:t>DataFrames</w:t>
+      </w:r>
+      <w:proofErr w:type="spellEnd"/>
+      <w:r>
+        <w:rPr>
+          <w:rFonts w:ascii="Times New Roman" w:hAnsi="Times New Roman" w:cs="Times New Roman"/>
+          <w:sz w:val="24"/>
+          <w:szCs w:val="24"/>
+        </w:rPr>
+        <w:t xml:space="preserve"> com pandas</w:t>
       </w:r>
       <w:r>
         <w:rPr>
@@ -6202,8 +7531,18 @@
           <w:sz w:val="24"/>
           <w:szCs w:val="24"/>
         </w:rPr>
-        <w:t>A criar iterações com objetos do BeautifulSoup</w:t>
-      </w:r>
+        <w:t xml:space="preserve">A criar iterações com objetos do </w:t>
+      </w:r>
+      <w:proofErr w:type="spellStart"/>
+      <w:r>
+        <w:rPr>
+          <w:rFonts w:ascii="Times New Roman" w:hAnsi="Times New Roman" w:cs="Times New Roman"/>
+          <w:sz w:val="24"/>
+          <w:szCs w:val="24"/>
+        </w:rPr>
+        <w:t>BeautifulSoup</w:t>
+      </w:r>
+      <w:proofErr w:type="spellEnd"/>
       <w:r>
         <w:rPr>
           <w:rFonts w:ascii="Times New Roman" w:hAnsi="Times New Roman" w:cs="Times New Roman"/>
@@ -6312,7 +7651,31 @@
           <w:szCs w:val="24"/>
           <w:u w:val="single"/>
         </w:rPr>
-        <w:t>Aula 6 – Web Scraping da Página Inteira:</w:t>
+        <w:t xml:space="preserve">Aula 6 – Web </w:t>
+      </w:r>
+      <w:proofErr w:type="spellStart"/>
+      <w:r>
+        <w:rPr>
+          <w:rFonts w:ascii="Times New Roman" w:hAnsi="Times New Roman" w:cs="Times New Roman"/>
+          <w:b/>
+          <w:bCs/>
+          <w:sz w:val="24"/>
+          <w:szCs w:val="24"/>
+          <w:u w:val="single"/>
+        </w:rPr>
+        <w:t>Scraping</w:t>
+      </w:r>
+      <w:proofErr w:type="spellEnd"/>
+      <w:r>
+        <w:rPr>
+          <w:rFonts w:ascii="Times New Roman" w:hAnsi="Times New Roman" w:cs="Times New Roman"/>
+          <w:b/>
+          <w:bCs/>
+          <w:sz w:val="24"/>
+          <w:szCs w:val="24"/>
+          <w:u w:val="single"/>
+        </w:rPr>
+        <w:t xml:space="preserve"> da Página Inteira:</w:t>
       </w:r>
     </w:p>
     <w:p>
@@ -6445,6 +7808,205 @@
                     <a:xfrm>
                       <a:off x="0" y="0"/>
                       <a:ext cx="5400040" cy="1734185"/>
+                    </a:xfrm>
+                    <a:prstGeom prst="rect">
+                      <a:avLst/>
+                    </a:prstGeom>
+                  </pic:spPr>
+                </pic:pic>
+              </a:graphicData>
+            </a:graphic>
+          </wp:inline>
+        </w:drawing>
+      </w:r>
+    </w:p>
+    <w:p>
+      <w:pPr>
+        <w:pStyle w:val="PargrafodaLista"/>
+        <w:numPr>
+          <w:ilvl w:val="1"/>
+          <w:numId w:val="2"/>
+        </w:numPr>
+        <w:spacing w:line="360" w:lineRule="auto"/>
+        <w:jc w:val="both"/>
+        <w:rPr>
+          <w:rFonts w:ascii="Times New Roman" w:hAnsi="Times New Roman" w:cs="Times New Roman"/>
+          <w:sz w:val="24"/>
+          <w:szCs w:val="24"/>
+        </w:rPr>
+      </w:pPr>
+      <w:r>
+        <w:rPr>
+          <w:rFonts w:ascii="Times New Roman" w:hAnsi="Times New Roman" w:cs="Times New Roman"/>
+          <w:sz w:val="24"/>
+          <w:szCs w:val="24"/>
+        </w:rPr>
+        <w:t xml:space="preserve"> </w:t>
+      </w:r>
+      <w:r>
+        <w:rPr>
+          <w:rFonts w:ascii="Times New Roman" w:hAnsi="Times New Roman" w:cs="Times New Roman"/>
+          <w:sz w:val="24"/>
+          <w:szCs w:val="24"/>
+        </w:rPr>
+        <w:t xml:space="preserve">Criando uma rotina de </w:t>
+      </w:r>
+      <w:proofErr w:type="spellStart"/>
+      <w:r>
+        <w:rPr>
+          <w:rFonts w:ascii="Times New Roman" w:hAnsi="Times New Roman" w:cs="Times New Roman"/>
+          <w:sz w:val="24"/>
+          <w:szCs w:val="24"/>
+        </w:rPr>
+        <w:t>scraping</w:t>
+      </w:r>
+      <w:proofErr w:type="spellEnd"/>
+      <w:r>
+        <w:rPr>
+          <w:rFonts w:ascii="Times New Roman" w:hAnsi="Times New Roman" w:cs="Times New Roman"/>
+          <w:sz w:val="24"/>
+          <w:szCs w:val="24"/>
+        </w:rPr>
+        <w:t>:</w:t>
+      </w:r>
+    </w:p>
+    <w:p>
+      <w:pPr>
+        <w:pStyle w:val="PargrafodaLista"/>
+        <w:numPr>
+          <w:ilvl w:val="2"/>
+          <w:numId w:val="2"/>
+        </w:numPr>
+        <w:spacing w:line="360" w:lineRule="auto"/>
+        <w:jc w:val="both"/>
+        <w:rPr>
+          <w:rFonts w:ascii="Times New Roman" w:hAnsi="Times New Roman" w:cs="Times New Roman"/>
+          <w:sz w:val="24"/>
+          <w:szCs w:val="24"/>
+        </w:rPr>
+      </w:pPr>
+      <w:r>
+        <w:rPr>
+          <w:rFonts w:ascii="Times New Roman" w:hAnsi="Times New Roman" w:cs="Times New Roman"/>
+          <w:sz w:val="24"/>
+          <w:szCs w:val="24"/>
+        </w:rPr>
+        <w:t xml:space="preserve">Juntamos todos os códigos até agora e baixamos todas as imagens dos veículos e criamos um arquivo de </w:t>
+      </w:r>
+      <w:proofErr w:type="spellStart"/>
+      <w:r>
+        <w:rPr>
+          <w:rFonts w:ascii="Times New Roman" w:hAnsi="Times New Roman" w:cs="Times New Roman"/>
+          <w:sz w:val="24"/>
+          <w:szCs w:val="24"/>
+        </w:rPr>
+        <w:t>excel</w:t>
+      </w:r>
+      <w:proofErr w:type="spellEnd"/>
+      <w:r>
+        <w:rPr>
+          <w:rFonts w:ascii="Times New Roman" w:hAnsi="Times New Roman" w:cs="Times New Roman"/>
+          <w:sz w:val="24"/>
+          <w:szCs w:val="24"/>
+        </w:rPr>
+        <w:t xml:space="preserve"> com todas as informações dos veículos:</w:t>
+      </w:r>
+    </w:p>
+    <w:p>
+      <w:pPr>
+        <w:spacing w:line="360" w:lineRule="auto"/>
+        <w:jc w:val="center"/>
+        <w:rPr>
+          <w:rFonts w:ascii="Times New Roman" w:hAnsi="Times New Roman" w:cs="Times New Roman"/>
+          <w:sz w:val="24"/>
+          <w:szCs w:val="24"/>
+        </w:rPr>
+      </w:pPr>
+      <w:r>
+        <w:rPr>
+          <w:rFonts w:ascii="Times New Roman" w:hAnsi="Times New Roman" w:cs="Times New Roman"/>
+          <w:sz w:val="24"/>
+          <w:szCs w:val="24"/>
+        </w:rPr>
+        <w:lastRenderedPageBreak/>
+        <w:drawing>
+          <wp:inline distT="0" distB="0" distL="0" distR="0" wp14:anchorId="0C333CF5" wp14:editId="24B64C70">
+            <wp:extent cx="4334480" cy="5106113"/>
+            <wp:effectExtent l="0" t="0" r="9525" b="0"/>
+            <wp:docPr id="53" name="Imagem 53"/>
+            <wp:cNvGraphicFramePr>
+              <a:graphicFrameLocks xmlns:a="http://schemas.openxmlformats.org/drawingml/2006/main" noChangeAspect="1"/>
+            </wp:cNvGraphicFramePr>
+            <a:graphic xmlns:a="http://schemas.openxmlformats.org/drawingml/2006/main">
+              <a:graphicData uri="http://schemas.openxmlformats.org/drawingml/2006/picture">
+                <pic:pic xmlns:pic="http://schemas.openxmlformats.org/drawingml/2006/picture">
+                  <pic:nvPicPr>
+                    <pic:cNvPr id="1" name=""/>
+                    <pic:cNvPicPr/>
+                  </pic:nvPicPr>
+                  <pic:blipFill>
+                    <a:blip r:embed="rId58"/>
+                    <a:stretch>
+                      <a:fillRect/>
+                    </a:stretch>
+                  </pic:blipFill>
+                  <pic:spPr>
+                    <a:xfrm>
+                      <a:off x="0" y="0"/>
+                      <a:ext cx="4334480" cy="5106113"/>
+                    </a:xfrm>
+                    <a:prstGeom prst="rect">
+                      <a:avLst/>
+                    </a:prstGeom>
+                  </pic:spPr>
+                </pic:pic>
+              </a:graphicData>
+            </a:graphic>
+          </wp:inline>
+        </w:drawing>
+      </w:r>
+    </w:p>
+    <w:p>
+      <w:pPr>
+        <w:spacing w:line="360" w:lineRule="auto"/>
+        <w:jc w:val="center"/>
+        <w:rPr>
+          <w:rFonts w:ascii="Times New Roman" w:hAnsi="Times New Roman" w:cs="Times New Roman"/>
+          <w:sz w:val="24"/>
+          <w:szCs w:val="24"/>
+        </w:rPr>
+      </w:pPr>
+      <w:r>
+        <w:rPr>
+          <w:rFonts w:ascii="Times New Roman" w:hAnsi="Times New Roman" w:cs="Times New Roman"/>
+          <w:sz w:val="24"/>
+          <w:szCs w:val="24"/>
+        </w:rPr>
+        <w:drawing>
+          <wp:inline distT="0" distB="0" distL="0" distR="0" wp14:anchorId="7E5872ED" wp14:editId="61D19D82">
+            <wp:extent cx="5400040" cy="2215515"/>
+            <wp:effectExtent l="0" t="0" r="0" b="0"/>
+            <wp:docPr id="54" name="Imagem 54"/>
+            <wp:cNvGraphicFramePr>
+              <a:graphicFrameLocks xmlns:a="http://schemas.openxmlformats.org/drawingml/2006/main" noChangeAspect="1"/>
+            </wp:cNvGraphicFramePr>
+            <a:graphic xmlns:a="http://schemas.openxmlformats.org/drawingml/2006/main">
+              <a:graphicData uri="http://schemas.openxmlformats.org/drawingml/2006/picture">
+                <pic:pic xmlns:pic="http://schemas.openxmlformats.org/drawingml/2006/picture">
+                  <pic:nvPicPr>
+                    <pic:cNvPr id="1" name=""/>
+                    <pic:cNvPicPr/>
+                  </pic:nvPicPr>
+                  <pic:blipFill>
+                    <a:blip r:embed="rId59"/>
+                    <a:stretch>
+                      <a:fillRect/>
+                    </a:stretch>
+                  </pic:blipFill>
+                  <pic:spPr>
+                    <a:xfrm>
+                      <a:off x="0" y="0"/>
+                      <a:ext cx="5400040" cy="2215515"/>
                     </a:xfrm>
                     <a:prstGeom prst="rect">
                       <a:avLst/>

</xml_diff>

<commit_message>
Todos os dados do site
Executei o código que trouxe todas as informações do site
</commit_message>
<xml_diff>
--- a/Data Science/Formação Python para Data Science/Scraping com Python – Coleta de dados na web/Anotações/Scraping com Python.docx
+++ b/Data Science/Formação Python para Data Science/Scraping com Python – Coleta de dados na web/Anotações/Scraping com Python.docx
@@ -12,6 +12,7 @@
           <w:szCs w:val="24"/>
         </w:rPr>
       </w:pPr>
+      <w:proofErr w:type="spellStart"/>
       <w:r>
         <w:rPr>
           <w:rFonts w:ascii="Times New Roman" w:hAnsi="Times New Roman" w:cs="Times New Roman"/>
@@ -21,8 +22,9 @@
           <w:szCs w:val="24"/>
           <w:u w:val="single"/>
         </w:rPr>
-        <w:t xml:space="preserve">Scraping com Python – Coleta </w:t>
-      </w:r>
+        <w:t>Scraping</w:t>
+      </w:r>
+      <w:proofErr w:type="spellEnd"/>
       <w:r>
         <w:rPr>
           <w:rFonts w:ascii="Times New Roman" w:hAnsi="Times New Roman" w:cs="Times New Roman"/>
@@ -32,7 +34,7 @@
           <w:szCs w:val="24"/>
           <w:u w:val="single"/>
         </w:rPr>
-        <w:t>D</w:t>
+        <w:t xml:space="preserve"> com Python – Coleta </w:t>
       </w:r>
       <w:r>
         <w:rPr>
@@ -43,7 +45,7 @@
           <w:szCs w:val="24"/>
           <w:u w:val="single"/>
         </w:rPr>
-        <w:t xml:space="preserve">e </w:t>
+        <w:t>D</w:t>
       </w:r>
       <w:r>
         <w:rPr>
@@ -54,7 +56,7 @@
           <w:szCs w:val="24"/>
           <w:u w:val="single"/>
         </w:rPr>
-        <w:t>D</w:t>
+        <w:t xml:space="preserve">e </w:t>
       </w:r>
       <w:r>
         <w:rPr>
@@ -65,7 +67,7 @@
           <w:szCs w:val="24"/>
           <w:u w:val="single"/>
         </w:rPr>
-        <w:t xml:space="preserve">ados </w:t>
+        <w:t>D</w:t>
       </w:r>
       <w:r>
         <w:rPr>
@@ -76,7 +78,7 @@
           <w:szCs w:val="24"/>
           <w:u w:val="single"/>
         </w:rPr>
-        <w:t>N</w:t>
+        <w:t xml:space="preserve">ados </w:t>
       </w:r>
       <w:r>
         <w:rPr>
@@ -87,7 +89,7 @@
           <w:szCs w:val="24"/>
           <w:u w:val="single"/>
         </w:rPr>
-        <w:t xml:space="preserve">a </w:t>
+        <w:t>N</w:t>
       </w:r>
       <w:r>
         <w:rPr>
@@ -98,7 +100,7 @@
           <w:szCs w:val="24"/>
           <w:u w:val="single"/>
         </w:rPr>
-        <w:t>W</w:t>
+        <w:t xml:space="preserve">a </w:t>
       </w:r>
       <w:r>
         <w:rPr>
@@ -109,7 +111,7 @@
           <w:szCs w:val="24"/>
           <w:u w:val="single"/>
         </w:rPr>
-        <w:t>eb</w:t>
+        <w:t>W</w:t>
       </w:r>
       <w:r>
         <w:rPr>
@@ -120,24 +122,8 @@
           <w:szCs w:val="24"/>
           <w:u w:val="single"/>
         </w:rPr>
-        <w:t xml:space="preserve"> – Anotações</w:t>
-      </w:r>
-    </w:p>
-    <w:p>
-      <w:pPr>
-        <w:pStyle w:val="PargrafodaLista"/>
-        <w:numPr>
-          <w:ilvl w:val="0"/>
-          <w:numId w:val="2"/>
-        </w:numPr>
-        <w:spacing w:line="360" w:lineRule="auto"/>
-        <w:jc w:val="both"/>
-        <w:rPr>
-          <w:rFonts w:ascii="Times New Roman" w:hAnsi="Times New Roman" w:cs="Times New Roman"/>
-          <w:sz w:val="24"/>
-          <w:szCs w:val="24"/>
-        </w:rPr>
-      </w:pPr>
+        <w:t>eb</w:t>
+      </w:r>
       <w:r>
         <w:rPr>
           <w:rFonts w:ascii="Times New Roman" w:hAnsi="Times New Roman" w:cs="Times New Roman"/>
@@ -147,7 +133,58 @@
           <w:szCs w:val="24"/>
           <w:u w:val="single"/>
         </w:rPr>
-        <w:t>Aula 1 – Nosso Primeiro Scraping:</w:t>
+        <w:t xml:space="preserve"> – Anotações</w:t>
+      </w:r>
+    </w:p>
+    <w:p>
+      <w:pPr>
+        <w:pStyle w:val="PargrafodaLista"/>
+        <w:numPr>
+          <w:ilvl w:val="0"/>
+          <w:numId w:val="2"/>
+        </w:numPr>
+        <w:spacing w:line="360" w:lineRule="auto"/>
+        <w:jc w:val="both"/>
+        <w:rPr>
+          <w:rFonts w:ascii="Times New Roman" w:hAnsi="Times New Roman" w:cs="Times New Roman"/>
+          <w:sz w:val="24"/>
+          <w:szCs w:val="24"/>
+        </w:rPr>
+      </w:pPr>
+      <w:r>
+        <w:rPr>
+          <w:rFonts w:ascii="Times New Roman" w:hAnsi="Times New Roman" w:cs="Times New Roman"/>
+          <w:b/>
+          <w:bCs/>
+          <w:sz w:val="24"/>
+          <w:szCs w:val="24"/>
+          <w:u w:val="single"/>
+        </w:rPr>
+        <w:t xml:space="preserve">Aula 1 – Nosso Primeiro </w:t>
+      </w:r>
+      <w:proofErr w:type="spellStart"/>
+      <w:r>
+        <w:rPr>
+          <w:rFonts w:ascii="Times New Roman" w:hAnsi="Times New Roman" w:cs="Times New Roman"/>
+          <w:b/>
+          <w:bCs/>
+          <w:sz w:val="24"/>
+          <w:szCs w:val="24"/>
+          <w:u w:val="single"/>
+        </w:rPr>
+        <w:t>Scraping</w:t>
+      </w:r>
+      <w:proofErr w:type="spellEnd"/>
+      <w:r>
+        <w:rPr>
+          <w:rFonts w:ascii="Times New Roman" w:hAnsi="Times New Roman" w:cs="Times New Roman"/>
+          <w:b/>
+          <w:bCs/>
+          <w:sz w:val="24"/>
+          <w:szCs w:val="24"/>
+          <w:u w:val="single"/>
+        </w:rPr>
+        <w:t>:</w:t>
       </w:r>
     </w:p>
     <w:p>
@@ -171,7 +208,43 @@
           <w:sz w:val="24"/>
           <w:szCs w:val="24"/>
         </w:rPr>
-        <w:t xml:space="preserve"> Vamos fazer o scraping, ou seja, pegar as informações automaticamente de um site fictício da alura que foi desenvolvido para isso:</w:t>
+        <w:t xml:space="preserve"> Vamos fazer o </w:t>
+      </w:r>
+      <w:proofErr w:type="spellStart"/>
+      <w:r>
+        <w:rPr>
+          <w:rFonts w:ascii="Times New Roman" w:hAnsi="Times New Roman" w:cs="Times New Roman"/>
+          <w:sz w:val="24"/>
+          <w:szCs w:val="24"/>
+        </w:rPr>
+        <w:t>scraping</w:t>
+      </w:r>
+      <w:proofErr w:type="spellEnd"/>
+      <w:r>
+        <w:rPr>
+          <w:rFonts w:ascii="Times New Roman" w:hAnsi="Times New Roman" w:cs="Times New Roman"/>
+          <w:sz w:val="24"/>
+          <w:szCs w:val="24"/>
+        </w:rPr>
+        <w:t xml:space="preserve">, ou seja, pegar as informações automaticamente de um site fictício da </w:t>
+      </w:r>
+      <w:proofErr w:type="spellStart"/>
+      <w:r>
+        <w:rPr>
+          <w:rFonts w:ascii="Times New Roman" w:hAnsi="Times New Roman" w:cs="Times New Roman"/>
+          <w:sz w:val="24"/>
+          <w:szCs w:val="24"/>
+        </w:rPr>
+        <w:t>alura</w:t>
+      </w:r>
+      <w:proofErr w:type="spellEnd"/>
+      <w:r>
+        <w:rPr>
+          <w:rFonts w:ascii="Times New Roman" w:hAnsi="Times New Roman" w:cs="Times New Roman"/>
+          <w:sz w:val="24"/>
+          <w:szCs w:val="24"/>
+        </w:rPr>
+        <w:t xml:space="preserve"> que foi desenvolvido para isso:</w:t>
       </w:r>
     </w:p>
     <w:p>
@@ -230,8 +303,27 @@
           <w:sz w:val="24"/>
           <w:szCs w:val="24"/>
         </w:rPr>
-        <w:t xml:space="preserve">Para fazer o scraping utilizaremos 2 bibliotecas: </w:t>
-      </w:r>
+        <w:t xml:space="preserve">Para fazer o </w:t>
+      </w:r>
+      <w:proofErr w:type="spellStart"/>
+      <w:r>
+        <w:rPr>
+          <w:rFonts w:ascii="Times New Roman" w:hAnsi="Times New Roman" w:cs="Times New Roman"/>
+          <w:sz w:val="24"/>
+          <w:szCs w:val="24"/>
+        </w:rPr>
+        <w:t>scraping</w:t>
+      </w:r>
+      <w:proofErr w:type="spellEnd"/>
+      <w:r>
+        <w:rPr>
+          <w:rFonts w:ascii="Times New Roman" w:hAnsi="Times New Roman" w:cs="Times New Roman"/>
+          <w:sz w:val="24"/>
+          <w:szCs w:val="24"/>
+        </w:rPr>
+        <w:t xml:space="preserve"> utilizaremos 2 bibliotecas: </w:t>
+      </w:r>
+      <w:proofErr w:type="spellStart"/>
       <w:r>
         <w:rPr>
           <w:rFonts w:ascii="Times New Roman" w:hAnsi="Times New Roman" w:cs="Times New Roman"/>
@@ -240,6 +332,7 @@
         </w:rPr>
         <w:t>urllib</w:t>
       </w:r>
+      <w:proofErr w:type="spellEnd"/>
       <w:r>
         <w:rPr>
           <w:rFonts w:ascii="Times New Roman" w:hAnsi="Times New Roman" w:cs="Times New Roman"/>
@@ -264,6 +357,7 @@
         </w:rPr>
         <w:t xml:space="preserve">. Mais precisamente, para esse primeiro contato, utilizaremos as funções </w:t>
       </w:r>
+      <w:proofErr w:type="spellStart"/>
       <w:r>
         <w:rPr>
           <w:rFonts w:ascii="Times New Roman" w:hAnsi="Times New Roman" w:cs="Times New Roman"/>
@@ -272,6 +366,7 @@
         </w:rPr>
         <w:t>urlopen</w:t>
       </w:r>
+      <w:proofErr w:type="spellEnd"/>
       <w:r>
         <w:rPr>
           <w:rFonts w:ascii="Times New Roman" w:hAnsi="Times New Roman" w:cs="Times New Roman"/>
@@ -280,6 +375,7 @@
         </w:rPr>
         <w:t xml:space="preserve"> e </w:t>
       </w:r>
+      <w:proofErr w:type="spellStart"/>
       <w:r>
         <w:rPr>
           <w:rFonts w:ascii="Times New Roman" w:hAnsi="Times New Roman" w:cs="Times New Roman"/>
@@ -288,6 +384,7 @@
         </w:rPr>
         <w:t>BeautifulSoup</w:t>
       </w:r>
+      <w:proofErr w:type="spellEnd"/>
       <w:r>
         <w:rPr>
           <w:rFonts w:ascii="Times New Roman" w:hAnsi="Times New Roman" w:cs="Times New Roman"/>
@@ -388,7 +485,63 @@
           <w:sz w:val="24"/>
           <w:szCs w:val="24"/>
         </w:rPr>
-        <w:t>Para abrir a url precisamos usar a função que importamos passando a url como parâmetro e em seguida, para ler o html da página passada, usar o.read()</w:t>
+        <w:t xml:space="preserve">Para abrir a </w:t>
+      </w:r>
+      <w:proofErr w:type="spellStart"/>
+      <w:r>
+        <w:rPr>
+          <w:rFonts w:ascii="Times New Roman" w:hAnsi="Times New Roman" w:cs="Times New Roman"/>
+          <w:sz w:val="24"/>
+          <w:szCs w:val="24"/>
+        </w:rPr>
+        <w:t>url</w:t>
+      </w:r>
+      <w:proofErr w:type="spellEnd"/>
+      <w:r>
+        <w:rPr>
+          <w:rFonts w:ascii="Times New Roman" w:hAnsi="Times New Roman" w:cs="Times New Roman"/>
+          <w:sz w:val="24"/>
+          <w:szCs w:val="24"/>
+        </w:rPr>
+        <w:t xml:space="preserve"> precisamos usar a função que importamos passando a </w:t>
+      </w:r>
+      <w:proofErr w:type="spellStart"/>
+      <w:r>
+        <w:rPr>
+          <w:rFonts w:ascii="Times New Roman" w:hAnsi="Times New Roman" w:cs="Times New Roman"/>
+          <w:sz w:val="24"/>
+          <w:szCs w:val="24"/>
+        </w:rPr>
+        <w:t>url</w:t>
+      </w:r>
+      <w:proofErr w:type="spellEnd"/>
+      <w:r>
+        <w:rPr>
+          <w:rFonts w:ascii="Times New Roman" w:hAnsi="Times New Roman" w:cs="Times New Roman"/>
+          <w:sz w:val="24"/>
+          <w:szCs w:val="24"/>
+        </w:rPr>
+        <w:t xml:space="preserve"> como parâmetro e em seguida, para ler o html da página passada, usar </w:t>
+      </w:r>
+      <w:proofErr w:type="spellStart"/>
+      <w:proofErr w:type="gramStart"/>
+      <w:r>
+        <w:rPr>
+          <w:rFonts w:ascii="Times New Roman" w:hAnsi="Times New Roman" w:cs="Times New Roman"/>
+          <w:sz w:val="24"/>
+          <w:szCs w:val="24"/>
+        </w:rPr>
+        <w:t>o.read</w:t>
+      </w:r>
+      <w:proofErr w:type="spellEnd"/>
+      <w:proofErr w:type="gramEnd"/>
+      <w:r>
+        <w:rPr>
+          <w:rFonts w:ascii="Times New Roman" w:hAnsi="Times New Roman" w:cs="Times New Roman"/>
+          <w:sz w:val="24"/>
+          <w:szCs w:val="24"/>
+        </w:rPr>
+        <w:t>()</w:t>
       </w:r>
       <w:r>
         <w:rPr>
@@ -536,7 +689,53 @@
           <w:sz w:val="24"/>
           <w:szCs w:val="24"/>
         </w:rPr>
-        <w:t>Para organizar melhor e facilitar a visualização, utilizamos a BeautifulSoup(html, ‘html.parser’), passando a leitura do html e um parâmetro para organizando:</w:t>
+        <w:t xml:space="preserve">Para organizar melhor e facilitar a visualização, utilizamos a </w:t>
+      </w:r>
+      <w:proofErr w:type="spellStart"/>
+      <w:proofErr w:type="gramStart"/>
+      <w:r>
+        <w:rPr>
+          <w:rFonts w:ascii="Times New Roman" w:hAnsi="Times New Roman" w:cs="Times New Roman"/>
+          <w:sz w:val="24"/>
+          <w:szCs w:val="24"/>
+        </w:rPr>
+        <w:t>BeautifulSoup</w:t>
+      </w:r>
+      <w:proofErr w:type="spellEnd"/>
+      <w:r>
+        <w:rPr>
+          <w:rFonts w:ascii="Times New Roman" w:hAnsi="Times New Roman" w:cs="Times New Roman"/>
+          <w:sz w:val="24"/>
+          <w:szCs w:val="24"/>
+        </w:rPr>
+        <w:t>(</w:t>
+      </w:r>
+      <w:proofErr w:type="gramEnd"/>
+      <w:r>
+        <w:rPr>
+          <w:rFonts w:ascii="Times New Roman" w:hAnsi="Times New Roman" w:cs="Times New Roman"/>
+          <w:sz w:val="24"/>
+          <w:szCs w:val="24"/>
+        </w:rPr>
+        <w:t>html, ‘</w:t>
+      </w:r>
+      <w:proofErr w:type="spellStart"/>
+      <w:r>
+        <w:rPr>
+          <w:rFonts w:ascii="Times New Roman" w:hAnsi="Times New Roman" w:cs="Times New Roman"/>
+          <w:sz w:val="24"/>
+          <w:szCs w:val="24"/>
+        </w:rPr>
+        <w:t>html.parser</w:t>
+      </w:r>
+      <w:proofErr w:type="spellEnd"/>
+      <w:r>
+        <w:rPr>
+          <w:rFonts w:ascii="Times New Roman" w:hAnsi="Times New Roman" w:cs="Times New Roman"/>
+          <w:sz w:val="24"/>
+          <w:szCs w:val="24"/>
+        </w:rPr>
+        <w:t>’), passando a leitura do html e um parâmetro para organizando:</w:t>
       </w:r>
     </w:p>
     <w:p>
@@ -669,7 +868,61 @@
           <w:sz w:val="24"/>
           <w:szCs w:val="24"/>
         </w:rPr>
-        <w:t>Como queremos pegar algo em particular, clicamos com o botão direito em cima da informação que queremos obter e clicamos em “inspecionar elemento” abrindo uma aba que nos mostra exatamente qual a tag html em que essa informação está e suas classes e id’s. Em seguida, com essa informação, utilizamos o método .find(‘tag’, id=’se_tiver_e_quiser’):</w:t>
+        <w:t xml:space="preserve">Como queremos pegar algo em particular, clicamos com o botão direito em cima da informação que queremos obter e clicamos em “inspecionar elemento” abrindo uma aba que nos mostra exatamente qual a tag html em que essa informação está e suas classes e </w:t>
+      </w:r>
+      <w:proofErr w:type="spellStart"/>
+      <w:r>
+        <w:rPr>
+          <w:rFonts w:ascii="Times New Roman" w:hAnsi="Times New Roman" w:cs="Times New Roman"/>
+          <w:sz w:val="24"/>
+          <w:szCs w:val="24"/>
+        </w:rPr>
+        <w:t>id’s</w:t>
+      </w:r>
+      <w:proofErr w:type="spellEnd"/>
+      <w:r>
+        <w:rPr>
+          <w:rFonts w:ascii="Times New Roman" w:hAnsi="Times New Roman" w:cs="Times New Roman"/>
+          <w:sz w:val="24"/>
+          <w:szCs w:val="24"/>
+        </w:rPr>
+        <w:t xml:space="preserve">. Em seguida, com essa informação, utilizamos o </w:t>
+      </w:r>
+      <w:proofErr w:type="gramStart"/>
+      <w:r>
+        <w:rPr>
+          <w:rFonts w:ascii="Times New Roman" w:hAnsi="Times New Roman" w:cs="Times New Roman"/>
+          <w:sz w:val="24"/>
+          <w:szCs w:val="24"/>
+        </w:rPr>
+        <w:t>método .find</w:t>
+      </w:r>
+      <w:proofErr w:type="gramEnd"/>
+      <w:r>
+        <w:rPr>
+          <w:rFonts w:ascii="Times New Roman" w:hAnsi="Times New Roman" w:cs="Times New Roman"/>
+          <w:sz w:val="24"/>
+          <w:szCs w:val="24"/>
+        </w:rPr>
+        <w:t>(‘tag’, id=’</w:t>
+      </w:r>
+      <w:proofErr w:type="spellStart"/>
+      <w:r>
+        <w:rPr>
+          <w:rFonts w:ascii="Times New Roman" w:hAnsi="Times New Roman" w:cs="Times New Roman"/>
+          <w:sz w:val="24"/>
+          <w:szCs w:val="24"/>
+        </w:rPr>
+        <w:t>se_tiver_e_quiser</w:t>
+      </w:r>
+      <w:proofErr w:type="spellEnd"/>
+      <w:r>
+        <w:rPr>
+          <w:rFonts w:ascii="Times New Roman" w:hAnsi="Times New Roman" w:cs="Times New Roman"/>
+          <w:sz w:val="24"/>
+          <w:szCs w:val="24"/>
+        </w:rPr>
+        <w:t>’):</w:t>
       </w:r>
     </w:p>
     <w:p>
@@ -747,7 +1000,61 @@
           <w:sz w:val="24"/>
           <w:szCs w:val="24"/>
         </w:rPr>
-        <w:t>Como observamos ele nos trouxe a tag inteira. Para pegar somente o texto utilizamos a função .get_text(). Fizemos isso para o título e parágrafo da página que estamos scraping:</w:t>
+        <w:t xml:space="preserve">Como observamos ele nos trouxe a tag inteira. Para pegar somente o texto utilizamos a </w:t>
+      </w:r>
+      <w:proofErr w:type="gramStart"/>
+      <w:r>
+        <w:rPr>
+          <w:rFonts w:ascii="Times New Roman" w:hAnsi="Times New Roman" w:cs="Times New Roman"/>
+          <w:sz w:val="24"/>
+          <w:szCs w:val="24"/>
+        </w:rPr>
+        <w:t>função .</w:t>
+      </w:r>
+      <w:proofErr w:type="spellStart"/>
+      <w:r>
+        <w:rPr>
+          <w:rFonts w:ascii="Times New Roman" w:hAnsi="Times New Roman" w:cs="Times New Roman"/>
+          <w:sz w:val="24"/>
+          <w:szCs w:val="24"/>
+        </w:rPr>
+        <w:t>get</w:t>
+      </w:r>
+      <w:proofErr w:type="gramEnd"/>
+      <w:r>
+        <w:rPr>
+          <w:rFonts w:ascii="Times New Roman" w:hAnsi="Times New Roman" w:cs="Times New Roman"/>
+          <w:sz w:val="24"/>
+          <w:szCs w:val="24"/>
+        </w:rPr>
+        <w:t>_text</w:t>
+      </w:r>
+      <w:proofErr w:type="spellEnd"/>
+      <w:r>
+        <w:rPr>
+          <w:rFonts w:ascii="Times New Roman" w:hAnsi="Times New Roman" w:cs="Times New Roman"/>
+          <w:sz w:val="24"/>
+          <w:szCs w:val="24"/>
+        </w:rPr>
+        <w:t xml:space="preserve">(). Fizemos isso para o título e parágrafo da página que estamos </w:t>
+      </w:r>
+      <w:proofErr w:type="spellStart"/>
+      <w:r>
+        <w:rPr>
+          <w:rFonts w:ascii="Times New Roman" w:hAnsi="Times New Roman" w:cs="Times New Roman"/>
+          <w:sz w:val="24"/>
+          <w:szCs w:val="24"/>
+        </w:rPr>
+        <w:t>scraping</w:t>
+      </w:r>
+      <w:proofErr w:type="spellEnd"/>
+      <w:r>
+        <w:rPr>
+          <w:rFonts w:ascii="Times New Roman" w:hAnsi="Times New Roman" w:cs="Times New Roman"/>
+          <w:sz w:val="24"/>
+          <w:szCs w:val="24"/>
+        </w:rPr>
+        <w:t>:</w:t>
       </w:r>
     </w:p>
     <w:p>
@@ -913,7 +1220,43 @@
           <w:sz w:val="24"/>
           <w:szCs w:val="24"/>
         </w:rPr>
-        <w:t>A executar um web scraping simples, do começo ao fim</w:t>
+        <w:t xml:space="preserve">A executar </w:t>
+      </w:r>
+      <w:proofErr w:type="gramStart"/>
+      <w:r>
+        <w:rPr>
+          <w:rFonts w:ascii="Times New Roman" w:hAnsi="Times New Roman" w:cs="Times New Roman"/>
+          <w:sz w:val="24"/>
+          <w:szCs w:val="24"/>
+        </w:rPr>
+        <w:t>um web</w:t>
+      </w:r>
+      <w:proofErr w:type="gramEnd"/>
+      <w:r>
+        <w:rPr>
+          <w:rFonts w:ascii="Times New Roman" w:hAnsi="Times New Roman" w:cs="Times New Roman"/>
+          <w:sz w:val="24"/>
+          <w:szCs w:val="24"/>
+        </w:rPr>
+        <w:t xml:space="preserve"> </w:t>
+      </w:r>
+      <w:proofErr w:type="spellStart"/>
+      <w:r>
+        <w:rPr>
+          <w:rFonts w:ascii="Times New Roman" w:hAnsi="Times New Roman" w:cs="Times New Roman"/>
+          <w:sz w:val="24"/>
+          <w:szCs w:val="24"/>
+        </w:rPr>
+        <w:t>scraping</w:t>
+      </w:r>
+      <w:proofErr w:type="spellEnd"/>
+      <w:r>
+        <w:rPr>
+          <w:rFonts w:ascii="Times New Roman" w:hAnsi="Times New Roman" w:cs="Times New Roman"/>
+          <w:sz w:val="24"/>
+          <w:szCs w:val="24"/>
+        </w:rPr>
+        <w:t xml:space="preserve"> simples, do começo ao fim</w:t>
       </w:r>
       <w:r>
         <w:rPr>
@@ -1017,7 +1360,43 @@
           <w:sz w:val="24"/>
           <w:szCs w:val="24"/>
         </w:rPr>
-        <w:t>Obtemos nossos dados pelo web scraping pois fazemos uma requisição a partir do computador/cliente para o servidor e o servidor nos devolve/responde o html da página.</w:t>
+        <w:t xml:space="preserve">Obtemos nossos dados </w:t>
+      </w:r>
+      <w:proofErr w:type="gramStart"/>
+      <w:r>
+        <w:rPr>
+          <w:rFonts w:ascii="Times New Roman" w:hAnsi="Times New Roman" w:cs="Times New Roman"/>
+          <w:sz w:val="24"/>
+          <w:szCs w:val="24"/>
+        </w:rPr>
+        <w:t>pelo web</w:t>
+      </w:r>
+      <w:proofErr w:type="gramEnd"/>
+      <w:r>
+        <w:rPr>
+          <w:rFonts w:ascii="Times New Roman" w:hAnsi="Times New Roman" w:cs="Times New Roman"/>
+          <w:sz w:val="24"/>
+          <w:szCs w:val="24"/>
+        </w:rPr>
+        <w:t xml:space="preserve"> </w:t>
+      </w:r>
+      <w:proofErr w:type="spellStart"/>
+      <w:r>
+        <w:rPr>
+          <w:rFonts w:ascii="Times New Roman" w:hAnsi="Times New Roman" w:cs="Times New Roman"/>
+          <w:sz w:val="24"/>
+          <w:szCs w:val="24"/>
+        </w:rPr>
+        <w:t>scraping</w:t>
+      </w:r>
+      <w:proofErr w:type="spellEnd"/>
+      <w:r>
+        <w:rPr>
+          <w:rFonts w:ascii="Times New Roman" w:hAnsi="Times New Roman" w:cs="Times New Roman"/>
+          <w:sz w:val="24"/>
+          <w:szCs w:val="24"/>
+        </w:rPr>
+        <w:t xml:space="preserve"> pois fazemos uma requisição a partir do computador/cliente para o servidor e o servidor nos devolve/responde o html da página.</w:t>
       </w:r>
     </w:p>
     <w:p>
@@ -1113,7 +1492,25 @@
           <w:sz w:val="24"/>
           <w:szCs w:val="24"/>
         </w:rPr>
-        <w:t>Utilizando o que vimos até agora, não será possível fazer a requisição e obter a informação de qualquer site, pois a maioria possui um tipo de proteção para isso. Com isso temos que utilizar outros métodos da biblioteca urllib, tais como:</w:t>
+        <w:t xml:space="preserve">Utilizando o que vimos até agora, não será possível fazer a requisição e obter a informação de qualquer site, pois a maioria possui um tipo de proteção para isso. Com isso temos que utilizar outros métodos da biblioteca </w:t>
+      </w:r>
+      <w:proofErr w:type="spellStart"/>
+      <w:r>
+        <w:rPr>
+          <w:rFonts w:ascii="Times New Roman" w:hAnsi="Times New Roman" w:cs="Times New Roman"/>
+          <w:sz w:val="24"/>
+          <w:szCs w:val="24"/>
+        </w:rPr>
+        <w:t>urllib</w:t>
+      </w:r>
+      <w:proofErr w:type="spellEnd"/>
+      <w:r>
+        <w:rPr>
+          <w:rFonts w:ascii="Times New Roman" w:hAnsi="Times New Roman" w:cs="Times New Roman"/>
+          <w:sz w:val="24"/>
+          <w:szCs w:val="24"/>
+        </w:rPr>
+        <w:t>, tais como:</w:t>
       </w:r>
     </w:p>
     <w:p>
@@ -1191,7 +1588,43 @@
           <w:sz w:val="24"/>
           <w:szCs w:val="24"/>
         </w:rPr>
-        <w:t>Nesse caso utilizamos o Request junto com o cabeçalho do site, desse modo ele permite fazermos a abertura e leitura da url. Podemos ainda colocar uma exceção para que ele exiba qual dos erros foi ocasionado:</w:t>
+        <w:t xml:space="preserve">Nesse caso utilizamos o </w:t>
+      </w:r>
+      <w:proofErr w:type="spellStart"/>
+      <w:r>
+        <w:rPr>
+          <w:rFonts w:ascii="Times New Roman" w:hAnsi="Times New Roman" w:cs="Times New Roman"/>
+          <w:sz w:val="24"/>
+          <w:szCs w:val="24"/>
+        </w:rPr>
+        <w:t>Request</w:t>
+      </w:r>
+      <w:proofErr w:type="spellEnd"/>
+      <w:r>
+        <w:rPr>
+          <w:rFonts w:ascii="Times New Roman" w:hAnsi="Times New Roman" w:cs="Times New Roman"/>
+          <w:sz w:val="24"/>
+          <w:szCs w:val="24"/>
+        </w:rPr>
+        <w:t xml:space="preserve"> junto com o cabeçalho do site, desse modo ele permite fazermos a abertura e leitura da </w:t>
+      </w:r>
+      <w:proofErr w:type="spellStart"/>
+      <w:r>
+        <w:rPr>
+          <w:rFonts w:ascii="Times New Roman" w:hAnsi="Times New Roman" w:cs="Times New Roman"/>
+          <w:sz w:val="24"/>
+          <w:szCs w:val="24"/>
+        </w:rPr>
+        <w:t>url</w:t>
+      </w:r>
+      <w:proofErr w:type="spellEnd"/>
+      <w:r>
+        <w:rPr>
+          <w:rFonts w:ascii="Times New Roman" w:hAnsi="Times New Roman" w:cs="Times New Roman"/>
+          <w:sz w:val="24"/>
+          <w:szCs w:val="24"/>
+        </w:rPr>
+        <w:t>. Podemos ainda colocar uma exceção para que ele exiba qual dos erros foi ocasionado:</w:t>
       </w:r>
     </w:p>
     <w:p>
@@ -1378,7 +1811,25 @@
           <w:sz w:val="24"/>
           <w:szCs w:val="24"/>
         </w:rPr>
-        <w:t>O headers foi feito através da inspeção de elementos:</w:t>
+        <w:t xml:space="preserve">O </w:t>
+      </w:r>
+      <w:proofErr w:type="spellStart"/>
+      <w:r>
+        <w:rPr>
+          <w:rFonts w:ascii="Times New Roman" w:hAnsi="Times New Roman" w:cs="Times New Roman"/>
+          <w:sz w:val="24"/>
+          <w:szCs w:val="24"/>
+        </w:rPr>
+        <w:t>headers</w:t>
+      </w:r>
+      <w:proofErr w:type="spellEnd"/>
+      <w:r>
+        <w:rPr>
+          <w:rFonts w:ascii="Times New Roman" w:hAnsi="Times New Roman" w:cs="Times New Roman"/>
+          <w:sz w:val="24"/>
+          <w:szCs w:val="24"/>
+        </w:rPr>
+        <w:t xml:space="preserve"> foi feito através da inspeção de elementos:</w:t>
       </w:r>
     </w:p>
     <w:p>
@@ -1646,7 +2097,35 @@
           <w:sz w:val="24"/>
           <w:szCs w:val="24"/>
         </w:rPr>
-        <w:t>Para converter para str precisamos decodificar ele com o .decode(‘utf-8’):</w:t>
+        <w:t xml:space="preserve">Para converter para str precisamos decodificar ele com </w:t>
+      </w:r>
+      <w:proofErr w:type="gramStart"/>
+      <w:r>
+        <w:rPr>
+          <w:rFonts w:ascii="Times New Roman" w:hAnsi="Times New Roman" w:cs="Times New Roman"/>
+          <w:sz w:val="24"/>
+          <w:szCs w:val="24"/>
+        </w:rPr>
+        <w:t>o .</w:t>
+      </w:r>
+      <w:proofErr w:type="spellStart"/>
+      <w:r>
+        <w:rPr>
+          <w:rFonts w:ascii="Times New Roman" w:hAnsi="Times New Roman" w:cs="Times New Roman"/>
+          <w:sz w:val="24"/>
+          <w:szCs w:val="24"/>
+        </w:rPr>
+        <w:t>decode</w:t>
+      </w:r>
+      <w:proofErr w:type="spellEnd"/>
+      <w:proofErr w:type="gramEnd"/>
+      <w:r>
+        <w:rPr>
+          <w:rFonts w:ascii="Times New Roman" w:hAnsi="Times New Roman" w:cs="Times New Roman"/>
+          <w:sz w:val="24"/>
+          <w:szCs w:val="24"/>
+        </w:rPr>
+        <w:t>(‘utf-8’):</w:t>
       </w:r>
     </w:p>
     <w:p>
@@ -1818,15 +2297,79 @@
           <w:sz w:val="24"/>
           <w:szCs w:val="24"/>
         </w:rPr>
-        <w:t xml:space="preserve"> Para juntar tudo novamente fazemos um “ ”.join() do nosso split, dizendo que cada item da lista deve ser separado por um espaço, quando exibimos o que foi feito, não temos mais tabulações.</w:t>
-      </w:r>
-      <w:r>
-        <w:rPr>
-          <w:rFonts w:ascii="Times New Roman" w:hAnsi="Times New Roman" w:cs="Times New Roman"/>
-          <w:sz w:val="24"/>
-          <w:szCs w:val="24"/>
-        </w:rPr>
-        <w:t xml:space="preserve"> Em seguida, precisamos remover os espaços existentes entre as tags, pois o BeautifulSoap pode não reconhecer elas se houver esse espaço. Para isso fazemos um replace() das tags de assim ‘&gt; &lt;’ para assim ‘&gt;&lt;’, e, ao exibir, todas as tags estão sem espaços e nossos dados sem nenhuma tabulação</w:t>
+        <w:t xml:space="preserve"> Para juntar tudo novamente fazemos um </w:t>
+      </w:r>
+      <w:proofErr w:type="gramStart"/>
+      <w:r>
+        <w:rPr>
+          <w:rFonts w:ascii="Times New Roman" w:hAnsi="Times New Roman" w:cs="Times New Roman"/>
+          <w:sz w:val="24"/>
+          <w:szCs w:val="24"/>
+        </w:rPr>
+        <w:t>“ ”.</w:t>
+      </w:r>
+      <w:proofErr w:type="spellStart"/>
+      <w:r>
+        <w:rPr>
+          <w:rFonts w:ascii="Times New Roman" w:hAnsi="Times New Roman" w:cs="Times New Roman"/>
+          <w:sz w:val="24"/>
+          <w:szCs w:val="24"/>
+        </w:rPr>
+        <w:t>join</w:t>
+      </w:r>
+      <w:proofErr w:type="spellEnd"/>
+      <w:proofErr w:type="gramEnd"/>
+      <w:r>
+        <w:rPr>
+          <w:rFonts w:ascii="Times New Roman" w:hAnsi="Times New Roman" w:cs="Times New Roman"/>
+          <w:sz w:val="24"/>
+          <w:szCs w:val="24"/>
+        </w:rPr>
+        <w:t>() do nosso split, dizendo que cada item da lista deve ser separado por um espaço, quando exibimos o que foi feito, não temos mais tabulações.</w:t>
+      </w:r>
+      <w:r>
+        <w:rPr>
+          <w:rFonts w:ascii="Times New Roman" w:hAnsi="Times New Roman" w:cs="Times New Roman"/>
+          <w:sz w:val="24"/>
+          <w:szCs w:val="24"/>
+        </w:rPr>
+        <w:t xml:space="preserve"> Em seguida, precisamos remover os espaços existentes entre as tags, pois o </w:t>
+      </w:r>
+      <w:proofErr w:type="spellStart"/>
+      <w:r>
+        <w:rPr>
+          <w:rFonts w:ascii="Times New Roman" w:hAnsi="Times New Roman" w:cs="Times New Roman"/>
+          <w:sz w:val="24"/>
+          <w:szCs w:val="24"/>
+        </w:rPr>
+        <w:t>BeautifulSoap</w:t>
+      </w:r>
+      <w:proofErr w:type="spellEnd"/>
+      <w:r>
+        <w:rPr>
+          <w:rFonts w:ascii="Times New Roman" w:hAnsi="Times New Roman" w:cs="Times New Roman"/>
+          <w:sz w:val="24"/>
+          <w:szCs w:val="24"/>
+        </w:rPr>
+        <w:t xml:space="preserve"> pode não reconhecer elas se houver esse espaço. Para isso fazemos um </w:t>
+      </w:r>
+      <w:proofErr w:type="gramStart"/>
+      <w:r>
+        <w:rPr>
+          <w:rFonts w:ascii="Times New Roman" w:hAnsi="Times New Roman" w:cs="Times New Roman"/>
+          <w:sz w:val="24"/>
+          <w:szCs w:val="24"/>
+        </w:rPr>
+        <w:t>replace(</w:t>
+      </w:r>
+      <w:proofErr w:type="gramEnd"/>
+      <w:r>
+        <w:rPr>
+          <w:rFonts w:ascii="Times New Roman" w:hAnsi="Times New Roman" w:cs="Times New Roman"/>
+          <w:sz w:val="24"/>
+          <w:szCs w:val="24"/>
+        </w:rPr>
+        <w:t>) das tags de assim ‘&gt; &lt;’ para assim ‘&gt;&lt;’, e, ao exibir, todas as tags estão sem espaços e nossos dados sem nenhuma tabulação</w:t>
       </w:r>
       <w:r>
         <w:rPr>
@@ -2155,7 +2698,31 @@
           <w:szCs w:val="24"/>
           <w:u w:val="single"/>
         </w:rPr>
-        <w:t>Aula 3 – Introdução ao BeautifulSoap:</w:t>
+        <w:t xml:space="preserve">Aula 3 – Introdução ao </w:t>
+      </w:r>
+      <w:proofErr w:type="spellStart"/>
+      <w:r>
+        <w:rPr>
+          <w:rFonts w:ascii="Times New Roman" w:hAnsi="Times New Roman" w:cs="Times New Roman"/>
+          <w:b/>
+          <w:bCs/>
+          <w:sz w:val="24"/>
+          <w:szCs w:val="24"/>
+          <w:u w:val="single"/>
+        </w:rPr>
+        <w:t>BeautifulSoap</w:t>
+      </w:r>
+      <w:proofErr w:type="spellEnd"/>
+      <w:r>
+        <w:rPr>
+          <w:rFonts w:ascii="Times New Roman" w:hAnsi="Times New Roman" w:cs="Times New Roman"/>
+          <w:b/>
+          <w:bCs/>
+          <w:sz w:val="24"/>
+          <w:szCs w:val="24"/>
+          <w:u w:val="single"/>
+        </w:rPr>
+        <w:t>:</w:t>
       </w:r>
     </w:p>
     <w:p>
@@ -2235,8 +2802,18 @@
           <w:sz w:val="24"/>
           <w:szCs w:val="24"/>
         </w:rPr>
-        <w:t>bjeto BeautifulSoup</w:t>
-      </w:r>
+        <w:t xml:space="preserve">bjeto </w:t>
+      </w:r>
+      <w:proofErr w:type="spellStart"/>
+      <w:r>
+        <w:rPr>
+          <w:rFonts w:ascii="Times New Roman" w:hAnsi="Times New Roman" w:cs="Times New Roman"/>
+          <w:sz w:val="24"/>
+          <w:szCs w:val="24"/>
+        </w:rPr>
+        <w:t>BeautifulSoup</w:t>
+      </w:r>
+      <w:proofErr w:type="spellEnd"/>
       <w:r>
         <w:rPr>
           <w:rFonts w:ascii="Times New Roman" w:hAnsi="Times New Roman" w:cs="Times New Roman"/>
@@ -2267,15 +2844,99 @@
           <w:sz w:val="24"/>
           <w:szCs w:val="24"/>
         </w:rPr>
-        <w:t>O html.parser que passamos como segundo argumento do BeautifulSoup, sendo o primeiro a leitura do html da página que fizemos a requisição, serve para padronizar o comportamento dele. Se não passar esse argumento ele fará e exibirá a leitura de qualquer forma, mas mostrará uma mensagem dizendo que, por não ter passado/especificado o parser, pode ter resultados diferentes já que a própria lib escolherá o um parser que achar melhor.</w:t>
-      </w:r>
-      <w:r>
-        <w:rPr>
-          <w:rFonts w:ascii="Times New Roman" w:hAnsi="Times New Roman" w:cs="Times New Roman"/>
-          <w:sz w:val="24"/>
-          <w:szCs w:val="24"/>
-        </w:rPr>
-        <w:t xml:space="preserve"> Para exibir o html de forma melhor visível, podemos usar o prettify():</w:t>
+        <w:t xml:space="preserve">O </w:t>
+      </w:r>
+      <w:proofErr w:type="spellStart"/>
+      <w:proofErr w:type="gramStart"/>
+      <w:r>
+        <w:rPr>
+          <w:rFonts w:ascii="Times New Roman" w:hAnsi="Times New Roman" w:cs="Times New Roman"/>
+          <w:sz w:val="24"/>
+          <w:szCs w:val="24"/>
+        </w:rPr>
+        <w:t>html.parser</w:t>
+      </w:r>
+      <w:proofErr w:type="spellEnd"/>
+      <w:proofErr w:type="gramEnd"/>
+      <w:r>
+        <w:rPr>
+          <w:rFonts w:ascii="Times New Roman" w:hAnsi="Times New Roman" w:cs="Times New Roman"/>
+          <w:sz w:val="24"/>
+          <w:szCs w:val="24"/>
+        </w:rPr>
+        <w:t xml:space="preserve"> que passamos como segundo argumento do </w:t>
+      </w:r>
+      <w:proofErr w:type="spellStart"/>
+      <w:r>
+        <w:rPr>
+          <w:rFonts w:ascii="Times New Roman" w:hAnsi="Times New Roman" w:cs="Times New Roman"/>
+          <w:sz w:val="24"/>
+          <w:szCs w:val="24"/>
+        </w:rPr>
+        <w:t>BeautifulSoup</w:t>
+      </w:r>
+      <w:proofErr w:type="spellEnd"/>
+      <w:r>
+        <w:rPr>
+          <w:rFonts w:ascii="Times New Roman" w:hAnsi="Times New Roman" w:cs="Times New Roman"/>
+          <w:sz w:val="24"/>
+          <w:szCs w:val="24"/>
+        </w:rPr>
+        <w:t xml:space="preserve">, sendo o primeiro a leitura do html da página que fizemos a requisição, serve para padronizar o comportamento dele. Se não passar esse argumento ele fará e exibirá a leitura de qualquer forma, mas mostrará uma mensagem dizendo que, por não ter passado/especificado o parser, pode ter resultados diferentes já que a própria </w:t>
+      </w:r>
+      <w:proofErr w:type="spellStart"/>
+      <w:r>
+        <w:rPr>
+          <w:rFonts w:ascii="Times New Roman" w:hAnsi="Times New Roman" w:cs="Times New Roman"/>
+          <w:sz w:val="24"/>
+          <w:szCs w:val="24"/>
+        </w:rPr>
+        <w:t>lib</w:t>
+      </w:r>
+      <w:proofErr w:type="spellEnd"/>
+      <w:r>
+        <w:rPr>
+          <w:rFonts w:ascii="Times New Roman" w:hAnsi="Times New Roman" w:cs="Times New Roman"/>
+          <w:sz w:val="24"/>
+          <w:szCs w:val="24"/>
+        </w:rPr>
+        <w:t xml:space="preserve"> escolherá o um parser que achar melhor.</w:t>
+      </w:r>
+      <w:r>
+        <w:rPr>
+          <w:rFonts w:ascii="Times New Roman" w:hAnsi="Times New Roman" w:cs="Times New Roman"/>
+          <w:sz w:val="24"/>
+          <w:szCs w:val="24"/>
+        </w:rPr>
+        <w:t xml:space="preserve"> Para exibir o html de forma melhor visível, podemos usar o </w:t>
+      </w:r>
+      <w:proofErr w:type="spellStart"/>
+      <w:proofErr w:type="gramStart"/>
+      <w:r>
+        <w:rPr>
+          <w:rFonts w:ascii="Times New Roman" w:hAnsi="Times New Roman" w:cs="Times New Roman"/>
+          <w:sz w:val="24"/>
+          <w:szCs w:val="24"/>
+        </w:rPr>
+        <w:t>prettify</w:t>
+      </w:r>
+      <w:proofErr w:type="spellEnd"/>
+      <w:r>
+        <w:rPr>
+          <w:rFonts w:ascii="Times New Roman" w:hAnsi="Times New Roman" w:cs="Times New Roman"/>
+          <w:sz w:val="24"/>
+          <w:szCs w:val="24"/>
+        </w:rPr>
+        <w:t>(</w:t>
+      </w:r>
+      <w:proofErr w:type="gramEnd"/>
+      <w:r>
+        <w:rPr>
+          <w:rFonts w:ascii="Times New Roman" w:hAnsi="Times New Roman" w:cs="Times New Roman"/>
+          <w:sz w:val="24"/>
+          <w:szCs w:val="24"/>
+        </w:rPr>
+        <w:t>):</w:t>
       </w:r>
     </w:p>
     <w:p>
@@ -2409,8 +3070,36 @@
           <w:sz w:val="24"/>
           <w:szCs w:val="24"/>
         </w:rPr>
-        <w:t>Uma maneira de se acessar uma tag, é colocando ela logo após o nome da variável que você armazenou seu objeto BeautifulSoup</w:t>
-      </w:r>
+        <w:t xml:space="preserve">Uma maneira de se acessar uma tag, é </w:t>
+      </w:r>
+      <w:proofErr w:type="gramStart"/>
+      <w:r>
+        <w:rPr>
+          <w:rFonts w:ascii="Times New Roman" w:hAnsi="Times New Roman" w:cs="Times New Roman"/>
+          <w:sz w:val="24"/>
+          <w:szCs w:val="24"/>
+        </w:rPr>
+        <w:t>colocando ela</w:t>
+      </w:r>
+      <w:proofErr w:type="gramEnd"/>
+      <w:r>
+        <w:rPr>
+          <w:rFonts w:ascii="Times New Roman" w:hAnsi="Times New Roman" w:cs="Times New Roman"/>
+          <w:sz w:val="24"/>
+          <w:szCs w:val="24"/>
+        </w:rPr>
+        <w:t xml:space="preserve"> logo após o nome da variável que você armazenou seu objeto </w:t>
+      </w:r>
+      <w:proofErr w:type="spellStart"/>
+      <w:r>
+        <w:rPr>
+          <w:rFonts w:ascii="Times New Roman" w:hAnsi="Times New Roman" w:cs="Times New Roman"/>
+          <w:sz w:val="24"/>
+          <w:szCs w:val="24"/>
+        </w:rPr>
+        <w:t>BeautifulSoup</w:t>
+      </w:r>
+      <w:proofErr w:type="spellEnd"/>
       <w:r>
         <w:rPr>
           <w:rFonts w:ascii="Times New Roman" w:hAnsi="Times New Roman" w:cs="Times New Roman"/>
@@ -2582,15 +3271,51 @@
           <w:sz w:val="24"/>
           <w:szCs w:val="24"/>
         </w:rPr>
-        <w:t>Se tivessem outros titles e você quisesse o segundo, teria que passar o caminho completo</w:t>
-      </w:r>
-      <w:r>
-        <w:rPr>
-          <w:rFonts w:ascii="Times New Roman" w:hAnsi="Times New Roman" w:cs="Times New Roman"/>
-          <w:sz w:val="24"/>
-          <w:szCs w:val="24"/>
-        </w:rPr>
-        <w:t>. Se tiver um ninho de divs, por exemplo, para acessar a última temos que fazer o seguinte:</w:t>
+        <w:t xml:space="preserve">Se tivessem outros </w:t>
+      </w:r>
+      <w:proofErr w:type="spellStart"/>
+      <w:r>
+        <w:rPr>
+          <w:rFonts w:ascii="Times New Roman" w:hAnsi="Times New Roman" w:cs="Times New Roman"/>
+          <w:sz w:val="24"/>
+          <w:szCs w:val="24"/>
+        </w:rPr>
+        <w:t>titles</w:t>
+      </w:r>
+      <w:proofErr w:type="spellEnd"/>
+      <w:r>
+        <w:rPr>
+          <w:rFonts w:ascii="Times New Roman" w:hAnsi="Times New Roman" w:cs="Times New Roman"/>
+          <w:sz w:val="24"/>
+          <w:szCs w:val="24"/>
+        </w:rPr>
+        <w:t xml:space="preserve"> e você quisesse o segundo, teria que passar o caminho completo</w:t>
+      </w:r>
+      <w:r>
+        <w:rPr>
+          <w:rFonts w:ascii="Times New Roman" w:hAnsi="Times New Roman" w:cs="Times New Roman"/>
+          <w:sz w:val="24"/>
+          <w:szCs w:val="24"/>
+        </w:rPr>
+        <w:t xml:space="preserve">. Se tiver um ninho de </w:t>
+      </w:r>
+      <w:proofErr w:type="spellStart"/>
+      <w:r>
+        <w:rPr>
+          <w:rFonts w:ascii="Times New Roman" w:hAnsi="Times New Roman" w:cs="Times New Roman"/>
+          <w:sz w:val="24"/>
+          <w:szCs w:val="24"/>
+        </w:rPr>
+        <w:t>divs</w:t>
+      </w:r>
+      <w:proofErr w:type="spellEnd"/>
+      <w:r>
+        <w:rPr>
+          <w:rFonts w:ascii="Times New Roman" w:hAnsi="Times New Roman" w:cs="Times New Roman"/>
+          <w:sz w:val="24"/>
+          <w:szCs w:val="24"/>
+        </w:rPr>
+        <w:t>, por exemplo, para acessar a última temos que fazer o seguinte:</w:t>
       </w:r>
     </w:p>
     <w:p>
@@ -2692,7 +3417,61 @@
           <w:sz w:val="24"/>
           <w:szCs w:val="24"/>
         </w:rPr>
-        <w:t>Para pegar somente o conteúdo da tag, sem ela englobando o texto, utilizamos tanto o get_text() quanto o getText():</w:t>
+        <w:t xml:space="preserve">Para pegar somente o conteúdo da tag, sem ela englobando o texto, utilizamos tanto o </w:t>
+      </w:r>
+      <w:proofErr w:type="spellStart"/>
+      <w:r>
+        <w:rPr>
+          <w:rFonts w:ascii="Times New Roman" w:hAnsi="Times New Roman" w:cs="Times New Roman"/>
+          <w:sz w:val="24"/>
+          <w:szCs w:val="24"/>
+        </w:rPr>
+        <w:t>get_</w:t>
+      </w:r>
+      <w:proofErr w:type="gramStart"/>
+      <w:r>
+        <w:rPr>
+          <w:rFonts w:ascii="Times New Roman" w:hAnsi="Times New Roman" w:cs="Times New Roman"/>
+          <w:sz w:val="24"/>
+          <w:szCs w:val="24"/>
+        </w:rPr>
+        <w:t>text</w:t>
+      </w:r>
+      <w:proofErr w:type="spellEnd"/>
+      <w:r>
+        <w:rPr>
+          <w:rFonts w:ascii="Times New Roman" w:hAnsi="Times New Roman" w:cs="Times New Roman"/>
+          <w:sz w:val="24"/>
+          <w:szCs w:val="24"/>
+        </w:rPr>
+        <w:t>(</w:t>
+      </w:r>
+      <w:proofErr w:type="gramEnd"/>
+      <w:r>
+        <w:rPr>
+          <w:rFonts w:ascii="Times New Roman" w:hAnsi="Times New Roman" w:cs="Times New Roman"/>
+          <w:sz w:val="24"/>
+          <w:szCs w:val="24"/>
+        </w:rPr>
+        <w:t xml:space="preserve">) quanto o </w:t>
+      </w:r>
+      <w:proofErr w:type="spellStart"/>
+      <w:r>
+        <w:rPr>
+          <w:rFonts w:ascii="Times New Roman" w:hAnsi="Times New Roman" w:cs="Times New Roman"/>
+          <w:sz w:val="24"/>
+          <w:szCs w:val="24"/>
+        </w:rPr>
+        <w:t>getText</w:t>
+      </w:r>
+      <w:proofErr w:type="spellEnd"/>
+      <w:r>
+        <w:rPr>
+          <w:rFonts w:ascii="Times New Roman" w:hAnsi="Times New Roman" w:cs="Times New Roman"/>
+          <w:sz w:val="24"/>
+          <w:szCs w:val="24"/>
+        </w:rPr>
+        <w:t>():</w:t>
       </w:r>
     </w:p>
     <w:p>
@@ -2936,7 +3715,43 @@
           <w:sz w:val="24"/>
           <w:szCs w:val="24"/>
         </w:rPr>
-        <w:t>Para acessar os atributos de uma tag utilizamos o attrs. Esse atributo nos devolverá um dict com todas as chaves sendo o atributo e os valores sendo o que está sendo atribuído a esse atributo:</w:t>
+        <w:t xml:space="preserve">Para acessar os atributos de uma tag utilizamos o </w:t>
+      </w:r>
+      <w:proofErr w:type="spellStart"/>
+      <w:r>
+        <w:rPr>
+          <w:rFonts w:ascii="Times New Roman" w:hAnsi="Times New Roman" w:cs="Times New Roman"/>
+          <w:sz w:val="24"/>
+          <w:szCs w:val="24"/>
+        </w:rPr>
+        <w:t>attrs</w:t>
+      </w:r>
+      <w:proofErr w:type="spellEnd"/>
+      <w:r>
+        <w:rPr>
+          <w:rFonts w:ascii="Times New Roman" w:hAnsi="Times New Roman" w:cs="Times New Roman"/>
+          <w:sz w:val="24"/>
+          <w:szCs w:val="24"/>
+        </w:rPr>
+        <w:t xml:space="preserve">. Esse atributo nos devolverá um </w:t>
+      </w:r>
+      <w:proofErr w:type="spellStart"/>
+      <w:r>
+        <w:rPr>
+          <w:rFonts w:ascii="Times New Roman" w:hAnsi="Times New Roman" w:cs="Times New Roman"/>
+          <w:sz w:val="24"/>
+          <w:szCs w:val="24"/>
+        </w:rPr>
+        <w:t>dict</w:t>
+      </w:r>
+      <w:proofErr w:type="spellEnd"/>
+      <w:r>
+        <w:rPr>
+          <w:rFonts w:ascii="Times New Roman" w:hAnsi="Times New Roman" w:cs="Times New Roman"/>
+          <w:sz w:val="24"/>
+          <w:szCs w:val="24"/>
+        </w:rPr>
+        <w:t xml:space="preserve"> com todas as chaves sendo o atributo e os valores sendo o que está sendo atribuído a esse atributo:</w:t>
       </w:r>
     </w:p>
     <w:p>
@@ -3015,7 +3830,25 @@
           <w:sz w:val="24"/>
           <w:szCs w:val="24"/>
         </w:rPr>
-        <w:t xml:space="preserve">Se quisermos somente as chaves ou somente os valores, fazemos igual manipulação de dicts normal. Podemos ainda usar sistema de indexação de dicionários para </w:t>
+        <w:t xml:space="preserve">Se quisermos somente as chaves ou somente os valores, fazemos igual manipulação de </w:t>
+      </w:r>
+      <w:proofErr w:type="spellStart"/>
+      <w:r>
+        <w:rPr>
+          <w:rFonts w:ascii="Times New Roman" w:hAnsi="Times New Roman" w:cs="Times New Roman"/>
+          <w:sz w:val="24"/>
+          <w:szCs w:val="24"/>
+        </w:rPr>
+        <w:t>dicts</w:t>
+      </w:r>
+      <w:proofErr w:type="spellEnd"/>
+      <w:r>
+        <w:rPr>
+          <w:rFonts w:ascii="Times New Roman" w:hAnsi="Times New Roman" w:cs="Times New Roman"/>
+          <w:sz w:val="24"/>
+          <w:szCs w:val="24"/>
+        </w:rPr>
+        <w:t xml:space="preserve"> normal. Podemos ainda usar sistema de indexação de dicionários para </w:t>
       </w:r>
       <w:r>
         <w:rPr>
@@ -3157,8 +3990,18 @@
           <w:sz w:val="24"/>
           <w:szCs w:val="24"/>
         </w:rPr>
-        <w:t>A biblioteca BeautifulSoup</w:t>
-      </w:r>
+        <w:t xml:space="preserve">A biblioteca </w:t>
+      </w:r>
+      <w:proofErr w:type="spellStart"/>
+      <w:r>
+        <w:rPr>
+          <w:rFonts w:ascii="Times New Roman" w:hAnsi="Times New Roman" w:cs="Times New Roman"/>
+          <w:sz w:val="24"/>
+          <w:szCs w:val="24"/>
+        </w:rPr>
+        <w:t>BeautifulSoup</w:t>
+      </w:r>
+      <w:proofErr w:type="spellEnd"/>
       <w:r>
         <w:rPr>
           <w:rFonts w:ascii="Times New Roman" w:hAnsi="Times New Roman" w:cs="Times New Roman"/>
@@ -3189,8 +4032,18 @@
           <w:sz w:val="24"/>
           <w:szCs w:val="24"/>
         </w:rPr>
-        <w:t>Como criar um objeto BeautifulSoup</w:t>
-      </w:r>
+        <w:t xml:space="preserve">Como criar um objeto </w:t>
+      </w:r>
+      <w:proofErr w:type="spellStart"/>
+      <w:r>
+        <w:rPr>
+          <w:rFonts w:ascii="Times New Roman" w:hAnsi="Times New Roman" w:cs="Times New Roman"/>
+          <w:sz w:val="24"/>
+          <w:szCs w:val="24"/>
+        </w:rPr>
+        <w:t>BeautifulSoup</w:t>
+      </w:r>
+      <w:proofErr w:type="spellEnd"/>
       <w:r>
         <w:rPr>
           <w:rFonts w:ascii="Times New Roman" w:hAnsi="Times New Roman" w:cs="Times New Roman"/>
@@ -3221,8 +4074,18 @@
           <w:sz w:val="24"/>
           <w:szCs w:val="24"/>
         </w:rPr>
-        <w:t>As formas básicas de navegação e pesquisa em objetos BeautifulSoup</w:t>
-      </w:r>
+        <w:t xml:space="preserve">As formas básicas de navegação e pesquisa em objetos </w:t>
+      </w:r>
+      <w:proofErr w:type="spellStart"/>
+      <w:r>
+        <w:rPr>
+          <w:rFonts w:ascii="Times New Roman" w:hAnsi="Times New Roman" w:cs="Times New Roman"/>
+          <w:sz w:val="24"/>
+          <w:szCs w:val="24"/>
+        </w:rPr>
+        <w:t>BeautifulSoup</w:t>
+      </w:r>
+      <w:proofErr w:type="spellEnd"/>
       <w:r>
         <w:rPr>
           <w:rFonts w:ascii="Times New Roman" w:hAnsi="Times New Roman" w:cs="Times New Roman"/>
@@ -3253,8 +4116,18 @@
           <w:sz w:val="24"/>
           <w:szCs w:val="24"/>
         </w:rPr>
-        <w:t>A acessar tags, seus atributos e conteúdos</w:t>
-      </w:r>
+        <w:t xml:space="preserve">A acessar tags, seus atributos e </w:t>
+      </w:r>
+      <w:proofErr w:type="spellStart"/>
+      <w:r>
+        <w:rPr>
+          <w:rFonts w:ascii="Times New Roman" w:hAnsi="Times New Roman" w:cs="Times New Roman"/>
+          <w:sz w:val="24"/>
+          <w:szCs w:val="24"/>
+        </w:rPr>
+        <w:t>conteúdos</w:t>
+      </w:r>
+      <w:proofErr w:type="spellEnd"/>
       <w:r>
         <w:rPr>
           <w:rFonts w:ascii="Times New Roman" w:hAnsi="Times New Roman" w:cs="Times New Roman"/>
@@ -3321,7 +4194,31 @@
           <w:szCs w:val="24"/>
           <w:u w:val="single"/>
         </w:rPr>
-        <w:t>om BeautifulSoup:</w:t>
+        <w:t xml:space="preserve">om </w:t>
+      </w:r>
+      <w:proofErr w:type="spellStart"/>
+      <w:r>
+        <w:rPr>
+          <w:rFonts w:ascii="Times New Roman" w:hAnsi="Times New Roman" w:cs="Times New Roman"/>
+          <w:b/>
+          <w:bCs/>
+          <w:sz w:val="24"/>
+          <w:szCs w:val="24"/>
+          <w:u w:val="single"/>
+        </w:rPr>
+        <w:t>BeautifulSoup</w:t>
+      </w:r>
+      <w:proofErr w:type="spellEnd"/>
+      <w:r>
+        <w:rPr>
+          <w:rFonts w:ascii="Times New Roman" w:hAnsi="Times New Roman" w:cs="Times New Roman"/>
+          <w:b/>
+          <w:bCs/>
+          <w:sz w:val="24"/>
+          <w:szCs w:val="24"/>
+          <w:u w:val="single"/>
+        </w:rPr>
+        <w:t>:</w:t>
       </w:r>
     </w:p>
     <w:p>
@@ -3369,7 +4266,43 @@
           <w:sz w:val="24"/>
           <w:szCs w:val="24"/>
         </w:rPr>
-        <w:t>étodos find() e findAll()</w:t>
+        <w:t xml:space="preserve">étodos </w:t>
+      </w:r>
+      <w:proofErr w:type="gramStart"/>
+      <w:r>
+        <w:rPr>
+          <w:rFonts w:ascii="Times New Roman" w:hAnsi="Times New Roman" w:cs="Times New Roman"/>
+          <w:sz w:val="24"/>
+          <w:szCs w:val="24"/>
+        </w:rPr>
+        <w:t>find(</w:t>
+      </w:r>
+      <w:proofErr w:type="gramEnd"/>
+      <w:r>
+        <w:rPr>
+          <w:rFonts w:ascii="Times New Roman" w:hAnsi="Times New Roman" w:cs="Times New Roman"/>
+          <w:sz w:val="24"/>
+          <w:szCs w:val="24"/>
+        </w:rPr>
+        <w:t xml:space="preserve">) e </w:t>
+      </w:r>
+      <w:proofErr w:type="spellStart"/>
+      <w:r>
+        <w:rPr>
+          <w:rFonts w:ascii="Times New Roman" w:hAnsi="Times New Roman" w:cs="Times New Roman"/>
+          <w:sz w:val="24"/>
+          <w:szCs w:val="24"/>
+        </w:rPr>
+        <w:t>findAll</w:t>
+      </w:r>
+      <w:proofErr w:type="spellEnd"/>
+      <w:r>
+        <w:rPr>
+          <w:rFonts w:ascii="Times New Roman" w:hAnsi="Times New Roman" w:cs="Times New Roman"/>
+          <w:sz w:val="24"/>
+          <w:szCs w:val="24"/>
+        </w:rPr>
+        <w:t>()</w:t>
       </w:r>
       <w:r>
         <w:rPr>
@@ -3401,7 +4334,43 @@
           <w:sz w:val="24"/>
           <w:szCs w:val="24"/>
         </w:rPr>
-        <w:t>O find() é exatamente equivalente a apenas colocar sou.img, por exemplo:</w:t>
+        <w:t xml:space="preserve">O </w:t>
+      </w:r>
+      <w:proofErr w:type="gramStart"/>
+      <w:r>
+        <w:rPr>
+          <w:rFonts w:ascii="Times New Roman" w:hAnsi="Times New Roman" w:cs="Times New Roman"/>
+          <w:sz w:val="24"/>
+          <w:szCs w:val="24"/>
+        </w:rPr>
+        <w:t>find(</w:t>
+      </w:r>
+      <w:proofErr w:type="gramEnd"/>
+      <w:r>
+        <w:rPr>
+          <w:rFonts w:ascii="Times New Roman" w:hAnsi="Times New Roman" w:cs="Times New Roman"/>
+          <w:sz w:val="24"/>
+          <w:szCs w:val="24"/>
+        </w:rPr>
+        <w:t xml:space="preserve">) é exatamente equivalente a apenas colocar </w:t>
+      </w:r>
+      <w:proofErr w:type="spellStart"/>
+      <w:r>
+        <w:rPr>
+          <w:rFonts w:ascii="Times New Roman" w:hAnsi="Times New Roman" w:cs="Times New Roman"/>
+          <w:sz w:val="24"/>
+          <w:szCs w:val="24"/>
+        </w:rPr>
+        <w:t>sou.img</w:t>
+      </w:r>
+      <w:proofErr w:type="spellEnd"/>
+      <w:r>
+        <w:rPr>
+          <w:rFonts w:ascii="Times New Roman" w:hAnsi="Times New Roman" w:cs="Times New Roman"/>
+          <w:sz w:val="24"/>
+          <w:szCs w:val="24"/>
+        </w:rPr>
+        <w:t>, por exemplo:</w:t>
       </w:r>
     </w:p>
     <w:p>
@@ -3488,7 +4457,53 @@
           <w:sz w:val="24"/>
           <w:szCs w:val="24"/>
         </w:rPr>
-        <w:t>Já no caso do findAll() ele trás uma lista com todos os itens encontrados no DOM do HTML da página equivalente ao que estamos procurando:</w:t>
+        <w:t xml:space="preserve">Já no caso do </w:t>
+      </w:r>
+      <w:proofErr w:type="spellStart"/>
+      <w:proofErr w:type="gramStart"/>
+      <w:r>
+        <w:rPr>
+          <w:rFonts w:ascii="Times New Roman" w:hAnsi="Times New Roman" w:cs="Times New Roman"/>
+          <w:sz w:val="24"/>
+          <w:szCs w:val="24"/>
+        </w:rPr>
+        <w:t>findAll</w:t>
+      </w:r>
+      <w:proofErr w:type="spellEnd"/>
+      <w:r>
+        <w:rPr>
+          <w:rFonts w:ascii="Times New Roman" w:hAnsi="Times New Roman" w:cs="Times New Roman"/>
+          <w:sz w:val="24"/>
+          <w:szCs w:val="24"/>
+        </w:rPr>
+        <w:t>(</w:t>
+      </w:r>
+      <w:proofErr w:type="gramEnd"/>
+      <w:r>
+        <w:rPr>
+          <w:rFonts w:ascii="Times New Roman" w:hAnsi="Times New Roman" w:cs="Times New Roman"/>
+          <w:sz w:val="24"/>
+          <w:szCs w:val="24"/>
+        </w:rPr>
+        <w:t xml:space="preserve">) ele </w:t>
+      </w:r>
+      <w:proofErr w:type="spellStart"/>
+      <w:r>
+        <w:rPr>
+          <w:rFonts w:ascii="Times New Roman" w:hAnsi="Times New Roman" w:cs="Times New Roman"/>
+          <w:sz w:val="24"/>
+          <w:szCs w:val="24"/>
+        </w:rPr>
+        <w:t>trás</w:t>
+      </w:r>
+      <w:proofErr w:type="spellEnd"/>
+      <w:r>
+        <w:rPr>
+          <w:rFonts w:ascii="Times New Roman" w:hAnsi="Times New Roman" w:cs="Times New Roman"/>
+          <w:sz w:val="24"/>
+          <w:szCs w:val="24"/>
+        </w:rPr>
+        <w:t xml:space="preserve"> uma lista com todos os itens encontrados no DOM do HTML da página equivalente ao que estamos procurando:</w:t>
       </w:r>
     </w:p>
     <w:p>
@@ -3582,7 +4597,53 @@
           <w:sz w:val="24"/>
           <w:szCs w:val="24"/>
         </w:rPr>
-        <w:t xml:space="preserve"> limit: Limita a quantidade de resultados do findAll() no número desejado:</w:t>
+        <w:t xml:space="preserve"> </w:t>
+      </w:r>
+      <w:proofErr w:type="spellStart"/>
+      <w:r>
+        <w:rPr>
+          <w:rFonts w:ascii="Times New Roman" w:hAnsi="Times New Roman" w:cs="Times New Roman"/>
+          <w:sz w:val="24"/>
+          <w:szCs w:val="24"/>
+        </w:rPr>
+        <w:t>limit</w:t>
+      </w:r>
+      <w:proofErr w:type="spellEnd"/>
+      <w:r>
+        <w:rPr>
+          <w:rFonts w:ascii="Times New Roman" w:hAnsi="Times New Roman" w:cs="Times New Roman"/>
+          <w:sz w:val="24"/>
+          <w:szCs w:val="24"/>
+        </w:rPr>
+        <w:t xml:space="preserve">: Limita a quantidade de resultados do </w:t>
+      </w:r>
+      <w:proofErr w:type="spellStart"/>
+      <w:proofErr w:type="gramStart"/>
+      <w:r>
+        <w:rPr>
+          <w:rFonts w:ascii="Times New Roman" w:hAnsi="Times New Roman" w:cs="Times New Roman"/>
+          <w:sz w:val="24"/>
+          <w:szCs w:val="24"/>
+        </w:rPr>
+        <w:t>findAll</w:t>
+      </w:r>
+      <w:proofErr w:type="spellEnd"/>
+      <w:r>
+        <w:rPr>
+          <w:rFonts w:ascii="Times New Roman" w:hAnsi="Times New Roman" w:cs="Times New Roman"/>
+          <w:sz w:val="24"/>
+          <w:szCs w:val="24"/>
+        </w:rPr>
+        <w:t>(</w:t>
+      </w:r>
+      <w:proofErr w:type="gramEnd"/>
+      <w:r>
+        <w:rPr>
+          <w:rFonts w:ascii="Times New Roman" w:hAnsi="Times New Roman" w:cs="Times New Roman"/>
+          <w:sz w:val="24"/>
+          <w:szCs w:val="24"/>
+        </w:rPr>
+        <w:t>) no número desejado:</w:t>
       </w:r>
     </w:p>
     <w:p>
@@ -3692,7 +4753,43 @@
           <w:sz w:val="24"/>
           <w:szCs w:val="24"/>
         </w:rPr>
-        <w:t>Um atalho para esse comando, já que é o que mais utilizamos, é basicamente colocar soup(‘item_desejado’):</w:t>
+        <w:t xml:space="preserve">Um atalho para esse comando, já que é o que mais utilizamos, é basicamente colocar </w:t>
+      </w:r>
+      <w:proofErr w:type="spellStart"/>
+      <w:r>
+        <w:rPr>
+          <w:rFonts w:ascii="Times New Roman" w:hAnsi="Times New Roman" w:cs="Times New Roman"/>
+          <w:sz w:val="24"/>
+          <w:szCs w:val="24"/>
+        </w:rPr>
+        <w:t>soup</w:t>
+      </w:r>
+      <w:proofErr w:type="spellEnd"/>
+      <w:r>
+        <w:rPr>
+          <w:rFonts w:ascii="Times New Roman" w:hAnsi="Times New Roman" w:cs="Times New Roman"/>
+          <w:sz w:val="24"/>
+          <w:szCs w:val="24"/>
+        </w:rPr>
+        <w:t>(‘</w:t>
+      </w:r>
+      <w:proofErr w:type="spellStart"/>
+      <w:r>
+        <w:rPr>
+          <w:rFonts w:ascii="Times New Roman" w:hAnsi="Times New Roman" w:cs="Times New Roman"/>
+          <w:sz w:val="24"/>
+          <w:szCs w:val="24"/>
+        </w:rPr>
+        <w:t>item_desejado</w:t>
+      </w:r>
+      <w:proofErr w:type="spellEnd"/>
+      <w:r>
+        <w:rPr>
+          <w:rFonts w:ascii="Times New Roman" w:hAnsi="Times New Roman" w:cs="Times New Roman"/>
+          <w:sz w:val="24"/>
+          <w:szCs w:val="24"/>
+        </w:rPr>
+        <w:t>’):</w:t>
       </w:r>
     </w:p>
     <w:p>
@@ -3921,7 +5018,25 @@
           <w:sz w:val="24"/>
           <w:szCs w:val="24"/>
         </w:rPr>
-        <w:t xml:space="preserve">Argumento attributes: </w:t>
+        <w:t xml:space="preserve">Argumento </w:t>
+      </w:r>
+      <w:proofErr w:type="spellStart"/>
+      <w:r>
+        <w:rPr>
+          <w:rFonts w:ascii="Times New Roman" w:hAnsi="Times New Roman" w:cs="Times New Roman"/>
+          <w:sz w:val="24"/>
+          <w:szCs w:val="24"/>
+        </w:rPr>
+        <w:t>attributes</w:t>
+      </w:r>
+      <w:proofErr w:type="spellEnd"/>
+      <w:r>
+        <w:rPr>
+          <w:rFonts w:ascii="Times New Roman" w:hAnsi="Times New Roman" w:cs="Times New Roman"/>
+          <w:sz w:val="24"/>
+          <w:szCs w:val="24"/>
+        </w:rPr>
+        <w:t xml:space="preserve">: </w:t>
       </w:r>
       <w:r>
         <w:rPr>
@@ -4095,7 +5210,25 @@
           <w:sz w:val="24"/>
           <w:szCs w:val="24"/>
         </w:rPr>
-        <w:t xml:space="preserve"> Utilizando ainda atributos diretos, como a descrição alternativa dos img:</w:t>
+        <w:t xml:space="preserve"> Utilizando ainda atributos diretos, como a descrição alternativa dos </w:t>
+      </w:r>
+      <w:proofErr w:type="spellStart"/>
+      <w:r>
+        <w:rPr>
+          <w:rFonts w:ascii="Times New Roman" w:hAnsi="Times New Roman" w:cs="Times New Roman"/>
+          <w:sz w:val="24"/>
+          <w:szCs w:val="24"/>
+        </w:rPr>
+        <w:t>img</w:t>
+      </w:r>
+      <w:proofErr w:type="spellEnd"/>
+      <w:r>
+        <w:rPr>
+          <w:rFonts w:ascii="Times New Roman" w:hAnsi="Times New Roman" w:cs="Times New Roman"/>
+          <w:sz w:val="24"/>
+          <w:szCs w:val="24"/>
+        </w:rPr>
+        <w:t>:</w:t>
       </w:r>
     </w:p>
     <w:p>
@@ -4174,7 +5307,25 @@
           <w:sz w:val="24"/>
           <w:szCs w:val="24"/>
         </w:rPr>
-        <w:t>Como são iteráveis podemos ainda pegar somente o src das imagens:</w:t>
+        <w:t xml:space="preserve">Como são iteráveis podemos ainda pegar somente o </w:t>
+      </w:r>
+      <w:proofErr w:type="spellStart"/>
+      <w:r>
+        <w:rPr>
+          <w:rFonts w:ascii="Times New Roman" w:hAnsi="Times New Roman" w:cs="Times New Roman"/>
+          <w:sz w:val="24"/>
+          <w:szCs w:val="24"/>
+        </w:rPr>
+        <w:t>src</w:t>
+      </w:r>
+      <w:proofErr w:type="spellEnd"/>
+      <w:r>
+        <w:rPr>
+          <w:rFonts w:ascii="Times New Roman" w:hAnsi="Times New Roman" w:cs="Times New Roman"/>
+          <w:sz w:val="24"/>
+          <w:szCs w:val="24"/>
+        </w:rPr>
+        <w:t xml:space="preserve"> das imagens:</w:t>
       </w:r>
     </w:p>
     <w:p>
@@ -4252,7 +5403,43 @@
           <w:sz w:val="24"/>
           <w:szCs w:val="24"/>
         </w:rPr>
-        <w:t xml:space="preserve"> Também existe o atributo class, mas tome cuidado pois o próprio python possui ele, portanto, com scraping, precisamos colocar um _ depois:</w:t>
+        <w:t xml:space="preserve"> Também existe o atributo </w:t>
+      </w:r>
+      <w:proofErr w:type="spellStart"/>
+      <w:r>
+        <w:rPr>
+          <w:rFonts w:ascii="Times New Roman" w:hAnsi="Times New Roman" w:cs="Times New Roman"/>
+          <w:sz w:val="24"/>
+          <w:szCs w:val="24"/>
+        </w:rPr>
+        <w:t>class</w:t>
+      </w:r>
+      <w:proofErr w:type="spellEnd"/>
+      <w:r>
+        <w:rPr>
+          <w:rFonts w:ascii="Times New Roman" w:hAnsi="Times New Roman" w:cs="Times New Roman"/>
+          <w:sz w:val="24"/>
+          <w:szCs w:val="24"/>
+        </w:rPr>
+        <w:t xml:space="preserve">, mas tome cuidado pois o próprio python possui ele, portanto, com </w:t>
+      </w:r>
+      <w:proofErr w:type="spellStart"/>
+      <w:r>
+        <w:rPr>
+          <w:rFonts w:ascii="Times New Roman" w:hAnsi="Times New Roman" w:cs="Times New Roman"/>
+          <w:sz w:val="24"/>
+          <w:szCs w:val="24"/>
+        </w:rPr>
+        <w:t>scraping</w:t>
+      </w:r>
+      <w:proofErr w:type="spellEnd"/>
+      <w:r>
+        <w:rPr>
+          <w:rFonts w:ascii="Times New Roman" w:hAnsi="Times New Roman" w:cs="Times New Roman"/>
+          <w:sz w:val="24"/>
+          <w:szCs w:val="24"/>
+        </w:rPr>
+        <w:t>, precisamos colocar um _ depois:</w:t>
       </w:r>
     </w:p>
     <w:p>
@@ -4332,13 +5519,59 @@
         </w:rPr>
         <w:t xml:space="preserve"> </w:t>
       </w:r>
-      <w:r>
-        <w:rPr>
-          <w:rFonts w:ascii="Times New Roman" w:hAnsi="Times New Roman" w:cs="Times New Roman"/>
-          <w:sz w:val="24"/>
-          <w:szCs w:val="24"/>
-        </w:rPr>
-        <w:t>Text = True: Trás todos os textos encontrado em todas as classes para uma lista:</w:t>
+      <w:proofErr w:type="spellStart"/>
+      <w:r>
+        <w:rPr>
+          <w:rFonts w:ascii="Times New Roman" w:hAnsi="Times New Roman" w:cs="Times New Roman"/>
+          <w:sz w:val="24"/>
+          <w:szCs w:val="24"/>
+        </w:rPr>
+        <w:t>Text</w:t>
+      </w:r>
+      <w:proofErr w:type="spellEnd"/>
+      <w:r>
+        <w:rPr>
+          <w:rFonts w:ascii="Times New Roman" w:hAnsi="Times New Roman" w:cs="Times New Roman"/>
+          <w:sz w:val="24"/>
+          <w:szCs w:val="24"/>
+        </w:rPr>
+        <w:t xml:space="preserve"> = True: </w:t>
+      </w:r>
+      <w:proofErr w:type="spellStart"/>
+      <w:r>
+        <w:rPr>
+          <w:rFonts w:ascii="Times New Roman" w:hAnsi="Times New Roman" w:cs="Times New Roman"/>
+          <w:sz w:val="24"/>
+          <w:szCs w:val="24"/>
+        </w:rPr>
+        <w:t>Trás</w:t>
+      </w:r>
+      <w:proofErr w:type="spellEnd"/>
+      <w:r>
+        <w:rPr>
+          <w:rFonts w:ascii="Times New Roman" w:hAnsi="Times New Roman" w:cs="Times New Roman"/>
+          <w:sz w:val="24"/>
+          <w:szCs w:val="24"/>
+        </w:rPr>
+        <w:t xml:space="preserve"> todos os </w:t>
+      </w:r>
+      <w:proofErr w:type="gramStart"/>
+      <w:r>
+        <w:rPr>
+          <w:rFonts w:ascii="Times New Roman" w:hAnsi="Times New Roman" w:cs="Times New Roman"/>
+          <w:sz w:val="24"/>
+          <w:szCs w:val="24"/>
+        </w:rPr>
+        <w:t>textos encontrado</w:t>
+      </w:r>
+      <w:proofErr w:type="gramEnd"/>
+      <w:r>
+        <w:rPr>
+          <w:rFonts w:ascii="Times New Roman" w:hAnsi="Times New Roman" w:cs="Times New Roman"/>
+          <w:sz w:val="24"/>
+          <w:szCs w:val="24"/>
+        </w:rPr>
+        <w:t xml:space="preserve"> em todas as classes para uma lista:</w:t>
       </w:r>
     </w:p>
     <w:p>
@@ -4497,8 +5730,18 @@
           <w:sz w:val="24"/>
           <w:szCs w:val="24"/>
         </w:rPr>
-        <w:t>Técnicas avançadas de pesquisa com objetos BeautifulSoup</w:t>
-      </w:r>
+        <w:t xml:space="preserve">Técnicas avançadas de pesquisa com objetos </w:t>
+      </w:r>
+      <w:proofErr w:type="spellStart"/>
+      <w:r>
+        <w:rPr>
+          <w:rFonts w:ascii="Times New Roman" w:hAnsi="Times New Roman" w:cs="Times New Roman"/>
+          <w:sz w:val="24"/>
+          <w:szCs w:val="24"/>
+        </w:rPr>
+        <w:t>BeautifulSoup</w:t>
+      </w:r>
+      <w:proofErr w:type="spellEnd"/>
       <w:r>
         <w:rPr>
           <w:rFonts w:ascii="Times New Roman" w:hAnsi="Times New Roman" w:cs="Times New Roman"/>
@@ -4529,7 +5772,43 @@
           <w:sz w:val="24"/>
           <w:szCs w:val="24"/>
         </w:rPr>
-        <w:t>Os métodos find() e findAll()</w:t>
+        <w:t xml:space="preserve">Os métodos </w:t>
+      </w:r>
+      <w:proofErr w:type="gramStart"/>
+      <w:r>
+        <w:rPr>
+          <w:rFonts w:ascii="Times New Roman" w:hAnsi="Times New Roman" w:cs="Times New Roman"/>
+          <w:sz w:val="24"/>
+          <w:szCs w:val="24"/>
+        </w:rPr>
+        <w:t>find(</w:t>
+      </w:r>
+      <w:proofErr w:type="gramEnd"/>
+      <w:r>
+        <w:rPr>
+          <w:rFonts w:ascii="Times New Roman" w:hAnsi="Times New Roman" w:cs="Times New Roman"/>
+          <w:sz w:val="24"/>
+          <w:szCs w:val="24"/>
+        </w:rPr>
+        <w:t xml:space="preserve">) e </w:t>
+      </w:r>
+      <w:proofErr w:type="spellStart"/>
+      <w:r>
+        <w:rPr>
+          <w:rFonts w:ascii="Times New Roman" w:hAnsi="Times New Roman" w:cs="Times New Roman"/>
+          <w:sz w:val="24"/>
+          <w:szCs w:val="24"/>
+        </w:rPr>
+        <w:t>findAll</w:t>
+      </w:r>
+      <w:proofErr w:type="spellEnd"/>
+      <w:r>
+        <w:rPr>
+          <w:rFonts w:ascii="Times New Roman" w:hAnsi="Times New Roman" w:cs="Times New Roman"/>
+          <w:sz w:val="24"/>
+          <w:szCs w:val="24"/>
+        </w:rPr>
+        <w:t>()</w:t>
       </w:r>
       <w:r>
         <w:rPr>
@@ -4561,7 +5840,43 @@
           <w:sz w:val="24"/>
           <w:szCs w:val="24"/>
         </w:rPr>
-        <w:t>Algumas configurações de argumentos e dicas de pesquisa para os métodos find() e findAll()</w:t>
+        <w:t xml:space="preserve">Algumas configurações de argumentos e dicas de pesquisa para os métodos </w:t>
+      </w:r>
+      <w:proofErr w:type="gramStart"/>
+      <w:r>
+        <w:rPr>
+          <w:rFonts w:ascii="Times New Roman" w:hAnsi="Times New Roman" w:cs="Times New Roman"/>
+          <w:sz w:val="24"/>
+          <w:szCs w:val="24"/>
+        </w:rPr>
+        <w:t>find(</w:t>
+      </w:r>
+      <w:proofErr w:type="gramEnd"/>
+      <w:r>
+        <w:rPr>
+          <w:rFonts w:ascii="Times New Roman" w:hAnsi="Times New Roman" w:cs="Times New Roman"/>
+          <w:sz w:val="24"/>
+          <w:szCs w:val="24"/>
+        </w:rPr>
+        <w:t xml:space="preserve">) e </w:t>
+      </w:r>
+      <w:proofErr w:type="spellStart"/>
+      <w:r>
+        <w:rPr>
+          <w:rFonts w:ascii="Times New Roman" w:hAnsi="Times New Roman" w:cs="Times New Roman"/>
+          <w:sz w:val="24"/>
+          <w:szCs w:val="24"/>
+        </w:rPr>
+        <w:t>findAll</w:t>
+      </w:r>
+      <w:proofErr w:type="spellEnd"/>
+      <w:r>
+        <w:rPr>
+          <w:rFonts w:ascii="Times New Roman" w:hAnsi="Times New Roman" w:cs="Times New Roman"/>
+          <w:sz w:val="24"/>
+          <w:szCs w:val="24"/>
+        </w:rPr>
+        <w:t>()</w:t>
       </w:r>
       <w:r>
         <w:rPr>
@@ -4593,7 +5908,25 @@
           <w:sz w:val="24"/>
           <w:szCs w:val="24"/>
         </w:rPr>
-        <w:t>Outros métodos de pesquisa disponibilizados pela biblioteca BeautifulSoup:</w:t>
+        <w:t xml:space="preserve">Outros métodos de pesquisa disponibilizados pela biblioteca </w:t>
+      </w:r>
+      <w:proofErr w:type="spellStart"/>
+      <w:r>
+        <w:rPr>
+          <w:rFonts w:ascii="Times New Roman" w:hAnsi="Times New Roman" w:cs="Times New Roman"/>
+          <w:sz w:val="24"/>
+          <w:szCs w:val="24"/>
+        </w:rPr>
+        <w:t>BeautifulSoup</w:t>
+      </w:r>
+      <w:proofErr w:type="spellEnd"/>
+      <w:r>
+        <w:rPr>
+          <w:rFonts w:ascii="Times New Roman" w:hAnsi="Times New Roman" w:cs="Times New Roman"/>
+          <w:sz w:val="24"/>
+          <w:szCs w:val="24"/>
+        </w:rPr>
+        <w:t>:</w:t>
       </w:r>
     </w:p>
     <w:p>
@@ -4611,14 +5944,34 @@
           <w:szCs w:val="24"/>
         </w:rPr>
       </w:pPr>
-      <w:r>
-        <w:rPr>
-          <w:rFonts w:ascii="Times New Roman" w:hAnsi="Times New Roman" w:cs="Times New Roman"/>
-          <w:sz w:val="24"/>
-          <w:szCs w:val="24"/>
-        </w:rPr>
-        <w:t>findParent e findParents</w:t>
-      </w:r>
+      <w:proofErr w:type="spellStart"/>
+      <w:r>
+        <w:rPr>
+          <w:rFonts w:ascii="Times New Roman" w:hAnsi="Times New Roman" w:cs="Times New Roman"/>
+          <w:sz w:val="24"/>
+          <w:szCs w:val="24"/>
+        </w:rPr>
+        <w:t>findParent</w:t>
+      </w:r>
+      <w:proofErr w:type="spellEnd"/>
+      <w:r>
+        <w:rPr>
+          <w:rFonts w:ascii="Times New Roman" w:hAnsi="Times New Roman" w:cs="Times New Roman"/>
+          <w:sz w:val="24"/>
+          <w:szCs w:val="24"/>
+        </w:rPr>
+        <w:t xml:space="preserve"> e </w:t>
+      </w:r>
+      <w:proofErr w:type="spellStart"/>
+      <w:r>
+        <w:rPr>
+          <w:rFonts w:ascii="Times New Roman" w:hAnsi="Times New Roman" w:cs="Times New Roman"/>
+          <w:sz w:val="24"/>
+          <w:szCs w:val="24"/>
+        </w:rPr>
+        <w:t>findParents</w:t>
+      </w:r>
+      <w:proofErr w:type="spellEnd"/>
       <w:r>
         <w:rPr>
           <w:rFonts w:ascii="Times New Roman" w:hAnsi="Times New Roman" w:cs="Times New Roman"/>
@@ -4643,14 +5996,34 @@
           <w:szCs w:val="24"/>
         </w:rPr>
       </w:pPr>
-      <w:r>
-        <w:rPr>
-          <w:rFonts w:ascii="Times New Roman" w:hAnsi="Times New Roman" w:cs="Times New Roman"/>
-          <w:sz w:val="24"/>
-          <w:szCs w:val="24"/>
-        </w:rPr>
-        <w:t>findNextSiblings e findNextSiblings</w:t>
-      </w:r>
+      <w:proofErr w:type="spellStart"/>
+      <w:r>
+        <w:rPr>
+          <w:rFonts w:ascii="Times New Roman" w:hAnsi="Times New Roman" w:cs="Times New Roman"/>
+          <w:sz w:val="24"/>
+          <w:szCs w:val="24"/>
+        </w:rPr>
+        <w:t>findNextSiblings</w:t>
+      </w:r>
+      <w:proofErr w:type="spellEnd"/>
+      <w:r>
+        <w:rPr>
+          <w:rFonts w:ascii="Times New Roman" w:hAnsi="Times New Roman" w:cs="Times New Roman"/>
+          <w:sz w:val="24"/>
+          <w:szCs w:val="24"/>
+        </w:rPr>
+        <w:t xml:space="preserve"> e </w:t>
+      </w:r>
+      <w:proofErr w:type="spellStart"/>
+      <w:r>
+        <w:rPr>
+          <w:rFonts w:ascii="Times New Roman" w:hAnsi="Times New Roman" w:cs="Times New Roman"/>
+          <w:sz w:val="24"/>
+          <w:szCs w:val="24"/>
+        </w:rPr>
+        <w:t>findNextSiblings</w:t>
+      </w:r>
+      <w:proofErr w:type="spellEnd"/>
       <w:r>
         <w:rPr>
           <w:rFonts w:ascii="Times New Roman" w:hAnsi="Times New Roman" w:cs="Times New Roman"/>
@@ -4675,14 +6048,34 @@
           <w:szCs w:val="24"/>
         </w:rPr>
       </w:pPr>
-      <w:r>
-        <w:rPr>
-          <w:rFonts w:ascii="Times New Roman" w:hAnsi="Times New Roman" w:cs="Times New Roman"/>
-          <w:sz w:val="24"/>
-          <w:szCs w:val="24"/>
-        </w:rPr>
-        <w:t>findPreviousSibling e findPreviousSiblings</w:t>
-      </w:r>
+      <w:proofErr w:type="spellStart"/>
+      <w:r>
+        <w:rPr>
+          <w:rFonts w:ascii="Times New Roman" w:hAnsi="Times New Roman" w:cs="Times New Roman"/>
+          <w:sz w:val="24"/>
+          <w:szCs w:val="24"/>
+        </w:rPr>
+        <w:t>findPreviousSibling</w:t>
+      </w:r>
+      <w:proofErr w:type="spellEnd"/>
+      <w:r>
+        <w:rPr>
+          <w:rFonts w:ascii="Times New Roman" w:hAnsi="Times New Roman" w:cs="Times New Roman"/>
+          <w:sz w:val="24"/>
+          <w:szCs w:val="24"/>
+        </w:rPr>
+        <w:t xml:space="preserve"> e </w:t>
+      </w:r>
+      <w:proofErr w:type="spellStart"/>
+      <w:r>
+        <w:rPr>
+          <w:rFonts w:ascii="Times New Roman" w:hAnsi="Times New Roman" w:cs="Times New Roman"/>
+          <w:sz w:val="24"/>
+          <w:szCs w:val="24"/>
+        </w:rPr>
+        <w:t>findPreviousSiblings</w:t>
+      </w:r>
+      <w:proofErr w:type="spellEnd"/>
       <w:r>
         <w:rPr>
           <w:rFonts w:ascii="Times New Roman" w:hAnsi="Times New Roman" w:cs="Times New Roman"/>
@@ -4707,14 +6100,34 @@
           <w:szCs w:val="24"/>
         </w:rPr>
       </w:pPr>
-      <w:r>
-        <w:rPr>
-          <w:rFonts w:ascii="Times New Roman" w:hAnsi="Times New Roman" w:cs="Times New Roman"/>
-          <w:sz w:val="24"/>
-          <w:szCs w:val="24"/>
-        </w:rPr>
-        <w:t>findNext e findAllNext</w:t>
-      </w:r>
+      <w:proofErr w:type="spellStart"/>
+      <w:r>
+        <w:rPr>
+          <w:rFonts w:ascii="Times New Roman" w:hAnsi="Times New Roman" w:cs="Times New Roman"/>
+          <w:sz w:val="24"/>
+          <w:szCs w:val="24"/>
+        </w:rPr>
+        <w:t>findNext</w:t>
+      </w:r>
+      <w:proofErr w:type="spellEnd"/>
+      <w:r>
+        <w:rPr>
+          <w:rFonts w:ascii="Times New Roman" w:hAnsi="Times New Roman" w:cs="Times New Roman"/>
+          <w:sz w:val="24"/>
+          <w:szCs w:val="24"/>
+        </w:rPr>
+        <w:t xml:space="preserve"> e </w:t>
+      </w:r>
+      <w:proofErr w:type="spellStart"/>
+      <w:r>
+        <w:rPr>
+          <w:rFonts w:ascii="Times New Roman" w:hAnsi="Times New Roman" w:cs="Times New Roman"/>
+          <w:sz w:val="24"/>
+          <w:szCs w:val="24"/>
+        </w:rPr>
+        <w:t>findAllNext</w:t>
+      </w:r>
+      <w:proofErr w:type="spellEnd"/>
       <w:r>
         <w:rPr>
           <w:rFonts w:ascii="Times New Roman" w:hAnsi="Times New Roman" w:cs="Times New Roman"/>
@@ -4739,14 +6152,34 @@
           <w:szCs w:val="24"/>
         </w:rPr>
       </w:pPr>
-      <w:r>
-        <w:rPr>
-          <w:rFonts w:ascii="Times New Roman" w:hAnsi="Times New Roman" w:cs="Times New Roman"/>
-          <w:sz w:val="24"/>
-          <w:szCs w:val="24"/>
-        </w:rPr>
-        <w:t>findPrevious e findAllPrevious</w:t>
-      </w:r>
+      <w:proofErr w:type="spellStart"/>
+      <w:r>
+        <w:rPr>
+          <w:rFonts w:ascii="Times New Roman" w:hAnsi="Times New Roman" w:cs="Times New Roman"/>
+          <w:sz w:val="24"/>
+          <w:szCs w:val="24"/>
+        </w:rPr>
+        <w:t>findPrevious</w:t>
+      </w:r>
+      <w:proofErr w:type="spellEnd"/>
+      <w:r>
+        <w:rPr>
+          <w:rFonts w:ascii="Times New Roman" w:hAnsi="Times New Roman" w:cs="Times New Roman"/>
+          <w:sz w:val="24"/>
+          <w:szCs w:val="24"/>
+        </w:rPr>
+        <w:t xml:space="preserve"> e </w:t>
+      </w:r>
+      <w:proofErr w:type="spellStart"/>
+      <w:r>
+        <w:rPr>
+          <w:rFonts w:ascii="Times New Roman" w:hAnsi="Times New Roman" w:cs="Times New Roman"/>
+          <w:sz w:val="24"/>
+          <w:szCs w:val="24"/>
+        </w:rPr>
+        <w:t>findAllPrevious</w:t>
+      </w:r>
+      <w:proofErr w:type="spellEnd"/>
       <w:r>
         <w:rPr>
           <w:rFonts w:ascii="Times New Roman" w:hAnsi="Times New Roman" w:cs="Times New Roman"/>
@@ -5150,7 +6583,25 @@
           <w:sz w:val="24"/>
           <w:szCs w:val="24"/>
         </w:rPr>
-        <w:t>Podemos usar o find para encontrar uma div específica e logo em seguida o findAll para pegar todas as tags específicas que queremos dentro dessa div, como no caso que estamos vendo agora para obter todas as informações de um veículo:</w:t>
+        <w:t xml:space="preserve">Podemos usar o find para encontrar uma div específica e logo em seguida o </w:t>
+      </w:r>
+      <w:proofErr w:type="spellStart"/>
+      <w:r>
+        <w:rPr>
+          <w:rFonts w:ascii="Times New Roman" w:hAnsi="Times New Roman" w:cs="Times New Roman"/>
+          <w:sz w:val="24"/>
+          <w:szCs w:val="24"/>
+        </w:rPr>
+        <w:t>findAll</w:t>
+      </w:r>
+      <w:proofErr w:type="spellEnd"/>
+      <w:r>
+        <w:rPr>
+          <w:rFonts w:ascii="Times New Roman" w:hAnsi="Times New Roman" w:cs="Times New Roman"/>
+          <w:sz w:val="24"/>
+          <w:szCs w:val="24"/>
+        </w:rPr>
+        <w:t xml:space="preserve"> para pegar todas as tags específicas que queremos dentro dessa div, como no caso que estamos vendo agora para obter todas as informações de um veículo:</w:t>
       </w:r>
     </w:p>
     <w:p>
@@ -5228,7 +6679,43 @@
           <w:szCs w:val="24"/>
         </w:rPr>
         <w:lastRenderedPageBreak/>
-        <w:t>Se quisermos obter somente uma informação específica, como as classes das tags, podemos usar o get(‘class’) na nossa iteração:</w:t>
+        <w:t xml:space="preserve">Se quisermos obter somente uma informação específica, como as classes das tags, podemos usar o </w:t>
+      </w:r>
+      <w:proofErr w:type="spellStart"/>
+      <w:r>
+        <w:rPr>
+          <w:rFonts w:ascii="Times New Roman" w:hAnsi="Times New Roman" w:cs="Times New Roman"/>
+          <w:sz w:val="24"/>
+          <w:szCs w:val="24"/>
+        </w:rPr>
+        <w:t>get</w:t>
+      </w:r>
+      <w:proofErr w:type="spellEnd"/>
+      <w:r>
+        <w:rPr>
+          <w:rFonts w:ascii="Times New Roman" w:hAnsi="Times New Roman" w:cs="Times New Roman"/>
+          <w:sz w:val="24"/>
+          <w:szCs w:val="24"/>
+        </w:rPr>
+        <w:t>(‘</w:t>
+      </w:r>
+      <w:proofErr w:type="spellStart"/>
+      <w:r>
+        <w:rPr>
+          <w:rFonts w:ascii="Times New Roman" w:hAnsi="Times New Roman" w:cs="Times New Roman"/>
+          <w:sz w:val="24"/>
+          <w:szCs w:val="24"/>
+        </w:rPr>
+        <w:t>class</w:t>
+      </w:r>
+      <w:proofErr w:type="spellEnd"/>
+      <w:r>
+        <w:rPr>
+          <w:rFonts w:ascii="Times New Roman" w:hAnsi="Times New Roman" w:cs="Times New Roman"/>
+          <w:sz w:val="24"/>
+          <w:szCs w:val="24"/>
+        </w:rPr>
+        <w:t>’) na nossa iteração:</w:t>
       </w:r>
     </w:p>
     <w:p>
@@ -5313,7 +6800,61 @@
           <w:sz w:val="24"/>
           <w:szCs w:val="24"/>
         </w:rPr>
-        <w:t>. Pegamos somente a primeira classe de cada tag, separamos ela entre o ‘txt’ e o nome dela em si utilizando o split() e pegamos somente a última informação dessa primeira classe de cada tag (imagem acima), ou seja, somente o ‘name’, ‘category’, ‘motor’....</w:t>
+        <w:t>. Pegamos somente a primeira classe de cada tag, separamos ela entre o ‘</w:t>
+      </w:r>
+      <w:proofErr w:type="spellStart"/>
+      <w:r>
+        <w:rPr>
+          <w:rFonts w:ascii="Times New Roman" w:hAnsi="Times New Roman" w:cs="Times New Roman"/>
+          <w:sz w:val="24"/>
+          <w:szCs w:val="24"/>
+        </w:rPr>
+        <w:t>txt</w:t>
+      </w:r>
+      <w:proofErr w:type="spellEnd"/>
+      <w:r>
+        <w:rPr>
+          <w:rFonts w:ascii="Times New Roman" w:hAnsi="Times New Roman" w:cs="Times New Roman"/>
+          <w:sz w:val="24"/>
+          <w:szCs w:val="24"/>
+        </w:rPr>
+        <w:t xml:space="preserve">’ e o nome dela em si utilizando o </w:t>
+      </w:r>
+      <w:proofErr w:type="gramStart"/>
+      <w:r>
+        <w:rPr>
+          <w:rFonts w:ascii="Times New Roman" w:hAnsi="Times New Roman" w:cs="Times New Roman"/>
+          <w:sz w:val="24"/>
+          <w:szCs w:val="24"/>
+        </w:rPr>
+        <w:t>split(</w:t>
+      </w:r>
+      <w:proofErr w:type="gramEnd"/>
+      <w:r>
+        <w:rPr>
+          <w:rFonts w:ascii="Times New Roman" w:hAnsi="Times New Roman" w:cs="Times New Roman"/>
+          <w:sz w:val="24"/>
+          <w:szCs w:val="24"/>
+        </w:rPr>
+        <w:t>) e pegamos somente a última informação dessa primeira classe de cada tag (imagem acima), ou seja, somente o ‘name’, ‘</w:t>
+      </w:r>
+      <w:proofErr w:type="spellStart"/>
+      <w:r>
+        <w:rPr>
+          <w:rFonts w:ascii="Times New Roman" w:hAnsi="Times New Roman" w:cs="Times New Roman"/>
+          <w:sz w:val="24"/>
+          <w:szCs w:val="24"/>
+        </w:rPr>
+        <w:t>category</w:t>
+      </w:r>
+      <w:proofErr w:type="spellEnd"/>
+      <w:r>
+        <w:rPr>
+          <w:rFonts w:ascii="Times New Roman" w:hAnsi="Times New Roman" w:cs="Times New Roman"/>
+          <w:sz w:val="24"/>
+          <w:szCs w:val="24"/>
+        </w:rPr>
+        <w:t>’, ‘motor’....</w:t>
       </w:r>
       <w:r>
         <w:rPr>
@@ -5630,8 +7171,18 @@
           <w:sz w:val="24"/>
           <w:szCs w:val="24"/>
         </w:rPr>
-        <w:t>Criando um DataFrame</w:t>
-      </w:r>
+        <w:t xml:space="preserve">Criando um </w:t>
+      </w:r>
+      <w:proofErr w:type="spellStart"/>
+      <w:r>
+        <w:rPr>
+          <w:rFonts w:ascii="Times New Roman" w:hAnsi="Times New Roman" w:cs="Times New Roman"/>
+          <w:sz w:val="24"/>
+          <w:szCs w:val="24"/>
+        </w:rPr>
+        <w:t>DataFrame</w:t>
+      </w:r>
+      <w:proofErr w:type="spellEnd"/>
       <w:r>
         <w:rPr>
           <w:rFonts w:ascii="Times New Roman" w:hAnsi="Times New Roman" w:cs="Times New Roman"/>
@@ -5779,7 +7330,25 @@
           <w:sz w:val="24"/>
           <w:szCs w:val="24"/>
         </w:rPr>
-        <w:t>Basta pegar o link disponível no src da foto usando tudo o que vimos até agora:</w:t>
+        <w:t xml:space="preserve">Basta pegar o link disponível no </w:t>
+      </w:r>
+      <w:proofErr w:type="spellStart"/>
+      <w:r>
+        <w:rPr>
+          <w:rFonts w:ascii="Times New Roman" w:hAnsi="Times New Roman" w:cs="Times New Roman"/>
+          <w:sz w:val="24"/>
+          <w:szCs w:val="24"/>
+        </w:rPr>
+        <w:t>src</w:t>
+      </w:r>
+      <w:proofErr w:type="spellEnd"/>
+      <w:r>
+        <w:rPr>
+          <w:rFonts w:ascii="Times New Roman" w:hAnsi="Times New Roman" w:cs="Times New Roman"/>
+          <w:sz w:val="24"/>
+          <w:szCs w:val="24"/>
+        </w:rPr>
+        <w:t xml:space="preserve"> da foto usando tudo o que vimos até agora:</w:t>
       </w:r>
     </w:p>
     <w:p>
@@ -5943,6 +7512,7 @@
         </w:rPr>
         <w:t xml:space="preserve">Para baixar a imagem e salvar em uma basta utilizamos a </w:t>
       </w:r>
+      <w:proofErr w:type="spellStart"/>
       <w:r>
         <w:rPr>
           <w:rFonts w:ascii="Times New Roman" w:hAnsi="Times New Roman" w:cs="Times New Roman"/>
@@ -5951,6 +7521,7 @@
         </w:rPr>
         <w:t>urlretrieve</w:t>
       </w:r>
+      <w:proofErr w:type="spellEnd"/>
       <w:r>
         <w:rPr>
           <w:rFonts w:ascii="Times New Roman" w:hAnsi="Times New Roman" w:cs="Times New Roman"/>
@@ -5959,6 +7530,8 @@
         </w:rPr>
         <w:t xml:space="preserve"> da </w:t>
       </w:r>
+      <w:proofErr w:type="spellStart"/>
+      <w:proofErr w:type="gramStart"/>
       <w:r>
         <w:rPr>
           <w:rFonts w:ascii="Times New Roman" w:hAnsi="Times New Roman" w:cs="Times New Roman"/>
@@ -5967,6 +7540,8 @@
         </w:rPr>
         <w:t>urllib.request</w:t>
       </w:r>
+      <w:proofErr w:type="spellEnd"/>
+      <w:proofErr w:type="gramEnd"/>
       <w:r>
         <w:rPr>
           <w:rFonts w:ascii="Times New Roman" w:hAnsi="Times New Roman" w:cs="Times New Roman"/>
@@ -6074,7 +7649,25 @@
           <w:sz w:val="24"/>
           <w:szCs w:val="24"/>
         </w:rPr>
-        <w:t>A utilizar as técnicas de scraping em um site na web</w:t>
+        <w:t xml:space="preserve">A utilizar as técnicas de </w:t>
+      </w:r>
+      <w:proofErr w:type="spellStart"/>
+      <w:r>
+        <w:rPr>
+          <w:rFonts w:ascii="Times New Roman" w:hAnsi="Times New Roman" w:cs="Times New Roman"/>
+          <w:sz w:val="24"/>
+          <w:szCs w:val="24"/>
+        </w:rPr>
+        <w:t>scraping</w:t>
+      </w:r>
+      <w:proofErr w:type="spellEnd"/>
+      <w:r>
+        <w:rPr>
+          <w:rFonts w:ascii="Times New Roman" w:hAnsi="Times New Roman" w:cs="Times New Roman"/>
+          <w:sz w:val="24"/>
+          <w:szCs w:val="24"/>
+        </w:rPr>
+        <w:t xml:space="preserve"> em um site na web</w:t>
       </w:r>
       <w:r>
         <w:rPr>
@@ -6106,7 +7699,25 @@
           <w:sz w:val="24"/>
           <w:szCs w:val="24"/>
         </w:rPr>
-        <w:t>O desenvolvimento de todas as etapas de um procedimento de scraping em parte do site (primeiro card)</w:t>
+        <w:t xml:space="preserve">O desenvolvimento de todas as etapas de um procedimento de </w:t>
+      </w:r>
+      <w:proofErr w:type="spellStart"/>
+      <w:r>
+        <w:rPr>
+          <w:rFonts w:ascii="Times New Roman" w:hAnsi="Times New Roman" w:cs="Times New Roman"/>
+          <w:sz w:val="24"/>
+          <w:szCs w:val="24"/>
+        </w:rPr>
+        <w:t>scraping</w:t>
+      </w:r>
+      <w:proofErr w:type="spellEnd"/>
+      <w:r>
+        <w:rPr>
+          <w:rFonts w:ascii="Times New Roman" w:hAnsi="Times New Roman" w:cs="Times New Roman"/>
+          <w:sz w:val="24"/>
+          <w:szCs w:val="24"/>
+        </w:rPr>
+        <w:t xml:space="preserve"> em parte do site (primeiro card)</w:t>
       </w:r>
       <w:r>
         <w:rPr>
@@ -6170,7 +7781,25 @@
           <w:sz w:val="24"/>
           <w:szCs w:val="24"/>
         </w:rPr>
-        <w:t>A criar DataFrames com pandas</w:t>
+        <w:t xml:space="preserve">A criar </w:t>
+      </w:r>
+      <w:proofErr w:type="spellStart"/>
+      <w:r>
+        <w:rPr>
+          <w:rFonts w:ascii="Times New Roman" w:hAnsi="Times New Roman" w:cs="Times New Roman"/>
+          <w:sz w:val="24"/>
+          <w:szCs w:val="24"/>
+        </w:rPr>
+        <w:t>DataFrames</w:t>
+      </w:r>
+      <w:proofErr w:type="spellEnd"/>
+      <w:r>
+        <w:rPr>
+          <w:rFonts w:ascii="Times New Roman" w:hAnsi="Times New Roman" w:cs="Times New Roman"/>
+          <w:sz w:val="24"/>
+          <w:szCs w:val="24"/>
+        </w:rPr>
+        <w:t xml:space="preserve"> com pandas</w:t>
       </w:r>
       <w:r>
         <w:rPr>
@@ -6202,8 +7831,18 @@
           <w:sz w:val="24"/>
           <w:szCs w:val="24"/>
         </w:rPr>
-        <w:t>A criar iterações com objetos do BeautifulSoup</w:t>
-      </w:r>
+        <w:t xml:space="preserve">A criar iterações com objetos do </w:t>
+      </w:r>
+      <w:proofErr w:type="spellStart"/>
+      <w:r>
+        <w:rPr>
+          <w:rFonts w:ascii="Times New Roman" w:hAnsi="Times New Roman" w:cs="Times New Roman"/>
+          <w:sz w:val="24"/>
+          <w:szCs w:val="24"/>
+        </w:rPr>
+        <w:t>BeautifulSoup</w:t>
+      </w:r>
+      <w:proofErr w:type="spellEnd"/>
       <w:r>
         <w:rPr>
           <w:rFonts w:ascii="Times New Roman" w:hAnsi="Times New Roman" w:cs="Times New Roman"/>
@@ -6312,7 +7951,31 @@
           <w:szCs w:val="24"/>
           <w:u w:val="single"/>
         </w:rPr>
-        <w:t>Aula 6 – Web Scraping da Página Inteira:</w:t>
+        <w:t xml:space="preserve">Aula 6 – Web </w:t>
+      </w:r>
+      <w:proofErr w:type="spellStart"/>
+      <w:r>
+        <w:rPr>
+          <w:rFonts w:ascii="Times New Roman" w:hAnsi="Times New Roman" w:cs="Times New Roman"/>
+          <w:b/>
+          <w:bCs/>
+          <w:sz w:val="24"/>
+          <w:szCs w:val="24"/>
+          <w:u w:val="single"/>
+        </w:rPr>
+        <w:t>Scraping</w:t>
+      </w:r>
+      <w:proofErr w:type="spellEnd"/>
+      <w:r>
+        <w:rPr>
+          <w:rFonts w:ascii="Times New Roman" w:hAnsi="Times New Roman" w:cs="Times New Roman"/>
+          <w:b/>
+          <w:bCs/>
+          <w:sz w:val="24"/>
+          <w:szCs w:val="24"/>
+          <w:u w:val="single"/>
+        </w:rPr>
+        <w:t xml:space="preserve"> da Página Inteira:</w:t>
       </w:r>
     </w:p>
     <w:p>
@@ -6385,7 +8048,25 @@
           <w:sz w:val="24"/>
           <w:szCs w:val="24"/>
         </w:rPr>
-        <w:t xml:space="preserve"> e fizemos um print de todas as informações dos cards desses anúncios separando eles por 2 quebras de linhas</w:t>
+        <w:t xml:space="preserve"> e fizemos um print de todas as informações dos cards desses anúncios </w:t>
+      </w:r>
+      <w:proofErr w:type="gramStart"/>
+      <w:r>
+        <w:rPr>
+          <w:rFonts w:ascii="Times New Roman" w:hAnsi="Times New Roman" w:cs="Times New Roman"/>
+          <w:sz w:val="24"/>
+          <w:szCs w:val="24"/>
+        </w:rPr>
+        <w:t>separando eles</w:t>
+      </w:r>
+      <w:proofErr w:type="gramEnd"/>
+      <w:r>
+        <w:rPr>
+          <w:rFonts w:ascii="Times New Roman" w:hAnsi="Times New Roman" w:cs="Times New Roman"/>
+          <w:sz w:val="24"/>
+          <w:szCs w:val="24"/>
+        </w:rPr>
+        <w:t xml:space="preserve"> por 2 quebras de linhas</w:t>
       </w:r>
       <w:r>
         <w:rPr>
@@ -6486,8 +8167,18 @@
           <w:sz w:val="24"/>
           <w:szCs w:val="24"/>
         </w:rPr>
-        <w:t>Criando uma rotina de scraping</w:t>
-      </w:r>
+        <w:t xml:space="preserve">Criando uma rotina de </w:t>
+      </w:r>
+      <w:proofErr w:type="spellStart"/>
+      <w:r>
+        <w:rPr>
+          <w:rFonts w:ascii="Times New Roman" w:hAnsi="Times New Roman" w:cs="Times New Roman"/>
+          <w:sz w:val="24"/>
+          <w:szCs w:val="24"/>
+        </w:rPr>
+        <w:t>scraping</w:t>
+      </w:r>
+      <w:proofErr w:type="spellEnd"/>
       <w:r>
         <w:rPr>
           <w:rFonts w:ascii="Times New Roman" w:hAnsi="Times New Roman" w:cs="Times New Roman"/>
@@ -6518,7 +8209,25 @@
           <w:sz w:val="24"/>
           <w:szCs w:val="24"/>
         </w:rPr>
-        <w:t>Juntamos todos os códigos até agora e baixamos todas as imagens dos veículos e criamos um arquivo de excel com todas as informações dos veículos:</w:t>
+        <w:t xml:space="preserve">Juntamos todos os códigos até agora e baixamos todas as imagens dos veículos e criamos um arquivo de </w:t>
+      </w:r>
+      <w:proofErr w:type="spellStart"/>
+      <w:r>
+        <w:rPr>
+          <w:rFonts w:ascii="Times New Roman" w:hAnsi="Times New Roman" w:cs="Times New Roman"/>
+          <w:sz w:val="24"/>
+          <w:szCs w:val="24"/>
+        </w:rPr>
+        <w:t>excel</w:t>
+      </w:r>
+      <w:proofErr w:type="spellEnd"/>
+      <w:r>
+        <w:rPr>
+          <w:rFonts w:ascii="Times New Roman" w:hAnsi="Times New Roman" w:cs="Times New Roman"/>
+          <w:sz w:val="24"/>
+          <w:szCs w:val="24"/>
+        </w:rPr>
+        <w:t xml:space="preserve"> com todas as informações dos veículos:</w:t>
       </w:r>
     </w:p>
     <w:p>
@@ -6706,7 +8415,25 @@
           <w:szCs w:val="24"/>
         </w:rPr>
         <w:lastRenderedPageBreak/>
-        <w:t>A elaborar um código de web scraping para extração de todo o conteúdo de uma página de um site</w:t>
+        <w:t xml:space="preserve">A elaborar um código de web </w:t>
+      </w:r>
+      <w:proofErr w:type="spellStart"/>
+      <w:r>
+        <w:rPr>
+          <w:rFonts w:ascii="Times New Roman" w:hAnsi="Times New Roman" w:cs="Times New Roman"/>
+          <w:sz w:val="24"/>
+          <w:szCs w:val="24"/>
+        </w:rPr>
+        <w:t>scraping</w:t>
+      </w:r>
+      <w:proofErr w:type="spellEnd"/>
+      <w:r>
+        <w:rPr>
+          <w:rFonts w:ascii="Times New Roman" w:hAnsi="Times New Roman" w:cs="Times New Roman"/>
+          <w:sz w:val="24"/>
+          <w:szCs w:val="24"/>
+        </w:rPr>
+        <w:t xml:space="preserve"> para extração de todo o conteúdo de uma página de um site</w:t>
       </w:r>
       <w:r>
         <w:rPr>
@@ -6738,7 +8465,25 @@
           <w:sz w:val="24"/>
           <w:szCs w:val="24"/>
         </w:rPr>
-        <w:t>A técnica de criação e exportação de um DataFrame pandas</w:t>
+        <w:t xml:space="preserve">A técnica de criação e exportação de um </w:t>
+      </w:r>
+      <w:proofErr w:type="spellStart"/>
+      <w:r>
+        <w:rPr>
+          <w:rFonts w:ascii="Times New Roman" w:hAnsi="Times New Roman" w:cs="Times New Roman"/>
+          <w:sz w:val="24"/>
+          <w:szCs w:val="24"/>
+        </w:rPr>
+        <w:t>DataFrame</w:t>
+      </w:r>
+      <w:proofErr w:type="spellEnd"/>
+      <w:r>
+        <w:rPr>
+          <w:rFonts w:ascii="Times New Roman" w:hAnsi="Times New Roman" w:cs="Times New Roman"/>
+          <w:sz w:val="24"/>
+          <w:szCs w:val="24"/>
+        </w:rPr>
+        <w:t xml:space="preserve"> pandas</w:t>
       </w:r>
       <w:r>
         <w:rPr>
@@ -6925,7 +8670,61 @@
           <w:sz w:val="24"/>
           <w:szCs w:val="24"/>
         </w:rPr>
-        <w:t xml:space="preserve"> No código acima encontramos a tag span da classe info-pages e pegamos a última informação do texto splitado, ou seja, o número da última página da nossa pesquisa</w:t>
+        <w:t xml:space="preserve"> No código acima encontramos a tag </w:t>
+      </w:r>
+      <w:proofErr w:type="spellStart"/>
+      <w:r>
+        <w:rPr>
+          <w:rFonts w:ascii="Times New Roman" w:hAnsi="Times New Roman" w:cs="Times New Roman"/>
+          <w:sz w:val="24"/>
+          <w:szCs w:val="24"/>
+        </w:rPr>
+        <w:t>span</w:t>
+      </w:r>
+      <w:proofErr w:type="spellEnd"/>
+      <w:r>
+        <w:rPr>
+          <w:rFonts w:ascii="Times New Roman" w:hAnsi="Times New Roman" w:cs="Times New Roman"/>
+          <w:sz w:val="24"/>
+          <w:szCs w:val="24"/>
+        </w:rPr>
+        <w:t xml:space="preserve"> da classe </w:t>
+      </w:r>
+      <w:proofErr w:type="spellStart"/>
+      <w:r>
+        <w:rPr>
+          <w:rFonts w:ascii="Times New Roman" w:hAnsi="Times New Roman" w:cs="Times New Roman"/>
+          <w:sz w:val="24"/>
+          <w:szCs w:val="24"/>
+        </w:rPr>
+        <w:t>info-pages</w:t>
+      </w:r>
+      <w:proofErr w:type="spellEnd"/>
+      <w:r>
+        <w:rPr>
+          <w:rFonts w:ascii="Times New Roman" w:hAnsi="Times New Roman" w:cs="Times New Roman"/>
+          <w:sz w:val="24"/>
+          <w:szCs w:val="24"/>
+        </w:rPr>
+        <w:t xml:space="preserve"> e pegamos a última informação do texto </w:t>
+      </w:r>
+      <w:proofErr w:type="spellStart"/>
+      <w:r>
+        <w:rPr>
+          <w:rFonts w:ascii="Times New Roman" w:hAnsi="Times New Roman" w:cs="Times New Roman"/>
+          <w:sz w:val="24"/>
+          <w:szCs w:val="24"/>
+        </w:rPr>
+        <w:t>splitado</w:t>
+      </w:r>
+      <w:proofErr w:type="spellEnd"/>
+      <w:r>
+        <w:rPr>
+          <w:rFonts w:ascii="Times New Roman" w:hAnsi="Times New Roman" w:cs="Times New Roman"/>
+          <w:sz w:val="24"/>
+          <w:szCs w:val="24"/>
+        </w:rPr>
+        <w:t>, ou seja, o número da última página da nossa pesquisa</w:t>
       </w:r>
       <w:r>
         <w:rPr>
@@ -6981,8 +8780,18 @@
           <w:sz w:val="24"/>
           <w:szCs w:val="24"/>
         </w:rPr>
-        <w:t>Criando uma rotina de scraping</w:t>
-      </w:r>
+        <w:t xml:space="preserve">Criando uma rotina de </w:t>
+      </w:r>
+      <w:proofErr w:type="spellStart"/>
+      <w:r>
+        <w:rPr>
+          <w:rFonts w:ascii="Times New Roman" w:hAnsi="Times New Roman" w:cs="Times New Roman"/>
+          <w:sz w:val="24"/>
+          <w:szCs w:val="24"/>
+        </w:rPr>
+        <w:t>scraping</w:t>
+      </w:r>
+      <w:proofErr w:type="spellEnd"/>
       <w:r>
         <w:rPr>
           <w:rFonts w:ascii="Times New Roman" w:hAnsi="Times New Roman" w:cs="Times New Roman"/>
@@ -7068,6 +8877,172 @@
             </a:graphic>
           </wp:inline>
         </w:drawing>
+      </w:r>
+    </w:p>
+    <w:p>
+      <w:pPr>
+        <w:pStyle w:val="PargrafodaLista"/>
+        <w:numPr>
+          <w:ilvl w:val="1"/>
+          <w:numId w:val="2"/>
+        </w:numPr>
+        <w:spacing w:line="360" w:lineRule="auto"/>
+        <w:jc w:val="both"/>
+        <w:rPr>
+          <w:rFonts w:ascii="Times New Roman" w:hAnsi="Times New Roman" w:cs="Times New Roman"/>
+          <w:sz w:val="24"/>
+          <w:szCs w:val="24"/>
+        </w:rPr>
+      </w:pPr>
+      <w:r>
+        <w:rPr>
+          <w:rFonts w:ascii="Times New Roman" w:hAnsi="Times New Roman" w:cs="Times New Roman"/>
+          <w:sz w:val="24"/>
+          <w:szCs w:val="24"/>
+        </w:rPr>
+        <w:t xml:space="preserve"> O que aprendemos:</w:t>
+      </w:r>
+    </w:p>
+    <w:p>
+      <w:pPr>
+        <w:pStyle w:val="PargrafodaLista"/>
+        <w:numPr>
+          <w:ilvl w:val="2"/>
+          <w:numId w:val="2"/>
+        </w:numPr>
+        <w:spacing w:line="360" w:lineRule="auto"/>
+        <w:jc w:val="both"/>
+        <w:rPr>
+          <w:rFonts w:ascii="Times New Roman" w:hAnsi="Times New Roman" w:cs="Times New Roman"/>
+          <w:sz w:val="24"/>
+          <w:szCs w:val="24"/>
+        </w:rPr>
+      </w:pPr>
+      <w:r>
+        <w:rPr>
+          <w:rFonts w:ascii="Times New Roman" w:hAnsi="Times New Roman" w:cs="Times New Roman"/>
+          <w:sz w:val="24"/>
+          <w:szCs w:val="24"/>
+        </w:rPr>
+        <w:t>Técnicas de identificação, tratamento e obtenção das informações em um documento HTML</w:t>
+      </w:r>
+      <w:r>
+        <w:rPr>
+          <w:rFonts w:ascii="Times New Roman" w:hAnsi="Times New Roman" w:cs="Times New Roman"/>
+          <w:sz w:val="24"/>
+          <w:szCs w:val="24"/>
+        </w:rPr>
+        <w:t>;</w:t>
+      </w:r>
+    </w:p>
+    <w:p>
+      <w:pPr>
+        <w:pStyle w:val="PargrafodaLista"/>
+        <w:numPr>
+          <w:ilvl w:val="2"/>
+          <w:numId w:val="2"/>
+        </w:numPr>
+        <w:spacing w:line="360" w:lineRule="auto"/>
+        <w:jc w:val="both"/>
+        <w:rPr>
+          <w:rFonts w:ascii="Times New Roman" w:hAnsi="Times New Roman" w:cs="Times New Roman"/>
+          <w:sz w:val="24"/>
+          <w:szCs w:val="24"/>
+        </w:rPr>
+      </w:pPr>
+      <w:r>
+        <w:rPr>
+          <w:rFonts w:ascii="Times New Roman" w:hAnsi="Times New Roman" w:cs="Times New Roman"/>
+          <w:sz w:val="24"/>
+          <w:szCs w:val="24"/>
+        </w:rPr>
+        <w:t xml:space="preserve">A identificar modificações de parâmetros em </w:t>
+      </w:r>
+      <w:proofErr w:type="spellStart"/>
+      <w:r>
+        <w:rPr>
+          <w:rFonts w:ascii="Times New Roman" w:hAnsi="Times New Roman" w:cs="Times New Roman"/>
+          <w:sz w:val="24"/>
+          <w:szCs w:val="24"/>
+        </w:rPr>
+        <w:t>URLs</w:t>
+      </w:r>
+      <w:proofErr w:type="spellEnd"/>
+      <w:r>
+        <w:rPr>
+          <w:rFonts w:ascii="Times New Roman" w:hAnsi="Times New Roman" w:cs="Times New Roman"/>
+          <w:sz w:val="24"/>
+          <w:szCs w:val="24"/>
+        </w:rPr>
+        <w:t xml:space="preserve"> e iterar entre </w:t>
+      </w:r>
+      <w:proofErr w:type="spellStart"/>
+      <w:r>
+        <w:rPr>
+          <w:rFonts w:ascii="Times New Roman" w:hAnsi="Times New Roman" w:cs="Times New Roman"/>
+          <w:sz w:val="24"/>
+          <w:szCs w:val="24"/>
+        </w:rPr>
+        <w:t>URLs</w:t>
+      </w:r>
+      <w:proofErr w:type="spellEnd"/>
+      <w:r>
+        <w:rPr>
+          <w:rFonts w:ascii="Times New Roman" w:hAnsi="Times New Roman" w:cs="Times New Roman"/>
+          <w:sz w:val="24"/>
+          <w:szCs w:val="24"/>
+        </w:rPr>
+        <w:t>;</w:t>
+      </w:r>
+    </w:p>
+    <w:p>
+      <w:pPr>
+        <w:pStyle w:val="PargrafodaLista"/>
+        <w:numPr>
+          <w:ilvl w:val="2"/>
+          <w:numId w:val="2"/>
+        </w:numPr>
+        <w:spacing w:line="360" w:lineRule="auto"/>
+        <w:jc w:val="both"/>
+        <w:rPr>
+          <w:rFonts w:ascii="Times New Roman" w:hAnsi="Times New Roman" w:cs="Times New Roman"/>
+          <w:sz w:val="24"/>
+          <w:szCs w:val="24"/>
+        </w:rPr>
+      </w:pPr>
+      <w:r>
+        <w:rPr>
+          <w:rFonts w:ascii="Times New Roman" w:hAnsi="Times New Roman" w:cs="Times New Roman"/>
+          <w:sz w:val="24"/>
+          <w:szCs w:val="24"/>
+        </w:rPr>
+        <w:t xml:space="preserve">A elaborar um código de web </w:t>
+      </w:r>
+      <w:proofErr w:type="spellStart"/>
+      <w:r>
+        <w:rPr>
+          <w:rFonts w:ascii="Times New Roman" w:hAnsi="Times New Roman" w:cs="Times New Roman"/>
+          <w:sz w:val="24"/>
+          <w:szCs w:val="24"/>
+        </w:rPr>
+        <w:t>scraping</w:t>
+      </w:r>
+      <w:proofErr w:type="spellEnd"/>
+      <w:r>
+        <w:rPr>
+          <w:rFonts w:ascii="Times New Roman" w:hAnsi="Times New Roman" w:cs="Times New Roman"/>
+          <w:sz w:val="24"/>
+          <w:szCs w:val="24"/>
+        </w:rPr>
+        <w:t xml:space="preserve"> para varredura e extração de todo o conteúdo de um site</w:t>
+      </w:r>
+      <w:r>
+        <w:rPr>
+          <w:rFonts w:ascii="Times New Roman" w:hAnsi="Times New Roman" w:cs="Times New Roman"/>
+          <w:sz w:val="24"/>
+          <w:szCs w:val="24"/>
+        </w:rPr>
+        <w:t>.</w:t>
       </w:r>
     </w:p>
     <w:p>

</xml_diff>

<commit_message>
Finalizei a aula 7 e o Curso
Mais um curso e formação completos.
O que aprendemos
</commit_message>
<xml_diff>
--- a/Data Science/Formação Python para Data Science/Scraping com Python – Coleta de dados na web/Anotações/Scraping com Python.docx
+++ b/Data Science/Formação Python para Data Science/Scraping com Python – Coleta de dados na web/Anotações/Scraping com Python.docx
@@ -9044,22 +9044,6 @@
         </w:rPr>
         <w:t>.</w:t>
       </w:r>
-    </w:p>
-    <w:p>
-      <w:pPr>
-        <w:pStyle w:val="PargrafodaLista"/>
-        <w:numPr>
-          <w:ilvl w:val="2"/>
-          <w:numId w:val="2"/>
-        </w:numPr>
-        <w:spacing w:line="360" w:lineRule="auto"/>
-        <w:jc w:val="both"/>
-        <w:rPr>
-          <w:rFonts w:ascii="Times New Roman" w:hAnsi="Times New Roman" w:cs="Times New Roman"/>
-          <w:sz w:val="24"/>
-          <w:szCs w:val="24"/>
-        </w:rPr>
-      </w:pPr>
     </w:p>
     <w:sectPr>
       <w:pgSz w:w="11906" w:h="16838"/>

</xml_diff>